<commit_message>
Updated Word template with new formatting
</commit_message>
<xml_diff>
--- a/template.docx
+++ b/template.docx
@@ -2005,8 +2005,6 @@
               </w:rPr>
               <w:t xml:space="preserve"> {{ dayssick }}</w:t>
             </w:r>
-            <w:bookmarkStart w:id="0" w:name="_GoBack"/>
-            <w:bookmarkEnd w:id="0"/>
           </w:p>
         </w:tc>
       </w:tr>
@@ -4770,6 +4768,1543 @@
         </w:rPr>
       </w:pPr>
     </w:p>
+    <w:tbl>
+      <w:tblPr>
+        <w:tblStyle w:val="TableGrid"/>
+        <w:tblW w:w="9758" w:type="dxa"/>
+        <w:tblLook w:val="04A0" w:firstRow="1" w:lastRow="0" w:firstColumn="1" w:lastColumn="0" w:noHBand="0" w:noVBand="1"/>
+      </w:tblPr>
+      <w:tblGrid>
+        <w:gridCol w:w="9758"/>
+      </w:tblGrid>
+      <w:tr>
+        <w:trPr>
+          <w:trHeight w:val="12392"/>
+        </w:trPr>
+        <w:tc>
+          <w:tcPr>
+            <w:tcW w:w="9758" w:type="dxa"/>
+            <w:tcBorders>
+              <w:top w:val="single" w:sz="18" w:space="0" w:color="auto"/>
+              <w:left w:val="single" w:sz="18" w:space="0" w:color="auto"/>
+              <w:bottom w:val="single" w:sz="18" w:space="0" w:color="auto"/>
+              <w:right w:val="single" w:sz="18" w:space="0" w:color="auto"/>
+            </w:tcBorders>
+          </w:tcPr>
+          <w:p>
+            <w:pPr>
+              <w:rPr>
+                <w:b/>
+                <w:bCs/>
+                <w:sz w:val="28"/>
+                <w:szCs w:val="28"/>
+              </w:rPr>
+            </w:pPr>
+          </w:p>
+          <w:p>
+            <w:pPr>
+              <w:rPr>
+                <w:b/>
+                <w:bCs/>
+                <w:sz w:val="28"/>
+                <w:szCs w:val="28"/>
+              </w:rPr>
+            </w:pPr>
+            <w:r>
+              <w:rPr>
+                <w:rFonts w:ascii="Times New Roman" w:hAnsi="Times New Roman" w:cs="Times New Roman"/>
+                <w:noProof/>
+                <w:sz w:val="24"/>
+                <w:szCs w:val="24"/>
+                <w:lang w:eastAsia="en-IN" w:bidi="gu-IN"/>
+              </w:rPr>
+              <mc:AlternateContent>
+                <mc:Choice Requires="wps">
+                  <w:drawing>
+                    <wp:anchor distT="0" distB="0" distL="114300" distR="114300" simplePos="0" relativeHeight="251673600" behindDoc="0" locked="0" layoutInCell="1" allowOverlap="1" wp14:anchorId="64FA7213" wp14:editId="76F732C0">
+                      <wp:simplePos x="0" y="0"/>
+                      <wp:positionH relativeFrom="margin">
+                        <wp:posOffset>1998980</wp:posOffset>
+                      </wp:positionH>
+                      <wp:positionV relativeFrom="paragraph">
+                        <wp:posOffset>321733</wp:posOffset>
+                      </wp:positionV>
+                      <wp:extent cx="1914525" cy="295275"/>
+                      <wp:effectExtent l="0" t="0" r="28575" b="28575"/>
+                      <wp:wrapNone/>
+                      <wp:docPr id="2" name="Rectangle 2"/>
+                      <wp:cNvGraphicFramePr>
+                        <a:graphicFrameLocks xmlns:a="http://schemas.openxmlformats.org/drawingml/2006/main"/>
+                      </wp:cNvGraphicFramePr>
+                      <a:graphic xmlns:a="http://schemas.openxmlformats.org/drawingml/2006/main">
+                        <a:graphicData uri="http://schemas.microsoft.com/office/word/2010/wordprocessingShape">
+                          <wps:wsp>
+                            <wps:cNvSpPr>
+                              <a:spLocks/>
+                            </wps:cNvSpPr>
+                            <wps:spPr>
+                              <a:xfrm>
+                                <a:off x="0" y="0"/>
+                                <a:ext cx="1914525" cy="295275"/>
+                              </a:xfrm>
+                              <a:prstGeom prst="rect">
+                                <a:avLst/>
+                              </a:prstGeom>
+                              <a:noFill/>
+                              <a:ln w="9525" cap="flat" cmpd="sng" algn="ctr">
+                                <a:solidFill>
+                                  <a:schemeClr val="dk1"/>
+                                </a:solidFill>
+                                <a:prstDash val="solid"/>
+                                <a:round/>
+                                <a:headEnd type="none" w="med" len="med"/>
+                                <a:tailEnd type="none" w="med" len="med"/>
+                              </a:ln>
+                            </wps:spPr>
+                            <wps:style>
+                              <a:lnRef idx="0">
+                                <a:scrgbClr r="0" g="0" b="0"/>
+                              </a:lnRef>
+                              <a:fillRef idx="0">
+                                <a:scrgbClr r="0" g="0" b="0"/>
+                              </a:fillRef>
+                              <a:effectRef idx="0">
+                                <a:scrgbClr r="0" g="0" b="0"/>
+                              </a:effectRef>
+                              <a:fontRef idx="minor">
+                                <a:schemeClr val="dk1"/>
+                              </a:fontRef>
+                            </wps:style>
+                            <wps:txbx>
+                              <w:txbxContent>
+                                <w:p>
+                                  <w:pPr>
+                                    <w:jc w:val="center"/>
+                                    <w:rPr>
+                                      <w:b/>
+                                      <w:bCs/>
+                                      <w:color w:val="000000" w:themeColor="text1"/>
+                                      <w:sz w:val="28"/>
+                                      <w:szCs w:val="28"/>
+                                      <w:lang w:val="en-US"/>
+                                    </w:rPr>
+                                  </w:pPr>
+                                  <w:r>
+                                    <w:rPr>
+                                      <w:b/>
+                                      <w:bCs/>
+                                      <w:color w:val="000000" w:themeColor="text1"/>
+                                      <w:sz w:val="28"/>
+                                      <w:szCs w:val="28"/>
+                                      <w:lang w:val="en-US"/>
+                                    </w:rPr>
+                                    <w:t>ADVANCE RECEIPT</w:t>
+                                  </w:r>
+                                </w:p>
+                              </w:txbxContent>
+                            </wps:txbx>
+                            <wps:bodyPr rot="0" spcFirstLastPara="0" vertOverflow="overflow" horzOverflow="overflow" vert="horz" wrap="square" lIns="91440" tIns="45720" rIns="91440" bIns="45720" numCol="1" spcCol="0" rtlCol="0" fromWordArt="0" anchor="ctr" anchorCtr="0" forceAA="0" compatLnSpc="1">
+                              <a:prstTxWarp prst="textNoShape">
+                                <a:avLst/>
+                              </a:prstTxWarp>
+                              <a:noAutofit/>
+                            </wps:bodyPr>
+                          </wps:wsp>
+                        </a:graphicData>
+                      </a:graphic>
+                      <wp14:sizeRelH relativeFrom="margin">
+                        <wp14:pctWidth>0</wp14:pctWidth>
+                      </wp14:sizeRelH>
+                      <wp14:sizeRelV relativeFrom="margin">
+                        <wp14:pctHeight>0</wp14:pctHeight>
+                      </wp14:sizeRelV>
+                    </wp:anchor>
+                  </w:drawing>
+                </mc:Choice>
+                <mc:Fallback>
+                  <w:pict>
+                    <v:rect w14:anchorId="64FA7213" id="Rectangle 2" o:spid="_x0000_s1028" style="position:absolute;margin-left:157.4pt;margin-top:25.35pt;width:150.75pt;height:23.25pt;z-index:251673600;visibility:visible;mso-wrap-style:square;mso-width-percent:0;mso-height-percent:0;mso-wrap-distance-left:9pt;mso-wrap-distance-top:0;mso-wrap-distance-right:9pt;mso-wrap-distance-bottom:0;mso-position-horizontal:absolute;mso-position-horizontal-relative:margin;mso-position-vertical:absolute;mso-position-vertical-relative:text;mso-width-percent:0;mso-height-percent:0;mso-width-relative:margin;mso-height-relative:margin;v-text-anchor:middle" o:gfxdata="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" filled="f" strokecolor="black [3200]">
+                      <v:stroke joinstyle="round"/>
+                      <v:path arrowok="t"/>
+                      <v:textbox>
+                        <w:txbxContent>
+                          <w:p>
+                            <w:pPr>
+                              <w:jc w:val="center"/>
+                              <w:rPr>
+                                <w:b/>
+                                <w:bCs/>
+                                <w:color w:val="000000" w:themeColor="text1"/>
+                                <w:sz w:val="28"/>
+                                <w:szCs w:val="28"/>
+                                <w:lang w:val="en-US"/>
+                              </w:rPr>
+                            </w:pPr>
+                            <w:r>
+                              <w:rPr>
+                                <w:b/>
+                                <w:bCs/>
+                                <w:color w:val="000000" w:themeColor="text1"/>
+                                <w:sz w:val="28"/>
+                                <w:szCs w:val="28"/>
+                                <w:lang w:val="en-US"/>
+                              </w:rPr>
+                              <w:t>ADVANCE RECEIPT</w:t>
+                            </w:r>
+                          </w:p>
+                        </w:txbxContent>
+                      </v:textbox>
+                      <w10:wrap anchorx="margin"/>
+                    </v:rect>
+                  </w:pict>
+                </mc:Fallback>
+              </mc:AlternateContent>
+            </w:r>
+            <w:r>
+              <w:rPr>
+                <w:b/>
+                <w:bCs/>
+                <w:sz w:val="28"/>
+                <w:szCs w:val="28"/>
+              </w:rPr>
+              <w:t xml:space="preserve">Ref : Death Cattle Claim </w:t>
+            </w:r>
+            <w:r>
+              <w:rPr>
+                <w:b/>
+                <w:bCs/>
+                <w:sz w:val="28"/>
+                <w:szCs w:val="28"/>
+              </w:rPr>
+              <w:t>{{claimdate}}</w:t>
+            </w:r>
+            <w:r>
+              <w:rPr>
+                <w:b/>
+                <w:bCs/>
+                <w:sz w:val="28"/>
+                <w:szCs w:val="28"/>
+              </w:rPr>
+              <w:tab/>
+              <w:t xml:space="preserve">    </w:t>
+            </w:r>
+            <w:r>
+              <w:rPr>
+                <w:b/>
+                <w:bCs/>
+                <w:sz w:val="28"/>
+                <w:szCs w:val="28"/>
+              </w:rPr>
+              <w:tab/>
+            </w:r>
+            <w:r>
+              <w:rPr>
+                <w:b/>
+                <w:bCs/>
+                <w:sz w:val="28"/>
+                <w:szCs w:val="28"/>
+              </w:rPr>
+              <w:tab/>
+            </w:r>
+            <w:r>
+              <w:rPr>
+                <w:b/>
+                <w:bCs/>
+                <w:sz w:val="28"/>
+                <w:szCs w:val="28"/>
+              </w:rPr>
+              <w:tab/>
+            </w:r>
+            <w:r>
+              <w:rPr>
+                <w:b/>
+                <w:bCs/>
+                <w:sz w:val="28"/>
+                <w:szCs w:val="28"/>
+              </w:rPr>
+              <w:t xml:space="preserve">              </w:t>
+            </w:r>
+            <w:r>
+              <w:rPr>
+                <w:b/>
+                <w:bCs/>
+                <w:sz w:val="28"/>
+                <w:szCs w:val="28"/>
+              </w:rPr>
+              <w:t xml:space="preserve">DATE : </w:t>
+            </w:r>
+            <w:r>
+              <w:rPr>
+                <w:b/>
+                <w:bCs/>
+                <w:sz w:val="28"/>
+                <w:szCs w:val="28"/>
+              </w:rPr>
+              <w:t>{{date}}</w:t>
+            </w:r>
+          </w:p>
+          <w:p>
+            <w:pPr>
+              <w:rPr>
+                <w:sz w:val="24"/>
+                <w:szCs w:val="24"/>
+              </w:rPr>
+            </w:pPr>
+          </w:p>
+          <w:p>
+            <w:pPr>
+              <w:rPr>
+                <w:sz w:val="24"/>
+                <w:szCs w:val="24"/>
+              </w:rPr>
+            </w:pPr>
+          </w:p>
+          <w:tbl>
+            <w:tblPr>
+              <w:tblStyle w:val="TableGrid"/>
+              <w:tblW w:w="0" w:type="auto"/>
+              <w:tblLook w:val="04A0" w:firstRow="1" w:lastRow="0" w:firstColumn="1" w:lastColumn="0" w:noHBand="0" w:noVBand="1"/>
+            </w:tblPr>
+            <w:tblGrid>
+              <w:gridCol w:w="3115"/>
+              <w:gridCol w:w="3268"/>
+              <w:gridCol w:w="3118"/>
+            </w:tblGrid>
+            <w:tr>
+              <w:trPr>
+                <w:trHeight w:val="3005"/>
+              </w:trPr>
+              <w:tc>
+                <w:tcPr>
+                  <w:tcW w:w="3115" w:type="dxa"/>
+                  <w:vAlign w:val="center"/>
+                </w:tcPr>
+                <w:p>
+                  <w:pPr>
+                    <w:autoSpaceDE w:val="0"/>
+                    <w:autoSpaceDN w:val="0"/>
+                    <w:adjustRightInd w:val="0"/>
+                    <w:spacing w:line="360" w:lineRule="auto"/>
+                    <w:rPr>
+                      <w:rFonts w:ascii="Candara" w:hAnsi="Candara"/>
+                    </w:rPr>
+                  </w:pPr>
+                  <w:r>
+                    <w:rPr>
+                      <w:rFonts w:ascii="Candara" w:hAnsi="Candara"/>
+                    </w:rPr>
+                    <w:t>To,</w:t>
+                  </w:r>
+                </w:p>
+                <w:p>
+                  <w:pPr>
+                    <w:autoSpaceDE w:val="0"/>
+                    <w:autoSpaceDN w:val="0"/>
+                    <w:adjustRightInd w:val="0"/>
+                    <w:spacing w:line="360" w:lineRule="auto"/>
+                    <w:rPr>
+                      <w:rFonts w:ascii="Candara" w:hAnsi="Candara" w:cs="Arial"/>
+                      <w:b/>
+                    </w:rPr>
+                  </w:pPr>
+                  <w:r>
+                    <w:rPr>
+                      <w:rFonts w:ascii="Candara" w:hAnsi="Candara"/>
+                      <w:b/>
+                    </w:rPr>
+                    <w:t>The Oriental Insurance Co. Ltd.</w:t>
+                  </w:r>
+                </w:p>
+                <w:p>
+                  <w:pPr>
+                    <w:spacing w:line="360" w:lineRule="auto"/>
+                    <w:ind w:left="720" w:hanging="720"/>
+                    <w:rPr>
+                      <w:rFonts w:ascii="Candara" w:hAnsi="Candara" w:cs="Arial"/>
+                    </w:rPr>
+                  </w:pPr>
+                  <w:r>
+                    <w:rPr>
+                      <w:rFonts w:ascii="Candara" w:hAnsi="Candara" w:cs="Arial"/>
+                    </w:rPr>
+                    <w:t>CLAIM  SERVICE CENTER</w:t>
+                  </w:r>
+                </w:p>
+                <w:p>
+                  <w:pPr>
+                    <w:spacing w:line="360" w:lineRule="auto"/>
+                    <w:ind w:left="720" w:hanging="720"/>
+                    <w:rPr>
+                      <w:rFonts w:ascii="Candara" w:hAnsi="Candara" w:cs="Arial"/>
+                    </w:rPr>
+                  </w:pPr>
+                  <w:r>
+                    <w:rPr>
+                      <w:rFonts w:ascii="Candara" w:hAnsi="Candara" w:cs="Arial"/>
+                    </w:rPr>
+                    <w:t>2</w:t>
+                  </w:r>
+                  <w:r>
+                    <w:rPr>
+                      <w:rFonts w:ascii="Candara" w:hAnsi="Candara" w:cs="Arial"/>
+                      <w:vertAlign w:val="superscript"/>
+                    </w:rPr>
+                    <w:t>nd</w:t>
+                  </w:r>
+                  <w:r>
+                    <w:rPr>
+                      <w:rFonts w:ascii="Candara" w:hAnsi="Candara" w:cs="Arial"/>
+                    </w:rPr>
+                    <w:t xml:space="preserve"> Floor, AmrutJayantiBhavan, </w:t>
+                  </w:r>
+                </w:p>
+                <w:p>
+                  <w:pPr>
+                    <w:spacing w:line="360" w:lineRule="auto"/>
+                    <w:ind w:left="720" w:hanging="720"/>
+                    <w:rPr>
+                      <w:rFonts w:ascii="Candara" w:hAnsi="Candara" w:cs="Arial"/>
+                    </w:rPr>
+                  </w:pPr>
+                  <w:r>
+                    <w:rPr>
+                      <w:rFonts w:ascii="Candara" w:hAnsi="Candara" w:cs="Arial"/>
+                    </w:rPr>
+                    <w:t>Navjivan Trust Building,</w:t>
+                  </w:r>
+                </w:p>
+                <w:p>
+                  <w:pPr>
+                    <w:spacing w:line="360" w:lineRule="auto"/>
+                    <w:rPr>
+                      <w:sz w:val="24"/>
+                      <w:szCs w:val="24"/>
+                    </w:rPr>
+                  </w:pPr>
+                  <w:r>
+                    <w:rPr>
+                      <w:rFonts w:ascii="Candara" w:hAnsi="Candara"/>
+                    </w:rPr>
+                    <w:t>Ahmedabad.</w:t>
+                  </w:r>
+                </w:p>
+              </w:tc>
+              <w:tc>
+                <w:tcPr>
+                  <w:tcW w:w="3268" w:type="dxa"/>
+                  <w:vAlign w:val="center"/>
+                </w:tcPr>
+                <w:p>
+                  <w:pPr>
+                    <w:spacing w:line="360" w:lineRule="auto"/>
+                    <w:jc w:val="center"/>
+                    <w:rPr>
+                      <w:rFonts w:ascii="Candara" w:hAnsi="Candara"/>
+                      <w:b/>
+                      <w:bCs/>
+                    </w:rPr>
+                  </w:pPr>
+                  <w:r>
+                    <w:rPr>
+                      <w:rFonts w:ascii="Candara" w:hAnsi="Candara"/>
+                      <w:b/>
+                      <w:bCs/>
+                    </w:rPr>
+                    <w:t>Spot Investigation Report</w:t>
+                  </w:r>
+                </w:p>
+                <w:p>
+                  <w:pPr>
+                    <w:spacing w:line="360" w:lineRule="auto"/>
+                    <w:jc w:val="center"/>
+                    <w:rPr>
+                      <w:rFonts w:ascii="Candara" w:hAnsi="Candara"/>
+                    </w:rPr>
+                  </w:pPr>
+                  <w:r>
+                    <w:rPr>
+                      <w:rFonts w:ascii="Candara" w:hAnsi="Candara"/>
+                    </w:rPr>
+                    <w:t>Deceased Cattle</w:t>
+                  </w:r>
+                </w:p>
+                <w:p>
+                  <w:pPr>
+                    <w:spacing w:line="360" w:lineRule="auto"/>
+                    <w:jc w:val="center"/>
+                    <w:rPr>
+                      <w:rFonts w:ascii="Candara" w:hAnsi="Candara"/>
+                    </w:rPr>
+                  </w:pPr>
+                  <w:r>
+                    <w:rPr>
+                      <w:rFonts w:ascii="Candara" w:hAnsi="Candara"/>
+                    </w:rPr>
+                    <w:t>Date of Death :</w:t>
+                  </w:r>
+                </w:p>
+                <w:p>
+                  <w:pPr>
+                    <w:spacing w:line="360" w:lineRule="auto"/>
+                    <w:jc w:val="center"/>
+                    <w:rPr>
+                      <w:rFonts w:ascii="Candara" w:hAnsi="Candara" w:cstheme="majorHAnsi"/>
+                      <w:b/>
+                      <w:bCs/>
+                      <w:sz w:val="24"/>
+                      <w:szCs w:val="24"/>
+                    </w:rPr>
+                  </w:pPr>
+                  <w:r>
+                    <w:rPr>
+                      <w:rFonts w:ascii="Candara" w:hAnsi="Candara" w:cstheme="majorHAnsi"/>
+                      <w:b/>
+                      <w:bCs/>
+                      <w:sz w:val="24"/>
+                      <w:szCs w:val="24"/>
+                    </w:rPr>
+                    <w:t>{{ lossdate }}</w:t>
+                  </w:r>
+                </w:p>
+                <w:p>
+                  <w:pPr>
+                    <w:spacing w:line="360" w:lineRule="auto"/>
+                    <w:jc w:val="center"/>
+                    <w:rPr>
+                      <w:rFonts w:ascii="Candara" w:hAnsi="Candara" w:cstheme="majorHAnsi"/>
+                      <w:sz w:val="24"/>
+                      <w:szCs w:val="24"/>
+                    </w:rPr>
+                  </w:pPr>
+                  <w:r>
+                    <w:rPr>
+                      <w:rFonts w:ascii="Candara" w:hAnsi="Candara" w:cstheme="majorHAnsi"/>
+                      <w:b/>
+                      <w:bCs/>
+                      <w:sz w:val="24"/>
+                      <w:szCs w:val="24"/>
+                    </w:rPr>
+                    <w:t xml:space="preserve">Tag No : </w:t>
+                  </w:r>
+                  <w:r>
+                    <w:rPr>
+                      <w:rFonts w:ascii="Candara" w:hAnsi="Candara" w:cstheme="majorHAnsi"/>
+                      <w:sz w:val="24"/>
+                      <w:szCs w:val="24"/>
+                    </w:rPr>
+                    <w:t>{{ tagnumber }}</w:t>
+                  </w:r>
+                </w:p>
+                <w:p>
+                  <w:pPr>
+                    <w:spacing w:line="360" w:lineRule="auto"/>
+                    <w:jc w:val="center"/>
+                    <w:rPr>
+                      <w:rFonts w:ascii="Candara" w:hAnsi="Candara" w:cstheme="majorHAnsi"/>
+                      <w:sz w:val="24"/>
+                      <w:szCs w:val="24"/>
+                    </w:rPr>
+                  </w:pPr>
+                  <w:r>
+                    <w:rPr>
+                      <w:rFonts w:ascii="Candara" w:hAnsi="Candara" w:cstheme="majorHAnsi"/>
+                      <w:b/>
+                      <w:bCs/>
+                      <w:sz w:val="24"/>
+                      <w:szCs w:val="24"/>
+                    </w:rPr>
+                    <w:t>Policy No</w:t>
+                  </w:r>
+                  <w:r>
+                    <w:rPr>
+                      <w:rFonts w:ascii="Candara" w:hAnsi="Candara" w:cstheme="majorHAnsi"/>
+                      <w:sz w:val="24"/>
+                      <w:szCs w:val="24"/>
+                    </w:rPr>
+                    <w:t xml:space="preserve"> :</w:t>
+                  </w:r>
+                </w:p>
+                <w:p>
+                  <w:pPr>
+                    <w:spacing w:line="360" w:lineRule="auto"/>
+                    <w:jc w:val="center"/>
+                    <w:rPr>
+                      <w:rFonts w:ascii="Cambria Math" w:hAnsi="Cambria Math" w:cstheme="majorHAnsi"/>
+                      <w:sz w:val="24"/>
+                      <w:szCs w:val="24"/>
+                    </w:rPr>
+                  </w:pPr>
+                  <w:r>
+                    <w:rPr>
+                      <w:rFonts w:ascii="Cambria Math" w:hAnsi="Cambria Math" w:cstheme="majorHAnsi"/>
+                      <w:sz w:val="24"/>
+                      <w:szCs w:val="24"/>
+                    </w:rPr>
+                    <w:t>142600/47/{{ policynumber }}</w:t>
+                  </w:r>
+                </w:p>
+                <w:p>
+                  <w:pPr>
+                    <w:spacing w:line="360" w:lineRule="auto"/>
+                    <w:jc w:val="center"/>
+                    <w:rPr>
+                      <w:rFonts w:ascii="Candara" w:hAnsi="Candara" w:cstheme="majorHAnsi"/>
+                      <w:sz w:val="24"/>
+                      <w:szCs w:val="24"/>
+                    </w:rPr>
+                  </w:pPr>
+                  <w:r>
+                    <w:rPr>
+                      <w:rFonts w:ascii="Candara" w:hAnsi="Candara" w:cstheme="majorHAnsi"/>
+                      <w:b/>
+                      <w:bCs/>
+                      <w:sz w:val="24"/>
+                      <w:szCs w:val="24"/>
+                    </w:rPr>
+                    <w:t>Owner</w:t>
+                  </w:r>
+                  <w:r>
+                    <w:rPr>
+                      <w:rFonts w:ascii="Candara" w:hAnsi="Candara" w:cstheme="majorHAnsi"/>
+                      <w:sz w:val="24"/>
+                      <w:szCs w:val="24"/>
+                    </w:rPr>
+                    <w:t>:</w:t>
+                  </w:r>
+                </w:p>
+                <w:p>
+                  <w:pPr>
+                    <w:spacing w:line="360" w:lineRule="auto"/>
+                    <w:jc w:val="center"/>
+                    <w:rPr>
+                      <w:rFonts w:ascii="Candara" w:hAnsi="Candara" w:cstheme="majorHAnsi"/>
+                      <w:b/>
+                      <w:bCs/>
+                      <w:sz w:val="24"/>
+                      <w:szCs w:val="24"/>
+                    </w:rPr>
+                  </w:pPr>
+                  <w:r>
+                    <w:rPr>
+                      <w:rFonts w:ascii="Candara" w:hAnsi="Candara" w:cstheme="majorHAnsi"/>
+                      <w:sz w:val="24"/>
+                      <w:szCs w:val="24"/>
+                    </w:rPr>
+                    <w:t>{{ ownername }}</w:t>
+                  </w:r>
+                </w:p>
+              </w:tc>
+              <w:tc>
+                <w:tcPr>
+                  <w:tcW w:w="3118" w:type="dxa"/>
+                  <w:vAlign w:val="center"/>
+                </w:tcPr>
+                <w:p>
+                  <w:pPr>
+                    <w:spacing w:line="360" w:lineRule="auto"/>
+                    <w:jc w:val="right"/>
+                    <w:rPr>
+                      <w:rFonts w:ascii="Candara" w:hAnsi="Candara"/>
+                      <w:sz w:val="24"/>
+                      <w:szCs w:val="24"/>
+                    </w:rPr>
+                  </w:pPr>
+                  <w:r>
+                    <w:rPr>
+                      <w:rFonts w:ascii="Candara" w:hAnsi="Candara"/>
+                      <w:b/>
+                      <w:bCs/>
+                      <w:sz w:val="24"/>
+                      <w:szCs w:val="24"/>
+                    </w:rPr>
+                    <w:t>PAN :</w:t>
+                  </w:r>
+                  <w:r>
+                    <w:rPr>
+                      <w:rFonts w:ascii="Candara" w:hAnsi="Candara"/>
+                      <w:sz w:val="24"/>
+                      <w:szCs w:val="24"/>
+                    </w:rPr>
+                    <w:t xml:space="preserve"> </w:t>
+                  </w:r>
+                  <w:r>
+                    <w:rPr>
+                      <w:rFonts w:ascii="Cambria Math" w:hAnsi="Cambria Math"/>
+                      <w:sz w:val="24"/>
+                      <w:szCs w:val="24"/>
+                    </w:rPr>
+                    <w:t>AHZPP0375P</w:t>
+                  </w:r>
+                </w:p>
+                <w:p>
+                  <w:pPr>
+                    <w:jc w:val="right"/>
+                    <w:rPr>
+                      <w:rFonts w:ascii="Candara" w:hAnsi="Candara"/>
+                      <w:b/>
+                      <w:bCs/>
+                      <w:sz w:val="24"/>
+                      <w:szCs w:val="24"/>
+                    </w:rPr>
+                  </w:pPr>
+                  <w:r>
+                    <w:rPr>
+                      <w:rFonts w:ascii="Candara" w:hAnsi="Candara"/>
+                      <w:b/>
+                      <w:bCs/>
+                      <w:sz w:val="24"/>
+                      <w:szCs w:val="24"/>
+                    </w:rPr>
+                    <w:t>DILIPKUMAR GANPATBHAI PARMAR</w:t>
+                  </w:r>
+                </w:p>
+                <w:p>
+                  <w:pPr>
+                    <w:jc w:val="right"/>
+                    <w:rPr>
+                      <w:rFonts w:ascii="Candara" w:hAnsi="Candara"/>
+                      <w:sz w:val="14"/>
+                      <w:szCs w:val="14"/>
+                    </w:rPr>
+                  </w:pPr>
+                </w:p>
+                <w:p>
+                  <w:pPr>
+                    <w:spacing w:line="360" w:lineRule="auto"/>
+                    <w:jc w:val="right"/>
+                    <w:rPr>
+                      <w:rFonts w:ascii="Candara" w:hAnsi="Candara"/>
+                      <w:sz w:val="24"/>
+                      <w:szCs w:val="24"/>
+                    </w:rPr>
+                  </w:pPr>
+                  <w:r>
+                    <w:rPr>
+                      <w:rFonts w:ascii="Candara" w:hAnsi="Candara"/>
+                      <w:b/>
+                      <w:bCs/>
+                      <w:sz w:val="24"/>
+                      <w:szCs w:val="24"/>
+                    </w:rPr>
+                    <w:t>A/C</w:t>
+                  </w:r>
+                  <w:r>
+                    <w:rPr>
+                      <w:rFonts w:ascii="Candara" w:hAnsi="Candara"/>
+                      <w:b/>
+                      <w:bCs/>
+                      <w:sz w:val="24"/>
+                      <w:szCs w:val="24"/>
+                    </w:rPr>
+                    <w:t xml:space="preserve"> No</w:t>
+                  </w:r>
+                  <w:r>
+                    <w:rPr>
+                      <w:rFonts w:ascii="Candara" w:hAnsi="Candara"/>
+                      <w:b/>
+                      <w:bCs/>
+                      <w:sz w:val="24"/>
+                      <w:szCs w:val="24"/>
+                    </w:rPr>
+                    <w:t xml:space="preserve"> :</w:t>
+                  </w:r>
+                  <w:r>
+                    <w:rPr>
+                      <w:rFonts w:ascii="Candara" w:hAnsi="Candara"/>
+                      <w:sz w:val="24"/>
+                      <w:szCs w:val="24"/>
+                    </w:rPr>
+                    <w:t xml:space="preserve"> </w:t>
+                  </w:r>
+                  <w:r>
+                    <w:rPr>
+                      <w:rFonts w:ascii="Cambria Math" w:hAnsi="Cambria Math"/>
+                      <w:sz w:val="24"/>
+                      <w:szCs w:val="24"/>
+                    </w:rPr>
+                    <w:t>29090100010515</w:t>
+                  </w:r>
+                </w:p>
+                <w:p>
+                  <w:pPr>
+                    <w:jc w:val="right"/>
+                    <w:rPr>
+                      <w:rFonts w:ascii="Candara" w:hAnsi="Candara"/>
+                      <w:sz w:val="24"/>
+                      <w:szCs w:val="24"/>
+                    </w:rPr>
+                  </w:pPr>
+                  <w:r>
+                    <w:rPr>
+                      <w:rFonts w:ascii="Candara" w:hAnsi="Candara"/>
+                      <w:b/>
+                      <w:bCs/>
+                      <w:sz w:val="24"/>
+                      <w:szCs w:val="24"/>
+                    </w:rPr>
+                    <w:t>Bank</w:t>
+                  </w:r>
+                  <w:r>
+                    <w:rPr>
+                      <w:rFonts w:ascii="Candara" w:hAnsi="Candara"/>
+                      <w:b/>
+                      <w:bCs/>
+                      <w:sz w:val="24"/>
+                      <w:szCs w:val="24"/>
+                    </w:rPr>
+                    <w:t xml:space="preserve"> Name</w:t>
+                  </w:r>
+                  <w:r>
+                    <w:rPr>
+                      <w:rFonts w:ascii="Candara" w:hAnsi="Candara"/>
+                      <w:b/>
+                      <w:bCs/>
+                      <w:sz w:val="24"/>
+                      <w:szCs w:val="24"/>
+                    </w:rPr>
+                    <w:t xml:space="preserve"> </w:t>
+                  </w:r>
+                  <w:r>
+                    <w:rPr>
+                      <w:rFonts w:ascii="Candara" w:hAnsi="Candara"/>
+                      <w:sz w:val="24"/>
+                      <w:szCs w:val="24"/>
+                    </w:rPr>
+                    <w:t xml:space="preserve">: Bank of Baroda </w:t>
+                  </w:r>
+                </w:p>
+                <w:p>
+                  <w:pPr>
+                    <w:jc w:val="right"/>
+                    <w:rPr>
+                      <w:rFonts w:ascii="Candara" w:hAnsi="Candara"/>
+                      <w:sz w:val="24"/>
+                      <w:szCs w:val="24"/>
+                    </w:rPr>
+                  </w:pPr>
+                  <w:r>
+                    <w:rPr>
+                      <w:rFonts w:ascii="Candara" w:hAnsi="Candara"/>
+                      <w:sz w:val="24"/>
+                      <w:szCs w:val="24"/>
+                    </w:rPr>
+                    <w:t>( Isanpur Branch )</w:t>
+                  </w:r>
+                </w:p>
+                <w:p>
+                  <w:pPr>
+                    <w:jc w:val="right"/>
+                    <w:rPr>
+                      <w:rFonts w:ascii="Candara" w:hAnsi="Candara"/>
+                      <w:sz w:val="14"/>
+                      <w:szCs w:val="14"/>
+                    </w:rPr>
+                  </w:pPr>
+                </w:p>
+                <w:p>
+                  <w:pPr>
+                    <w:spacing w:line="360" w:lineRule="auto"/>
+                    <w:jc w:val="right"/>
+                    <w:rPr>
+                      <w:sz w:val="24"/>
+                      <w:szCs w:val="24"/>
+                    </w:rPr>
+                  </w:pPr>
+                  <w:r>
+                    <w:rPr>
+                      <w:rFonts w:ascii="Candara" w:hAnsi="Candara"/>
+                      <w:b/>
+                      <w:bCs/>
+                      <w:sz w:val="24"/>
+                      <w:szCs w:val="24"/>
+                    </w:rPr>
+                    <w:t>IFSC</w:t>
+                  </w:r>
+                  <w:r>
+                    <w:rPr>
+                      <w:rFonts w:ascii="Candara" w:hAnsi="Candara"/>
+                      <w:b/>
+                      <w:bCs/>
+                      <w:sz w:val="24"/>
+                      <w:szCs w:val="24"/>
+                    </w:rPr>
+                    <w:t xml:space="preserve"> Code</w:t>
+                  </w:r>
+                  <w:r>
+                    <w:rPr>
+                      <w:rFonts w:ascii="Candara" w:hAnsi="Candara"/>
+                      <w:b/>
+                      <w:bCs/>
+                      <w:sz w:val="24"/>
+                      <w:szCs w:val="24"/>
+                    </w:rPr>
+                    <w:t xml:space="preserve"> :</w:t>
+                  </w:r>
+                  <w:r>
+                    <w:rPr>
+                      <w:rFonts w:ascii="Candara" w:hAnsi="Candara"/>
+                      <w:sz w:val="24"/>
+                      <w:szCs w:val="24"/>
+                    </w:rPr>
+                    <w:t xml:space="preserve"> BARB01SANPU</w:t>
+                  </w:r>
+                </w:p>
+              </w:tc>
+            </w:tr>
+          </w:tbl>
+          <w:p>
+            <w:pPr>
+              <w:rPr>
+                <w:sz w:val="24"/>
+                <w:szCs w:val="24"/>
+              </w:rPr>
+            </w:pPr>
+          </w:p>
+          <w:tbl>
+            <w:tblPr>
+              <w:tblStyle w:val="TableGrid"/>
+              <w:tblW w:w="0" w:type="auto"/>
+              <w:tblLook w:val="04A0" w:firstRow="1" w:lastRow="0" w:firstColumn="1" w:lastColumn="0" w:noHBand="0" w:noVBand="1"/>
+            </w:tblPr>
+            <w:tblGrid>
+              <w:gridCol w:w="9501"/>
+            </w:tblGrid>
+            <w:tr>
+              <w:trPr>
+                <w:trHeight w:val="2152"/>
+              </w:trPr>
+              <w:tc>
+                <w:tcPr>
+                  <w:tcW w:w="9501" w:type="dxa"/>
+                  <w:vAlign w:val="center"/>
+                </w:tcPr>
+                <w:p>
+                  <w:pPr>
+                    <w:spacing w:line="360" w:lineRule="auto"/>
+                    <w:rPr>
+                      <w:rFonts w:ascii="Candara" w:hAnsi="Candara"/>
+                      <w:b/>
+                      <w:bCs/>
+                      <w:sz w:val="32"/>
+                      <w:szCs w:val="32"/>
+                    </w:rPr>
+                  </w:pPr>
+                  <w:r>
+                    <w:rPr>
+                      <w:noProof/>
+                      <w:sz w:val="24"/>
+                      <w:szCs w:val="24"/>
+                      <w:lang w:eastAsia="en-IN" w:bidi="gu-IN"/>
+                    </w:rPr>
+                    <mc:AlternateContent>
+                      <mc:Choice Requires="wps">
+                        <w:drawing>
+                          <wp:anchor distT="0" distB="0" distL="114300" distR="114300" simplePos="0" relativeHeight="251676672" behindDoc="0" locked="0" layoutInCell="1" allowOverlap="1" wp14:anchorId="1BACBC74" wp14:editId="4CC65E78">
+                            <wp:simplePos x="0" y="0"/>
+                            <wp:positionH relativeFrom="column">
+                              <wp:posOffset>3236595</wp:posOffset>
+                            </wp:positionH>
+                            <wp:positionV relativeFrom="paragraph">
+                              <wp:posOffset>55245</wp:posOffset>
+                            </wp:positionV>
+                            <wp:extent cx="287655" cy="905510"/>
+                            <wp:effectExtent l="0" t="0" r="36195" b="27940"/>
+                            <wp:wrapNone/>
+                            <wp:docPr id="7" name="Right Brace 7"/>
+                            <wp:cNvGraphicFramePr/>
+                            <a:graphic xmlns:a="http://schemas.openxmlformats.org/drawingml/2006/main">
+                              <a:graphicData uri="http://schemas.microsoft.com/office/word/2010/wordprocessingShape">
+                                <wps:wsp>
+                                  <wps:cNvSpPr/>
+                                  <wps:spPr>
+                                    <a:xfrm>
+                                      <a:off x="0" y="0"/>
+                                      <a:ext cx="287655" cy="905510"/>
+                                    </a:xfrm>
+                                    <a:prstGeom prst="rightBrace">
+                                      <a:avLst/>
+                                    </a:prstGeom>
+                                  </wps:spPr>
+                                  <wps:style>
+                                    <a:lnRef idx="2">
+                                      <a:schemeClr val="dk1"/>
+                                    </a:lnRef>
+                                    <a:fillRef idx="0">
+                                      <a:schemeClr val="dk1"/>
+                                    </a:fillRef>
+                                    <a:effectRef idx="1">
+                                      <a:schemeClr val="dk1"/>
+                                    </a:effectRef>
+                                    <a:fontRef idx="minor">
+                                      <a:schemeClr val="tx1"/>
+                                    </a:fontRef>
+                                  </wps:style>
+                                  <wps:bodyPr rot="0" spcFirstLastPara="0" vertOverflow="overflow" horzOverflow="overflow" vert="horz" wrap="square" lIns="91440" tIns="45720" rIns="91440" bIns="45720" numCol="1" spcCol="0" rtlCol="0" fromWordArt="0" anchor="ctr" anchorCtr="0" forceAA="0" compatLnSpc="1">
+                                    <a:prstTxWarp prst="textNoShape">
+                                      <a:avLst/>
+                                    </a:prstTxWarp>
+                                    <a:noAutofit/>
+                                  </wps:bodyPr>
+                                </wps:wsp>
+                              </a:graphicData>
+                            </a:graphic>
+                            <wp14:sizeRelH relativeFrom="margin">
+                              <wp14:pctWidth>0</wp14:pctWidth>
+                            </wp14:sizeRelH>
+                            <wp14:sizeRelV relativeFrom="margin">
+                              <wp14:pctHeight>0</wp14:pctHeight>
+                            </wp14:sizeRelV>
+                          </wp:anchor>
+                        </w:drawing>
+                      </mc:Choice>
+                      <mc:Fallback>
+                        <w:pict>
+                          <v:shapetype w14:anchorId="3CA422F4" id="_x0000_t88" coordsize="21600,21600" o:spt="88" adj="1800,10800" path="m,qx10800@0l10800@2qy21600@11,10800@3l10800@1qy,21600e" filled="f">
+                            <v:formulas>
+                              <v:f eqn="val #0"/>
+                              <v:f eqn="sum 21600 0 #0"/>
+                              <v:f eqn="sum #1 0 #0"/>
+                              <v:f eqn="sum #1 #0 0"/>
+                              <v:f eqn="prod #0 9598 32768"/>
+                              <v:f eqn="sum 21600 0 @4"/>
+                              <v:f eqn="sum 21600 0 #1"/>
+                              <v:f eqn="min #1 @6"/>
+                              <v:f eqn="prod @7 1 2"/>
+                              <v:f eqn="prod #0 2 1"/>
+                              <v:f eqn="sum 21600 0 @9"/>
+                              <v:f eqn="val #1"/>
+                            </v:formulas>
+                            <v:path arrowok="t" o:connecttype="custom" o:connectlocs="0,0;21600,@11;0,21600" textboxrect="0,@4,7637,@5"/>
+                            <v:handles>
+                              <v:h position="center,#0" yrange="0,@8"/>
+                              <v:h position="bottomRight,#1" yrange="@9,@10"/>
+                            </v:handles>
+                          </v:shapetype>
+                          <v:shape id="Right Brace 7" o:spid="_x0000_s1026" type="#_x0000_t88" style="position:absolute;margin-left:254.85pt;margin-top:4.35pt;width:22.65pt;height:71.3pt;z-index:251676672;visibility:visible;mso-wrap-style:square;mso-width-percent:0;mso-height-percent:0;mso-wrap-distance-left:9pt;mso-wrap-distance-top:0;mso-wrap-distance-right:9pt;mso-wrap-distance-bottom:0;mso-position-horizontal:absolute;mso-position-horizontal-relative:text;mso-position-vertical:absolute;mso-position-vertical-relative:text;mso-width-percent:0;mso-height-percent:0;mso-width-relative:margin;mso-height-relative:margin;v-text-anchor:middle" o:gfxdata="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" adj="572" strokecolor="black [3200]" strokeweight="1pt">
+                            <v:stroke joinstyle="miter"/>
+                          </v:shape>
+                        </w:pict>
+                      </mc:Fallback>
+                    </mc:AlternateContent>
+                  </w:r>
+                  <w:r>
+                    <w:rPr>
+                      <w:rFonts w:ascii="Candara" w:hAnsi="Candara"/>
+                      <w:b/>
+                      <w:bCs/>
+                      <w:sz w:val="32"/>
+                      <w:szCs w:val="32"/>
+                    </w:rPr>
+                    <w:t>Professional Investigaiton Fees</w:t>
+                  </w:r>
+                </w:p>
+                <w:p>
+                  <w:pPr>
+                    <w:spacing w:line="360" w:lineRule="auto"/>
+                    <w:rPr>
+                      <w:rFonts w:ascii="Candara" w:hAnsi="Candara"/>
+                      <w:b/>
+                      <w:bCs/>
+                      <w:sz w:val="32"/>
+                      <w:szCs w:val="32"/>
+                    </w:rPr>
+                  </w:pPr>
+                  <w:r>
+                    <w:rPr>
+                      <w:rFonts w:ascii="Candara" w:hAnsi="Candara"/>
+                      <w:b/>
+                      <w:bCs/>
+                      <w:sz w:val="32"/>
+                      <w:szCs w:val="32"/>
+                    </w:rPr>
+                    <w:t>Conveyance Charge For Visit</w:t>
+                  </w:r>
+                  <w:r>
+                    <w:rPr>
+                      <w:rFonts w:ascii="Candara" w:hAnsi="Candara"/>
+                      <w:b/>
+                      <w:bCs/>
+                      <w:sz w:val="32"/>
+                      <w:szCs w:val="32"/>
+                    </w:rPr>
+                    <w:t xml:space="preserve">                                     </w:t>
+                  </w:r>
+                  <w:r>
+                    <w:rPr>
+                      <w:rFonts w:ascii="Cambria Math" w:hAnsi="Cambria Math"/>
+                      <w:b/>
+                      <w:bCs/>
+                      <w:sz w:val="28"/>
+                      <w:szCs w:val="28"/>
+                    </w:rPr>
+                    <w:t>1500 = 00</w:t>
+                  </w:r>
+                </w:p>
+                <w:p>
+                  <w:pPr>
+                    <w:spacing w:line="360" w:lineRule="auto"/>
+                    <w:rPr>
+                      <w:sz w:val="24"/>
+                      <w:szCs w:val="24"/>
+                    </w:rPr>
+                  </w:pPr>
+                  <w:r>
+                    <w:rPr>
+                      <w:rFonts w:ascii="Candara" w:hAnsi="Candara"/>
+                      <w:b/>
+                      <w:bCs/>
+                      <w:sz w:val="32"/>
+                      <w:szCs w:val="32"/>
+                    </w:rPr>
+                    <w:t>Misc.</w:t>
+                  </w:r>
+                  <w:r>
+                    <w:rPr>
+                      <w:sz w:val="32"/>
+                      <w:szCs w:val="32"/>
+                    </w:rPr>
+                    <w:t xml:space="preserve"> </w:t>
+                  </w:r>
+                </w:p>
+              </w:tc>
+            </w:tr>
+            <w:tr>
+              <w:trPr>
+                <w:trHeight w:val="567"/>
+              </w:trPr>
+              <w:tc>
+                <w:tcPr>
+                  <w:tcW w:w="9501" w:type="dxa"/>
+                  <w:vAlign w:val="center"/>
+                </w:tcPr>
+                <w:p>
+                  <w:pPr>
+                    <w:spacing w:line="360" w:lineRule="auto"/>
+                    <w:rPr>
+                      <w:b/>
+                      <w:bCs/>
+                      <w:noProof/>
+                      <w:sz w:val="24"/>
+                      <w:szCs w:val="24"/>
+                      <w:lang w:eastAsia="en-IN" w:bidi="gu-IN"/>
+                    </w:rPr>
+                  </w:pPr>
+                  <w:r>
+                    <w:rPr>
+                      <w:b/>
+                      <w:bCs/>
+                      <w:noProof/>
+                      <w:sz w:val="24"/>
+                      <w:szCs w:val="24"/>
+                      <w:lang w:eastAsia="en-IN" w:bidi="gu-IN"/>
+                    </w:rPr>
+                    <w:t>TOTAL</w:t>
+                  </w:r>
+                  <w:r>
+                    <w:rPr>
+                      <w:b/>
+                      <w:bCs/>
+                      <w:noProof/>
+                      <w:sz w:val="24"/>
+                      <w:szCs w:val="24"/>
+                      <w:lang w:eastAsia="en-IN" w:bidi="gu-IN"/>
+                    </w:rPr>
+                    <w:t xml:space="preserve">                                                                                                           </w:t>
+                  </w:r>
+                  <w:r>
+                    <w:rPr>
+                      <w:rFonts w:ascii="Cambria Math" w:hAnsi="Cambria Math"/>
+                      <w:b/>
+                      <w:bCs/>
+                      <w:sz w:val="28"/>
+                      <w:szCs w:val="28"/>
+                    </w:rPr>
+                    <w:t>1500 = 00</w:t>
+                  </w:r>
+                  <w:r>
+                    <w:rPr>
+                      <w:b/>
+                      <w:bCs/>
+                      <w:noProof/>
+                      <w:sz w:val="24"/>
+                      <w:szCs w:val="24"/>
+                      <w:lang w:eastAsia="en-IN" w:bidi="gu-IN"/>
+                    </w:rPr>
+                    <w:t xml:space="preserve">     </w:t>
+                  </w:r>
+                </w:p>
+              </w:tc>
+            </w:tr>
+            <w:tr>
+              <w:trPr>
+                <w:trHeight w:val="425"/>
+              </w:trPr>
+              <w:tc>
+                <w:tcPr>
+                  <w:tcW w:w="9501" w:type="dxa"/>
+                  <w:vAlign w:val="center"/>
+                </w:tcPr>
+                <w:p>
+                  <w:pPr>
+                    <w:jc w:val="both"/>
+                    <w:rPr>
+                      <w:sz w:val="24"/>
+                      <w:szCs w:val="24"/>
+                    </w:rPr>
+                  </w:pPr>
+                  <w:r>
+                    <w:rPr>
+                      <w:rStyle w:val="Strong"/>
+                      <w:sz w:val="24"/>
+                      <w:szCs w:val="24"/>
+                    </w:rPr>
+                    <w:t xml:space="preserve">Received </w:t>
+                  </w:r>
+                  <w:r>
+                    <w:rPr>
+                      <w:rStyle w:val="Strong"/>
+                      <w:sz w:val="24"/>
+                      <w:szCs w:val="24"/>
+                    </w:rPr>
+                    <w:t>:</w:t>
+                  </w:r>
+                  <w:r>
+                    <w:rPr>
+                      <w:sz w:val="24"/>
+                      <w:szCs w:val="24"/>
+                    </w:rPr>
+                    <w:t xml:space="preserve"> </w:t>
+                  </w:r>
+                  <w:r>
+                    <w:rPr>
+                      <w:sz w:val="24"/>
+                      <w:szCs w:val="24"/>
+                    </w:rPr>
+                    <w:t>One Thousand Five Hundred Only</w:t>
+                  </w:r>
+                </w:p>
+              </w:tc>
+            </w:tr>
+          </w:tbl>
+          <w:p>
+            <w:pPr>
+              <w:rPr>
+                <w:sz w:val="24"/>
+                <w:szCs w:val="24"/>
+              </w:rPr>
+            </w:pPr>
+          </w:p>
+          <w:p>
+            <w:pPr>
+              <w:rPr>
+                <w:sz w:val="24"/>
+                <w:szCs w:val="24"/>
+              </w:rPr>
+            </w:pPr>
+            <w:r>
+              <w:rPr>
+                <w:sz w:val="24"/>
+                <w:szCs w:val="24"/>
+              </w:rPr>
+              <w:t>Thanking you</w:t>
+            </w:r>
+            <w:r>
+              <w:rPr>
+                <w:sz w:val="24"/>
+                <w:szCs w:val="24"/>
+              </w:rPr>
+              <w:t>,</w:t>
+            </w:r>
+            <w:r>
+              <w:rPr>
+                <w:sz w:val="24"/>
+                <w:szCs w:val="24"/>
+              </w:rPr>
+              <w:tab/>
+            </w:r>
+            <w:r>
+              <w:rPr>
+                <w:sz w:val="24"/>
+                <w:szCs w:val="24"/>
+              </w:rPr>
+              <w:tab/>
+            </w:r>
+            <w:r>
+              <w:rPr>
+                <w:sz w:val="24"/>
+                <w:szCs w:val="24"/>
+              </w:rPr>
+              <w:tab/>
+            </w:r>
+            <w:r>
+              <w:rPr>
+                <w:sz w:val="24"/>
+                <w:szCs w:val="24"/>
+              </w:rPr>
+              <w:tab/>
+            </w:r>
+            <w:r>
+              <w:rPr>
+                <w:sz w:val="24"/>
+                <w:szCs w:val="24"/>
+              </w:rPr>
+              <w:tab/>
+            </w:r>
+            <w:r>
+              <w:rPr>
+                <w:sz w:val="24"/>
+                <w:szCs w:val="24"/>
+              </w:rPr>
+              <w:tab/>
+            </w:r>
+            <w:r>
+              <w:rPr>
+                <w:sz w:val="24"/>
+                <w:szCs w:val="24"/>
+              </w:rPr>
+              <w:tab/>
+            </w:r>
+            <w:r>
+              <w:rPr>
+                <w:sz w:val="24"/>
+                <w:szCs w:val="24"/>
+              </w:rPr>
+              <w:tab/>
+            </w:r>
+            <w:r>
+              <w:rPr>
+                <w:sz w:val="24"/>
+                <w:szCs w:val="24"/>
+              </w:rPr>
+              <w:tab/>
+              <w:t xml:space="preserve">                    </w:t>
+            </w:r>
+            <w:r>
+              <w:rPr>
+                <w:sz w:val="24"/>
+                <w:szCs w:val="24"/>
+              </w:rPr>
+              <w:t xml:space="preserve"> Yours Truly,</w:t>
+            </w:r>
+          </w:p>
+          <w:p>
+            <w:pPr>
+              <w:rPr>
+                <w:sz w:val="24"/>
+                <w:szCs w:val="24"/>
+              </w:rPr>
+            </w:pPr>
+          </w:p>
+          <w:p>
+            <w:pPr>
+              <w:rPr>
+                <w:sz w:val="24"/>
+                <w:szCs w:val="24"/>
+              </w:rPr>
+            </w:pPr>
+          </w:p>
+          <w:p>
+            <w:pPr>
+              <w:rPr>
+                <w:sz w:val="24"/>
+                <w:szCs w:val="24"/>
+              </w:rPr>
+            </w:pPr>
+          </w:p>
+          <w:p>
+            <w:pPr>
+              <w:rPr>
+                <w:sz w:val="24"/>
+                <w:szCs w:val="24"/>
+              </w:rPr>
+            </w:pPr>
+          </w:p>
+          <w:p>
+            <w:pPr>
+              <w:rPr>
+                <w:sz w:val="2"/>
+                <w:szCs w:val="2"/>
+              </w:rPr>
+            </w:pPr>
+          </w:p>
+          <w:p>
+            <w:pPr>
+              <w:rPr>
+                <w:sz w:val="24"/>
+                <w:szCs w:val="24"/>
+              </w:rPr>
+            </w:pPr>
+          </w:p>
+          <w:p>
+            <w:pPr>
+              <w:jc w:val="right"/>
+              <w:rPr>
+                <w:rFonts w:ascii="Candara" w:hAnsi="Candara"/>
+                <w:b/>
+                <w:bCs/>
+                <w:sz w:val="32"/>
+                <w:szCs w:val="32"/>
+              </w:rPr>
+            </w:pPr>
+            <w:r>
+              <w:rPr>
+                <w:sz w:val="24"/>
+                <w:szCs w:val="24"/>
+              </w:rPr>
+              <w:tab/>
+            </w:r>
+            <w:r>
+              <w:rPr>
+                <w:rFonts w:ascii="Candara" w:hAnsi="Candara"/>
+                <w:b/>
+                <w:bCs/>
+                <w:sz w:val="32"/>
+                <w:szCs w:val="32"/>
+              </w:rPr>
+              <w:t>Dilipkumar G. Parmar</w:t>
+            </w:r>
+          </w:p>
+          <w:p>
+            <w:pPr>
+              <w:jc w:val="right"/>
+              <w:rPr>
+                <w:rFonts w:ascii="Candara" w:hAnsi="Candara"/>
+                <w:b/>
+                <w:bCs/>
+                <w:sz w:val="28"/>
+                <w:szCs w:val="28"/>
+              </w:rPr>
+            </w:pPr>
+            <w:r>
+              <w:rPr>
+                <w:rFonts w:ascii="Candara" w:hAnsi="Candara"/>
+                <w:b/>
+                <w:bCs/>
+                <w:sz w:val="28"/>
+                <w:szCs w:val="28"/>
+              </w:rPr>
+              <w:t>(Investigator)</w:t>
+            </w:r>
+          </w:p>
+          <w:p>
+            <w:pPr>
+              <w:rPr>
+                <w:sz w:val="24"/>
+                <w:szCs w:val="24"/>
+              </w:rPr>
+            </w:pPr>
+          </w:p>
+        </w:tc>
+      </w:tr>
+    </w:tbl>
+    <w:p>
+      <w:pPr>
+        <w:spacing w:after="0" w:line="240" w:lineRule="auto"/>
+        <w:rPr>
+          <w:sz w:val="24"/>
+          <w:szCs w:val="24"/>
+        </w:rPr>
+      </w:pPr>
+    </w:p>
+    <w:p>
+      <w:pPr>
+        <w:spacing w:after="0" w:line="240" w:lineRule="auto"/>
+        <w:rPr>
+          <w:sz w:val="24"/>
+          <w:szCs w:val="24"/>
+        </w:rPr>
+      </w:pPr>
+      <w:bookmarkStart w:id="0" w:name="_GoBack"/>
+      <w:bookmarkEnd w:id="0"/>
+    </w:p>
+    <w:tbl>
+      <w:tblPr>
+        <w:tblW w:w="9634" w:type="dxa"/>
+        <w:tblBorders>
+          <w:top w:val="single" w:sz="4" w:space="0" w:color="auto"/>
+          <w:left w:val="single" w:sz="4" w:space="0" w:color="auto"/>
+          <w:bottom w:val="single" w:sz="4" w:space="0" w:color="auto"/>
+          <w:right w:val="single" w:sz="4" w:space="0" w:color="auto"/>
+          <w:insideH w:val="single" w:sz="4" w:space="0" w:color="auto"/>
+          <w:insideV w:val="single" w:sz="4" w:space="0" w:color="auto"/>
+        </w:tblBorders>
+        <w:tblLayout w:type="fixed"/>
+        <w:tblLook w:val="0000" w:firstRow="0" w:lastRow="0" w:firstColumn="0" w:lastColumn="0" w:noHBand="0" w:noVBand="0"/>
+      </w:tblPr>
+      <w:tblGrid>
+        <w:gridCol w:w="4673"/>
+        <w:gridCol w:w="4961"/>
+      </w:tblGrid>
+      <w:tr>
+        <w:tc>
+          <w:tcPr>
+            <w:tcW w:w="4673" w:type="dxa"/>
+            <w:vAlign w:val="center"/>
+          </w:tcPr>
+          <w:p>
+            <w:pPr>
+              <w:spacing w:before="20" w:after="20"/>
+              <w:jc w:val="center"/>
+              <w:rPr>
+                <w:rFonts w:ascii="Candara" w:hAnsi="Candara"/>
+                <w:b/>
+              </w:rPr>
+            </w:pPr>
+            <w:r>
+              <w:rPr>
+                <w:rFonts w:ascii="Candara" w:hAnsi="Candara"/>
+                <w:b/>
+              </w:rPr>
+              <w:t xml:space="preserve">TAG NO : </w:t>
+            </w:r>
+            <w:r>
+              <w:rPr>
+                <w:rFonts w:ascii="Cambria Math" w:hAnsi="Cambria Math"/>
+                <w:b/>
+              </w:rPr>
+              <w:t>{{ tagnumber }}</w:t>
+            </w:r>
+          </w:p>
+        </w:tc>
+        <w:tc>
+          <w:tcPr>
+            <w:tcW w:w="4961" w:type="dxa"/>
+          </w:tcPr>
+          <w:p>
+            <w:pPr>
+              <w:spacing w:before="20" w:after="20" w:line="276" w:lineRule="auto"/>
+              <w:jc w:val="center"/>
+              <w:rPr>
+                <w:rFonts w:ascii="Candara" w:hAnsi="Candara" w:cstheme="majorHAnsi"/>
+                <w:b/>
+                <w:bCs/>
+                <w:sz w:val="24"/>
+                <w:szCs w:val="24"/>
+              </w:rPr>
+            </w:pPr>
+            <w:r>
+              <w:rPr>
+                <w:rFonts w:ascii="Candara" w:hAnsi="Candara" w:cstheme="majorHAnsi"/>
+                <w:b/>
+                <w:bCs/>
+                <w:sz w:val="24"/>
+                <w:szCs w:val="24"/>
+              </w:rPr>
+              <w:t>{{ ownername }}</w:t>
+            </w:r>
+          </w:p>
+        </w:tc>
+      </w:tr>
+    </w:tbl>
+    <w:p>
+      <w:pPr>
+        <w:spacing w:after="0" w:line="240" w:lineRule="auto"/>
+        <w:rPr>
+          <w:sz w:val="24"/>
+          <w:szCs w:val="24"/>
+        </w:rPr>
+      </w:pPr>
+    </w:p>
     <w:p>
       <w:pPr>
         <w:spacing w:after="0" w:line="240" w:lineRule="auto"/>
@@ -4857,7 +6392,7 @@
                 <v:stroke joinstyle="miter"/>
                 <v:path gradientshapeok="t" o:connecttype="rect"/>
               </v:shapetype>
-              <v:shape id="Text Box 8" o:spid="_x0000_s1028" type="#_x0000_t202" style="position:absolute;margin-left:251.35pt;margin-top:.35pt;width:226pt;height:185.5pt;z-index:251667456;visibility:visible;mso-wrap-style:square;mso-wrap-distance-left:9pt;mso-wrap-distance-top:0;mso-wrap-distance-right:9pt;mso-wrap-distance-bottom:0;mso-position-horizontal:absolute;mso-position-horizontal-relative:margin;mso-position-vertical:absolute;mso-position-vertical-relative:text;v-text-anchor:top" o:gfxdata="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" fillcolor="white [3201]" strokeweight=".5pt">
+              <v:shape id="Text Box 8" o:spid="_x0000_s1029" type="#_x0000_t202" style="position:absolute;margin-left:251.35pt;margin-top:.35pt;width:226pt;height:185.5pt;z-index:251667456;visibility:visible;mso-wrap-style:square;mso-wrap-distance-left:9pt;mso-wrap-distance-top:0;mso-wrap-distance-right:9pt;mso-wrap-distance-bottom:0;mso-position-horizontal:absolute;mso-position-horizontal-relative:margin;mso-position-vertical:absolute;mso-position-vertical-relative:text;v-text-anchor:top" o:gfxdata="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" fillcolor="white [3201]" strokeweight=".5pt">
                 <v:textbox>
                   <w:txbxContent>
                     <w:p>
@@ -4956,7 +6491,7 @@
           </mc:Choice>
           <mc:Fallback>
             <w:pict>
-              <v:shape w14:anchorId="453E087F" id="Text Box 9" o:spid="_x0000_s1029" type="#_x0000_t202" style="position:absolute;margin-left:0;margin-top:0;width:226pt;height:185.5pt;z-index:251668480;visibility:visible;mso-wrap-style:square;mso-wrap-distance-left:9pt;mso-wrap-distance-top:0;mso-wrap-distance-right:9pt;mso-wrap-distance-bottom:0;mso-position-horizontal:absolute;mso-position-horizontal-relative:margin;mso-position-vertical:absolute;mso-position-vertical-relative:text;v-text-anchor:top" o:gfxdata="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" fillcolor="white [3201]" strokeweight=".5pt">
+              <v:shape w14:anchorId="453E087F" id="Text Box 9" o:spid="_x0000_s1030" type="#_x0000_t202" style="position:absolute;margin-left:0;margin-top:0;width:226pt;height:185.5pt;z-index:251668480;visibility:visible;mso-wrap-style:square;mso-wrap-distance-left:9pt;mso-wrap-distance-top:0;mso-wrap-distance-right:9pt;mso-wrap-distance-bottom:0;mso-position-horizontal:absolute;mso-position-horizontal-relative:margin;mso-position-vertical:absolute;mso-position-vertical-relative:text;v-text-anchor:top" o:gfxdata="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" fillcolor="white [3201]" strokeweight=".5pt">
                 <v:textbox>
                   <w:txbxContent>
                     <w:p>
@@ -5176,7 +6711,7 @@
           </mc:Choice>
           <mc:Fallback>
             <w:pict>
-              <v:shape id="Text Box 5" o:spid="_x0000_s1030" type="#_x0000_t202" style="position:absolute;margin-left:251.35pt;margin-top:11.75pt;width:226pt;height:185.5pt;z-index:251663360;visibility:visible;mso-wrap-style:square;mso-wrap-distance-left:9pt;mso-wrap-distance-top:0;mso-wrap-distance-right:9pt;mso-wrap-distance-bottom:0;mso-position-horizontal:absolute;mso-position-horizontal-relative:margin;mso-position-vertical:absolute;mso-position-vertical-relative:text;v-text-anchor:top" o:gfxdata="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" fillcolor="white [3201]" strokeweight=".5pt">
+              <v:shape id="Text Box 5" o:spid="_x0000_s1031" type="#_x0000_t202" style="position:absolute;margin-left:251.35pt;margin-top:11.75pt;width:226pt;height:185.5pt;z-index:251663360;visibility:visible;mso-wrap-style:square;mso-wrap-distance-left:9pt;mso-wrap-distance-top:0;mso-wrap-distance-right:9pt;mso-wrap-distance-bottom:0;mso-position-horizontal:absolute;mso-position-horizontal-relative:margin;mso-position-vertical:absolute;mso-position-vertical-relative:text;v-text-anchor:top" o:gfxdata="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" fillcolor="white [3201]" strokeweight=".5pt">
                 <v:textbox>
                   <w:txbxContent>
                     <w:p>
@@ -5291,7 +6826,7 @@
           </mc:Choice>
           <mc:Fallback>
             <w:pict>
-              <v:shape w14:anchorId="3CABFF8C" id="Text Box 6" o:spid="_x0000_s1031" type="#_x0000_t202" style="position:absolute;margin-left:0;margin-top:11.4pt;width:226pt;height:185.5pt;z-index:251665408;visibility:visible;mso-wrap-style:square;mso-wrap-distance-left:9pt;mso-wrap-distance-top:0;mso-wrap-distance-right:9pt;mso-wrap-distance-bottom:0;mso-position-horizontal:left;mso-position-horizontal-relative:margin;mso-position-vertical:absolute;mso-position-vertical-relative:text;v-text-anchor:top" o:gfxdata="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" fillcolor="white [3201]" strokeweight=".5pt">
+              <v:shape w14:anchorId="3CABFF8C" id="Text Box 6" o:spid="_x0000_s1032" type="#_x0000_t202" style="position:absolute;margin-left:0;margin-top:11.4pt;width:226pt;height:185.5pt;z-index:251665408;visibility:visible;mso-wrap-style:square;mso-wrap-distance-left:9pt;mso-wrap-distance-top:0;mso-wrap-distance-right:9pt;mso-wrap-distance-bottom:0;mso-position-horizontal:left;mso-position-horizontal-relative:margin;mso-position-vertical:absolute;mso-position-vertical-relative:text;v-text-anchor:top" o:gfxdata="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" fillcolor="white [3201]" strokeweight=".5pt">
                 <v:textbox>
                   <w:txbxContent>
                     <w:p>
@@ -5411,7 +6946,7 @@
           </mc:Choice>
           <mc:Fallback>
             <w:pict>
-              <v:shape w14:anchorId="61DFA9EB" id="Text Box 10" o:spid="_x0000_s1032" type="#_x0000_t202" style="position:absolute;margin-left:251.35pt;margin-top:.35pt;width:226pt;height:185.5pt;z-index:251670528;visibility:visible;mso-wrap-style:square;mso-wrap-distance-left:9pt;mso-wrap-distance-top:0;mso-wrap-distance-right:9pt;mso-wrap-distance-bottom:0;mso-position-horizontal:absolute;mso-position-horizontal-relative:margin;mso-position-vertical:absolute;mso-position-vertical-relative:text;v-text-anchor:top" o:gfxdata="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" fillcolor="white [3201]" strokeweight=".5pt">
+              <v:shape w14:anchorId="61DFA9EB" id="Text Box 10" o:spid="_x0000_s1033" type="#_x0000_t202" style="position:absolute;margin-left:251.35pt;margin-top:.35pt;width:226pt;height:185.5pt;z-index:251670528;visibility:visible;mso-wrap-style:square;mso-wrap-distance-left:9pt;mso-wrap-distance-top:0;mso-wrap-distance-right:9pt;mso-wrap-distance-bottom:0;mso-position-horizontal:absolute;mso-position-horizontal-relative:margin;mso-position-vertical:absolute;mso-position-vertical-relative:text;v-text-anchor:top" o:gfxdata="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" fillcolor="white [3201]" strokeweight=".5pt">
                 <v:textbox>
                   <w:txbxContent>
                     <w:p>
@@ -5424,13 +6959,7 @@
                         <w:rPr>
                           <w:lang w:val="en-US"/>
                         </w:rPr>
-                        <w:t>{{ photo6</w:t>
-                      </w:r>
-                      <w:r>
-                        <w:rPr>
-                          <w:lang w:val="en-US"/>
-                        </w:rPr>
-                        <w:t xml:space="preserve"> }}</w:t>
+                        <w:t>{{ photo6 }}</w:t>
                       </w:r>
                     </w:p>
                   </w:txbxContent>
@@ -5514,7 +7043,7 @@
           </mc:Choice>
           <mc:Fallback>
             <w:pict>
-              <v:shape w14:anchorId="453E087F" id="Text Box 11" o:spid="_x0000_s1033" type="#_x0000_t202" style="position:absolute;margin-left:0;margin-top:0;width:226pt;height:185.5pt;z-index:251671552;visibility:visible;mso-wrap-style:square;mso-wrap-distance-left:9pt;mso-wrap-distance-top:0;mso-wrap-distance-right:9pt;mso-wrap-distance-bottom:0;mso-position-horizontal:absolute;mso-position-horizontal-relative:margin;mso-position-vertical:absolute;mso-position-vertical-relative:text;v-text-anchor:top" o:gfxdata="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" fillcolor="white [3201]" strokeweight=".5pt">
+              <v:shape w14:anchorId="453E087F" id="Text Box 11" o:spid="_x0000_s1034" type="#_x0000_t202" style="position:absolute;margin-left:0;margin-top:0;width:226pt;height:185.5pt;z-index:251671552;visibility:visible;mso-wrap-style:square;mso-wrap-distance-left:9pt;mso-wrap-distance-top:0;mso-wrap-distance-right:9pt;mso-wrap-distance-bottom:0;mso-position-horizontal:absolute;mso-position-horizontal-relative:margin;mso-position-vertical:absolute;mso-position-vertical-relative:text;v-text-anchor:top" o:gfxdata="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" fillcolor="white [3201]" strokeweight=".5pt">
                 <v:textbox>
                   <w:txbxContent>
                     <w:p>
@@ -5527,19 +7056,7 @@
                         <w:rPr>
                           <w:lang w:val="en-US"/>
                         </w:rPr>
-                        <w:t>{{ photo</w:t>
-                      </w:r>
-                      <w:r>
-                        <w:rPr>
-                          <w:lang w:val="en-US"/>
-                        </w:rPr>
-                        <w:t>5</w:t>
-                      </w:r>
-                      <w:r>
-                        <w:rPr>
-                          <w:lang w:val="en-US"/>
-                        </w:rPr>
-                        <w:t xml:space="preserve"> }}</w:t>
+                        <w:t>{{ photo5 }}</w:t>
                       </w:r>
                     </w:p>
                   </w:txbxContent>
@@ -5631,7 +7148,7 @@
             <w:bCs/>
             <w:noProof/>
           </w:rPr>
-          <w:t>2</w:t>
+          <w:t>5</w:t>
         </w:r>
         <w:r>
           <w:rPr>
@@ -6661,7 +8178,7 @@
   <w:style w:type="paragraph" w:default="1" w:styleId="Normal">
     <w:name w:val="Normal"/>
     <w:qFormat/>
-    <w:rsid w:val="001D7DF0"/>
+    <w:rsid w:val="00CB5A82"/>
   </w:style>
   <w:style w:type="character" w:default="1" w:styleId="DefaultParagraphFont">
     <w:name w:val="Default Paragraph Font"/>

</xml_diff>

<commit_message>
Updated template and made code changes
</commit_message>
<xml_diff>
--- a/template.docx
+++ b/template.docx
@@ -42,7 +42,6 @@
           <w:sz w:val="28"/>
           <w:szCs w:val="28"/>
         </w:rPr>
-        <w:tab/>
         <w:t xml:space="preserve">    </w:t>
       </w:r>
       <w:r>
@@ -79,7 +78,16 @@
           <w:sz w:val="28"/>
           <w:szCs w:val="28"/>
         </w:rPr>
-        <w:t xml:space="preserve">              </w:t>
+        <w:t xml:space="preserve">             </w:t>
+      </w:r>
+      <w:r>
+        <w:rPr>
+          <w:b/>
+          <w:bCs/>
+          <w:sz w:val="28"/>
+          <w:szCs w:val="28"/>
+        </w:rPr>
+        <w:t xml:space="preserve"> </w:t>
       </w:r>
       <w:r>
         <w:rPr>
@@ -219,7 +227,7 @@
       </w:tblGrid>
       <w:tr>
         <w:trPr>
-          <w:trHeight w:val="454"/>
+          <w:trHeight w:val="567"/>
         </w:trPr>
         <w:tc>
           <w:tcPr>
@@ -261,15 +269,15 @@
                 <w:rFonts w:asciiTheme="majorHAnsi" w:hAnsiTheme="majorHAnsi" w:cstheme="majorHAnsi"/>
                 <w:b/>
                 <w:bCs/>
-                <w:sz w:val="28"/>
-                <w:szCs w:val="28"/>
-              </w:rPr>
-            </w:pPr>
-            <w:r>
-              <w:rPr>
-                <w:rFonts w:asciiTheme="majorHAnsi" w:hAnsiTheme="majorHAnsi" w:cstheme="majorHAnsi"/>
-                <w:sz w:val="24"/>
-                <w:szCs w:val="24"/>
+                <w:sz w:val="36"/>
+                <w:szCs w:val="36"/>
+              </w:rPr>
+            </w:pPr>
+            <w:r>
+              <w:rPr>
+                <w:rFonts w:asciiTheme="majorHAnsi" w:hAnsiTheme="majorHAnsi" w:cstheme="majorHAnsi"/>
+                <w:sz w:val="36"/>
+                <w:szCs w:val="36"/>
               </w:rPr>
               <w:t>{{ tagnumber }}</w:t>
             </w:r>
@@ -500,8 +508,6 @@
                 <w:szCs w:val="28"/>
               </w:rPr>
             </w:pPr>
-            <w:bookmarkStart w:id="0" w:name="_GoBack"/>
-            <w:bookmarkEnd w:id="0"/>
             <w:r>
               <w:rPr>
                 <w:rFonts w:asciiTheme="majorHAnsi" w:hAnsiTheme="majorHAnsi" w:cstheme="majorHAnsi"/>
@@ -673,23 +679,27 @@
                 <w:rFonts w:asciiTheme="majorHAnsi" w:hAnsiTheme="majorHAnsi" w:cstheme="majorHAnsi"/>
                 <w:b/>
                 <w:bCs/>
-                <w:sz w:val="28"/>
-                <w:szCs w:val="28"/>
-              </w:rPr>
-            </w:pPr>
-            <w:r>
-              <w:rPr>
-                <w:rFonts w:asciiTheme="majorHAnsi" w:hAnsiTheme="majorHAnsi" w:cstheme="majorHAnsi"/>
-                <w:sz w:val="24"/>
-                <w:szCs w:val="24"/>
+                <w:sz w:val="30"/>
+                <w:szCs w:val="30"/>
+              </w:rPr>
+            </w:pPr>
+            <w:r>
+              <w:rPr>
+                <w:rFonts w:asciiTheme="majorHAnsi" w:hAnsiTheme="majorHAnsi" w:cstheme="majorHAnsi"/>
+                <w:b/>
+                <w:bCs/>
+                <w:sz w:val="30"/>
+                <w:szCs w:val="30"/>
               </w:rPr>
               <w:t>142600/47/</w:t>
             </w:r>
             <w:r>
               <w:rPr>
                 <w:rFonts w:asciiTheme="majorHAnsi" w:hAnsiTheme="majorHAnsi" w:cstheme="majorHAnsi"/>
-                <w:sz w:val="24"/>
-                <w:szCs w:val="24"/>
+                <w:b/>
+                <w:bCs/>
+                <w:sz w:val="30"/>
+                <w:szCs w:val="30"/>
               </w:rPr>
               <w:t>{{ policynumber }}</w:t>
             </w:r>
@@ -735,130 +745,19 @@
                 <w:rFonts w:asciiTheme="majorHAnsi" w:hAnsiTheme="majorHAnsi" w:cstheme="majorHAnsi"/>
                 <w:b/>
                 <w:bCs/>
-                <w:sz w:val="28"/>
-                <w:szCs w:val="28"/>
-              </w:rPr>
-            </w:pPr>
-            <w:r>
-              <w:rPr>
-                <w:rFonts w:asciiTheme="majorHAnsi" w:hAnsiTheme="majorHAnsi" w:cstheme="majorHAnsi"/>
-                <w:sz w:val="24"/>
-                <w:szCs w:val="24"/>
+                <w:sz w:val="30"/>
+                <w:szCs w:val="30"/>
+              </w:rPr>
+            </w:pPr>
+            <w:r>
+              <w:rPr>
+                <w:rFonts w:asciiTheme="majorHAnsi" w:hAnsiTheme="majorHAnsi" w:cstheme="majorHAnsi"/>
+                <w:b/>
+                <w:bCs/>
+                <w:sz w:val="30"/>
+                <w:szCs w:val="30"/>
               </w:rPr>
               <w:t>{{ policyperiod }}</w:t>
-            </w:r>
-          </w:p>
-        </w:tc>
-      </w:tr>
-      <w:tr>
-        <w:trPr>
-          <w:trHeight w:val="737"/>
-        </w:trPr>
-        <w:tc>
-          <w:tcPr>
-            <w:tcW w:w="1555" w:type="dxa"/>
-            <w:vAlign w:val="center"/>
-          </w:tcPr>
-          <w:p>
-            <w:pPr>
-              <w:spacing w:line="276" w:lineRule="auto"/>
-              <w:rPr>
-                <w:rFonts w:asciiTheme="majorHAnsi" w:hAnsiTheme="majorHAnsi"/>
-                <w:b/>
-                <w:bCs/>
-                <w:sz w:val="24"/>
-                <w:szCs w:val="24"/>
-              </w:rPr>
-            </w:pPr>
-            <w:r>
-              <w:rPr>
-                <w:rFonts w:asciiTheme="majorHAnsi" w:hAnsiTheme="majorHAnsi"/>
-                <w:b/>
-                <w:bCs/>
-                <w:sz w:val="24"/>
-                <w:szCs w:val="24"/>
-              </w:rPr>
-              <w:t>Intimation Date</w:t>
-            </w:r>
-          </w:p>
-        </w:tc>
-        <w:tc>
-          <w:tcPr>
-            <w:tcW w:w="3260" w:type="dxa"/>
-            <w:vAlign w:val="center"/>
-          </w:tcPr>
-          <w:p>
-            <w:pPr>
-              <w:spacing w:line="276" w:lineRule="auto"/>
-              <w:rPr>
-                <w:rFonts w:asciiTheme="majorHAnsi" w:hAnsiTheme="majorHAnsi" w:cstheme="majorHAnsi"/>
-                <w:b/>
-                <w:bCs/>
-                <w:sz w:val="28"/>
-                <w:szCs w:val="28"/>
-              </w:rPr>
-            </w:pPr>
-            <w:r>
-              <w:rPr>
-                <w:rFonts w:asciiTheme="majorHAnsi" w:hAnsiTheme="majorHAnsi" w:cstheme="majorHAnsi"/>
-                <w:sz w:val="24"/>
-                <w:szCs w:val="24"/>
-              </w:rPr>
-              <w:t>{{ intimdate }}</w:t>
-            </w:r>
-          </w:p>
-        </w:tc>
-        <w:tc>
-          <w:tcPr>
-            <w:tcW w:w="1417" w:type="dxa"/>
-            <w:vAlign w:val="center"/>
-          </w:tcPr>
-          <w:p>
-            <w:pPr>
-              <w:spacing w:line="276" w:lineRule="auto"/>
-              <w:rPr>
-                <w:rFonts w:asciiTheme="majorHAnsi" w:hAnsiTheme="majorHAnsi"/>
-                <w:b/>
-                <w:bCs/>
-                <w:sz w:val="24"/>
-                <w:szCs w:val="24"/>
-              </w:rPr>
-            </w:pPr>
-            <w:r>
-              <w:rPr>
-                <w:rFonts w:asciiTheme="majorHAnsi" w:hAnsiTheme="majorHAnsi"/>
-                <w:b/>
-                <w:bCs/>
-                <w:sz w:val="24"/>
-                <w:szCs w:val="24"/>
-              </w:rPr>
-              <w:t>Total Sum</w:t>
-            </w:r>
-          </w:p>
-        </w:tc>
-        <w:tc>
-          <w:tcPr>
-            <w:tcW w:w="3402" w:type="dxa"/>
-            <w:vAlign w:val="center"/>
-          </w:tcPr>
-          <w:p>
-            <w:pPr>
-              <w:spacing w:line="276" w:lineRule="auto"/>
-              <w:rPr>
-                <w:rFonts w:asciiTheme="majorHAnsi" w:hAnsiTheme="majorHAnsi" w:cstheme="majorHAnsi"/>
-                <w:b/>
-                <w:bCs/>
-                <w:sz w:val="28"/>
-                <w:szCs w:val="28"/>
-              </w:rPr>
-            </w:pPr>
-            <w:r>
-              <w:rPr>
-                <w:rFonts w:asciiTheme="majorHAnsi" w:hAnsiTheme="majorHAnsi" w:cstheme="majorHAnsi"/>
-                <w:sz w:val="24"/>
-                <w:szCs w:val="24"/>
-              </w:rPr>
-              <w:t>50,000 = 00</w:t>
             </w:r>
           </w:p>
         </w:tc>
@@ -870,6 +769,7 @@
         <w:tc>
           <w:tcPr>
             <w:tcW w:w="1555" w:type="dxa"/>
+            <w:vAlign w:val="center"/>
           </w:tcPr>
           <w:p>
             <w:pPr>
@@ -890,13 +790,24 @@
                 <w:sz w:val="24"/>
                 <w:szCs w:val="24"/>
               </w:rPr>
-              <w:t>Cattle loan</w:t>
+              <w:t>Intim.</w:t>
+            </w:r>
+            <w:r>
+              <w:rPr>
+                <w:rFonts w:asciiTheme="majorHAnsi" w:hAnsiTheme="majorHAnsi"/>
+                <w:b/>
+                <w:bCs/>
+                <w:sz w:val="24"/>
+                <w:szCs w:val="24"/>
+              </w:rPr>
+              <w:t xml:space="preserve"> Date</w:t>
             </w:r>
           </w:p>
         </w:tc>
         <w:tc>
           <w:tcPr>
             <w:tcW w:w="3260" w:type="dxa"/>
+            <w:vAlign w:val="center"/>
           </w:tcPr>
           <w:p>
             <w:pPr>
@@ -915,6 +826,121 @@
                 <w:sz w:val="24"/>
                 <w:szCs w:val="24"/>
               </w:rPr>
+              <w:t>{{ intimdate }}</w:t>
+            </w:r>
+          </w:p>
+        </w:tc>
+        <w:tc>
+          <w:tcPr>
+            <w:tcW w:w="1417" w:type="dxa"/>
+            <w:vAlign w:val="center"/>
+          </w:tcPr>
+          <w:p>
+            <w:pPr>
+              <w:spacing w:line="276" w:lineRule="auto"/>
+              <w:rPr>
+                <w:rFonts w:asciiTheme="majorHAnsi" w:hAnsiTheme="majorHAnsi"/>
+                <w:b/>
+                <w:bCs/>
+                <w:sz w:val="24"/>
+                <w:szCs w:val="24"/>
+              </w:rPr>
+            </w:pPr>
+            <w:r>
+              <w:rPr>
+                <w:rFonts w:asciiTheme="majorHAnsi" w:hAnsiTheme="majorHAnsi"/>
+                <w:b/>
+                <w:bCs/>
+                <w:sz w:val="24"/>
+                <w:szCs w:val="24"/>
+              </w:rPr>
+              <w:t>Total Sum</w:t>
+            </w:r>
+          </w:p>
+        </w:tc>
+        <w:tc>
+          <w:tcPr>
+            <w:tcW w:w="3402" w:type="dxa"/>
+            <w:vAlign w:val="center"/>
+          </w:tcPr>
+          <w:p>
+            <w:pPr>
+              <w:spacing w:line="276" w:lineRule="auto"/>
+              <w:rPr>
+                <w:rFonts w:asciiTheme="majorHAnsi" w:hAnsiTheme="majorHAnsi" w:cstheme="majorHAnsi"/>
+                <w:b/>
+                <w:bCs/>
+                <w:sz w:val="28"/>
+                <w:szCs w:val="28"/>
+              </w:rPr>
+            </w:pPr>
+            <w:r>
+              <w:rPr>
+                <w:rFonts w:asciiTheme="majorHAnsi" w:hAnsiTheme="majorHAnsi" w:cstheme="majorHAnsi"/>
+                <w:b/>
+                <w:bCs/>
+                <w:sz w:val="24"/>
+                <w:szCs w:val="24"/>
+              </w:rPr>
+              <w:t>50,000 = 00</w:t>
+            </w:r>
+          </w:p>
+        </w:tc>
+      </w:tr>
+      <w:tr>
+        <w:trPr>
+          <w:trHeight w:val="454"/>
+        </w:trPr>
+        <w:tc>
+          <w:tcPr>
+            <w:tcW w:w="1555" w:type="dxa"/>
+            <w:vAlign w:val="center"/>
+          </w:tcPr>
+          <w:p>
+            <w:pPr>
+              <w:spacing w:line="276" w:lineRule="auto"/>
+              <w:rPr>
+                <w:rFonts w:asciiTheme="majorHAnsi" w:hAnsiTheme="majorHAnsi"/>
+                <w:b/>
+                <w:bCs/>
+                <w:sz w:val="24"/>
+                <w:szCs w:val="24"/>
+              </w:rPr>
+            </w:pPr>
+            <w:r>
+              <w:rPr>
+                <w:rFonts w:asciiTheme="majorHAnsi" w:hAnsiTheme="majorHAnsi"/>
+                <w:b/>
+                <w:bCs/>
+                <w:sz w:val="24"/>
+                <w:szCs w:val="24"/>
+              </w:rPr>
+              <w:t>Cattle loan</w:t>
+            </w:r>
+          </w:p>
+        </w:tc>
+        <w:tc>
+          <w:tcPr>
+            <w:tcW w:w="3260" w:type="dxa"/>
+            <w:vAlign w:val="center"/>
+          </w:tcPr>
+          <w:p>
+            <w:pPr>
+              <w:spacing w:line="276" w:lineRule="auto"/>
+              <w:rPr>
+                <w:rFonts w:asciiTheme="majorHAnsi" w:hAnsiTheme="majorHAnsi" w:cstheme="majorHAnsi"/>
+                <w:b/>
+                <w:bCs/>
+                <w:sz w:val="28"/>
+                <w:szCs w:val="28"/>
+              </w:rPr>
+            </w:pPr>
+            <w:r>
+              <w:rPr>
+                <w:rFonts w:asciiTheme="majorHAnsi" w:hAnsiTheme="majorHAnsi" w:cstheme="majorHAnsi"/>
+                <w:sz w:val="24"/>
+                <w:szCs w:val="24"/>
+              </w:rPr>
               <w:t>{{ loan }}</w:t>
             </w:r>
           </w:p>
@@ -922,6 +948,7 @@
         <w:tc>
           <w:tcPr>
             <w:tcW w:w="1417" w:type="dxa"/>
+            <w:vAlign w:val="center"/>
           </w:tcPr>
           <w:p>
             <w:pPr>
@@ -949,6 +976,7 @@
         <w:tc>
           <w:tcPr>
             <w:tcW w:w="3402" w:type="dxa"/>
+            <w:vAlign w:val="center"/>
           </w:tcPr>
           <w:p>
             <w:pPr>
@@ -1232,8 +1260,8 @@
       <w:pPr>
         <w:spacing w:after="0" w:line="240" w:lineRule="auto"/>
         <w:rPr>
-          <w:sz w:val="24"/>
-          <w:szCs w:val="24"/>
+          <w:sz w:val="6"/>
+          <w:szCs w:val="6"/>
         </w:rPr>
       </w:pPr>
     </w:p>
@@ -1826,6 +1854,14 @@
               </w:rPr>
               <w:t>{{ cattletail }}</w:t>
             </w:r>
+            <w:r>
+              <w:rPr>
+                <w:rFonts w:asciiTheme="majorHAnsi" w:hAnsiTheme="majorHAnsi" w:cstheme="majorHAnsi"/>
+                <w:sz w:val="24"/>
+                <w:szCs w:val="24"/>
+              </w:rPr>
+              <w:t xml:space="preserve"> switch of tail</w:t>
+            </w:r>
           </w:p>
         </w:tc>
         <w:tc>
@@ -2013,7 +2049,6 @@
                 <w:sz w:val="24"/>
                 <w:szCs w:val="24"/>
               </w:rPr>
-              <w:lastRenderedPageBreak/>
               <w:t>Type of Death</w:t>
             </w:r>
           </w:p>
@@ -2471,7 +2506,27 @@
                 <w:sz w:val="24"/>
                 <w:szCs w:val="24"/>
               </w:rPr>
-              <w:t>Certified by Sarpanch, Dairy Co-op, and butcher confirming HF BUFFALO's death</w:t>
+              <w:t xml:space="preserve">Certified by Sarpanch, Dairy Co-op, and butcher confirming HF </w:t>
+            </w:r>
+            <w:r>
+              <w:rPr>
+                <w:rFonts w:asciiTheme="majorHAnsi" w:hAnsiTheme="majorHAnsi" w:cstheme="majorHAnsi"/>
+                <w:b/>
+                <w:bCs/>
+                <w:sz w:val="24"/>
+                <w:szCs w:val="24"/>
+              </w:rPr>
+              <w:t xml:space="preserve"> {{ cattletype}}</w:t>
+            </w:r>
+            <w:r>
+              <w:rPr>
+                <w:rFonts w:asciiTheme="majorHAnsi" w:hAnsiTheme="majorHAnsi" w:cstheme="majorHAnsi"/>
+                <w:b/>
+                <w:bCs/>
+                <w:sz w:val="24"/>
+                <w:szCs w:val="24"/>
+              </w:rPr>
+              <w:t>'s death</w:t>
             </w:r>
           </w:p>
         </w:tc>
@@ -3186,7 +3241,6 @@
                 <w:sz w:val="24"/>
                 <w:szCs w:val="24"/>
               </w:rPr>
-              <w:lastRenderedPageBreak/>
               <w:t>Final Payable Amount</w:t>
             </w:r>
           </w:p>
@@ -3552,6 +3606,14 @@
                 <w:rFonts w:asciiTheme="majorHAnsi" w:hAnsiTheme="majorHAnsi" w:cstheme="majorHAnsi"/>
               </w:rPr>
               <w:t xml:space="preserve">Policy No. </w:t>
+            </w:r>
+            <w:r>
+              <w:rPr>
+                <w:rFonts w:asciiTheme="majorHAnsi" w:hAnsiTheme="majorHAnsi" w:cstheme="majorHAnsi"/>
+                <w:b/>
+                <w:bCs/>
+              </w:rPr>
+              <w:t>142600/47/</w:t>
             </w:r>
             <w:r>
               <w:rPr>
@@ -4701,7 +4763,6 @@
                 <w:rFonts w:ascii="Cambria Math" w:hAnsi="Cambria Math" w:cs="Arial"/>
                 <w:b/>
               </w:rPr>
-              <w:lastRenderedPageBreak/>
               <w:t>11.</w:t>
             </w:r>
           </w:p>
@@ -4811,7 +4872,7 @@
       </w:tblGrid>
       <w:tr>
         <w:trPr>
-          <w:trHeight w:val="12392"/>
+          <w:trHeight w:val="12541"/>
         </w:trPr>
         <w:tc>
           <w:tcPr>
@@ -5104,7 +5165,7 @@
             </w:tblGrid>
             <w:tr>
               <w:trPr>
-                <w:trHeight w:val="3855"/>
+                <w:trHeight w:val="4082"/>
               </w:trPr>
               <w:tc>
                 <w:tcPr>
@@ -5915,7 +5976,7 @@
             </w:tr>
             <w:tr>
               <w:trPr>
-                <w:trHeight w:val="567"/>
+                <w:trHeight w:val="680"/>
               </w:trPr>
               <w:tc>
                 <w:tcPr>
@@ -5954,17 +6015,7 @@
                       <w:szCs w:val="24"/>
                       <w:lang w:eastAsia="en-IN" w:bidi="gu-IN"/>
                     </w:rPr>
-                    <w:t xml:space="preserve">                                                                                                           </w:t>
-                  </w:r>
-                  <w:r>
-                    <w:rPr>
-                      <w:rFonts w:ascii="Cambria Math" w:hAnsi="Cambria Math"/>
-                      <w:b/>
-                      <w:bCs/>
-                      <w:sz w:val="28"/>
-                      <w:szCs w:val="28"/>
-                    </w:rPr>
-                    <w:t>1500 = 00</w:t>
+                    <w:t xml:space="preserve">                                                                           </w:t>
                   </w:r>
                   <w:r>
                     <w:rPr>
@@ -5975,7 +6026,19 @@
                       <w:szCs w:val="24"/>
                       <w:lang w:eastAsia="en-IN" w:bidi="gu-IN"/>
                     </w:rPr>
-                    <w:t xml:space="preserve">     </w:t>
+                    <w:t xml:space="preserve">                               </w:t>
+                  </w:r>
+                  <w:bookmarkStart w:id="0" w:name="_GoBack"/>
+                  <w:bookmarkEnd w:id="0"/>
+                  <w:r>
+                    <w:rPr>
+                      <w:rFonts w:cstheme="minorHAnsi"/>
+                      <w:b/>
+                      <w:bCs/>
+                      <w:sz w:val="36"/>
+                      <w:szCs w:val="36"/>
+                    </w:rPr>
+                    <w:t>1500 = 00</w:t>
                   </w:r>
                 </w:p>
               </w:tc>
@@ -6152,6 +6215,14 @@
           <w:p>
             <w:pPr>
               <w:rPr>
+                <w:sz w:val="24"/>
+                <w:szCs w:val="24"/>
+              </w:rPr>
+            </w:pPr>
+          </w:p>
+          <w:p>
+            <w:pPr>
+              <w:rPr>
                 <w:sz w:val="2"/>
                 <w:szCs w:val="2"/>
               </w:rPr>
@@ -6227,15 +6298,6 @@
         </w:tc>
       </w:tr>
     </w:tbl>
-    <w:p>
-      <w:pPr>
-        <w:spacing w:after="0" w:line="240" w:lineRule="auto"/>
-        <w:rPr>
-          <w:sz w:val="24"/>
-          <w:szCs w:val="24"/>
-        </w:rPr>
-      </w:pPr>
-    </w:p>
     <w:p>
       <w:pPr>
         <w:spacing w:after="0" w:line="240" w:lineRule="auto"/>
@@ -6909,13 +6971,13 @@
         <mc:AlternateContent>
           <mc:Choice Requires="wps">
             <w:drawing>
-              <wp:anchor distT="0" distB="0" distL="114300" distR="114300" simplePos="0" relativeHeight="251670528" behindDoc="0" locked="0" layoutInCell="1" allowOverlap="1" wp14:anchorId="61DFA9EB" wp14:editId="5C867C6E">
+              <wp:anchor distT="0" distB="0" distL="114300" distR="114300" simplePos="0" relativeHeight="251687936" behindDoc="0" locked="0" layoutInCell="1" allowOverlap="1" wp14:anchorId="6305CD5E" wp14:editId="70A48D53">
                 <wp:simplePos x="0" y="0"/>
                 <wp:positionH relativeFrom="margin">
-                  <wp:posOffset>3192145</wp:posOffset>
+                  <wp:posOffset>3185160</wp:posOffset>
                 </wp:positionH>
                 <wp:positionV relativeFrom="paragraph">
-                  <wp:posOffset>4445</wp:posOffset>
+                  <wp:posOffset>7620</wp:posOffset>
                 </wp:positionV>
                 <wp:extent cx="2870200" cy="2355850"/>
                 <wp:effectExtent l="0" t="0" r="25400" b="25400"/>
@@ -6974,7 +7036,11 @@
           </mc:Choice>
           <mc:Fallback>
             <w:pict>
-              <v:shape w14:anchorId="61DFA9EB" id="Text Box 10" o:spid="_x0000_s1033" type="#_x0000_t202" style="position:absolute;margin-left:251.35pt;margin-top:.35pt;width:226pt;height:185.5pt;z-index:251670528;visibility:visible;mso-wrap-style:square;mso-wrap-distance-left:9pt;mso-wrap-distance-top:0;mso-wrap-distance-right:9pt;mso-wrap-distance-bottom:0;mso-position-horizontal:absolute;mso-position-horizontal-relative:margin;mso-position-vertical:absolute;mso-position-vertical-relative:text;v-text-anchor:top" o:gfxdata="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" fillcolor="white [3201]" strokeweight=".5pt">
+              <v:shapetype w14:anchorId="6305CD5E" id="_x0000_t202" coordsize="21600,21600" o:spt="202" path="m,l,21600r21600,l21600,xe">
+                <v:stroke joinstyle="miter"/>
+                <v:path gradientshapeok="t" o:connecttype="rect"/>
+              </v:shapetype>
+              <v:shape id="Text Box 10" o:spid="_x0000_s1033" type="#_x0000_t202" style="position:absolute;margin-left:250.8pt;margin-top:.6pt;width:226pt;height:185.5pt;z-index:251687936;visibility:visible;mso-wrap-style:square;mso-wrap-distance-left:9pt;mso-wrap-distance-top:0;mso-wrap-distance-right:9pt;mso-wrap-distance-bottom:0;mso-position-horizontal:absolute;mso-position-horizontal-relative:margin;mso-position-vertical:absolute;mso-position-vertical-relative:text;v-text-anchor:top" o:gfxdata="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" fillcolor="white [3201]" strokeweight=".5pt">
                 <v:textbox>
                   <w:txbxContent>
                     <w:p>
@@ -7006,7 +7072,7 @@
         <mc:AlternateContent>
           <mc:Choice Requires="wps">
             <w:drawing>
-              <wp:anchor distT="0" distB="0" distL="114300" distR="114300" simplePos="0" relativeHeight="251671552" behindDoc="0" locked="0" layoutInCell="1" allowOverlap="1" wp14:anchorId="453E087F" wp14:editId="77D8B7EA">
+              <wp:anchor distT="0" distB="0" distL="114300" distR="114300" simplePos="0" relativeHeight="251685888" behindDoc="0" locked="0" layoutInCell="1" allowOverlap="1" wp14:anchorId="67E199BD" wp14:editId="54D3D8A7">
                 <wp:simplePos x="0" y="0"/>
                 <wp:positionH relativeFrom="margin">
                   <wp:posOffset>0</wp:posOffset>
@@ -7071,7 +7137,7 @@
           </mc:Choice>
           <mc:Fallback>
             <w:pict>
-              <v:shape w14:anchorId="453E087F" id="Text Box 11" o:spid="_x0000_s1034" type="#_x0000_t202" style="position:absolute;margin-left:0;margin-top:0;width:226pt;height:185.5pt;z-index:251671552;visibility:visible;mso-wrap-style:square;mso-wrap-distance-left:9pt;mso-wrap-distance-top:0;mso-wrap-distance-right:9pt;mso-wrap-distance-bottom:0;mso-position-horizontal:absolute;mso-position-horizontal-relative:margin;mso-position-vertical:absolute;mso-position-vertical-relative:text;v-text-anchor:top" o:gfxdata="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" fillcolor="white [3201]" strokeweight=".5pt">
+              <v:shape w14:anchorId="67E199BD" id="Text Box 11" o:spid="_x0000_s1034" type="#_x0000_t202" style="position:absolute;margin-left:0;margin-top:0;width:226pt;height:185.5pt;z-index:251685888;visibility:visible;mso-wrap-style:square;mso-wrap-distance-left:9pt;mso-wrap-distance-top:0;mso-wrap-distance-right:9pt;mso-wrap-distance-bottom:0;mso-position-horizontal:absolute;mso-position-horizontal-relative:margin;mso-position-vertical:absolute;mso-position-vertical-relative:text;v-text-anchor:top" o:gfxdata="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" fillcolor="white [3201]" strokeweight=".5pt">
                 <v:textbox>
                   <w:txbxContent>
                     <w:p>
@@ -7096,6 +7162,915 @@
         </mc:AlternateContent>
       </w:r>
     </w:p>
+    <w:p/>
+    <w:p/>
+    <w:p/>
+    <w:p/>
+    <w:p/>
+    <w:p/>
+    <w:p/>
+    <w:p/>
+    <w:tbl>
+      <w:tblPr>
+        <w:tblW w:w="9634" w:type="dxa"/>
+        <w:tblBorders>
+          <w:top w:val="single" w:sz="4" w:space="0" w:color="auto"/>
+          <w:left w:val="single" w:sz="4" w:space="0" w:color="auto"/>
+          <w:bottom w:val="single" w:sz="4" w:space="0" w:color="auto"/>
+          <w:right w:val="single" w:sz="4" w:space="0" w:color="auto"/>
+          <w:insideH w:val="single" w:sz="4" w:space="0" w:color="auto"/>
+          <w:insideV w:val="single" w:sz="4" w:space="0" w:color="auto"/>
+        </w:tblBorders>
+        <w:tblLayout w:type="fixed"/>
+        <w:tblLook w:val="0000" w:firstRow="0" w:lastRow="0" w:firstColumn="0" w:lastColumn="0" w:noHBand="0" w:noVBand="0"/>
+      </w:tblPr>
+      <w:tblGrid>
+        <w:gridCol w:w="4673"/>
+        <w:gridCol w:w="4961"/>
+      </w:tblGrid>
+      <w:tr>
+        <w:tc>
+          <w:tcPr>
+            <w:tcW w:w="4673" w:type="dxa"/>
+            <w:vAlign w:val="center"/>
+          </w:tcPr>
+          <w:p>
+            <w:pPr>
+              <w:spacing w:before="20" w:after="20"/>
+              <w:jc w:val="center"/>
+              <w:rPr>
+                <w:rFonts w:ascii="Candara" w:hAnsi="Candara"/>
+                <w:b/>
+              </w:rPr>
+            </w:pPr>
+            <w:r>
+              <w:rPr>
+                <w:rFonts w:ascii="Candara" w:hAnsi="Candara"/>
+                <w:b/>
+              </w:rPr>
+              <w:lastRenderedPageBreak/>
+              <w:t xml:space="preserve">TAG NO : </w:t>
+            </w:r>
+            <w:r>
+              <w:rPr>
+                <w:rFonts w:ascii="Cambria Math" w:hAnsi="Cambria Math"/>
+                <w:b/>
+              </w:rPr>
+              <w:t>{{ tagnumber }}</w:t>
+            </w:r>
+          </w:p>
+        </w:tc>
+        <w:tc>
+          <w:tcPr>
+            <w:tcW w:w="4961" w:type="dxa"/>
+          </w:tcPr>
+          <w:p>
+            <w:pPr>
+              <w:spacing w:before="20" w:after="20" w:line="276" w:lineRule="auto"/>
+              <w:jc w:val="center"/>
+              <w:rPr>
+                <w:rFonts w:ascii="Candara" w:hAnsi="Candara" w:cstheme="majorHAnsi"/>
+                <w:b/>
+                <w:bCs/>
+                <w:sz w:val="24"/>
+                <w:szCs w:val="24"/>
+              </w:rPr>
+            </w:pPr>
+            <w:r>
+              <w:rPr>
+                <w:rFonts w:ascii="Candara" w:hAnsi="Candara" w:cstheme="majorHAnsi"/>
+                <w:b/>
+                <w:bCs/>
+                <w:sz w:val="24"/>
+                <w:szCs w:val="24"/>
+              </w:rPr>
+              <w:t>{{ ownername }}</w:t>
+            </w:r>
+          </w:p>
+        </w:tc>
+      </w:tr>
+    </w:tbl>
+    <w:p>
+      <w:pPr>
+        <w:spacing w:after="0" w:line="240" w:lineRule="auto"/>
+        <w:rPr>
+          <w:sz w:val="24"/>
+          <w:szCs w:val="24"/>
+        </w:rPr>
+      </w:pPr>
+    </w:p>
+    <w:p>
+      <w:pPr>
+        <w:spacing w:after="0" w:line="240" w:lineRule="auto"/>
+        <w:rPr>
+          <w:sz w:val="24"/>
+          <w:szCs w:val="24"/>
+        </w:rPr>
+      </w:pPr>
+      <w:r>
+        <w:rPr>
+          <w:noProof/>
+          <w:sz w:val="24"/>
+          <w:szCs w:val="24"/>
+          <w:lang w:eastAsia="en-IN" w:bidi="gu-IN"/>
+        </w:rPr>
+        <mc:AlternateContent>
+          <mc:Choice Requires="wps">
+            <w:drawing>
+              <wp:anchor distT="0" distB="0" distL="114300" distR="114300" simplePos="0" relativeHeight="251680768" behindDoc="0" locked="0" layoutInCell="1" allowOverlap="1" wp14:anchorId="1C57AC35" wp14:editId="6A762BBE">
+                <wp:simplePos x="0" y="0"/>
+                <wp:positionH relativeFrom="margin">
+                  <wp:posOffset>3192145</wp:posOffset>
+                </wp:positionH>
+                <wp:positionV relativeFrom="paragraph">
+                  <wp:posOffset>4445</wp:posOffset>
+                </wp:positionV>
+                <wp:extent cx="2870200" cy="2355850"/>
+                <wp:effectExtent l="0" t="0" r="25400" b="25400"/>
+                <wp:wrapNone/>
+                <wp:docPr id="4" name="Text Box 4"/>
+                <wp:cNvGraphicFramePr/>
+                <a:graphic xmlns:a="http://schemas.openxmlformats.org/drawingml/2006/main">
+                  <a:graphicData uri="http://schemas.microsoft.com/office/word/2010/wordprocessingShape">
+                    <wps:wsp>
+                      <wps:cNvSpPr txBox="1"/>
+                      <wps:spPr>
+                        <a:xfrm>
+                          <a:off x="0" y="0"/>
+                          <a:ext cx="2870200" cy="2355850"/>
+                        </a:xfrm>
+                        <a:prstGeom prst="rect">
+                          <a:avLst/>
+                        </a:prstGeom>
+                        <a:solidFill>
+                          <a:schemeClr val="lt1"/>
+                        </a:solidFill>
+                        <a:ln w="6350">
+                          <a:solidFill>
+                            <a:prstClr val="black"/>
+                          </a:solidFill>
+                        </a:ln>
+                      </wps:spPr>
+                      <wps:txbx>
+                        <w:txbxContent>
+                          <w:p>
+                            <w:pPr>
+                              <w:rPr>
+                                <w:lang w:val="en-US"/>
+                              </w:rPr>
+                            </w:pPr>
+                            <w:r>
+                              <w:rPr>
+                                <w:lang w:val="en-US"/>
+                              </w:rPr>
+                              <w:t>{{ photo8</w:t>
+                            </w:r>
+                            <w:r>
+                              <w:rPr>
+                                <w:lang w:val="en-US"/>
+                              </w:rPr>
+                              <w:t xml:space="preserve"> }}</w:t>
+                            </w:r>
+                          </w:p>
+                        </w:txbxContent>
+                      </wps:txbx>
+                      <wps:bodyPr rot="0" spcFirstLastPara="0" vertOverflow="overflow" horzOverflow="overflow" vert="horz" wrap="square" lIns="91440" tIns="45720" rIns="91440" bIns="45720" numCol="1" spcCol="0" rtlCol="0" fromWordArt="0" anchor="t" anchorCtr="0" forceAA="0" compatLnSpc="1">
+                        <a:prstTxWarp prst="textNoShape">
+                          <a:avLst/>
+                        </a:prstTxWarp>
+                        <a:noAutofit/>
+                      </wps:bodyPr>
+                    </wps:wsp>
+                  </a:graphicData>
+                </a:graphic>
+              </wp:anchor>
+            </w:drawing>
+          </mc:Choice>
+          <mc:Fallback>
+            <w:pict>
+              <v:shape w14:anchorId="1C57AC35" id="Text Box 4" o:spid="_x0000_s1035" type="#_x0000_t202" style="position:absolute;margin-left:251.35pt;margin-top:.35pt;width:226pt;height:185.5pt;z-index:251680768;visibility:visible;mso-wrap-style:square;mso-wrap-distance-left:9pt;mso-wrap-distance-top:0;mso-wrap-distance-right:9pt;mso-wrap-distance-bottom:0;mso-position-horizontal:absolute;mso-position-horizontal-relative:margin;mso-position-vertical:absolute;mso-position-vertical-relative:text;v-text-anchor:top" o:gfxdata="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" fillcolor="white [3201]" strokeweight=".5pt">
+                <v:textbox>
+                  <w:txbxContent>
+                    <w:p>
+                      <w:pPr>
+                        <w:rPr>
+                          <w:lang w:val="en-US"/>
+                        </w:rPr>
+                      </w:pPr>
+                      <w:r>
+                        <w:rPr>
+                          <w:lang w:val="en-US"/>
+                        </w:rPr>
+                        <w:t>{{ photo8</w:t>
+                      </w:r>
+                      <w:r>
+                        <w:rPr>
+                          <w:lang w:val="en-US"/>
+                        </w:rPr>
+                        <w:t xml:space="preserve"> }}</w:t>
+                      </w:r>
+                    </w:p>
+                  </w:txbxContent>
+                </v:textbox>
+                <w10:wrap anchorx="margin"/>
+              </v:shape>
+            </w:pict>
+          </mc:Fallback>
+        </mc:AlternateContent>
+      </w:r>
+      <w:r>
+        <w:rPr>
+          <w:noProof/>
+          <w:sz w:val="24"/>
+          <w:szCs w:val="24"/>
+          <w:lang w:eastAsia="en-IN" w:bidi="gu-IN"/>
+        </w:rPr>
+        <mc:AlternateContent>
+          <mc:Choice Requires="wps">
+            <w:drawing>
+              <wp:anchor distT="0" distB="0" distL="114300" distR="114300" simplePos="0" relativeHeight="251681792" behindDoc="0" locked="0" layoutInCell="1" allowOverlap="1" wp14:anchorId="52790498" wp14:editId="07B21CA1">
+                <wp:simplePos x="0" y="0"/>
+                <wp:positionH relativeFrom="margin">
+                  <wp:posOffset>0</wp:posOffset>
+                </wp:positionH>
+                <wp:positionV relativeFrom="paragraph">
+                  <wp:posOffset>0</wp:posOffset>
+                </wp:positionV>
+                <wp:extent cx="2870200" cy="2355850"/>
+                <wp:effectExtent l="0" t="0" r="25400" b="25400"/>
+                <wp:wrapNone/>
+                <wp:docPr id="12" name="Text Box 12"/>
+                <wp:cNvGraphicFramePr/>
+                <a:graphic xmlns:a="http://schemas.openxmlformats.org/drawingml/2006/main">
+                  <a:graphicData uri="http://schemas.microsoft.com/office/word/2010/wordprocessingShape">
+                    <wps:wsp>
+                      <wps:cNvSpPr txBox="1"/>
+                      <wps:spPr>
+                        <a:xfrm>
+                          <a:off x="0" y="0"/>
+                          <a:ext cx="2870200" cy="2355850"/>
+                        </a:xfrm>
+                        <a:prstGeom prst="rect">
+                          <a:avLst/>
+                        </a:prstGeom>
+                        <a:solidFill>
+                          <a:schemeClr val="lt1"/>
+                        </a:solidFill>
+                        <a:ln w="6350">
+                          <a:solidFill>
+                            <a:prstClr val="black"/>
+                          </a:solidFill>
+                        </a:ln>
+                      </wps:spPr>
+                      <wps:txbx>
+                        <w:txbxContent>
+                          <w:p>
+                            <w:pPr>
+                              <w:rPr>
+                                <w:lang w:val="en-US"/>
+                              </w:rPr>
+                            </w:pPr>
+                            <w:r>
+                              <w:rPr>
+                                <w:lang w:val="en-US"/>
+                              </w:rPr>
+                              <w:t>{{ photo7</w:t>
+                            </w:r>
+                            <w:r>
+                              <w:rPr>
+                                <w:lang w:val="en-US"/>
+                              </w:rPr>
+                              <w:t xml:space="preserve"> }}</w:t>
+                            </w:r>
+                          </w:p>
+                        </w:txbxContent>
+                      </wps:txbx>
+                      <wps:bodyPr rot="0" spcFirstLastPara="0" vertOverflow="overflow" horzOverflow="overflow" vert="horz" wrap="square" lIns="91440" tIns="45720" rIns="91440" bIns="45720" numCol="1" spcCol="0" rtlCol="0" fromWordArt="0" anchor="t" anchorCtr="0" forceAA="0" compatLnSpc="1">
+                        <a:prstTxWarp prst="textNoShape">
+                          <a:avLst/>
+                        </a:prstTxWarp>
+                        <a:noAutofit/>
+                      </wps:bodyPr>
+                    </wps:wsp>
+                  </a:graphicData>
+                </a:graphic>
+              </wp:anchor>
+            </w:drawing>
+          </mc:Choice>
+          <mc:Fallback>
+            <w:pict>
+              <v:shape w14:anchorId="52790498" id="Text Box 12" o:spid="_x0000_s1036" type="#_x0000_t202" style="position:absolute;margin-left:0;margin-top:0;width:226pt;height:185.5pt;z-index:251681792;visibility:visible;mso-wrap-style:square;mso-wrap-distance-left:9pt;mso-wrap-distance-top:0;mso-wrap-distance-right:9pt;mso-wrap-distance-bottom:0;mso-position-horizontal:absolute;mso-position-horizontal-relative:margin;mso-position-vertical:absolute;mso-position-vertical-relative:text;v-text-anchor:top" o:gfxdata="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" fillcolor="white [3201]" strokeweight=".5pt">
+                <v:textbox>
+                  <w:txbxContent>
+                    <w:p>
+                      <w:pPr>
+                        <w:rPr>
+                          <w:lang w:val="en-US"/>
+                        </w:rPr>
+                      </w:pPr>
+                      <w:r>
+                        <w:rPr>
+                          <w:lang w:val="en-US"/>
+                        </w:rPr>
+                        <w:t>{{ photo7</w:t>
+                      </w:r>
+                      <w:r>
+                        <w:rPr>
+                          <w:lang w:val="en-US"/>
+                        </w:rPr>
+                        <w:t xml:space="preserve"> }}</w:t>
+                      </w:r>
+                    </w:p>
+                  </w:txbxContent>
+                </v:textbox>
+                <w10:wrap anchorx="margin"/>
+              </v:shape>
+            </w:pict>
+          </mc:Fallback>
+        </mc:AlternateContent>
+      </w:r>
+    </w:p>
+    <w:p>
+      <w:pPr>
+        <w:spacing w:after="0" w:line="240" w:lineRule="auto"/>
+        <w:rPr>
+          <w:sz w:val="24"/>
+          <w:szCs w:val="24"/>
+        </w:rPr>
+      </w:pPr>
+    </w:p>
+    <w:p>
+      <w:pPr>
+        <w:spacing w:after="0" w:line="240" w:lineRule="auto"/>
+        <w:rPr>
+          <w:sz w:val="24"/>
+          <w:szCs w:val="24"/>
+        </w:rPr>
+      </w:pPr>
+    </w:p>
+    <w:p>
+      <w:pPr>
+        <w:spacing w:after="0" w:line="240" w:lineRule="auto"/>
+        <w:rPr>
+          <w:sz w:val="24"/>
+          <w:szCs w:val="24"/>
+        </w:rPr>
+      </w:pPr>
+    </w:p>
+    <w:p>
+      <w:pPr>
+        <w:spacing w:after="0" w:line="240" w:lineRule="auto"/>
+        <w:rPr>
+          <w:sz w:val="24"/>
+          <w:szCs w:val="24"/>
+        </w:rPr>
+      </w:pPr>
+    </w:p>
+    <w:p>
+      <w:pPr>
+        <w:spacing w:after="0" w:line="240" w:lineRule="auto"/>
+        <w:rPr>
+          <w:sz w:val="24"/>
+          <w:szCs w:val="24"/>
+        </w:rPr>
+      </w:pPr>
+    </w:p>
+    <w:p>
+      <w:pPr>
+        <w:spacing w:after="0" w:line="240" w:lineRule="auto"/>
+        <w:rPr>
+          <w:sz w:val="24"/>
+          <w:szCs w:val="24"/>
+        </w:rPr>
+      </w:pPr>
+    </w:p>
+    <w:p>
+      <w:pPr>
+        <w:spacing w:after="0" w:line="240" w:lineRule="auto"/>
+        <w:rPr>
+          <w:sz w:val="24"/>
+          <w:szCs w:val="24"/>
+        </w:rPr>
+      </w:pPr>
+    </w:p>
+    <w:p>
+      <w:pPr>
+        <w:spacing w:after="0" w:line="240" w:lineRule="auto"/>
+        <w:rPr>
+          <w:sz w:val="24"/>
+          <w:szCs w:val="24"/>
+        </w:rPr>
+      </w:pPr>
+    </w:p>
+    <w:p>
+      <w:pPr>
+        <w:spacing w:after="0" w:line="240" w:lineRule="auto"/>
+        <w:rPr>
+          <w:sz w:val="24"/>
+          <w:szCs w:val="24"/>
+        </w:rPr>
+      </w:pPr>
+    </w:p>
+    <w:p>
+      <w:pPr>
+        <w:spacing w:after="0" w:line="240" w:lineRule="auto"/>
+        <w:rPr>
+          <w:sz w:val="24"/>
+          <w:szCs w:val="24"/>
+        </w:rPr>
+      </w:pPr>
+    </w:p>
+    <w:p>
+      <w:pPr>
+        <w:spacing w:after="0" w:line="240" w:lineRule="auto"/>
+        <w:rPr>
+          <w:sz w:val="24"/>
+          <w:szCs w:val="24"/>
+        </w:rPr>
+      </w:pPr>
+    </w:p>
+    <w:p>
+      <w:pPr>
+        <w:spacing w:after="0" w:line="240" w:lineRule="auto"/>
+        <w:rPr>
+          <w:sz w:val="24"/>
+          <w:szCs w:val="24"/>
+        </w:rPr>
+      </w:pPr>
+    </w:p>
+    <w:p>
+      <w:pPr>
+        <w:spacing w:after="0" w:line="240" w:lineRule="auto"/>
+        <w:rPr>
+          <w:sz w:val="24"/>
+          <w:szCs w:val="24"/>
+        </w:rPr>
+      </w:pPr>
+      <w:r>
+        <w:rPr>
+          <w:noProof/>
+          <w:lang w:eastAsia="en-IN" w:bidi="gu-IN"/>
+        </w:rPr>
+        <mc:AlternateContent>
+          <mc:Choice Requires="wps">
+            <w:drawing>
+              <wp:anchor distT="0" distB="0" distL="114300" distR="114300" simplePos="0" relativeHeight="251678720" behindDoc="0" locked="0" layoutInCell="1" allowOverlap="1" wp14:anchorId="5701050F" wp14:editId="5D2BEF9B">
+                <wp:simplePos x="0" y="0"/>
+                <wp:positionH relativeFrom="margin">
+                  <wp:posOffset>3192145</wp:posOffset>
+                </wp:positionH>
+                <wp:positionV relativeFrom="paragraph">
+                  <wp:posOffset>149225</wp:posOffset>
+                </wp:positionV>
+                <wp:extent cx="2870200" cy="2355850"/>
+                <wp:effectExtent l="0" t="0" r="25400" b="25400"/>
+                <wp:wrapNone/>
+                <wp:docPr id="13" name="Text Box 13"/>
+                <wp:cNvGraphicFramePr/>
+                <a:graphic xmlns:a="http://schemas.openxmlformats.org/drawingml/2006/main">
+                  <a:graphicData uri="http://schemas.microsoft.com/office/word/2010/wordprocessingShape">
+                    <wps:wsp>
+                      <wps:cNvSpPr txBox="1"/>
+                      <wps:spPr>
+                        <a:xfrm>
+                          <a:off x="0" y="0"/>
+                          <a:ext cx="2870200" cy="2355850"/>
+                        </a:xfrm>
+                        <a:prstGeom prst="rect">
+                          <a:avLst/>
+                        </a:prstGeom>
+                        <a:solidFill>
+                          <a:schemeClr val="lt1"/>
+                        </a:solidFill>
+                        <a:ln w="6350">
+                          <a:solidFill>
+                            <a:prstClr val="black"/>
+                          </a:solidFill>
+                        </a:ln>
+                      </wps:spPr>
+                      <wps:txbx>
+                        <w:txbxContent>
+                          <w:p>
+                            <w:pPr>
+                              <w:rPr>
+                                <w:lang w:val="en-US"/>
+                              </w:rPr>
+                            </w:pPr>
+                            <w:r>
+                              <w:rPr>
+                                <w:lang w:val="en-US"/>
+                              </w:rPr>
+                              <w:t>{{ photo10</w:t>
+                            </w:r>
+                            <w:r>
+                              <w:rPr>
+                                <w:lang w:val="en-US"/>
+                              </w:rPr>
+                              <w:t xml:space="preserve"> }}</w:t>
+                            </w:r>
+                          </w:p>
+                        </w:txbxContent>
+                      </wps:txbx>
+                      <wps:bodyPr rot="0" spcFirstLastPara="0" vertOverflow="overflow" horzOverflow="overflow" vert="horz" wrap="square" lIns="91440" tIns="45720" rIns="91440" bIns="45720" numCol="1" spcCol="0" rtlCol="0" fromWordArt="0" anchor="t" anchorCtr="0" forceAA="0" compatLnSpc="1">
+                        <a:prstTxWarp prst="textNoShape">
+                          <a:avLst/>
+                        </a:prstTxWarp>
+                        <a:noAutofit/>
+                      </wps:bodyPr>
+                    </wps:wsp>
+                  </a:graphicData>
+                </a:graphic>
+              </wp:anchor>
+            </w:drawing>
+          </mc:Choice>
+          <mc:Fallback>
+            <w:pict>
+              <v:shape w14:anchorId="5701050F" id="Text Box 13" o:spid="_x0000_s1037" type="#_x0000_t202" style="position:absolute;margin-left:251.35pt;margin-top:11.75pt;width:226pt;height:185.5pt;z-index:251678720;visibility:visible;mso-wrap-style:square;mso-wrap-distance-left:9pt;mso-wrap-distance-top:0;mso-wrap-distance-right:9pt;mso-wrap-distance-bottom:0;mso-position-horizontal:absolute;mso-position-horizontal-relative:margin;mso-position-vertical:absolute;mso-position-vertical-relative:text;v-text-anchor:top" o:gfxdata="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" fillcolor="white [3201]" strokeweight=".5pt">
+                <v:textbox>
+                  <w:txbxContent>
+                    <w:p>
+                      <w:pPr>
+                        <w:rPr>
+                          <w:lang w:val="en-US"/>
+                        </w:rPr>
+                      </w:pPr>
+                      <w:r>
+                        <w:rPr>
+                          <w:lang w:val="en-US"/>
+                        </w:rPr>
+                        <w:t>{{ photo10</w:t>
+                      </w:r>
+                      <w:r>
+                        <w:rPr>
+                          <w:lang w:val="en-US"/>
+                        </w:rPr>
+                        <w:t xml:space="preserve"> }}</w:t>
+                      </w:r>
+                    </w:p>
+                  </w:txbxContent>
+                </v:textbox>
+                <w10:wrap anchorx="margin"/>
+              </v:shape>
+            </w:pict>
+          </mc:Fallback>
+        </mc:AlternateContent>
+      </w:r>
+      <w:r>
+        <w:rPr>
+          <w:noProof/>
+          <w:lang w:eastAsia="en-IN" w:bidi="gu-IN"/>
+        </w:rPr>
+        <mc:AlternateContent>
+          <mc:Choice Requires="wps">
+            <w:drawing>
+              <wp:anchor distT="0" distB="0" distL="114300" distR="114300" simplePos="0" relativeHeight="251679744" behindDoc="0" locked="0" layoutInCell="1" allowOverlap="1" wp14:anchorId="7994015F" wp14:editId="3E058137">
+                <wp:simplePos x="0" y="0"/>
+                <wp:positionH relativeFrom="margin">
+                  <wp:align>left</wp:align>
+                </wp:positionH>
+                <wp:positionV relativeFrom="paragraph">
+                  <wp:posOffset>144780</wp:posOffset>
+                </wp:positionV>
+                <wp:extent cx="2870200" cy="2355850"/>
+                <wp:effectExtent l="0" t="0" r="25400" b="25400"/>
+                <wp:wrapNone/>
+                <wp:docPr id="14" name="Text Box 14"/>
+                <wp:cNvGraphicFramePr/>
+                <a:graphic xmlns:a="http://schemas.openxmlformats.org/drawingml/2006/main">
+                  <a:graphicData uri="http://schemas.microsoft.com/office/word/2010/wordprocessingShape">
+                    <wps:wsp>
+                      <wps:cNvSpPr txBox="1"/>
+                      <wps:spPr>
+                        <a:xfrm>
+                          <a:off x="0" y="0"/>
+                          <a:ext cx="2870200" cy="2355850"/>
+                        </a:xfrm>
+                        <a:prstGeom prst="rect">
+                          <a:avLst/>
+                        </a:prstGeom>
+                        <a:solidFill>
+                          <a:schemeClr val="lt1"/>
+                        </a:solidFill>
+                        <a:ln w="6350">
+                          <a:solidFill>
+                            <a:prstClr val="black"/>
+                          </a:solidFill>
+                        </a:ln>
+                      </wps:spPr>
+                      <wps:txbx>
+                        <w:txbxContent>
+                          <w:p>
+                            <w:pPr>
+                              <w:rPr>
+                                <w:lang w:val="en-US"/>
+                              </w:rPr>
+                            </w:pPr>
+                            <w:r>
+                              <w:rPr>
+                                <w:lang w:val="en-US"/>
+                              </w:rPr>
+                              <w:t>{{ photo</w:t>
+                            </w:r>
+                            <w:r>
+                              <w:rPr>
+                                <w:lang w:val="en-US"/>
+                              </w:rPr>
+                              <w:t>9</w:t>
+                            </w:r>
+                            <w:r>
+                              <w:rPr>
+                                <w:lang w:val="en-US"/>
+                              </w:rPr>
+                              <w:t xml:space="preserve"> }}</w:t>
+                            </w:r>
+                          </w:p>
+                        </w:txbxContent>
+                      </wps:txbx>
+                      <wps:bodyPr rot="0" spcFirstLastPara="0" vertOverflow="overflow" horzOverflow="overflow" vert="horz" wrap="square" lIns="91440" tIns="45720" rIns="91440" bIns="45720" numCol="1" spcCol="0" rtlCol="0" fromWordArt="0" anchor="t" anchorCtr="0" forceAA="0" compatLnSpc="1">
+                        <a:prstTxWarp prst="textNoShape">
+                          <a:avLst/>
+                        </a:prstTxWarp>
+                        <a:noAutofit/>
+                      </wps:bodyPr>
+                    </wps:wsp>
+                  </a:graphicData>
+                </a:graphic>
+              </wp:anchor>
+            </w:drawing>
+          </mc:Choice>
+          <mc:Fallback>
+            <w:pict>
+              <v:shape w14:anchorId="7994015F" id="Text Box 14" o:spid="_x0000_s1038" type="#_x0000_t202" style="position:absolute;margin-left:0;margin-top:11.4pt;width:226pt;height:185.5pt;z-index:251679744;visibility:visible;mso-wrap-style:square;mso-wrap-distance-left:9pt;mso-wrap-distance-top:0;mso-wrap-distance-right:9pt;mso-wrap-distance-bottom:0;mso-position-horizontal:left;mso-position-horizontal-relative:margin;mso-position-vertical:absolute;mso-position-vertical-relative:text;v-text-anchor:top" o:gfxdata="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" fillcolor="white [3201]" strokeweight=".5pt">
+                <v:textbox>
+                  <w:txbxContent>
+                    <w:p>
+                      <w:pPr>
+                        <w:rPr>
+                          <w:lang w:val="en-US"/>
+                        </w:rPr>
+                      </w:pPr>
+                      <w:r>
+                        <w:rPr>
+                          <w:lang w:val="en-US"/>
+                        </w:rPr>
+                        <w:t>{{ photo</w:t>
+                      </w:r>
+                      <w:r>
+                        <w:rPr>
+                          <w:lang w:val="en-US"/>
+                        </w:rPr>
+                        <w:t>9</w:t>
+                      </w:r>
+                      <w:r>
+                        <w:rPr>
+                          <w:lang w:val="en-US"/>
+                        </w:rPr>
+                        <w:t xml:space="preserve"> }}</w:t>
+                      </w:r>
+                    </w:p>
+                  </w:txbxContent>
+                </v:textbox>
+                <w10:wrap anchorx="margin"/>
+              </v:shape>
+            </w:pict>
+          </mc:Fallback>
+        </mc:AlternateContent>
+      </w:r>
+    </w:p>
+    <w:p/>
+    <w:p/>
+    <w:p/>
+    <w:p/>
+    <w:p/>
+    <w:p/>
+    <w:p/>
+    <w:p/>
+    <w:p/>
+    <w:p>
+      <w:r>
+        <w:rPr>
+          <w:noProof/>
+          <w:lang w:eastAsia="en-IN" w:bidi="gu-IN"/>
+        </w:rPr>
+        <mc:AlternateContent>
+          <mc:Choice Requires="wps">
+            <w:drawing>
+              <wp:anchor distT="0" distB="0" distL="114300" distR="114300" simplePos="0" relativeHeight="251682816" behindDoc="0" locked="0" layoutInCell="1" allowOverlap="1" wp14:anchorId="743ADD70" wp14:editId="114E1650">
+                <wp:simplePos x="0" y="0"/>
+                <wp:positionH relativeFrom="margin">
+                  <wp:posOffset>3192145</wp:posOffset>
+                </wp:positionH>
+                <wp:positionV relativeFrom="paragraph">
+                  <wp:posOffset>4445</wp:posOffset>
+                </wp:positionV>
+                <wp:extent cx="2870200" cy="2355850"/>
+                <wp:effectExtent l="0" t="0" r="25400" b="25400"/>
+                <wp:wrapNone/>
+                <wp:docPr id="15" name="Text Box 15"/>
+                <wp:cNvGraphicFramePr/>
+                <a:graphic xmlns:a="http://schemas.openxmlformats.org/drawingml/2006/main">
+                  <a:graphicData uri="http://schemas.microsoft.com/office/word/2010/wordprocessingShape">
+                    <wps:wsp>
+                      <wps:cNvSpPr txBox="1"/>
+                      <wps:spPr>
+                        <a:xfrm>
+                          <a:off x="0" y="0"/>
+                          <a:ext cx="2870200" cy="2355850"/>
+                        </a:xfrm>
+                        <a:prstGeom prst="rect">
+                          <a:avLst/>
+                        </a:prstGeom>
+                        <a:solidFill>
+                          <a:schemeClr val="lt1"/>
+                        </a:solidFill>
+                        <a:ln w="6350">
+                          <a:solidFill>
+                            <a:prstClr val="black"/>
+                          </a:solidFill>
+                        </a:ln>
+                      </wps:spPr>
+                      <wps:txbx>
+                        <w:txbxContent>
+                          <w:p>
+                            <w:pPr>
+                              <w:rPr>
+                                <w:lang w:val="en-US"/>
+                              </w:rPr>
+                            </w:pPr>
+                            <w:r>
+                              <w:rPr>
+                                <w:lang w:val="en-US"/>
+                              </w:rPr>
+                              <w:t>{{ photo12</w:t>
+                            </w:r>
+                            <w:r>
+                              <w:rPr>
+                                <w:lang w:val="en-US"/>
+                              </w:rPr>
+                              <w:t xml:space="preserve"> }}</w:t>
+                            </w:r>
+                          </w:p>
+                        </w:txbxContent>
+                      </wps:txbx>
+                      <wps:bodyPr rot="0" spcFirstLastPara="0" vertOverflow="overflow" horzOverflow="overflow" vert="horz" wrap="square" lIns="91440" tIns="45720" rIns="91440" bIns="45720" numCol="1" spcCol="0" rtlCol="0" fromWordArt="0" anchor="t" anchorCtr="0" forceAA="0" compatLnSpc="1">
+                        <a:prstTxWarp prst="textNoShape">
+                          <a:avLst/>
+                        </a:prstTxWarp>
+                        <a:noAutofit/>
+                      </wps:bodyPr>
+                    </wps:wsp>
+                  </a:graphicData>
+                </a:graphic>
+              </wp:anchor>
+            </w:drawing>
+          </mc:Choice>
+          <mc:Fallback>
+            <w:pict>
+              <v:shape w14:anchorId="743ADD70" id="Text Box 15" o:spid="_x0000_s1039" type="#_x0000_t202" style="position:absolute;margin-left:251.35pt;margin-top:.35pt;width:226pt;height:185.5pt;z-index:251682816;visibility:visible;mso-wrap-style:square;mso-wrap-distance-left:9pt;mso-wrap-distance-top:0;mso-wrap-distance-right:9pt;mso-wrap-distance-bottom:0;mso-position-horizontal:absolute;mso-position-horizontal-relative:margin;mso-position-vertical:absolute;mso-position-vertical-relative:text;v-text-anchor:top" o:gfxdata="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" fillcolor="white [3201]" strokeweight=".5pt">
+                <v:textbox>
+                  <w:txbxContent>
+                    <w:p>
+                      <w:pPr>
+                        <w:rPr>
+                          <w:lang w:val="en-US"/>
+                        </w:rPr>
+                      </w:pPr>
+                      <w:r>
+                        <w:rPr>
+                          <w:lang w:val="en-US"/>
+                        </w:rPr>
+                        <w:t>{{ photo12</w:t>
+                      </w:r>
+                      <w:r>
+                        <w:rPr>
+                          <w:lang w:val="en-US"/>
+                        </w:rPr>
+                        <w:t xml:space="preserve"> }}</w:t>
+                      </w:r>
+                    </w:p>
+                  </w:txbxContent>
+                </v:textbox>
+                <w10:wrap anchorx="margin"/>
+              </v:shape>
+            </w:pict>
+          </mc:Fallback>
+        </mc:AlternateContent>
+      </w:r>
+      <w:r>
+        <w:rPr>
+          <w:noProof/>
+          <w:lang w:eastAsia="en-IN" w:bidi="gu-IN"/>
+        </w:rPr>
+        <mc:AlternateContent>
+          <mc:Choice Requires="wps">
+            <w:drawing>
+              <wp:anchor distT="0" distB="0" distL="114300" distR="114300" simplePos="0" relativeHeight="251683840" behindDoc="0" locked="0" layoutInCell="1" allowOverlap="1" wp14:anchorId="7BBAC204" wp14:editId="46B2142E">
+                <wp:simplePos x="0" y="0"/>
+                <wp:positionH relativeFrom="margin">
+                  <wp:posOffset>0</wp:posOffset>
+                </wp:positionH>
+                <wp:positionV relativeFrom="paragraph">
+                  <wp:posOffset>0</wp:posOffset>
+                </wp:positionV>
+                <wp:extent cx="2870200" cy="2355850"/>
+                <wp:effectExtent l="0" t="0" r="25400" b="25400"/>
+                <wp:wrapNone/>
+                <wp:docPr id="16" name="Text Box 16"/>
+                <wp:cNvGraphicFramePr/>
+                <a:graphic xmlns:a="http://schemas.openxmlformats.org/drawingml/2006/main">
+                  <a:graphicData uri="http://schemas.microsoft.com/office/word/2010/wordprocessingShape">
+                    <wps:wsp>
+                      <wps:cNvSpPr txBox="1"/>
+                      <wps:spPr>
+                        <a:xfrm>
+                          <a:off x="0" y="0"/>
+                          <a:ext cx="2870200" cy="2355850"/>
+                        </a:xfrm>
+                        <a:prstGeom prst="rect">
+                          <a:avLst/>
+                        </a:prstGeom>
+                        <a:solidFill>
+                          <a:schemeClr val="lt1"/>
+                        </a:solidFill>
+                        <a:ln w="6350">
+                          <a:solidFill>
+                            <a:prstClr val="black"/>
+                          </a:solidFill>
+                        </a:ln>
+                      </wps:spPr>
+                      <wps:txbx>
+                        <w:txbxContent>
+                          <w:p>
+                            <w:pPr>
+                              <w:rPr>
+                                <w:lang w:val="en-US"/>
+                              </w:rPr>
+                            </w:pPr>
+                            <w:r>
+                              <w:rPr>
+                                <w:lang w:val="en-US"/>
+                              </w:rPr>
+                              <w:t>{{ photo11</w:t>
+                            </w:r>
+                            <w:r>
+                              <w:rPr>
+                                <w:lang w:val="en-US"/>
+                              </w:rPr>
+                              <w:t xml:space="preserve"> }}</w:t>
+                            </w:r>
+                          </w:p>
+                        </w:txbxContent>
+                      </wps:txbx>
+                      <wps:bodyPr rot="0" spcFirstLastPara="0" vertOverflow="overflow" horzOverflow="overflow" vert="horz" wrap="square" lIns="91440" tIns="45720" rIns="91440" bIns="45720" numCol="1" spcCol="0" rtlCol="0" fromWordArt="0" anchor="t" anchorCtr="0" forceAA="0" compatLnSpc="1">
+                        <a:prstTxWarp prst="textNoShape">
+                          <a:avLst/>
+                        </a:prstTxWarp>
+                        <a:noAutofit/>
+                      </wps:bodyPr>
+                    </wps:wsp>
+                  </a:graphicData>
+                </a:graphic>
+              </wp:anchor>
+            </w:drawing>
+          </mc:Choice>
+          <mc:Fallback>
+            <w:pict>
+              <v:shape w14:anchorId="7BBAC204" id="Text Box 16" o:spid="_x0000_s1040" type="#_x0000_t202" style="position:absolute;margin-left:0;margin-top:0;width:226pt;height:185.5pt;z-index:251683840;visibility:visible;mso-wrap-style:square;mso-wrap-distance-left:9pt;mso-wrap-distance-top:0;mso-wrap-distance-right:9pt;mso-wrap-distance-bottom:0;mso-position-horizontal:absolute;mso-position-horizontal-relative:margin;mso-position-vertical:absolute;mso-position-vertical-relative:text;v-text-anchor:top" o:gfxdata="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" fillcolor="white [3201]" strokeweight=".5pt">
+                <v:textbox>
+                  <w:txbxContent>
+                    <w:p>
+                      <w:pPr>
+                        <w:rPr>
+                          <w:lang w:val="en-US"/>
+                        </w:rPr>
+                      </w:pPr>
+                      <w:r>
+                        <w:rPr>
+                          <w:lang w:val="en-US"/>
+                        </w:rPr>
+                        <w:t>{{ photo11</w:t>
+                      </w:r>
+                      <w:r>
+                        <w:rPr>
+                          <w:lang w:val="en-US"/>
+                        </w:rPr>
+                        <w:t xml:space="preserve"> }}</w:t>
+                      </w:r>
+                    </w:p>
+                  </w:txbxContent>
+                </v:textbox>
+                <w10:wrap anchorx="margin"/>
+              </v:shape>
+            </w:pict>
+          </mc:Fallback>
+        </mc:AlternateContent>
+      </w:r>
+    </w:p>
+    <w:p/>
+    <w:p/>
+    <w:p/>
+    <w:p/>
+    <w:p/>
     <w:sectPr>
       <w:headerReference w:type="default" r:id="rId7"/>
       <w:footerReference w:type="default" r:id="rId8"/>
@@ -7176,7 +8151,7 @@
             <w:bCs/>
             <w:noProof/>
           </w:rPr>
-          <w:t>5</w:t>
+          <w:t>6</w:t>
         </w:r>
         <w:r>
           <w:rPr>
@@ -7288,7 +8263,6 @@
         <w:szCs w:val="52"/>
       </w:rPr>
       <w:tab/>
-      <w:t xml:space="preserve">              </w:t>
     </w:r>
     <w:r>
       <w:rPr>
@@ -7320,7 +8294,7 @@
     </w:r>
     <w:r>
       <w:rPr>
-        <w:rFonts w:ascii="Candara" w:hAnsi="Candara"/>
+        <w:rFonts w:ascii="Segoe UI Symbol" w:hAnsi="Segoe UI Symbol" w:cs="Segoe UI Symbol"/>
         <w:b/>
         <w:bCs/>
         <w:sz w:val="36"/>
@@ -7357,6 +8331,13 @@
         <w:sz w:val="32"/>
         <w:szCs w:val="32"/>
       </w:rPr>
+      <w:t xml:space="preserve">                          </w:t>
+    </w:r>
+    <w:r>
+      <w:rPr>
+        <w:sz w:val="32"/>
+        <w:szCs w:val="32"/>
+      </w:rPr>
       <w:t>I</w:t>
     </w:r>
     <w:r>
@@ -7384,31 +8365,7 @@
         <w:bCs/>
       </w:rPr>
       <w:tab/>
-    </w:r>
-    <w:r>
-      <w:rPr>
-        <w:rFonts w:asciiTheme="majorHAnsi" w:hAnsiTheme="majorHAnsi" w:cstheme="majorHAnsi"/>
-        <w:b/>
-        <w:bCs/>
-      </w:rPr>
-      <w:tab/>
-    </w:r>
-    <w:r>
-      <w:rPr>
-        <w:rFonts w:asciiTheme="majorHAnsi" w:hAnsiTheme="majorHAnsi" w:cstheme="majorHAnsi"/>
-        <w:b/>
-        <w:bCs/>
-      </w:rPr>
-      <w:tab/>
-    </w:r>
-    <w:r>
-      <w:rPr>
-        <w:rFonts w:asciiTheme="majorHAnsi" w:hAnsiTheme="majorHAnsi" w:cstheme="majorHAnsi"/>
-        <w:b/>
-        <w:bCs/>
-      </w:rPr>
-      <w:tab/>
-      <w:t xml:space="preserve">            </w:t>
+      <w:t xml:space="preserve">              </w:t>
     </w:r>
     <w:r>
       <w:rPr>
@@ -7441,16 +8398,18 @@
         <w:sz w:val="36"/>
         <w:szCs w:val="36"/>
       </w:rPr>
-      <w:t>️)</w:t>
+      <w:t>)</w:t>
     </w:r>
     <w:r>
       <w:rPr>
-        <w:rFonts w:asciiTheme="majorHAnsi" w:hAnsiTheme="majorHAnsi" w:cstheme="majorHAnsi"/>
+        <w:rFonts w:ascii="Candara" w:hAnsi="Candara"/>
         <w:b/>
         <w:bCs/>
         <w:color w:val="000000" w:themeColor="text1"/>
+        <w:sz w:val="36"/>
+        <w:szCs w:val="36"/>
       </w:rPr>
-      <w:t xml:space="preserve">   </w:t>
+      <w:t xml:space="preserve"> </w:t>
     </w:r>
     <w:hyperlink r:id="rId1" w:history="1">
       <w:r>
@@ -8313,6 +9272,28 @@
     <w:uiPriority w:val="99"/>
     <w:rsid w:val="00E22EA4"/>
   </w:style>
+  <w:style w:type="paragraph" w:styleId="Header">
+    <w:name w:val="header"/>
+    <w:basedOn w:val="Normal"/>
+    <w:link w:val="HeaderChar"/>
+    <w:uiPriority w:val="99"/>
+    <w:unhideWhenUsed/>
+    <w:rsid w:val="00DE33EF"/>
+    <w:pPr>
+      <w:tabs>
+        <w:tab w:val="center" w:pos="4513"/>
+        <w:tab w:val="right" w:pos="9026"/>
+      </w:tabs>
+      <w:spacing w:after="0" w:line="240" w:lineRule="auto"/>
+    </w:pPr>
+  </w:style>
+  <w:style w:type="character" w:customStyle="1" w:styleId="HeaderChar">
+    <w:name w:val="Header Char"/>
+    <w:basedOn w:val="DefaultParagraphFont"/>
+    <w:link w:val="Header"/>
+    <w:uiPriority w:val="99"/>
+    <w:rsid w:val="00DE33EF"/>
+  </w:style>
 </w:styles>
 </file>
 

</xml_diff>

<commit_message>
changes in code and templateeee
</commit_message>
<xml_diff>
--- a/template.docx
+++ b/template.docx
@@ -1,6 +1,6 @@
 
 <file path=word/document.xml><?xml version="1.0" encoding="utf-8"?>
-<w:document xmlns:wpc="http://schemas.microsoft.com/office/word/2010/wordprocessingCanvas" xmlns:cx="http://schemas.microsoft.com/office/drawing/2014/chartex" xmlns:cx1="http://schemas.microsoft.com/office/drawing/2015/9/8/chartex" xmlns:mc="http://schemas.openxmlformats.org/markup-compatibility/2006" xmlns:o="urn:schemas-microsoft-com:office:office" xmlns:r="http://schemas.openxmlformats.org/officeDocument/2006/relationships" xmlns:m="http://schemas.openxmlformats.org/officeDocument/2006/math" xmlns:v="urn:schemas-microsoft-com:vml" xmlns:wp14="http://schemas.microsoft.com/office/word/2010/wordprocessingDrawing" xmlns:wp="http://schemas.openxmlformats.org/drawingml/2006/wordprocessingDrawing" xmlns:w10="urn:schemas-microsoft-com:office:word" xmlns:w="http://schemas.openxmlformats.org/wordprocessingml/2006/main" xmlns:w14="http://schemas.microsoft.com/office/word/2010/wordml" xmlns:w15="http://schemas.microsoft.com/office/word/2012/wordml" xmlns:w16se="http://schemas.microsoft.com/office/word/2015/wordml/symex" xmlns:wpg="http://schemas.microsoft.com/office/word/2010/wordprocessingGroup" xmlns:wpi="http://schemas.microsoft.com/office/word/2010/wordprocessingInk" xmlns:wne="http://schemas.microsoft.com/office/word/2006/wordml" xmlns:wps="http://schemas.microsoft.com/office/word/2010/wordprocessingShape" mc:Ignorable="w14 w15 w16se wp14">
+<w:document xmlns:wpc="http://schemas.microsoft.com/office/word/2010/wordprocessingCanvas" xmlns:cx="http://schemas.microsoft.com/office/drawing/2014/chartex" xmlns:cx1="http://schemas.microsoft.com/office/drawing/2015/9/8/chartex" xmlns:cx2="http://schemas.microsoft.com/office/drawing/2015/10/21/chartex" xmlns:cx3="http://schemas.microsoft.com/office/drawing/2016/5/9/chartex" xmlns:cx4="http://schemas.microsoft.com/office/drawing/2016/5/10/chartex" xmlns:cx5="http://schemas.microsoft.com/office/drawing/2016/5/11/chartex" xmlns:cx6="http://schemas.microsoft.com/office/drawing/2016/5/12/chartex" xmlns:cx7="http://schemas.microsoft.com/office/drawing/2016/5/13/chartex" xmlns:cx8="http://schemas.microsoft.com/office/drawing/2016/5/14/chartex" xmlns:mc="http://schemas.openxmlformats.org/markup-compatibility/2006" xmlns:aink="http://schemas.microsoft.com/office/drawing/2016/ink" xmlns:am3d="http://schemas.microsoft.com/office/drawing/2017/model3d" xmlns:o="urn:schemas-microsoft-com:office:office" xmlns:oel="http://schemas.microsoft.com/office/2019/extlst" xmlns:r="http://schemas.openxmlformats.org/officeDocument/2006/relationships" xmlns:m="http://schemas.openxmlformats.org/officeDocument/2006/math" xmlns:v="urn:schemas-microsoft-com:vml" xmlns:wp14="http://schemas.microsoft.com/office/word/2010/wordprocessingDrawing" xmlns:wp="http://schemas.openxmlformats.org/drawingml/2006/wordprocessingDrawing" xmlns:w10="urn:schemas-microsoft-com:office:word" xmlns:w="http://schemas.openxmlformats.org/wordprocessingml/2006/main" xmlns:w14="http://schemas.microsoft.com/office/word/2010/wordml" xmlns:w15="http://schemas.microsoft.com/office/word/2012/wordml" xmlns:w16cex="http://schemas.microsoft.com/office/word/2018/wordml/cex" xmlns:w16cid="http://schemas.microsoft.com/office/word/2016/wordml/cid" xmlns:w16="http://schemas.microsoft.com/office/word/2018/wordml" xmlns:w16sdtdh="http://schemas.microsoft.com/office/word/2020/wordml/sdtdatahash" xmlns:w16se="http://schemas.microsoft.com/office/word/2015/wordml/symex" xmlns:wpg="http://schemas.microsoft.com/office/word/2010/wordprocessingGroup" xmlns:wpi="http://schemas.microsoft.com/office/word/2010/wordprocessingInk" xmlns:wne="http://schemas.microsoft.com/office/word/2006/wordml" xmlns:wps="http://schemas.microsoft.com/office/word/2010/wordprocessingShape" mc:Ignorable="w14 w15 w16se w16cid w16 w16cex w16sdtdh wp14">
   <w:body>
     <w:p>
       <w:pPr>
@@ -17,6 +17,7 @@
           <w:szCs w:val="28"/>
         </w:rPr>
       </w:pPr>
+      <w:proofErr w:type="gramStart"/>
       <w:r>
         <w:rPr>
           <w:b/>
@@ -24,8 +25,9 @@
           <w:sz w:val="28"/>
           <w:szCs w:val="28"/>
         </w:rPr>
-        <w:t xml:space="preserve">Ref : Death Cattle Claim </w:t>
+        <w:t>Ref :</w:t>
       </w:r>
+      <w:proofErr w:type="gramEnd"/>
       <w:r>
         <w:rPr>
           <w:b/>
@@ -33,7 +35,36 @@
           <w:sz w:val="28"/>
           <w:szCs w:val="28"/>
         </w:rPr>
-        <w:t>{{claimdate}}</w:t>
+        <w:t xml:space="preserve"> Death Cattle Claim </w:t>
+      </w:r>
+      <w:r>
+        <w:rPr>
+          <w:b/>
+          <w:bCs/>
+          <w:sz w:val="28"/>
+          <w:szCs w:val="28"/>
+        </w:rPr>
+        <w:t>{{</w:t>
+      </w:r>
+      <w:proofErr w:type="spellStart"/>
+      <w:r>
+        <w:rPr>
+          <w:b/>
+          <w:bCs/>
+          <w:sz w:val="28"/>
+          <w:szCs w:val="28"/>
+        </w:rPr>
+        <w:t>claimdate</w:t>
+      </w:r>
+      <w:proofErr w:type="spellEnd"/>
+      <w:r>
+        <w:rPr>
+          <w:b/>
+          <w:bCs/>
+          <w:sz w:val="28"/>
+          <w:szCs w:val="28"/>
+        </w:rPr>
+        <w:t>}}</w:t>
       </w:r>
       <w:r>
         <w:rPr>
@@ -273,13 +304,33 @@
                 <w:szCs w:val="36"/>
               </w:rPr>
             </w:pPr>
+            <w:proofErr w:type="gramStart"/>
             <w:r>
               <w:rPr>
                 <w:rFonts w:asciiTheme="majorHAnsi" w:hAnsiTheme="majorHAnsi" w:cstheme="majorHAnsi"/>
                 <w:sz w:val="36"/>
                 <w:szCs w:val="36"/>
               </w:rPr>
-              <w:t>{{ tagnumber }}</w:t>
+              <w:t xml:space="preserve">{{ </w:t>
+            </w:r>
+            <w:proofErr w:type="spellStart"/>
+            <w:r>
+              <w:rPr>
+                <w:rFonts w:asciiTheme="majorHAnsi" w:hAnsiTheme="majorHAnsi" w:cstheme="majorHAnsi"/>
+                <w:sz w:val="36"/>
+                <w:szCs w:val="36"/>
+              </w:rPr>
+              <w:t>tagnumber</w:t>
+            </w:r>
+            <w:proofErr w:type="spellEnd"/>
+            <w:proofErr w:type="gramEnd"/>
+            <w:r>
+              <w:rPr>
+                <w:rFonts w:asciiTheme="majorHAnsi" w:hAnsiTheme="majorHAnsi" w:cstheme="majorHAnsi"/>
+                <w:sz w:val="36"/>
+                <w:szCs w:val="36"/>
+              </w:rPr>
+              <w:t xml:space="preserve"> }}</w:t>
             </w:r>
           </w:p>
         </w:tc>
@@ -325,37 +376,33 @@
                 <w:szCs w:val="28"/>
               </w:rPr>
             </w:pPr>
-            <w:r>
-              <w:rPr>
-                <w:rFonts w:asciiTheme="majorHAnsi" w:hAnsiTheme="majorHAnsi" w:cstheme="majorHAnsi"/>
-                <w:sz w:val="24"/>
-                <w:szCs w:val="24"/>
-              </w:rPr>
-              <w:t>HF</w:t>
-            </w:r>
-            <w:r>
-              <w:rPr>
-                <w:rFonts w:asciiTheme="majorHAnsi" w:hAnsiTheme="majorHAnsi" w:cstheme="majorHAnsi"/>
-                <w:sz w:val="24"/>
-                <w:szCs w:val="24"/>
-              </w:rPr>
-              <w:t xml:space="preserve"> </w:t>
-            </w:r>
-            <w:r>
-              <w:rPr>
-                <w:rFonts w:asciiTheme="majorHAnsi" w:hAnsiTheme="majorHAnsi" w:cstheme="majorHAnsi"/>
-                <w:sz w:val="24"/>
-                <w:szCs w:val="24"/>
-              </w:rPr>
-              <w:t xml:space="preserve"> </w:t>
-            </w:r>
-            <w:r>
-              <w:rPr>
-                <w:rFonts w:asciiTheme="majorHAnsi" w:hAnsiTheme="majorHAnsi" w:cstheme="majorHAnsi"/>
-                <w:sz w:val="24"/>
-                <w:szCs w:val="24"/>
-              </w:rPr>
-              <w:t>{{ cattletype }}</w:t>
+            <w:proofErr w:type="gramStart"/>
+            <w:r>
+              <w:rPr>
+                <w:rFonts w:asciiTheme="majorHAnsi" w:hAnsiTheme="majorHAnsi" w:cstheme="majorHAnsi"/>
+                <w:sz w:val="24"/>
+                <w:szCs w:val="24"/>
+              </w:rPr>
+              <w:t xml:space="preserve">{{ </w:t>
+            </w:r>
+            <w:proofErr w:type="spellStart"/>
+            <w:r>
+              <w:rPr>
+                <w:rFonts w:asciiTheme="majorHAnsi" w:hAnsiTheme="majorHAnsi" w:cstheme="majorHAnsi"/>
+                <w:sz w:val="24"/>
+                <w:szCs w:val="24"/>
+              </w:rPr>
+              <w:t>cattletype</w:t>
+            </w:r>
+            <w:proofErr w:type="spellEnd"/>
+            <w:proofErr w:type="gramEnd"/>
+            <w:r>
+              <w:rPr>
+                <w:rFonts w:asciiTheme="majorHAnsi" w:hAnsiTheme="majorHAnsi" w:cstheme="majorHAnsi"/>
+                <w:sz w:val="24"/>
+                <w:szCs w:val="24"/>
+              </w:rPr>
+              <w:t xml:space="preserve"> }}</w:t>
             </w:r>
           </w:p>
         </w:tc>
@@ -405,13 +452,33 @@
                 <w:szCs w:val="24"/>
               </w:rPr>
             </w:pPr>
-            <w:r>
-              <w:rPr>
-                <w:rFonts w:asciiTheme="majorHAnsi" w:hAnsiTheme="majorHAnsi" w:cstheme="majorHAnsi"/>
-                <w:sz w:val="24"/>
-                <w:szCs w:val="24"/>
-              </w:rPr>
-              <w:t>{{ ownername }}</w:t>
+            <w:proofErr w:type="gramStart"/>
+            <w:r>
+              <w:rPr>
+                <w:rFonts w:asciiTheme="majorHAnsi" w:hAnsiTheme="majorHAnsi" w:cstheme="majorHAnsi"/>
+                <w:sz w:val="24"/>
+                <w:szCs w:val="24"/>
+              </w:rPr>
+              <w:t xml:space="preserve">{{ </w:t>
+            </w:r>
+            <w:proofErr w:type="spellStart"/>
+            <w:r>
+              <w:rPr>
+                <w:rFonts w:asciiTheme="majorHAnsi" w:hAnsiTheme="majorHAnsi" w:cstheme="majorHAnsi"/>
+                <w:sz w:val="24"/>
+                <w:szCs w:val="24"/>
+              </w:rPr>
+              <w:t>ownername</w:t>
+            </w:r>
+            <w:proofErr w:type="spellEnd"/>
+            <w:proofErr w:type="gramEnd"/>
+            <w:r>
+              <w:rPr>
+                <w:rFonts w:asciiTheme="majorHAnsi" w:hAnsiTheme="majorHAnsi" w:cstheme="majorHAnsi"/>
+                <w:sz w:val="24"/>
+                <w:szCs w:val="24"/>
+              </w:rPr>
+              <w:t xml:space="preserve"> }}</w:t>
             </w:r>
           </w:p>
           <w:p>
@@ -430,7 +497,16 @@
                 <w:sz w:val="24"/>
                 <w:szCs w:val="24"/>
               </w:rPr>
-              <w:t>(M) - #</w:t>
+              <w:t xml:space="preserve">(M) </w:t>
+            </w:r>
+            <w:proofErr w:type="gramStart"/>
+            <w:r>
+              <w:rPr>
+                <w:rFonts w:asciiTheme="majorHAnsi" w:hAnsiTheme="majorHAnsi" w:cstheme="majorHAnsi"/>
+                <w:sz w:val="24"/>
+                <w:szCs w:val="24"/>
+              </w:rPr>
+              <w:t xml:space="preserve">- </w:t>
             </w:r>
             <w:r>
               <w:rPr>
@@ -446,7 +522,42 @@
                 <w:sz w:val="24"/>
                 <w:szCs w:val="24"/>
               </w:rPr>
-              <w:t>{{ ownercontact }}</w:t>
+              <w:t>#</w:t>
+            </w:r>
+            <w:proofErr w:type="gramEnd"/>
+            <w:r>
+              <w:rPr>
+                <w:rFonts w:asciiTheme="majorHAnsi" w:hAnsiTheme="majorHAnsi" w:cstheme="majorHAnsi"/>
+                <w:sz w:val="24"/>
+                <w:szCs w:val="24"/>
+              </w:rPr>
+              <w:t xml:space="preserve"> </w:t>
+            </w:r>
+            <w:r>
+              <w:rPr>
+                <w:rFonts w:asciiTheme="majorHAnsi" w:hAnsiTheme="majorHAnsi" w:cstheme="majorHAnsi"/>
+                <w:sz w:val="24"/>
+                <w:szCs w:val="24"/>
+              </w:rPr>
+              <w:t xml:space="preserve">{{ </w:t>
+            </w:r>
+            <w:proofErr w:type="spellStart"/>
+            <w:r>
+              <w:rPr>
+                <w:rFonts w:asciiTheme="majorHAnsi" w:hAnsiTheme="majorHAnsi" w:cstheme="majorHAnsi"/>
+                <w:sz w:val="24"/>
+                <w:szCs w:val="24"/>
+              </w:rPr>
+              <w:t>ownercontact</w:t>
+            </w:r>
+            <w:proofErr w:type="spellEnd"/>
+            <w:r>
+              <w:rPr>
+                <w:rFonts w:asciiTheme="majorHAnsi" w:hAnsiTheme="majorHAnsi" w:cstheme="majorHAnsi"/>
+                <w:sz w:val="24"/>
+                <w:szCs w:val="24"/>
+              </w:rPr>
+              <w:t xml:space="preserve"> }}</w:t>
             </w:r>
           </w:p>
         </w:tc>
@@ -497,7 +608,25 @@
                 <w:sz w:val="24"/>
                 <w:szCs w:val="24"/>
               </w:rPr>
-              <w:t xml:space="preserve">At-{{ location }}  Ta-{{ taluka }}  </w:t>
+              <w:t>At</w:t>
+            </w:r>
+            <w:proofErr w:type="gramStart"/>
+            <w:r>
+              <w:rPr>
+                <w:rFonts w:asciiTheme="majorHAnsi" w:hAnsiTheme="majorHAnsi" w:cstheme="majorHAnsi"/>
+                <w:sz w:val="24"/>
+                <w:szCs w:val="24"/>
+              </w:rPr>
+              <w:t>-{</w:t>
+            </w:r>
+            <w:proofErr w:type="gramEnd"/>
+            <w:r>
+              <w:rPr>
+                <w:rFonts w:asciiTheme="majorHAnsi" w:hAnsiTheme="majorHAnsi" w:cstheme="majorHAnsi"/>
+                <w:sz w:val="24"/>
+                <w:szCs w:val="24"/>
+              </w:rPr>
+              <w:t xml:space="preserve">{ location }}  Ta-{{ taluka }}  </w:t>
             </w:r>
           </w:p>
           <w:p>
@@ -508,6 +637,7 @@
                 <w:szCs w:val="28"/>
               </w:rPr>
             </w:pPr>
+            <w:proofErr w:type="spellStart"/>
             <w:r>
               <w:rPr>
                 <w:rFonts w:asciiTheme="majorHAnsi" w:hAnsiTheme="majorHAnsi" w:cstheme="majorHAnsi"/>
@@ -524,6 +654,7 @@
               </w:rPr>
               <w:t>Banaskantha</w:t>
             </w:r>
+            <w:proofErr w:type="spellEnd"/>
           </w:p>
         </w:tc>
       </w:tr>
@@ -571,13 +702,51 @@
                 <w:szCs w:val="28"/>
               </w:rPr>
             </w:pPr>
-            <w:r>
-              <w:rPr>
-                <w:rFonts w:asciiTheme="majorHAnsi" w:hAnsiTheme="majorHAnsi" w:cstheme="majorHAnsi"/>
-                <w:sz w:val="24"/>
-                <w:szCs w:val="24"/>
-              </w:rPr>
-              <w:t>{{ lossdate }} AT {{ losstime }}</w:t>
+            <w:proofErr w:type="gramStart"/>
+            <w:r>
+              <w:rPr>
+                <w:rFonts w:asciiTheme="majorHAnsi" w:hAnsiTheme="majorHAnsi" w:cstheme="majorHAnsi"/>
+                <w:sz w:val="24"/>
+                <w:szCs w:val="24"/>
+              </w:rPr>
+              <w:t xml:space="preserve">{{ </w:t>
+            </w:r>
+            <w:proofErr w:type="spellStart"/>
+            <w:r>
+              <w:rPr>
+                <w:rFonts w:asciiTheme="majorHAnsi" w:hAnsiTheme="majorHAnsi" w:cstheme="majorHAnsi"/>
+                <w:sz w:val="24"/>
+                <w:szCs w:val="24"/>
+              </w:rPr>
+              <w:t>lossdate</w:t>
+            </w:r>
+            <w:proofErr w:type="spellEnd"/>
+            <w:proofErr w:type="gramEnd"/>
+            <w:r>
+              <w:rPr>
+                <w:rFonts w:asciiTheme="majorHAnsi" w:hAnsiTheme="majorHAnsi" w:cstheme="majorHAnsi"/>
+                <w:sz w:val="24"/>
+                <w:szCs w:val="24"/>
+              </w:rPr>
+              <w:t xml:space="preserve"> }} AT {{ </w:t>
+            </w:r>
+            <w:proofErr w:type="spellStart"/>
+            <w:r>
+              <w:rPr>
+                <w:rFonts w:asciiTheme="majorHAnsi" w:hAnsiTheme="majorHAnsi" w:cstheme="majorHAnsi"/>
+                <w:sz w:val="24"/>
+                <w:szCs w:val="24"/>
+              </w:rPr>
+              <w:t>losstime</w:t>
+            </w:r>
+            <w:proofErr w:type="spellEnd"/>
+            <w:r>
+              <w:rPr>
+                <w:rFonts w:asciiTheme="majorHAnsi" w:hAnsiTheme="majorHAnsi" w:cstheme="majorHAnsi"/>
+                <w:sz w:val="24"/>
+                <w:szCs w:val="24"/>
+              </w:rPr>
+              <w:t xml:space="preserve"> }}</w:t>
             </w:r>
           </w:p>
         </w:tc>
@@ -624,6 +793,7 @@
                 <w:szCs w:val="28"/>
               </w:rPr>
             </w:pPr>
+            <w:proofErr w:type="gramStart"/>
             <w:r>
               <w:rPr>
                 <w:rFonts w:asciiTheme="majorHAnsi" w:hAnsiTheme="majorHAnsi" w:cstheme="majorHAnsi"/>
@@ -632,13 +802,24 @@
               </w:rPr>
               <w:t xml:space="preserve">{{ </w:t>
             </w:r>
-            <w:r>
-              <w:rPr>
-                <w:rFonts w:asciiTheme="majorHAnsi" w:hAnsiTheme="majorHAnsi" w:cstheme="majorHAnsi"/>
-                <w:sz w:val="24"/>
-                <w:szCs w:val="24"/>
-              </w:rPr>
-              <w:t xml:space="preserve">lossdate </w:t>
+            <w:proofErr w:type="spellStart"/>
+            <w:r>
+              <w:rPr>
+                <w:rFonts w:asciiTheme="majorHAnsi" w:hAnsiTheme="majorHAnsi" w:cstheme="majorHAnsi"/>
+                <w:sz w:val="24"/>
+                <w:szCs w:val="24"/>
+              </w:rPr>
+              <w:t>lossdate</w:t>
+            </w:r>
+            <w:proofErr w:type="spellEnd"/>
+            <w:proofErr w:type="gramEnd"/>
+            <w:r>
+              <w:rPr>
+                <w:rFonts w:asciiTheme="majorHAnsi" w:hAnsiTheme="majorHAnsi" w:cstheme="majorHAnsi"/>
+                <w:sz w:val="24"/>
+                <w:szCs w:val="24"/>
+              </w:rPr>
+              <w:t xml:space="preserve"> </w:t>
             </w:r>
             <w:r>
               <w:rPr>
@@ -707,8 +888,9 @@
                 <w:sz w:val="30"/>
                 <w:szCs w:val="30"/>
               </w:rPr>
-              <w:t>142600/47/</w:t>
-            </w:r>
+              <w:t>142600/47</w:t>
+            </w:r>
+            <w:proofErr w:type="gramStart"/>
             <w:r>
               <w:rPr>
                 <w:rFonts w:asciiTheme="majorHAnsi" w:hAnsiTheme="majorHAnsi" w:cstheme="majorHAnsi"/>
@@ -717,7 +899,50 @@
                 <w:sz w:val="30"/>
                 <w:szCs w:val="30"/>
               </w:rPr>
-              <w:t>{{ policynumber }}</w:t>
+              <w:t>/</w:t>
+            </w:r>
+            <w:r>
+              <w:rPr>
+                <w:rFonts w:asciiTheme="majorHAnsi" w:hAnsiTheme="majorHAnsi" w:cstheme="majorHAnsi"/>
+                <w:b/>
+                <w:bCs/>
+                <w:sz w:val="30"/>
+                <w:szCs w:val="30"/>
+              </w:rPr>
+              <w:t>{</w:t>
+            </w:r>
+            <w:proofErr w:type="gramEnd"/>
+            <w:r>
+              <w:rPr>
+                <w:rFonts w:asciiTheme="majorHAnsi" w:hAnsiTheme="majorHAnsi" w:cstheme="majorHAnsi"/>
+                <w:b/>
+                <w:bCs/>
+                <w:sz w:val="30"/>
+                <w:szCs w:val="30"/>
+              </w:rPr>
+              <w:t xml:space="preserve">{ </w:t>
+            </w:r>
+            <w:proofErr w:type="spellStart"/>
+            <w:r>
+              <w:rPr>
+                <w:rFonts w:asciiTheme="majorHAnsi" w:hAnsiTheme="majorHAnsi" w:cstheme="majorHAnsi"/>
+                <w:b/>
+                <w:bCs/>
+                <w:sz w:val="30"/>
+                <w:szCs w:val="30"/>
+              </w:rPr>
+              <w:t>policynumber</w:t>
+            </w:r>
+            <w:proofErr w:type="spellEnd"/>
+            <w:r>
+              <w:rPr>
+                <w:rFonts w:asciiTheme="majorHAnsi" w:hAnsiTheme="majorHAnsi" w:cstheme="majorHAnsi"/>
+                <w:b/>
+                <w:bCs/>
+                <w:sz w:val="30"/>
+                <w:szCs w:val="30"/>
+              </w:rPr>
+              <w:t xml:space="preserve"> }}</w:t>
             </w:r>
           </w:p>
         </w:tc>
@@ -765,15 +990,39 @@
                 <w:szCs w:val="30"/>
               </w:rPr>
             </w:pPr>
-            <w:r>
-              <w:rPr>
-                <w:rFonts w:asciiTheme="majorHAnsi" w:hAnsiTheme="majorHAnsi" w:cstheme="majorHAnsi"/>
-                <w:b/>
-                <w:bCs/>
-                <w:sz w:val="30"/>
-                <w:szCs w:val="30"/>
-              </w:rPr>
-              <w:t>{{ policyperiod }}</w:t>
+            <w:proofErr w:type="gramStart"/>
+            <w:r>
+              <w:rPr>
+                <w:rFonts w:asciiTheme="majorHAnsi" w:hAnsiTheme="majorHAnsi" w:cstheme="majorHAnsi"/>
+                <w:b/>
+                <w:bCs/>
+                <w:sz w:val="28"/>
+                <w:szCs w:val="28"/>
+              </w:rPr>
+              <w:t xml:space="preserve">{{ </w:t>
+            </w:r>
+            <w:proofErr w:type="spellStart"/>
+            <w:r>
+              <w:rPr>
+                <w:rFonts w:asciiTheme="majorHAnsi" w:hAnsiTheme="majorHAnsi" w:cstheme="majorHAnsi"/>
+                <w:b/>
+                <w:bCs/>
+                <w:sz w:val="28"/>
+                <w:szCs w:val="28"/>
+              </w:rPr>
+              <w:t>policyperiod</w:t>
+            </w:r>
+            <w:proofErr w:type="spellEnd"/>
+            <w:proofErr w:type="gramEnd"/>
+            <w:r>
+              <w:rPr>
+                <w:rFonts w:asciiTheme="majorHAnsi" w:hAnsiTheme="majorHAnsi" w:cstheme="majorHAnsi"/>
+                <w:b/>
+                <w:bCs/>
+                <w:sz w:val="28"/>
+                <w:szCs w:val="28"/>
+              </w:rPr>
+              <w:t xml:space="preserve"> }}</w:t>
             </w:r>
           </w:p>
         </w:tc>
@@ -798,6 +1047,7 @@
                 <w:szCs w:val="24"/>
               </w:rPr>
             </w:pPr>
+            <w:proofErr w:type="spellStart"/>
             <w:r>
               <w:rPr>
                 <w:rFonts w:asciiTheme="majorHAnsi" w:hAnsiTheme="majorHAnsi"/>
@@ -806,7 +1056,18 @@
                 <w:sz w:val="24"/>
                 <w:szCs w:val="24"/>
               </w:rPr>
-              <w:t>Intim.</w:t>
+              <w:t>Intim</w:t>
+            </w:r>
+            <w:proofErr w:type="spellEnd"/>
+            <w:r>
+              <w:rPr>
+                <w:rFonts w:asciiTheme="majorHAnsi" w:hAnsiTheme="majorHAnsi"/>
+                <w:b/>
+                <w:bCs/>
+                <w:sz w:val="24"/>
+                <w:szCs w:val="24"/>
+              </w:rPr>
+              <w:t>.</w:t>
             </w:r>
             <w:r>
               <w:rPr>
@@ -836,13 +1097,33 @@
                 <w:szCs w:val="28"/>
               </w:rPr>
             </w:pPr>
-            <w:r>
-              <w:rPr>
-                <w:rFonts w:asciiTheme="majorHAnsi" w:hAnsiTheme="majorHAnsi" w:cstheme="majorHAnsi"/>
-                <w:sz w:val="24"/>
-                <w:szCs w:val="24"/>
-              </w:rPr>
-              <w:t>{{ intimdate }}</w:t>
+            <w:proofErr w:type="gramStart"/>
+            <w:r>
+              <w:rPr>
+                <w:rFonts w:asciiTheme="majorHAnsi" w:hAnsiTheme="majorHAnsi" w:cstheme="majorHAnsi"/>
+                <w:sz w:val="24"/>
+                <w:szCs w:val="24"/>
+              </w:rPr>
+              <w:t xml:space="preserve">{{ </w:t>
+            </w:r>
+            <w:proofErr w:type="spellStart"/>
+            <w:r>
+              <w:rPr>
+                <w:rFonts w:asciiTheme="majorHAnsi" w:hAnsiTheme="majorHAnsi" w:cstheme="majorHAnsi"/>
+                <w:sz w:val="24"/>
+                <w:szCs w:val="24"/>
+              </w:rPr>
+              <w:t>intimdate</w:t>
+            </w:r>
+            <w:proofErr w:type="spellEnd"/>
+            <w:proofErr w:type="gramEnd"/>
+            <w:r>
+              <w:rPr>
+                <w:rFonts w:asciiTheme="majorHAnsi" w:hAnsiTheme="majorHAnsi" w:cstheme="majorHAnsi"/>
+                <w:sz w:val="24"/>
+                <w:szCs w:val="24"/>
+              </w:rPr>
+              <w:t xml:space="preserve"> }}</w:t>
             </w:r>
           </w:p>
         </w:tc>
@@ -951,13 +1232,23 @@
                 <w:szCs w:val="28"/>
               </w:rPr>
             </w:pPr>
-            <w:r>
-              <w:rPr>
-                <w:rFonts w:asciiTheme="majorHAnsi" w:hAnsiTheme="majorHAnsi" w:cstheme="majorHAnsi"/>
-                <w:sz w:val="24"/>
-                <w:szCs w:val="24"/>
-              </w:rPr>
-              <w:t>{{ loan }}</w:t>
+            <w:proofErr w:type="gramStart"/>
+            <w:r>
+              <w:rPr>
+                <w:rFonts w:asciiTheme="majorHAnsi" w:hAnsiTheme="majorHAnsi" w:cstheme="majorHAnsi"/>
+                <w:sz w:val="24"/>
+                <w:szCs w:val="24"/>
+              </w:rPr>
+              <w:t>{{ loan</w:t>
+            </w:r>
+            <w:proofErr w:type="gramEnd"/>
+            <w:r>
+              <w:rPr>
+                <w:rFonts w:asciiTheme="majorHAnsi" w:hAnsiTheme="majorHAnsi" w:cstheme="majorHAnsi"/>
+                <w:sz w:val="24"/>
+                <w:szCs w:val="24"/>
+              </w:rPr>
+              <w:t xml:space="preserve"> }}</w:t>
             </w:r>
           </w:p>
         </w:tc>
@@ -1005,6 +1296,7 @@
                 <w:szCs w:val="28"/>
               </w:rPr>
             </w:pPr>
+            <w:proofErr w:type="gramStart"/>
             <w:r>
               <w:rPr>
                 <w:rFonts w:asciiTheme="majorHAnsi" w:hAnsiTheme="majorHAnsi" w:cstheme="majorHAnsi"/>
@@ -1013,6 +1305,7 @@
               </w:rPr>
               <w:t xml:space="preserve">{{ </w:t>
             </w:r>
+            <w:proofErr w:type="spellStart"/>
             <w:r>
               <w:rPr>
                 <w:rFonts w:asciiTheme="majorHAnsi" w:hAnsiTheme="majorHAnsi" w:cstheme="majorHAnsi"/>
@@ -1027,7 +1320,17 @@
                 <w:sz w:val="24"/>
                 <w:szCs w:val="24"/>
               </w:rPr>
-              <w:t>name }}</w:t>
+              <w:t>name</w:t>
+            </w:r>
+            <w:proofErr w:type="spellEnd"/>
+            <w:proofErr w:type="gramEnd"/>
+            <w:r>
+              <w:rPr>
+                <w:rFonts w:asciiTheme="majorHAnsi" w:hAnsiTheme="majorHAnsi" w:cstheme="majorHAnsi"/>
+                <w:sz w:val="24"/>
+                <w:szCs w:val="24"/>
+              </w:rPr>
+              <w:t xml:space="preserve"> }}</w:t>
             </w:r>
           </w:p>
         </w:tc>
@@ -1114,7 +1417,7 @@
         <mc:AlternateContent>
           <mc:Choice Requires="wps">
             <w:drawing>
-              <wp:anchor distT="0" distB="0" distL="114300" distR="114300" simplePos="0" relativeHeight="251660288" behindDoc="0" locked="0" layoutInCell="1" allowOverlap="1" wp14:anchorId="779446A6" wp14:editId="0E673EED">
+              <wp:anchor distT="0" distB="0" distL="114300" distR="114300" simplePos="0" relativeHeight="251660288" behindDoc="0" locked="0" layoutInCell="1" allowOverlap="1" wp14:anchorId="1DDF5671" wp14:editId="1C03E8C5">
                 <wp:simplePos x="0" y="0"/>
                 <wp:positionH relativeFrom="margin">
                   <wp:align>center</wp:align>
@@ -1216,7 +1519,7 @@
           </mc:Choice>
           <mc:Fallback>
             <w:pict>
-              <v:rect w14:anchorId="779446A6" id="Rectangle 1" o:spid="_x0000_s1026" style="position:absolute;margin-left:0;margin-top:10.65pt;width:150.75pt;height:23.25pt;z-index:251660288;visibility:visible;mso-wrap-style:square;mso-width-percent:0;mso-height-percent:0;mso-wrap-distance-left:9pt;mso-wrap-distance-top:0;mso-wrap-distance-right:9pt;mso-wrap-distance-bottom:0;mso-position-horizontal:center;mso-position-horizontal-relative:margin;mso-position-vertical:absolute;mso-position-vertical-relative:text;mso-width-percent:0;mso-height-percent:0;mso-width-relative:margin;mso-height-relative:margin;v-text-anchor:middle" o:gfxdata="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" filled="f" strokecolor="black [3200]">
+              <v:rect w14:anchorId="1DDF5671" id="Rectangle 1" o:spid="_x0000_s1026" style="position:absolute;margin-left:0;margin-top:10.65pt;width:150.75pt;height:23.25pt;z-index:251660288;visibility:visible;mso-wrap-style:square;mso-width-percent:0;mso-height-percent:0;mso-wrap-distance-left:9pt;mso-wrap-distance-top:0;mso-wrap-distance-right:9pt;mso-wrap-distance-bottom:0;mso-position-horizontal:center;mso-position-horizontal-relative:margin;mso-position-vertical:absolute;mso-position-vertical-relative:text;mso-width-percent:0;mso-height-percent:0;mso-width-relative:margin;mso-height-relative:margin;v-text-anchor:middle" o:gfxdata="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" filled="f" strokecolor="black [3200]">
                 <v:stroke joinstyle="round"/>
                 <v:path arrowok="t"/>
                 <v:textbox>
@@ -1419,13 +1722,33 @@
                 <w:szCs w:val="24"/>
               </w:rPr>
             </w:pPr>
-            <w:r>
-              <w:rPr>
-                <w:rFonts w:asciiTheme="majorHAnsi" w:hAnsiTheme="majorHAnsi" w:cstheme="majorHAnsi"/>
-                <w:sz w:val="24"/>
-                <w:szCs w:val="24"/>
-              </w:rPr>
-              <w:t>{{ lossdate }}</w:t>
+            <w:proofErr w:type="gramStart"/>
+            <w:r>
+              <w:rPr>
+                <w:rFonts w:asciiTheme="majorHAnsi" w:hAnsiTheme="majorHAnsi" w:cstheme="majorHAnsi"/>
+                <w:sz w:val="28"/>
+                <w:szCs w:val="28"/>
+              </w:rPr>
+              <w:t xml:space="preserve">{{ </w:t>
+            </w:r>
+            <w:proofErr w:type="spellStart"/>
+            <w:r>
+              <w:rPr>
+                <w:rFonts w:asciiTheme="majorHAnsi" w:hAnsiTheme="majorHAnsi" w:cstheme="majorHAnsi"/>
+                <w:sz w:val="28"/>
+                <w:szCs w:val="28"/>
+              </w:rPr>
+              <w:t>lossdate</w:t>
+            </w:r>
+            <w:proofErr w:type="spellEnd"/>
+            <w:proofErr w:type="gramEnd"/>
+            <w:r>
+              <w:rPr>
+                <w:rFonts w:asciiTheme="majorHAnsi" w:hAnsiTheme="majorHAnsi" w:cstheme="majorHAnsi"/>
+                <w:sz w:val="28"/>
+                <w:szCs w:val="28"/>
+              </w:rPr>
+              <w:t xml:space="preserve"> }}</w:t>
             </w:r>
           </w:p>
         </w:tc>
@@ -1472,27 +1795,39 @@
                 <w:szCs w:val="28"/>
               </w:rPr>
             </w:pPr>
-            <w:r>
-              <w:rPr>
-                <w:rFonts w:asciiTheme="majorHAnsi" w:hAnsiTheme="majorHAnsi" w:cstheme="majorHAnsi"/>
-                <w:sz w:val="24"/>
-                <w:szCs w:val="24"/>
+            <w:proofErr w:type="gramStart"/>
+            <w:r>
+              <w:rPr>
+                <w:rFonts w:asciiTheme="majorHAnsi" w:hAnsiTheme="majorHAnsi" w:cstheme="majorHAnsi"/>
+                <w:sz w:val="28"/>
+                <w:szCs w:val="28"/>
               </w:rPr>
               <w:t xml:space="preserve">{{ </w:t>
             </w:r>
-            <w:r>
-              <w:rPr>
-                <w:rFonts w:asciiTheme="majorHAnsi" w:hAnsiTheme="majorHAnsi" w:cstheme="majorHAnsi"/>
-                <w:sz w:val="24"/>
-                <w:szCs w:val="24"/>
-              </w:rPr>
-              <w:t xml:space="preserve">lossdate </w:t>
-            </w:r>
-            <w:r>
-              <w:rPr>
-                <w:rFonts w:asciiTheme="majorHAnsi" w:hAnsiTheme="majorHAnsi" w:cstheme="majorHAnsi"/>
-                <w:sz w:val="24"/>
-                <w:szCs w:val="24"/>
+            <w:proofErr w:type="spellStart"/>
+            <w:r>
+              <w:rPr>
+                <w:rFonts w:asciiTheme="majorHAnsi" w:hAnsiTheme="majorHAnsi" w:cstheme="majorHAnsi"/>
+                <w:sz w:val="28"/>
+                <w:szCs w:val="28"/>
+              </w:rPr>
+              <w:t>lossdate</w:t>
+            </w:r>
+            <w:proofErr w:type="spellEnd"/>
+            <w:proofErr w:type="gramEnd"/>
+            <w:r>
+              <w:rPr>
+                <w:rFonts w:asciiTheme="majorHAnsi" w:hAnsiTheme="majorHAnsi" w:cstheme="majorHAnsi"/>
+                <w:sz w:val="28"/>
+                <w:szCs w:val="28"/>
+              </w:rPr>
+              <w:t xml:space="preserve"> </w:t>
+            </w:r>
+            <w:r>
+              <w:rPr>
+                <w:rFonts w:asciiTheme="majorHAnsi" w:hAnsiTheme="majorHAnsi" w:cstheme="majorHAnsi"/>
+                <w:sz w:val="28"/>
+                <w:szCs w:val="28"/>
               </w:rPr>
               <w:t>}}</w:t>
             </w:r>
@@ -1544,29 +1879,33 @@
                 <w:szCs w:val="24"/>
               </w:rPr>
             </w:pPr>
-            <w:r>
-              <w:rPr>
-                <w:rFonts w:asciiTheme="majorHAnsi" w:hAnsiTheme="majorHAnsi" w:cstheme="majorHAnsi"/>
-                <w:sz w:val="24"/>
-                <w:szCs w:val="24"/>
-              </w:rPr>
-              <w:t>HF</w:t>
-            </w:r>
-            <w:r>
-              <w:rPr>
-                <w:rFonts w:asciiTheme="majorHAnsi" w:hAnsiTheme="majorHAnsi" w:cstheme="majorHAnsi"/>
-                <w:sz w:val="24"/>
-                <w:szCs w:val="24"/>
-              </w:rPr>
-              <w:t xml:space="preserve"> </w:t>
-            </w:r>
-            <w:r>
-              <w:rPr>
-                <w:rFonts w:asciiTheme="majorHAnsi" w:hAnsiTheme="majorHAnsi" w:cstheme="majorHAnsi"/>
-                <w:sz w:val="24"/>
-                <w:szCs w:val="24"/>
-              </w:rPr>
-              <w:t>{{ cattletype }}</w:t>
+            <w:proofErr w:type="gramStart"/>
+            <w:r>
+              <w:rPr>
+                <w:rFonts w:asciiTheme="majorHAnsi" w:hAnsiTheme="majorHAnsi" w:cstheme="majorHAnsi"/>
+                <w:sz w:val="24"/>
+                <w:szCs w:val="24"/>
+              </w:rPr>
+              <w:t xml:space="preserve">{{ </w:t>
+            </w:r>
+            <w:proofErr w:type="spellStart"/>
+            <w:r>
+              <w:rPr>
+                <w:rFonts w:asciiTheme="majorHAnsi" w:hAnsiTheme="majorHAnsi" w:cstheme="majorHAnsi"/>
+                <w:sz w:val="24"/>
+                <w:szCs w:val="24"/>
+              </w:rPr>
+              <w:t>cattletype</w:t>
+            </w:r>
+            <w:proofErr w:type="spellEnd"/>
+            <w:proofErr w:type="gramEnd"/>
+            <w:r>
+              <w:rPr>
+                <w:rFonts w:asciiTheme="majorHAnsi" w:hAnsiTheme="majorHAnsi" w:cstheme="majorHAnsi"/>
+                <w:sz w:val="24"/>
+                <w:szCs w:val="24"/>
+              </w:rPr>
+              <w:t xml:space="preserve"> }}</w:t>
             </w:r>
           </w:p>
         </w:tc>
@@ -1610,13 +1949,33 @@
                 <w:szCs w:val="24"/>
               </w:rPr>
             </w:pPr>
-            <w:r>
-              <w:rPr>
-                <w:rFonts w:asciiTheme="majorHAnsi" w:hAnsiTheme="majorHAnsi" w:cstheme="majorHAnsi"/>
-                <w:sz w:val="24"/>
-                <w:szCs w:val="24"/>
-              </w:rPr>
-              <w:t>{{ taglocation }}</w:t>
+            <w:proofErr w:type="gramStart"/>
+            <w:r>
+              <w:rPr>
+                <w:rFonts w:asciiTheme="majorHAnsi" w:hAnsiTheme="majorHAnsi" w:cstheme="majorHAnsi"/>
+                <w:sz w:val="24"/>
+                <w:szCs w:val="24"/>
+              </w:rPr>
+              <w:t xml:space="preserve">{{ </w:t>
+            </w:r>
+            <w:proofErr w:type="spellStart"/>
+            <w:r>
+              <w:rPr>
+                <w:rFonts w:asciiTheme="majorHAnsi" w:hAnsiTheme="majorHAnsi" w:cstheme="majorHAnsi"/>
+                <w:sz w:val="24"/>
+                <w:szCs w:val="24"/>
+              </w:rPr>
+              <w:t>taglocation</w:t>
+            </w:r>
+            <w:proofErr w:type="spellEnd"/>
+            <w:proofErr w:type="gramEnd"/>
+            <w:r>
+              <w:rPr>
+                <w:rFonts w:asciiTheme="majorHAnsi" w:hAnsiTheme="majorHAnsi" w:cstheme="majorHAnsi"/>
+                <w:sz w:val="24"/>
+                <w:szCs w:val="24"/>
+              </w:rPr>
+              <w:t xml:space="preserve"> }}</w:t>
             </w:r>
           </w:p>
         </w:tc>
@@ -1666,13 +2025,33 @@
                 <w:szCs w:val="24"/>
               </w:rPr>
             </w:pPr>
-            <w:r>
-              <w:rPr>
-                <w:rFonts w:asciiTheme="majorHAnsi" w:hAnsiTheme="majorHAnsi" w:cstheme="majorHAnsi"/>
-                <w:sz w:val="24"/>
-                <w:szCs w:val="24"/>
-              </w:rPr>
-              <w:t>{{ cattlecolor }}</w:t>
+            <w:proofErr w:type="gramStart"/>
+            <w:r>
+              <w:rPr>
+                <w:rFonts w:asciiTheme="majorHAnsi" w:hAnsiTheme="majorHAnsi" w:cstheme="majorHAnsi"/>
+                <w:sz w:val="24"/>
+                <w:szCs w:val="24"/>
+              </w:rPr>
+              <w:t xml:space="preserve">{{ </w:t>
+            </w:r>
+            <w:proofErr w:type="spellStart"/>
+            <w:r>
+              <w:rPr>
+                <w:rFonts w:asciiTheme="majorHAnsi" w:hAnsiTheme="majorHAnsi" w:cstheme="majorHAnsi"/>
+                <w:sz w:val="24"/>
+                <w:szCs w:val="24"/>
+              </w:rPr>
+              <w:t>cattlecolor</w:t>
+            </w:r>
+            <w:proofErr w:type="spellEnd"/>
+            <w:proofErr w:type="gramEnd"/>
+            <w:r>
+              <w:rPr>
+                <w:rFonts w:asciiTheme="majorHAnsi" w:hAnsiTheme="majorHAnsi" w:cstheme="majorHAnsi"/>
+                <w:sz w:val="24"/>
+                <w:szCs w:val="24"/>
+              </w:rPr>
+              <w:t xml:space="preserve"> }}</w:t>
             </w:r>
           </w:p>
         </w:tc>
@@ -1716,13 +2095,23 @@
                 <w:szCs w:val="24"/>
               </w:rPr>
             </w:pPr>
-            <w:r>
-              <w:rPr>
-                <w:rFonts w:asciiTheme="majorHAnsi" w:hAnsiTheme="majorHAnsi" w:cstheme="majorHAnsi"/>
-                <w:sz w:val="24"/>
-                <w:szCs w:val="24"/>
-              </w:rPr>
-              <w:t>{{ lactation }}</w:t>
+            <w:proofErr w:type="gramStart"/>
+            <w:r>
+              <w:rPr>
+                <w:rFonts w:asciiTheme="majorHAnsi" w:hAnsiTheme="majorHAnsi" w:cstheme="majorHAnsi"/>
+                <w:sz w:val="24"/>
+                <w:szCs w:val="24"/>
+              </w:rPr>
+              <w:t>{{ lactation</w:t>
+            </w:r>
+            <w:proofErr w:type="gramEnd"/>
+            <w:r>
+              <w:rPr>
+                <w:rFonts w:asciiTheme="majorHAnsi" w:hAnsiTheme="majorHAnsi" w:cstheme="majorHAnsi"/>
+                <w:sz w:val="24"/>
+                <w:szCs w:val="24"/>
+              </w:rPr>
+              <w:t xml:space="preserve"> }}</w:t>
             </w:r>
           </w:p>
         </w:tc>
@@ -1822,13 +2211,23 @@
                 <w:szCs w:val="24"/>
               </w:rPr>
             </w:pPr>
-            <w:r>
-              <w:rPr>
-                <w:rFonts w:asciiTheme="majorHAnsi" w:hAnsiTheme="majorHAnsi" w:cstheme="majorHAnsi"/>
-                <w:sz w:val="24"/>
-                <w:szCs w:val="24"/>
-              </w:rPr>
-              <w:t>{{ pregnant }}</w:t>
+            <w:proofErr w:type="gramStart"/>
+            <w:r>
+              <w:rPr>
+                <w:rFonts w:asciiTheme="majorHAnsi" w:hAnsiTheme="majorHAnsi" w:cstheme="majorHAnsi"/>
+                <w:sz w:val="24"/>
+                <w:szCs w:val="24"/>
+              </w:rPr>
+              <w:t>{{ pregnant</w:t>
+            </w:r>
+            <w:proofErr w:type="gramEnd"/>
+            <w:r>
+              <w:rPr>
+                <w:rFonts w:asciiTheme="majorHAnsi" w:hAnsiTheme="majorHAnsi" w:cstheme="majorHAnsi"/>
+                <w:sz w:val="24"/>
+                <w:szCs w:val="24"/>
+              </w:rPr>
+              <w:t xml:space="preserve"> }}</w:t>
             </w:r>
           </w:p>
         </w:tc>
@@ -1878,13 +2277,33 @@
                 <w:szCs w:val="24"/>
               </w:rPr>
             </w:pPr>
-            <w:r>
-              <w:rPr>
-                <w:rFonts w:asciiTheme="majorHAnsi" w:hAnsiTheme="majorHAnsi" w:cstheme="majorHAnsi"/>
-                <w:sz w:val="24"/>
-                <w:szCs w:val="24"/>
-              </w:rPr>
-              <w:t>{{ cattletail }}</w:t>
+            <w:proofErr w:type="gramStart"/>
+            <w:r>
+              <w:rPr>
+                <w:rFonts w:asciiTheme="majorHAnsi" w:hAnsiTheme="majorHAnsi" w:cstheme="majorHAnsi"/>
+                <w:sz w:val="24"/>
+                <w:szCs w:val="24"/>
+              </w:rPr>
+              <w:t xml:space="preserve">{{ </w:t>
+            </w:r>
+            <w:proofErr w:type="spellStart"/>
+            <w:r>
+              <w:rPr>
+                <w:rFonts w:asciiTheme="majorHAnsi" w:hAnsiTheme="majorHAnsi" w:cstheme="majorHAnsi"/>
+                <w:sz w:val="24"/>
+                <w:szCs w:val="24"/>
+              </w:rPr>
+              <w:t>cattletail</w:t>
+            </w:r>
+            <w:proofErr w:type="spellEnd"/>
+            <w:proofErr w:type="gramEnd"/>
+            <w:r>
+              <w:rPr>
+                <w:rFonts w:asciiTheme="majorHAnsi" w:hAnsiTheme="majorHAnsi" w:cstheme="majorHAnsi"/>
+                <w:sz w:val="24"/>
+                <w:szCs w:val="24"/>
+              </w:rPr>
+              <w:t xml:space="preserve"> }}</w:t>
             </w:r>
             <w:r>
               <w:rPr>
@@ -1911,6 +2330,7 @@
                 <w:szCs w:val="24"/>
               </w:rPr>
             </w:pPr>
+            <w:proofErr w:type="spellStart"/>
             <w:r>
               <w:rPr>
                 <w:rFonts w:asciiTheme="majorHAnsi" w:hAnsiTheme="majorHAnsi"/>
@@ -1921,6 +2341,7 @@
               </w:rPr>
               <w:t>Milkey</w:t>
             </w:r>
+            <w:proofErr w:type="spellEnd"/>
           </w:p>
         </w:tc>
         <w:tc>
@@ -1936,13 +2357,33 @@
                 <w:szCs w:val="24"/>
               </w:rPr>
             </w:pPr>
-            <w:r>
-              <w:rPr>
-                <w:rFonts w:asciiTheme="majorHAnsi" w:hAnsiTheme="majorHAnsi" w:cstheme="majorHAnsi"/>
-                <w:sz w:val="24"/>
-                <w:szCs w:val="24"/>
-              </w:rPr>
-              <w:t>{{ milkey }}</w:t>
+            <w:proofErr w:type="gramStart"/>
+            <w:r>
+              <w:rPr>
+                <w:rFonts w:asciiTheme="majorHAnsi" w:hAnsiTheme="majorHAnsi" w:cstheme="majorHAnsi"/>
+                <w:sz w:val="24"/>
+                <w:szCs w:val="24"/>
+              </w:rPr>
+              <w:t xml:space="preserve">{{ </w:t>
+            </w:r>
+            <w:proofErr w:type="spellStart"/>
+            <w:r>
+              <w:rPr>
+                <w:rFonts w:asciiTheme="majorHAnsi" w:hAnsiTheme="majorHAnsi" w:cstheme="majorHAnsi"/>
+                <w:sz w:val="24"/>
+                <w:szCs w:val="24"/>
+              </w:rPr>
+              <w:t>milkey</w:t>
+            </w:r>
+            <w:proofErr w:type="spellEnd"/>
+            <w:proofErr w:type="gramEnd"/>
+            <w:r>
+              <w:rPr>
+                <w:rFonts w:asciiTheme="majorHAnsi" w:hAnsiTheme="majorHAnsi" w:cstheme="majorHAnsi"/>
+                <w:sz w:val="24"/>
+                <w:szCs w:val="24"/>
+              </w:rPr>
+              <w:t xml:space="preserve"> }}</w:t>
             </w:r>
           </w:p>
         </w:tc>
@@ -1992,13 +2433,33 @@
                 <w:szCs w:val="24"/>
               </w:rPr>
             </w:pPr>
-            <w:r>
-              <w:rPr>
-                <w:rFonts w:asciiTheme="majorHAnsi" w:hAnsiTheme="majorHAnsi" w:cstheme="majorHAnsi"/>
-                <w:sz w:val="24"/>
-                <w:szCs w:val="24"/>
-              </w:rPr>
-              <w:t>{{ specialmarks }}</w:t>
+            <w:proofErr w:type="gramStart"/>
+            <w:r>
+              <w:rPr>
+                <w:rFonts w:asciiTheme="majorHAnsi" w:hAnsiTheme="majorHAnsi" w:cstheme="majorHAnsi"/>
+                <w:sz w:val="24"/>
+                <w:szCs w:val="24"/>
+              </w:rPr>
+              <w:t xml:space="preserve">{{ </w:t>
+            </w:r>
+            <w:proofErr w:type="spellStart"/>
+            <w:r>
+              <w:rPr>
+                <w:rFonts w:asciiTheme="majorHAnsi" w:hAnsiTheme="majorHAnsi" w:cstheme="majorHAnsi"/>
+                <w:sz w:val="24"/>
+                <w:szCs w:val="24"/>
+              </w:rPr>
+              <w:t>specialmarks</w:t>
+            </w:r>
+            <w:proofErr w:type="spellEnd"/>
+            <w:proofErr w:type="gramEnd"/>
+            <w:r>
+              <w:rPr>
+                <w:rFonts w:asciiTheme="majorHAnsi" w:hAnsiTheme="majorHAnsi" w:cstheme="majorHAnsi"/>
+                <w:sz w:val="24"/>
+                <w:szCs w:val="24"/>
+              </w:rPr>
+              <w:t xml:space="preserve"> }}</w:t>
             </w:r>
           </w:p>
         </w:tc>
@@ -2042,13 +2503,23 @@
                 <w:szCs w:val="24"/>
               </w:rPr>
             </w:pPr>
-            <w:r>
-              <w:rPr>
-                <w:rFonts w:asciiTheme="majorHAnsi" w:hAnsiTheme="majorHAnsi" w:cstheme="majorHAnsi"/>
-                <w:sz w:val="24"/>
-                <w:szCs w:val="24"/>
-              </w:rPr>
-              <w:t>{{ treatment }}</w:t>
+            <w:proofErr w:type="gramStart"/>
+            <w:r>
+              <w:rPr>
+                <w:rFonts w:asciiTheme="majorHAnsi" w:hAnsiTheme="majorHAnsi" w:cstheme="majorHAnsi"/>
+                <w:sz w:val="24"/>
+                <w:szCs w:val="24"/>
+              </w:rPr>
+              <w:t>{{ treatment</w:t>
+            </w:r>
+            <w:proofErr w:type="gramEnd"/>
+            <w:r>
+              <w:rPr>
+                <w:rFonts w:asciiTheme="majorHAnsi" w:hAnsiTheme="majorHAnsi" w:cstheme="majorHAnsi"/>
+                <w:sz w:val="24"/>
+                <w:szCs w:val="24"/>
+              </w:rPr>
+              <w:t xml:space="preserve"> }}</w:t>
             </w:r>
           </w:p>
         </w:tc>
@@ -2099,21 +2570,59 @@
                 <w:szCs w:val="24"/>
               </w:rPr>
             </w:pPr>
-            <w:r>
-              <w:rPr>
-                <w:rFonts w:asciiTheme="majorHAnsi" w:hAnsiTheme="majorHAnsi" w:cstheme="majorHAnsi"/>
-                <w:sz w:val="24"/>
-                <w:szCs w:val="24"/>
-              </w:rPr>
-              <w:t>{{ deathtype }}</w:t>
-            </w:r>
-            <w:r>
-              <w:rPr>
-                <w:rFonts w:asciiTheme="majorHAnsi" w:hAnsiTheme="majorHAnsi" w:cstheme="majorHAnsi"/>
-                <w:sz w:val="24"/>
-                <w:szCs w:val="24"/>
-              </w:rPr>
-              <w:t xml:space="preserve"> {{ dayssick }}</w:t>
+            <w:proofErr w:type="gramStart"/>
+            <w:r>
+              <w:rPr>
+                <w:rFonts w:asciiTheme="majorHAnsi" w:hAnsiTheme="majorHAnsi" w:cstheme="majorHAnsi"/>
+                <w:sz w:val="24"/>
+                <w:szCs w:val="24"/>
+              </w:rPr>
+              <w:t xml:space="preserve">{{ </w:t>
+            </w:r>
+            <w:proofErr w:type="spellStart"/>
+            <w:r>
+              <w:rPr>
+                <w:rFonts w:asciiTheme="majorHAnsi" w:hAnsiTheme="majorHAnsi" w:cstheme="majorHAnsi"/>
+                <w:sz w:val="24"/>
+                <w:szCs w:val="24"/>
+              </w:rPr>
+              <w:t>deathtype</w:t>
+            </w:r>
+            <w:proofErr w:type="spellEnd"/>
+            <w:proofErr w:type="gramEnd"/>
+            <w:r>
+              <w:rPr>
+                <w:rFonts w:asciiTheme="majorHAnsi" w:hAnsiTheme="majorHAnsi" w:cstheme="majorHAnsi"/>
+                <w:sz w:val="24"/>
+                <w:szCs w:val="24"/>
+              </w:rPr>
+              <w:t xml:space="preserve"> }}</w:t>
+            </w:r>
+            <w:r>
+              <w:rPr>
+                <w:rFonts w:asciiTheme="majorHAnsi" w:hAnsiTheme="majorHAnsi" w:cstheme="majorHAnsi"/>
+                <w:sz w:val="24"/>
+                <w:szCs w:val="24"/>
+              </w:rPr>
+              <w:t xml:space="preserve"> {{ </w:t>
+            </w:r>
+            <w:proofErr w:type="spellStart"/>
+            <w:r>
+              <w:rPr>
+                <w:rFonts w:asciiTheme="majorHAnsi" w:hAnsiTheme="majorHAnsi" w:cstheme="majorHAnsi"/>
+                <w:sz w:val="24"/>
+                <w:szCs w:val="24"/>
+              </w:rPr>
+              <w:t>dayssick</w:t>
+            </w:r>
+            <w:proofErr w:type="spellEnd"/>
+            <w:r>
+              <w:rPr>
+                <w:rFonts w:asciiTheme="majorHAnsi" w:hAnsiTheme="majorHAnsi" w:cstheme="majorHAnsi"/>
+                <w:sz w:val="24"/>
+                <w:szCs w:val="24"/>
+              </w:rPr>
+              <w:t xml:space="preserve"> }}</w:t>
             </w:r>
           </w:p>
         </w:tc>
@@ -2191,6 +2700,7 @@
               </w:rPr>
               <w:t xml:space="preserve">I visited the location where the HF Buffalo was reported deceased and met with </w:t>
             </w:r>
+            <w:proofErr w:type="gramStart"/>
             <w:r>
               <w:rPr>
                 <w:rFonts w:asciiTheme="majorHAnsi" w:eastAsia="Times New Roman" w:hAnsiTheme="majorHAnsi" w:cstheme="majorHAnsi"/>
@@ -2200,7 +2710,32 @@
                 <w:szCs w:val="24"/>
                 <w:lang w:eastAsia="en-IN" w:bidi="gu-IN"/>
               </w:rPr>
-              <w:t>{{ ownername }}</w:t>
+              <w:t xml:space="preserve">{{ </w:t>
+            </w:r>
+            <w:proofErr w:type="spellStart"/>
+            <w:r>
+              <w:rPr>
+                <w:rFonts w:asciiTheme="majorHAnsi" w:eastAsia="Times New Roman" w:hAnsiTheme="majorHAnsi" w:cstheme="majorHAnsi"/>
+                <w:b/>
+                <w:bCs/>
+                <w:sz w:val="24"/>
+                <w:szCs w:val="24"/>
+                <w:lang w:eastAsia="en-IN" w:bidi="gu-IN"/>
+              </w:rPr>
+              <w:t>ownername</w:t>
+            </w:r>
+            <w:proofErr w:type="spellEnd"/>
+            <w:proofErr w:type="gramEnd"/>
+            <w:r>
+              <w:rPr>
+                <w:rFonts w:asciiTheme="majorHAnsi" w:eastAsia="Times New Roman" w:hAnsiTheme="majorHAnsi" w:cstheme="majorHAnsi"/>
+                <w:b/>
+                <w:bCs/>
+                <w:sz w:val="24"/>
+                <w:szCs w:val="24"/>
+                <w:lang w:eastAsia="en-IN" w:bidi="gu-IN"/>
+              </w:rPr>
+              <w:t xml:space="preserve"> }}</w:t>
             </w:r>
             <w:r>
               <w:rPr>
@@ -2256,6 +2791,7 @@
               </w:rPr>
               <w:t xml:space="preserve">The </w:t>
             </w:r>
+            <w:proofErr w:type="gramStart"/>
             <w:r>
               <w:rPr>
                 <w:rFonts w:asciiTheme="majorHAnsi" w:eastAsia="Times New Roman" w:hAnsiTheme="majorHAnsi" w:cstheme="majorHAnsi"/>
@@ -2263,8 +2799,9 @@
                 <w:szCs w:val="24"/>
                 <w:lang w:eastAsia="en-IN" w:bidi="gu-IN"/>
               </w:rPr>
-              <w:t>{{ cattletype }}</w:t>
-            </w:r>
+              <w:t xml:space="preserve">{{ </w:t>
+            </w:r>
+            <w:proofErr w:type="spellStart"/>
             <w:r>
               <w:rPr>
                 <w:rFonts w:asciiTheme="majorHAnsi" w:eastAsia="Times New Roman" w:hAnsiTheme="majorHAnsi" w:cstheme="majorHAnsi"/>
@@ -2272,6 +2809,26 @@
                 <w:szCs w:val="24"/>
                 <w:lang w:eastAsia="en-IN" w:bidi="gu-IN"/>
               </w:rPr>
+              <w:t>cattletype</w:t>
+            </w:r>
+            <w:proofErr w:type="spellEnd"/>
+            <w:proofErr w:type="gramEnd"/>
+            <w:r>
+              <w:rPr>
+                <w:rFonts w:asciiTheme="majorHAnsi" w:eastAsia="Times New Roman" w:hAnsiTheme="majorHAnsi" w:cstheme="majorHAnsi"/>
+                <w:sz w:val="24"/>
+                <w:szCs w:val="24"/>
+                <w:lang w:eastAsia="en-IN" w:bidi="gu-IN"/>
+              </w:rPr>
+              <w:t xml:space="preserve"> }}</w:t>
+            </w:r>
+            <w:r>
+              <w:rPr>
+                <w:rFonts w:asciiTheme="majorHAnsi" w:eastAsia="Times New Roman" w:hAnsiTheme="majorHAnsi" w:cstheme="majorHAnsi"/>
+                <w:sz w:val="24"/>
+                <w:szCs w:val="24"/>
+                <w:lang w:eastAsia="en-IN" w:bidi="gu-IN"/>
+              </w:rPr>
               <w:t xml:space="preserve"> reportedly </w:t>
             </w:r>
             <w:r>
@@ -2283,7 +2840,31 @@
                 <w:szCs w:val="24"/>
                 <w:lang w:eastAsia="en-IN" w:bidi="gu-IN"/>
               </w:rPr>
-              <w:t>{{ deathtype }}</w:t>
+              <w:t xml:space="preserve">{{ </w:t>
+            </w:r>
+            <w:proofErr w:type="spellStart"/>
+            <w:r>
+              <w:rPr>
+                <w:rFonts w:asciiTheme="majorHAnsi" w:eastAsia="Times New Roman" w:hAnsiTheme="majorHAnsi" w:cstheme="majorHAnsi"/>
+                <w:b/>
+                <w:bCs/>
+                <w:sz w:val="24"/>
+                <w:szCs w:val="24"/>
+                <w:lang w:eastAsia="en-IN" w:bidi="gu-IN"/>
+              </w:rPr>
+              <w:t>deathtype</w:t>
+            </w:r>
+            <w:proofErr w:type="spellEnd"/>
+            <w:r>
+              <w:rPr>
+                <w:rFonts w:asciiTheme="majorHAnsi" w:eastAsia="Times New Roman" w:hAnsiTheme="majorHAnsi" w:cstheme="majorHAnsi"/>
+                <w:b/>
+                <w:bCs/>
+                <w:sz w:val="24"/>
+                <w:szCs w:val="24"/>
+                <w:lang w:eastAsia="en-IN" w:bidi="gu-IN"/>
+              </w:rPr>
+              <w:t xml:space="preserve"> }}</w:t>
             </w:r>
             <w:r>
               <w:rPr>
@@ -2328,8 +2909,9 @@
                 <w:szCs w:val="24"/>
                 <w:lang w:eastAsia="en-IN" w:bidi="gu-IN"/>
               </w:rPr>
-              <w:t xml:space="preserve">insurance tag affixed to the </w:t>
-            </w:r>
+              <w:t xml:space="preserve">insurance tag </w:t>
+            </w:r>
+            <w:proofErr w:type="gramStart"/>
             <w:r>
               <w:rPr>
                 <w:rFonts w:asciiTheme="majorHAnsi" w:eastAsia="Times New Roman" w:hAnsiTheme="majorHAnsi" w:cstheme="majorHAnsi"/>
@@ -2339,7 +2921,89 @@
                 <w:szCs w:val="24"/>
                 <w:lang w:eastAsia="en-IN" w:bidi="gu-IN"/>
               </w:rPr>
-              <w:t>{{ taglocation}}</w:t>
+              <w:t xml:space="preserve">{{ </w:t>
+            </w:r>
+            <w:proofErr w:type="spellStart"/>
+            <w:r>
+              <w:rPr>
+                <w:rFonts w:asciiTheme="majorHAnsi" w:eastAsia="Times New Roman" w:hAnsiTheme="majorHAnsi" w:cstheme="majorHAnsi"/>
+                <w:b/>
+                <w:bCs/>
+                <w:sz w:val="24"/>
+                <w:szCs w:val="24"/>
+                <w:lang w:eastAsia="en-IN" w:bidi="gu-IN"/>
+              </w:rPr>
+              <w:t>tagnumber</w:t>
+            </w:r>
+            <w:proofErr w:type="spellEnd"/>
+            <w:proofErr w:type="gramEnd"/>
+            <w:r>
+              <w:rPr>
+                <w:rFonts w:asciiTheme="majorHAnsi" w:eastAsia="Times New Roman" w:hAnsiTheme="majorHAnsi" w:cstheme="majorHAnsi"/>
+                <w:b/>
+                <w:bCs/>
+                <w:sz w:val="24"/>
+                <w:szCs w:val="24"/>
+                <w:lang w:eastAsia="en-IN" w:bidi="gu-IN"/>
+              </w:rPr>
+              <w:t xml:space="preserve"> }}</w:t>
+            </w:r>
+            <w:r>
+              <w:rPr>
+                <w:rFonts w:asciiTheme="majorHAnsi" w:eastAsia="Times New Roman" w:hAnsiTheme="majorHAnsi" w:cstheme="majorHAnsi"/>
+                <w:b/>
+                <w:bCs/>
+                <w:sz w:val="24"/>
+                <w:szCs w:val="24"/>
+                <w:lang w:eastAsia="en-IN" w:bidi="gu-IN"/>
+              </w:rPr>
+              <w:t xml:space="preserve"> </w:t>
+            </w:r>
+            <w:r>
+              <w:rPr>
+                <w:rFonts w:asciiTheme="majorHAnsi" w:eastAsia="Times New Roman" w:hAnsiTheme="majorHAnsi" w:cstheme="majorHAnsi"/>
+                <w:b/>
+                <w:bCs/>
+                <w:sz w:val="24"/>
+                <w:szCs w:val="24"/>
+                <w:lang w:eastAsia="en-IN" w:bidi="gu-IN"/>
+              </w:rPr>
+              <w:t xml:space="preserve">affixed to the </w:t>
+            </w:r>
+            <w:r>
+              <w:rPr>
+                <w:rFonts w:asciiTheme="majorHAnsi" w:eastAsia="Times New Roman" w:hAnsiTheme="majorHAnsi" w:cstheme="majorHAnsi"/>
+                <w:b/>
+                <w:bCs/>
+                <w:sz w:val="24"/>
+                <w:szCs w:val="24"/>
+                <w:lang w:eastAsia="en-IN" w:bidi="gu-IN"/>
+              </w:rPr>
+              <w:t xml:space="preserve">{{ </w:t>
+            </w:r>
+            <w:proofErr w:type="spellStart"/>
+            <w:r>
+              <w:rPr>
+                <w:rFonts w:asciiTheme="majorHAnsi" w:eastAsia="Times New Roman" w:hAnsiTheme="majorHAnsi" w:cstheme="majorHAnsi"/>
+                <w:b/>
+                <w:bCs/>
+                <w:sz w:val="24"/>
+                <w:szCs w:val="24"/>
+                <w:lang w:eastAsia="en-IN" w:bidi="gu-IN"/>
+              </w:rPr>
+              <w:t>taglocation</w:t>
+            </w:r>
+            <w:proofErr w:type="spellEnd"/>
+            <w:r>
+              <w:rPr>
+                <w:rFonts w:asciiTheme="majorHAnsi" w:eastAsia="Times New Roman" w:hAnsiTheme="majorHAnsi" w:cstheme="majorHAnsi"/>
+                <w:b/>
+                <w:bCs/>
+                <w:sz w:val="24"/>
+                <w:szCs w:val="24"/>
+                <w:lang w:eastAsia="en-IN" w:bidi="gu-IN"/>
+              </w:rPr>
+              <w:t>}}</w:t>
             </w:r>
             <w:r>
               <w:rPr>
@@ -2421,15 +3085,39 @@
               </w:rPr>
               <w:t xml:space="preserve">I personally visited the site for investigation and cross-verified the details with the listed eyewitnesses and neighbouring individuals. Based on the information gathered during the visit, it was confirmed that the cattle belonging to </w:t>
             </w:r>
-            <w:r>
-              <w:rPr>
-                <w:rFonts w:asciiTheme="majorHAnsi" w:hAnsiTheme="majorHAnsi" w:cstheme="majorHAnsi"/>
-                <w:b/>
-                <w:bCs/>
-                <w:sz w:val="24"/>
-                <w:szCs w:val="24"/>
-              </w:rPr>
-              <w:t>{{ ownername }}</w:t>
+            <w:proofErr w:type="gramStart"/>
+            <w:r>
+              <w:rPr>
+                <w:rFonts w:asciiTheme="majorHAnsi" w:hAnsiTheme="majorHAnsi" w:cstheme="majorHAnsi"/>
+                <w:b/>
+                <w:bCs/>
+                <w:sz w:val="24"/>
+                <w:szCs w:val="24"/>
+              </w:rPr>
+              <w:t xml:space="preserve">{{ </w:t>
+            </w:r>
+            <w:proofErr w:type="spellStart"/>
+            <w:r>
+              <w:rPr>
+                <w:rFonts w:asciiTheme="majorHAnsi" w:hAnsiTheme="majorHAnsi" w:cstheme="majorHAnsi"/>
+                <w:b/>
+                <w:bCs/>
+                <w:sz w:val="24"/>
+                <w:szCs w:val="24"/>
+              </w:rPr>
+              <w:t>ownername</w:t>
+            </w:r>
+            <w:proofErr w:type="spellEnd"/>
+            <w:proofErr w:type="gramEnd"/>
+            <w:r>
+              <w:rPr>
+                <w:rFonts w:asciiTheme="majorHAnsi" w:hAnsiTheme="majorHAnsi" w:cstheme="majorHAnsi"/>
+                <w:b/>
+                <w:bCs/>
+                <w:sz w:val="24"/>
+                <w:szCs w:val="24"/>
+              </w:rPr>
+              <w:t xml:space="preserve"> }}</w:t>
             </w:r>
             <w:r>
               <w:rPr>
@@ -2447,7 +3135,29 @@
                 <w:sz w:val="24"/>
                 <w:szCs w:val="24"/>
               </w:rPr>
-              <w:t>{{ lossdate }}</w:t>
+              <w:t xml:space="preserve">{{ </w:t>
+            </w:r>
+            <w:proofErr w:type="spellStart"/>
+            <w:r>
+              <w:rPr>
+                <w:rFonts w:asciiTheme="majorHAnsi" w:hAnsiTheme="majorHAnsi" w:cstheme="majorHAnsi"/>
+                <w:b/>
+                <w:bCs/>
+                <w:sz w:val="24"/>
+                <w:szCs w:val="24"/>
+              </w:rPr>
+              <w:t>lossdate</w:t>
+            </w:r>
+            <w:proofErr w:type="spellEnd"/>
+            <w:r>
+              <w:rPr>
+                <w:rFonts w:asciiTheme="majorHAnsi" w:hAnsiTheme="majorHAnsi" w:cstheme="majorHAnsi"/>
+                <w:b/>
+                <w:bCs/>
+                <w:sz w:val="24"/>
+                <w:szCs w:val="24"/>
+              </w:rPr>
+              <w:t xml:space="preserve"> }}</w:t>
             </w:r>
             <w:r>
               <w:rPr>
@@ -2466,7 +3176,31 @@
                 <w:szCs w:val="24"/>
                 <w:lang w:eastAsia="en-IN" w:bidi="gu-IN"/>
               </w:rPr>
-              <w:t>{{ deathtype }}</w:t>
+              <w:t xml:space="preserve">{{ </w:t>
+            </w:r>
+            <w:proofErr w:type="spellStart"/>
+            <w:r>
+              <w:rPr>
+                <w:rFonts w:asciiTheme="majorHAnsi" w:eastAsia="Times New Roman" w:hAnsiTheme="majorHAnsi" w:cstheme="majorHAnsi"/>
+                <w:b/>
+                <w:bCs/>
+                <w:sz w:val="24"/>
+                <w:szCs w:val="24"/>
+                <w:lang w:eastAsia="en-IN" w:bidi="gu-IN"/>
+              </w:rPr>
+              <w:t>deathtype</w:t>
+            </w:r>
+            <w:proofErr w:type="spellEnd"/>
+            <w:r>
+              <w:rPr>
+                <w:rFonts w:asciiTheme="majorHAnsi" w:eastAsia="Times New Roman" w:hAnsiTheme="majorHAnsi" w:cstheme="majorHAnsi"/>
+                <w:b/>
+                <w:bCs/>
+                <w:sz w:val="24"/>
+                <w:szCs w:val="24"/>
+                <w:lang w:eastAsia="en-IN" w:bidi="gu-IN"/>
+              </w:rPr>
+              <w:t xml:space="preserve"> }}</w:t>
             </w:r>
             <w:r>
               <w:rPr>
@@ -2538,17 +3272,41 @@
                 <w:sz w:val="24"/>
                 <w:szCs w:val="24"/>
               </w:rPr>
-              <w:t xml:space="preserve">Certified by Sarpanch, Dairy Co-op, and butcher confirming HF </w:t>
-            </w:r>
-            <w:r>
-              <w:rPr>
-                <w:rFonts w:asciiTheme="majorHAnsi" w:hAnsiTheme="majorHAnsi" w:cstheme="majorHAnsi"/>
-                <w:b/>
-                <w:bCs/>
-                <w:sz w:val="24"/>
-                <w:szCs w:val="24"/>
-              </w:rPr>
-              <w:t xml:space="preserve"> {{ cattletype}}</w:t>
+              <w:t xml:space="preserve">Certified by Sarpanch, Dairy Co-op, and butcher confirming </w:t>
+            </w:r>
+            <w:proofErr w:type="gramStart"/>
+            <w:r>
+              <w:rPr>
+                <w:rFonts w:asciiTheme="majorHAnsi" w:hAnsiTheme="majorHAnsi" w:cstheme="majorHAnsi"/>
+                <w:b/>
+                <w:bCs/>
+                <w:sz w:val="24"/>
+                <w:szCs w:val="24"/>
+              </w:rPr>
+              <w:t xml:space="preserve">{{ </w:t>
+            </w:r>
+            <w:proofErr w:type="spellStart"/>
+            <w:r>
+              <w:rPr>
+                <w:rFonts w:asciiTheme="majorHAnsi" w:hAnsiTheme="majorHAnsi" w:cstheme="majorHAnsi"/>
+                <w:b/>
+                <w:bCs/>
+                <w:sz w:val="24"/>
+                <w:szCs w:val="24"/>
+              </w:rPr>
+              <w:t>cattletype</w:t>
+            </w:r>
+            <w:proofErr w:type="spellEnd"/>
+            <w:proofErr w:type="gramEnd"/>
+            <w:r>
+              <w:rPr>
+                <w:rFonts w:asciiTheme="majorHAnsi" w:hAnsiTheme="majorHAnsi" w:cstheme="majorHAnsi"/>
+                <w:b/>
+                <w:bCs/>
+                <w:sz w:val="24"/>
+                <w:szCs w:val="24"/>
+              </w:rPr>
+              <w:t>}}</w:t>
             </w:r>
             <w:r>
               <w:rPr>
@@ -2584,17 +3342,37 @@
                 <w:sz w:val="24"/>
                 <w:szCs w:val="24"/>
               </w:rPr>
-              <w:t xml:space="preserve">The Village of  </w:t>
-            </w:r>
-            <w:r>
-              <w:rPr>
-                <w:rFonts w:asciiTheme="majorHAnsi" w:hAnsiTheme="majorHAnsi" w:cstheme="majorHAnsi"/>
-                <w:b/>
-                <w:bCs/>
-                <w:sz w:val="24"/>
-                <w:szCs w:val="24"/>
-              </w:rPr>
-              <w:t>{{ location }}</w:t>
+              <w:t xml:space="preserve">The Village </w:t>
+            </w:r>
+            <w:proofErr w:type="gramStart"/>
+            <w:r>
+              <w:rPr>
+                <w:rFonts w:asciiTheme="majorHAnsi" w:hAnsiTheme="majorHAnsi" w:cstheme="majorHAnsi"/>
+                <w:sz w:val="24"/>
+                <w:szCs w:val="24"/>
+              </w:rPr>
+              <w:t xml:space="preserve">of  </w:t>
+            </w:r>
+            <w:r>
+              <w:rPr>
+                <w:rFonts w:asciiTheme="majorHAnsi" w:hAnsiTheme="majorHAnsi" w:cstheme="majorHAnsi"/>
+                <w:b/>
+                <w:bCs/>
+                <w:sz w:val="24"/>
+                <w:szCs w:val="24"/>
+              </w:rPr>
+              <w:t>{</w:t>
+            </w:r>
+            <w:proofErr w:type="gramEnd"/>
+            <w:r>
+              <w:rPr>
+                <w:rFonts w:asciiTheme="majorHAnsi" w:hAnsiTheme="majorHAnsi" w:cstheme="majorHAnsi"/>
+                <w:b/>
+                <w:bCs/>
+                <w:sz w:val="24"/>
+                <w:szCs w:val="24"/>
+              </w:rPr>
+              <w:t>{ location }}</w:t>
             </w:r>
             <w:r>
               <w:rPr>
@@ -2612,7 +3390,29 @@
                 <w:sz w:val="24"/>
                 <w:szCs w:val="24"/>
               </w:rPr>
-              <w:t>{{ ownername }}’s</w:t>
+              <w:t xml:space="preserve">{{ </w:t>
+            </w:r>
+            <w:proofErr w:type="spellStart"/>
+            <w:r>
+              <w:rPr>
+                <w:rFonts w:asciiTheme="majorHAnsi" w:hAnsiTheme="majorHAnsi" w:cstheme="majorHAnsi"/>
+                <w:b/>
+                <w:bCs/>
+                <w:sz w:val="24"/>
+                <w:szCs w:val="24"/>
+              </w:rPr>
+              <w:t>ownername</w:t>
+            </w:r>
+            <w:proofErr w:type="spellEnd"/>
+            <w:r>
+              <w:rPr>
+                <w:rFonts w:asciiTheme="majorHAnsi" w:hAnsiTheme="majorHAnsi" w:cstheme="majorHAnsi"/>
+                <w:b/>
+                <w:bCs/>
+                <w:sz w:val="24"/>
+                <w:szCs w:val="24"/>
+              </w:rPr>
+              <w:t xml:space="preserve"> }}’s</w:t>
             </w:r>
             <w:r>
               <w:rPr>
@@ -2630,7 +3430,29 @@
                 <w:sz w:val="24"/>
                 <w:szCs w:val="24"/>
               </w:rPr>
-              <w:t>{{ cattletype }}</w:t>
+              <w:t xml:space="preserve">{{ </w:t>
+            </w:r>
+            <w:proofErr w:type="spellStart"/>
+            <w:r>
+              <w:rPr>
+                <w:rFonts w:asciiTheme="majorHAnsi" w:hAnsiTheme="majorHAnsi" w:cstheme="majorHAnsi"/>
+                <w:b/>
+                <w:bCs/>
+                <w:sz w:val="24"/>
+                <w:szCs w:val="24"/>
+              </w:rPr>
+              <w:t>cattletype</w:t>
+            </w:r>
+            <w:proofErr w:type="spellEnd"/>
+            <w:r>
+              <w:rPr>
+                <w:rFonts w:asciiTheme="majorHAnsi" w:hAnsiTheme="majorHAnsi" w:cstheme="majorHAnsi"/>
+                <w:b/>
+                <w:bCs/>
+                <w:sz w:val="24"/>
+                <w:szCs w:val="24"/>
+              </w:rPr>
+              <w:t xml:space="preserve"> }}</w:t>
             </w:r>
             <w:r>
               <w:rPr>
@@ -2648,7 +3470,29 @@
                 <w:sz w:val="24"/>
                 <w:szCs w:val="24"/>
               </w:rPr>
-              <w:t>{{ lossdate }}.</w:t>
+              <w:t xml:space="preserve">{{ </w:t>
+            </w:r>
+            <w:proofErr w:type="spellStart"/>
+            <w:r>
+              <w:rPr>
+                <w:rFonts w:asciiTheme="majorHAnsi" w:hAnsiTheme="majorHAnsi" w:cstheme="majorHAnsi"/>
+                <w:b/>
+                <w:bCs/>
+                <w:sz w:val="24"/>
+                <w:szCs w:val="24"/>
+              </w:rPr>
+              <w:t>lossdate</w:t>
+            </w:r>
+            <w:proofErr w:type="spellEnd"/>
+            <w:r>
+              <w:rPr>
+                <w:rFonts w:asciiTheme="majorHAnsi" w:hAnsiTheme="majorHAnsi" w:cstheme="majorHAnsi"/>
+                <w:b/>
+                <w:bCs/>
+                <w:sz w:val="24"/>
+                <w:szCs w:val="24"/>
+              </w:rPr>
+              <w:t xml:space="preserve"> }}.</w:t>
             </w:r>
           </w:p>
           <w:p>
@@ -2899,13 +3743,51 @@
                 <w:szCs w:val="24"/>
               </w:rPr>
             </w:pPr>
-            <w:r>
-              <w:rPr>
-                <w:rFonts w:asciiTheme="majorHAnsi" w:hAnsiTheme="majorHAnsi" w:cstheme="majorHAnsi"/>
-                <w:sz w:val="24"/>
-                <w:szCs w:val="24"/>
-              </w:rPr>
-              <w:t>{{ lossdate }} AT {{ losstime }}</w:t>
+            <w:proofErr w:type="gramStart"/>
+            <w:r>
+              <w:rPr>
+                <w:rFonts w:asciiTheme="majorHAnsi" w:hAnsiTheme="majorHAnsi" w:cstheme="majorHAnsi"/>
+                <w:sz w:val="24"/>
+                <w:szCs w:val="24"/>
+              </w:rPr>
+              <w:t xml:space="preserve">{{ </w:t>
+            </w:r>
+            <w:proofErr w:type="spellStart"/>
+            <w:r>
+              <w:rPr>
+                <w:rFonts w:asciiTheme="majorHAnsi" w:hAnsiTheme="majorHAnsi" w:cstheme="majorHAnsi"/>
+                <w:sz w:val="24"/>
+                <w:szCs w:val="24"/>
+              </w:rPr>
+              <w:t>lossdate</w:t>
+            </w:r>
+            <w:proofErr w:type="spellEnd"/>
+            <w:proofErr w:type="gramEnd"/>
+            <w:r>
+              <w:rPr>
+                <w:rFonts w:asciiTheme="majorHAnsi" w:hAnsiTheme="majorHAnsi" w:cstheme="majorHAnsi"/>
+                <w:sz w:val="24"/>
+                <w:szCs w:val="24"/>
+              </w:rPr>
+              <w:t xml:space="preserve"> }} AT {{ </w:t>
+            </w:r>
+            <w:proofErr w:type="spellStart"/>
+            <w:r>
+              <w:rPr>
+                <w:rFonts w:asciiTheme="majorHAnsi" w:hAnsiTheme="majorHAnsi" w:cstheme="majorHAnsi"/>
+                <w:sz w:val="24"/>
+                <w:szCs w:val="24"/>
+              </w:rPr>
+              <w:t>losstime</w:t>
+            </w:r>
+            <w:proofErr w:type="spellEnd"/>
+            <w:r>
+              <w:rPr>
+                <w:rFonts w:asciiTheme="majorHAnsi" w:hAnsiTheme="majorHAnsi" w:cstheme="majorHAnsi"/>
+                <w:sz w:val="24"/>
+                <w:szCs w:val="24"/>
+              </w:rPr>
+              <w:t xml:space="preserve"> }}</w:t>
             </w:r>
           </w:p>
         </w:tc>
@@ -2949,6 +3831,7 @@
               </w:rPr>
               <w:t xml:space="preserve">(GVC - </w:t>
             </w:r>
+            <w:proofErr w:type="gramStart"/>
             <w:r>
               <w:rPr>
                 <w:rFonts w:asciiTheme="majorHAnsi" w:hAnsiTheme="majorHAnsi" w:cstheme="majorHAnsi"/>
@@ -2957,6 +3840,7 @@
               </w:rPr>
               <w:t xml:space="preserve">{{ </w:t>
             </w:r>
+            <w:proofErr w:type="spellStart"/>
             <w:r>
               <w:rPr>
                 <w:rFonts w:asciiTheme="majorHAnsi" w:hAnsiTheme="majorHAnsi" w:cstheme="majorHAnsi"/>
@@ -2965,6 +3849,8 @@
               </w:rPr>
               <w:t>gvc</w:t>
             </w:r>
+            <w:proofErr w:type="spellEnd"/>
+            <w:proofErr w:type="gramEnd"/>
             <w:r>
               <w:rPr>
                 <w:rFonts w:asciiTheme="majorHAnsi" w:hAnsiTheme="majorHAnsi" w:cstheme="majorHAnsi"/>
@@ -2997,13 +3883,33 @@
                 <w:szCs w:val="24"/>
               </w:rPr>
             </w:pPr>
-            <w:r>
-              <w:rPr>
-                <w:rFonts w:asciiTheme="majorHAnsi" w:hAnsiTheme="majorHAnsi" w:cstheme="majorHAnsi"/>
-                <w:sz w:val="24"/>
-                <w:szCs w:val="24"/>
-              </w:rPr>
-              <w:t>{{ tagnumber }}</w:t>
+            <w:proofErr w:type="gramStart"/>
+            <w:r>
+              <w:rPr>
+                <w:rFonts w:asciiTheme="majorHAnsi" w:hAnsiTheme="majorHAnsi" w:cstheme="majorHAnsi"/>
+                <w:sz w:val="24"/>
+                <w:szCs w:val="24"/>
+              </w:rPr>
+              <w:t xml:space="preserve">{{ </w:t>
+            </w:r>
+            <w:proofErr w:type="spellStart"/>
+            <w:r>
+              <w:rPr>
+                <w:rFonts w:asciiTheme="majorHAnsi" w:hAnsiTheme="majorHAnsi" w:cstheme="majorHAnsi"/>
+                <w:sz w:val="24"/>
+                <w:szCs w:val="24"/>
+              </w:rPr>
+              <w:t>tagnumber</w:t>
+            </w:r>
+            <w:proofErr w:type="spellEnd"/>
+            <w:proofErr w:type="gramEnd"/>
+            <w:r>
+              <w:rPr>
+                <w:rFonts w:asciiTheme="majorHAnsi" w:hAnsiTheme="majorHAnsi" w:cstheme="majorHAnsi"/>
+                <w:sz w:val="24"/>
+                <w:szCs w:val="24"/>
+              </w:rPr>
+              <w:t xml:space="preserve"> }}</w:t>
             </w:r>
           </w:p>
         </w:tc>
@@ -3027,7 +3933,16 @@
                 <w:sz w:val="24"/>
                 <w:szCs w:val="24"/>
               </w:rPr>
-              <w:t xml:space="preserve">“{{ </w:t>
+              <w:t>“</w:t>
+            </w:r>
+            <w:proofErr w:type="gramStart"/>
+            <w:r>
+              <w:rPr>
+                <w:rFonts w:asciiTheme="majorHAnsi" w:hAnsiTheme="majorHAnsi" w:cstheme="majorHAnsi"/>
+                <w:sz w:val="24"/>
+                <w:szCs w:val="24"/>
+              </w:rPr>
+              <w:t xml:space="preserve">{{ </w:t>
             </w:r>
             <w:r>
               <w:rPr>
@@ -3037,6 +3952,7 @@
               </w:rPr>
               <w:t>disease</w:t>
             </w:r>
+            <w:proofErr w:type="gramEnd"/>
             <w:r>
               <w:rPr>
                 <w:rFonts w:asciiTheme="majorHAnsi" w:hAnsiTheme="majorHAnsi" w:cstheme="majorHAnsi"/>
@@ -3427,6 +4343,7 @@
               </w:rPr>
               <w:t xml:space="preserve">I received the spot intimation on </w:t>
             </w:r>
+            <w:proofErr w:type="gramStart"/>
             <w:r>
               <w:rPr>
                 <w:rFonts w:asciiTheme="majorHAnsi" w:hAnsiTheme="majorHAnsi" w:cstheme="majorHAnsi"/>
@@ -3435,6 +4352,7 @@
               </w:rPr>
               <w:t xml:space="preserve">{{ </w:t>
             </w:r>
+            <w:proofErr w:type="spellStart"/>
             <w:r>
               <w:rPr>
                 <w:rFonts w:asciiTheme="majorHAnsi" w:hAnsiTheme="majorHAnsi" w:cstheme="majorHAnsi"/>
@@ -3443,6 +4361,8 @@
               </w:rPr>
               <w:t>lossdate</w:t>
             </w:r>
+            <w:proofErr w:type="spellEnd"/>
+            <w:proofErr w:type="gramEnd"/>
             <w:r>
               <w:rPr>
                 <w:rFonts w:asciiTheme="majorHAnsi" w:hAnsiTheme="majorHAnsi" w:cstheme="majorHAnsi"/>
@@ -3476,7 +4396,7 @@
                 <w:rStyle w:val="Strong"/>
                 <w:rFonts w:asciiTheme="majorHAnsi" w:hAnsiTheme="majorHAnsi" w:cstheme="majorHAnsi"/>
               </w:rPr>
-              <w:t>{{ visit }} day</w:t>
+              <w:t>{{ visit }}</w:t>
             </w:r>
             <w:r>
               <w:rPr>
@@ -3503,12 +4423,46 @@
               </w:rPr>
               <w:t xml:space="preserve">Based on my investigation and the supporting documents collected, it is confirmed that </w:t>
             </w:r>
+            <w:proofErr w:type="gramStart"/>
             <w:r>
               <w:rPr>
                 <w:rStyle w:val="Strong"/>
                 <w:rFonts w:asciiTheme="majorHAnsi" w:hAnsiTheme="majorHAnsi" w:cstheme="majorHAnsi"/>
               </w:rPr>
-              <w:t>{{ ownername }}’s {{ cattletype }}</w:t>
+              <w:t xml:space="preserve">{{ </w:t>
+            </w:r>
+            <w:proofErr w:type="spellStart"/>
+            <w:r>
+              <w:rPr>
+                <w:rStyle w:val="Strong"/>
+                <w:rFonts w:asciiTheme="majorHAnsi" w:hAnsiTheme="majorHAnsi" w:cstheme="majorHAnsi"/>
+              </w:rPr>
+              <w:t>ownername</w:t>
+            </w:r>
+            <w:proofErr w:type="spellEnd"/>
+            <w:proofErr w:type="gramEnd"/>
+            <w:r>
+              <w:rPr>
+                <w:rStyle w:val="Strong"/>
+                <w:rFonts w:asciiTheme="majorHAnsi" w:hAnsiTheme="majorHAnsi" w:cstheme="majorHAnsi"/>
+              </w:rPr>
+              <w:t xml:space="preserve"> }}’s {{ </w:t>
+            </w:r>
+            <w:proofErr w:type="spellStart"/>
+            <w:r>
+              <w:rPr>
+                <w:rStyle w:val="Strong"/>
+                <w:rFonts w:asciiTheme="majorHAnsi" w:hAnsiTheme="majorHAnsi" w:cstheme="majorHAnsi"/>
+              </w:rPr>
+              <w:t>cattletype</w:t>
+            </w:r>
+            <w:proofErr w:type="spellEnd"/>
+            <w:r>
+              <w:rPr>
+                <w:rStyle w:val="Strong"/>
+                <w:rFonts w:asciiTheme="majorHAnsi" w:hAnsiTheme="majorHAnsi" w:cstheme="majorHAnsi"/>
+              </w:rPr>
+              <w:t xml:space="preserve"> }}</w:t>
             </w:r>
             <w:r>
               <w:rPr>
@@ -3522,7 +4476,25 @@
                 <w:b/>
                 <w:bCs/>
               </w:rPr>
-              <w:t>{{ lossdate }}</w:t>
+              <w:t xml:space="preserve">{{ </w:t>
+            </w:r>
+            <w:proofErr w:type="spellStart"/>
+            <w:r>
+              <w:rPr>
+                <w:rFonts w:asciiTheme="majorHAnsi" w:hAnsiTheme="majorHAnsi" w:cstheme="majorHAnsi"/>
+                <w:b/>
+                <w:bCs/>
+              </w:rPr>
+              <w:t>lossdate</w:t>
+            </w:r>
+            <w:proofErr w:type="spellEnd"/>
+            <w:r>
+              <w:rPr>
+                <w:rFonts w:asciiTheme="majorHAnsi" w:hAnsiTheme="majorHAnsi" w:cstheme="majorHAnsi"/>
+                <w:b/>
+                <w:bCs/>
+              </w:rPr>
+              <w:t xml:space="preserve"> }}</w:t>
             </w:r>
             <w:r>
               <w:rPr>
@@ -3543,7 +4515,25 @@
                 <w:b/>
                 <w:bCs/>
               </w:rPr>
-              <w:t>{{ losstime }}.</w:t>
+              <w:t xml:space="preserve">{{ </w:t>
+            </w:r>
+            <w:proofErr w:type="spellStart"/>
+            <w:r>
+              <w:rPr>
+                <w:rFonts w:asciiTheme="majorHAnsi" w:hAnsiTheme="majorHAnsi" w:cstheme="majorHAnsi"/>
+                <w:b/>
+                <w:bCs/>
+              </w:rPr>
+              <w:t>losstime</w:t>
+            </w:r>
+            <w:proofErr w:type="spellEnd"/>
+            <w:r>
+              <w:rPr>
+                <w:rFonts w:asciiTheme="majorHAnsi" w:hAnsiTheme="majorHAnsi" w:cstheme="majorHAnsi"/>
+                <w:b/>
+                <w:bCs/>
+              </w:rPr>
+              <w:t xml:space="preserve"> }}.</w:t>
             </w:r>
           </w:p>
           <w:p>
@@ -3569,7 +4559,32 @@
                 <w:rStyle w:val="Strong"/>
                 <w:rFonts w:asciiTheme="majorHAnsi" w:hAnsiTheme="majorHAnsi" w:cstheme="majorHAnsi"/>
               </w:rPr>
-              <w:t>Yellow Tag No. {{ tagnumber }}</w:t>
+              <w:t xml:space="preserve">Yellow Tag No. </w:t>
+            </w:r>
+            <w:proofErr w:type="gramStart"/>
+            <w:r>
+              <w:rPr>
+                <w:rStyle w:val="Strong"/>
+                <w:rFonts w:asciiTheme="majorHAnsi" w:hAnsiTheme="majorHAnsi" w:cstheme="majorHAnsi"/>
+              </w:rPr>
+              <w:t xml:space="preserve">{{ </w:t>
+            </w:r>
+            <w:proofErr w:type="spellStart"/>
+            <w:r>
+              <w:rPr>
+                <w:rStyle w:val="Strong"/>
+                <w:rFonts w:asciiTheme="majorHAnsi" w:hAnsiTheme="majorHAnsi" w:cstheme="majorHAnsi"/>
+              </w:rPr>
+              <w:t>tagnumber</w:t>
+            </w:r>
+            <w:proofErr w:type="spellEnd"/>
+            <w:proofErr w:type="gramEnd"/>
+            <w:r>
+              <w:rPr>
+                <w:rStyle w:val="Strong"/>
+                <w:rFonts w:asciiTheme="majorHAnsi" w:hAnsiTheme="majorHAnsi" w:cstheme="majorHAnsi"/>
+              </w:rPr>
+              <w:t xml:space="preserve"> }}</w:t>
             </w:r>
             <w:r>
               <w:rPr>
@@ -3583,7 +4598,25 @@
                 <w:b/>
                 <w:bCs/>
               </w:rPr>
-              <w:t>{{ taglocation }}</w:t>
+              <w:t xml:space="preserve">{{ </w:t>
+            </w:r>
+            <w:proofErr w:type="spellStart"/>
+            <w:r>
+              <w:rPr>
+                <w:rFonts w:asciiTheme="majorHAnsi" w:hAnsiTheme="majorHAnsi" w:cstheme="majorHAnsi"/>
+                <w:b/>
+                <w:bCs/>
+              </w:rPr>
+              <w:t>taglocation</w:t>
+            </w:r>
+            <w:proofErr w:type="spellEnd"/>
+            <w:r>
+              <w:rPr>
+                <w:rFonts w:asciiTheme="majorHAnsi" w:hAnsiTheme="majorHAnsi" w:cstheme="majorHAnsi"/>
+                <w:b/>
+                <w:bCs/>
+              </w:rPr>
+              <w:t xml:space="preserve"> }}</w:t>
             </w:r>
             <w:r>
               <w:rPr>
@@ -3603,7 +4636,23 @@
                 <w:rStyle w:val="Strong"/>
                 <w:rFonts w:asciiTheme="majorHAnsi" w:hAnsiTheme="majorHAnsi" w:cstheme="majorHAnsi"/>
               </w:rPr>
-              <w:t>{{ cattletype }}</w:t>
+              <w:t xml:space="preserve">{{ </w:t>
+            </w:r>
+            <w:proofErr w:type="spellStart"/>
+            <w:r>
+              <w:rPr>
+                <w:rStyle w:val="Strong"/>
+                <w:rFonts w:asciiTheme="majorHAnsi" w:hAnsiTheme="majorHAnsi" w:cstheme="majorHAnsi"/>
+              </w:rPr>
+              <w:t>cattletype</w:t>
+            </w:r>
+            <w:proofErr w:type="spellEnd"/>
+            <w:r>
+              <w:rPr>
+                <w:rStyle w:val="Strong"/>
+                <w:rFonts w:asciiTheme="majorHAnsi" w:hAnsiTheme="majorHAnsi" w:cstheme="majorHAnsi"/>
+              </w:rPr>
+              <w:t xml:space="preserve"> }}</w:t>
             </w:r>
             <w:r>
               <w:rPr>
@@ -3675,15 +4724,51 @@
                 <w:b/>
                 <w:bCs/>
               </w:rPr>
-              <w:t>142600/47/</w:t>
-            </w:r>
-            <w:r>
-              <w:rPr>
-                <w:rFonts w:asciiTheme="majorHAnsi" w:hAnsiTheme="majorHAnsi" w:cstheme="majorHAnsi"/>
-                <w:b/>
-                <w:bCs/>
-              </w:rPr>
-              <w:t>{{ policynumber }},</w:t>
+              <w:t>142600/47</w:t>
+            </w:r>
+            <w:proofErr w:type="gramStart"/>
+            <w:r>
+              <w:rPr>
+                <w:rFonts w:asciiTheme="majorHAnsi" w:hAnsiTheme="majorHAnsi" w:cstheme="majorHAnsi"/>
+                <w:b/>
+                <w:bCs/>
+              </w:rPr>
+              <w:t>/</w:t>
+            </w:r>
+            <w:r>
+              <w:rPr>
+                <w:rFonts w:asciiTheme="majorHAnsi" w:hAnsiTheme="majorHAnsi" w:cstheme="majorHAnsi"/>
+                <w:b/>
+                <w:bCs/>
+              </w:rPr>
+              <w:t>{</w:t>
+            </w:r>
+            <w:proofErr w:type="gramEnd"/>
+            <w:r>
+              <w:rPr>
+                <w:rFonts w:asciiTheme="majorHAnsi" w:hAnsiTheme="majorHAnsi" w:cstheme="majorHAnsi"/>
+                <w:b/>
+                <w:bCs/>
+              </w:rPr>
+              <w:t xml:space="preserve">{ </w:t>
+            </w:r>
+            <w:proofErr w:type="spellStart"/>
+            <w:r>
+              <w:rPr>
+                <w:rFonts w:asciiTheme="majorHAnsi" w:hAnsiTheme="majorHAnsi" w:cstheme="majorHAnsi"/>
+                <w:b/>
+                <w:bCs/>
+              </w:rPr>
+              <w:t>policynumber</w:t>
+            </w:r>
+            <w:proofErr w:type="spellEnd"/>
+            <w:r>
+              <w:rPr>
+                <w:rFonts w:asciiTheme="majorHAnsi" w:hAnsiTheme="majorHAnsi" w:cstheme="majorHAnsi"/>
+                <w:b/>
+                <w:bCs/>
+              </w:rPr>
+              <w:t xml:space="preserve"> }},</w:t>
             </w:r>
             <w:r>
               <w:rPr>
@@ -3697,7 +4782,25 @@
                 <w:b/>
                 <w:bCs/>
               </w:rPr>
-              <w:t>{{ policyperiod }}</w:t>
+              <w:t xml:space="preserve">{{ </w:t>
+            </w:r>
+            <w:proofErr w:type="spellStart"/>
+            <w:r>
+              <w:rPr>
+                <w:rFonts w:asciiTheme="majorHAnsi" w:hAnsiTheme="majorHAnsi" w:cstheme="majorHAnsi"/>
+                <w:b/>
+                <w:bCs/>
+              </w:rPr>
+              <w:t>policyperiod</w:t>
+            </w:r>
+            <w:proofErr w:type="spellEnd"/>
+            <w:r>
+              <w:rPr>
+                <w:rFonts w:asciiTheme="majorHAnsi" w:hAnsiTheme="majorHAnsi" w:cstheme="majorHAnsi"/>
+                <w:b/>
+                <w:bCs/>
+              </w:rPr>
+              <w:t xml:space="preserve"> }}</w:t>
             </w:r>
             <w:r>
               <w:rPr>
@@ -3973,15 +5076,6 @@
     <w:p>
       <w:pPr>
         <w:spacing w:after="0" w:line="240" w:lineRule="auto"/>
-        <w:rPr>
-          <w:sz w:val="24"/>
-          <w:szCs w:val="24"/>
-        </w:rPr>
-      </w:pPr>
-    </w:p>
-    <w:p>
-      <w:pPr>
-        <w:spacing w:after="0" w:line="240" w:lineRule="auto"/>
         <w:jc w:val="right"/>
         <w:rPr>
           <w:rFonts w:ascii="Candara" w:hAnsi="Candara"/>
@@ -3998,6 +5092,7 @@
         </w:rPr>
         <w:tab/>
       </w:r>
+      <w:proofErr w:type="spellStart"/>
       <w:r>
         <w:rPr>
           <w:rFonts w:ascii="Candara" w:hAnsi="Candara"/>
@@ -4006,7 +5101,18 @@
           <w:sz w:val="32"/>
           <w:szCs w:val="32"/>
         </w:rPr>
-        <w:t>Dilipkumar G. Parmar</w:t>
+        <w:t>Dilipkumar</w:t>
+      </w:r>
+      <w:proofErr w:type="spellEnd"/>
+      <w:r>
+        <w:rPr>
+          <w:rFonts w:ascii="Candara" w:hAnsi="Candara"/>
+          <w:b/>
+          <w:bCs/>
+          <w:sz w:val="32"/>
+          <w:szCs w:val="32"/>
+        </w:rPr>
+        <w:t xml:space="preserve"> G. Parmar</w:t>
       </w:r>
     </w:p>
     <w:p>
@@ -4051,7 +5157,7 @@
         <mc:AlternateContent>
           <mc:Choice Requires="wps">
             <w:drawing>
-              <wp:anchor distT="0" distB="0" distL="114300" distR="114300" simplePos="0" relativeHeight="251661312" behindDoc="0" locked="0" layoutInCell="1" allowOverlap="1" wp14:anchorId="29E5BDE0" wp14:editId="6DB2018E">
+              <wp:anchor distT="0" distB="0" distL="114300" distR="114300" simplePos="0" relativeHeight="251661312" behindDoc="0" locked="0" layoutInCell="1" allowOverlap="1" wp14:anchorId="5D059E7D" wp14:editId="3B9E01D8">
                 <wp:simplePos x="0" y="0"/>
                 <wp:positionH relativeFrom="margin">
                   <wp:posOffset>-91440</wp:posOffset>
@@ -4153,7 +5259,7 @@
           </mc:Choice>
           <mc:Fallback>
             <w:pict>
-              <v:rect w14:anchorId="29E5BDE0" id="Rectangle 3" o:spid="_x0000_s1027" style="position:absolute;margin-left:-7.2pt;margin-top:13.4pt;width:150.75pt;height:23.25pt;z-index:251661312;visibility:visible;mso-wrap-style:square;mso-width-percent:0;mso-height-percent:0;mso-wrap-distance-left:9pt;mso-wrap-distance-top:0;mso-wrap-distance-right:9pt;mso-wrap-distance-bottom:0;mso-position-horizontal:absolute;mso-position-horizontal-relative:margin;mso-position-vertical:absolute;mso-position-vertical-relative:text;mso-width-percent:0;mso-height-percent:0;mso-width-relative:margin;mso-height-relative:margin;v-text-anchor:middle" o:gfxdata="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" filled="f" strokecolor="black [3200]">
+              <v:rect w14:anchorId="5D059E7D" id="Rectangle 3" o:spid="_x0000_s1027" style="position:absolute;margin-left:-7.2pt;margin-top:13.4pt;width:150.75pt;height:23.25pt;z-index:251661312;visibility:visible;mso-wrap-style:square;mso-width-percent:0;mso-height-percent:0;mso-wrap-distance-left:9pt;mso-wrap-distance-top:0;mso-wrap-distance-right:9pt;mso-wrap-distance-bottom:0;mso-position-horizontal:absolute;mso-position-horizontal-relative:margin;mso-position-vertical:absolute;mso-position-vertical-relative:text;mso-width-percent:0;mso-height-percent:0;mso-width-relative:margin;mso-height-relative:margin;v-text-anchor:middle" o:gfxdata="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" filled="f" strokecolor="black [3200]">
                 <v:stroke joinstyle="round"/>
                 <v:path arrowok="t"/>
                 <v:textbox>
@@ -4559,6 +5665,8 @@
                 <w:szCs w:val="20"/>
               </w:rPr>
             </w:pPr>
+            <w:proofErr w:type="spellStart"/>
+            <w:proofErr w:type="gramStart"/>
             <w:r>
               <w:rPr>
                 <w:rFonts w:ascii="Candara" w:hAnsi="Candara" w:cs="Arial"/>
@@ -4566,7 +5674,27 @@
                 <w:sz w:val="20"/>
                 <w:szCs w:val="20"/>
               </w:rPr>
-              <w:t>Dudhmandali,&amp; Butcher Certificate (Original)</w:t>
+              <w:t>Dudhmandali</w:t>
+            </w:r>
+            <w:proofErr w:type="spellEnd"/>
+            <w:r>
+              <w:rPr>
+                <w:rFonts w:ascii="Candara" w:hAnsi="Candara" w:cs="Arial"/>
+                <w:bCs/>
+                <w:sz w:val="20"/>
+                <w:szCs w:val="20"/>
+              </w:rPr>
+              <w:t>,&amp;</w:t>
+            </w:r>
+            <w:proofErr w:type="gramEnd"/>
+            <w:r>
+              <w:rPr>
+                <w:rFonts w:ascii="Candara" w:hAnsi="Candara" w:cs="Arial"/>
+                <w:bCs/>
+                <w:sz w:val="20"/>
+                <w:szCs w:val="20"/>
+              </w:rPr>
+              <w:t xml:space="preserve"> Butcher Certificate (Original)</w:t>
             </w:r>
           </w:p>
         </w:tc>
@@ -4740,7 +5868,27 @@
                 <w:sz w:val="20"/>
                 <w:szCs w:val="20"/>
               </w:rPr>
-              <w:t>ID Adhar Card, of Cattle Owner (Photo Copy)</w:t>
+              <w:t xml:space="preserve">ID </w:t>
+            </w:r>
+            <w:proofErr w:type="spellStart"/>
+            <w:r>
+              <w:rPr>
+                <w:rFonts w:ascii="Candara" w:hAnsi="Candara" w:cs="Arial"/>
+                <w:bCs/>
+                <w:sz w:val="20"/>
+                <w:szCs w:val="20"/>
+              </w:rPr>
+              <w:t>Adhar</w:t>
+            </w:r>
+            <w:proofErr w:type="spellEnd"/>
+            <w:r>
+              <w:rPr>
+                <w:rFonts w:ascii="Candara" w:hAnsi="Candara" w:cs="Arial"/>
+                <w:bCs/>
+                <w:sz w:val="20"/>
+                <w:szCs w:val="20"/>
+              </w:rPr>
+              <w:t xml:space="preserve"> Card, of Cattle Owner (Photo Copy)</w:t>
             </w:r>
           </w:p>
         </w:tc>
@@ -4976,7 +6124,7 @@
               <mc:AlternateContent>
                 <mc:Choice Requires="wps">
                   <w:drawing>
-                    <wp:anchor distT="0" distB="0" distL="114300" distR="114300" simplePos="0" relativeHeight="251673600" behindDoc="0" locked="0" layoutInCell="1" allowOverlap="1" wp14:anchorId="64FA7213" wp14:editId="76F732C0">
+                    <wp:anchor distT="0" distB="0" distL="114300" distR="114300" simplePos="0" relativeHeight="251673600" behindDoc="0" locked="0" layoutInCell="1" allowOverlap="1" wp14:anchorId="37B98C8B" wp14:editId="64517880">
                       <wp:simplePos x="0" y="0"/>
                       <wp:positionH relativeFrom="margin">
                         <wp:posOffset>1998980</wp:posOffset>
@@ -5115,6 +6263,7 @@
                 </mc:Fallback>
               </mc:AlternateContent>
             </w:r>
+            <w:proofErr w:type="gramStart"/>
             <w:r>
               <w:rPr>
                 <w:b/>
@@ -5122,8 +6271,9 @@
                 <w:sz w:val="28"/>
                 <w:szCs w:val="28"/>
               </w:rPr>
-              <w:t xml:space="preserve">Ref : Death Cattle Claim </w:t>
-            </w:r>
+              <w:t>Ref :</w:t>
+            </w:r>
+            <w:proofErr w:type="gramEnd"/>
             <w:r>
               <w:rPr>
                 <w:b/>
@@ -5131,7 +6281,7 @@
                 <w:sz w:val="28"/>
                 <w:szCs w:val="28"/>
               </w:rPr>
-              <w:t>{{claimdate}}</w:t>
+              <w:t xml:space="preserve"> Death Cattle Claim </w:t>
             </w:r>
             <w:r>
               <w:rPr>
@@ -5140,6 +6290,35 @@
                 <w:sz w:val="28"/>
                 <w:szCs w:val="28"/>
               </w:rPr>
+              <w:t>{{</w:t>
+            </w:r>
+            <w:proofErr w:type="spellStart"/>
+            <w:r>
+              <w:rPr>
+                <w:b/>
+                <w:bCs/>
+                <w:sz w:val="28"/>
+                <w:szCs w:val="28"/>
+              </w:rPr>
+              <w:t>claimdate</w:t>
+            </w:r>
+            <w:proofErr w:type="spellEnd"/>
+            <w:r>
+              <w:rPr>
+                <w:b/>
+                <w:bCs/>
+                <w:sz w:val="28"/>
+                <w:szCs w:val="28"/>
+              </w:rPr>
+              <w:t>}}</w:t>
+            </w:r>
+            <w:r>
+              <w:rPr>
+                <w:b/>
+                <w:bCs/>
+                <w:sz w:val="28"/>
+                <w:szCs w:val="28"/>
+              </w:rPr>
               <w:tab/>
               <w:t xml:space="preserve">    </w:t>
             </w:r>
@@ -5168,16 +6347,7 @@
                 <w:sz w:val="28"/>
                 <w:szCs w:val="28"/>
               </w:rPr>
-              <w:tab/>
-            </w:r>
-            <w:r>
-              <w:rPr>
-                <w:b/>
-                <w:bCs/>
-                <w:sz w:val="28"/>
-                <w:szCs w:val="28"/>
-              </w:rPr>
-              <w:t xml:space="preserve">              </w:t>
+              <w:t xml:space="preserve">             </w:t>
             </w:r>
             <w:r>
               <w:rPr>
@@ -5278,11 +6448,19 @@
                       <w:rFonts w:ascii="Candara" w:hAnsi="Candara" w:cs="Arial"/>
                     </w:rPr>
                   </w:pPr>
+                  <w:proofErr w:type="gramStart"/>
                   <w:r>
                     <w:rPr>
                       <w:rFonts w:ascii="Candara" w:hAnsi="Candara" w:cs="Arial"/>
                     </w:rPr>
-                    <w:t>CLAIM  SERVICE CENTER</w:t>
+                    <w:t>CLAIM  SERVICE</w:t>
+                  </w:r>
+                  <w:proofErr w:type="gramEnd"/>
+                  <w:r>
+                    <w:rPr>
+                      <w:rFonts w:ascii="Candara" w:hAnsi="Candara" w:cs="Arial"/>
+                    </w:rPr>
+                    <w:t xml:space="preserve"> CENTER</w:t>
                   </w:r>
                 </w:p>
                 <w:p>
@@ -5310,7 +6488,21 @@
                     <w:rPr>
                       <w:rFonts w:ascii="Candara" w:hAnsi="Candara" w:cs="Arial"/>
                     </w:rPr>
-                    <w:t xml:space="preserve"> Floor, AmrutJayantiBhavan, </w:t>
+                    <w:t xml:space="preserve"> Floor, </w:t>
+                  </w:r>
+                  <w:proofErr w:type="spellStart"/>
+                  <w:r>
+                    <w:rPr>
+                      <w:rFonts w:ascii="Candara" w:hAnsi="Candara" w:cs="Arial"/>
+                    </w:rPr>
+                    <w:t>AmrutJayantiBhavan</w:t>
+                  </w:r>
+                  <w:proofErr w:type="spellEnd"/>
+                  <w:r>
+                    <w:rPr>
+                      <w:rFonts w:ascii="Candara" w:hAnsi="Candara" w:cs="Arial"/>
+                    </w:rPr>
+                    <w:t xml:space="preserve">, </w:t>
                   </w:r>
                 </w:p>
                 <w:p>
@@ -5321,11 +6513,19 @@
                       <w:rFonts w:ascii="Candara" w:hAnsi="Candara" w:cs="Arial"/>
                     </w:rPr>
                   </w:pPr>
+                  <w:proofErr w:type="spellStart"/>
                   <w:r>
                     <w:rPr>
                       <w:rFonts w:ascii="Candara" w:hAnsi="Candara" w:cs="Arial"/>
                     </w:rPr>
-                    <w:t>Navjivan Trust Building,</w:t>
+                    <w:t>Navjivan</w:t>
+                  </w:r>
+                  <w:proofErr w:type="spellEnd"/>
+                  <w:r>
+                    <w:rPr>
+                      <w:rFonts w:ascii="Candara" w:hAnsi="Candara" w:cs="Arial"/>
+                    </w:rPr>
+                    <w:t xml:space="preserve"> Trust Building,</w:t>
                   </w:r>
                 </w:p>
                 <w:p>
@@ -5395,8 +6595,16 @@
                     <w:rPr>
                       <w:rFonts w:ascii="Candara" w:hAnsi="Candara"/>
                     </w:rPr>
-                    <w:t>Date of Death :</w:t>
+                    <w:t xml:space="preserve">Date of </w:t>
                   </w:r>
+                  <w:proofErr w:type="gramStart"/>
+                  <w:r>
+                    <w:rPr>
+                      <w:rFonts w:ascii="Candara" w:hAnsi="Candara"/>
+                    </w:rPr>
+                    <w:t>Death :</w:t>
+                  </w:r>
+                  <w:proofErr w:type="gramEnd"/>
                 </w:p>
                 <w:p>
                   <w:pPr>
@@ -5408,6 +6616,7 @@
                       <w:szCs w:val="24"/>
                     </w:rPr>
                   </w:pPr>
+                  <w:proofErr w:type="gramStart"/>
                   <w:r>
                     <w:rPr>
                       <w:rFonts w:ascii="Cambria Math" w:hAnsi="Cambria Math" w:cstheme="majorHAnsi"/>
@@ -5416,6 +6625,7 @@
                     </w:rPr>
                     <w:t xml:space="preserve">{{ </w:t>
                   </w:r>
+                  <w:proofErr w:type="spellStart"/>
                   <w:r>
                     <w:rPr>
                       <w:rFonts w:asciiTheme="majorHAnsi" w:hAnsiTheme="majorHAnsi" w:cstheme="majorHAnsi"/>
@@ -5426,6 +6636,8 @@
                     </w:rPr>
                     <w:t>lossdate</w:t>
                   </w:r>
+                  <w:proofErr w:type="spellEnd"/>
+                  <w:proofErr w:type="gramEnd"/>
                   <w:r>
                     <w:rPr>
                       <w:rFonts w:asciiTheme="majorHAnsi" w:hAnsiTheme="majorHAnsi" w:cstheme="majorHAnsi"/>
@@ -5472,7 +6684,29 @@
                       <w:sz w:val="24"/>
                       <w:szCs w:val="24"/>
                     </w:rPr>
-                    <w:t xml:space="preserve">Tag No : </w:t>
+                    <w:t xml:space="preserve">Tag </w:t>
+                  </w:r>
+                  <w:proofErr w:type="gramStart"/>
+                  <w:r>
+                    <w:rPr>
+                      <w:rFonts w:ascii="Candara" w:hAnsi="Candara" w:cstheme="majorHAnsi"/>
+                      <w:b/>
+                      <w:bCs/>
+                      <w:sz w:val="24"/>
+                      <w:szCs w:val="24"/>
+                    </w:rPr>
+                    <w:t>No :</w:t>
+                  </w:r>
+                  <w:proofErr w:type="gramEnd"/>
+                  <w:r>
+                    <w:rPr>
+                      <w:rFonts w:ascii="Candara" w:hAnsi="Candara" w:cstheme="majorHAnsi"/>
+                      <w:b/>
+                      <w:bCs/>
+                      <w:sz w:val="24"/>
+                      <w:szCs w:val="24"/>
+                    </w:rPr>
+                    <w:t xml:space="preserve"> </w:t>
                   </w:r>
                   <w:r>
                     <w:rPr>
@@ -5480,7 +6714,25 @@
                       <w:sz w:val="24"/>
                       <w:szCs w:val="24"/>
                     </w:rPr>
-                    <w:t>{{ tagnumber }}</w:t>
+                    <w:t xml:space="preserve">{{ </w:t>
+                  </w:r>
+                  <w:proofErr w:type="spellStart"/>
+                  <w:r>
+                    <w:rPr>
+                      <w:rFonts w:ascii="Cambria Math" w:hAnsi="Cambria Math" w:cstheme="majorHAnsi"/>
+                      <w:sz w:val="24"/>
+                      <w:szCs w:val="24"/>
+                    </w:rPr>
+                    <w:t>tagnumber</w:t>
+                  </w:r>
+                  <w:proofErr w:type="spellEnd"/>
+                  <w:r>
+                    <w:rPr>
+                      <w:rFonts w:ascii="Cambria Math" w:hAnsi="Cambria Math" w:cstheme="majorHAnsi"/>
+                      <w:sz w:val="24"/>
+                      <w:szCs w:val="24"/>
+                    </w:rPr>
+                    <w:t xml:space="preserve"> }}</w:t>
                   </w:r>
                 </w:p>
                 <w:p>
@@ -5501,7 +6753,18 @@
                       <w:sz w:val="24"/>
                       <w:szCs w:val="24"/>
                     </w:rPr>
-                    <w:t>Policy No</w:t>
+                    <w:t xml:space="preserve">Policy </w:t>
+                  </w:r>
+                  <w:proofErr w:type="gramStart"/>
+                  <w:r>
+                    <w:rPr>
+                      <w:rFonts w:ascii="Candara" w:hAnsi="Candara" w:cstheme="majorHAnsi"/>
+                      <w:b/>
+                      <w:bCs/>
+                      <w:sz w:val="24"/>
+                      <w:szCs w:val="24"/>
+                    </w:rPr>
+                    <w:t>No</w:t>
                   </w:r>
                   <w:r>
                     <w:rPr>
@@ -5511,6 +6774,7 @@
                     </w:rPr>
                     <w:t xml:space="preserve"> :</w:t>
                   </w:r>
+                  <w:proofErr w:type="gramEnd"/>
                 </w:p>
                 <w:p>
                   <w:pPr>
@@ -5528,17 +6792,43 @@
                       <w:sz w:val="24"/>
                       <w:szCs w:val="24"/>
                     </w:rPr>
-                    <w:t>142600/47/{{</w:t>
+                    <w:t>142600/47</w:t>
                   </w:r>
-                  <w:bookmarkStart w:id="0" w:name="_GoBack"/>
-                  <w:bookmarkEnd w:id="0"/>
+                  <w:proofErr w:type="gramStart"/>
                   <w:r>
                     <w:rPr>
                       <w:rFonts w:ascii="Cambria Math" w:hAnsi="Cambria Math" w:cstheme="majorHAnsi"/>
                       <w:sz w:val="24"/>
                       <w:szCs w:val="24"/>
                     </w:rPr>
-                    <w:t xml:space="preserve"> policynumber }}</w:t>
+                    <w:t>/{</w:t>
+                  </w:r>
+                  <w:proofErr w:type="gramEnd"/>
+                  <w:r>
+                    <w:rPr>
+                      <w:rFonts w:ascii="Cambria Math" w:hAnsi="Cambria Math" w:cstheme="majorHAnsi"/>
+                      <w:sz w:val="24"/>
+                      <w:szCs w:val="24"/>
+                    </w:rPr>
+                    <w:t xml:space="preserve">{ </w:t>
+                  </w:r>
+                  <w:proofErr w:type="spellStart"/>
+                  <w:r>
+                    <w:rPr>
+                      <w:rFonts w:ascii="Cambria Math" w:hAnsi="Cambria Math" w:cstheme="majorHAnsi"/>
+                      <w:sz w:val="24"/>
+                      <w:szCs w:val="24"/>
+                    </w:rPr>
+                    <w:t>policynumber</w:t>
+                  </w:r>
+                  <w:proofErr w:type="spellEnd"/>
+                  <w:r>
+                    <w:rPr>
+                      <w:rFonts w:ascii="Cambria Math" w:hAnsi="Cambria Math" w:cstheme="majorHAnsi"/>
+                      <w:sz w:val="24"/>
+                      <w:szCs w:val="24"/>
+                    </w:rPr>
+                    <w:t xml:space="preserve"> }}</w:t>
                   </w:r>
                 </w:p>
                 <w:p>
@@ -5580,13 +6870,33 @@
                       <w:szCs w:val="24"/>
                     </w:rPr>
                   </w:pPr>
+                  <w:proofErr w:type="gramStart"/>
                   <w:r>
                     <w:rPr>
                       <w:rFonts w:ascii="Candara" w:hAnsi="Candara" w:cstheme="majorHAnsi"/>
                       <w:sz w:val="24"/>
                       <w:szCs w:val="24"/>
                     </w:rPr>
-                    <w:t>{{ ownername }}</w:t>
+                    <w:t xml:space="preserve">{{ </w:t>
+                  </w:r>
+                  <w:proofErr w:type="spellStart"/>
+                  <w:r>
+                    <w:rPr>
+                      <w:rFonts w:ascii="Candara" w:hAnsi="Candara" w:cstheme="majorHAnsi"/>
+                      <w:sz w:val="24"/>
+                      <w:szCs w:val="24"/>
+                    </w:rPr>
+                    <w:t>ownername</w:t>
+                  </w:r>
+                  <w:proofErr w:type="spellEnd"/>
+                  <w:proofErr w:type="gramEnd"/>
+                  <w:r>
+                    <w:rPr>
+                      <w:rFonts w:ascii="Candara" w:hAnsi="Candara" w:cstheme="majorHAnsi"/>
+                      <w:sz w:val="24"/>
+                      <w:szCs w:val="24"/>
+                    </w:rPr>
+                    <w:t xml:space="preserve"> }}</w:t>
                   </w:r>
                 </w:p>
               </w:tc>
@@ -5598,13 +6908,14 @@
                 <w:p>
                   <w:pPr>
                     <w:spacing w:line="360" w:lineRule="auto"/>
-                    <w:jc w:val="right"/>
+                    <w:jc w:val="center"/>
                     <w:rPr>
                       <w:rFonts w:ascii="Candara" w:hAnsi="Candara"/>
                       <w:sz w:val="24"/>
                       <w:szCs w:val="24"/>
                     </w:rPr>
                   </w:pPr>
+                  <w:proofErr w:type="gramStart"/>
                   <w:r>
                     <w:rPr>
                       <w:rFonts w:ascii="Candara" w:hAnsi="Candara"/>
@@ -5615,6 +6926,7 @@
                     </w:rPr>
                     <w:t>PAN :</w:t>
                   </w:r>
+                  <w:proofErr w:type="gramEnd"/>
                   <w:r>
                     <w:rPr>
                       <w:rFonts w:ascii="Candara" w:hAnsi="Candara"/>
@@ -5634,7 +6946,7 @@
                 </w:p>
                 <w:p>
                   <w:pPr>
-                    <w:jc w:val="right"/>
+                    <w:jc w:val="center"/>
                     <w:rPr>
                       <w:rFonts w:ascii="Candara" w:hAnsi="Candara"/>
                       <w:b/>
@@ -5656,7 +6968,7 @@
                 </w:p>
                 <w:p>
                   <w:pPr>
-                    <w:jc w:val="right"/>
+                    <w:jc w:val="center"/>
                     <w:rPr>
                       <w:rFonts w:ascii="Candara" w:hAnsi="Candara"/>
                       <w:sz w:val="14"/>
@@ -5667,7 +6979,7 @@
                 <w:p>
                   <w:pPr>
                     <w:spacing w:line="360" w:lineRule="auto"/>
-                    <w:jc w:val="right"/>
+                    <w:jc w:val="center"/>
                     <w:rPr>
                       <w:rFonts w:ascii="Candara" w:hAnsi="Candara"/>
                       <w:sz w:val="24"/>
@@ -5692,7 +7004,18 @@
                       <w:sz w:val="24"/>
                       <w:szCs w:val="24"/>
                     </w:rPr>
-                    <w:t xml:space="preserve"> No</w:t>
+                    <w:t xml:space="preserve"> </w:t>
+                  </w:r>
+                  <w:proofErr w:type="gramStart"/>
+                  <w:r>
+                    <w:rPr>
+                      <w:rFonts w:ascii="Candara" w:hAnsi="Candara"/>
+                      <w:b/>
+                      <w:bCs/>
+                      <w:sz w:val="24"/>
+                      <w:szCs w:val="24"/>
+                    </w:rPr>
+                    <w:t>No</w:t>
                   </w:r>
                   <w:r>
                     <w:rPr>
@@ -5704,6 +7027,7 @@
                     </w:rPr>
                     <w:t xml:space="preserve"> :</w:t>
                   </w:r>
+                  <w:proofErr w:type="gramEnd"/>
                   <w:r>
                     <w:rPr>
                       <w:rFonts w:ascii="Candara" w:hAnsi="Candara"/>
@@ -5723,7 +7047,7 @@
                 </w:p>
                 <w:p>
                   <w:pPr>
-                    <w:jc w:val="right"/>
+                    <w:jc w:val="center"/>
                     <w:rPr>
                       <w:rFonts w:ascii="Candara" w:hAnsi="Candara"/>
                       <w:sz w:val="24"/>
@@ -5748,7 +7072,18 @@
                       <w:sz w:val="24"/>
                       <w:szCs w:val="24"/>
                     </w:rPr>
-                    <w:t xml:space="preserve"> Name</w:t>
+                    <w:t xml:space="preserve"> </w:t>
+                  </w:r>
+                  <w:proofErr w:type="gramStart"/>
+                  <w:r>
+                    <w:rPr>
+                      <w:rFonts w:ascii="Candara" w:hAnsi="Candara"/>
+                      <w:b/>
+                      <w:bCs/>
+                      <w:sz w:val="24"/>
+                      <w:szCs w:val="24"/>
+                    </w:rPr>
+                    <w:t>Name</w:t>
                   </w:r>
                   <w:r>
                     <w:rPr>
@@ -5766,30 +7101,49 @@
                       <w:sz w:val="24"/>
                       <w:szCs w:val="24"/>
                     </w:rPr>
-                    <w:t xml:space="preserve">: Bank of Baroda </w:t>
+                    <w:t>:</w:t>
+                  </w:r>
+                  <w:proofErr w:type="gramEnd"/>
+                  <w:r>
+                    <w:rPr>
+                      <w:rFonts w:ascii="Candara" w:hAnsi="Candara"/>
+                      <w:sz w:val="24"/>
+                      <w:szCs w:val="24"/>
+                    </w:rPr>
+                    <w:t xml:space="preserve"> Bank of Baroda</w:t>
                   </w:r>
                 </w:p>
                 <w:p>
                   <w:pPr>
-                    <w:jc w:val="right"/>
+                    <w:jc w:val="center"/>
                     <w:rPr>
                       <w:rFonts w:ascii="Candara" w:hAnsi="Candara"/>
                       <w:sz w:val="24"/>
                       <w:szCs w:val="24"/>
                     </w:rPr>
                   </w:pPr>
+                  <w:proofErr w:type="gramStart"/>
                   <w:r>
                     <w:rPr>
                       <w:rFonts w:ascii="Candara" w:hAnsi="Candara"/>
                       <w:sz w:val="24"/>
                       <w:szCs w:val="24"/>
                     </w:rPr>
-                    <w:t>( Isanpur Branch )</w:t>
+                    <w:t>( Isanpur</w:t>
+                  </w:r>
+                  <w:proofErr w:type="gramEnd"/>
+                  <w:r>
+                    <w:rPr>
+                      <w:rFonts w:ascii="Candara" w:hAnsi="Candara"/>
+                      <w:sz w:val="24"/>
+                      <w:szCs w:val="24"/>
+                    </w:rPr>
+                    <w:t xml:space="preserve"> Branch )</w:t>
                   </w:r>
                 </w:p>
                 <w:p>
                   <w:pPr>
-                    <w:jc w:val="right"/>
+                    <w:jc w:val="center"/>
                     <w:rPr>
                       <w:rFonts w:ascii="Candara" w:hAnsi="Candara"/>
                       <w:sz w:val="14"/>
@@ -5800,7 +7154,7 @@
                 <w:p>
                   <w:pPr>
                     <w:spacing w:line="360" w:lineRule="auto"/>
-                    <w:jc w:val="right"/>
+                    <w:jc w:val="center"/>
                     <w:rPr>
                       <w:sz w:val="24"/>
                       <w:szCs w:val="24"/>
@@ -5824,7 +7178,18 @@
                       <w:sz w:val="24"/>
                       <w:szCs w:val="24"/>
                     </w:rPr>
-                    <w:t xml:space="preserve"> Code</w:t>
+                    <w:t xml:space="preserve"> </w:t>
+                  </w:r>
+                  <w:proofErr w:type="gramStart"/>
+                  <w:r>
+                    <w:rPr>
+                      <w:rFonts w:ascii="Candara" w:hAnsi="Candara"/>
+                      <w:b/>
+                      <w:bCs/>
+                      <w:sz w:val="24"/>
+                      <w:szCs w:val="24"/>
+                    </w:rPr>
+                    <w:t>Code</w:t>
                   </w:r>
                   <w:r>
                     <w:rPr>
@@ -5836,6 +7201,7 @@
                     </w:rPr>
                     <w:t xml:space="preserve"> :</w:t>
                   </w:r>
+                  <w:proofErr w:type="gramEnd"/>
                   <w:r>
                     <w:rPr>
                       <w:rFonts w:ascii="Candara" w:hAnsi="Candara"/>
@@ -5903,7 +7269,7 @@
                     <mc:AlternateContent>
                       <mc:Choice Requires="wps">
                         <w:drawing>
-                          <wp:anchor distT="0" distB="0" distL="114300" distR="114300" simplePos="0" relativeHeight="251676672" behindDoc="0" locked="0" layoutInCell="1" allowOverlap="1" wp14:anchorId="1BACBC74" wp14:editId="4CC65E78">
+                          <wp:anchor distT="0" distB="0" distL="114300" distR="114300" simplePos="0" relativeHeight="251676672" behindDoc="0" locked="0" layoutInCell="1" allowOverlap="1" wp14:anchorId="2488B5B2" wp14:editId="2BAF366C">
                             <wp:simplePos x="0" y="0"/>
                             <wp:positionH relativeFrom="column">
                               <wp:posOffset>3236595</wp:posOffset>
@@ -5999,7 +7365,27 @@
                       <w:sz w:val="32"/>
                       <w:szCs w:val="32"/>
                     </w:rPr>
-                    <w:t>Professional Investigaiton Fees</w:t>
+                    <w:t xml:space="preserve">Professional </w:t>
+                  </w:r>
+                  <w:r>
+                    <w:rPr>
+                      <w:rFonts w:ascii="Candara" w:hAnsi="Candara"/>
+                      <w:b/>
+                      <w:bCs/>
+                      <w:sz w:val="32"/>
+                      <w:szCs w:val="32"/>
+                    </w:rPr>
+                    <w:t>Investigation</w:t>
+                  </w:r>
+                  <w:r>
+                    <w:rPr>
+                      <w:rFonts w:ascii="Candara" w:hAnsi="Candara"/>
+                      <w:b/>
+                      <w:bCs/>
+                      <w:sz w:val="32"/>
+                      <w:szCs w:val="32"/>
+                    </w:rPr>
+                    <w:t xml:space="preserve"> Fees</w:t>
                   </w:r>
                 </w:p>
                 <w:p>
@@ -6021,7 +7407,29 @@
                       <w:sz w:val="32"/>
                       <w:szCs w:val="32"/>
                     </w:rPr>
-                    <w:t>Conveyance Charge For Visit</w:t>
+                    <w:t xml:space="preserve">Conveyance Charge </w:t>
+                  </w:r>
+                  <w:proofErr w:type="gramStart"/>
+                  <w:r>
+                    <w:rPr>
+                      <w:rFonts w:ascii="Candara" w:hAnsi="Candara"/>
+                      <w:b/>
+                      <w:bCs/>
+                      <w:sz w:val="32"/>
+                      <w:szCs w:val="32"/>
+                    </w:rPr>
+                    <w:t>For</w:t>
+                  </w:r>
+                  <w:proofErr w:type="gramEnd"/>
+                  <w:r>
+                    <w:rPr>
+                      <w:rFonts w:ascii="Candara" w:hAnsi="Candara"/>
+                      <w:b/>
+                      <w:bCs/>
+                      <w:sz w:val="32"/>
+                      <w:szCs w:val="32"/>
+                    </w:rPr>
+                    <w:t xml:space="preserve"> Visit</w:t>
                   </w:r>
                   <w:r>
                     <w:rPr>
@@ -6102,6 +7510,17 @@
                       <w:szCs w:val="24"/>
                       <w:lang w:eastAsia="en-IN" w:bidi="gu-IN"/>
                     </w:rPr>
+                    <w:t xml:space="preserve">                                                                                   </w:t>
+                  </w:r>
+                  <w:r>
+                    <w:rPr>
+                      <w:b/>
+                      <w:bCs/>
+                      <w:noProof/>
+                      <w:sz w:val="24"/>
+                      <w:szCs w:val="24"/>
+                      <w:lang w:eastAsia="en-IN" w:bidi="gu-IN"/>
+                    </w:rPr>
                     <w:t>TOTAL</w:t>
                   </w:r>
                   <w:r>
@@ -6113,18 +7532,7 @@
                       <w:szCs w:val="24"/>
                       <w:lang w:eastAsia="en-IN" w:bidi="gu-IN"/>
                     </w:rPr>
-                    <w:t xml:space="preserve">                                                                           </w:t>
-                  </w:r>
-                  <w:r>
-                    <w:rPr>
-                      <w:b/>
-                      <w:bCs/>
-                      <w:noProof/>
-                      <w:sz w:val="24"/>
-                      <w:szCs w:val="24"/>
-                      <w:lang w:eastAsia="en-IN" w:bidi="gu-IN"/>
-                    </w:rPr>
-                    <w:t xml:space="preserve">                               </w:t>
+                    <w:t xml:space="preserve">                      </w:t>
                   </w:r>
                   <w:r>
                     <w:rPr>
@@ -6156,6 +7564,7 @@
                       <w:szCs w:val="24"/>
                     </w:rPr>
                   </w:pPr>
+                  <w:proofErr w:type="gramStart"/>
                   <w:r>
                     <w:rPr>
                       <w:rStyle w:val="Strong"/>
@@ -6164,6 +7573,7 @@
                     </w:rPr>
                     <w:t>Received :</w:t>
                   </w:r>
+                  <w:proofErr w:type="gramEnd"/>
                   <w:r>
                     <w:rPr>
                       <w:sz w:val="24"/>
@@ -6350,6 +7760,7 @@
               </w:rPr>
               <w:tab/>
             </w:r>
+            <w:proofErr w:type="spellStart"/>
             <w:r>
               <w:rPr>
                 <w:rFonts w:ascii="Candara" w:hAnsi="Candara"/>
@@ -6358,7 +7769,18 @@
                 <w:sz w:val="32"/>
                 <w:szCs w:val="32"/>
               </w:rPr>
-              <w:t>Dilipkumar G. Parmar</w:t>
+              <w:t>Dilipkumar</w:t>
+            </w:r>
+            <w:proofErr w:type="spellEnd"/>
+            <w:r>
+              <w:rPr>
+                <w:rFonts w:ascii="Candara" w:hAnsi="Candara"/>
+                <w:b/>
+                <w:bCs/>
+                <w:sz w:val="32"/>
+                <w:szCs w:val="32"/>
+              </w:rPr>
+              <w:t xml:space="preserve"> G. Parmar</w:t>
             </w:r>
           </w:p>
           <w:p>
@@ -6440,15 +7862,60 @@
               <w:rPr>
                 <w:rFonts w:ascii="Candara" w:hAnsi="Candara"/>
                 <w:b/>
-              </w:rPr>
-              <w:t xml:space="preserve">TAG NO : </w:t>
+                <w:sz w:val="28"/>
+                <w:szCs w:val="28"/>
+              </w:rPr>
+              <w:lastRenderedPageBreak/>
+              <w:t xml:space="preserve">TAG </w:t>
+            </w:r>
+            <w:proofErr w:type="gramStart"/>
+            <w:r>
+              <w:rPr>
+                <w:rFonts w:ascii="Candara" w:hAnsi="Candara"/>
+                <w:b/>
+                <w:sz w:val="28"/>
+                <w:szCs w:val="28"/>
+              </w:rPr>
+              <w:t>NO :</w:t>
+            </w:r>
+            <w:proofErr w:type="gramEnd"/>
+            <w:r>
+              <w:rPr>
+                <w:rFonts w:ascii="Candara" w:hAnsi="Candara"/>
+                <w:b/>
+                <w:sz w:val="28"/>
+                <w:szCs w:val="28"/>
+              </w:rPr>
+              <w:t xml:space="preserve"> </w:t>
             </w:r>
             <w:r>
               <w:rPr>
                 <w:rFonts w:ascii="Cambria Math" w:hAnsi="Cambria Math"/>
                 <w:b/>
-              </w:rPr>
-              <w:t>{{ tagnumber }}</w:t>
+                <w:sz w:val="28"/>
+                <w:szCs w:val="28"/>
+              </w:rPr>
+              <w:t xml:space="preserve">{{ </w:t>
+            </w:r>
+            <w:proofErr w:type="spellStart"/>
+            <w:r>
+              <w:rPr>
+                <w:rFonts w:ascii="Cambria Math" w:hAnsi="Cambria Math"/>
+                <w:b/>
+                <w:sz w:val="28"/>
+                <w:szCs w:val="28"/>
+              </w:rPr>
+              <w:t>tagnumber</w:t>
+            </w:r>
+            <w:proofErr w:type="spellEnd"/>
+            <w:r>
+              <w:rPr>
+                <w:rFonts w:ascii="Cambria Math" w:hAnsi="Cambria Math"/>
+                <w:b/>
+                <w:sz w:val="28"/>
+                <w:szCs w:val="28"/>
+              </w:rPr>
+              <w:t xml:space="preserve"> }}</w:t>
             </w:r>
           </w:p>
         </w:tc>
@@ -6464,19 +7931,43 @@
                 <w:rFonts w:ascii="Candara" w:hAnsi="Candara" w:cstheme="majorHAnsi"/>
                 <w:b/>
                 <w:bCs/>
-                <w:sz w:val="24"/>
-                <w:szCs w:val="24"/>
-              </w:rPr>
-            </w:pPr>
+                <w:sz w:val="26"/>
+                <w:szCs w:val="26"/>
+              </w:rPr>
+            </w:pPr>
+            <w:proofErr w:type="gramStart"/>
             <w:r>
               <w:rPr>
                 <w:rFonts w:ascii="Candara" w:hAnsi="Candara" w:cstheme="majorHAnsi"/>
                 <w:b/>
                 <w:bCs/>
-                <w:sz w:val="24"/>
-                <w:szCs w:val="24"/>
-              </w:rPr>
-              <w:t>{{ ownername }}</w:t>
+                <w:sz w:val="26"/>
+                <w:szCs w:val="26"/>
+              </w:rPr>
+              <w:t xml:space="preserve">{{ </w:t>
+            </w:r>
+            <w:proofErr w:type="spellStart"/>
+            <w:r>
+              <w:rPr>
+                <w:rFonts w:ascii="Candara" w:hAnsi="Candara" w:cstheme="majorHAnsi"/>
+                <w:b/>
+                <w:bCs/>
+                <w:sz w:val="26"/>
+                <w:szCs w:val="26"/>
+              </w:rPr>
+              <w:t>ownername</w:t>
+            </w:r>
+            <w:proofErr w:type="spellEnd"/>
+            <w:proofErr w:type="gramEnd"/>
+            <w:r>
+              <w:rPr>
+                <w:rFonts w:ascii="Candara" w:hAnsi="Candara" w:cstheme="majorHAnsi"/>
+                <w:b/>
+                <w:bCs/>
+                <w:sz w:val="26"/>
+                <w:szCs w:val="26"/>
+              </w:rPr>
+              <w:t xml:space="preserve"> }}</w:t>
             </w:r>
           </w:p>
         </w:tc>
@@ -6490,15 +7981,6 @@
           <w:szCs w:val="24"/>
         </w:rPr>
       </w:pPr>
-    </w:p>
-    <w:p>
-      <w:pPr>
-        <w:spacing w:after="0" w:line="240" w:lineRule="auto"/>
-        <w:rPr>
-          <w:sz w:val="24"/>
-          <w:szCs w:val="24"/>
-        </w:rPr>
-      </w:pPr>
       <w:r>
         <w:rPr>
           <w:noProof/>
@@ -6509,16 +7991,16 @@
         <mc:AlternateContent>
           <mc:Choice Requires="wps">
             <w:drawing>
-              <wp:anchor distT="0" distB="0" distL="114300" distR="114300" simplePos="0" relativeHeight="251667456" behindDoc="0" locked="0" layoutInCell="1" allowOverlap="1" wp14:anchorId="61DFA9EB" wp14:editId="5C867C6E">
+              <wp:anchor distT="0" distB="0" distL="114300" distR="114300" simplePos="0" relativeHeight="251667456" behindDoc="0" locked="0" layoutInCell="1" allowOverlap="1" wp14:anchorId="7BC78F05" wp14:editId="3F4CD846">
                 <wp:simplePos x="0" y="0"/>
                 <wp:positionH relativeFrom="margin">
                   <wp:posOffset>3096895</wp:posOffset>
                 </wp:positionH>
                 <wp:positionV relativeFrom="paragraph">
-                  <wp:posOffset>40640</wp:posOffset>
+                  <wp:posOffset>108585</wp:posOffset>
                 </wp:positionV>
-                <wp:extent cx="2987675" cy="3599815"/>
-                <wp:effectExtent l="0" t="0" r="22225" b="19685"/>
+                <wp:extent cx="2987675" cy="3913505"/>
+                <wp:effectExtent l="0" t="0" r="22225" b="10795"/>
                 <wp:wrapNone/>
                 <wp:docPr id="8" name="Text Box 8"/>
                 <wp:cNvGraphicFramePr/>
@@ -6529,7 +8011,7 @@
                       <wps:spPr>
                         <a:xfrm>
                           <a:off x="0" y="0"/>
-                          <a:ext cx="2987675" cy="3599815"/>
+                          <a:ext cx="2987675" cy="3913505"/>
                         </a:xfrm>
                         <a:prstGeom prst="rect">
                           <a:avLst/>
@@ -6551,11 +8033,19 @@
                                 <w:lang w:val="en-US"/>
                               </w:rPr>
                             </w:pPr>
+                            <w:proofErr w:type="gramStart"/>
                             <w:r>
                               <w:rPr>
                                 <w:lang w:val="en-US"/>
                               </w:rPr>
-                              <w:t>{{ photo2 }}</w:t>
+                              <w:t>{{ photo</w:t>
+                            </w:r>
+                            <w:proofErr w:type="gramEnd"/>
+                            <w:r>
+                              <w:rPr>
+                                <w:lang w:val="en-US"/>
+                              </w:rPr>
+                              <w:t>2 }}</w:t>
                             </w:r>
                           </w:p>
                         </w:txbxContent>
@@ -6580,11 +8070,11 @@
           </mc:Choice>
           <mc:Fallback>
             <w:pict>
-              <v:shapetype w14:anchorId="61DFA9EB" id="_x0000_t202" coordsize="21600,21600" o:spt="202" path="m,l,21600r21600,l21600,xe">
+              <v:shapetype w14:anchorId="7BC78F05" id="_x0000_t202" coordsize="21600,21600" o:spt="202" path="m,l,21600r21600,l21600,xe">
                 <v:stroke joinstyle="miter"/>
                 <v:path gradientshapeok="t" o:connecttype="rect"/>
               </v:shapetype>
-              <v:shape id="Text Box 8" o:spid="_x0000_s1029" type="#_x0000_t202" style="position:absolute;margin-left:243.85pt;margin-top:3.2pt;width:235.25pt;height:283.45pt;z-index:251667456;visibility:visible;mso-wrap-style:square;mso-width-percent:0;mso-height-percent:0;mso-wrap-distance-left:9pt;mso-wrap-distance-top:0;mso-wrap-distance-right:9pt;mso-wrap-distance-bottom:0;mso-position-horizontal:absolute;mso-position-horizontal-relative:margin;mso-position-vertical:absolute;mso-position-vertical-relative:text;mso-width-percent:0;mso-height-percent:0;mso-width-relative:margin;mso-height-relative:margin;v-text-anchor:top" o:gfxdata="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" fillcolor="white [3201]" strokeweight=".5pt">
+              <v:shape id="Text Box 8" o:spid="_x0000_s1029" type="#_x0000_t202" style="position:absolute;margin-left:243.85pt;margin-top:8.55pt;width:235.25pt;height:308.15pt;z-index:251667456;visibility:visible;mso-wrap-style:square;mso-width-percent:0;mso-height-percent:0;mso-wrap-distance-left:9pt;mso-wrap-distance-top:0;mso-wrap-distance-right:9pt;mso-wrap-distance-bottom:0;mso-position-horizontal:absolute;mso-position-horizontal-relative:margin;mso-position-vertical:absolute;mso-position-vertical-relative:text;mso-width-percent:0;mso-height-percent:0;mso-width-relative:margin;mso-height-relative:margin;v-text-anchor:top" o:gfxdata="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" fillcolor="white [3201]" strokeweight=".5pt">
                 <v:textbox>
                   <w:txbxContent>
                     <w:p>
@@ -6593,11 +8083,19 @@
                           <w:lang w:val="en-US"/>
                         </w:rPr>
                       </w:pPr>
+                      <w:proofErr w:type="gramStart"/>
                       <w:r>
                         <w:rPr>
                           <w:lang w:val="en-US"/>
                         </w:rPr>
-                        <w:t>{{ photo2 }}</w:t>
+                        <w:t>{{ photo</w:t>
+                      </w:r>
+                      <w:proofErr w:type="gramEnd"/>
+                      <w:r>
+                        <w:rPr>
+                          <w:lang w:val="en-US"/>
+                        </w:rPr>
+                        <w:t>2 }}</w:t>
                       </w:r>
                     </w:p>
                   </w:txbxContent>
@@ -6618,16 +8116,16 @@
         <mc:AlternateContent>
           <mc:Choice Requires="wps">
             <w:drawing>
-              <wp:anchor distT="0" distB="0" distL="114300" distR="114300" simplePos="0" relativeHeight="251668480" behindDoc="0" locked="0" layoutInCell="1" allowOverlap="1" wp14:anchorId="453E087F" wp14:editId="77D8B7EA">
+              <wp:anchor distT="0" distB="0" distL="114300" distR="114300" simplePos="0" relativeHeight="251668480" behindDoc="0" locked="0" layoutInCell="1" allowOverlap="1" wp14:anchorId="2BD1FAF7" wp14:editId="4B0CF9BF">
                 <wp:simplePos x="0" y="0"/>
                 <wp:positionH relativeFrom="margin">
                   <wp:posOffset>0</wp:posOffset>
                 </wp:positionH>
                 <wp:positionV relativeFrom="paragraph">
-                  <wp:posOffset>49530</wp:posOffset>
+                  <wp:posOffset>108585</wp:posOffset>
                 </wp:positionV>
-                <wp:extent cx="2987675" cy="3599815"/>
-                <wp:effectExtent l="0" t="0" r="22225" b="19685"/>
+                <wp:extent cx="2987675" cy="3913505"/>
+                <wp:effectExtent l="0" t="0" r="22225" b="10795"/>
                 <wp:wrapNone/>
                 <wp:docPr id="9" name="Text Box 9"/>
                 <wp:cNvGraphicFramePr/>
@@ -6638,7 +8136,7 @@
                       <wps:spPr>
                         <a:xfrm>
                           <a:off x="0" y="0"/>
-                          <a:ext cx="2987675" cy="3599815"/>
+                          <a:ext cx="2987675" cy="3913505"/>
                         </a:xfrm>
                         <a:prstGeom prst="rect">
                           <a:avLst/>
@@ -6660,11 +8158,19 @@
                                 <w:lang w:val="en-US"/>
                               </w:rPr>
                             </w:pPr>
+                            <w:proofErr w:type="gramStart"/>
                             <w:r>
                               <w:rPr>
                                 <w:lang w:val="en-US"/>
                               </w:rPr>
-                              <w:t>{{ photo1 }}</w:t>
+                              <w:t>{{ photo</w:t>
+                            </w:r>
+                            <w:proofErr w:type="gramEnd"/>
+                            <w:r>
+                              <w:rPr>
+                                <w:lang w:val="en-US"/>
+                              </w:rPr>
+                              <w:t>1 }}</w:t>
                             </w:r>
                           </w:p>
                         </w:txbxContent>
@@ -6689,7 +8195,7 @@
           </mc:Choice>
           <mc:Fallback>
             <w:pict>
-              <v:shape w14:anchorId="453E087F" id="Text Box 9" o:spid="_x0000_s1030" type="#_x0000_t202" style="position:absolute;margin-left:0;margin-top:3.9pt;width:235.25pt;height:283.45pt;z-index:251668480;visibility:visible;mso-wrap-style:square;mso-width-percent:0;mso-height-percent:0;mso-wrap-distance-left:9pt;mso-wrap-distance-top:0;mso-wrap-distance-right:9pt;mso-wrap-distance-bottom:0;mso-position-horizontal:absolute;mso-position-horizontal-relative:margin;mso-position-vertical:absolute;mso-position-vertical-relative:text;mso-width-percent:0;mso-height-percent:0;mso-width-relative:margin;mso-height-relative:margin;v-text-anchor:top" o:gfxdata="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" fillcolor="white [3201]" strokeweight=".5pt">
+              <v:shape w14:anchorId="2BD1FAF7" id="Text Box 9" o:spid="_x0000_s1030" type="#_x0000_t202" style="position:absolute;margin-left:0;margin-top:8.55pt;width:235.25pt;height:308.15pt;z-index:251668480;visibility:visible;mso-wrap-style:square;mso-width-percent:0;mso-height-percent:0;mso-wrap-distance-left:9pt;mso-wrap-distance-top:0;mso-wrap-distance-right:9pt;mso-wrap-distance-bottom:0;mso-position-horizontal:absolute;mso-position-horizontal-relative:margin;mso-position-vertical:absolute;mso-position-vertical-relative:text;mso-width-percent:0;mso-height-percent:0;mso-width-relative:margin;mso-height-relative:margin;v-text-anchor:top" o:gfxdata="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" fillcolor="white [3201]" strokeweight=".5pt">
                 <v:textbox>
                   <w:txbxContent>
                     <w:p>
@@ -6698,11 +8204,19 @@
                           <w:lang w:val="en-US"/>
                         </w:rPr>
                       </w:pPr>
+                      <w:proofErr w:type="gramStart"/>
                       <w:r>
                         <w:rPr>
                           <w:lang w:val="en-US"/>
                         </w:rPr>
-                        <w:t>{{ photo1 }}</w:t>
+                        <w:t>{{ photo</w:t>
+                      </w:r>
+                      <w:proofErr w:type="gramEnd"/>
+                      <w:r>
+                        <w:rPr>
+                          <w:lang w:val="en-US"/>
+                        </w:rPr>
+                        <w:t>1 }}</w:t>
                       </w:r>
                     </w:p>
                   </w:txbxContent>
@@ -6831,6 +8345,15 @@
         </w:rPr>
       </w:pPr>
     </w:p>
+    <w:p>
+      <w:pPr>
+        <w:spacing w:after="0" w:line="240" w:lineRule="auto"/>
+        <w:rPr>
+          <w:sz w:val="24"/>
+          <w:szCs w:val="24"/>
+        </w:rPr>
+      </w:pPr>
+    </w:p>
     <w:p/>
     <w:p/>
     <w:p/>
@@ -6844,16 +8367,16 @@
         <mc:AlternateContent>
           <mc:Choice Requires="wps">
             <w:drawing>
-              <wp:anchor distT="0" distB="0" distL="114300" distR="114300" simplePos="0" relativeHeight="251663360" behindDoc="0" locked="0" layoutInCell="1" allowOverlap="1">
+              <wp:anchor distT="0" distB="0" distL="114300" distR="114300" simplePos="0" relativeHeight="251663360" behindDoc="0" locked="0" layoutInCell="1" allowOverlap="1" wp14:anchorId="5504B6A7" wp14:editId="6AEFF8FE">
                 <wp:simplePos x="0" y="0"/>
                 <wp:positionH relativeFrom="margin">
-                  <wp:posOffset>3100705</wp:posOffset>
+                  <wp:posOffset>3101340</wp:posOffset>
                 </wp:positionH>
                 <wp:positionV relativeFrom="paragraph">
-                  <wp:posOffset>32385</wp:posOffset>
+                  <wp:posOffset>236855</wp:posOffset>
                 </wp:positionV>
-                <wp:extent cx="2987675" cy="3599815"/>
-                <wp:effectExtent l="0" t="0" r="22225" b="19685"/>
+                <wp:extent cx="2987675" cy="3924300"/>
+                <wp:effectExtent l="0" t="0" r="22225" b="19050"/>
                 <wp:wrapNone/>
                 <wp:docPr id="5" name="Text Box 5"/>
                 <wp:cNvGraphicFramePr/>
@@ -6864,7 +8387,7 @@
                       <wps:spPr>
                         <a:xfrm>
                           <a:off x="0" y="0"/>
-                          <a:ext cx="2987675" cy="3599815"/>
+                          <a:ext cx="2987675" cy="3924300"/>
                         </a:xfrm>
                         <a:prstGeom prst="rect">
                           <a:avLst/>
@@ -6886,11 +8409,19 @@
                                 <w:lang w:val="en-US"/>
                               </w:rPr>
                             </w:pPr>
+                            <w:proofErr w:type="gramStart"/>
                             <w:r>
                               <w:rPr>
                                 <w:lang w:val="en-US"/>
                               </w:rPr>
-                              <w:t>{{ photo4</w:t>
+                              <w:t>{{ photo</w:t>
+                            </w:r>
+                            <w:proofErr w:type="gramEnd"/>
+                            <w:r>
+                              <w:rPr>
+                                <w:lang w:val="en-US"/>
+                              </w:rPr>
+                              <w:t>4</w:t>
                             </w:r>
                             <w:r>
                               <w:rPr>
@@ -6921,7 +8452,7 @@
           </mc:Choice>
           <mc:Fallback>
             <w:pict>
-              <v:shape id="Text Box 5" o:spid="_x0000_s1031" type="#_x0000_t202" style="position:absolute;margin-left:244.15pt;margin-top:2.55pt;width:235.25pt;height:283.45pt;z-index:251663360;visibility:visible;mso-wrap-style:square;mso-width-percent:0;mso-height-percent:0;mso-wrap-distance-left:9pt;mso-wrap-distance-top:0;mso-wrap-distance-right:9pt;mso-wrap-distance-bottom:0;mso-position-horizontal:absolute;mso-position-horizontal-relative:margin;mso-position-vertical:absolute;mso-position-vertical-relative:text;mso-width-percent:0;mso-height-percent:0;mso-width-relative:margin;mso-height-relative:margin;v-text-anchor:top" o:gfxdata="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" fillcolor="white [3201]" strokeweight=".5pt">
+              <v:shape w14:anchorId="5504B6A7" id="Text Box 5" o:spid="_x0000_s1031" type="#_x0000_t202" style="position:absolute;margin-left:244.2pt;margin-top:18.65pt;width:235.25pt;height:309pt;z-index:251663360;visibility:visible;mso-wrap-style:square;mso-width-percent:0;mso-height-percent:0;mso-wrap-distance-left:9pt;mso-wrap-distance-top:0;mso-wrap-distance-right:9pt;mso-wrap-distance-bottom:0;mso-position-horizontal:absolute;mso-position-horizontal-relative:margin;mso-position-vertical:absolute;mso-position-vertical-relative:text;mso-width-percent:0;mso-height-percent:0;mso-width-relative:margin;mso-height-relative:margin;v-text-anchor:top" o:gfxdata="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" fillcolor="white [3201]" strokeweight=".5pt">
                 <v:textbox>
                   <w:txbxContent>
                     <w:p>
@@ -6930,11 +8461,19 @@
                           <w:lang w:val="en-US"/>
                         </w:rPr>
                       </w:pPr>
+                      <w:proofErr w:type="gramStart"/>
                       <w:r>
                         <w:rPr>
                           <w:lang w:val="en-US"/>
                         </w:rPr>
-                        <w:t>{{ photo4</w:t>
+                        <w:t>{{ photo</w:t>
+                      </w:r>
+                      <w:proofErr w:type="gramEnd"/>
+                      <w:r>
+                        <w:rPr>
+                          <w:lang w:val="en-US"/>
+                        </w:rPr>
+                        <w:t>4</w:t>
                       </w:r>
                       <w:r>
                         <w:rPr>
@@ -6959,16 +8498,16 @@
         <mc:AlternateContent>
           <mc:Choice Requires="wps">
             <w:drawing>
-              <wp:anchor distT="0" distB="0" distL="114300" distR="114300" simplePos="0" relativeHeight="251665408" behindDoc="0" locked="0" layoutInCell="1" allowOverlap="1" wp14:anchorId="3CABFF8C" wp14:editId="2D776A5D">
+              <wp:anchor distT="0" distB="0" distL="114300" distR="114300" simplePos="0" relativeHeight="251665408" behindDoc="0" locked="0" layoutInCell="1" allowOverlap="1" wp14:anchorId="1C8CAEE4" wp14:editId="7A021DEA">
                 <wp:simplePos x="0" y="0"/>
                 <wp:positionH relativeFrom="margin">
                   <wp:posOffset>0</wp:posOffset>
                 </wp:positionH>
                 <wp:positionV relativeFrom="paragraph">
-                  <wp:posOffset>20320</wp:posOffset>
+                  <wp:posOffset>221615</wp:posOffset>
                 </wp:positionV>
-                <wp:extent cx="2987675" cy="3599815"/>
-                <wp:effectExtent l="0" t="0" r="22225" b="19685"/>
+                <wp:extent cx="2987675" cy="3909060"/>
+                <wp:effectExtent l="0" t="0" r="22225" b="15240"/>
                 <wp:wrapNone/>
                 <wp:docPr id="6" name="Text Box 6"/>
                 <wp:cNvGraphicFramePr/>
@@ -6979,7 +8518,7 @@
                       <wps:spPr>
                         <a:xfrm>
                           <a:off x="0" y="0"/>
-                          <a:ext cx="2987675" cy="3599815"/>
+                          <a:ext cx="2987675" cy="3909060"/>
                         </a:xfrm>
                         <a:prstGeom prst="rect">
                           <a:avLst/>
@@ -7001,12 +8540,14 @@
                                 <w:lang w:val="en-US"/>
                               </w:rPr>
                             </w:pPr>
+                            <w:proofErr w:type="gramStart"/>
                             <w:r>
                               <w:rPr>
                                 <w:lang w:val="en-US"/>
                               </w:rPr>
                               <w:t>{{ photo</w:t>
                             </w:r>
+                            <w:proofErr w:type="gramEnd"/>
                             <w:r>
                               <w:rPr>
                                 <w:lang w:val="en-US"/>
@@ -7042,7 +8583,7 @@
           </mc:Choice>
           <mc:Fallback>
             <w:pict>
-              <v:shape w14:anchorId="3CABFF8C" id="Text Box 6" o:spid="_x0000_s1032" type="#_x0000_t202" style="position:absolute;margin-left:0;margin-top:1.6pt;width:235.25pt;height:283.45pt;z-index:251665408;visibility:visible;mso-wrap-style:square;mso-width-percent:0;mso-height-percent:0;mso-wrap-distance-left:9pt;mso-wrap-distance-top:0;mso-wrap-distance-right:9pt;mso-wrap-distance-bottom:0;mso-position-horizontal:absolute;mso-position-horizontal-relative:margin;mso-position-vertical:absolute;mso-position-vertical-relative:text;mso-width-percent:0;mso-height-percent:0;mso-width-relative:margin;mso-height-relative:margin;v-text-anchor:top" o:gfxdata="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" fillcolor="white [3201]" strokeweight=".5pt">
+              <v:shape w14:anchorId="1C8CAEE4" id="Text Box 6" o:spid="_x0000_s1032" type="#_x0000_t202" style="position:absolute;margin-left:0;margin-top:17.45pt;width:235.25pt;height:307.8pt;z-index:251665408;visibility:visible;mso-wrap-style:square;mso-width-percent:0;mso-height-percent:0;mso-wrap-distance-left:9pt;mso-wrap-distance-top:0;mso-wrap-distance-right:9pt;mso-wrap-distance-bottom:0;mso-position-horizontal:absolute;mso-position-horizontal-relative:margin;mso-position-vertical:absolute;mso-position-vertical-relative:text;mso-width-percent:0;mso-height-percent:0;mso-width-relative:margin;mso-height-relative:margin;v-text-anchor:top" o:gfxdata="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" fillcolor="white [3201]" strokeweight=".5pt">
                 <v:textbox>
                   <w:txbxContent>
                     <w:p>
@@ -7051,12 +8592,14 @@
                           <w:lang w:val="en-US"/>
                         </w:rPr>
                       </w:pPr>
+                      <w:proofErr w:type="gramStart"/>
                       <w:r>
                         <w:rPr>
                           <w:lang w:val="en-US"/>
                         </w:rPr>
                         <w:t>{{ photo</w:t>
                       </w:r>
+                      <w:proofErr w:type="gramEnd"/>
                       <w:r>
                         <w:rPr>
                           <w:lang w:val="en-US"/>
@@ -7138,15 +8681,60 @@
               <w:rPr>
                 <w:rFonts w:ascii="Candara" w:hAnsi="Candara"/>
                 <w:b/>
-              </w:rPr>
-              <w:t xml:space="preserve">TAG NO : </w:t>
+                <w:sz w:val="24"/>
+                <w:szCs w:val="24"/>
+              </w:rPr>
+              <w:lastRenderedPageBreak/>
+              <w:t xml:space="preserve">TAG </w:t>
+            </w:r>
+            <w:proofErr w:type="gramStart"/>
+            <w:r>
+              <w:rPr>
+                <w:rFonts w:ascii="Candara" w:hAnsi="Candara"/>
+                <w:b/>
+                <w:sz w:val="24"/>
+                <w:szCs w:val="24"/>
+              </w:rPr>
+              <w:t>NO :</w:t>
+            </w:r>
+            <w:proofErr w:type="gramEnd"/>
+            <w:r>
+              <w:rPr>
+                <w:rFonts w:ascii="Candara" w:hAnsi="Candara"/>
+                <w:b/>
+                <w:sz w:val="24"/>
+                <w:szCs w:val="24"/>
+              </w:rPr>
+              <w:t xml:space="preserve"> </w:t>
             </w:r>
             <w:r>
               <w:rPr>
                 <w:rFonts w:ascii="Cambria Math" w:hAnsi="Cambria Math"/>
                 <w:b/>
-              </w:rPr>
-              <w:t>{{ tagnumber }}</w:t>
+                <w:sz w:val="28"/>
+                <w:szCs w:val="28"/>
+              </w:rPr>
+              <w:t xml:space="preserve">{{ </w:t>
+            </w:r>
+            <w:proofErr w:type="spellStart"/>
+            <w:r>
+              <w:rPr>
+                <w:rFonts w:ascii="Cambria Math" w:hAnsi="Cambria Math"/>
+                <w:b/>
+                <w:sz w:val="28"/>
+                <w:szCs w:val="28"/>
+              </w:rPr>
+              <w:t>tagnumber</w:t>
+            </w:r>
+            <w:proofErr w:type="spellEnd"/>
+            <w:r>
+              <w:rPr>
+                <w:rFonts w:ascii="Cambria Math" w:hAnsi="Cambria Math"/>
+                <w:b/>
+                <w:sz w:val="28"/>
+                <w:szCs w:val="28"/>
+              </w:rPr>
+              <w:t xml:space="preserve"> }}</w:t>
             </w:r>
           </w:p>
         </w:tc>
@@ -7166,15 +8754,39 @@
                 <w:szCs w:val="24"/>
               </w:rPr>
             </w:pPr>
+            <w:proofErr w:type="gramStart"/>
             <w:r>
               <w:rPr>
                 <w:rFonts w:ascii="Candara" w:hAnsi="Candara" w:cstheme="majorHAnsi"/>
                 <w:b/>
                 <w:bCs/>
-                <w:sz w:val="24"/>
-                <w:szCs w:val="24"/>
-              </w:rPr>
-              <w:t>{{ ownername }}</w:t>
+                <w:sz w:val="26"/>
+                <w:szCs w:val="26"/>
+              </w:rPr>
+              <w:t xml:space="preserve">{{ </w:t>
+            </w:r>
+            <w:proofErr w:type="spellStart"/>
+            <w:r>
+              <w:rPr>
+                <w:rFonts w:ascii="Candara" w:hAnsi="Candara" w:cstheme="majorHAnsi"/>
+                <w:b/>
+                <w:bCs/>
+                <w:sz w:val="26"/>
+                <w:szCs w:val="26"/>
+              </w:rPr>
+              <w:t>ownername</w:t>
+            </w:r>
+            <w:proofErr w:type="spellEnd"/>
+            <w:proofErr w:type="gramEnd"/>
+            <w:r>
+              <w:rPr>
+                <w:rFonts w:ascii="Candara" w:hAnsi="Candara" w:cstheme="majorHAnsi"/>
+                <w:b/>
+                <w:bCs/>
+                <w:sz w:val="26"/>
+                <w:szCs w:val="26"/>
+              </w:rPr>
+              <w:t xml:space="preserve"> }}</w:t>
             </w:r>
           </w:p>
         </w:tc>
@@ -7188,15 +8800,6 @@
           <w:szCs w:val="24"/>
         </w:rPr>
       </w:pPr>
-    </w:p>
-    <w:p>
-      <w:pPr>
-        <w:spacing w:after="0" w:line="240" w:lineRule="auto"/>
-        <w:rPr>
-          <w:sz w:val="24"/>
-          <w:szCs w:val="24"/>
-        </w:rPr>
-      </w:pPr>
       <w:r>
         <w:rPr>
           <w:noProof/>
@@ -7207,16 +8810,16 @@
         <mc:AlternateContent>
           <mc:Choice Requires="wps">
             <w:drawing>
-              <wp:anchor distT="0" distB="0" distL="114300" distR="114300" simplePos="0" relativeHeight="251680768" behindDoc="0" locked="0" layoutInCell="1" allowOverlap="1" wp14:anchorId="1EE06DF1" wp14:editId="22E666A8">
+              <wp:anchor distT="0" distB="0" distL="114300" distR="114300" simplePos="0" relativeHeight="251680768" behindDoc="0" locked="0" layoutInCell="1" allowOverlap="1" wp14:anchorId="0CC67A6E" wp14:editId="6FCD4643">
                 <wp:simplePos x="0" y="0"/>
                 <wp:positionH relativeFrom="margin">
-                  <wp:posOffset>3096895</wp:posOffset>
+                  <wp:align>right</wp:align>
                 </wp:positionH>
                 <wp:positionV relativeFrom="paragraph">
-                  <wp:posOffset>40640</wp:posOffset>
+                  <wp:posOffset>90805</wp:posOffset>
                 </wp:positionV>
-                <wp:extent cx="2987675" cy="3599815"/>
-                <wp:effectExtent l="0" t="0" r="22225" b="19685"/>
+                <wp:extent cx="2987675" cy="2575560"/>
+                <wp:effectExtent l="0" t="0" r="22225" b="15240"/>
                 <wp:wrapNone/>
                 <wp:docPr id="17" name="Text Box 17"/>
                 <wp:cNvGraphicFramePr/>
@@ -7227,7 +8830,7 @@
                       <wps:spPr>
                         <a:xfrm>
                           <a:off x="0" y="0"/>
-                          <a:ext cx="2987675" cy="3599815"/>
+                          <a:ext cx="2987675" cy="2575560"/>
                         </a:xfrm>
                         <a:prstGeom prst="rect">
                           <a:avLst/>
@@ -7249,23 +8852,25 @@
                                 <w:lang w:val="en-US"/>
                               </w:rPr>
                             </w:pPr>
+                            <w:proofErr w:type="gramStart"/>
                             <w:r>
                               <w:rPr>
                                 <w:lang w:val="en-US"/>
                               </w:rPr>
                               <w:t>{{ photo</w:t>
                             </w:r>
+                            <w:proofErr w:type="gramEnd"/>
                             <w:r>
                               <w:rPr>
                                 <w:lang w:val="en-US"/>
                               </w:rPr>
-                              <w:t>6</w:t>
+                              <w:t>6 }}</w:t>
                             </w:r>
                             <w:r>
                               <w:rPr>
                                 <w:lang w:val="en-US"/>
                               </w:rPr>
-                              <w:t xml:space="preserve"> }}</w:t>
+                              <w:t>M</w:t>
                             </w:r>
                           </w:p>
                         </w:txbxContent>
@@ -7290,7 +8895,7 @@
           </mc:Choice>
           <mc:Fallback>
             <w:pict>
-              <v:shape w14:anchorId="1EE06DF1" id="Text Box 17" o:spid="_x0000_s1033" type="#_x0000_t202" style="position:absolute;margin-left:243.85pt;margin-top:3.2pt;width:235.25pt;height:283.45pt;z-index:251680768;visibility:visible;mso-wrap-style:square;mso-width-percent:0;mso-height-percent:0;mso-wrap-distance-left:9pt;mso-wrap-distance-top:0;mso-wrap-distance-right:9pt;mso-wrap-distance-bottom:0;mso-position-horizontal:absolute;mso-position-horizontal-relative:margin;mso-position-vertical:absolute;mso-position-vertical-relative:text;mso-width-percent:0;mso-height-percent:0;mso-width-relative:margin;mso-height-relative:margin;v-text-anchor:top" o:gfxdata="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" fillcolor="white [3201]" strokeweight=".5pt">
+              <v:shape w14:anchorId="0CC67A6E" id="Text Box 17" o:spid="_x0000_s1033" type="#_x0000_t202" style="position:absolute;margin-left:184.05pt;margin-top:7.15pt;width:235.25pt;height:202.8pt;z-index:251680768;visibility:visible;mso-wrap-style:square;mso-width-percent:0;mso-height-percent:0;mso-wrap-distance-left:9pt;mso-wrap-distance-top:0;mso-wrap-distance-right:9pt;mso-wrap-distance-bottom:0;mso-position-horizontal:right;mso-position-horizontal-relative:margin;mso-position-vertical:absolute;mso-position-vertical-relative:text;mso-width-percent:0;mso-height-percent:0;mso-width-relative:margin;mso-height-relative:margin;v-text-anchor:top" o:gfxdata="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" fillcolor="white [3201]" strokeweight=".5pt">
                 <v:textbox>
                   <w:txbxContent>
                     <w:p>
@@ -7299,23 +8904,25 @@
                           <w:lang w:val="en-US"/>
                         </w:rPr>
                       </w:pPr>
+                      <w:proofErr w:type="gramStart"/>
                       <w:r>
                         <w:rPr>
                           <w:lang w:val="en-US"/>
                         </w:rPr>
                         <w:t>{{ photo</w:t>
                       </w:r>
+                      <w:proofErr w:type="gramEnd"/>
                       <w:r>
                         <w:rPr>
                           <w:lang w:val="en-US"/>
                         </w:rPr>
-                        <w:t>6</w:t>
+                        <w:t>6 }}</w:t>
                       </w:r>
                       <w:r>
                         <w:rPr>
                           <w:lang w:val="en-US"/>
                         </w:rPr>
-                        <w:t xml:space="preserve"> }}</w:t>
+                        <w:t>M</w:t>
                       </w:r>
                     </w:p>
                   </w:txbxContent>
@@ -7336,16 +8943,16 @@
         <mc:AlternateContent>
           <mc:Choice Requires="wps">
             <w:drawing>
-              <wp:anchor distT="0" distB="0" distL="114300" distR="114300" simplePos="0" relativeHeight="251681792" behindDoc="0" locked="0" layoutInCell="1" allowOverlap="1" wp14:anchorId="7BFD0608" wp14:editId="34DD5A4B">
+              <wp:anchor distT="0" distB="0" distL="114300" distR="114300" simplePos="0" relativeHeight="251681792" behindDoc="0" locked="0" layoutInCell="1" allowOverlap="1" wp14:anchorId="5E602574" wp14:editId="0A9BF31A">
                 <wp:simplePos x="0" y="0"/>
                 <wp:positionH relativeFrom="margin">
                   <wp:posOffset>0</wp:posOffset>
                 </wp:positionH>
                 <wp:positionV relativeFrom="paragraph">
-                  <wp:posOffset>49530</wp:posOffset>
+                  <wp:posOffset>83185</wp:posOffset>
                 </wp:positionV>
-                <wp:extent cx="2987675" cy="3599815"/>
-                <wp:effectExtent l="0" t="0" r="22225" b="19685"/>
+                <wp:extent cx="2987675" cy="2583180"/>
+                <wp:effectExtent l="0" t="0" r="22225" b="26670"/>
                 <wp:wrapNone/>
                 <wp:docPr id="18" name="Text Box 18"/>
                 <wp:cNvGraphicFramePr/>
@@ -7356,7 +8963,7 @@
                       <wps:spPr>
                         <a:xfrm>
                           <a:off x="0" y="0"/>
-                          <a:ext cx="2987675" cy="3599815"/>
+                          <a:ext cx="2987675" cy="2583180"/>
                         </a:xfrm>
                         <a:prstGeom prst="rect">
                           <a:avLst/>
@@ -7378,23 +8985,19 @@
                                 <w:lang w:val="en-US"/>
                               </w:rPr>
                             </w:pPr>
+                            <w:proofErr w:type="gramStart"/>
                             <w:r>
                               <w:rPr>
                                 <w:lang w:val="en-US"/>
                               </w:rPr>
                               <w:t>{{ photo</w:t>
                             </w:r>
+                            <w:proofErr w:type="gramEnd"/>
                             <w:r>
                               <w:rPr>
                                 <w:lang w:val="en-US"/>
                               </w:rPr>
-                              <w:t>5</w:t>
-                            </w:r>
-                            <w:r>
-                              <w:rPr>
-                                <w:lang w:val="en-US"/>
-                              </w:rPr>
-                              <w:t xml:space="preserve"> }}</w:t>
+                              <w:t>5 }}</w:t>
                             </w:r>
                           </w:p>
                         </w:txbxContent>
@@ -7419,7 +9022,7 @@
           </mc:Choice>
           <mc:Fallback>
             <w:pict>
-              <v:shape w14:anchorId="7BFD0608" id="Text Box 18" o:spid="_x0000_s1034" type="#_x0000_t202" style="position:absolute;margin-left:0;margin-top:3.9pt;width:235.25pt;height:283.45pt;z-index:251681792;visibility:visible;mso-wrap-style:square;mso-width-percent:0;mso-height-percent:0;mso-wrap-distance-left:9pt;mso-wrap-distance-top:0;mso-wrap-distance-right:9pt;mso-wrap-distance-bottom:0;mso-position-horizontal:absolute;mso-position-horizontal-relative:margin;mso-position-vertical:absolute;mso-position-vertical-relative:text;mso-width-percent:0;mso-height-percent:0;mso-width-relative:margin;mso-height-relative:margin;v-text-anchor:top" o:gfxdata="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" fillcolor="white [3201]" strokeweight=".5pt">
+              <v:shape w14:anchorId="5E602574" id="Text Box 18" o:spid="_x0000_s1034" type="#_x0000_t202" style="position:absolute;margin-left:0;margin-top:6.55pt;width:235.25pt;height:203.4pt;z-index:251681792;visibility:visible;mso-wrap-style:square;mso-width-percent:0;mso-height-percent:0;mso-wrap-distance-left:9pt;mso-wrap-distance-top:0;mso-wrap-distance-right:9pt;mso-wrap-distance-bottom:0;mso-position-horizontal:absolute;mso-position-horizontal-relative:margin;mso-position-vertical:absolute;mso-position-vertical-relative:text;mso-width-percent:0;mso-height-percent:0;mso-width-relative:margin;mso-height-relative:margin;v-text-anchor:top" o:gfxdata="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" fillcolor="white [3201]" strokeweight=".5pt">
                 <v:textbox>
                   <w:txbxContent>
                     <w:p>
@@ -7428,23 +9031,19 @@
                           <w:lang w:val="en-US"/>
                         </w:rPr>
                       </w:pPr>
+                      <w:proofErr w:type="gramStart"/>
                       <w:r>
                         <w:rPr>
                           <w:lang w:val="en-US"/>
                         </w:rPr>
                         <w:t>{{ photo</w:t>
                       </w:r>
+                      <w:proofErr w:type="gramEnd"/>
                       <w:r>
                         <w:rPr>
                           <w:lang w:val="en-US"/>
                         </w:rPr>
-                        <w:t>5</w:t>
-                      </w:r>
-                      <w:r>
-                        <w:rPr>
-                          <w:lang w:val="en-US"/>
-                        </w:rPr>
-                        <w:t xml:space="preserve"> }}</w:t>
+                        <w:t>5 }}</w:t>
                       </w:r>
                     </w:p>
                   </w:txbxContent>
@@ -7573,31 +9172,36 @@
         </w:rPr>
       </w:pPr>
     </w:p>
-    <w:p/>
-    <w:p/>
-    <w:p/>
-    <w:p/>
     <w:p>
+      <w:pPr>
+        <w:spacing w:after="0" w:line="240" w:lineRule="auto"/>
+        <w:rPr>
+          <w:sz w:val="24"/>
+          <w:szCs w:val="24"/>
+        </w:rPr>
+      </w:pPr>
       <w:r>
         <w:rPr>
           <w:noProof/>
+          <w:sz w:val="24"/>
+          <w:szCs w:val="24"/>
           <w:lang w:eastAsia="en-IN" w:bidi="gu-IN"/>
         </w:rPr>
         <mc:AlternateContent>
           <mc:Choice Requires="wps">
             <w:drawing>
-              <wp:anchor distT="0" distB="0" distL="114300" distR="114300" simplePos="0" relativeHeight="251678720" behindDoc="0" locked="0" layoutInCell="1" allowOverlap="1" wp14:anchorId="2ADDAC9D" wp14:editId="1533D3D0">
+              <wp:anchor distT="0" distB="0" distL="114300" distR="114300" simplePos="0" relativeHeight="251683840" behindDoc="0" locked="0" layoutInCell="1" allowOverlap="1" wp14:anchorId="0476F302" wp14:editId="098B13BF">
                 <wp:simplePos x="0" y="0"/>
                 <wp:positionH relativeFrom="margin">
-                  <wp:posOffset>3100705</wp:posOffset>
+                  <wp:posOffset>-7620</wp:posOffset>
                 </wp:positionH>
                 <wp:positionV relativeFrom="paragraph">
-                  <wp:posOffset>32385</wp:posOffset>
+                  <wp:posOffset>191135</wp:posOffset>
                 </wp:positionV>
-                <wp:extent cx="2987675" cy="3599815"/>
-                <wp:effectExtent l="0" t="0" r="22225" b="19685"/>
+                <wp:extent cx="2987675" cy="2377440"/>
+                <wp:effectExtent l="0" t="0" r="22225" b="22860"/>
                 <wp:wrapNone/>
-                <wp:docPr id="19" name="Text Box 19"/>
+                <wp:docPr id="4" name="Text Box 4"/>
                 <wp:cNvGraphicFramePr/>
                 <a:graphic xmlns:a="http://schemas.openxmlformats.org/drawingml/2006/main">
                   <a:graphicData uri="http://schemas.microsoft.com/office/word/2010/wordprocessingShape">
@@ -7606,7 +9210,7 @@
                       <wps:spPr>
                         <a:xfrm>
                           <a:off x="0" y="0"/>
-                          <a:ext cx="2987675" cy="3599815"/>
+                          <a:ext cx="2987675" cy="2377440"/>
                         </a:xfrm>
                         <a:prstGeom prst="rect">
                           <a:avLst/>
@@ -7628,23 +9232,19 @@
                                 <w:lang w:val="en-US"/>
                               </w:rPr>
                             </w:pPr>
+                            <w:proofErr w:type="gramStart"/>
                             <w:r>
                               <w:rPr>
                                 <w:lang w:val="en-US"/>
                               </w:rPr>
                               <w:t>{{ photo</w:t>
                             </w:r>
+                            <w:proofErr w:type="gramEnd"/>
                             <w:r>
                               <w:rPr>
                                 <w:lang w:val="en-US"/>
                               </w:rPr>
-                              <w:t>8</w:t>
-                            </w:r>
-                            <w:r>
-                              <w:rPr>
-                                <w:lang w:val="en-US"/>
-                              </w:rPr>
-                              <w:t xml:space="preserve"> }}</w:t>
+                              <w:t>7 }}</w:t>
                             </w:r>
                           </w:p>
                         </w:txbxContent>
@@ -7669,7 +9269,7 @@
           </mc:Choice>
           <mc:Fallback>
             <w:pict>
-              <v:shape w14:anchorId="2ADDAC9D" id="Text Box 19" o:spid="_x0000_s1035" type="#_x0000_t202" style="position:absolute;margin-left:244.15pt;margin-top:2.55pt;width:235.25pt;height:283.45pt;z-index:251678720;visibility:visible;mso-wrap-style:square;mso-width-percent:0;mso-height-percent:0;mso-wrap-distance-left:9pt;mso-wrap-distance-top:0;mso-wrap-distance-right:9pt;mso-wrap-distance-bottom:0;mso-position-horizontal:absolute;mso-position-horizontal-relative:margin;mso-position-vertical:absolute;mso-position-vertical-relative:text;mso-width-percent:0;mso-height-percent:0;mso-width-relative:margin;mso-height-relative:margin;v-text-anchor:top" o:gfxdata="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" fillcolor="white [3201]" strokeweight=".5pt">
+              <v:shape w14:anchorId="0476F302" id="Text Box 4" o:spid="_x0000_s1035" type="#_x0000_t202" style="position:absolute;margin-left:-.6pt;margin-top:15.05pt;width:235.25pt;height:187.2pt;z-index:251683840;visibility:visible;mso-wrap-style:square;mso-width-percent:0;mso-height-percent:0;mso-wrap-distance-left:9pt;mso-wrap-distance-top:0;mso-wrap-distance-right:9pt;mso-wrap-distance-bottom:0;mso-position-horizontal:absolute;mso-position-horizontal-relative:margin;mso-position-vertical:absolute;mso-position-vertical-relative:text;mso-width-percent:0;mso-height-percent:0;mso-width-relative:margin;mso-height-relative:margin;v-text-anchor:top" o:gfxdata="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" fillcolor="white [3201]" strokeweight=".5pt">
                 <v:textbox>
                   <w:txbxContent>
                     <w:p>
@@ -7678,23 +9278,19 @@
                           <w:lang w:val="en-US"/>
                         </w:rPr>
                       </w:pPr>
+                      <w:proofErr w:type="gramStart"/>
                       <w:r>
                         <w:rPr>
                           <w:lang w:val="en-US"/>
                         </w:rPr>
                         <w:t>{{ photo</w:t>
                       </w:r>
+                      <w:proofErr w:type="gramEnd"/>
                       <w:r>
                         <w:rPr>
                           <w:lang w:val="en-US"/>
                         </w:rPr>
-                        <w:t>8</w:t>
-                      </w:r>
-                      <w:r>
-                        <w:rPr>
-                          <w:lang w:val="en-US"/>
-                        </w:rPr>
-                        <w:t xml:space="preserve"> }}</w:t>
+                        <w:t>7 }}</w:t>
                       </w:r>
                     </w:p>
                   </w:txbxContent>
@@ -7705,26 +9301,30 @@
           </mc:Fallback>
         </mc:AlternateContent>
       </w:r>
+    </w:p>
+    <w:p>
       <w:r>
         <w:rPr>
           <w:noProof/>
+          <w:sz w:val="24"/>
+          <w:szCs w:val="24"/>
           <w:lang w:eastAsia="en-IN" w:bidi="gu-IN"/>
         </w:rPr>
         <mc:AlternateContent>
           <mc:Choice Requires="wps">
             <w:drawing>
-              <wp:anchor distT="0" distB="0" distL="114300" distR="114300" simplePos="0" relativeHeight="251679744" behindDoc="0" locked="0" layoutInCell="1" allowOverlap="1" wp14:anchorId="00517EB3" wp14:editId="51764BFA">
+              <wp:anchor distT="0" distB="0" distL="114300" distR="114300" simplePos="0" relativeHeight="251685888" behindDoc="0" locked="0" layoutInCell="1" allowOverlap="1" wp14:anchorId="7679F979" wp14:editId="745EDBE7">
                 <wp:simplePos x="0" y="0"/>
                 <wp:positionH relativeFrom="margin">
-                  <wp:posOffset>0</wp:posOffset>
+                  <wp:posOffset>3096895</wp:posOffset>
                 </wp:positionH>
                 <wp:positionV relativeFrom="paragraph">
-                  <wp:posOffset>20320</wp:posOffset>
+                  <wp:posOffset>5080</wp:posOffset>
                 </wp:positionV>
-                <wp:extent cx="2987675" cy="3599815"/>
-                <wp:effectExtent l="0" t="0" r="22225" b="19685"/>
+                <wp:extent cx="2987675" cy="2377440"/>
+                <wp:effectExtent l="0" t="0" r="22225" b="22860"/>
                 <wp:wrapNone/>
-                <wp:docPr id="20" name="Text Box 20"/>
+                <wp:docPr id="10" name="Text Box 10"/>
                 <wp:cNvGraphicFramePr/>
                 <a:graphic xmlns:a="http://schemas.openxmlformats.org/drawingml/2006/main">
                   <a:graphicData uri="http://schemas.microsoft.com/office/word/2010/wordprocessingShape">
@@ -7733,7 +9333,7 @@
                       <wps:spPr>
                         <a:xfrm>
                           <a:off x="0" y="0"/>
-                          <a:ext cx="2987675" cy="3599815"/>
+                          <a:ext cx="2987675" cy="2377440"/>
                         </a:xfrm>
                         <a:prstGeom prst="rect">
                           <a:avLst/>
@@ -7755,23 +9355,19 @@
                                 <w:lang w:val="en-US"/>
                               </w:rPr>
                             </w:pPr>
+                            <w:proofErr w:type="gramStart"/>
                             <w:r>
                               <w:rPr>
                                 <w:lang w:val="en-US"/>
                               </w:rPr>
                               <w:t>{{ photo</w:t>
                             </w:r>
+                            <w:proofErr w:type="gramEnd"/>
                             <w:r>
                               <w:rPr>
                                 <w:lang w:val="en-US"/>
                               </w:rPr>
-                              <w:t>7</w:t>
-                            </w:r>
-                            <w:r>
-                              <w:rPr>
-                                <w:lang w:val="en-US"/>
-                              </w:rPr>
-                              <w:t xml:space="preserve"> }}</w:t>
+                              <w:t>8 }}</w:t>
                             </w:r>
                           </w:p>
                         </w:txbxContent>
@@ -7796,7 +9392,7 @@
           </mc:Choice>
           <mc:Fallback>
             <w:pict>
-              <v:shape w14:anchorId="00517EB3" id="Text Box 20" o:spid="_x0000_s1036" type="#_x0000_t202" style="position:absolute;margin-left:0;margin-top:1.6pt;width:235.25pt;height:283.45pt;z-index:251679744;visibility:visible;mso-wrap-style:square;mso-width-percent:0;mso-height-percent:0;mso-wrap-distance-left:9pt;mso-wrap-distance-top:0;mso-wrap-distance-right:9pt;mso-wrap-distance-bottom:0;mso-position-horizontal:absolute;mso-position-horizontal-relative:margin;mso-position-vertical:absolute;mso-position-vertical-relative:text;mso-width-percent:0;mso-height-percent:0;mso-width-relative:margin;mso-height-relative:margin;v-text-anchor:top" o:gfxdata="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" fillcolor="white [3201]" strokeweight=".5pt">
+              <v:shape w14:anchorId="7679F979" id="Text Box 10" o:spid="_x0000_s1036" type="#_x0000_t202" style="position:absolute;margin-left:243.85pt;margin-top:.4pt;width:235.25pt;height:187.2pt;z-index:251685888;visibility:visible;mso-wrap-style:square;mso-width-percent:0;mso-height-percent:0;mso-wrap-distance-left:9pt;mso-wrap-distance-top:0;mso-wrap-distance-right:9pt;mso-wrap-distance-bottom:0;mso-position-horizontal:absolute;mso-position-horizontal-relative:margin;mso-position-vertical:absolute;mso-position-vertical-relative:text;mso-width-percent:0;mso-height-percent:0;mso-width-relative:margin;mso-height-relative:margin;v-text-anchor:top" o:gfxdata="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" fillcolor="white [3201]" strokeweight=".5pt">
                 <v:textbox>
                   <w:txbxContent>
                     <w:p>
@@ -7805,23 +9401,19 @@
                           <w:lang w:val="en-US"/>
                         </w:rPr>
                       </w:pPr>
+                      <w:proofErr w:type="gramStart"/>
                       <w:r>
                         <w:rPr>
                           <w:lang w:val="en-US"/>
                         </w:rPr>
                         <w:t>{{ photo</w:t>
                       </w:r>
+                      <w:proofErr w:type="gramEnd"/>
                       <w:r>
                         <w:rPr>
                           <w:lang w:val="en-US"/>
                         </w:rPr>
-                        <w:t>7</w:t>
-                      </w:r>
-                      <w:r>
-                        <w:rPr>
-                          <w:lang w:val="en-US"/>
-                        </w:rPr>
-                        <w:t xml:space="preserve"> }}</w:t>
+                        <w:t>8 }}</w:t>
                       </w:r>
                     </w:p>
                   </w:txbxContent>
@@ -7840,117 +9432,7 @@
     <w:p/>
     <w:p/>
     <w:p/>
-    <w:p/>
-    <w:p/>
-    <w:p/>
-    <w:p/>
-    <w:p/>
-    <w:p/>
     <w:p>
-      <w:pPr>
-        <w:spacing w:after="0" w:line="240" w:lineRule="auto"/>
-        <w:rPr>
-          <w:sz w:val="24"/>
-          <w:szCs w:val="24"/>
-        </w:rPr>
-      </w:pPr>
-    </w:p>
-    <w:tbl>
-      <w:tblPr>
-        <w:tblW w:w="9581" w:type="dxa"/>
-        <w:tblBorders>
-          <w:top w:val="single" w:sz="4" w:space="0" w:color="auto"/>
-          <w:left w:val="single" w:sz="4" w:space="0" w:color="auto"/>
-          <w:bottom w:val="single" w:sz="4" w:space="0" w:color="auto"/>
-          <w:right w:val="single" w:sz="4" w:space="0" w:color="auto"/>
-          <w:insideH w:val="single" w:sz="4" w:space="0" w:color="auto"/>
-          <w:insideV w:val="single" w:sz="4" w:space="0" w:color="auto"/>
-        </w:tblBorders>
-        <w:tblLayout w:type="fixed"/>
-        <w:tblLook w:val="0000" w:firstRow="0" w:lastRow="0" w:firstColumn="0" w:lastColumn="0" w:noHBand="0" w:noVBand="0"/>
-      </w:tblPr>
-      <w:tblGrid>
-        <w:gridCol w:w="4819"/>
-        <w:gridCol w:w="4762"/>
-      </w:tblGrid>
-      <w:tr>
-        <w:tc>
-          <w:tcPr>
-            <w:tcW w:w="4819" w:type="dxa"/>
-            <w:vAlign w:val="center"/>
-          </w:tcPr>
-          <w:p>
-            <w:pPr>
-              <w:spacing w:before="20" w:after="20"/>
-              <w:jc w:val="center"/>
-              <w:rPr>
-                <w:rFonts w:ascii="Candara" w:hAnsi="Candara"/>
-                <w:b/>
-              </w:rPr>
-            </w:pPr>
-            <w:r>
-              <w:rPr>
-                <w:rFonts w:ascii="Candara" w:hAnsi="Candara"/>
-                <w:b/>
-              </w:rPr>
-              <w:t xml:space="preserve">TAG NO : </w:t>
-            </w:r>
-            <w:r>
-              <w:rPr>
-                <w:rFonts w:ascii="Cambria Math" w:hAnsi="Cambria Math"/>
-                <w:b/>
-              </w:rPr>
-              <w:t>{{ tagnumber }}</w:t>
-            </w:r>
-          </w:p>
-        </w:tc>
-        <w:tc>
-          <w:tcPr>
-            <w:tcW w:w="4762" w:type="dxa"/>
-          </w:tcPr>
-          <w:p>
-            <w:pPr>
-              <w:spacing w:before="20" w:after="20" w:line="276" w:lineRule="auto"/>
-              <w:jc w:val="center"/>
-              <w:rPr>
-                <w:rFonts w:ascii="Candara" w:hAnsi="Candara" w:cstheme="majorHAnsi"/>
-                <w:b/>
-                <w:bCs/>
-                <w:sz w:val="24"/>
-                <w:szCs w:val="24"/>
-              </w:rPr>
-            </w:pPr>
-            <w:r>
-              <w:rPr>
-                <w:rFonts w:ascii="Candara" w:hAnsi="Candara" w:cstheme="majorHAnsi"/>
-                <w:b/>
-                <w:bCs/>
-                <w:sz w:val="24"/>
-                <w:szCs w:val="24"/>
-              </w:rPr>
-              <w:t>{{ ownername }}</w:t>
-            </w:r>
-          </w:p>
-        </w:tc>
-      </w:tr>
-    </w:tbl>
-    <w:p>
-      <w:pPr>
-        <w:spacing w:after="0" w:line="240" w:lineRule="auto"/>
-        <w:rPr>
-          <w:sz w:val="24"/>
-          <w:szCs w:val="24"/>
-        </w:rPr>
-      </w:pPr>
-    </w:p>
-    <w:p>
-      <w:pPr>
-        <w:spacing w:after="0" w:line="240" w:lineRule="auto"/>
-        <w:rPr>
-          <w:sz w:val="24"/>
-          <w:szCs w:val="24"/>
-        </w:rPr>
-      </w:pPr>
       <w:r>
         <w:rPr>
           <w:noProof/>
@@ -7961,18 +9443,18 @@
         <mc:AlternateContent>
           <mc:Choice Requires="wps">
             <w:drawing>
-              <wp:anchor distT="0" distB="0" distL="114300" distR="114300" simplePos="0" relativeHeight="251685888" behindDoc="0" locked="0" layoutInCell="1" allowOverlap="1" wp14:anchorId="1EE06DF1" wp14:editId="22E666A8">
+              <wp:anchor distT="0" distB="0" distL="114300" distR="114300" simplePos="0" relativeHeight="251688960" behindDoc="0" locked="0" layoutInCell="1" allowOverlap="1" wp14:anchorId="6694A136" wp14:editId="2C1B8FBA">
                 <wp:simplePos x="0" y="0"/>
                 <wp:positionH relativeFrom="margin">
                   <wp:posOffset>3096895</wp:posOffset>
                 </wp:positionH>
                 <wp:positionV relativeFrom="paragraph">
-                  <wp:posOffset>40640</wp:posOffset>
+                  <wp:posOffset>227330</wp:posOffset>
                 </wp:positionV>
-                <wp:extent cx="2987675" cy="3599815"/>
-                <wp:effectExtent l="0" t="0" r="22225" b="19685"/>
+                <wp:extent cx="2987675" cy="2712720"/>
+                <wp:effectExtent l="0" t="0" r="22225" b="11430"/>
                 <wp:wrapNone/>
-                <wp:docPr id="21" name="Text Box 21"/>
+                <wp:docPr id="12" name="Text Box 12"/>
                 <wp:cNvGraphicFramePr/>
                 <a:graphic xmlns:a="http://schemas.openxmlformats.org/drawingml/2006/main">
                   <a:graphicData uri="http://schemas.microsoft.com/office/word/2010/wordprocessingShape">
@@ -7981,7 +9463,7 @@
                       <wps:spPr>
                         <a:xfrm>
                           <a:off x="0" y="0"/>
-                          <a:ext cx="2987675" cy="3599815"/>
+                          <a:ext cx="2987675" cy="2712720"/>
                         </a:xfrm>
                         <a:prstGeom prst="rect">
                           <a:avLst/>
@@ -8003,23 +9485,19 @@
                                 <w:lang w:val="en-US"/>
                               </w:rPr>
                             </w:pPr>
+                            <w:proofErr w:type="gramStart"/>
                             <w:r>
                               <w:rPr>
                                 <w:lang w:val="en-US"/>
                               </w:rPr>
                               <w:t>{{ photo</w:t>
                             </w:r>
+                            <w:proofErr w:type="gramEnd"/>
                             <w:r>
                               <w:rPr>
                                 <w:lang w:val="en-US"/>
                               </w:rPr>
-                              <w:t>10</w:t>
-                            </w:r>
-                            <w:r>
-                              <w:rPr>
-                                <w:lang w:val="en-US"/>
-                              </w:rPr>
-                              <w:t xml:space="preserve"> }}</w:t>
+                              <w:t>10 }}</w:t>
                             </w:r>
                           </w:p>
                         </w:txbxContent>
@@ -8044,7 +9522,7 @@
           </mc:Choice>
           <mc:Fallback>
             <w:pict>
-              <v:shape w14:anchorId="1EE06DF1" id="Text Box 21" o:spid="_x0000_s1037" type="#_x0000_t202" style="position:absolute;margin-left:243.85pt;margin-top:3.2pt;width:235.25pt;height:283.45pt;z-index:251685888;visibility:visible;mso-wrap-style:square;mso-width-percent:0;mso-height-percent:0;mso-wrap-distance-left:9pt;mso-wrap-distance-top:0;mso-wrap-distance-right:9pt;mso-wrap-distance-bottom:0;mso-position-horizontal:absolute;mso-position-horizontal-relative:margin;mso-position-vertical:absolute;mso-position-vertical-relative:text;mso-width-percent:0;mso-height-percent:0;mso-width-relative:margin;mso-height-relative:margin;v-text-anchor:top" o:gfxdata="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" fillcolor="white [3201]" strokeweight=".5pt">
+              <v:shape w14:anchorId="6694A136" id="Text Box 12" o:spid="_x0000_s1037" type="#_x0000_t202" style="position:absolute;margin-left:243.85pt;margin-top:17.9pt;width:235.25pt;height:213.6pt;z-index:251688960;visibility:visible;mso-wrap-style:square;mso-width-percent:0;mso-height-percent:0;mso-wrap-distance-left:9pt;mso-wrap-distance-top:0;mso-wrap-distance-right:9pt;mso-wrap-distance-bottom:0;mso-position-horizontal:absolute;mso-position-horizontal-relative:margin;mso-position-vertical:absolute;mso-position-vertical-relative:text;mso-width-percent:0;mso-height-percent:0;mso-width-relative:margin;mso-height-relative:margin;v-text-anchor:top" o:gfxdata="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" fillcolor="white [3201]" strokeweight=".5pt">
                 <v:textbox>
                   <w:txbxContent>
                     <w:p>
@@ -8053,23 +9531,19 @@
                           <w:lang w:val="en-US"/>
                         </w:rPr>
                       </w:pPr>
+                      <w:proofErr w:type="gramStart"/>
                       <w:r>
                         <w:rPr>
                           <w:lang w:val="en-US"/>
                         </w:rPr>
                         <w:t>{{ photo</w:t>
                       </w:r>
+                      <w:proofErr w:type="gramEnd"/>
                       <w:r>
                         <w:rPr>
                           <w:lang w:val="en-US"/>
                         </w:rPr>
-                        <w:t>10</w:t>
-                      </w:r>
-                      <w:r>
-                        <w:rPr>
-                          <w:lang w:val="en-US"/>
-                        </w:rPr>
-                        <w:t xml:space="preserve"> }}</w:t>
+                        <w:t>10 }}</w:t>
                       </w:r>
                     </w:p>
                   </w:txbxContent>
@@ -8090,18 +9564,18 @@
         <mc:AlternateContent>
           <mc:Choice Requires="wps">
             <w:drawing>
-              <wp:anchor distT="0" distB="0" distL="114300" distR="114300" simplePos="0" relativeHeight="251686912" behindDoc="0" locked="0" layoutInCell="1" allowOverlap="1" wp14:anchorId="7BFD0608" wp14:editId="34DD5A4B">
+              <wp:anchor distT="0" distB="0" distL="114300" distR="114300" simplePos="0" relativeHeight="251687936" behindDoc="0" locked="0" layoutInCell="1" allowOverlap="1" wp14:anchorId="2D6090BC" wp14:editId="204985AB">
                 <wp:simplePos x="0" y="0"/>
                 <wp:positionH relativeFrom="margin">
-                  <wp:posOffset>0</wp:posOffset>
+                  <wp:posOffset>-7620</wp:posOffset>
                 </wp:positionH>
                 <wp:positionV relativeFrom="paragraph">
-                  <wp:posOffset>49530</wp:posOffset>
+                  <wp:posOffset>227330</wp:posOffset>
                 </wp:positionV>
-                <wp:extent cx="2987675" cy="3599815"/>
-                <wp:effectExtent l="0" t="0" r="22225" b="19685"/>
+                <wp:extent cx="2987675" cy="2705100"/>
+                <wp:effectExtent l="0" t="0" r="22225" b="19050"/>
                 <wp:wrapNone/>
-                <wp:docPr id="22" name="Text Box 22"/>
+                <wp:docPr id="11" name="Text Box 11"/>
                 <wp:cNvGraphicFramePr/>
                 <a:graphic xmlns:a="http://schemas.openxmlformats.org/drawingml/2006/main">
                   <a:graphicData uri="http://schemas.microsoft.com/office/word/2010/wordprocessingShape">
@@ -8110,7 +9584,7 @@
                       <wps:spPr>
                         <a:xfrm>
                           <a:off x="0" y="0"/>
-                          <a:ext cx="2987675" cy="3599815"/>
+                          <a:ext cx="2987675" cy="2705100"/>
                         </a:xfrm>
                         <a:prstGeom prst="rect">
                           <a:avLst/>
@@ -8132,23 +9606,19 @@
                                 <w:lang w:val="en-US"/>
                               </w:rPr>
                             </w:pPr>
+                            <w:proofErr w:type="gramStart"/>
                             <w:r>
                               <w:rPr>
                                 <w:lang w:val="en-US"/>
                               </w:rPr>
                               <w:t>{{ photo</w:t>
                             </w:r>
+                            <w:proofErr w:type="gramEnd"/>
                             <w:r>
                               <w:rPr>
                                 <w:lang w:val="en-US"/>
                               </w:rPr>
-                              <w:t>9</w:t>
-                            </w:r>
-                            <w:r>
-                              <w:rPr>
-                                <w:lang w:val="en-US"/>
-                              </w:rPr>
-                              <w:t xml:space="preserve"> }}</w:t>
+                              <w:t>9 }}</w:t>
                             </w:r>
                           </w:p>
                         </w:txbxContent>
@@ -8173,7 +9643,7 @@
           </mc:Choice>
           <mc:Fallback>
             <w:pict>
-              <v:shape w14:anchorId="7BFD0608" id="Text Box 22" o:spid="_x0000_s1038" type="#_x0000_t202" style="position:absolute;margin-left:0;margin-top:3.9pt;width:235.25pt;height:283.45pt;z-index:251686912;visibility:visible;mso-wrap-style:square;mso-width-percent:0;mso-height-percent:0;mso-wrap-distance-left:9pt;mso-wrap-distance-top:0;mso-wrap-distance-right:9pt;mso-wrap-distance-bottom:0;mso-position-horizontal:absolute;mso-position-horizontal-relative:margin;mso-position-vertical:absolute;mso-position-vertical-relative:text;mso-width-percent:0;mso-height-percent:0;mso-width-relative:margin;mso-height-relative:margin;v-text-anchor:top" o:gfxdata="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" fillcolor="white [3201]" strokeweight=".5pt">
+              <v:shape w14:anchorId="2D6090BC" id="Text Box 11" o:spid="_x0000_s1038" type="#_x0000_t202" style="position:absolute;margin-left:-.6pt;margin-top:17.9pt;width:235.25pt;height:213pt;z-index:251687936;visibility:visible;mso-wrap-style:square;mso-width-percent:0;mso-height-percent:0;mso-wrap-distance-left:9pt;mso-wrap-distance-top:0;mso-wrap-distance-right:9pt;mso-wrap-distance-bottom:0;mso-position-horizontal:absolute;mso-position-horizontal-relative:margin;mso-position-vertical:absolute;mso-position-vertical-relative:text;mso-width-percent:0;mso-height-percent:0;mso-width-relative:margin;mso-height-relative:margin;v-text-anchor:top" o:gfxdata="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" fillcolor="white [3201]" strokeweight=".5pt">
                 <v:textbox>
                   <w:txbxContent>
                     <w:p>
@@ -8182,23 +9652,19 @@
                           <w:lang w:val="en-US"/>
                         </w:rPr>
                       </w:pPr>
+                      <w:proofErr w:type="gramStart"/>
                       <w:r>
                         <w:rPr>
                           <w:lang w:val="en-US"/>
                         </w:rPr>
                         <w:t>{{ photo</w:t>
                       </w:r>
+                      <w:proofErr w:type="gramEnd"/>
                       <w:r>
                         <w:rPr>
                           <w:lang w:val="en-US"/>
                         </w:rPr>
-                        <w:t>9</w:t>
-                      </w:r>
-                      <w:r>
-                        <w:rPr>
-                          <w:lang w:val="en-US"/>
-                        </w:rPr>
-                        <w:t xml:space="preserve"> }}</w:t>
+                        <w:t>9 }}</w:t>
                       </w:r>
                     </w:p>
                   </w:txbxContent>
@@ -8211,387 +9677,10 @@
       </w:r>
     </w:p>
     <w:p>
-      <w:pPr>
-        <w:spacing w:after="0" w:line="240" w:lineRule="auto"/>
-        <w:rPr>
-          <w:sz w:val="24"/>
-          <w:szCs w:val="24"/>
-        </w:rPr>
-      </w:pPr>
-    </w:p>
-    <w:p>
-      <w:pPr>
-        <w:spacing w:after="0" w:line="240" w:lineRule="auto"/>
-        <w:rPr>
-          <w:sz w:val="24"/>
-          <w:szCs w:val="24"/>
-        </w:rPr>
-      </w:pPr>
-    </w:p>
-    <w:p>
-      <w:pPr>
-        <w:spacing w:after="0" w:line="240" w:lineRule="auto"/>
-        <w:rPr>
-          <w:sz w:val="24"/>
-          <w:szCs w:val="24"/>
-        </w:rPr>
-      </w:pPr>
-    </w:p>
-    <w:p>
-      <w:pPr>
-        <w:spacing w:after="0" w:line="240" w:lineRule="auto"/>
-        <w:rPr>
-          <w:sz w:val="24"/>
-          <w:szCs w:val="24"/>
-        </w:rPr>
-      </w:pPr>
-    </w:p>
-    <w:p>
-      <w:pPr>
-        <w:spacing w:after="0" w:line="240" w:lineRule="auto"/>
-        <w:rPr>
-          <w:sz w:val="24"/>
-          <w:szCs w:val="24"/>
-        </w:rPr>
-      </w:pPr>
-    </w:p>
-    <w:p>
-      <w:pPr>
-        <w:spacing w:after="0" w:line="240" w:lineRule="auto"/>
-        <w:rPr>
-          <w:sz w:val="24"/>
-          <w:szCs w:val="24"/>
-        </w:rPr>
-      </w:pPr>
-    </w:p>
-    <w:p>
-      <w:pPr>
-        <w:spacing w:after="0" w:line="240" w:lineRule="auto"/>
-        <w:rPr>
-          <w:sz w:val="24"/>
-          <w:szCs w:val="24"/>
-        </w:rPr>
-      </w:pPr>
-    </w:p>
-    <w:p>
-      <w:pPr>
-        <w:spacing w:after="0" w:line="240" w:lineRule="auto"/>
-        <w:rPr>
-          <w:sz w:val="24"/>
-          <w:szCs w:val="24"/>
-        </w:rPr>
-      </w:pPr>
-    </w:p>
-    <w:p>
-      <w:pPr>
-        <w:spacing w:after="0" w:line="240" w:lineRule="auto"/>
-        <w:rPr>
-          <w:sz w:val="24"/>
-          <w:szCs w:val="24"/>
-        </w:rPr>
-      </w:pPr>
-    </w:p>
-    <w:p>
-      <w:pPr>
-        <w:spacing w:after="0" w:line="240" w:lineRule="auto"/>
-        <w:rPr>
-          <w:sz w:val="24"/>
-          <w:szCs w:val="24"/>
-        </w:rPr>
-      </w:pPr>
-    </w:p>
-    <w:p>
-      <w:pPr>
-        <w:spacing w:after="0" w:line="240" w:lineRule="auto"/>
-        <w:rPr>
-          <w:sz w:val="24"/>
-          <w:szCs w:val="24"/>
-        </w:rPr>
-      </w:pPr>
-    </w:p>
-    <w:p>
-      <w:pPr>
-        <w:spacing w:after="0" w:line="240" w:lineRule="auto"/>
-        <w:rPr>
-          <w:sz w:val="24"/>
-          <w:szCs w:val="24"/>
-        </w:rPr>
-      </w:pPr>
-    </w:p>
-    <w:p>
-      <w:pPr>
-        <w:spacing w:after="0" w:line="240" w:lineRule="auto"/>
-        <w:rPr>
-          <w:sz w:val="24"/>
-          <w:szCs w:val="24"/>
-        </w:rPr>
-      </w:pPr>
-    </w:p>
-    <w:p/>
-    <w:p/>
-    <w:p/>
-    <w:p/>
-    <w:p>
       <w:r>
-        <w:rPr>
-          <w:noProof/>
-          <w:lang w:eastAsia="en-IN" w:bidi="gu-IN"/>
-        </w:rPr>
-        <mc:AlternateContent>
-          <mc:Choice Requires="wps">
-            <w:drawing>
-              <wp:anchor distT="0" distB="0" distL="114300" distR="114300" simplePos="0" relativeHeight="251683840" behindDoc="0" locked="0" layoutInCell="1" allowOverlap="1" wp14:anchorId="2ADDAC9D" wp14:editId="1533D3D0">
-                <wp:simplePos x="0" y="0"/>
-                <wp:positionH relativeFrom="margin">
-                  <wp:posOffset>3100705</wp:posOffset>
-                </wp:positionH>
-                <wp:positionV relativeFrom="paragraph">
-                  <wp:posOffset>32385</wp:posOffset>
-                </wp:positionV>
-                <wp:extent cx="2987675" cy="3599815"/>
-                <wp:effectExtent l="0" t="0" r="22225" b="19685"/>
-                <wp:wrapNone/>
-                <wp:docPr id="23" name="Text Box 23"/>
-                <wp:cNvGraphicFramePr/>
-                <a:graphic xmlns:a="http://schemas.openxmlformats.org/drawingml/2006/main">
-                  <a:graphicData uri="http://schemas.microsoft.com/office/word/2010/wordprocessingShape">
-                    <wps:wsp>
-                      <wps:cNvSpPr txBox="1"/>
-                      <wps:spPr>
-                        <a:xfrm>
-                          <a:off x="0" y="0"/>
-                          <a:ext cx="2987675" cy="3599815"/>
-                        </a:xfrm>
-                        <a:prstGeom prst="rect">
-                          <a:avLst/>
-                        </a:prstGeom>
-                        <a:solidFill>
-                          <a:schemeClr val="lt1"/>
-                        </a:solidFill>
-                        <a:ln w="6350">
-                          <a:solidFill>
-                            <a:prstClr val="black"/>
-                          </a:solidFill>
-                        </a:ln>
-                      </wps:spPr>
-                      <wps:txbx>
-                        <w:txbxContent>
-                          <w:p>
-                            <w:pPr>
-                              <w:rPr>
-                                <w:lang w:val="en-US"/>
-                              </w:rPr>
-                            </w:pPr>
-                            <w:r>
-                              <w:rPr>
-                                <w:lang w:val="en-US"/>
-                              </w:rPr>
-                              <w:t>{{ photo</w:t>
-                            </w:r>
-                            <w:r>
-                              <w:rPr>
-                                <w:lang w:val="en-US"/>
-                              </w:rPr>
-                              <w:t>12</w:t>
-                            </w:r>
-                            <w:r>
-                              <w:rPr>
-                                <w:lang w:val="en-US"/>
-                              </w:rPr>
-                              <w:t xml:space="preserve"> }}</w:t>
-                            </w:r>
-                          </w:p>
-                        </w:txbxContent>
-                      </wps:txbx>
-                      <wps:bodyPr rot="0" spcFirstLastPara="0" vertOverflow="overflow" horzOverflow="overflow" vert="horz" wrap="square" lIns="91440" tIns="45720" rIns="91440" bIns="45720" numCol="1" spcCol="0" rtlCol="0" fromWordArt="0" anchor="t" anchorCtr="0" forceAA="0" compatLnSpc="1">
-                        <a:prstTxWarp prst="textNoShape">
-                          <a:avLst/>
-                        </a:prstTxWarp>
-                        <a:noAutofit/>
-                      </wps:bodyPr>
-                    </wps:wsp>
-                  </a:graphicData>
-                </a:graphic>
-                <wp14:sizeRelH relativeFrom="margin">
-                  <wp14:pctWidth>0</wp14:pctWidth>
-                </wp14:sizeRelH>
-                <wp14:sizeRelV relativeFrom="margin">
-                  <wp14:pctHeight>0</wp14:pctHeight>
-                </wp14:sizeRelV>
-              </wp:anchor>
-            </w:drawing>
-          </mc:Choice>
-          <mc:Fallback>
-            <w:pict>
-              <v:shape w14:anchorId="2ADDAC9D" id="Text Box 23" o:spid="_x0000_s1039" type="#_x0000_t202" style="position:absolute;margin-left:244.15pt;margin-top:2.55pt;width:235.25pt;height:283.45pt;z-index:251683840;visibility:visible;mso-wrap-style:square;mso-width-percent:0;mso-height-percent:0;mso-wrap-distance-left:9pt;mso-wrap-distance-top:0;mso-wrap-distance-right:9pt;mso-wrap-distance-bottom:0;mso-position-horizontal:absolute;mso-position-horizontal-relative:margin;mso-position-vertical:absolute;mso-position-vertical-relative:text;mso-width-percent:0;mso-height-percent:0;mso-width-relative:margin;mso-height-relative:margin;v-text-anchor:top" o:gfxdata="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" fillcolor="white [3201]" strokeweight=".5pt">
-                <v:textbox>
-                  <w:txbxContent>
-                    <w:p>
-                      <w:pPr>
-                        <w:rPr>
-                          <w:lang w:val="en-US"/>
-                        </w:rPr>
-                      </w:pPr>
-                      <w:r>
-                        <w:rPr>
-                          <w:lang w:val="en-US"/>
-                        </w:rPr>
-                        <w:t>{{ photo</w:t>
-                      </w:r>
-                      <w:r>
-                        <w:rPr>
-                          <w:lang w:val="en-US"/>
-                        </w:rPr>
-                        <w:t>12</w:t>
-                      </w:r>
-                      <w:r>
-                        <w:rPr>
-                          <w:lang w:val="en-US"/>
-                        </w:rPr>
-                        <w:t xml:space="preserve"> }}</w:t>
-                      </w:r>
-                    </w:p>
-                  </w:txbxContent>
-                </v:textbox>
-                <w10:wrap anchorx="margin"/>
-              </v:shape>
-            </w:pict>
-          </mc:Fallback>
-        </mc:AlternateContent>
-      </w:r>
-      <w:r>
-        <w:rPr>
-          <w:noProof/>
-          <w:lang w:eastAsia="en-IN" w:bidi="gu-IN"/>
-        </w:rPr>
-        <mc:AlternateContent>
-          <mc:Choice Requires="wps">
-            <w:drawing>
-              <wp:anchor distT="0" distB="0" distL="114300" distR="114300" simplePos="0" relativeHeight="251684864" behindDoc="0" locked="0" layoutInCell="1" allowOverlap="1" wp14:anchorId="00517EB3" wp14:editId="51764BFA">
-                <wp:simplePos x="0" y="0"/>
-                <wp:positionH relativeFrom="margin">
-                  <wp:posOffset>0</wp:posOffset>
-                </wp:positionH>
-                <wp:positionV relativeFrom="paragraph">
-                  <wp:posOffset>20320</wp:posOffset>
-                </wp:positionV>
-                <wp:extent cx="2987675" cy="3599815"/>
-                <wp:effectExtent l="0" t="0" r="22225" b="19685"/>
-                <wp:wrapNone/>
-                <wp:docPr id="24" name="Text Box 24"/>
-                <wp:cNvGraphicFramePr/>
-                <a:graphic xmlns:a="http://schemas.openxmlformats.org/drawingml/2006/main">
-                  <a:graphicData uri="http://schemas.microsoft.com/office/word/2010/wordprocessingShape">
-                    <wps:wsp>
-                      <wps:cNvSpPr txBox="1"/>
-                      <wps:spPr>
-                        <a:xfrm>
-                          <a:off x="0" y="0"/>
-                          <a:ext cx="2987675" cy="3599815"/>
-                        </a:xfrm>
-                        <a:prstGeom prst="rect">
-                          <a:avLst/>
-                        </a:prstGeom>
-                        <a:solidFill>
-                          <a:schemeClr val="lt1"/>
-                        </a:solidFill>
-                        <a:ln w="6350">
-                          <a:solidFill>
-                            <a:prstClr val="black"/>
-                          </a:solidFill>
-                        </a:ln>
-                      </wps:spPr>
-                      <wps:txbx>
-                        <w:txbxContent>
-                          <w:p>
-                            <w:pPr>
-                              <w:rPr>
-                                <w:lang w:val="en-US"/>
-                              </w:rPr>
-                            </w:pPr>
-                            <w:r>
-                              <w:rPr>
-                                <w:lang w:val="en-US"/>
-                              </w:rPr>
-                              <w:t>{{ photo</w:t>
-                            </w:r>
-                            <w:r>
-                              <w:rPr>
-                                <w:lang w:val="en-US"/>
-                              </w:rPr>
-                              <w:t>11</w:t>
-                            </w:r>
-                            <w:r>
-                              <w:rPr>
-                                <w:lang w:val="en-US"/>
-                              </w:rPr>
-                              <w:t xml:space="preserve"> }}</w:t>
-                            </w:r>
-                          </w:p>
-                        </w:txbxContent>
-                      </wps:txbx>
-                      <wps:bodyPr rot="0" spcFirstLastPara="0" vertOverflow="overflow" horzOverflow="overflow" vert="horz" wrap="square" lIns="91440" tIns="45720" rIns="91440" bIns="45720" numCol="1" spcCol="0" rtlCol="0" fromWordArt="0" anchor="t" anchorCtr="0" forceAA="0" compatLnSpc="1">
-                        <a:prstTxWarp prst="textNoShape">
-                          <a:avLst/>
-                        </a:prstTxWarp>
-                        <a:noAutofit/>
-                      </wps:bodyPr>
-                    </wps:wsp>
-                  </a:graphicData>
-                </a:graphic>
-                <wp14:sizeRelH relativeFrom="margin">
-                  <wp14:pctWidth>0</wp14:pctWidth>
-                </wp14:sizeRelH>
-                <wp14:sizeRelV relativeFrom="margin">
-                  <wp14:pctHeight>0</wp14:pctHeight>
-                </wp14:sizeRelV>
-              </wp:anchor>
-            </w:drawing>
-          </mc:Choice>
-          <mc:Fallback>
-            <w:pict>
-              <v:shape w14:anchorId="00517EB3" id="Text Box 24" o:spid="_x0000_s1040" type="#_x0000_t202" style="position:absolute;margin-left:0;margin-top:1.6pt;width:235.25pt;height:283.45pt;z-index:251684864;visibility:visible;mso-wrap-style:square;mso-width-percent:0;mso-height-percent:0;mso-wrap-distance-left:9pt;mso-wrap-distance-top:0;mso-wrap-distance-right:9pt;mso-wrap-distance-bottom:0;mso-position-horizontal:absolute;mso-position-horizontal-relative:margin;mso-position-vertical:absolute;mso-position-vertical-relative:text;mso-width-percent:0;mso-height-percent:0;mso-width-relative:margin;mso-height-relative:margin;v-text-anchor:top" o:gfxdata="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" fillcolor="white [3201]" strokeweight=".5pt">
-                <v:textbox>
-                  <w:txbxContent>
-                    <w:p>
-                      <w:pPr>
-                        <w:rPr>
-                          <w:lang w:val="en-US"/>
-                        </w:rPr>
-                      </w:pPr>
-                      <w:r>
-                        <w:rPr>
-                          <w:lang w:val="en-US"/>
-                        </w:rPr>
-                        <w:t>{{ photo</w:t>
-                      </w:r>
-                      <w:r>
-                        <w:rPr>
-                          <w:lang w:val="en-US"/>
-                        </w:rPr>
-                        <w:t>11</w:t>
-                      </w:r>
-                      <w:r>
-                        <w:rPr>
-                          <w:lang w:val="en-US"/>
-                        </w:rPr>
-                        <w:t xml:space="preserve"> }}</w:t>
-                      </w:r>
-                    </w:p>
-                  </w:txbxContent>
-                </v:textbox>
-                <w10:wrap anchorx="margin"/>
-              </v:shape>
-            </w:pict>
-          </mc:Fallback>
-        </mc:AlternateContent>
+        <w:t>M</w:t>
       </w:r>
     </w:p>
-    <w:p/>
-    <w:p/>
-    <w:p/>
-    <w:p/>
-    <w:p/>
     <w:p/>
     <w:p/>
     <w:p/>
@@ -8613,7 +9702,7 @@
 </file>
 
 <file path=word/endnotes.xml><?xml version="1.0" encoding="utf-8"?>
-<w:endnotes xmlns:wpc="http://schemas.microsoft.com/office/word/2010/wordprocessingCanvas" xmlns:cx="http://schemas.microsoft.com/office/drawing/2014/chartex" xmlns:cx1="http://schemas.microsoft.com/office/drawing/2015/9/8/chartex" xmlns:mc="http://schemas.openxmlformats.org/markup-compatibility/2006" xmlns:o="urn:schemas-microsoft-com:office:office" xmlns:r="http://schemas.openxmlformats.org/officeDocument/2006/relationships" xmlns:m="http://schemas.openxmlformats.org/officeDocument/2006/math" xmlns:v="urn:schemas-microsoft-com:vml" xmlns:wp14="http://schemas.microsoft.com/office/word/2010/wordprocessingDrawing" xmlns:wp="http://schemas.openxmlformats.org/drawingml/2006/wordprocessingDrawing" xmlns:w10="urn:schemas-microsoft-com:office:word" xmlns:w="http://schemas.openxmlformats.org/wordprocessingml/2006/main" xmlns:w14="http://schemas.microsoft.com/office/word/2010/wordml" xmlns:w15="http://schemas.microsoft.com/office/word/2012/wordml" xmlns:w16se="http://schemas.microsoft.com/office/word/2015/wordml/symex" xmlns:wpg="http://schemas.microsoft.com/office/word/2010/wordprocessingGroup" xmlns:wpi="http://schemas.microsoft.com/office/word/2010/wordprocessingInk" xmlns:wne="http://schemas.microsoft.com/office/word/2006/wordml" xmlns:wps="http://schemas.microsoft.com/office/word/2010/wordprocessingShape" mc:Ignorable="w14 w15 w16se wp14">
+<w:endnotes xmlns:wpc="http://schemas.microsoft.com/office/word/2010/wordprocessingCanvas" xmlns:cx="http://schemas.microsoft.com/office/drawing/2014/chartex" xmlns:cx1="http://schemas.microsoft.com/office/drawing/2015/9/8/chartex" xmlns:cx2="http://schemas.microsoft.com/office/drawing/2015/10/21/chartex" xmlns:cx3="http://schemas.microsoft.com/office/drawing/2016/5/9/chartex" xmlns:cx4="http://schemas.microsoft.com/office/drawing/2016/5/10/chartex" xmlns:cx5="http://schemas.microsoft.com/office/drawing/2016/5/11/chartex" xmlns:cx6="http://schemas.microsoft.com/office/drawing/2016/5/12/chartex" xmlns:cx7="http://schemas.microsoft.com/office/drawing/2016/5/13/chartex" xmlns:cx8="http://schemas.microsoft.com/office/drawing/2016/5/14/chartex" xmlns:mc="http://schemas.openxmlformats.org/markup-compatibility/2006" xmlns:aink="http://schemas.microsoft.com/office/drawing/2016/ink" xmlns:am3d="http://schemas.microsoft.com/office/drawing/2017/model3d" xmlns:o="urn:schemas-microsoft-com:office:office" xmlns:oel="http://schemas.microsoft.com/office/2019/extlst" xmlns:r="http://schemas.openxmlformats.org/officeDocument/2006/relationships" xmlns:m="http://schemas.openxmlformats.org/officeDocument/2006/math" xmlns:v="urn:schemas-microsoft-com:vml" xmlns:wp14="http://schemas.microsoft.com/office/word/2010/wordprocessingDrawing" xmlns:wp="http://schemas.openxmlformats.org/drawingml/2006/wordprocessingDrawing" xmlns:w10="urn:schemas-microsoft-com:office:word" xmlns:w="http://schemas.openxmlformats.org/wordprocessingml/2006/main" xmlns:w14="http://schemas.microsoft.com/office/word/2010/wordml" xmlns:w15="http://schemas.microsoft.com/office/word/2012/wordml" xmlns:w16cex="http://schemas.microsoft.com/office/word/2018/wordml/cex" xmlns:w16cid="http://schemas.microsoft.com/office/word/2016/wordml/cid" xmlns:w16="http://schemas.microsoft.com/office/word/2018/wordml" xmlns:w16sdtdh="http://schemas.microsoft.com/office/word/2020/wordml/sdtdatahash" xmlns:w16se="http://schemas.microsoft.com/office/word/2015/wordml/symex" xmlns:wpg="http://schemas.microsoft.com/office/word/2010/wordprocessingGroup" xmlns:wpi="http://schemas.microsoft.com/office/word/2010/wordprocessingInk" xmlns:wne="http://schemas.microsoft.com/office/word/2006/wordml" xmlns:wps="http://schemas.microsoft.com/office/word/2010/wordprocessingShape" mc:Ignorable="w14 w15 w16se w16cid w16 w16cex w16sdtdh wp14">
   <w:endnote w:type="separator" w:id="-1">
     <w:p>
       <w:pPr>
@@ -8638,7 +9727,7 @@
 </file>
 
 <file path=word/footer1.xml><?xml version="1.0" encoding="utf-8"?>
-<w:ftr xmlns:wpc="http://schemas.microsoft.com/office/word/2010/wordprocessingCanvas" xmlns:cx="http://schemas.microsoft.com/office/drawing/2014/chartex" xmlns:cx1="http://schemas.microsoft.com/office/drawing/2015/9/8/chartex" xmlns:mc="http://schemas.openxmlformats.org/markup-compatibility/2006" xmlns:o="urn:schemas-microsoft-com:office:office" xmlns:r="http://schemas.openxmlformats.org/officeDocument/2006/relationships" xmlns:m="http://schemas.openxmlformats.org/officeDocument/2006/math" xmlns:v="urn:schemas-microsoft-com:vml" xmlns:wp14="http://schemas.microsoft.com/office/word/2010/wordprocessingDrawing" xmlns:wp="http://schemas.openxmlformats.org/drawingml/2006/wordprocessingDrawing" xmlns:w10="urn:schemas-microsoft-com:office:word" xmlns:w="http://schemas.openxmlformats.org/wordprocessingml/2006/main" xmlns:w14="http://schemas.microsoft.com/office/word/2010/wordml" xmlns:w15="http://schemas.microsoft.com/office/word/2012/wordml" xmlns:w16se="http://schemas.microsoft.com/office/word/2015/wordml/symex" xmlns:wpg="http://schemas.microsoft.com/office/word/2010/wordprocessingGroup" xmlns:wpi="http://schemas.microsoft.com/office/word/2010/wordprocessingInk" xmlns:wne="http://schemas.microsoft.com/office/word/2006/wordml" xmlns:wps="http://schemas.microsoft.com/office/word/2010/wordprocessingShape" mc:Ignorable="w14 w15 w16se wp14">
+<w:ftr xmlns:wpc="http://schemas.microsoft.com/office/word/2010/wordprocessingCanvas" xmlns:cx="http://schemas.microsoft.com/office/drawing/2014/chartex" xmlns:cx1="http://schemas.microsoft.com/office/drawing/2015/9/8/chartex" xmlns:cx2="http://schemas.microsoft.com/office/drawing/2015/10/21/chartex" xmlns:cx3="http://schemas.microsoft.com/office/drawing/2016/5/9/chartex" xmlns:cx4="http://schemas.microsoft.com/office/drawing/2016/5/10/chartex" xmlns:cx5="http://schemas.microsoft.com/office/drawing/2016/5/11/chartex" xmlns:cx6="http://schemas.microsoft.com/office/drawing/2016/5/12/chartex" xmlns:cx7="http://schemas.microsoft.com/office/drawing/2016/5/13/chartex" xmlns:cx8="http://schemas.microsoft.com/office/drawing/2016/5/14/chartex" xmlns:mc="http://schemas.openxmlformats.org/markup-compatibility/2006" xmlns:aink="http://schemas.microsoft.com/office/drawing/2016/ink" xmlns:am3d="http://schemas.microsoft.com/office/drawing/2017/model3d" xmlns:o="urn:schemas-microsoft-com:office:office" xmlns:oel="http://schemas.microsoft.com/office/2019/extlst" xmlns:r="http://schemas.openxmlformats.org/officeDocument/2006/relationships" xmlns:m="http://schemas.openxmlformats.org/officeDocument/2006/math" xmlns:v="urn:schemas-microsoft-com:vml" xmlns:wp14="http://schemas.microsoft.com/office/word/2010/wordprocessingDrawing" xmlns:wp="http://schemas.openxmlformats.org/drawingml/2006/wordprocessingDrawing" xmlns:w10="urn:schemas-microsoft-com:office:word" xmlns:w="http://schemas.openxmlformats.org/wordprocessingml/2006/main" xmlns:w14="http://schemas.microsoft.com/office/word/2010/wordml" xmlns:w15="http://schemas.microsoft.com/office/word/2012/wordml" xmlns:w16cex="http://schemas.microsoft.com/office/word/2018/wordml/cex" xmlns:w16cid="http://schemas.microsoft.com/office/word/2016/wordml/cid" xmlns:w16="http://schemas.microsoft.com/office/word/2018/wordml" xmlns:w16sdtdh="http://schemas.microsoft.com/office/word/2020/wordml/sdtdatahash" xmlns:w16se="http://schemas.microsoft.com/office/word/2015/wordml/symex" xmlns:wpg="http://schemas.microsoft.com/office/word/2010/wordprocessingGroup" xmlns:wpi="http://schemas.microsoft.com/office/word/2010/wordprocessingInk" xmlns:wne="http://schemas.microsoft.com/office/word/2006/wordml" xmlns:wps="http://schemas.microsoft.com/office/word/2010/wordprocessingShape" mc:Ignorable="w14 w15 w16se w16cid w16 w16cex w16sdtdh wp14">
   <w:sdt>
     <w:sdtPr>
       <w:id w:val="109646422"/>
@@ -8716,7 +9805,7 @@
 </file>
 
 <file path=word/footnotes.xml><?xml version="1.0" encoding="utf-8"?>
-<w:footnotes xmlns:wpc="http://schemas.microsoft.com/office/word/2010/wordprocessingCanvas" xmlns:cx="http://schemas.microsoft.com/office/drawing/2014/chartex" xmlns:cx1="http://schemas.microsoft.com/office/drawing/2015/9/8/chartex" xmlns:mc="http://schemas.openxmlformats.org/markup-compatibility/2006" xmlns:o="urn:schemas-microsoft-com:office:office" xmlns:r="http://schemas.openxmlformats.org/officeDocument/2006/relationships" xmlns:m="http://schemas.openxmlformats.org/officeDocument/2006/math" xmlns:v="urn:schemas-microsoft-com:vml" xmlns:wp14="http://schemas.microsoft.com/office/word/2010/wordprocessingDrawing" xmlns:wp="http://schemas.openxmlformats.org/drawingml/2006/wordprocessingDrawing" xmlns:w10="urn:schemas-microsoft-com:office:word" xmlns:w="http://schemas.openxmlformats.org/wordprocessingml/2006/main" xmlns:w14="http://schemas.microsoft.com/office/word/2010/wordml" xmlns:w15="http://schemas.microsoft.com/office/word/2012/wordml" xmlns:w16se="http://schemas.microsoft.com/office/word/2015/wordml/symex" xmlns:wpg="http://schemas.microsoft.com/office/word/2010/wordprocessingGroup" xmlns:wpi="http://schemas.microsoft.com/office/word/2010/wordprocessingInk" xmlns:wne="http://schemas.microsoft.com/office/word/2006/wordml" xmlns:wps="http://schemas.microsoft.com/office/word/2010/wordprocessingShape" mc:Ignorable="w14 w15 w16se wp14">
+<w:footnotes xmlns:wpc="http://schemas.microsoft.com/office/word/2010/wordprocessingCanvas" xmlns:cx="http://schemas.microsoft.com/office/drawing/2014/chartex" xmlns:cx1="http://schemas.microsoft.com/office/drawing/2015/9/8/chartex" xmlns:cx2="http://schemas.microsoft.com/office/drawing/2015/10/21/chartex" xmlns:cx3="http://schemas.microsoft.com/office/drawing/2016/5/9/chartex" xmlns:cx4="http://schemas.microsoft.com/office/drawing/2016/5/10/chartex" xmlns:cx5="http://schemas.microsoft.com/office/drawing/2016/5/11/chartex" xmlns:cx6="http://schemas.microsoft.com/office/drawing/2016/5/12/chartex" xmlns:cx7="http://schemas.microsoft.com/office/drawing/2016/5/13/chartex" xmlns:cx8="http://schemas.microsoft.com/office/drawing/2016/5/14/chartex" xmlns:mc="http://schemas.openxmlformats.org/markup-compatibility/2006" xmlns:aink="http://schemas.microsoft.com/office/drawing/2016/ink" xmlns:am3d="http://schemas.microsoft.com/office/drawing/2017/model3d" xmlns:o="urn:schemas-microsoft-com:office:office" xmlns:oel="http://schemas.microsoft.com/office/2019/extlst" xmlns:r="http://schemas.openxmlformats.org/officeDocument/2006/relationships" xmlns:m="http://schemas.openxmlformats.org/officeDocument/2006/math" xmlns:v="urn:schemas-microsoft-com:vml" xmlns:wp14="http://schemas.microsoft.com/office/word/2010/wordprocessingDrawing" xmlns:wp="http://schemas.openxmlformats.org/drawingml/2006/wordprocessingDrawing" xmlns:w10="urn:schemas-microsoft-com:office:word" xmlns:w="http://schemas.openxmlformats.org/wordprocessingml/2006/main" xmlns:w14="http://schemas.microsoft.com/office/word/2010/wordml" xmlns:w15="http://schemas.microsoft.com/office/word/2012/wordml" xmlns:w16cex="http://schemas.microsoft.com/office/word/2018/wordml/cex" xmlns:w16cid="http://schemas.microsoft.com/office/word/2016/wordml/cid" xmlns:w16="http://schemas.microsoft.com/office/word/2018/wordml" xmlns:w16sdtdh="http://schemas.microsoft.com/office/word/2020/wordml/sdtdatahash" xmlns:w16se="http://schemas.microsoft.com/office/word/2015/wordml/symex" xmlns:wpg="http://schemas.microsoft.com/office/word/2010/wordprocessingGroup" xmlns:wpi="http://schemas.microsoft.com/office/word/2010/wordprocessingInk" xmlns:wne="http://schemas.microsoft.com/office/word/2006/wordml" xmlns:wps="http://schemas.microsoft.com/office/word/2010/wordprocessingShape" mc:Ignorable="w14 w15 w16se w16cid w16 w16cex w16sdtdh wp14">
   <w:footnote w:type="separator" w:id="-1">
     <w:p>
       <w:pPr>
@@ -8741,7 +9830,7 @@
 </file>
 
 <file path=word/header1.xml><?xml version="1.0" encoding="utf-8"?>
-<w:hdr xmlns:wpc="http://schemas.microsoft.com/office/word/2010/wordprocessingCanvas" xmlns:cx="http://schemas.microsoft.com/office/drawing/2014/chartex" xmlns:cx1="http://schemas.microsoft.com/office/drawing/2015/9/8/chartex" xmlns:mc="http://schemas.openxmlformats.org/markup-compatibility/2006" xmlns:o="urn:schemas-microsoft-com:office:office" xmlns:r="http://schemas.openxmlformats.org/officeDocument/2006/relationships" xmlns:m="http://schemas.openxmlformats.org/officeDocument/2006/math" xmlns:v="urn:schemas-microsoft-com:vml" xmlns:wp14="http://schemas.microsoft.com/office/word/2010/wordprocessingDrawing" xmlns:wp="http://schemas.openxmlformats.org/drawingml/2006/wordprocessingDrawing" xmlns:w10="urn:schemas-microsoft-com:office:word" xmlns:w="http://schemas.openxmlformats.org/wordprocessingml/2006/main" xmlns:w14="http://schemas.microsoft.com/office/word/2010/wordml" xmlns:w15="http://schemas.microsoft.com/office/word/2012/wordml" xmlns:w16se="http://schemas.microsoft.com/office/word/2015/wordml/symex" xmlns:wpg="http://schemas.microsoft.com/office/word/2010/wordprocessingGroup" xmlns:wpi="http://schemas.microsoft.com/office/word/2010/wordprocessingInk" xmlns:wne="http://schemas.microsoft.com/office/word/2006/wordml" xmlns:wps="http://schemas.microsoft.com/office/word/2010/wordprocessingShape" mc:Ignorable="w14 w15 w16se wp14">
+<w:hdr xmlns:wpc="http://schemas.microsoft.com/office/word/2010/wordprocessingCanvas" xmlns:cx="http://schemas.microsoft.com/office/drawing/2014/chartex" xmlns:cx1="http://schemas.microsoft.com/office/drawing/2015/9/8/chartex" xmlns:cx2="http://schemas.microsoft.com/office/drawing/2015/10/21/chartex" xmlns:cx3="http://schemas.microsoft.com/office/drawing/2016/5/9/chartex" xmlns:cx4="http://schemas.microsoft.com/office/drawing/2016/5/10/chartex" xmlns:cx5="http://schemas.microsoft.com/office/drawing/2016/5/11/chartex" xmlns:cx6="http://schemas.microsoft.com/office/drawing/2016/5/12/chartex" xmlns:cx7="http://schemas.microsoft.com/office/drawing/2016/5/13/chartex" xmlns:cx8="http://schemas.microsoft.com/office/drawing/2016/5/14/chartex" xmlns:mc="http://schemas.openxmlformats.org/markup-compatibility/2006" xmlns:aink="http://schemas.microsoft.com/office/drawing/2016/ink" xmlns:am3d="http://schemas.microsoft.com/office/drawing/2017/model3d" xmlns:o="urn:schemas-microsoft-com:office:office" xmlns:oel="http://schemas.microsoft.com/office/2019/extlst" xmlns:r="http://schemas.openxmlformats.org/officeDocument/2006/relationships" xmlns:m="http://schemas.openxmlformats.org/officeDocument/2006/math" xmlns:v="urn:schemas-microsoft-com:vml" xmlns:wp14="http://schemas.microsoft.com/office/word/2010/wordprocessingDrawing" xmlns:wp="http://schemas.openxmlformats.org/drawingml/2006/wordprocessingDrawing" xmlns:w10="urn:schemas-microsoft-com:office:word" xmlns:w="http://schemas.openxmlformats.org/wordprocessingml/2006/main" xmlns:w14="http://schemas.microsoft.com/office/word/2010/wordml" xmlns:w15="http://schemas.microsoft.com/office/word/2012/wordml" xmlns:w16cex="http://schemas.microsoft.com/office/word/2018/wordml/cex" xmlns:w16cid="http://schemas.microsoft.com/office/word/2016/wordml/cid" xmlns:w16="http://schemas.microsoft.com/office/word/2018/wordml" xmlns:w16sdtdh="http://schemas.microsoft.com/office/word/2020/wordml/sdtdatahash" xmlns:w16se="http://schemas.microsoft.com/office/word/2015/wordml/symex" xmlns:wpg="http://schemas.microsoft.com/office/word/2010/wordprocessingGroup" xmlns:wpi="http://schemas.microsoft.com/office/word/2010/wordprocessingInk" xmlns:wne="http://schemas.microsoft.com/office/word/2006/wordml" xmlns:wps="http://schemas.microsoft.com/office/word/2010/wordprocessingShape" mc:Ignorable="w14 w15 w16se w16cid w16 w16cex w16sdtdh wp14">
   <w:p>
     <w:pPr>
       <w:spacing w:after="0" w:line="240" w:lineRule="auto"/>
@@ -8894,7 +9983,16 @@
         <w:bCs/>
       </w:rPr>
       <w:tab/>
-      <w:t xml:space="preserve">              </w:t>
+      <w:t xml:space="preserve">           </w:t>
+    </w:r>
+    <w:proofErr w:type="gramStart"/>
+    <w:r>
+      <w:rPr>
+        <w:rFonts w:asciiTheme="majorHAnsi" w:hAnsiTheme="majorHAnsi" w:cstheme="majorHAnsi"/>
+        <w:b/>
+        <w:bCs/>
+      </w:rPr>
+      <w:t xml:space="preserve">   </w:t>
     </w:r>
     <w:r>
       <w:rPr>
@@ -8907,6 +10005,7 @@
       </w:rPr>
       <w:t>(</w:t>
     </w:r>
+    <w:proofErr w:type="gramEnd"/>
     <w:r>
       <w:rPr>
         <w:rFonts w:ascii="Segoe UI Symbol" w:hAnsi="Segoe UI Symbol" w:cs="Segoe UI Symbol"/>
@@ -8991,7 +10090,7 @@
 </file>
 
 <file path=word/numbering.xml><?xml version="1.0" encoding="utf-8"?>
-<w:numbering xmlns:wpc="http://schemas.microsoft.com/office/word/2010/wordprocessingCanvas" xmlns:cx="http://schemas.microsoft.com/office/drawing/2014/chartex" xmlns:cx1="http://schemas.microsoft.com/office/drawing/2015/9/8/chartex" xmlns:mc="http://schemas.openxmlformats.org/markup-compatibility/2006" xmlns:o="urn:schemas-microsoft-com:office:office" xmlns:r="http://schemas.openxmlformats.org/officeDocument/2006/relationships" xmlns:m="http://schemas.openxmlformats.org/officeDocument/2006/math" xmlns:v="urn:schemas-microsoft-com:vml" xmlns:wp14="http://schemas.microsoft.com/office/word/2010/wordprocessingDrawing" xmlns:wp="http://schemas.openxmlformats.org/drawingml/2006/wordprocessingDrawing" xmlns:w10="urn:schemas-microsoft-com:office:word" xmlns:w="http://schemas.openxmlformats.org/wordprocessingml/2006/main" xmlns:w14="http://schemas.microsoft.com/office/word/2010/wordml" xmlns:w15="http://schemas.microsoft.com/office/word/2012/wordml" xmlns:w16se="http://schemas.microsoft.com/office/word/2015/wordml/symex" xmlns:wpg="http://schemas.microsoft.com/office/word/2010/wordprocessingGroup" xmlns:wpi="http://schemas.microsoft.com/office/word/2010/wordprocessingInk" xmlns:wne="http://schemas.microsoft.com/office/word/2006/wordml" xmlns:wps="http://schemas.microsoft.com/office/word/2010/wordprocessingShape" mc:Ignorable="w14 w15 w16se wp14">
+<w:numbering xmlns:wpc="http://schemas.microsoft.com/office/word/2010/wordprocessingCanvas" xmlns:cx="http://schemas.microsoft.com/office/drawing/2014/chartex" xmlns:cx1="http://schemas.microsoft.com/office/drawing/2015/9/8/chartex" xmlns:cx2="http://schemas.microsoft.com/office/drawing/2015/10/21/chartex" xmlns:cx3="http://schemas.microsoft.com/office/drawing/2016/5/9/chartex" xmlns:cx4="http://schemas.microsoft.com/office/drawing/2016/5/10/chartex" xmlns:cx5="http://schemas.microsoft.com/office/drawing/2016/5/11/chartex" xmlns:cx6="http://schemas.microsoft.com/office/drawing/2016/5/12/chartex" xmlns:cx7="http://schemas.microsoft.com/office/drawing/2016/5/13/chartex" xmlns:cx8="http://schemas.microsoft.com/office/drawing/2016/5/14/chartex" xmlns:mc="http://schemas.openxmlformats.org/markup-compatibility/2006" xmlns:aink="http://schemas.microsoft.com/office/drawing/2016/ink" xmlns:am3d="http://schemas.microsoft.com/office/drawing/2017/model3d" xmlns:o="urn:schemas-microsoft-com:office:office" xmlns:oel="http://schemas.microsoft.com/office/2019/extlst" xmlns:r="http://schemas.openxmlformats.org/officeDocument/2006/relationships" xmlns:m="http://schemas.openxmlformats.org/officeDocument/2006/math" xmlns:v="urn:schemas-microsoft-com:vml" xmlns:wp14="http://schemas.microsoft.com/office/word/2010/wordprocessingDrawing" xmlns:wp="http://schemas.openxmlformats.org/drawingml/2006/wordprocessingDrawing" xmlns:w10="urn:schemas-microsoft-com:office:word" xmlns:w="http://schemas.openxmlformats.org/wordprocessingml/2006/main" xmlns:w14="http://schemas.microsoft.com/office/word/2010/wordml" xmlns:w15="http://schemas.microsoft.com/office/word/2012/wordml" xmlns:w16cex="http://schemas.microsoft.com/office/word/2018/wordml/cex" xmlns:w16cid="http://schemas.microsoft.com/office/word/2016/wordml/cid" xmlns:w16="http://schemas.microsoft.com/office/word/2018/wordml" xmlns:w16sdtdh="http://schemas.microsoft.com/office/word/2020/wordml/sdtdatahash" xmlns:w16se="http://schemas.microsoft.com/office/word/2015/wordml/symex" xmlns:wpg="http://schemas.microsoft.com/office/word/2010/wordprocessingGroup" xmlns:wpi="http://schemas.microsoft.com/office/word/2010/wordprocessingInk" xmlns:wne="http://schemas.microsoft.com/office/word/2006/wordml" xmlns:wps="http://schemas.microsoft.com/office/word/2010/wordprocessingShape" mc:Ignorable="w14 w15 w16se w16cid w16 w16cex w16sdtdh wp14">
   <w:abstractNum w:abstractNumId="0" w15:restartNumberingAfterBreak="0">
     <w:nsid w:val="3BA43501"/>
     <w:multiLevelType w:val="multilevel"/>
@@ -9292,17 +10391,17 @@
       </w:rPr>
     </w:lvl>
   </w:abstractNum>
-  <w:num w:numId="1">
+  <w:num w:numId="1" w16cid:durableId="1260213309">
     <w:abstractNumId w:val="1"/>
   </w:num>
-  <w:num w:numId="2">
+  <w:num w:numId="2" w16cid:durableId="546188552">
     <w:abstractNumId w:val="0"/>
   </w:num>
 </w:numbering>
 </file>
 
 <file path=word/styles.xml><?xml version="1.0" encoding="utf-8"?>
-<w:styles xmlns:mc="http://schemas.openxmlformats.org/markup-compatibility/2006" xmlns:r="http://schemas.openxmlformats.org/officeDocument/2006/relationships" xmlns:w="http://schemas.openxmlformats.org/wordprocessingml/2006/main" xmlns:w14="http://schemas.microsoft.com/office/word/2010/wordml" xmlns:w15="http://schemas.microsoft.com/office/word/2012/wordml" xmlns:w16se="http://schemas.microsoft.com/office/word/2015/wordml/symex" mc:Ignorable="w14 w15 w16se">
+<w:styles xmlns:mc="http://schemas.openxmlformats.org/markup-compatibility/2006" xmlns:r="http://schemas.openxmlformats.org/officeDocument/2006/relationships" xmlns:w="http://schemas.openxmlformats.org/wordprocessingml/2006/main" xmlns:w14="http://schemas.microsoft.com/office/word/2010/wordml" xmlns:w15="http://schemas.microsoft.com/office/word/2012/wordml" xmlns:w16cex="http://schemas.microsoft.com/office/word/2018/wordml/cex" xmlns:w16cid="http://schemas.microsoft.com/office/word/2016/wordml/cid" xmlns:w16="http://schemas.microsoft.com/office/word/2018/wordml" xmlns:w16sdtdh="http://schemas.microsoft.com/office/word/2020/wordml/sdtdatahash" xmlns:w16se="http://schemas.microsoft.com/office/word/2015/wordml/symex" mc:Ignorable="w14 w15 w16se w16cid w16 w16cex w16sdtdh">
   <w:docDefaults>
     <w:rPrDefault>
       <w:rPr>
@@ -9318,7 +10417,7 @@
       </w:pPr>
     </w:pPrDefault>
   </w:docDefaults>
-  <w:latentStyles w:defLockedState="0" w:defUIPriority="99" w:defSemiHidden="0" w:defUnhideWhenUsed="0" w:defQFormat="0" w:count="371">
+  <w:latentStyles w:defLockedState="0" w:defUIPriority="99" w:defSemiHidden="0" w:defUnhideWhenUsed="0" w:defQFormat="0" w:count="376">
     <w:lsdException w:name="Normal" w:uiPriority="0" w:qFormat="1"/>
     <w:lsdException w:name="heading 1" w:uiPriority="9" w:qFormat="1"/>
     <w:lsdException w:name="heading 2" w:semiHidden="1" w:uiPriority="9" w:unhideWhenUsed="1" w:qFormat="1"/>
@@ -9690,6 +10789,11 @@
     <w:lsdException w:name="List Table 5 Dark Accent 6" w:uiPriority="50"/>
     <w:lsdException w:name="List Table 6 Colorful Accent 6" w:uiPriority="51"/>
     <w:lsdException w:name="List Table 7 Colorful Accent 6" w:uiPriority="52"/>
+    <w:lsdException w:name="Mention" w:semiHidden="1" w:unhideWhenUsed="1"/>
+    <w:lsdException w:name="Smart Hyperlink" w:semiHidden="1" w:unhideWhenUsed="1"/>
+    <w:lsdException w:name="Hashtag" w:semiHidden="1" w:unhideWhenUsed="1"/>
+    <w:lsdException w:name="Unresolved Mention" w:semiHidden="1" w:unhideWhenUsed="1"/>
+    <w:lsdException w:name="Smart Link" w:semiHidden="1" w:unhideWhenUsed="1"/>
   </w:latentStyles>
   <w:style w:type="paragraph" w:default="1" w:styleId="Normal">
     <w:name w:val="Normal"/>

</xml_diff>

<commit_message>
template and disease changes
</commit_message>
<xml_diff>
--- a/template.docx
+++ b/template.docx
@@ -17,7 +17,6 @@
           <w:szCs w:val="28"/>
         </w:rPr>
       </w:pPr>
-      <w:proofErr w:type="gramStart"/>
       <w:r>
         <w:rPr>
           <w:b/>
@@ -25,9 +24,8 @@
           <w:sz w:val="28"/>
           <w:szCs w:val="28"/>
         </w:rPr>
-        <w:t>Ref :</w:t>
+        <w:t xml:space="preserve">Ref : Death Cattle Claim </w:t>
       </w:r>
-      <w:proofErr w:type="gramEnd"/>
       <w:r>
         <w:rPr>
           <w:b/>
@@ -35,36 +33,7 @@
           <w:sz w:val="28"/>
           <w:szCs w:val="28"/>
         </w:rPr>
-        <w:t xml:space="preserve"> Death Cattle Claim </w:t>
-      </w:r>
-      <w:r>
-        <w:rPr>
-          <w:b/>
-          <w:bCs/>
-          <w:sz w:val="28"/>
-          <w:szCs w:val="28"/>
-        </w:rPr>
-        <w:t>{{</w:t>
-      </w:r>
-      <w:proofErr w:type="spellStart"/>
-      <w:r>
-        <w:rPr>
-          <w:b/>
-          <w:bCs/>
-          <w:sz w:val="28"/>
-          <w:szCs w:val="28"/>
-        </w:rPr>
-        <w:t>claimdate</w:t>
-      </w:r>
-      <w:proofErr w:type="spellEnd"/>
-      <w:r>
-        <w:rPr>
-          <w:b/>
-          <w:bCs/>
-          <w:sz w:val="28"/>
-          <w:szCs w:val="28"/>
-        </w:rPr>
-        <w:t>}}</w:t>
+        <w:t>{{claimdate}}</w:t>
       </w:r>
       <w:r>
         <w:rPr>
@@ -304,33 +273,13 @@
                 <w:szCs w:val="36"/>
               </w:rPr>
             </w:pPr>
-            <w:proofErr w:type="gramStart"/>
             <w:r>
               <w:rPr>
                 <w:rFonts w:asciiTheme="majorHAnsi" w:hAnsiTheme="majorHAnsi" w:cstheme="majorHAnsi"/>
                 <w:sz w:val="36"/>
                 <w:szCs w:val="36"/>
               </w:rPr>
-              <w:t xml:space="preserve">{{ </w:t>
-            </w:r>
-            <w:proofErr w:type="spellStart"/>
-            <w:r>
-              <w:rPr>
-                <w:rFonts w:asciiTheme="majorHAnsi" w:hAnsiTheme="majorHAnsi" w:cstheme="majorHAnsi"/>
-                <w:sz w:val="36"/>
-                <w:szCs w:val="36"/>
-              </w:rPr>
-              <w:t>tagnumber</w:t>
-            </w:r>
-            <w:proofErr w:type="spellEnd"/>
-            <w:proofErr w:type="gramEnd"/>
-            <w:r>
-              <w:rPr>
-                <w:rFonts w:asciiTheme="majorHAnsi" w:hAnsiTheme="majorHAnsi" w:cstheme="majorHAnsi"/>
-                <w:sz w:val="36"/>
-                <w:szCs w:val="36"/>
-              </w:rPr>
-              <w:t xml:space="preserve"> }}</w:t>
+              <w:t>{{ tagnumber }}</w:t>
             </w:r>
           </w:p>
         </w:tc>
@@ -376,33 +325,13 @@
                 <w:szCs w:val="28"/>
               </w:rPr>
             </w:pPr>
-            <w:proofErr w:type="gramStart"/>
-            <w:r>
-              <w:rPr>
-                <w:rFonts w:asciiTheme="majorHAnsi" w:hAnsiTheme="majorHAnsi" w:cstheme="majorHAnsi"/>
-                <w:sz w:val="24"/>
-                <w:szCs w:val="24"/>
-              </w:rPr>
-              <w:t xml:space="preserve">{{ </w:t>
-            </w:r>
-            <w:proofErr w:type="spellStart"/>
-            <w:r>
-              <w:rPr>
-                <w:rFonts w:asciiTheme="majorHAnsi" w:hAnsiTheme="majorHAnsi" w:cstheme="majorHAnsi"/>
-                <w:sz w:val="24"/>
-                <w:szCs w:val="24"/>
-              </w:rPr>
-              <w:t>cattletype</w:t>
-            </w:r>
-            <w:proofErr w:type="spellEnd"/>
-            <w:proofErr w:type="gramEnd"/>
-            <w:r>
-              <w:rPr>
-                <w:rFonts w:asciiTheme="majorHAnsi" w:hAnsiTheme="majorHAnsi" w:cstheme="majorHAnsi"/>
-                <w:sz w:val="24"/>
-                <w:szCs w:val="24"/>
-              </w:rPr>
-              <w:t xml:space="preserve"> }}</w:t>
+            <w:r>
+              <w:rPr>
+                <w:rFonts w:asciiTheme="majorHAnsi" w:hAnsiTheme="majorHAnsi" w:cstheme="majorHAnsi"/>
+                <w:sz w:val="24"/>
+                <w:szCs w:val="24"/>
+              </w:rPr>
+              <w:t>{{ cattletype }}</w:t>
             </w:r>
           </w:p>
         </w:tc>
@@ -452,33 +381,13 @@
                 <w:szCs w:val="24"/>
               </w:rPr>
             </w:pPr>
-            <w:proofErr w:type="gramStart"/>
-            <w:r>
-              <w:rPr>
-                <w:rFonts w:asciiTheme="majorHAnsi" w:hAnsiTheme="majorHAnsi" w:cstheme="majorHAnsi"/>
-                <w:sz w:val="24"/>
-                <w:szCs w:val="24"/>
-              </w:rPr>
-              <w:t xml:space="preserve">{{ </w:t>
-            </w:r>
-            <w:proofErr w:type="spellStart"/>
-            <w:r>
-              <w:rPr>
-                <w:rFonts w:asciiTheme="majorHAnsi" w:hAnsiTheme="majorHAnsi" w:cstheme="majorHAnsi"/>
-                <w:sz w:val="24"/>
-                <w:szCs w:val="24"/>
-              </w:rPr>
-              <w:t>ownername</w:t>
-            </w:r>
-            <w:proofErr w:type="spellEnd"/>
-            <w:proofErr w:type="gramEnd"/>
-            <w:r>
-              <w:rPr>
-                <w:rFonts w:asciiTheme="majorHAnsi" w:hAnsiTheme="majorHAnsi" w:cstheme="majorHAnsi"/>
-                <w:sz w:val="24"/>
-                <w:szCs w:val="24"/>
-              </w:rPr>
-              <w:t xml:space="preserve"> }}</w:t>
+            <w:r>
+              <w:rPr>
+                <w:rFonts w:asciiTheme="majorHAnsi" w:hAnsiTheme="majorHAnsi" w:cstheme="majorHAnsi"/>
+                <w:sz w:val="24"/>
+                <w:szCs w:val="24"/>
+              </w:rPr>
+              <w:t>{{ ownername }}</w:t>
             </w:r>
           </w:p>
           <w:p>
@@ -497,16 +406,7 @@
                 <w:sz w:val="24"/>
                 <w:szCs w:val="24"/>
               </w:rPr>
-              <w:t xml:space="preserve">(M) </w:t>
-            </w:r>
-            <w:proofErr w:type="gramStart"/>
-            <w:r>
-              <w:rPr>
-                <w:rFonts w:asciiTheme="majorHAnsi" w:hAnsiTheme="majorHAnsi" w:cstheme="majorHAnsi"/>
-                <w:sz w:val="24"/>
-                <w:szCs w:val="24"/>
-              </w:rPr>
-              <w:t xml:space="preserve">- </w:t>
+              <w:t xml:space="preserve">(M) - </w:t>
             </w:r>
             <w:r>
               <w:rPr>
@@ -524,7 +424,6 @@
               </w:rPr>
               <w:t>#</w:t>
             </w:r>
-            <w:proofErr w:type="gramEnd"/>
             <w:r>
               <w:rPr>
                 <w:rFonts w:asciiTheme="majorHAnsi" w:hAnsiTheme="majorHAnsi" w:cstheme="majorHAnsi"/>
@@ -539,25 +438,7 @@
                 <w:sz w:val="24"/>
                 <w:szCs w:val="24"/>
               </w:rPr>
-              <w:t xml:space="preserve">{{ </w:t>
-            </w:r>
-            <w:proofErr w:type="spellStart"/>
-            <w:r>
-              <w:rPr>
-                <w:rFonts w:asciiTheme="majorHAnsi" w:hAnsiTheme="majorHAnsi" w:cstheme="majorHAnsi"/>
-                <w:sz w:val="24"/>
-                <w:szCs w:val="24"/>
-              </w:rPr>
-              <w:t>ownercontact</w:t>
-            </w:r>
-            <w:proofErr w:type="spellEnd"/>
-            <w:r>
-              <w:rPr>
-                <w:rFonts w:asciiTheme="majorHAnsi" w:hAnsiTheme="majorHAnsi" w:cstheme="majorHAnsi"/>
-                <w:sz w:val="24"/>
-                <w:szCs w:val="24"/>
-              </w:rPr>
-              <w:t xml:space="preserve"> }}</w:t>
+              <w:t>{{ ownercontact }}</w:t>
             </w:r>
           </w:p>
         </w:tc>
@@ -608,25 +489,7 @@
                 <w:sz w:val="24"/>
                 <w:szCs w:val="24"/>
               </w:rPr>
-              <w:t>At</w:t>
-            </w:r>
-            <w:proofErr w:type="gramStart"/>
-            <w:r>
-              <w:rPr>
-                <w:rFonts w:asciiTheme="majorHAnsi" w:hAnsiTheme="majorHAnsi" w:cstheme="majorHAnsi"/>
-                <w:sz w:val="24"/>
-                <w:szCs w:val="24"/>
-              </w:rPr>
-              <w:t>-{</w:t>
-            </w:r>
-            <w:proofErr w:type="gramEnd"/>
-            <w:r>
-              <w:rPr>
-                <w:rFonts w:asciiTheme="majorHAnsi" w:hAnsiTheme="majorHAnsi" w:cstheme="majorHAnsi"/>
-                <w:sz w:val="24"/>
-                <w:szCs w:val="24"/>
-              </w:rPr>
-              <w:t xml:space="preserve">{ location }}  Ta-{{ taluka }}  </w:t>
+              <w:t xml:space="preserve">At-{{ location }}  Ta-{{ taluka }}  </w:t>
             </w:r>
           </w:p>
           <w:p>
@@ -637,7 +500,6 @@
                 <w:szCs w:val="28"/>
               </w:rPr>
             </w:pPr>
-            <w:proofErr w:type="spellStart"/>
             <w:r>
               <w:rPr>
                 <w:rFonts w:asciiTheme="majorHAnsi" w:hAnsiTheme="majorHAnsi" w:cstheme="majorHAnsi"/>
@@ -654,7 +516,6 @@
               </w:rPr>
               <w:t>Banaskantha</w:t>
             </w:r>
-            <w:proofErr w:type="spellEnd"/>
           </w:p>
         </w:tc>
       </w:tr>
@@ -702,33 +563,13 @@
                 <w:szCs w:val="28"/>
               </w:rPr>
             </w:pPr>
-            <w:proofErr w:type="gramStart"/>
-            <w:r>
-              <w:rPr>
-                <w:rFonts w:asciiTheme="majorHAnsi" w:hAnsiTheme="majorHAnsi" w:cstheme="majorHAnsi"/>
-                <w:sz w:val="24"/>
-                <w:szCs w:val="24"/>
-              </w:rPr>
-              <w:t xml:space="preserve">{{ </w:t>
-            </w:r>
-            <w:proofErr w:type="spellStart"/>
-            <w:r>
-              <w:rPr>
-                <w:rFonts w:asciiTheme="majorHAnsi" w:hAnsiTheme="majorHAnsi" w:cstheme="majorHAnsi"/>
-                <w:sz w:val="24"/>
-                <w:szCs w:val="24"/>
-              </w:rPr>
-              <w:t>lossdate</w:t>
-            </w:r>
-            <w:proofErr w:type="spellEnd"/>
-            <w:proofErr w:type="gramEnd"/>
-            <w:r>
-              <w:rPr>
-                <w:rFonts w:asciiTheme="majorHAnsi" w:hAnsiTheme="majorHAnsi" w:cstheme="majorHAnsi"/>
-                <w:sz w:val="24"/>
-                <w:szCs w:val="24"/>
-              </w:rPr>
-              <w:t xml:space="preserve"> }}</w:t>
+            <w:r>
+              <w:rPr>
+                <w:rFonts w:asciiTheme="majorHAnsi" w:hAnsiTheme="majorHAnsi" w:cstheme="majorHAnsi"/>
+                <w:sz w:val="24"/>
+                <w:szCs w:val="24"/>
+              </w:rPr>
+              <w:t>{{ lossdate }}</w:t>
             </w:r>
             <w:r>
               <w:rPr>
@@ -744,25 +585,7 @@
                 <w:sz w:val="24"/>
                 <w:szCs w:val="24"/>
               </w:rPr>
-              <w:t xml:space="preserve"> AT {{ </w:t>
-            </w:r>
-            <w:proofErr w:type="spellStart"/>
-            <w:r>
-              <w:rPr>
-                <w:rFonts w:asciiTheme="majorHAnsi" w:hAnsiTheme="majorHAnsi" w:cstheme="majorHAnsi"/>
-                <w:sz w:val="24"/>
-                <w:szCs w:val="24"/>
-              </w:rPr>
-              <w:t>losstime</w:t>
-            </w:r>
-            <w:proofErr w:type="spellEnd"/>
-            <w:r>
-              <w:rPr>
-                <w:rFonts w:asciiTheme="majorHAnsi" w:hAnsiTheme="majorHAnsi" w:cstheme="majorHAnsi"/>
-                <w:sz w:val="24"/>
-                <w:szCs w:val="24"/>
-              </w:rPr>
-              <w:t xml:space="preserve"> }}</w:t>
+              <w:t xml:space="preserve"> AT {{ losstime }}</w:t>
             </w:r>
           </w:p>
         </w:tc>
@@ -809,7 +632,6 @@
                 <w:szCs w:val="28"/>
               </w:rPr>
             </w:pPr>
-            <w:proofErr w:type="gramStart"/>
             <w:r>
               <w:rPr>
                 <w:rFonts w:asciiTheme="majorHAnsi" w:hAnsiTheme="majorHAnsi" w:cstheme="majorHAnsi"/>
@@ -818,24 +640,13 @@
               </w:rPr>
               <w:t xml:space="preserve">{{ </w:t>
             </w:r>
-            <w:proofErr w:type="spellStart"/>
-            <w:r>
-              <w:rPr>
-                <w:rFonts w:asciiTheme="majorHAnsi" w:hAnsiTheme="majorHAnsi" w:cstheme="majorHAnsi"/>
-                <w:sz w:val="24"/>
-                <w:szCs w:val="24"/>
-              </w:rPr>
-              <w:t>lossdate</w:t>
-            </w:r>
-            <w:proofErr w:type="spellEnd"/>
-            <w:proofErr w:type="gramEnd"/>
-            <w:r>
-              <w:rPr>
-                <w:rFonts w:asciiTheme="majorHAnsi" w:hAnsiTheme="majorHAnsi" w:cstheme="majorHAnsi"/>
-                <w:sz w:val="24"/>
-                <w:szCs w:val="24"/>
-              </w:rPr>
-              <w:t xml:space="preserve"> </w:t>
+            <w:r>
+              <w:rPr>
+                <w:rFonts w:asciiTheme="majorHAnsi" w:hAnsiTheme="majorHAnsi" w:cstheme="majorHAnsi"/>
+                <w:sz w:val="24"/>
+                <w:szCs w:val="24"/>
+              </w:rPr>
+              <w:t xml:space="preserve">lossdate </w:t>
             </w:r>
             <w:r>
               <w:rPr>
@@ -904,9 +715,8 @@
                 <w:sz w:val="30"/>
                 <w:szCs w:val="30"/>
               </w:rPr>
-              <w:t>142600/47</w:t>
-            </w:r>
-            <w:proofErr w:type="gramStart"/>
+              <w:t>142600/47/</w:t>
+            </w:r>
             <w:r>
               <w:rPr>
                 <w:rFonts w:asciiTheme="majorHAnsi" w:hAnsiTheme="majorHAnsi" w:cstheme="majorHAnsi"/>
@@ -915,9 +725,46 @@
                 <w:sz w:val="30"/>
                 <w:szCs w:val="30"/>
               </w:rPr>
-              <w:t>/</w:t>
-            </w:r>
-            <w:r>
+              <w:t>{{ policynumber }}</w:t>
+            </w:r>
+          </w:p>
+        </w:tc>
+        <w:tc>
+          <w:tcPr>
+            <w:tcW w:w="1417" w:type="dxa"/>
+            <w:vAlign w:val="center"/>
+          </w:tcPr>
+          <w:p>
+            <w:pPr>
+              <w:spacing w:line="276" w:lineRule="auto"/>
+              <w:rPr>
+                <w:rFonts w:asciiTheme="majorHAnsi" w:hAnsiTheme="majorHAnsi"/>
+                <w:b/>
+                <w:bCs/>
+                <w:sz w:val="24"/>
+                <w:szCs w:val="24"/>
+              </w:rPr>
+            </w:pPr>
+            <w:r>
+              <w:rPr>
+                <w:rFonts w:asciiTheme="majorHAnsi" w:hAnsiTheme="majorHAnsi"/>
+                <w:b/>
+                <w:bCs/>
+                <w:sz w:val="24"/>
+                <w:szCs w:val="24"/>
+              </w:rPr>
+              <w:t>Period</w:t>
+            </w:r>
+          </w:p>
+        </w:tc>
+        <w:tc>
+          <w:tcPr>
+            <w:tcW w:w="3402" w:type="dxa"/>
+            <w:vAlign w:val="center"/>
+          </w:tcPr>
+          <w:p>
+            <w:pPr>
+              <w:spacing w:line="276" w:lineRule="auto"/>
               <w:rPr>
                 <w:rFonts w:asciiTheme="majorHAnsi" w:hAnsiTheme="majorHAnsi" w:cstheme="majorHAnsi"/>
                 <w:b/>
@@ -925,120 +772,16 @@
                 <w:sz w:val="30"/>
                 <w:szCs w:val="30"/>
               </w:rPr>
-              <w:t>{</w:t>
-            </w:r>
-            <w:proofErr w:type="gramEnd"/>
-            <w:r>
-              <w:rPr>
-                <w:rFonts w:asciiTheme="majorHAnsi" w:hAnsiTheme="majorHAnsi" w:cstheme="majorHAnsi"/>
-                <w:b/>
-                <w:bCs/>
-                <w:sz w:val="30"/>
-                <w:szCs w:val="30"/>
-              </w:rPr>
-              <w:t xml:space="preserve">{ </w:t>
-            </w:r>
-            <w:proofErr w:type="spellStart"/>
-            <w:r>
-              <w:rPr>
-                <w:rFonts w:asciiTheme="majorHAnsi" w:hAnsiTheme="majorHAnsi" w:cstheme="majorHAnsi"/>
-                <w:b/>
-                <w:bCs/>
-                <w:sz w:val="30"/>
-                <w:szCs w:val="30"/>
-              </w:rPr>
-              <w:t>policynumber</w:t>
-            </w:r>
-            <w:proofErr w:type="spellEnd"/>
-            <w:r>
-              <w:rPr>
-                <w:rFonts w:asciiTheme="majorHAnsi" w:hAnsiTheme="majorHAnsi" w:cstheme="majorHAnsi"/>
-                <w:b/>
-                <w:bCs/>
-                <w:sz w:val="30"/>
-                <w:szCs w:val="30"/>
-              </w:rPr>
-              <w:t xml:space="preserve"> }}</w:t>
-            </w:r>
-          </w:p>
-        </w:tc>
-        <w:tc>
-          <w:tcPr>
-            <w:tcW w:w="1417" w:type="dxa"/>
-            <w:vAlign w:val="center"/>
-          </w:tcPr>
-          <w:p>
-            <w:pPr>
-              <w:spacing w:line="276" w:lineRule="auto"/>
-              <w:rPr>
-                <w:rFonts w:asciiTheme="majorHAnsi" w:hAnsiTheme="majorHAnsi"/>
-                <w:b/>
-                <w:bCs/>
-                <w:sz w:val="24"/>
-                <w:szCs w:val="24"/>
-              </w:rPr>
-            </w:pPr>
-            <w:r>
-              <w:rPr>
-                <w:rFonts w:asciiTheme="majorHAnsi" w:hAnsiTheme="majorHAnsi"/>
-                <w:b/>
-                <w:bCs/>
-                <w:sz w:val="24"/>
-                <w:szCs w:val="24"/>
-              </w:rPr>
-              <w:t>Period</w:t>
-            </w:r>
-          </w:p>
-        </w:tc>
-        <w:tc>
-          <w:tcPr>
-            <w:tcW w:w="3402" w:type="dxa"/>
-            <w:vAlign w:val="center"/>
-          </w:tcPr>
-          <w:p>
-            <w:pPr>
-              <w:spacing w:line="276" w:lineRule="auto"/>
-              <w:rPr>
-                <w:rFonts w:asciiTheme="majorHAnsi" w:hAnsiTheme="majorHAnsi" w:cstheme="majorHAnsi"/>
-                <w:b/>
-                <w:bCs/>
-                <w:sz w:val="30"/>
-                <w:szCs w:val="30"/>
-              </w:rPr>
-            </w:pPr>
-            <w:proofErr w:type="gramStart"/>
-            <w:r>
-              <w:rPr>
-                <w:rFonts w:asciiTheme="majorHAnsi" w:hAnsiTheme="majorHAnsi" w:cstheme="majorHAnsi"/>
-                <w:b/>
-                <w:bCs/>
-                <w:sz w:val="24"/>
-                <w:szCs w:val="24"/>
-              </w:rPr>
-              <w:t xml:space="preserve">{{ </w:t>
-            </w:r>
-            <w:proofErr w:type="spellStart"/>
-            <w:r>
-              <w:rPr>
-                <w:rFonts w:asciiTheme="majorHAnsi" w:hAnsiTheme="majorHAnsi" w:cstheme="majorHAnsi"/>
-                <w:b/>
-                <w:bCs/>
-                <w:sz w:val="24"/>
-                <w:szCs w:val="24"/>
-              </w:rPr>
-              <w:t>policyperiod</w:t>
-            </w:r>
-            <w:proofErr w:type="spellEnd"/>
-            <w:proofErr w:type="gramEnd"/>
-            <w:r>
-              <w:rPr>
-                <w:rFonts w:asciiTheme="majorHAnsi" w:hAnsiTheme="majorHAnsi" w:cstheme="majorHAnsi"/>
-                <w:b/>
-                <w:bCs/>
-                <w:sz w:val="24"/>
-                <w:szCs w:val="24"/>
-              </w:rPr>
-              <w:t xml:space="preserve"> }}</w:t>
+            </w:pPr>
+            <w:r>
+              <w:rPr>
+                <w:rFonts w:asciiTheme="majorHAnsi" w:hAnsiTheme="majorHAnsi" w:cstheme="majorHAnsi"/>
+                <w:b/>
+                <w:bCs/>
+                <w:sz w:val="24"/>
+                <w:szCs w:val="24"/>
+              </w:rPr>
+              <w:t>{{ policyperiod }}</w:t>
             </w:r>
           </w:p>
         </w:tc>
@@ -1063,7 +806,6 @@
                 <w:szCs w:val="24"/>
               </w:rPr>
             </w:pPr>
-            <w:proofErr w:type="spellStart"/>
             <w:r>
               <w:rPr>
                 <w:rFonts w:asciiTheme="majorHAnsi" w:hAnsiTheme="majorHAnsi"/>
@@ -1072,18 +814,7 @@
                 <w:sz w:val="24"/>
                 <w:szCs w:val="24"/>
               </w:rPr>
-              <w:t>Intim</w:t>
-            </w:r>
-            <w:proofErr w:type="spellEnd"/>
-            <w:r>
-              <w:rPr>
-                <w:rFonts w:asciiTheme="majorHAnsi" w:hAnsiTheme="majorHAnsi"/>
-                <w:b/>
-                <w:bCs/>
-                <w:sz w:val="24"/>
-                <w:szCs w:val="24"/>
-              </w:rPr>
-              <w:t>.</w:t>
+              <w:t>Intim.</w:t>
             </w:r>
             <w:r>
               <w:rPr>
@@ -1113,7 +844,6 @@
                 <w:szCs w:val="28"/>
               </w:rPr>
             </w:pPr>
-            <w:proofErr w:type="gramStart"/>
             <w:r>
               <w:rPr>
                 <w:rFonts w:asciiTheme="majorHAnsi" w:hAnsiTheme="majorHAnsi" w:cstheme="majorHAnsi"/>
@@ -1122,7 +852,6 @@
               </w:rPr>
               <w:t xml:space="preserve">{{ </w:t>
             </w:r>
-            <w:proofErr w:type="spellStart"/>
             <w:r>
               <w:rPr>
                 <w:rFonts w:asciiTheme="majorHAnsi" w:hAnsiTheme="majorHAnsi" w:cstheme="majorHAnsi"/>
@@ -1137,17 +866,7 @@
                 <w:sz w:val="24"/>
                 <w:szCs w:val="24"/>
               </w:rPr>
-              <w:t>date</w:t>
-            </w:r>
-            <w:proofErr w:type="spellEnd"/>
-            <w:proofErr w:type="gramEnd"/>
-            <w:r>
-              <w:rPr>
-                <w:rFonts w:asciiTheme="majorHAnsi" w:hAnsiTheme="majorHAnsi" w:cstheme="majorHAnsi"/>
-                <w:sz w:val="24"/>
-                <w:szCs w:val="24"/>
-              </w:rPr>
-              <w:t xml:space="preserve"> }}</w:t>
+              <w:t>date }}</w:t>
             </w:r>
           </w:p>
         </w:tc>
@@ -1256,23 +975,13 @@
                 <w:szCs w:val="28"/>
               </w:rPr>
             </w:pPr>
-            <w:proofErr w:type="gramStart"/>
-            <w:r>
-              <w:rPr>
-                <w:rFonts w:asciiTheme="majorHAnsi" w:hAnsiTheme="majorHAnsi" w:cstheme="majorHAnsi"/>
-                <w:sz w:val="24"/>
-                <w:szCs w:val="24"/>
-              </w:rPr>
-              <w:t>{{ loan</w:t>
-            </w:r>
-            <w:proofErr w:type="gramEnd"/>
-            <w:r>
-              <w:rPr>
-                <w:rFonts w:asciiTheme="majorHAnsi" w:hAnsiTheme="majorHAnsi" w:cstheme="majorHAnsi"/>
-                <w:sz w:val="24"/>
-                <w:szCs w:val="24"/>
-              </w:rPr>
-              <w:t xml:space="preserve"> }}</w:t>
+            <w:r>
+              <w:rPr>
+                <w:rFonts w:asciiTheme="majorHAnsi" w:hAnsiTheme="majorHAnsi" w:cstheme="majorHAnsi"/>
+                <w:sz w:val="24"/>
+                <w:szCs w:val="24"/>
+              </w:rPr>
+              <w:t>{{ loan }}</w:t>
             </w:r>
           </w:p>
         </w:tc>
@@ -1320,7 +1029,6 @@
                 <w:szCs w:val="28"/>
               </w:rPr>
             </w:pPr>
-            <w:proofErr w:type="gramStart"/>
             <w:r>
               <w:rPr>
                 <w:rFonts w:asciiTheme="majorHAnsi" w:hAnsiTheme="majorHAnsi" w:cstheme="majorHAnsi"/>
@@ -1329,7 +1037,6 @@
               </w:rPr>
               <w:t xml:space="preserve">{{ </w:t>
             </w:r>
-            <w:proofErr w:type="spellStart"/>
             <w:r>
               <w:rPr>
                 <w:rFonts w:asciiTheme="majorHAnsi" w:hAnsiTheme="majorHAnsi" w:cstheme="majorHAnsi"/>
@@ -1344,17 +1051,7 @@
                 <w:sz w:val="24"/>
                 <w:szCs w:val="24"/>
               </w:rPr>
-              <w:t>name</w:t>
-            </w:r>
-            <w:proofErr w:type="spellEnd"/>
-            <w:proofErr w:type="gramEnd"/>
-            <w:r>
-              <w:rPr>
-                <w:rFonts w:asciiTheme="majorHAnsi" w:hAnsiTheme="majorHAnsi" w:cstheme="majorHAnsi"/>
-                <w:sz w:val="24"/>
-                <w:szCs w:val="24"/>
-              </w:rPr>
-              <w:t xml:space="preserve"> }}</w:t>
+              <w:t>name }}</w:t>
             </w:r>
           </w:p>
         </w:tc>
@@ -1746,106 +1443,74 @@
                 <w:szCs w:val="24"/>
               </w:rPr>
             </w:pPr>
-            <w:proofErr w:type="gramStart"/>
             <w:r>
               <w:rPr>
                 <w:rFonts w:asciiTheme="majorHAnsi" w:hAnsiTheme="majorHAnsi" w:cstheme="majorHAnsi"/>
                 <w:sz w:val="28"/>
                 <w:szCs w:val="28"/>
               </w:rPr>
-              <w:t xml:space="preserve">{{ </w:t>
-            </w:r>
-            <w:proofErr w:type="spellStart"/>
-            <w:r>
-              <w:rPr>
-                <w:rFonts w:asciiTheme="majorHAnsi" w:hAnsiTheme="majorHAnsi" w:cstheme="majorHAnsi"/>
+              <w:t>{{ lossdate }}</w:t>
+            </w:r>
+          </w:p>
+        </w:tc>
+        <w:tc>
+          <w:tcPr>
+            <w:tcW w:w="2138" w:type="dxa"/>
+            <w:vAlign w:val="center"/>
+          </w:tcPr>
+          <w:p>
+            <w:pPr>
+              <w:spacing w:line="276" w:lineRule="auto"/>
+              <w:rPr>
+                <w:rFonts w:asciiTheme="majorHAnsi" w:hAnsiTheme="majorHAnsi"/>
+                <w:b/>
+                <w:bCs/>
+                <w:sz w:val="24"/>
+                <w:szCs w:val="24"/>
+              </w:rPr>
+            </w:pPr>
+            <w:r>
+              <w:rPr>
+                <w:rFonts w:asciiTheme="majorHAnsi" w:hAnsiTheme="majorHAnsi"/>
+                <w:b/>
+                <w:bCs/>
+                <w:sz w:val="24"/>
+                <w:szCs w:val="24"/>
+              </w:rPr>
+              <w:t>Invest. Date</w:t>
+            </w:r>
+          </w:p>
+        </w:tc>
+        <w:tc>
+          <w:tcPr>
+            <w:tcW w:w="2666" w:type="dxa"/>
+            <w:vAlign w:val="center"/>
+          </w:tcPr>
+          <w:p>
+            <w:pPr>
+              <w:rPr>
+                <w:rFonts w:asciiTheme="majorHAnsi" w:hAnsiTheme="majorHAnsi" w:cstheme="majorHAnsi"/>
+                <w:b/>
+                <w:bCs/>
                 <w:sz w:val="28"/>
                 <w:szCs w:val="28"/>
               </w:rPr>
-              <w:t>lossdate</w:t>
-            </w:r>
-            <w:proofErr w:type="spellEnd"/>
-            <w:proofErr w:type="gramEnd"/>
+            </w:pPr>
             <w:r>
               <w:rPr>
                 <w:rFonts w:asciiTheme="majorHAnsi" w:hAnsiTheme="majorHAnsi" w:cstheme="majorHAnsi"/>
                 <w:sz w:val="28"/>
                 <w:szCs w:val="28"/>
               </w:rPr>
-              <w:t xml:space="preserve"> }}</w:t>
-            </w:r>
-          </w:p>
-        </w:tc>
-        <w:tc>
-          <w:tcPr>
-            <w:tcW w:w="2138" w:type="dxa"/>
-            <w:vAlign w:val="center"/>
-          </w:tcPr>
-          <w:p>
-            <w:pPr>
-              <w:spacing w:line="276" w:lineRule="auto"/>
-              <w:rPr>
-                <w:rFonts w:asciiTheme="majorHAnsi" w:hAnsiTheme="majorHAnsi"/>
-                <w:b/>
-                <w:bCs/>
-                <w:sz w:val="24"/>
-                <w:szCs w:val="24"/>
-              </w:rPr>
-            </w:pPr>
-            <w:r>
-              <w:rPr>
-                <w:rFonts w:asciiTheme="majorHAnsi" w:hAnsiTheme="majorHAnsi"/>
-                <w:b/>
-                <w:bCs/>
-                <w:sz w:val="24"/>
-                <w:szCs w:val="24"/>
-              </w:rPr>
-              <w:t>Invest. Date</w:t>
-            </w:r>
-          </w:p>
-        </w:tc>
-        <w:tc>
-          <w:tcPr>
-            <w:tcW w:w="2666" w:type="dxa"/>
-            <w:vAlign w:val="center"/>
-          </w:tcPr>
-          <w:p>
-            <w:pPr>
-              <w:rPr>
-                <w:rFonts w:asciiTheme="majorHAnsi" w:hAnsiTheme="majorHAnsi" w:cstheme="majorHAnsi"/>
-                <w:b/>
-                <w:bCs/>
+              <w:t xml:space="preserve">{{ </w:t>
+            </w:r>
+            <w:r>
+              <w:rPr>
+                <w:rFonts w:asciiTheme="majorHAnsi" w:hAnsiTheme="majorHAnsi" w:cstheme="majorHAnsi"/>
                 <w:sz w:val="28"/>
                 <w:szCs w:val="28"/>
               </w:rPr>
-            </w:pPr>
-            <w:proofErr w:type="gramStart"/>
-            <w:r>
-              <w:rPr>
-                <w:rFonts w:asciiTheme="majorHAnsi" w:hAnsiTheme="majorHAnsi" w:cstheme="majorHAnsi"/>
-                <w:sz w:val="28"/>
-                <w:szCs w:val="28"/>
-              </w:rPr>
-              <w:t xml:space="preserve">{{ </w:t>
-            </w:r>
-            <w:proofErr w:type="spellStart"/>
-            <w:r>
-              <w:rPr>
-                <w:rFonts w:asciiTheme="majorHAnsi" w:hAnsiTheme="majorHAnsi" w:cstheme="majorHAnsi"/>
-                <w:sz w:val="28"/>
-                <w:szCs w:val="28"/>
-              </w:rPr>
-              <w:t>lossdate</w:t>
-            </w:r>
-            <w:proofErr w:type="spellEnd"/>
-            <w:proofErr w:type="gramEnd"/>
-            <w:r>
-              <w:rPr>
-                <w:rFonts w:asciiTheme="majorHAnsi" w:hAnsiTheme="majorHAnsi" w:cstheme="majorHAnsi"/>
-                <w:sz w:val="28"/>
-                <w:szCs w:val="28"/>
-              </w:rPr>
-              <w:t xml:space="preserve"> </w:t>
+              <w:t xml:space="preserve">lossdate </w:t>
             </w:r>
             <w:r>
               <w:rPr>
@@ -1903,33 +1568,13 @@
                 <w:szCs w:val="24"/>
               </w:rPr>
             </w:pPr>
-            <w:proofErr w:type="gramStart"/>
-            <w:r>
-              <w:rPr>
-                <w:rFonts w:asciiTheme="majorHAnsi" w:hAnsiTheme="majorHAnsi" w:cstheme="majorHAnsi"/>
-                <w:sz w:val="24"/>
-                <w:szCs w:val="24"/>
-              </w:rPr>
-              <w:t xml:space="preserve">{{ </w:t>
-            </w:r>
-            <w:proofErr w:type="spellStart"/>
-            <w:r>
-              <w:rPr>
-                <w:rFonts w:asciiTheme="majorHAnsi" w:hAnsiTheme="majorHAnsi" w:cstheme="majorHAnsi"/>
-                <w:sz w:val="24"/>
-                <w:szCs w:val="24"/>
-              </w:rPr>
-              <w:t>cattletype</w:t>
-            </w:r>
-            <w:proofErr w:type="spellEnd"/>
-            <w:proofErr w:type="gramEnd"/>
-            <w:r>
-              <w:rPr>
-                <w:rFonts w:asciiTheme="majorHAnsi" w:hAnsiTheme="majorHAnsi" w:cstheme="majorHAnsi"/>
-                <w:sz w:val="24"/>
-                <w:szCs w:val="24"/>
-              </w:rPr>
-              <w:t xml:space="preserve"> }}</w:t>
+            <w:r>
+              <w:rPr>
+                <w:rFonts w:asciiTheme="majorHAnsi" w:hAnsiTheme="majorHAnsi" w:cstheme="majorHAnsi"/>
+                <w:sz w:val="24"/>
+                <w:szCs w:val="24"/>
+              </w:rPr>
+              <w:t>{{ cattletype }}</w:t>
             </w:r>
           </w:p>
         </w:tc>
@@ -1973,33 +1618,13 @@
                 <w:szCs w:val="24"/>
               </w:rPr>
             </w:pPr>
-            <w:proofErr w:type="gramStart"/>
-            <w:r>
-              <w:rPr>
-                <w:rFonts w:asciiTheme="majorHAnsi" w:hAnsiTheme="majorHAnsi" w:cstheme="majorHAnsi"/>
-                <w:sz w:val="24"/>
-                <w:szCs w:val="24"/>
-              </w:rPr>
-              <w:t xml:space="preserve">{{ </w:t>
-            </w:r>
-            <w:proofErr w:type="spellStart"/>
-            <w:r>
-              <w:rPr>
-                <w:rFonts w:asciiTheme="majorHAnsi" w:hAnsiTheme="majorHAnsi" w:cstheme="majorHAnsi"/>
-                <w:sz w:val="24"/>
-                <w:szCs w:val="24"/>
-              </w:rPr>
-              <w:t>taglocation</w:t>
-            </w:r>
-            <w:proofErr w:type="spellEnd"/>
-            <w:proofErr w:type="gramEnd"/>
-            <w:r>
-              <w:rPr>
-                <w:rFonts w:asciiTheme="majorHAnsi" w:hAnsiTheme="majorHAnsi" w:cstheme="majorHAnsi"/>
-                <w:sz w:val="24"/>
-                <w:szCs w:val="24"/>
-              </w:rPr>
-              <w:t xml:space="preserve"> }}</w:t>
+            <w:r>
+              <w:rPr>
+                <w:rFonts w:asciiTheme="majorHAnsi" w:hAnsiTheme="majorHAnsi" w:cstheme="majorHAnsi"/>
+                <w:sz w:val="24"/>
+                <w:szCs w:val="24"/>
+              </w:rPr>
+              <w:t>{{ taglocation }}</w:t>
             </w:r>
           </w:p>
         </w:tc>
@@ -2049,33 +1674,13 @@
                 <w:szCs w:val="24"/>
               </w:rPr>
             </w:pPr>
-            <w:proofErr w:type="gramStart"/>
-            <w:r>
-              <w:rPr>
-                <w:rFonts w:asciiTheme="majorHAnsi" w:hAnsiTheme="majorHAnsi" w:cstheme="majorHAnsi"/>
-                <w:sz w:val="24"/>
-                <w:szCs w:val="24"/>
-              </w:rPr>
-              <w:t xml:space="preserve">{{ </w:t>
-            </w:r>
-            <w:proofErr w:type="spellStart"/>
-            <w:r>
-              <w:rPr>
-                <w:rFonts w:asciiTheme="majorHAnsi" w:hAnsiTheme="majorHAnsi" w:cstheme="majorHAnsi"/>
-                <w:sz w:val="24"/>
-                <w:szCs w:val="24"/>
-              </w:rPr>
-              <w:t>cattlecolor</w:t>
-            </w:r>
-            <w:proofErr w:type="spellEnd"/>
-            <w:proofErr w:type="gramEnd"/>
-            <w:r>
-              <w:rPr>
-                <w:rFonts w:asciiTheme="majorHAnsi" w:hAnsiTheme="majorHAnsi" w:cstheme="majorHAnsi"/>
-                <w:sz w:val="24"/>
-                <w:szCs w:val="24"/>
-              </w:rPr>
-              <w:t xml:space="preserve"> }}</w:t>
+            <w:r>
+              <w:rPr>
+                <w:rFonts w:asciiTheme="majorHAnsi" w:hAnsiTheme="majorHAnsi" w:cstheme="majorHAnsi"/>
+                <w:sz w:val="24"/>
+                <w:szCs w:val="24"/>
+              </w:rPr>
+              <w:t>{{ cattlecolor }}</w:t>
             </w:r>
           </w:p>
         </w:tc>
@@ -2119,23 +1724,13 @@
                 <w:szCs w:val="24"/>
               </w:rPr>
             </w:pPr>
-            <w:proofErr w:type="gramStart"/>
-            <w:r>
-              <w:rPr>
-                <w:rFonts w:asciiTheme="majorHAnsi" w:hAnsiTheme="majorHAnsi" w:cstheme="majorHAnsi"/>
-                <w:sz w:val="24"/>
-                <w:szCs w:val="24"/>
-              </w:rPr>
-              <w:t>{{ lactation</w:t>
-            </w:r>
-            <w:proofErr w:type="gramEnd"/>
-            <w:r>
-              <w:rPr>
-                <w:rFonts w:asciiTheme="majorHAnsi" w:hAnsiTheme="majorHAnsi" w:cstheme="majorHAnsi"/>
-                <w:sz w:val="24"/>
-                <w:szCs w:val="24"/>
-              </w:rPr>
-              <w:t xml:space="preserve"> }}</w:t>
+            <w:r>
+              <w:rPr>
+                <w:rFonts w:asciiTheme="majorHAnsi" w:hAnsiTheme="majorHAnsi" w:cstheme="majorHAnsi"/>
+                <w:sz w:val="24"/>
+                <w:szCs w:val="24"/>
+              </w:rPr>
+              <w:t>{{ lactation }}</w:t>
             </w:r>
           </w:p>
         </w:tc>
@@ -2235,23 +1830,13 @@
                 <w:szCs w:val="24"/>
               </w:rPr>
             </w:pPr>
-            <w:proofErr w:type="gramStart"/>
-            <w:r>
-              <w:rPr>
-                <w:rFonts w:asciiTheme="majorHAnsi" w:hAnsiTheme="majorHAnsi" w:cstheme="majorHAnsi"/>
-                <w:sz w:val="24"/>
-                <w:szCs w:val="24"/>
-              </w:rPr>
-              <w:t>{{ pregnant</w:t>
-            </w:r>
-            <w:proofErr w:type="gramEnd"/>
-            <w:r>
-              <w:rPr>
-                <w:rFonts w:asciiTheme="majorHAnsi" w:hAnsiTheme="majorHAnsi" w:cstheme="majorHAnsi"/>
-                <w:sz w:val="24"/>
-                <w:szCs w:val="24"/>
-              </w:rPr>
-              <w:t xml:space="preserve"> }}</w:t>
+            <w:r>
+              <w:rPr>
+                <w:rFonts w:asciiTheme="majorHAnsi" w:hAnsiTheme="majorHAnsi" w:cstheme="majorHAnsi"/>
+                <w:sz w:val="24"/>
+                <w:szCs w:val="24"/>
+              </w:rPr>
+              <w:t>{{ pregnant }}</w:t>
             </w:r>
           </w:p>
         </w:tc>
@@ -2301,33 +1886,13 @@
                 <w:szCs w:val="24"/>
               </w:rPr>
             </w:pPr>
-            <w:proofErr w:type="gramStart"/>
-            <w:r>
-              <w:rPr>
-                <w:rFonts w:asciiTheme="majorHAnsi" w:hAnsiTheme="majorHAnsi" w:cstheme="majorHAnsi"/>
-                <w:sz w:val="24"/>
-                <w:szCs w:val="24"/>
-              </w:rPr>
-              <w:t xml:space="preserve">{{ </w:t>
-            </w:r>
-            <w:proofErr w:type="spellStart"/>
-            <w:r>
-              <w:rPr>
-                <w:rFonts w:asciiTheme="majorHAnsi" w:hAnsiTheme="majorHAnsi" w:cstheme="majorHAnsi"/>
-                <w:sz w:val="24"/>
-                <w:szCs w:val="24"/>
-              </w:rPr>
-              <w:t>cattletail</w:t>
-            </w:r>
-            <w:proofErr w:type="spellEnd"/>
-            <w:proofErr w:type="gramEnd"/>
-            <w:r>
-              <w:rPr>
-                <w:rFonts w:asciiTheme="majorHAnsi" w:hAnsiTheme="majorHAnsi" w:cstheme="majorHAnsi"/>
-                <w:sz w:val="24"/>
-                <w:szCs w:val="24"/>
-              </w:rPr>
-              <w:t xml:space="preserve"> }}</w:t>
+            <w:r>
+              <w:rPr>
+                <w:rFonts w:asciiTheme="majorHAnsi" w:hAnsiTheme="majorHAnsi" w:cstheme="majorHAnsi"/>
+                <w:sz w:val="24"/>
+                <w:szCs w:val="24"/>
+              </w:rPr>
+              <w:t>{{ cattletail }}</w:t>
             </w:r>
             <w:r>
               <w:rPr>
@@ -2354,7 +1919,6 @@
                 <w:szCs w:val="24"/>
               </w:rPr>
             </w:pPr>
-            <w:proofErr w:type="spellStart"/>
             <w:r>
               <w:rPr>
                 <w:rFonts w:asciiTheme="majorHAnsi" w:hAnsiTheme="majorHAnsi"/>
@@ -2365,7 +1929,6 @@
               </w:rPr>
               <w:t>Milkey</w:t>
             </w:r>
-            <w:proofErr w:type="spellEnd"/>
           </w:p>
         </w:tc>
         <w:tc>
@@ -2381,33 +1944,13 @@
                 <w:szCs w:val="24"/>
               </w:rPr>
             </w:pPr>
-            <w:proofErr w:type="gramStart"/>
-            <w:r>
-              <w:rPr>
-                <w:rFonts w:asciiTheme="majorHAnsi" w:hAnsiTheme="majorHAnsi" w:cstheme="majorHAnsi"/>
-                <w:sz w:val="24"/>
-                <w:szCs w:val="24"/>
-              </w:rPr>
-              <w:t xml:space="preserve">{{ </w:t>
-            </w:r>
-            <w:proofErr w:type="spellStart"/>
-            <w:r>
-              <w:rPr>
-                <w:rFonts w:asciiTheme="majorHAnsi" w:hAnsiTheme="majorHAnsi" w:cstheme="majorHAnsi"/>
-                <w:sz w:val="24"/>
-                <w:szCs w:val="24"/>
-              </w:rPr>
-              <w:t>milkey</w:t>
-            </w:r>
-            <w:proofErr w:type="spellEnd"/>
-            <w:proofErr w:type="gramEnd"/>
-            <w:r>
-              <w:rPr>
-                <w:rFonts w:asciiTheme="majorHAnsi" w:hAnsiTheme="majorHAnsi" w:cstheme="majorHAnsi"/>
-                <w:sz w:val="24"/>
-                <w:szCs w:val="24"/>
-              </w:rPr>
-              <w:t xml:space="preserve"> }}</w:t>
+            <w:r>
+              <w:rPr>
+                <w:rFonts w:asciiTheme="majorHAnsi" w:hAnsiTheme="majorHAnsi" w:cstheme="majorHAnsi"/>
+                <w:sz w:val="24"/>
+                <w:szCs w:val="24"/>
+              </w:rPr>
+              <w:t>{{ milkey }}</w:t>
             </w:r>
           </w:p>
         </w:tc>
@@ -2457,33 +2000,13 @@
                 <w:szCs w:val="24"/>
               </w:rPr>
             </w:pPr>
-            <w:proofErr w:type="gramStart"/>
-            <w:r>
-              <w:rPr>
-                <w:rFonts w:asciiTheme="majorHAnsi" w:hAnsiTheme="majorHAnsi" w:cstheme="majorHAnsi"/>
-                <w:sz w:val="24"/>
-                <w:szCs w:val="24"/>
-              </w:rPr>
-              <w:t xml:space="preserve">{{ </w:t>
-            </w:r>
-            <w:proofErr w:type="spellStart"/>
-            <w:r>
-              <w:rPr>
-                <w:rFonts w:asciiTheme="majorHAnsi" w:hAnsiTheme="majorHAnsi" w:cstheme="majorHAnsi"/>
-                <w:sz w:val="24"/>
-                <w:szCs w:val="24"/>
-              </w:rPr>
-              <w:t>specialmarks</w:t>
-            </w:r>
-            <w:proofErr w:type="spellEnd"/>
-            <w:proofErr w:type="gramEnd"/>
-            <w:r>
-              <w:rPr>
-                <w:rFonts w:asciiTheme="majorHAnsi" w:hAnsiTheme="majorHAnsi" w:cstheme="majorHAnsi"/>
-                <w:sz w:val="24"/>
-                <w:szCs w:val="24"/>
-              </w:rPr>
-              <w:t xml:space="preserve"> }}</w:t>
+            <w:r>
+              <w:rPr>
+                <w:rFonts w:asciiTheme="majorHAnsi" w:hAnsiTheme="majorHAnsi" w:cstheme="majorHAnsi"/>
+                <w:sz w:val="24"/>
+                <w:szCs w:val="24"/>
+              </w:rPr>
+              <w:t>{{ specialmarks }}</w:t>
             </w:r>
           </w:p>
         </w:tc>
@@ -2527,23 +2050,13 @@
                 <w:szCs w:val="24"/>
               </w:rPr>
             </w:pPr>
-            <w:proofErr w:type="gramStart"/>
-            <w:r>
-              <w:rPr>
-                <w:rFonts w:asciiTheme="majorHAnsi" w:hAnsiTheme="majorHAnsi" w:cstheme="majorHAnsi"/>
-                <w:sz w:val="24"/>
-                <w:szCs w:val="24"/>
-              </w:rPr>
-              <w:t>{{ treatment</w:t>
-            </w:r>
-            <w:proofErr w:type="gramEnd"/>
-            <w:r>
-              <w:rPr>
-                <w:rFonts w:asciiTheme="majorHAnsi" w:hAnsiTheme="majorHAnsi" w:cstheme="majorHAnsi"/>
-                <w:sz w:val="24"/>
-                <w:szCs w:val="24"/>
-              </w:rPr>
-              <w:t xml:space="preserve"> }}</w:t>
+            <w:r>
+              <w:rPr>
+                <w:rFonts w:asciiTheme="majorHAnsi" w:hAnsiTheme="majorHAnsi" w:cstheme="majorHAnsi"/>
+                <w:sz w:val="24"/>
+                <w:szCs w:val="24"/>
+              </w:rPr>
+              <w:t>{{ treatment }}</w:t>
             </w:r>
           </w:p>
         </w:tc>
@@ -2594,59 +2107,21 @@
                 <w:szCs w:val="24"/>
               </w:rPr>
             </w:pPr>
-            <w:proofErr w:type="gramStart"/>
-            <w:r>
-              <w:rPr>
-                <w:rFonts w:asciiTheme="majorHAnsi" w:hAnsiTheme="majorHAnsi" w:cstheme="majorHAnsi"/>
-                <w:sz w:val="24"/>
-                <w:szCs w:val="24"/>
-              </w:rPr>
-              <w:t xml:space="preserve">{{ </w:t>
-            </w:r>
-            <w:proofErr w:type="spellStart"/>
-            <w:r>
-              <w:rPr>
-                <w:rFonts w:asciiTheme="majorHAnsi" w:hAnsiTheme="majorHAnsi" w:cstheme="majorHAnsi"/>
-                <w:sz w:val="24"/>
-                <w:szCs w:val="24"/>
-              </w:rPr>
-              <w:t>deathtype</w:t>
-            </w:r>
-            <w:proofErr w:type="spellEnd"/>
-            <w:proofErr w:type="gramEnd"/>
-            <w:r>
-              <w:rPr>
-                <w:rFonts w:asciiTheme="majorHAnsi" w:hAnsiTheme="majorHAnsi" w:cstheme="majorHAnsi"/>
-                <w:sz w:val="24"/>
-                <w:szCs w:val="24"/>
-              </w:rPr>
-              <w:t xml:space="preserve"> }}</w:t>
-            </w:r>
-            <w:r>
-              <w:rPr>
-                <w:rFonts w:asciiTheme="majorHAnsi" w:hAnsiTheme="majorHAnsi" w:cstheme="majorHAnsi"/>
-                <w:sz w:val="24"/>
-                <w:szCs w:val="24"/>
-              </w:rPr>
-              <w:t xml:space="preserve"> {{ </w:t>
-            </w:r>
-            <w:proofErr w:type="spellStart"/>
-            <w:r>
-              <w:rPr>
-                <w:rFonts w:asciiTheme="majorHAnsi" w:hAnsiTheme="majorHAnsi" w:cstheme="majorHAnsi"/>
-                <w:sz w:val="24"/>
-                <w:szCs w:val="24"/>
-              </w:rPr>
-              <w:t>dayssick</w:t>
-            </w:r>
-            <w:proofErr w:type="spellEnd"/>
-            <w:r>
-              <w:rPr>
-                <w:rFonts w:asciiTheme="majorHAnsi" w:hAnsiTheme="majorHAnsi" w:cstheme="majorHAnsi"/>
-                <w:sz w:val="24"/>
-                <w:szCs w:val="24"/>
-              </w:rPr>
-              <w:t xml:space="preserve"> }}</w:t>
+            <w:r>
+              <w:rPr>
+                <w:rFonts w:asciiTheme="majorHAnsi" w:hAnsiTheme="majorHAnsi" w:cstheme="majorHAnsi"/>
+                <w:sz w:val="24"/>
+                <w:szCs w:val="24"/>
+              </w:rPr>
+              <w:t>{{ deathtype }}</w:t>
+            </w:r>
+            <w:r>
+              <w:rPr>
+                <w:rFonts w:asciiTheme="majorHAnsi" w:hAnsiTheme="majorHAnsi" w:cstheme="majorHAnsi"/>
+                <w:sz w:val="24"/>
+                <w:szCs w:val="24"/>
+              </w:rPr>
+              <w:t xml:space="preserve"> {{ dayssick }}</w:t>
             </w:r>
           </w:p>
         </w:tc>
@@ -2722,9 +2197,8 @@
                 <w:szCs w:val="24"/>
                 <w:lang w:eastAsia="en-IN" w:bidi="gu-IN"/>
               </w:rPr>
-              <w:t xml:space="preserve">I visited the location where the HF Buffalo was reported deceased and met with </w:t>
-            </w:r>
-            <w:proofErr w:type="gramStart"/>
+              <w:t xml:space="preserve">I visited the location where the </w:t>
+            </w:r>
             <w:r>
               <w:rPr>
                 <w:rFonts w:asciiTheme="majorHAnsi" w:eastAsia="Times New Roman" w:hAnsiTheme="majorHAnsi" w:cstheme="majorHAnsi"/>
@@ -2734,22 +2208,17 @@
                 <w:szCs w:val="24"/>
                 <w:lang w:eastAsia="en-IN" w:bidi="gu-IN"/>
               </w:rPr>
-              <w:t xml:space="preserve">{{ </w:t>
-            </w:r>
-            <w:proofErr w:type="spellStart"/>
+              <w:t>{{ cattletype }}</w:t>
+            </w:r>
             <w:r>
               <w:rPr>
                 <w:rFonts w:asciiTheme="majorHAnsi" w:eastAsia="Times New Roman" w:hAnsiTheme="majorHAnsi" w:cstheme="majorHAnsi"/>
-                <w:b/>
-                <w:bCs/>
                 <w:sz w:val="24"/>
                 <w:szCs w:val="24"/>
                 <w:lang w:eastAsia="en-IN" w:bidi="gu-IN"/>
               </w:rPr>
-              <w:t>ownername</w:t>
-            </w:r>
-            <w:proofErr w:type="spellEnd"/>
-            <w:proofErr w:type="gramEnd"/>
+              <w:t xml:space="preserve"> was reported deceased and met with </w:t>
+            </w:r>
             <w:r>
               <w:rPr>
                 <w:rFonts w:asciiTheme="majorHAnsi" w:eastAsia="Times New Roman" w:hAnsiTheme="majorHAnsi" w:cstheme="majorHAnsi"/>
@@ -2759,7 +2228,7 @@
                 <w:szCs w:val="24"/>
                 <w:lang w:eastAsia="en-IN" w:bidi="gu-IN"/>
               </w:rPr>
-              <w:t xml:space="preserve"> }}</w:t>
+              <w:t>{{ ownername }}</w:t>
             </w:r>
             <w:r>
               <w:rPr>
@@ -2799,7 +2268,6 @@
               </w:rPr>
               <w:t xml:space="preserve"> </w:t>
             </w:r>
-            <w:proofErr w:type="gramStart"/>
             <w:r>
               <w:rPr>
                 <w:rFonts w:asciiTheme="majorHAnsi" w:eastAsia="Times New Roman" w:hAnsiTheme="majorHAnsi" w:cstheme="majorHAnsi"/>
@@ -2809,32 +2277,7 @@
                 <w:szCs w:val="24"/>
                 <w:lang w:eastAsia="en-IN" w:bidi="gu-IN"/>
               </w:rPr>
-              <w:t xml:space="preserve">{{ </w:t>
-            </w:r>
-            <w:proofErr w:type="spellStart"/>
-            <w:r>
-              <w:rPr>
-                <w:rFonts w:asciiTheme="majorHAnsi" w:eastAsia="Times New Roman" w:hAnsiTheme="majorHAnsi" w:cstheme="majorHAnsi"/>
-                <w:b/>
-                <w:bCs/>
-                <w:sz w:val="24"/>
-                <w:szCs w:val="24"/>
-                <w:lang w:eastAsia="en-IN" w:bidi="gu-IN"/>
-              </w:rPr>
-              <w:t>cattletype</w:t>
-            </w:r>
-            <w:proofErr w:type="spellEnd"/>
-            <w:proofErr w:type="gramEnd"/>
-            <w:r>
-              <w:rPr>
-                <w:rFonts w:asciiTheme="majorHAnsi" w:eastAsia="Times New Roman" w:hAnsiTheme="majorHAnsi" w:cstheme="majorHAnsi"/>
-                <w:b/>
-                <w:bCs/>
-                <w:sz w:val="24"/>
-                <w:szCs w:val="24"/>
-                <w:lang w:eastAsia="en-IN" w:bidi="gu-IN"/>
-              </w:rPr>
-              <w:t xml:space="preserve"> }}</w:t>
+              <w:t>{{ cattletype }}</w:t>
             </w:r>
             <w:r>
               <w:rPr>
@@ -2879,7 +2322,6 @@
               </w:rPr>
               <w:t xml:space="preserve">The </w:t>
             </w:r>
-            <w:proofErr w:type="gramStart"/>
             <w:r>
               <w:rPr>
                 <w:rFonts w:asciiTheme="majorHAnsi" w:eastAsia="Times New Roman" w:hAnsiTheme="majorHAnsi" w:cstheme="majorHAnsi"/>
@@ -2889,22 +2331,17 @@
                 <w:szCs w:val="24"/>
                 <w:lang w:eastAsia="en-IN" w:bidi="gu-IN"/>
               </w:rPr>
-              <w:t xml:space="preserve">{{ </w:t>
-            </w:r>
-            <w:proofErr w:type="spellStart"/>
+              <w:t>{{ cattletype }}</w:t>
+            </w:r>
             <w:r>
               <w:rPr>
                 <w:rFonts w:asciiTheme="majorHAnsi" w:eastAsia="Times New Roman" w:hAnsiTheme="majorHAnsi" w:cstheme="majorHAnsi"/>
-                <w:b/>
-                <w:bCs/>
                 <w:sz w:val="24"/>
                 <w:szCs w:val="24"/>
                 <w:lang w:eastAsia="en-IN" w:bidi="gu-IN"/>
               </w:rPr>
-              <w:t>cattletype</w:t>
-            </w:r>
-            <w:proofErr w:type="spellEnd"/>
-            <w:proofErr w:type="gramEnd"/>
+              <w:t xml:space="preserve"> reportedly </w:t>
+            </w:r>
             <w:r>
               <w:rPr>
                 <w:rFonts w:asciiTheme="majorHAnsi" w:eastAsia="Times New Roman" w:hAnsiTheme="majorHAnsi" w:cstheme="majorHAnsi"/>
@@ -2914,51 +2351,7 @@
                 <w:szCs w:val="24"/>
                 <w:lang w:eastAsia="en-IN" w:bidi="gu-IN"/>
               </w:rPr>
-              <w:t xml:space="preserve"> }}</w:t>
-            </w:r>
-            <w:r>
-              <w:rPr>
-                <w:rFonts w:asciiTheme="majorHAnsi" w:eastAsia="Times New Roman" w:hAnsiTheme="majorHAnsi" w:cstheme="majorHAnsi"/>
-                <w:sz w:val="24"/>
-                <w:szCs w:val="24"/>
-                <w:lang w:eastAsia="en-IN" w:bidi="gu-IN"/>
-              </w:rPr>
-              <w:t xml:space="preserve"> reportedly </w:t>
-            </w:r>
-            <w:r>
-              <w:rPr>
-                <w:rFonts w:asciiTheme="majorHAnsi" w:eastAsia="Times New Roman" w:hAnsiTheme="majorHAnsi" w:cstheme="majorHAnsi"/>
-                <w:b/>
-                <w:bCs/>
-                <w:sz w:val="24"/>
-                <w:szCs w:val="24"/>
-                <w:lang w:eastAsia="en-IN" w:bidi="gu-IN"/>
-              </w:rPr>
-              <w:t xml:space="preserve">{{ </w:t>
-            </w:r>
-            <w:proofErr w:type="spellStart"/>
-            <w:r>
-              <w:rPr>
-                <w:rFonts w:asciiTheme="majorHAnsi" w:eastAsia="Times New Roman" w:hAnsiTheme="majorHAnsi" w:cstheme="majorHAnsi"/>
-                <w:b/>
-                <w:bCs/>
-                <w:sz w:val="24"/>
-                <w:szCs w:val="24"/>
-                <w:lang w:eastAsia="en-IN" w:bidi="gu-IN"/>
-              </w:rPr>
-              <w:t>deathtype</w:t>
-            </w:r>
-            <w:proofErr w:type="spellEnd"/>
-            <w:r>
-              <w:rPr>
-                <w:rFonts w:asciiTheme="majorHAnsi" w:eastAsia="Times New Roman" w:hAnsiTheme="majorHAnsi" w:cstheme="majorHAnsi"/>
-                <w:b/>
-                <w:bCs/>
-                <w:sz w:val="24"/>
-                <w:szCs w:val="24"/>
-                <w:lang w:eastAsia="en-IN" w:bidi="gu-IN"/>
-              </w:rPr>
-              <w:t xml:space="preserve"> }}</w:t>
+              <w:t>{{ deathtype }}</w:t>
             </w:r>
             <w:r>
               <w:rPr>
@@ -3003,9 +2396,8 @@
                 <w:szCs w:val="24"/>
                 <w:lang w:eastAsia="en-IN" w:bidi="gu-IN"/>
               </w:rPr>
-              <w:t xml:space="preserve">insurance tag </w:t>
-            </w:r>
-            <w:proofErr w:type="gramStart"/>
+              <w:t xml:space="preserve">insurance </w:t>
+            </w:r>
             <w:r>
               <w:rPr>
                 <w:rFonts w:asciiTheme="majorHAnsi" w:eastAsia="Times New Roman" w:hAnsiTheme="majorHAnsi" w:cstheme="majorHAnsi"/>
@@ -3015,9 +2407,8 @@
                 <w:szCs w:val="24"/>
                 <w:lang w:eastAsia="en-IN" w:bidi="gu-IN"/>
               </w:rPr>
-              <w:t xml:space="preserve">{{ </w:t>
-            </w:r>
-            <w:proofErr w:type="spellStart"/>
+              <w:t xml:space="preserve">yellow </w:t>
+            </w:r>
             <w:r>
               <w:rPr>
                 <w:rFonts w:asciiTheme="majorHAnsi" w:eastAsia="Times New Roman" w:hAnsiTheme="majorHAnsi" w:cstheme="majorHAnsi"/>
@@ -3027,10 +2418,8 @@
                 <w:szCs w:val="24"/>
                 <w:lang w:eastAsia="en-IN" w:bidi="gu-IN"/>
               </w:rPr>
-              <w:t>tagnumber</w:t>
-            </w:r>
-            <w:proofErr w:type="spellEnd"/>
-            <w:proofErr w:type="gramEnd"/>
+              <w:t xml:space="preserve">tag </w:t>
+            </w:r>
             <w:r>
               <w:rPr>
                 <w:rFonts w:asciiTheme="majorHAnsi" w:eastAsia="Times New Roman" w:hAnsiTheme="majorHAnsi" w:cstheme="majorHAnsi"/>
@@ -3040,7 +2429,7 @@
                 <w:szCs w:val="24"/>
                 <w:lang w:eastAsia="en-IN" w:bidi="gu-IN"/>
               </w:rPr>
-              <w:t xml:space="preserve"> }} </w:t>
+              <w:t xml:space="preserve">{{ tagnumber }} </w:t>
             </w:r>
             <w:r>
               <w:rPr>
@@ -3062,31 +2451,7 @@
                 <w:szCs w:val="24"/>
                 <w:lang w:eastAsia="en-IN" w:bidi="gu-IN"/>
               </w:rPr>
-              <w:t xml:space="preserve">{{ </w:t>
-            </w:r>
-            <w:proofErr w:type="spellStart"/>
-            <w:r>
-              <w:rPr>
-                <w:rFonts w:asciiTheme="majorHAnsi" w:eastAsia="Times New Roman" w:hAnsiTheme="majorHAnsi" w:cstheme="majorHAnsi"/>
-                <w:b/>
-                <w:bCs/>
-                <w:sz w:val="24"/>
-                <w:szCs w:val="24"/>
-                <w:lang w:eastAsia="en-IN" w:bidi="gu-IN"/>
-              </w:rPr>
-              <w:t>taglocation</w:t>
-            </w:r>
-            <w:proofErr w:type="spellEnd"/>
-            <w:r>
-              <w:rPr>
-                <w:rFonts w:asciiTheme="majorHAnsi" w:eastAsia="Times New Roman" w:hAnsiTheme="majorHAnsi" w:cstheme="majorHAnsi"/>
-                <w:b/>
-                <w:bCs/>
-                <w:sz w:val="24"/>
-                <w:szCs w:val="24"/>
-                <w:lang w:eastAsia="en-IN" w:bidi="gu-IN"/>
-              </w:rPr>
-              <w:t>}}</w:t>
+              <w:t>{{ taglocation}}</w:t>
             </w:r>
             <w:r>
               <w:rPr>
@@ -3168,39 +2533,15 @@
               </w:rPr>
               <w:t xml:space="preserve">I personally visited the site for investigation and cross-verified the details with the listed eyewitnesses and neighbouring individuals. Based on the information gathered during the visit, it was confirmed that the cattle belonging to </w:t>
             </w:r>
-            <w:proofErr w:type="gramStart"/>
-            <w:r>
-              <w:rPr>
-                <w:rFonts w:asciiTheme="majorHAnsi" w:hAnsiTheme="majorHAnsi" w:cstheme="majorHAnsi"/>
-                <w:b/>
-                <w:bCs/>
-                <w:sz w:val="24"/>
-                <w:szCs w:val="24"/>
-              </w:rPr>
-              <w:t xml:space="preserve">{{ </w:t>
-            </w:r>
-            <w:proofErr w:type="spellStart"/>
-            <w:r>
-              <w:rPr>
-                <w:rFonts w:asciiTheme="majorHAnsi" w:hAnsiTheme="majorHAnsi" w:cstheme="majorHAnsi"/>
-                <w:b/>
-                <w:bCs/>
-                <w:sz w:val="24"/>
-                <w:szCs w:val="24"/>
-              </w:rPr>
-              <w:t>ownername</w:t>
-            </w:r>
-            <w:proofErr w:type="spellEnd"/>
-            <w:proofErr w:type="gramEnd"/>
-            <w:r>
-              <w:rPr>
-                <w:rFonts w:asciiTheme="majorHAnsi" w:hAnsiTheme="majorHAnsi" w:cstheme="majorHAnsi"/>
-                <w:b/>
-                <w:bCs/>
-                <w:sz w:val="24"/>
-                <w:szCs w:val="24"/>
-              </w:rPr>
-              <w:t xml:space="preserve"> }}</w:t>
+            <w:r>
+              <w:rPr>
+                <w:rFonts w:asciiTheme="majorHAnsi" w:hAnsiTheme="majorHAnsi" w:cstheme="majorHAnsi"/>
+                <w:b/>
+                <w:bCs/>
+                <w:sz w:val="24"/>
+                <w:szCs w:val="24"/>
+              </w:rPr>
+              <w:t>{{ ownername }}</w:t>
             </w:r>
             <w:r>
               <w:rPr>
@@ -3218,29 +2559,7 @@
                 <w:sz w:val="24"/>
                 <w:szCs w:val="24"/>
               </w:rPr>
-              <w:t xml:space="preserve">{{ </w:t>
-            </w:r>
-            <w:proofErr w:type="spellStart"/>
-            <w:r>
-              <w:rPr>
-                <w:rFonts w:asciiTheme="majorHAnsi" w:hAnsiTheme="majorHAnsi" w:cstheme="majorHAnsi"/>
-                <w:b/>
-                <w:bCs/>
-                <w:sz w:val="24"/>
-                <w:szCs w:val="24"/>
-              </w:rPr>
-              <w:t>lossdate</w:t>
-            </w:r>
-            <w:proofErr w:type="spellEnd"/>
-            <w:r>
-              <w:rPr>
-                <w:rFonts w:asciiTheme="majorHAnsi" w:hAnsiTheme="majorHAnsi" w:cstheme="majorHAnsi"/>
-                <w:b/>
-                <w:bCs/>
-                <w:sz w:val="24"/>
-                <w:szCs w:val="24"/>
-              </w:rPr>
-              <w:t xml:space="preserve"> }}</w:t>
+              <w:t>{{ lossdate }}</w:t>
             </w:r>
             <w:r>
               <w:rPr>
@@ -3259,31 +2578,7 @@
                 <w:szCs w:val="24"/>
                 <w:lang w:eastAsia="en-IN" w:bidi="gu-IN"/>
               </w:rPr>
-              <w:t xml:space="preserve">{{ </w:t>
-            </w:r>
-            <w:proofErr w:type="spellStart"/>
-            <w:r>
-              <w:rPr>
-                <w:rFonts w:asciiTheme="majorHAnsi" w:eastAsia="Times New Roman" w:hAnsiTheme="majorHAnsi" w:cstheme="majorHAnsi"/>
-                <w:b/>
-                <w:bCs/>
-                <w:sz w:val="24"/>
-                <w:szCs w:val="24"/>
-                <w:lang w:eastAsia="en-IN" w:bidi="gu-IN"/>
-              </w:rPr>
-              <w:t>deathtype</w:t>
-            </w:r>
-            <w:proofErr w:type="spellEnd"/>
-            <w:r>
-              <w:rPr>
-                <w:rFonts w:asciiTheme="majorHAnsi" w:eastAsia="Times New Roman" w:hAnsiTheme="majorHAnsi" w:cstheme="majorHAnsi"/>
-                <w:b/>
-                <w:bCs/>
-                <w:sz w:val="24"/>
-                <w:szCs w:val="24"/>
-                <w:lang w:eastAsia="en-IN" w:bidi="gu-IN"/>
-              </w:rPr>
-              <w:t xml:space="preserve"> }}</w:t>
+              <w:t>{{ deathtype }}</w:t>
             </w:r>
             <w:r>
               <w:rPr>
@@ -3357,39 +2652,15 @@
               </w:rPr>
               <w:t xml:space="preserve">Certified by Sarpanch, Dairy Co-op, and butcher confirming </w:t>
             </w:r>
-            <w:proofErr w:type="gramStart"/>
-            <w:r>
-              <w:rPr>
-                <w:rFonts w:asciiTheme="majorHAnsi" w:hAnsiTheme="majorHAnsi" w:cstheme="majorHAnsi"/>
-                <w:b/>
-                <w:bCs/>
-                <w:sz w:val="24"/>
-                <w:szCs w:val="24"/>
-              </w:rPr>
-              <w:t xml:space="preserve">{{ </w:t>
-            </w:r>
-            <w:proofErr w:type="spellStart"/>
-            <w:r>
-              <w:rPr>
-                <w:rFonts w:asciiTheme="majorHAnsi" w:hAnsiTheme="majorHAnsi" w:cstheme="majorHAnsi"/>
-                <w:b/>
-                <w:bCs/>
-                <w:sz w:val="24"/>
-                <w:szCs w:val="24"/>
-              </w:rPr>
-              <w:t>cattletype</w:t>
-            </w:r>
-            <w:proofErr w:type="spellEnd"/>
-            <w:proofErr w:type="gramEnd"/>
-            <w:r>
-              <w:rPr>
-                <w:rFonts w:asciiTheme="majorHAnsi" w:hAnsiTheme="majorHAnsi" w:cstheme="majorHAnsi"/>
-                <w:b/>
-                <w:bCs/>
-                <w:sz w:val="24"/>
-                <w:szCs w:val="24"/>
-              </w:rPr>
-              <w:t>}}</w:t>
+            <w:r>
+              <w:rPr>
+                <w:rFonts w:asciiTheme="majorHAnsi" w:hAnsiTheme="majorHAnsi" w:cstheme="majorHAnsi"/>
+                <w:b/>
+                <w:bCs/>
+                <w:sz w:val="24"/>
+                <w:szCs w:val="24"/>
+              </w:rPr>
+              <w:t>{{ cattletype}}</w:t>
             </w:r>
             <w:r>
               <w:rPr>
@@ -3425,37 +2696,17 @@
                 <w:sz w:val="24"/>
                 <w:szCs w:val="24"/>
               </w:rPr>
-              <w:t xml:space="preserve">The Village </w:t>
-            </w:r>
-            <w:proofErr w:type="gramStart"/>
-            <w:r>
-              <w:rPr>
-                <w:rFonts w:asciiTheme="majorHAnsi" w:hAnsiTheme="majorHAnsi" w:cstheme="majorHAnsi"/>
-                <w:sz w:val="24"/>
-                <w:szCs w:val="24"/>
-              </w:rPr>
-              <w:t xml:space="preserve">of  </w:t>
-            </w:r>
-            <w:r>
-              <w:rPr>
-                <w:rFonts w:asciiTheme="majorHAnsi" w:hAnsiTheme="majorHAnsi" w:cstheme="majorHAnsi"/>
-                <w:b/>
-                <w:bCs/>
-                <w:sz w:val="24"/>
-                <w:szCs w:val="24"/>
-              </w:rPr>
-              <w:t>{</w:t>
-            </w:r>
-            <w:proofErr w:type="gramEnd"/>
-            <w:r>
-              <w:rPr>
-                <w:rFonts w:asciiTheme="majorHAnsi" w:hAnsiTheme="majorHAnsi" w:cstheme="majorHAnsi"/>
-                <w:b/>
-                <w:bCs/>
-                <w:sz w:val="24"/>
-                <w:szCs w:val="24"/>
-              </w:rPr>
-              <w:t>{ location }}</w:t>
+              <w:t xml:space="preserve">The Village of  </w:t>
+            </w:r>
+            <w:r>
+              <w:rPr>
+                <w:rFonts w:asciiTheme="majorHAnsi" w:hAnsiTheme="majorHAnsi" w:cstheme="majorHAnsi"/>
+                <w:b/>
+                <w:bCs/>
+                <w:sz w:val="24"/>
+                <w:szCs w:val="24"/>
+              </w:rPr>
+              <w:t>{{ location }}</w:t>
             </w:r>
             <w:r>
               <w:rPr>
@@ -3473,29 +2724,7 @@
                 <w:sz w:val="24"/>
                 <w:szCs w:val="24"/>
               </w:rPr>
-              <w:t xml:space="preserve">{{ </w:t>
-            </w:r>
-            <w:proofErr w:type="spellStart"/>
-            <w:r>
-              <w:rPr>
-                <w:rFonts w:asciiTheme="majorHAnsi" w:hAnsiTheme="majorHAnsi" w:cstheme="majorHAnsi"/>
-                <w:b/>
-                <w:bCs/>
-                <w:sz w:val="24"/>
-                <w:szCs w:val="24"/>
-              </w:rPr>
-              <w:t>ownername</w:t>
-            </w:r>
-            <w:proofErr w:type="spellEnd"/>
-            <w:r>
-              <w:rPr>
-                <w:rFonts w:asciiTheme="majorHAnsi" w:hAnsiTheme="majorHAnsi" w:cstheme="majorHAnsi"/>
-                <w:b/>
-                <w:bCs/>
-                <w:sz w:val="24"/>
-                <w:szCs w:val="24"/>
-              </w:rPr>
-              <w:t xml:space="preserve"> }}’s</w:t>
+              <w:t>{{ ownername }}’s</w:t>
             </w:r>
             <w:r>
               <w:rPr>
@@ -3513,29 +2742,7 @@
                 <w:sz w:val="24"/>
                 <w:szCs w:val="24"/>
               </w:rPr>
-              <w:t xml:space="preserve">{{ </w:t>
-            </w:r>
-            <w:proofErr w:type="spellStart"/>
-            <w:r>
-              <w:rPr>
-                <w:rFonts w:asciiTheme="majorHAnsi" w:hAnsiTheme="majorHAnsi" w:cstheme="majorHAnsi"/>
-                <w:b/>
-                <w:bCs/>
-                <w:sz w:val="24"/>
-                <w:szCs w:val="24"/>
-              </w:rPr>
-              <w:t>cattletype</w:t>
-            </w:r>
-            <w:proofErr w:type="spellEnd"/>
-            <w:r>
-              <w:rPr>
-                <w:rFonts w:asciiTheme="majorHAnsi" w:hAnsiTheme="majorHAnsi" w:cstheme="majorHAnsi"/>
-                <w:b/>
-                <w:bCs/>
-                <w:sz w:val="24"/>
-                <w:szCs w:val="24"/>
-              </w:rPr>
-              <w:t xml:space="preserve"> }}</w:t>
+              <w:t>{{ cattletype }}</w:t>
             </w:r>
             <w:r>
               <w:rPr>
@@ -3553,29 +2760,7 @@
                 <w:sz w:val="24"/>
                 <w:szCs w:val="24"/>
               </w:rPr>
-              <w:t xml:space="preserve">{{ </w:t>
-            </w:r>
-            <w:proofErr w:type="spellStart"/>
-            <w:r>
-              <w:rPr>
-                <w:rFonts w:asciiTheme="majorHAnsi" w:hAnsiTheme="majorHAnsi" w:cstheme="majorHAnsi"/>
-                <w:b/>
-                <w:bCs/>
-                <w:sz w:val="24"/>
-                <w:szCs w:val="24"/>
-              </w:rPr>
-              <w:t>lossdate</w:t>
-            </w:r>
-            <w:proofErr w:type="spellEnd"/>
-            <w:r>
-              <w:rPr>
-                <w:rFonts w:asciiTheme="majorHAnsi" w:hAnsiTheme="majorHAnsi" w:cstheme="majorHAnsi"/>
-                <w:b/>
-                <w:bCs/>
-                <w:sz w:val="24"/>
-                <w:szCs w:val="24"/>
-              </w:rPr>
-              <w:t xml:space="preserve"> }}.</w:t>
+              <w:t>{{ lossdate }}.</w:t>
             </w:r>
           </w:p>
           <w:p>
@@ -3826,33 +3011,13 @@
                 <w:szCs w:val="24"/>
               </w:rPr>
             </w:pPr>
-            <w:proofErr w:type="gramStart"/>
-            <w:r>
-              <w:rPr>
-                <w:rFonts w:asciiTheme="majorHAnsi" w:hAnsiTheme="majorHAnsi" w:cstheme="majorHAnsi"/>
-                <w:sz w:val="24"/>
-                <w:szCs w:val="24"/>
-              </w:rPr>
-              <w:t xml:space="preserve">{{ </w:t>
-            </w:r>
-            <w:proofErr w:type="spellStart"/>
-            <w:r>
-              <w:rPr>
-                <w:rFonts w:asciiTheme="majorHAnsi" w:hAnsiTheme="majorHAnsi" w:cstheme="majorHAnsi"/>
-                <w:sz w:val="24"/>
-                <w:szCs w:val="24"/>
-              </w:rPr>
-              <w:t>lossdate</w:t>
-            </w:r>
-            <w:proofErr w:type="spellEnd"/>
-            <w:proofErr w:type="gramEnd"/>
-            <w:r>
-              <w:rPr>
-                <w:rFonts w:asciiTheme="majorHAnsi" w:hAnsiTheme="majorHAnsi" w:cstheme="majorHAnsi"/>
-                <w:sz w:val="24"/>
-                <w:szCs w:val="24"/>
-              </w:rPr>
-              <w:t xml:space="preserve"> }}</w:t>
+            <w:r>
+              <w:rPr>
+                <w:rFonts w:asciiTheme="majorHAnsi" w:hAnsiTheme="majorHAnsi" w:cstheme="majorHAnsi"/>
+                <w:sz w:val="24"/>
+                <w:szCs w:val="24"/>
+              </w:rPr>
+              <w:t>{{ lossdate }}</w:t>
             </w:r>
             <w:r>
               <w:rPr>
@@ -3868,25 +3033,7 @@
                 <w:sz w:val="24"/>
                 <w:szCs w:val="24"/>
               </w:rPr>
-              <w:t xml:space="preserve"> AT {{ </w:t>
-            </w:r>
-            <w:proofErr w:type="spellStart"/>
-            <w:r>
-              <w:rPr>
-                <w:rFonts w:asciiTheme="majorHAnsi" w:hAnsiTheme="majorHAnsi" w:cstheme="majorHAnsi"/>
-                <w:sz w:val="24"/>
-                <w:szCs w:val="24"/>
-              </w:rPr>
-              <w:t>losstime</w:t>
-            </w:r>
-            <w:proofErr w:type="spellEnd"/>
-            <w:r>
-              <w:rPr>
-                <w:rFonts w:asciiTheme="majorHAnsi" w:hAnsiTheme="majorHAnsi" w:cstheme="majorHAnsi"/>
-                <w:sz w:val="24"/>
-                <w:szCs w:val="24"/>
-              </w:rPr>
-              <w:t xml:space="preserve"> }}</w:t>
+              <w:t xml:space="preserve"> AT {{ losstime }}</w:t>
             </w:r>
           </w:p>
         </w:tc>
@@ -3930,7 +3077,6 @@
               </w:rPr>
               <w:t xml:space="preserve">(GVC - </w:t>
             </w:r>
-            <w:proofErr w:type="gramStart"/>
             <w:r>
               <w:rPr>
                 <w:rFonts w:asciiTheme="majorHAnsi" w:hAnsiTheme="majorHAnsi" w:cstheme="majorHAnsi"/>
@@ -3939,7 +3085,6 @@
               </w:rPr>
               <w:t xml:space="preserve">{{ </w:t>
             </w:r>
-            <w:proofErr w:type="spellStart"/>
             <w:r>
               <w:rPr>
                 <w:rFonts w:asciiTheme="majorHAnsi" w:hAnsiTheme="majorHAnsi" w:cstheme="majorHAnsi"/>
@@ -3948,8 +3093,6 @@
               </w:rPr>
               <w:t>gvc</w:t>
             </w:r>
-            <w:proofErr w:type="spellEnd"/>
-            <w:proofErr w:type="gramEnd"/>
             <w:r>
               <w:rPr>
                 <w:rFonts w:asciiTheme="majorHAnsi" w:hAnsiTheme="majorHAnsi" w:cstheme="majorHAnsi"/>
@@ -3982,33 +3125,13 @@
                 <w:szCs w:val="24"/>
               </w:rPr>
             </w:pPr>
-            <w:proofErr w:type="gramStart"/>
-            <w:r>
-              <w:rPr>
-                <w:rFonts w:asciiTheme="majorHAnsi" w:hAnsiTheme="majorHAnsi" w:cstheme="majorHAnsi"/>
-                <w:sz w:val="24"/>
-                <w:szCs w:val="24"/>
-              </w:rPr>
-              <w:t xml:space="preserve">{{ </w:t>
-            </w:r>
-            <w:proofErr w:type="spellStart"/>
-            <w:r>
-              <w:rPr>
-                <w:rFonts w:asciiTheme="majorHAnsi" w:hAnsiTheme="majorHAnsi" w:cstheme="majorHAnsi"/>
-                <w:sz w:val="24"/>
-                <w:szCs w:val="24"/>
-              </w:rPr>
-              <w:t>tagnumber</w:t>
-            </w:r>
-            <w:proofErr w:type="spellEnd"/>
-            <w:proofErr w:type="gramEnd"/>
-            <w:r>
-              <w:rPr>
-                <w:rFonts w:asciiTheme="majorHAnsi" w:hAnsiTheme="majorHAnsi" w:cstheme="majorHAnsi"/>
-                <w:sz w:val="24"/>
-                <w:szCs w:val="24"/>
-              </w:rPr>
-              <w:t xml:space="preserve"> }}</w:t>
+            <w:r>
+              <w:rPr>
+                <w:rFonts w:asciiTheme="majorHAnsi" w:hAnsiTheme="majorHAnsi" w:cstheme="majorHAnsi"/>
+                <w:sz w:val="24"/>
+                <w:szCs w:val="24"/>
+              </w:rPr>
+              <w:t>{{ tagnumber }}</w:t>
             </w:r>
           </w:p>
         </w:tc>
@@ -4024,41 +3147,33 @@
                 <w:rFonts w:asciiTheme="majorHAnsi" w:hAnsiTheme="majorHAnsi" w:cstheme="majorHAnsi"/>
                 <w:sz w:val="24"/>
                 <w:szCs w:val="24"/>
-              </w:rPr>
-            </w:pPr>
-            <w:r>
-              <w:rPr>
-                <w:rFonts w:asciiTheme="majorHAnsi" w:hAnsiTheme="majorHAnsi" w:cstheme="majorHAnsi"/>
-                <w:sz w:val="24"/>
-                <w:szCs w:val="24"/>
-              </w:rPr>
-              <w:t>“</w:t>
-            </w:r>
-            <w:proofErr w:type="gramStart"/>
-            <w:r>
-              <w:rPr>
-                <w:rFonts w:asciiTheme="majorHAnsi" w:hAnsiTheme="majorHAnsi" w:cstheme="majorHAnsi"/>
-                <w:sz w:val="24"/>
-                <w:szCs w:val="24"/>
-              </w:rPr>
-              <w:t xml:space="preserve">{{ </w:t>
-            </w:r>
-            <w:r>
-              <w:rPr>
-                <w:rFonts w:asciiTheme="majorHAnsi" w:hAnsiTheme="majorHAnsi" w:cstheme="majorHAnsi"/>
-                <w:sz w:val="24"/>
-                <w:szCs w:val="24"/>
+                <w:lang w:val="en-US"/>
+              </w:rPr>
+            </w:pPr>
+            <w:r>
+              <w:rPr>
+                <w:rFonts w:asciiTheme="majorHAnsi" w:hAnsiTheme="majorHAnsi" w:cstheme="majorHAnsi"/>
+                <w:sz w:val="24"/>
+                <w:szCs w:val="24"/>
+              </w:rPr>
+              <w:t>“{{</w:t>
+            </w:r>
+            <w:r>
+              <w:rPr>
+                <w:rFonts w:asciiTheme="majorHAnsi" w:hAnsiTheme="majorHAnsi" w:cstheme="majorHAnsi"/>
+                <w:sz w:val="24"/>
+                <w:szCs w:val="24"/>
+                <w:lang w:val="en-US"/>
               </w:rPr>
               <w:t>disease</w:t>
             </w:r>
-            <w:proofErr w:type="gramEnd"/>
-            <w:r>
-              <w:rPr>
-                <w:rFonts w:asciiTheme="majorHAnsi" w:hAnsiTheme="majorHAnsi" w:cstheme="majorHAnsi"/>
-                <w:sz w:val="24"/>
-                <w:szCs w:val="24"/>
-              </w:rPr>
-              <w:t xml:space="preserve"> }}”</w:t>
+            <w:r>
+              <w:rPr>
+                <w:rFonts w:asciiTheme="majorHAnsi" w:hAnsiTheme="majorHAnsi" w:cstheme="majorHAnsi"/>
+                <w:sz w:val="24"/>
+                <w:szCs w:val="24"/>
+              </w:rPr>
+              <w:t>}}”</w:t>
             </w:r>
           </w:p>
         </w:tc>
@@ -4442,7 +3557,6 @@
               </w:rPr>
               <w:t xml:space="preserve">I received the spot intimation on </w:t>
             </w:r>
-            <w:proofErr w:type="gramStart"/>
             <w:r>
               <w:rPr>
                 <w:rFonts w:asciiTheme="majorHAnsi" w:hAnsiTheme="majorHAnsi" w:cstheme="majorHAnsi"/>
@@ -4451,7 +3565,6 @@
               </w:rPr>
               <w:t xml:space="preserve">{{ </w:t>
             </w:r>
-            <w:proofErr w:type="spellStart"/>
             <w:r>
               <w:rPr>
                 <w:rFonts w:asciiTheme="majorHAnsi" w:hAnsiTheme="majorHAnsi" w:cstheme="majorHAnsi"/>
@@ -4460,8 +3573,6 @@
               </w:rPr>
               <w:t>lossdate</w:t>
             </w:r>
-            <w:proofErr w:type="spellEnd"/>
-            <w:proofErr w:type="gramEnd"/>
             <w:r>
               <w:rPr>
                 <w:rFonts w:asciiTheme="majorHAnsi" w:hAnsiTheme="majorHAnsi" w:cstheme="majorHAnsi"/>
@@ -4522,90 +3633,38 @@
               </w:rPr>
               <w:t xml:space="preserve">Based on my investigation and the supporting documents collected, it is confirmed that </w:t>
             </w:r>
-            <w:proofErr w:type="gramStart"/>
             <w:r>
               <w:rPr>
                 <w:rStyle w:val="Strong"/>
                 <w:rFonts w:asciiTheme="majorHAnsi" w:hAnsiTheme="majorHAnsi" w:cstheme="majorHAnsi"/>
               </w:rPr>
-              <w:t xml:space="preserve">{{ </w:t>
-            </w:r>
-            <w:proofErr w:type="spellStart"/>
+              <w:t>{{ ownername }}’s {{ cattletype }}</w:t>
+            </w:r>
+            <w:r>
+              <w:rPr>
+                <w:rFonts w:asciiTheme="majorHAnsi" w:hAnsiTheme="majorHAnsi" w:cstheme="majorHAnsi"/>
+              </w:rPr>
+              <w:t xml:space="preserve"> died suddenly on </w:t>
+            </w:r>
+            <w:r>
+              <w:rPr>
+                <w:rFonts w:asciiTheme="majorHAnsi" w:hAnsiTheme="majorHAnsi" w:cstheme="majorHAnsi"/>
+                <w:b/>
+                <w:bCs/>
+              </w:rPr>
+              <w:t>{{ lossdate }}</w:t>
+            </w:r>
+            <w:r>
+              <w:rPr>
+                <w:rFonts w:asciiTheme="majorHAnsi" w:hAnsiTheme="majorHAnsi" w:cstheme="majorHAnsi"/>
+              </w:rPr>
+              <w:t xml:space="preserve"> </w:t>
+            </w:r>
             <w:r>
               <w:rPr>
                 <w:rStyle w:val="Strong"/>
                 <w:rFonts w:asciiTheme="majorHAnsi" w:hAnsiTheme="majorHAnsi" w:cstheme="majorHAnsi"/>
               </w:rPr>
-              <w:t>ownername</w:t>
-            </w:r>
-            <w:proofErr w:type="spellEnd"/>
-            <w:proofErr w:type="gramEnd"/>
-            <w:r>
-              <w:rPr>
-                <w:rStyle w:val="Strong"/>
-                <w:rFonts w:asciiTheme="majorHAnsi" w:hAnsiTheme="majorHAnsi" w:cstheme="majorHAnsi"/>
-              </w:rPr>
-              <w:t xml:space="preserve"> }}’s {{ </w:t>
-            </w:r>
-            <w:proofErr w:type="spellStart"/>
-            <w:r>
-              <w:rPr>
-                <w:rStyle w:val="Strong"/>
-                <w:rFonts w:asciiTheme="majorHAnsi" w:hAnsiTheme="majorHAnsi" w:cstheme="majorHAnsi"/>
-              </w:rPr>
-              <w:t>cattletype</w:t>
-            </w:r>
-            <w:proofErr w:type="spellEnd"/>
-            <w:r>
-              <w:rPr>
-                <w:rStyle w:val="Strong"/>
-                <w:rFonts w:asciiTheme="majorHAnsi" w:hAnsiTheme="majorHAnsi" w:cstheme="majorHAnsi"/>
-              </w:rPr>
-              <w:t xml:space="preserve"> }}</w:t>
-            </w:r>
-            <w:r>
-              <w:rPr>
-                <w:rFonts w:asciiTheme="majorHAnsi" w:hAnsiTheme="majorHAnsi" w:cstheme="majorHAnsi"/>
-              </w:rPr>
-              <w:t xml:space="preserve"> died suddenly on </w:t>
-            </w:r>
-            <w:r>
-              <w:rPr>
-                <w:rFonts w:asciiTheme="majorHAnsi" w:hAnsiTheme="majorHAnsi" w:cstheme="majorHAnsi"/>
-                <w:b/>
-                <w:bCs/>
-              </w:rPr>
-              <w:t xml:space="preserve">{{ </w:t>
-            </w:r>
-            <w:proofErr w:type="spellStart"/>
-            <w:r>
-              <w:rPr>
-                <w:rFonts w:asciiTheme="majorHAnsi" w:hAnsiTheme="majorHAnsi" w:cstheme="majorHAnsi"/>
-                <w:b/>
-                <w:bCs/>
-              </w:rPr>
-              <w:t>lossdate</w:t>
-            </w:r>
-            <w:proofErr w:type="spellEnd"/>
-            <w:r>
-              <w:rPr>
-                <w:rFonts w:asciiTheme="majorHAnsi" w:hAnsiTheme="majorHAnsi" w:cstheme="majorHAnsi"/>
-                <w:b/>
-                <w:bCs/>
-              </w:rPr>
-              <w:t xml:space="preserve"> }}</w:t>
-            </w:r>
-            <w:r>
-              <w:rPr>
-                <w:rFonts w:asciiTheme="majorHAnsi" w:hAnsiTheme="majorHAnsi" w:cstheme="majorHAnsi"/>
-              </w:rPr>
-              <w:t xml:space="preserve"> </w:t>
-            </w:r>
-            <w:r>
-              <w:rPr>
-                <w:rStyle w:val="Strong"/>
-                <w:rFonts w:asciiTheme="majorHAnsi" w:hAnsiTheme="majorHAnsi" w:cstheme="majorHAnsi"/>
-              </w:rPr>
               <w:t xml:space="preserve">at </w:t>
             </w:r>
             <w:r>
@@ -4614,25 +3673,7 @@
                 <w:b/>
                 <w:bCs/>
               </w:rPr>
-              <w:t xml:space="preserve">{{ </w:t>
-            </w:r>
-            <w:proofErr w:type="spellStart"/>
-            <w:r>
-              <w:rPr>
-                <w:rFonts w:asciiTheme="majorHAnsi" w:hAnsiTheme="majorHAnsi" w:cstheme="majorHAnsi"/>
-                <w:b/>
-                <w:bCs/>
-              </w:rPr>
-              <w:t>losstime</w:t>
-            </w:r>
-            <w:proofErr w:type="spellEnd"/>
-            <w:r>
-              <w:rPr>
-                <w:rFonts w:asciiTheme="majorHAnsi" w:hAnsiTheme="majorHAnsi" w:cstheme="majorHAnsi"/>
-                <w:b/>
-                <w:bCs/>
-              </w:rPr>
-              <w:t xml:space="preserve"> }}.</w:t>
+              <w:t>{{ losstime }}.</w:t>
             </w:r>
           </w:p>
           <w:p>
@@ -4658,100 +3699,41 @@
                 <w:rStyle w:val="Strong"/>
                 <w:rFonts w:asciiTheme="majorHAnsi" w:hAnsiTheme="majorHAnsi" w:cstheme="majorHAnsi"/>
               </w:rPr>
-              <w:t xml:space="preserve">Yellow Tag No. </w:t>
-            </w:r>
-            <w:proofErr w:type="gramStart"/>
+              <w:t>Yellow Tag No. {{ tagnumber }}</w:t>
+            </w:r>
+            <w:r>
+              <w:rPr>
+                <w:rFonts w:asciiTheme="majorHAnsi" w:hAnsiTheme="majorHAnsi" w:cstheme="majorHAnsi"/>
+              </w:rPr>
+              <w:t xml:space="preserve"> was stitched on the </w:t>
+            </w:r>
+            <w:r>
+              <w:rPr>
+                <w:rFonts w:asciiTheme="majorHAnsi" w:hAnsiTheme="majorHAnsi" w:cstheme="majorHAnsi"/>
+                <w:b/>
+                <w:bCs/>
+              </w:rPr>
+              <w:t>{{ taglocation }}</w:t>
+            </w:r>
             <w:r>
               <w:rPr>
                 <w:rStyle w:val="Strong"/>
                 <w:rFonts w:asciiTheme="majorHAnsi" w:hAnsiTheme="majorHAnsi" w:cstheme="majorHAnsi"/>
               </w:rPr>
-              <w:t xml:space="preserve">{{ </w:t>
-            </w:r>
-            <w:proofErr w:type="spellStart"/>
+              <w:t xml:space="preserve"> </w:t>
+            </w:r>
+            <w:r>
+              <w:rPr>
+                <w:rFonts w:asciiTheme="majorHAnsi" w:hAnsiTheme="majorHAnsi" w:cstheme="majorHAnsi"/>
+              </w:rPr>
+              <w:t xml:space="preserve">of the deceased </w:t>
+            </w:r>
             <w:r>
               <w:rPr>
                 <w:rStyle w:val="Strong"/>
                 <w:rFonts w:asciiTheme="majorHAnsi" w:hAnsiTheme="majorHAnsi" w:cstheme="majorHAnsi"/>
               </w:rPr>
-              <w:t>tagnumber</w:t>
-            </w:r>
-            <w:proofErr w:type="spellEnd"/>
-            <w:proofErr w:type="gramEnd"/>
-            <w:r>
-              <w:rPr>
-                <w:rStyle w:val="Strong"/>
-                <w:rFonts w:asciiTheme="majorHAnsi" w:hAnsiTheme="majorHAnsi" w:cstheme="majorHAnsi"/>
-              </w:rPr>
-              <w:t xml:space="preserve"> }}</w:t>
-            </w:r>
-            <w:r>
-              <w:rPr>
-                <w:rFonts w:asciiTheme="majorHAnsi" w:hAnsiTheme="majorHAnsi" w:cstheme="majorHAnsi"/>
-              </w:rPr>
-              <w:t xml:space="preserve"> was stitched on the </w:t>
-            </w:r>
-            <w:r>
-              <w:rPr>
-                <w:rFonts w:asciiTheme="majorHAnsi" w:hAnsiTheme="majorHAnsi" w:cstheme="majorHAnsi"/>
-                <w:b/>
-                <w:bCs/>
-              </w:rPr>
-              <w:t xml:space="preserve">{{ </w:t>
-            </w:r>
-            <w:proofErr w:type="spellStart"/>
-            <w:r>
-              <w:rPr>
-                <w:rFonts w:asciiTheme="majorHAnsi" w:hAnsiTheme="majorHAnsi" w:cstheme="majorHAnsi"/>
-                <w:b/>
-                <w:bCs/>
-              </w:rPr>
-              <w:t>taglocation</w:t>
-            </w:r>
-            <w:proofErr w:type="spellEnd"/>
-            <w:r>
-              <w:rPr>
-                <w:rFonts w:asciiTheme="majorHAnsi" w:hAnsiTheme="majorHAnsi" w:cstheme="majorHAnsi"/>
-                <w:b/>
-                <w:bCs/>
-              </w:rPr>
-              <w:t xml:space="preserve"> }}</w:t>
-            </w:r>
-            <w:r>
-              <w:rPr>
-                <w:rStyle w:val="Strong"/>
-                <w:rFonts w:asciiTheme="majorHAnsi" w:hAnsiTheme="majorHAnsi" w:cstheme="majorHAnsi"/>
-              </w:rPr>
-              <w:t xml:space="preserve"> </w:t>
-            </w:r>
-            <w:r>
-              <w:rPr>
-                <w:rFonts w:asciiTheme="majorHAnsi" w:hAnsiTheme="majorHAnsi" w:cstheme="majorHAnsi"/>
-              </w:rPr>
-              <w:t xml:space="preserve">of the deceased </w:t>
-            </w:r>
-            <w:r>
-              <w:rPr>
-                <w:rStyle w:val="Strong"/>
-                <w:rFonts w:asciiTheme="majorHAnsi" w:hAnsiTheme="majorHAnsi" w:cstheme="majorHAnsi"/>
-              </w:rPr>
-              <w:t xml:space="preserve">{{ </w:t>
-            </w:r>
-            <w:proofErr w:type="spellStart"/>
-            <w:r>
-              <w:rPr>
-                <w:rStyle w:val="Strong"/>
-                <w:rFonts w:asciiTheme="majorHAnsi" w:hAnsiTheme="majorHAnsi" w:cstheme="majorHAnsi"/>
-              </w:rPr>
-              <w:t>cattletype</w:t>
-            </w:r>
-            <w:proofErr w:type="spellEnd"/>
-            <w:r>
-              <w:rPr>
-                <w:rStyle w:val="Strong"/>
-                <w:rFonts w:asciiTheme="majorHAnsi" w:hAnsiTheme="majorHAnsi" w:cstheme="majorHAnsi"/>
-              </w:rPr>
-              <w:t xml:space="preserve"> }}</w:t>
+              <w:t>{{ cattletype }}</w:t>
             </w:r>
             <w:r>
               <w:rPr>
@@ -4823,51 +3805,15 @@
                 <w:b/>
                 <w:bCs/>
               </w:rPr>
-              <w:t>142600/47</w:t>
-            </w:r>
-            <w:proofErr w:type="gramStart"/>
-            <w:r>
-              <w:rPr>
-                <w:rFonts w:asciiTheme="majorHAnsi" w:hAnsiTheme="majorHAnsi" w:cstheme="majorHAnsi"/>
-                <w:b/>
-                <w:bCs/>
-              </w:rPr>
-              <w:t>/</w:t>
-            </w:r>
-            <w:r>
-              <w:rPr>
-                <w:rFonts w:asciiTheme="majorHAnsi" w:hAnsiTheme="majorHAnsi" w:cstheme="majorHAnsi"/>
-                <w:b/>
-                <w:bCs/>
-              </w:rPr>
-              <w:t>{</w:t>
-            </w:r>
-            <w:proofErr w:type="gramEnd"/>
-            <w:r>
-              <w:rPr>
-                <w:rFonts w:asciiTheme="majorHAnsi" w:hAnsiTheme="majorHAnsi" w:cstheme="majorHAnsi"/>
-                <w:b/>
-                <w:bCs/>
-              </w:rPr>
-              <w:t xml:space="preserve">{ </w:t>
-            </w:r>
-            <w:proofErr w:type="spellStart"/>
-            <w:r>
-              <w:rPr>
-                <w:rFonts w:asciiTheme="majorHAnsi" w:hAnsiTheme="majorHAnsi" w:cstheme="majorHAnsi"/>
-                <w:b/>
-                <w:bCs/>
-              </w:rPr>
-              <w:t>policynumber</w:t>
-            </w:r>
-            <w:proofErr w:type="spellEnd"/>
-            <w:r>
-              <w:rPr>
-                <w:rFonts w:asciiTheme="majorHAnsi" w:hAnsiTheme="majorHAnsi" w:cstheme="majorHAnsi"/>
-                <w:b/>
-                <w:bCs/>
-              </w:rPr>
-              <w:t xml:space="preserve"> }},</w:t>
+              <w:t>142600/47/</w:t>
+            </w:r>
+            <w:r>
+              <w:rPr>
+                <w:rFonts w:asciiTheme="majorHAnsi" w:hAnsiTheme="majorHAnsi" w:cstheme="majorHAnsi"/>
+                <w:b/>
+                <w:bCs/>
+              </w:rPr>
+              <w:t>{{ policynumber }},</w:t>
             </w:r>
             <w:r>
               <w:rPr>
@@ -4881,25 +3827,7 @@
                 <w:b/>
                 <w:bCs/>
               </w:rPr>
-              <w:t xml:space="preserve">{{ </w:t>
-            </w:r>
-            <w:proofErr w:type="spellStart"/>
-            <w:r>
-              <w:rPr>
-                <w:rFonts w:asciiTheme="majorHAnsi" w:hAnsiTheme="majorHAnsi" w:cstheme="majorHAnsi"/>
-                <w:b/>
-                <w:bCs/>
-              </w:rPr>
-              <w:t>policyperiod</w:t>
-            </w:r>
-            <w:proofErr w:type="spellEnd"/>
-            <w:r>
-              <w:rPr>
-                <w:rFonts w:asciiTheme="majorHAnsi" w:hAnsiTheme="majorHAnsi" w:cstheme="majorHAnsi"/>
-                <w:b/>
-                <w:bCs/>
-              </w:rPr>
-              <w:t xml:space="preserve"> }}</w:t>
+              <w:t>{{ policyperiod }}</w:t>
             </w:r>
             <w:r>
               <w:rPr>
@@ -4932,38 +3860,6 @@
                 <w:rFonts w:asciiTheme="majorHAnsi" w:hAnsiTheme="majorHAnsi" w:cstheme="majorHAnsi"/>
               </w:rPr>
               <w:t>genuine and payable as per the insurance policy terms and conditions</w:t>
-            </w:r>
-            <w:r>
-              <w:rPr>
-                <w:rFonts w:asciiTheme="majorHAnsi" w:hAnsiTheme="majorHAnsi" w:cstheme="majorHAnsi"/>
-              </w:rPr>
-              <w:t>.</w:t>
-            </w:r>
-          </w:p>
-          <w:p>
-            <w:pPr>
-              <w:pStyle w:val="NormalWeb"/>
-              <w:numPr>
-                <w:ilvl w:val="0"/>
-                <w:numId w:val="2"/>
-              </w:numPr>
-              <w:jc w:val="both"/>
-              <w:rPr>
-                <w:rFonts w:asciiTheme="majorHAnsi" w:hAnsiTheme="majorHAnsi" w:cstheme="majorHAnsi"/>
-              </w:rPr>
-            </w:pPr>
-            <w:r>
-              <w:rPr>
-                <w:rFonts w:asciiTheme="majorHAnsi" w:hAnsiTheme="majorHAnsi" w:cstheme="majorHAnsi"/>
-              </w:rPr>
-              <w:t xml:space="preserve">I have verified all relevant documents and respectfully submit them for your </w:t>
-            </w:r>
-            <w:r>
-              <w:rPr>
-                <w:rStyle w:val="Strong"/>
-                <w:rFonts w:asciiTheme="majorHAnsi" w:hAnsiTheme="majorHAnsi" w:cstheme="majorHAnsi"/>
-              </w:rPr>
-              <w:t>further action and approval</w:t>
             </w:r>
             <w:r>
               <w:rPr>
@@ -5191,7 +4087,6 @@
         </w:rPr>
         <w:tab/>
       </w:r>
-      <w:proofErr w:type="spellStart"/>
       <w:r>
         <w:rPr>
           <w:rFonts w:ascii="Candara" w:hAnsi="Candara"/>
@@ -5200,18 +4095,7 @@
           <w:sz w:val="32"/>
           <w:szCs w:val="32"/>
         </w:rPr>
-        <w:t>Dilipkumar</w:t>
-      </w:r>
-      <w:proofErr w:type="spellEnd"/>
-      <w:r>
-        <w:rPr>
-          <w:rFonts w:ascii="Candara" w:hAnsi="Candara"/>
-          <w:b/>
-          <w:bCs/>
-          <w:sz w:val="32"/>
-          <w:szCs w:val="32"/>
-        </w:rPr>
-        <w:t xml:space="preserve"> G. Parmar</w:t>
+        <w:t>Dilipkumar G. Parmar</w:t>
       </w:r>
     </w:p>
     <w:p>
@@ -5764,8 +4648,6 @@
                 <w:szCs w:val="20"/>
               </w:rPr>
             </w:pPr>
-            <w:proofErr w:type="spellStart"/>
-            <w:proofErr w:type="gramStart"/>
             <w:r>
               <w:rPr>
                 <w:rFonts w:ascii="Candara" w:hAnsi="Candara" w:cs="Arial"/>
@@ -5773,27 +4655,7 @@
                 <w:sz w:val="20"/>
                 <w:szCs w:val="20"/>
               </w:rPr>
-              <w:t>Dudhmandali</w:t>
-            </w:r>
-            <w:proofErr w:type="spellEnd"/>
-            <w:r>
-              <w:rPr>
-                <w:rFonts w:ascii="Candara" w:hAnsi="Candara" w:cs="Arial"/>
-                <w:bCs/>
-                <w:sz w:val="20"/>
-                <w:szCs w:val="20"/>
-              </w:rPr>
-              <w:t>,&amp;</w:t>
-            </w:r>
-            <w:proofErr w:type="gramEnd"/>
-            <w:r>
-              <w:rPr>
-                <w:rFonts w:ascii="Candara" w:hAnsi="Candara" w:cs="Arial"/>
-                <w:bCs/>
-                <w:sz w:val="20"/>
-                <w:szCs w:val="20"/>
-              </w:rPr>
-              <w:t xml:space="preserve"> Butcher Certificate (Original)</w:t>
+              <w:t>Dudhmandali,&amp; Butcher Certificate (Original)</w:t>
             </w:r>
           </w:p>
         </w:tc>
@@ -5967,27 +4829,7 @@
                 <w:sz w:val="20"/>
                 <w:szCs w:val="20"/>
               </w:rPr>
-              <w:t xml:space="preserve">ID </w:t>
-            </w:r>
-            <w:proofErr w:type="spellStart"/>
-            <w:r>
-              <w:rPr>
-                <w:rFonts w:ascii="Candara" w:hAnsi="Candara" w:cs="Arial"/>
-                <w:bCs/>
-                <w:sz w:val="20"/>
-                <w:szCs w:val="20"/>
-              </w:rPr>
-              <w:t>Adhar</w:t>
-            </w:r>
-            <w:proofErr w:type="spellEnd"/>
-            <w:r>
-              <w:rPr>
-                <w:rFonts w:ascii="Candara" w:hAnsi="Candara" w:cs="Arial"/>
-                <w:bCs/>
-                <w:sz w:val="20"/>
-                <w:szCs w:val="20"/>
-              </w:rPr>
-              <w:t xml:space="preserve"> Card, of Cattle Owner (Photo Copy)</w:t>
+              <w:t>ID Adhar Card, of Cattle Owner (Photo Copy)</w:t>
             </w:r>
           </w:p>
         </w:tc>
@@ -6325,7 +5167,7 @@
                 </mc:Choice>
                 <mc:Fallback>
                   <w:pict>
-                    <v:rect w14:anchorId="64FA7213" id="Rectangle 2" o:spid="_x0000_s1028" style="position:absolute;margin-left:157.4pt;margin-top:25.35pt;width:150.75pt;height:23.25pt;z-index:251673600;visibility:visible;mso-wrap-style:square;mso-width-percent:0;mso-height-percent:0;mso-wrap-distance-left:9pt;mso-wrap-distance-top:0;mso-wrap-distance-right:9pt;mso-wrap-distance-bottom:0;mso-position-horizontal:absolute;mso-position-horizontal-relative:margin;mso-position-vertical:absolute;mso-position-vertical-relative:text;mso-width-percent:0;mso-height-percent:0;mso-width-relative:margin;mso-height-relative:margin;v-text-anchor:middle" o:gfxdata="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" filled="f" strokecolor="black [3200]">
+                    <v:rect w14:anchorId="37B98C8B" id="Rectangle 2" o:spid="_x0000_s1028" style="position:absolute;margin-left:157.4pt;margin-top:25.35pt;width:150.75pt;height:23.25pt;z-index:251673600;visibility:visible;mso-wrap-style:square;mso-width-percent:0;mso-height-percent:0;mso-wrap-distance-left:9pt;mso-wrap-distance-top:0;mso-wrap-distance-right:9pt;mso-wrap-distance-bottom:0;mso-position-horizontal:absolute;mso-position-horizontal-relative:margin;mso-position-vertical:absolute;mso-position-vertical-relative:text;mso-width-percent:0;mso-height-percent:0;mso-width-relative:margin;mso-height-relative:margin;v-text-anchor:middle" o:gfxdata="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" filled="f" strokecolor="black [3200]">
                       <v:stroke joinstyle="round"/>
                       <v:path arrowok="t"/>
                       <v:textbox>
@@ -6362,7 +5204,6 @@
                 </mc:Fallback>
               </mc:AlternateContent>
             </w:r>
-            <w:proofErr w:type="gramStart"/>
             <w:r>
               <w:rPr>
                 <w:b/>
@@ -6370,9 +5211,8 @@
                 <w:sz w:val="28"/>
                 <w:szCs w:val="28"/>
               </w:rPr>
-              <w:t>Ref :</w:t>
-            </w:r>
-            <w:proofErr w:type="gramEnd"/>
+              <w:t xml:space="preserve">Ref : Death Cattle Claim </w:t>
+            </w:r>
             <w:r>
               <w:rPr>
                 <w:b/>
@@ -6380,36 +5220,7 @@
                 <w:sz w:val="28"/>
                 <w:szCs w:val="28"/>
               </w:rPr>
-              <w:t xml:space="preserve"> Death Cattle Claim </w:t>
-            </w:r>
-            <w:r>
-              <w:rPr>
-                <w:b/>
-                <w:bCs/>
-                <w:sz w:val="28"/>
-                <w:szCs w:val="28"/>
-              </w:rPr>
-              <w:t>{{</w:t>
-            </w:r>
-            <w:proofErr w:type="spellStart"/>
-            <w:r>
-              <w:rPr>
-                <w:b/>
-                <w:bCs/>
-                <w:sz w:val="28"/>
-                <w:szCs w:val="28"/>
-              </w:rPr>
-              <w:t>claimdate</w:t>
-            </w:r>
-            <w:proofErr w:type="spellEnd"/>
-            <w:r>
-              <w:rPr>
-                <w:b/>
-                <w:bCs/>
-                <w:sz w:val="28"/>
-                <w:szCs w:val="28"/>
-              </w:rPr>
-              <w:t>}}</w:t>
+              <w:t>{{claimdate}}</w:t>
             </w:r>
             <w:r>
               <w:rPr>
@@ -6547,19 +5358,11 @@
                       <w:rFonts w:ascii="Candara" w:hAnsi="Candara" w:cs="Arial"/>
                     </w:rPr>
                   </w:pPr>
-                  <w:proofErr w:type="gramStart"/>
                   <w:r>
                     <w:rPr>
                       <w:rFonts w:ascii="Candara" w:hAnsi="Candara" w:cs="Arial"/>
                     </w:rPr>
-                    <w:t>CLAIM  SERVICE</w:t>
-                  </w:r>
-                  <w:proofErr w:type="gramEnd"/>
-                  <w:r>
-                    <w:rPr>
-                      <w:rFonts w:ascii="Candara" w:hAnsi="Candara" w:cs="Arial"/>
-                    </w:rPr>
-                    <w:t xml:space="preserve"> CENTER</w:t>
+                    <w:t>CLAIM  SERVICE CENTER</w:t>
                   </w:r>
                 </w:p>
                 <w:p>
@@ -6587,21 +5390,7 @@
                     <w:rPr>
                       <w:rFonts w:ascii="Candara" w:hAnsi="Candara" w:cs="Arial"/>
                     </w:rPr>
-                    <w:t xml:space="preserve"> Floor, </w:t>
-                  </w:r>
-                  <w:proofErr w:type="spellStart"/>
-                  <w:r>
-                    <w:rPr>
-                      <w:rFonts w:ascii="Candara" w:hAnsi="Candara" w:cs="Arial"/>
-                    </w:rPr>
-                    <w:t>AmrutJayantiBhavan</w:t>
-                  </w:r>
-                  <w:proofErr w:type="spellEnd"/>
-                  <w:r>
-                    <w:rPr>
-                      <w:rFonts w:ascii="Candara" w:hAnsi="Candara" w:cs="Arial"/>
-                    </w:rPr>
-                    <w:t xml:space="preserve">, </w:t>
+                    <w:t xml:space="preserve"> Floor, AmrutJayantiBhavan, </w:t>
                   </w:r>
                 </w:p>
                 <w:p>
@@ -6612,19 +5401,11 @@
                       <w:rFonts w:ascii="Candara" w:hAnsi="Candara" w:cs="Arial"/>
                     </w:rPr>
                   </w:pPr>
-                  <w:proofErr w:type="spellStart"/>
                   <w:r>
                     <w:rPr>
                       <w:rFonts w:ascii="Candara" w:hAnsi="Candara" w:cs="Arial"/>
                     </w:rPr>
-                    <w:t>Navjivan</w:t>
-                  </w:r>
-                  <w:proofErr w:type="spellEnd"/>
-                  <w:r>
-                    <w:rPr>
-                      <w:rFonts w:ascii="Candara" w:hAnsi="Candara" w:cs="Arial"/>
-                    </w:rPr>
-                    <w:t xml:space="preserve"> Trust Building,</w:t>
+                    <w:t>Navjivan Trust Building,</w:t>
                   </w:r>
                 </w:p>
                 <w:p>
@@ -6694,16 +5475,8 @@
                     <w:rPr>
                       <w:rFonts w:ascii="Candara" w:hAnsi="Candara"/>
                     </w:rPr>
-                    <w:t xml:space="preserve">Date of </w:t>
+                    <w:t>Date of Death :</w:t>
                   </w:r>
-                  <w:proofErr w:type="gramStart"/>
-                  <w:r>
-                    <w:rPr>
-                      <w:rFonts w:ascii="Candara" w:hAnsi="Candara"/>
-                    </w:rPr>
-                    <w:t>Death :</w:t>
-                  </w:r>
-                  <w:proofErr w:type="gramEnd"/>
                 </w:p>
                 <w:p>
                   <w:pPr>
@@ -6715,7 +5488,6 @@
                       <w:szCs w:val="24"/>
                     </w:rPr>
                   </w:pPr>
-                  <w:proofErr w:type="gramStart"/>
                   <w:r>
                     <w:rPr>
                       <w:rFonts w:ascii="Cambria Math" w:hAnsi="Cambria Math" w:cstheme="majorHAnsi"/>
@@ -6724,7 +5496,6 @@
                     </w:rPr>
                     <w:t xml:space="preserve">{{ </w:t>
                   </w:r>
-                  <w:proofErr w:type="spellStart"/>
                   <w:r>
                     <w:rPr>
                       <w:rFonts w:asciiTheme="majorHAnsi" w:hAnsiTheme="majorHAnsi" w:cstheme="majorHAnsi"/>
@@ -6735,8 +5506,6 @@
                     </w:rPr>
                     <w:t>lossdate</w:t>
                   </w:r>
-                  <w:proofErr w:type="spellEnd"/>
-                  <w:proofErr w:type="gramEnd"/>
                   <w:r>
                     <w:rPr>
                       <w:rFonts w:asciiTheme="majorHAnsi" w:hAnsiTheme="majorHAnsi" w:cstheme="majorHAnsi"/>
@@ -6783,29 +5552,7 @@
                       <w:sz w:val="24"/>
                       <w:szCs w:val="24"/>
                     </w:rPr>
-                    <w:t xml:space="preserve">Tag </w:t>
-                  </w:r>
-                  <w:proofErr w:type="gramStart"/>
-                  <w:r>
-                    <w:rPr>
-                      <w:rFonts w:ascii="Candara" w:hAnsi="Candara" w:cstheme="majorHAnsi"/>
-                      <w:b/>
-                      <w:bCs/>
-                      <w:sz w:val="24"/>
-                      <w:szCs w:val="24"/>
-                    </w:rPr>
-                    <w:t>No :</w:t>
-                  </w:r>
-                  <w:proofErr w:type="gramEnd"/>
-                  <w:r>
-                    <w:rPr>
-                      <w:rFonts w:ascii="Candara" w:hAnsi="Candara" w:cstheme="majorHAnsi"/>
-                      <w:b/>
-                      <w:bCs/>
-                      <w:sz w:val="24"/>
-                      <w:szCs w:val="24"/>
-                    </w:rPr>
-                    <w:t xml:space="preserve"> </w:t>
+                    <w:t xml:space="preserve">Tag No : </w:t>
                   </w:r>
                   <w:r>
                     <w:rPr>
@@ -6813,25 +5560,7 @@
                       <w:sz w:val="24"/>
                       <w:szCs w:val="24"/>
                     </w:rPr>
-                    <w:t xml:space="preserve">{{ </w:t>
-                  </w:r>
-                  <w:proofErr w:type="spellStart"/>
-                  <w:r>
-                    <w:rPr>
-                      <w:rFonts w:ascii="Cambria Math" w:hAnsi="Cambria Math" w:cstheme="majorHAnsi"/>
-                      <w:sz w:val="24"/>
-                      <w:szCs w:val="24"/>
-                    </w:rPr>
-                    <w:t>tagnumber</w:t>
-                  </w:r>
-                  <w:proofErr w:type="spellEnd"/>
-                  <w:r>
-                    <w:rPr>
-                      <w:rFonts w:ascii="Cambria Math" w:hAnsi="Cambria Math" w:cstheme="majorHAnsi"/>
-                      <w:sz w:val="24"/>
-                      <w:szCs w:val="24"/>
-                    </w:rPr>
-                    <w:t xml:space="preserve"> }}</w:t>
+                    <w:t>{{ tagnumber }}</w:t>
                   </w:r>
                 </w:p>
                 <w:p>
@@ -6852,18 +5581,7 @@
                       <w:sz w:val="24"/>
                       <w:szCs w:val="24"/>
                     </w:rPr>
-                    <w:t xml:space="preserve">Policy </w:t>
-                  </w:r>
-                  <w:proofErr w:type="gramStart"/>
-                  <w:r>
-                    <w:rPr>
-                      <w:rFonts w:ascii="Candara" w:hAnsi="Candara" w:cstheme="majorHAnsi"/>
-                      <w:b/>
-                      <w:bCs/>
-                      <w:sz w:val="24"/>
-                      <w:szCs w:val="24"/>
-                    </w:rPr>
-                    <w:t>No</w:t>
+                    <w:t>Policy No</w:t>
                   </w:r>
                   <w:r>
                     <w:rPr>
@@ -6873,7 +5591,6 @@
                     </w:rPr>
                     <w:t xml:space="preserve"> :</w:t>
                   </w:r>
-                  <w:proofErr w:type="gramEnd"/>
                 </w:p>
                 <w:p>
                   <w:pPr>
@@ -6891,43 +5608,7 @@
                       <w:sz w:val="24"/>
                       <w:szCs w:val="24"/>
                     </w:rPr>
-                    <w:t>142600/47</w:t>
-                  </w:r>
-                  <w:proofErr w:type="gramStart"/>
-                  <w:r>
-                    <w:rPr>
-                      <w:rFonts w:ascii="Cambria Math" w:hAnsi="Cambria Math" w:cstheme="majorHAnsi"/>
-                      <w:sz w:val="24"/>
-                      <w:szCs w:val="24"/>
-                    </w:rPr>
-                    <w:t>/{</w:t>
-                  </w:r>
-                  <w:proofErr w:type="gramEnd"/>
-                  <w:r>
-                    <w:rPr>
-                      <w:rFonts w:ascii="Cambria Math" w:hAnsi="Cambria Math" w:cstheme="majorHAnsi"/>
-                      <w:sz w:val="24"/>
-                      <w:szCs w:val="24"/>
-                    </w:rPr>
-                    <w:t xml:space="preserve">{ </w:t>
-                  </w:r>
-                  <w:proofErr w:type="spellStart"/>
-                  <w:r>
-                    <w:rPr>
-                      <w:rFonts w:ascii="Cambria Math" w:hAnsi="Cambria Math" w:cstheme="majorHAnsi"/>
-                      <w:sz w:val="24"/>
-                      <w:szCs w:val="24"/>
-                    </w:rPr>
-                    <w:t>policynumber</w:t>
-                  </w:r>
-                  <w:proofErr w:type="spellEnd"/>
-                  <w:r>
-                    <w:rPr>
-                      <w:rFonts w:ascii="Cambria Math" w:hAnsi="Cambria Math" w:cstheme="majorHAnsi"/>
-                      <w:sz w:val="24"/>
-                      <w:szCs w:val="24"/>
-                    </w:rPr>
-                    <w:t xml:space="preserve"> }}</w:t>
+                    <w:t>142600/47/{{ policynumber }}</w:t>
                   </w:r>
                 </w:p>
                 <w:p>
@@ -6969,33 +5650,13 @@
                       <w:szCs w:val="24"/>
                     </w:rPr>
                   </w:pPr>
-                  <w:proofErr w:type="gramStart"/>
                   <w:r>
                     <w:rPr>
                       <w:rFonts w:ascii="Candara" w:hAnsi="Candara" w:cstheme="majorHAnsi"/>
                       <w:sz w:val="24"/>
                       <w:szCs w:val="24"/>
                     </w:rPr>
-                    <w:t xml:space="preserve">{{ </w:t>
-                  </w:r>
-                  <w:proofErr w:type="spellStart"/>
-                  <w:r>
-                    <w:rPr>
-                      <w:rFonts w:ascii="Candara" w:hAnsi="Candara" w:cstheme="majorHAnsi"/>
-                      <w:sz w:val="24"/>
-                      <w:szCs w:val="24"/>
-                    </w:rPr>
-                    <w:t>ownername</w:t>
-                  </w:r>
-                  <w:proofErr w:type="spellEnd"/>
-                  <w:proofErr w:type="gramEnd"/>
-                  <w:r>
-                    <w:rPr>
-                      <w:rFonts w:ascii="Candara" w:hAnsi="Candara" w:cstheme="majorHAnsi"/>
-                      <w:sz w:val="24"/>
-                      <w:szCs w:val="24"/>
-                    </w:rPr>
-                    <w:t xml:space="preserve"> }}</w:t>
+                    <w:t>{{ ownername }}</w:t>
                   </w:r>
                 </w:p>
               </w:tc>
@@ -7014,7 +5675,6 @@
                       <w:szCs w:val="24"/>
                     </w:rPr>
                   </w:pPr>
-                  <w:proofErr w:type="gramStart"/>
                   <w:r>
                     <w:rPr>
                       <w:rFonts w:ascii="Candara" w:hAnsi="Candara"/>
@@ -7025,7 +5685,6 @@
                     </w:rPr>
                     <w:t>PAN :</w:t>
                   </w:r>
-                  <w:proofErr w:type="gramEnd"/>
                   <w:r>
                     <w:rPr>
                       <w:rFonts w:ascii="Candara" w:hAnsi="Candara"/>
@@ -7103,18 +5762,7 @@
                       <w:sz w:val="24"/>
                       <w:szCs w:val="24"/>
                     </w:rPr>
-                    <w:t xml:space="preserve"> </w:t>
-                  </w:r>
-                  <w:proofErr w:type="gramStart"/>
-                  <w:r>
-                    <w:rPr>
-                      <w:rFonts w:ascii="Candara" w:hAnsi="Candara"/>
-                      <w:b/>
-                      <w:bCs/>
-                      <w:sz w:val="24"/>
-                      <w:szCs w:val="24"/>
-                    </w:rPr>
-                    <w:t>No</w:t>
+                    <w:t xml:space="preserve"> No</w:t>
                   </w:r>
                   <w:r>
                     <w:rPr>
@@ -7126,7 +5774,6 @@
                     </w:rPr>
                     <w:t xml:space="preserve"> :</w:t>
                   </w:r>
-                  <w:proofErr w:type="gramEnd"/>
                   <w:r>
                     <w:rPr>
                       <w:rFonts w:ascii="Candara" w:hAnsi="Candara"/>
@@ -7171,18 +5818,7 @@
                       <w:sz w:val="24"/>
                       <w:szCs w:val="24"/>
                     </w:rPr>
-                    <w:t xml:space="preserve"> </w:t>
-                  </w:r>
-                  <w:proofErr w:type="gramStart"/>
-                  <w:r>
-                    <w:rPr>
-                      <w:rFonts w:ascii="Candara" w:hAnsi="Candara"/>
-                      <w:b/>
-                      <w:bCs/>
-                      <w:sz w:val="24"/>
-                      <w:szCs w:val="24"/>
-                    </w:rPr>
-                    <w:t>Name</w:t>
+                    <w:t xml:space="preserve"> Name</w:t>
                   </w:r>
                   <w:r>
                     <w:rPr>
@@ -7200,16 +5836,7 @@
                       <w:sz w:val="24"/>
                       <w:szCs w:val="24"/>
                     </w:rPr>
-                    <w:t>:</w:t>
-                  </w:r>
-                  <w:proofErr w:type="gramEnd"/>
-                  <w:r>
-                    <w:rPr>
-                      <w:rFonts w:ascii="Candara" w:hAnsi="Candara"/>
-                      <w:sz w:val="24"/>
-                      <w:szCs w:val="24"/>
-                    </w:rPr>
-                    <w:t xml:space="preserve"> Bank of Baroda</w:t>
+                    <w:t>: Bank of Baroda</w:t>
                   </w:r>
                 </w:p>
                 <w:p>
@@ -7221,23 +5848,13 @@
                       <w:szCs w:val="24"/>
                     </w:rPr>
                   </w:pPr>
-                  <w:proofErr w:type="gramStart"/>
                   <w:r>
                     <w:rPr>
                       <w:rFonts w:ascii="Candara" w:hAnsi="Candara"/>
                       <w:sz w:val="24"/>
                       <w:szCs w:val="24"/>
                     </w:rPr>
-                    <w:t>( Isanpur</w:t>
-                  </w:r>
-                  <w:proofErr w:type="gramEnd"/>
-                  <w:r>
-                    <w:rPr>
-                      <w:rFonts w:ascii="Candara" w:hAnsi="Candara"/>
-                      <w:sz w:val="24"/>
-                      <w:szCs w:val="24"/>
-                    </w:rPr>
-                    <w:t xml:space="preserve"> Branch )</w:t>
+                    <w:t>( Isanpur Branch )</w:t>
                   </w:r>
                 </w:p>
                 <w:p>
@@ -7277,18 +5894,7 @@
                       <w:sz w:val="24"/>
                       <w:szCs w:val="24"/>
                     </w:rPr>
-                    <w:t xml:space="preserve"> </w:t>
-                  </w:r>
-                  <w:proofErr w:type="gramStart"/>
-                  <w:r>
-                    <w:rPr>
-                      <w:rFonts w:ascii="Candara" w:hAnsi="Candara"/>
-                      <w:b/>
-                      <w:bCs/>
-                      <w:sz w:val="24"/>
-                      <w:szCs w:val="24"/>
-                    </w:rPr>
-                    <w:t>Code</w:t>
+                    <w:t xml:space="preserve"> Code</w:t>
                   </w:r>
                   <w:r>
                     <w:rPr>
@@ -7300,7 +5906,6 @@
                     </w:rPr>
                     <w:t xml:space="preserve"> :</w:t>
                   </w:r>
-                  <w:proofErr w:type="gramEnd"/>
                   <w:r>
                     <w:rPr>
                       <w:rFonts w:ascii="Candara" w:hAnsi="Candara"/>
@@ -7506,29 +6111,7 @@
                       <w:sz w:val="32"/>
                       <w:szCs w:val="32"/>
                     </w:rPr>
-                    <w:t xml:space="preserve">Conveyance Charge </w:t>
-                  </w:r>
-                  <w:proofErr w:type="gramStart"/>
-                  <w:r>
-                    <w:rPr>
-                      <w:rFonts w:ascii="Candara" w:hAnsi="Candara"/>
-                      <w:b/>
-                      <w:bCs/>
-                      <w:sz w:val="32"/>
-                      <w:szCs w:val="32"/>
-                    </w:rPr>
-                    <w:t>For</w:t>
-                  </w:r>
-                  <w:proofErr w:type="gramEnd"/>
-                  <w:r>
-                    <w:rPr>
-                      <w:rFonts w:ascii="Candara" w:hAnsi="Candara"/>
-                      <w:b/>
-                      <w:bCs/>
-                      <w:sz w:val="32"/>
-                      <w:szCs w:val="32"/>
-                    </w:rPr>
-                    <w:t xml:space="preserve"> Visit</w:t>
+                    <w:t>Conveyance Charge For Visit</w:t>
                   </w:r>
                   <w:r>
                     <w:rPr>
@@ -7663,7 +6246,6 @@
                       <w:szCs w:val="24"/>
                     </w:rPr>
                   </w:pPr>
-                  <w:proofErr w:type="gramStart"/>
                   <w:r>
                     <w:rPr>
                       <w:rStyle w:val="Strong"/>
@@ -7672,7 +6254,6 @@
                     </w:rPr>
                     <w:t>Received :</w:t>
                   </w:r>
-                  <w:proofErr w:type="gramEnd"/>
                   <w:r>
                     <w:rPr>
                       <w:sz w:val="24"/>
@@ -7859,7 +6440,6 @@
               </w:rPr>
               <w:tab/>
             </w:r>
-            <w:proofErr w:type="spellStart"/>
             <w:r>
               <w:rPr>
                 <w:rFonts w:ascii="Candara" w:hAnsi="Candara"/>
@@ -7868,18 +6448,7 @@
                 <w:sz w:val="32"/>
                 <w:szCs w:val="32"/>
               </w:rPr>
-              <w:t>Dilipkumar</w:t>
-            </w:r>
-            <w:proofErr w:type="spellEnd"/>
-            <w:r>
-              <w:rPr>
-                <w:rFonts w:ascii="Candara" w:hAnsi="Candara"/>
-                <w:b/>
-                <w:bCs/>
-                <w:sz w:val="32"/>
-                <w:szCs w:val="32"/>
-              </w:rPr>
-              <w:t xml:space="preserve"> G. Parmar</w:t>
+              <w:t>Dilipkumar G. Parmar</w:t>
             </w:r>
           </w:p>
           <w:p>
@@ -7965,56 +6534,16 @@
                 <w:szCs w:val="28"/>
               </w:rPr>
               <w:lastRenderedPageBreak/>
-              <w:t xml:space="preserve">TAG </w:t>
-            </w:r>
-            <w:proofErr w:type="gramStart"/>
-            <w:r>
-              <w:rPr>
-                <w:rFonts w:ascii="Candara" w:hAnsi="Candara"/>
+              <w:t xml:space="preserve">TAG NO : </w:t>
+            </w:r>
+            <w:r>
+              <w:rPr>
+                <w:rFonts w:ascii="Cambria Math" w:hAnsi="Cambria Math"/>
                 <w:b/>
                 <w:sz w:val="28"/>
                 <w:szCs w:val="28"/>
               </w:rPr>
-              <w:t>NO :</w:t>
-            </w:r>
-            <w:proofErr w:type="gramEnd"/>
-            <w:r>
-              <w:rPr>
-                <w:rFonts w:ascii="Candara" w:hAnsi="Candara"/>
-                <w:b/>
-                <w:sz w:val="28"/>
-                <w:szCs w:val="28"/>
-              </w:rPr>
-              <w:t xml:space="preserve"> </w:t>
-            </w:r>
-            <w:r>
-              <w:rPr>
-                <w:rFonts w:ascii="Cambria Math" w:hAnsi="Cambria Math"/>
-                <w:b/>
-                <w:sz w:val="28"/>
-                <w:szCs w:val="28"/>
-              </w:rPr>
-              <w:t xml:space="preserve">{{ </w:t>
-            </w:r>
-            <w:proofErr w:type="spellStart"/>
-            <w:r>
-              <w:rPr>
-                <w:rFonts w:ascii="Cambria Math" w:hAnsi="Cambria Math"/>
-                <w:b/>
-                <w:sz w:val="28"/>
-                <w:szCs w:val="28"/>
-              </w:rPr>
-              <w:t>tagnumber</w:t>
-            </w:r>
-            <w:proofErr w:type="spellEnd"/>
-            <w:r>
-              <w:rPr>
-                <w:rFonts w:ascii="Cambria Math" w:hAnsi="Cambria Math"/>
-                <w:b/>
-                <w:sz w:val="28"/>
-                <w:szCs w:val="28"/>
-              </w:rPr>
-              <w:t xml:space="preserve"> }}</w:t>
+              <w:t>{{ tagnumber }}</w:t>
             </w:r>
           </w:p>
         </w:tc>
@@ -8034,7 +6563,6 @@
                 <w:szCs w:val="26"/>
               </w:rPr>
             </w:pPr>
-            <w:proofErr w:type="gramStart"/>
             <w:r>
               <w:rPr>
                 <w:rFonts w:ascii="Candara" w:hAnsi="Candara" w:cstheme="majorHAnsi"/>
@@ -8043,30 +6571,7 @@
                 <w:sz w:val="26"/>
                 <w:szCs w:val="26"/>
               </w:rPr>
-              <w:t xml:space="preserve">{{ </w:t>
-            </w:r>
-            <w:proofErr w:type="spellStart"/>
-            <w:r>
-              <w:rPr>
-                <w:rFonts w:ascii="Candara" w:hAnsi="Candara" w:cstheme="majorHAnsi"/>
-                <w:b/>
-                <w:bCs/>
-                <w:sz w:val="26"/>
-                <w:szCs w:val="26"/>
-              </w:rPr>
-              <w:t>ownername</w:t>
-            </w:r>
-            <w:proofErr w:type="spellEnd"/>
-            <w:proofErr w:type="gramEnd"/>
-            <w:r>
-              <w:rPr>
-                <w:rFonts w:ascii="Candara" w:hAnsi="Candara" w:cstheme="majorHAnsi"/>
-                <w:b/>
-                <w:bCs/>
-                <w:sz w:val="26"/>
-                <w:szCs w:val="26"/>
-              </w:rPr>
-              <w:t xml:space="preserve"> }}</w:t>
+              <w:t>{{ ownername }}</w:t>
             </w:r>
           </w:p>
         </w:tc>
@@ -8132,19 +6637,11 @@
                                 <w:lang w:val="en-US"/>
                               </w:rPr>
                             </w:pPr>
-                            <w:proofErr w:type="gramStart"/>
                             <w:r>
                               <w:rPr>
                                 <w:lang w:val="en-US"/>
                               </w:rPr>
-                              <w:t>{{ photo</w:t>
-                            </w:r>
-                            <w:proofErr w:type="gramEnd"/>
-                            <w:r>
-                              <w:rPr>
-                                <w:lang w:val="en-US"/>
-                              </w:rPr>
-                              <w:t>2 }}</w:t>
+                              <w:t>{{ photo2 }}</w:t>
                             </w:r>
                           </w:p>
                         </w:txbxContent>
@@ -8182,19 +6679,11 @@
                           <w:lang w:val="en-US"/>
                         </w:rPr>
                       </w:pPr>
-                      <w:proofErr w:type="gramStart"/>
                       <w:r>
                         <w:rPr>
                           <w:lang w:val="en-US"/>
                         </w:rPr>
-                        <w:t>{{ photo</w:t>
-                      </w:r>
-                      <w:proofErr w:type="gramEnd"/>
-                      <w:r>
-                        <w:rPr>
-                          <w:lang w:val="en-US"/>
-                        </w:rPr>
-                        <w:t>2 }}</w:t>
+                        <w:t>{{ photo2 }}</w:t>
                       </w:r>
                     </w:p>
                   </w:txbxContent>
@@ -8257,19 +6746,11 @@
                                 <w:lang w:val="en-US"/>
                               </w:rPr>
                             </w:pPr>
-                            <w:proofErr w:type="gramStart"/>
                             <w:r>
                               <w:rPr>
                                 <w:lang w:val="en-US"/>
                               </w:rPr>
-                              <w:t>{{ photo</w:t>
-                            </w:r>
-                            <w:proofErr w:type="gramEnd"/>
-                            <w:r>
-                              <w:rPr>
-                                <w:lang w:val="en-US"/>
-                              </w:rPr>
-                              <w:t>1 }}</w:t>
+                              <w:t>{{ photo1 }}</w:t>
                             </w:r>
                           </w:p>
                         </w:txbxContent>
@@ -8303,19 +6784,11 @@
                           <w:lang w:val="en-US"/>
                         </w:rPr>
                       </w:pPr>
-                      <w:proofErr w:type="gramStart"/>
                       <w:r>
                         <w:rPr>
                           <w:lang w:val="en-US"/>
                         </w:rPr>
-                        <w:t>{{ photo</w:t>
-                      </w:r>
-                      <w:proofErr w:type="gramEnd"/>
-                      <w:r>
-                        <w:rPr>
-                          <w:lang w:val="en-US"/>
-                        </w:rPr>
-                        <w:t>1 }}</w:t>
+                        <w:t>{{ photo1 }}</w:t>
                       </w:r>
                     </w:p>
                   </w:txbxContent>
@@ -8508,19 +6981,11 @@
                                 <w:lang w:val="en-US"/>
                               </w:rPr>
                             </w:pPr>
-                            <w:proofErr w:type="gramStart"/>
                             <w:r>
                               <w:rPr>
                                 <w:lang w:val="en-US"/>
                               </w:rPr>
-                              <w:t>{{ photo</w:t>
-                            </w:r>
-                            <w:proofErr w:type="gramEnd"/>
-                            <w:r>
-                              <w:rPr>
-                                <w:lang w:val="en-US"/>
-                              </w:rPr>
-                              <w:t>4</w:t>
+                              <w:t>{{ photo4</w:t>
                             </w:r>
                             <w:r>
                               <w:rPr>
@@ -8560,19 +7025,11 @@
                           <w:lang w:val="en-US"/>
                         </w:rPr>
                       </w:pPr>
-                      <w:proofErr w:type="gramStart"/>
                       <w:r>
                         <w:rPr>
                           <w:lang w:val="en-US"/>
                         </w:rPr>
-                        <w:t>{{ photo</w:t>
-                      </w:r>
-                      <w:proofErr w:type="gramEnd"/>
-                      <w:r>
-                        <w:rPr>
-                          <w:lang w:val="en-US"/>
-                        </w:rPr>
-                        <w:t>4</w:t>
+                        <w:t>{{ photo4</w:t>
                       </w:r>
                       <w:r>
                         <w:rPr>
@@ -8639,14 +7096,12 @@
                                 <w:lang w:val="en-US"/>
                               </w:rPr>
                             </w:pPr>
-                            <w:proofErr w:type="gramStart"/>
                             <w:r>
                               <w:rPr>
                                 <w:lang w:val="en-US"/>
                               </w:rPr>
                               <w:t>{{ photo</w:t>
                             </w:r>
-                            <w:proofErr w:type="gramEnd"/>
                             <w:r>
                               <w:rPr>
                                 <w:lang w:val="en-US"/>
@@ -8691,14 +7146,12 @@
                           <w:lang w:val="en-US"/>
                         </w:rPr>
                       </w:pPr>
-                      <w:proofErr w:type="gramStart"/>
                       <w:r>
                         <w:rPr>
                           <w:lang w:val="en-US"/>
                         </w:rPr>
                         <w:t>{{ photo</w:t>
                       </w:r>
-                      <w:proofErr w:type="gramEnd"/>
                       <w:r>
                         <w:rPr>
                           <w:lang w:val="en-US"/>
@@ -8784,27 +7237,7 @@
                 <w:szCs w:val="24"/>
               </w:rPr>
               <w:lastRenderedPageBreak/>
-              <w:t xml:space="preserve">TAG </w:t>
-            </w:r>
-            <w:proofErr w:type="gramStart"/>
-            <w:r>
-              <w:rPr>
-                <w:rFonts w:ascii="Candara" w:hAnsi="Candara"/>
-                <w:b/>
-                <w:sz w:val="24"/>
-                <w:szCs w:val="24"/>
-              </w:rPr>
-              <w:t>NO :</w:t>
-            </w:r>
-            <w:proofErr w:type="gramEnd"/>
-            <w:r>
-              <w:rPr>
-                <w:rFonts w:ascii="Candara" w:hAnsi="Candara"/>
-                <w:b/>
-                <w:sz w:val="24"/>
-                <w:szCs w:val="24"/>
-              </w:rPr>
-              <w:t xml:space="preserve"> </w:t>
+              <w:t xml:space="preserve">TAG NO : </w:t>
             </w:r>
             <w:r>
               <w:rPr>
@@ -8813,27 +7246,7 @@
                 <w:sz w:val="28"/>
                 <w:szCs w:val="28"/>
               </w:rPr>
-              <w:t xml:space="preserve">{{ </w:t>
-            </w:r>
-            <w:proofErr w:type="spellStart"/>
-            <w:r>
-              <w:rPr>
-                <w:rFonts w:ascii="Cambria Math" w:hAnsi="Cambria Math"/>
-                <w:b/>
-                <w:sz w:val="28"/>
-                <w:szCs w:val="28"/>
-              </w:rPr>
-              <w:t>tagnumber</w:t>
-            </w:r>
-            <w:proofErr w:type="spellEnd"/>
-            <w:r>
-              <w:rPr>
-                <w:rFonts w:ascii="Cambria Math" w:hAnsi="Cambria Math"/>
-                <w:b/>
-                <w:sz w:val="28"/>
-                <w:szCs w:val="28"/>
-              </w:rPr>
-              <w:t xml:space="preserve"> }}</w:t>
+              <w:t>{{ tagnumber }}</w:t>
             </w:r>
           </w:p>
         </w:tc>
@@ -8853,7 +7266,6 @@
                 <w:szCs w:val="24"/>
               </w:rPr>
             </w:pPr>
-            <w:proofErr w:type="gramStart"/>
             <w:r>
               <w:rPr>
                 <w:rFonts w:ascii="Candara" w:hAnsi="Candara" w:cstheme="majorHAnsi"/>
@@ -8862,30 +7274,7 @@
                 <w:sz w:val="26"/>
                 <w:szCs w:val="26"/>
               </w:rPr>
-              <w:t xml:space="preserve">{{ </w:t>
-            </w:r>
-            <w:proofErr w:type="spellStart"/>
-            <w:r>
-              <w:rPr>
-                <w:rFonts w:ascii="Candara" w:hAnsi="Candara" w:cstheme="majorHAnsi"/>
-                <w:b/>
-                <w:bCs/>
-                <w:sz w:val="26"/>
-                <w:szCs w:val="26"/>
-              </w:rPr>
-              <w:t>ownername</w:t>
-            </w:r>
-            <w:proofErr w:type="spellEnd"/>
-            <w:proofErr w:type="gramEnd"/>
-            <w:r>
-              <w:rPr>
-                <w:rFonts w:ascii="Candara" w:hAnsi="Candara" w:cstheme="majorHAnsi"/>
-                <w:b/>
-                <w:bCs/>
-                <w:sz w:val="26"/>
-                <w:szCs w:val="26"/>
-              </w:rPr>
-              <w:t xml:space="preserve"> }}</w:t>
+              <w:t>{{ ownername }}</w:t>
             </w:r>
           </w:p>
         </w:tc>
@@ -8951,19 +7340,11 @@
                                 <w:lang w:val="en-US"/>
                               </w:rPr>
                             </w:pPr>
-                            <w:proofErr w:type="gramStart"/>
                             <w:r>
                               <w:rPr>
                                 <w:lang w:val="en-US"/>
                               </w:rPr>
-                              <w:t>{{ photo</w:t>
-                            </w:r>
-                            <w:proofErr w:type="gramEnd"/>
-                            <w:r>
-                              <w:rPr>
-                                <w:lang w:val="en-US"/>
-                              </w:rPr>
-                              <w:t>6 }}</w:t>
+                              <w:t>{{ photo6 }}</w:t>
                             </w:r>
                             <w:r>
                               <w:rPr>
@@ -9003,19 +7384,11 @@
                           <w:lang w:val="en-US"/>
                         </w:rPr>
                       </w:pPr>
-                      <w:proofErr w:type="gramStart"/>
                       <w:r>
                         <w:rPr>
                           <w:lang w:val="en-US"/>
                         </w:rPr>
-                        <w:t>{{ photo</w:t>
-                      </w:r>
-                      <w:proofErr w:type="gramEnd"/>
-                      <w:r>
-                        <w:rPr>
-                          <w:lang w:val="en-US"/>
-                        </w:rPr>
-                        <w:t>6 }}</w:t>
+                        <w:t>{{ photo6 }}</w:t>
                       </w:r>
                       <w:r>
                         <w:rPr>
@@ -9084,19 +7457,11 @@
                                 <w:lang w:val="en-US"/>
                               </w:rPr>
                             </w:pPr>
-                            <w:proofErr w:type="gramStart"/>
                             <w:r>
                               <w:rPr>
                                 <w:lang w:val="en-US"/>
                               </w:rPr>
-                              <w:t>{{ photo</w:t>
-                            </w:r>
-                            <w:proofErr w:type="gramEnd"/>
-                            <w:r>
-                              <w:rPr>
-                                <w:lang w:val="en-US"/>
-                              </w:rPr>
-                              <w:t>5 }}</w:t>
+                              <w:t>{{ photo5 }}</w:t>
                             </w:r>
                           </w:p>
                         </w:txbxContent>
@@ -9130,19 +7495,11 @@
                           <w:lang w:val="en-US"/>
                         </w:rPr>
                       </w:pPr>
-                      <w:proofErr w:type="gramStart"/>
                       <w:r>
                         <w:rPr>
                           <w:lang w:val="en-US"/>
                         </w:rPr>
-                        <w:t>{{ photo</w:t>
-                      </w:r>
-                      <w:proofErr w:type="gramEnd"/>
-                      <w:r>
-                        <w:rPr>
-                          <w:lang w:val="en-US"/>
-                        </w:rPr>
-                        <w:t>5 }}</w:t>
+                        <w:t>{{ photo5 }}</w:t>
                       </w:r>
                     </w:p>
                   </w:txbxContent>
@@ -9331,19 +7688,11 @@
                                 <w:lang w:val="en-US"/>
                               </w:rPr>
                             </w:pPr>
-                            <w:proofErr w:type="gramStart"/>
                             <w:r>
                               <w:rPr>
                                 <w:lang w:val="en-US"/>
                               </w:rPr>
-                              <w:t>{{ photo</w:t>
-                            </w:r>
-                            <w:proofErr w:type="gramEnd"/>
-                            <w:r>
-                              <w:rPr>
-                                <w:lang w:val="en-US"/>
-                              </w:rPr>
-                              <w:t>7 }}</w:t>
+                              <w:t>{{ photo7 }}</w:t>
                             </w:r>
                           </w:p>
                         </w:txbxContent>
@@ -9377,19 +7726,11 @@
                           <w:lang w:val="en-US"/>
                         </w:rPr>
                       </w:pPr>
-                      <w:proofErr w:type="gramStart"/>
                       <w:r>
                         <w:rPr>
                           <w:lang w:val="en-US"/>
                         </w:rPr>
-                        <w:t>{{ photo</w:t>
-                      </w:r>
-                      <w:proofErr w:type="gramEnd"/>
-                      <w:r>
-                        <w:rPr>
-                          <w:lang w:val="en-US"/>
-                        </w:rPr>
-                        <w:t>7 }}</w:t>
+                        <w:t>{{ photo7 }}</w:t>
                       </w:r>
                     </w:p>
                   </w:txbxContent>
@@ -9454,19 +7795,11 @@
                                 <w:lang w:val="en-US"/>
                               </w:rPr>
                             </w:pPr>
-                            <w:proofErr w:type="gramStart"/>
                             <w:r>
                               <w:rPr>
                                 <w:lang w:val="en-US"/>
                               </w:rPr>
-                              <w:t>{{ photo</w:t>
-                            </w:r>
-                            <w:proofErr w:type="gramEnd"/>
-                            <w:r>
-                              <w:rPr>
-                                <w:lang w:val="en-US"/>
-                              </w:rPr>
-                              <w:t>8 }}</w:t>
+                              <w:t>{{ photo8 }}</w:t>
                             </w:r>
                           </w:p>
                         </w:txbxContent>
@@ -9500,19 +7833,11 @@
                           <w:lang w:val="en-US"/>
                         </w:rPr>
                       </w:pPr>
-                      <w:proofErr w:type="gramStart"/>
                       <w:r>
                         <w:rPr>
                           <w:lang w:val="en-US"/>
                         </w:rPr>
-                        <w:t>{{ photo</w:t>
-                      </w:r>
-                      <w:proofErr w:type="gramEnd"/>
-                      <w:r>
-                        <w:rPr>
-                          <w:lang w:val="en-US"/>
-                        </w:rPr>
-                        <w:t>8 }}</w:t>
+                        <w:t>{{ photo8 }}</w:t>
                       </w:r>
                     </w:p>
                   </w:txbxContent>
@@ -9584,19 +7909,11 @@
                                 <w:lang w:val="en-US"/>
                               </w:rPr>
                             </w:pPr>
-                            <w:proofErr w:type="gramStart"/>
                             <w:r>
                               <w:rPr>
                                 <w:lang w:val="en-US"/>
                               </w:rPr>
-                              <w:t>{{ photo</w:t>
-                            </w:r>
-                            <w:proofErr w:type="gramEnd"/>
-                            <w:r>
-                              <w:rPr>
-                                <w:lang w:val="en-US"/>
-                              </w:rPr>
-                              <w:t>10 }}</w:t>
+                              <w:t>{{ photo10 }}</w:t>
                             </w:r>
                           </w:p>
                         </w:txbxContent>
@@ -9630,19 +7947,11 @@
                           <w:lang w:val="en-US"/>
                         </w:rPr>
                       </w:pPr>
-                      <w:proofErr w:type="gramStart"/>
                       <w:r>
                         <w:rPr>
                           <w:lang w:val="en-US"/>
                         </w:rPr>
-                        <w:t>{{ photo</w:t>
-                      </w:r>
-                      <w:proofErr w:type="gramEnd"/>
-                      <w:r>
-                        <w:rPr>
-                          <w:lang w:val="en-US"/>
-                        </w:rPr>
-                        <w:t>10 }}</w:t>
+                        <w:t>{{ photo10 }}</w:t>
                       </w:r>
                     </w:p>
                   </w:txbxContent>
@@ -9705,19 +8014,11 @@
                                 <w:lang w:val="en-US"/>
                               </w:rPr>
                             </w:pPr>
-                            <w:proofErr w:type="gramStart"/>
                             <w:r>
                               <w:rPr>
                                 <w:lang w:val="en-US"/>
                               </w:rPr>
-                              <w:t>{{ photo</w:t>
-                            </w:r>
-                            <w:proofErr w:type="gramEnd"/>
-                            <w:r>
-                              <w:rPr>
-                                <w:lang w:val="en-US"/>
-                              </w:rPr>
-                              <w:t>9 }}</w:t>
+                              <w:t>{{ photo9 }}</w:t>
                             </w:r>
                           </w:p>
                         </w:txbxContent>
@@ -9751,19 +8052,11 @@
                           <w:lang w:val="en-US"/>
                         </w:rPr>
                       </w:pPr>
-                      <w:proofErr w:type="gramStart"/>
                       <w:r>
                         <w:rPr>
                           <w:lang w:val="en-US"/>
                         </w:rPr>
-                        <w:t>{{ photo</w:t>
-                      </w:r>
-                      <w:proofErr w:type="gramEnd"/>
-                      <w:r>
-                        <w:rPr>
-                          <w:lang w:val="en-US"/>
-                        </w:rPr>
-                        <w:t>9 }}</w:t>
+                        <w:t>{{ photo9 }}</w:t>
                       </w:r>
                     </w:p>
                   </w:txbxContent>
@@ -10082,16 +8375,7 @@
         <w:bCs/>
       </w:rPr>
       <w:tab/>
-      <w:t xml:space="preserve">           </w:t>
-    </w:r>
-    <w:proofErr w:type="gramStart"/>
-    <w:r>
-      <w:rPr>
-        <w:rFonts w:asciiTheme="majorHAnsi" w:hAnsiTheme="majorHAnsi" w:cstheme="majorHAnsi"/>
-        <w:b/>
-        <w:bCs/>
-      </w:rPr>
-      <w:t xml:space="preserve">   </w:t>
+      <w:t xml:space="preserve">              </w:t>
     </w:r>
     <w:r>
       <w:rPr>
@@ -10104,7 +8388,6 @@
       </w:rPr>
       <w:t>(</w:t>
     </w:r>
-    <w:proofErr w:type="gramEnd"/>
     <w:r>
       <w:rPr>
         <w:rFonts w:ascii="Segoe UI Symbol" w:hAnsi="Segoe UI Symbol" w:cs="Segoe UI Symbol"/>
@@ -10902,7 +9185,6 @@
   <w:style w:type="character" w:default="1" w:styleId="DefaultParagraphFont">
     <w:name w:val="Default Paragraph Font"/>
     <w:uiPriority w:val="1"/>
-    <w:semiHidden/>
     <w:unhideWhenUsed/>
   </w:style>
   <w:style w:type="table" w:default="1" w:styleId="TableNormal">

</xml_diff>

<commit_message>
fixed hf and space issue
</commit_message>
<xml_diff>
--- a/template.docx
+++ b/template.docx
@@ -2,11 +2,6 @@
 <file path=word/document.xml><?xml version="1.0" encoding="utf-8"?>
 <w:document xmlns:wpc="http://schemas.microsoft.com/office/word/2010/wordprocessingCanvas" xmlns:cx="http://schemas.microsoft.com/office/drawing/2014/chartex" xmlns:cx1="http://schemas.microsoft.com/office/drawing/2015/9/8/chartex" xmlns:cx2="http://schemas.microsoft.com/office/drawing/2015/10/21/chartex" xmlns:cx3="http://schemas.microsoft.com/office/drawing/2016/5/9/chartex" xmlns:cx4="http://schemas.microsoft.com/office/drawing/2016/5/10/chartex" xmlns:cx5="http://schemas.microsoft.com/office/drawing/2016/5/11/chartex" xmlns:cx6="http://schemas.microsoft.com/office/drawing/2016/5/12/chartex" xmlns:cx7="http://schemas.microsoft.com/office/drawing/2016/5/13/chartex" xmlns:cx8="http://schemas.microsoft.com/office/drawing/2016/5/14/chartex" xmlns:mc="http://schemas.openxmlformats.org/markup-compatibility/2006" xmlns:aink="http://schemas.microsoft.com/office/drawing/2016/ink" xmlns:am3d="http://schemas.microsoft.com/office/drawing/2017/model3d" xmlns:o="urn:schemas-microsoft-com:office:office" xmlns:oel="http://schemas.microsoft.com/office/2019/extlst" xmlns:r="http://schemas.openxmlformats.org/officeDocument/2006/relationships" xmlns:m="http://schemas.openxmlformats.org/officeDocument/2006/math" xmlns:v="urn:schemas-microsoft-com:vml" xmlns:wp14="http://schemas.microsoft.com/office/word/2010/wordprocessingDrawing" xmlns:wp="http://schemas.openxmlformats.org/drawingml/2006/wordprocessingDrawing" xmlns:w10="urn:schemas-microsoft-com:office:word" xmlns:w="http://schemas.openxmlformats.org/wordprocessingml/2006/main" xmlns:w14="http://schemas.microsoft.com/office/word/2010/wordml" xmlns:w15="http://schemas.microsoft.com/office/word/2012/wordml" xmlns:w16cex="http://schemas.microsoft.com/office/word/2018/wordml/cex" xmlns:w16cid="http://schemas.microsoft.com/office/word/2016/wordml/cid" xmlns:w16="http://schemas.microsoft.com/office/word/2018/wordml" xmlns:w16sdtdh="http://schemas.microsoft.com/office/word/2020/wordml/sdtdatahash" xmlns:w16se="http://schemas.microsoft.com/office/word/2015/wordml/symex" xmlns:wpg="http://schemas.microsoft.com/office/word/2010/wordprocessingGroup" xmlns:wpi="http://schemas.microsoft.com/office/word/2010/wordprocessingInk" xmlns:wne="http://schemas.microsoft.com/office/word/2006/wordml" xmlns:wps="http://schemas.microsoft.com/office/word/2010/wordprocessingShape" mc:Ignorable="w14 w15 w16se w16cid w16 w16cex w16sdtdh wp14">
   <w:body>
-    <w:p>
-      <w:pPr>
-        <w:spacing w:after="0" w:line="240" w:lineRule="auto"/>
-      </w:pPr>
-    </w:p>
     <w:p>
       <w:pPr>
         <w:spacing w:after="0" w:line="240" w:lineRule="auto"/>
@@ -17,6 +12,7 @@
           <w:szCs w:val="28"/>
         </w:rPr>
       </w:pPr>
+      <w:proofErr w:type="gramStart"/>
       <w:r>
         <w:rPr>
           <w:b/>
@@ -24,7 +20,17 @@
           <w:sz w:val="28"/>
           <w:szCs w:val="28"/>
         </w:rPr>
-        <w:t xml:space="preserve">Ref : Death Cattle Claim </w:t>
+        <w:t>Ref :</w:t>
+      </w:r>
+      <w:proofErr w:type="gramEnd"/>
+      <w:r>
+        <w:rPr>
+          <w:b/>
+          <w:bCs/>
+          <w:sz w:val="28"/>
+          <w:szCs w:val="28"/>
+        </w:rPr>
+        <w:t xml:space="preserve"> Death Cattle Claim</w:t>
       </w:r>
       <w:r>
         <w:rPr>
@@ -33,7 +39,27 @@
           <w:sz w:val="28"/>
           <w:szCs w:val="28"/>
         </w:rPr>
-        <w:t>{{claimdate}}</w:t>
+        <w:t>{{</w:t>
+      </w:r>
+      <w:proofErr w:type="spellStart"/>
+      <w:r>
+        <w:rPr>
+          <w:b/>
+          <w:bCs/>
+          <w:sz w:val="28"/>
+          <w:szCs w:val="28"/>
+        </w:rPr>
+        <w:t>claimdate</w:t>
+      </w:r>
+      <w:proofErr w:type="spellEnd"/>
+      <w:r>
+        <w:rPr>
+          <w:b/>
+          <w:bCs/>
+          <w:sz w:val="28"/>
+          <w:szCs w:val="28"/>
+        </w:rPr>
+        <w:t>}}</w:t>
       </w:r>
       <w:r>
         <w:rPr>
@@ -96,7 +122,7 @@
           <w:sz w:val="28"/>
           <w:szCs w:val="28"/>
         </w:rPr>
-        <w:t xml:space="preserve">DATE : </w:t>
+        <w:t>DATE :</w:t>
       </w:r>
       <w:r>
         <w:rPr>
@@ -273,13 +299,33 @@
                 <w:szCs w:val="36"/>
               </w:rPr>
             </w:pPr>
+            <w:proofErr w:type="gramStart"/>
             <w:r>
               <w:rPr>
                 <w:rFonts w:asciiTheme="majorHAnsi" w:hAnsiTheme="majorHAnsi" w:cstheme="majorHAnsi"/>
                 <w:sz w:val="36"/>
                 <w:szCs w:val="36"/>
               </w:rPr>
-              <w:t>{{ tagnumber }}</w:t>
+              <w:t xml:space="preserve">{{ </w:t>
+            </w:r>
+            <w:proofErr w:type="spellStart"/>
+            <w:r>
+              <w:rPr>
+                <w:rFonts w:asciiTheme="majorHAnsi" w:hAnsiTheme="majorHAnsi" w:cstheme="majorHAnsi"/>
+                <w:sz w:val="36"/>
+                <w:szCs w:val="36"/>
+              </w:rPr>
+              <w:t>tagnumber</w:t>
+            </w:r>
+            <w:proofErr w:type="spellEnd"/>
+            <w:proofErr w:type="gramEnd"/>
+            <w:r>
+              <w:rPr>
+                <w:rFonts w:asciiTheme="majorHAnsi" w:hAnsiTheme="majorHAnsi" w:cstheme="majorHAnsi"/>
+                <w:sz w:val="36"/>
+                <w:szCs w:val="36"/>
+              </w:rPr>
+              <w:t xml:space="preserve"> }}</w:t>
             </w:r>
           </w:p>
         </w:tc>
@@ -325,13 +371,33 @@
                 <w:szCs w:val="28"/>
               </w:rPr>
             </w:pPr>
-            <w:r>
-              <w:rPr>
-                <w:rFonts w:asciiTheme="majorHAnsi" w:hAnsiTheme="majorHAnsi" w:cstheme="majorHAnsi"/>
-                <w:sz w:val="24"/>
-                <w:szCs w:val="24"/>
-              </w:rPr>
-              <w:t>{{ cattletype }}</w:t>
+            <w:proofErr w:type="gramStart"/>
+            <w:r>
+              <w:rPr>
+                <w:rFonts w:asciiTheme="majorHAnsi" w:hAnsiTheme="majorHAnsi" w:cstheme="majorHAnsi"/>
+                <w:sz w:val="24"/>
+                <w:szCs w:val="24"/>
+              </w:rPr>
+              <w:t xml:space="preserve">{{ </w:t>
+            </w:r>
+            <w:proofErr w:type="spellStart"/>
+            <w:r>
+              <w:rPr>
+                <w:rFonts w:asciiTheme="majorHAnsi" w:hAnsiTheme="majorHAnsi" w:cstheme="majorHAnsi"/>
+                <w:sz w:val="24"/>
+                <w:szCs w:val="24"/>
+              </w:rPr>
+              <w:t>cattletype</w:t>
+            </w:r>
+            <w:proofErr w:type="spellEnd"/>
+            <w:proofErr w:type="gramEnd"/>
+            <w:r>
+              <w:rPr>
+                <w:rFonts w:asciiTheme="majorHAnsi" w:hAnsiTheme="majorHAnsi" w:cstheme="majorHAnsi"/>
+                <w:sz w:val="24"/>
+                <w:szCs w:val="24"/>
+              </w:rPr>
+              <w:t xml:space="preserve"> }}</w:t>
             </w:r>
           </w:p>
         </w:tc>
@@ -381,13 +447,33 @@
                 <w:szCs w:val="24"/>
               </w:rPr>
             </w:pPr>
-            <w:r>
-              <w:rPr>
-                <w:rFonts w:asciiTheme="majorHAnsi" w:hAnsiTheme="majorHAnsi" w:cstheme="majorHAnsi"/>
-                <w:sz w:val="24"/>
-                <w:szCs w:val="24"/>
-              </w:rPr>
-              <w:t>{{ ownername }}</w:t>
+            <w:proofErr w:type="gramStart"/>
+            <w:r>
+              <w:rPr>
+                <w:rFonts w:asciiTheme="majorHAnsi" w:hAnsiTheme="majorHAnsi" w:cstheme="majorHAnsi"/>
+                <w:sz w:val="24"/>
+                <w:szCs w:val="24"/>
+              </w:rPr>
+              <w:t xml:space="preserve">{{ </w:t>
+            </w:r>
+            <w:proofErr w:type="spellStart"/>
+            <w:r>
+              <w:rPr>
+                <w:rFonts w:asciiTheme="majorHAnsi" w:hAnsiTheme="majorHAnsi" w:cstheme="majorHAnsi"/>
+                <w:sz w:val="24"/>
+                <w:szCs w:val="24"/>
+              </w:rPr>
+              <w:t>ownername</w:t>
+            </w:r>
+            <w:proofErr w:type="spellEnd"/>
+            <w:proofErr w:type="gramEnd"/>
+            <w:r>
+              <w:rPr>
+                <w:rFonts w:asciiTheme="majorHAnsi" w:hAnsiTheme="majorHAnsi" w:cstheme="majorHAnsi"/>
+                <w:sz w:val="24"/>
+                <w:szCs w:val="24"/>
+              </w:rPr>
+              <w:t xml:space="preserve"> }}</w:t>
             </w:r>
           </w:p>
           <w:p>
@@ -406,7 +492,16 @@
                 <w:sz w:val="24"/>
                 <w:szCs w:val="24"/>
               </w:rPr>
-              <w:t xml:space="preserve">(M) - </w:t>
+              <w:t xml:space="preserve">(M) </w:t>
+            </w:r>
+            <w:proofErr w:type="gramStart"/>
+            <w:r>
+              <w:rPr>
+                <w:rFonts w:asciiTheme="majorHAnsi" w:hAnsiTheme="majorHAnsi" w:cstheme="majorHAnsi"/>
+                <w:sz w:val="24"/>
+                <w:szCs w:val="24"/>
+              </w:rPr>
+              <w:t xml:space="preserve">- </w:t>
             </w:r>
             <w:r>
               <w:rPr>
@@ -424,21 +519,32 @@
               </w:rPr>
               <w:t>#</w:t>
             </w:r>
-            <w:r>
-              <w:rPr>
-                <w:rFonts w:asciiTheme="majorHAnsi" w:hAnsiTheme="majorHAnsi" w:cstheme="majorHAnsi"/>
-                <w:sz w:val="24"/>
-                <w:szCs w:val="24"/>
-              </w:rPr>
-              <w:t xml:space="preserve"> </w:t>
-            </w:r>
-            <w:r>
-              <w:rPr>
-                <w:rFonts w:asciiTheme="majorHAnsi" w:hAnsiTheme="majorHAnsi" w:cstheme="majorHAnsi"/>
-                <w:sz w:val="24"/>
-                <w:szCs w:val="24"/>
-              </w:rPr>
-              <w:t>{{ ownercontact }}</w:t>
+            <w:proofErr w:type="gramEnd"/>
+            <w:r>
+              <w:rPr>
+                <w:rFonts w:asciiTheme="majorHAnsi" w:hAnsiTheme="majorHAnsi" w:cstheme="majorHAnsi"/>
+                <w:sz w:val="24"/>
+                <w:szCs w:val="24"/>
+              </w:rPr>
+              <w:t xml:space="preserve">{{ </w:t>
+            </w:r>
+            <w:proofErr w:type="spellStart"/>
+            <w:r>
+              <w:rPr>
+                <w:rFonts w:asciiTheme="majorHAnsi" w:hAnsiTheme="majorHAnsi" w:cstheme="majorHAnsi"/>
+                <w:sz w:val="24"/>
+                <w:szCs w:val="24"/>
+              </w:rPr>
+              <w:t>ownercontact</w:t>
+            </w:r>
+            <w:proofErr w:type="spellEnd"/>
+            <w:r>
+              <w:rPr>
+                <w:rFonts w:asciiTheme="majorHAnsi" w:hAnsiTheme="majorHAnsi" w:cstheme="majorHAnsi"/>
+                <w:sz w:val="24"/>
+                <w:szCs w:val="24"/>
+              </w:rPr>
+              <w:t xml:space="preserve"> }}</w:t>
             </w:r>
           </w:p>
         </w:tc>
@@ -489,7 +595,25 @@
                 <w:sz w:val="24"/>
                 <w:szCs w:val="24"/>
               </w:rPr>
-              <w:t xml:space="preserve">At-{{ location }}  Ta-{{ taluka }}  </w:t>
+              <w:t>At</w:t>
+            </w:r>
+            <w:proofErr w:type="gramStart"/>
+            <w:r>
+              <w:rPr>
+                <w:rFonts w:asciiTheme="majorHAnsi" w:hAnsiTheme="majorHAnsi" w:cstheme="majorHAnsi"/>
+                <w:sz w:val="24"/>
+                <w:szCs w:val="24"/>
+              </w:rPr>
+              <w:t>-{</w:t>
+            </w:r>
+            <w:proofErr w:type="gramEnd"/>
+            <w:r>
+              <w:rPr>
+                <w:rFonts w:asciiTheme="majorHAnsi" w:hAnsiTheme="majorHAnsi" w:cstheme="majorHAnsi"/>
+                <w:sz w:val="24"/>
+                <w:szCs w:val="24"/>
+              </w:rPr>
+              <w:t xml:space="preserve">{ location }}  Ta-{{ taluka }}  </w:t>
             </w:r>
           </w:p>
           <w:p>
@@ -500,6 +624,7 @@
                 <w:szCs w:val="28"/>
               </w:rPr>
             </w:pPr>
+            <w:proofErr w:type="spellStart"/>
             <w:r>
               <w:rPr>
                 <w:rFonts w:asciiTheme="majorHAnsi" w:hAnsiTheme="majorHAnsi" w:cstheme="majorHAnsi"/>
@@ -516,6 +641,7 @@
               </w:rPr>
               <w:t>Banaskantha</w:t>
             </w:r>
+            <w:proofErr w:type="spellEnd"/>
           </w:p>
         </w:tc>
       </w:tr>
@@ -563,13 +689,33 @@
                 <w:szCs w:val="28"/>
               </w:rPr>
             </w:pPr>
-            <w:r>
-              <w:rPr>
-                <w:rFonts w:asciiTheme="majorHAnsi" w:hAnsiTheme="majorHAnsi" w:cstheme="majorHAnsi"/>
-                <w:sz w:val="24"/>
-                <w:szCs w:val="24"/>
-              </w:rPr>
-              <w:t>{{ lossdate }}</w:t>
+            <w:proofErr w:type="gramStart"/>
+            <w:r>
+              <w:rPr>
+                <w:rFonts w:asciiTheme="majorHAnsi" w:hAnsiTheme="majorHAnsi" w:cstheme="majorHAnsi"/>
+                <w:sz w:val="24"/>
+                <w:szCs w:val="24"/>
+              </w:rPr>
+              <w:t xml:space="preserve">{{ </w:t>
+            </w:r>
+            <w:proofErr w:type="spellStart"/>
+            <w:r>
+              <w:rPr>
+                <w:rFonts w:asciiTheme="majorHAnsi" w:hAnsiTheme="majorHAnsi" w:cstheme="majorHAnsi"/>
+                <w:sz w:val="24"/>
+                <w:szCs w:val="24"/>
+              </w:rPr>
+              <w:t>lossdate</w:t>
+            </w:r>
+            <w:proofErr w:type="spellEnd"/>
+            <w:proofErr w:type="gramEnd"/>
+            <w:r>
+              <w:rPr>
+                <w:rFonts w:asciiTheme="majorHAnsi" w:hAnsiTheme="majorHAnsi" w:cstheme="majorHAnsi"/>
+                <w:sz w:val="24"/>
+                <w:szCs w:val="24"/>
+              </w:rPr>
+              <w:t xml:space="preserve"> }}</w:t>
             </w:r>
             <w:r>
               <w:rPr>
@@ -585,7 +731,25 @@
                 <w:sz w:val="24"/>
                 <w:szCs w:val="24"/>
               </w:rPr>
-              <w:t xml:space="preserve"> AT {{ losstime }}</w:t>
+              <w:t xml:space="preserve">AT{{ </w:t>
+            </w:r>
+            <w:proofErr w:type="spellStart"/>
+            <w:r>
+              <w:rPr>
+                <w:rFonts w:asciiTheme="majorHAnsi" w:hAnsiTheme="majorHAnsi" w:cstheme="majorHAnsi"/>
+                <w:sz w:val="24"/>
+                <w:szCs w:val="24"/>
+              </w:rPr>
+              <w:t>losstime</w:t>
+            </w:r>
+            <w:proofErr w:type="spellEnd"/>
+            <w:r>
+              <w:rPr>
+                <w:rFonts w:asciiTheme="majorHAnsi" w:hAnsiTheme="majorHAnsi" w:cstheme="majorHAnsi"/>
+                <w:sz w:val="24"/>
+                <w:szCs w:val="24"/>
+              </w:rPr>
+              <w:t xml:space="preserve"> }}</w:t>
             </w:r>
           </w:p>
         </w:tc>
@@ -632,6 +796,7 @@
                 <w:szCs w:val="28"/>
               </w:rPr>
             </w:pPr>
+            <w:proofErr w:type="gramStart"/>
             <w:r>
               <w:rPr>
                 <w:rFonts w:asciiTheme="majorHAnsi" w:hAnsiTheme="majorHAnsi" w:cstheme="majorHAnsi"/>
@@ -640,13 +805,24 @@
               </w:rPr>
               <w:t xml:space="preserve">{{ </w:t>
             </w:r>
-            <w:r>
-              <w:rPr>
-                <w:rFonts w:asciiTheme="majorHAnsi" w:hAnsiTheme="majorHAnsi" w:cstheme="majorHAnsi"/>
-                <w:sz w:val="24"/>
-                <w:szCs w:val="24"/>
-              </w:rPr>
-              <w:t xml:space="preserve">lossdate </w:t>
+            <w:proofErr w:type="spellStart"/>
+            <w:r>
+              <w:rPr>
+                <w:rFonts w:asciiTheme="majorHAnsi" w:hAnsiTheme="majorHAnsi" w:cstheme="majorHAnsi"/>
+                <w:sz w:val="24"/>
+                <w:szCs w:val="24"/>
+              </w:rPr>
+              <w:t>lossdate</w:t>
+            </w:r>
+            <w:proofErr w:type="spellEnd"/>
+            <w:proofErr w:type="gramEnd"/>
+            <w:r>
+              <w:rPr>
+                <w:rFonts w:asciiTheme="majorHAnsi" w:hAnsiTheme="majorHAnsi" w:cstheme="majorHAnsi"/>
+                <w:sz w:val="24"/>
+                <w:szCs w:val="24"/>
+              </w:rPr>
+              <w:t xml:space="preserve"> </w:t>
             </w:r>
             <w:r>
               <w:rPr>
@@ -715,8 +891,9 @@
                 <w:sz w:val="30"/>
                 <w:szCs w:val="30"/>
               </w:rPr>
-              <w:t>142600/47/</w:t>
-            </w:r>
+              <w:t>142600/47</w:t>
+            </w:r>
+            <w:proofErr w:type="gramStart"/>
             <w:r>
               <w:rPr>
                 <w:rFonts w:asciiTheme="majorHAnsi" w:hAnsiTheme="majorHAnsi" w:cstheme="majorHAnsi"/>
@@ -725,7 +902,50 @@
                 <w:sz w:val="30"/>
                 <w:szCs w:val="30"/>
               </w:rPr>
-              <w:t>{{ policynumber }}</w:t>
+              <w:t>/</w:t>
+            </w:r>
+            <w:r>
+              <w:rPr>
+                <w:rFonts w:asciiTheme="majorHAnsi" w:hAnsiTheme="majorHAnsi" w:cstheme="majorHAnsi"/>
+                <w:b/>
+                <w:bCs/>
+                <w:sz w:val="30"/>
+                <w:szCs w:val="30"/>
+              </w:rPr>
+              <w:t>{</w:t>
+            </w:r>
+            <w:proofErr w:type="gramEnd"/>
+            <w:r>
+              <w:rPr>
+                <w:rFonts w:asciiTheme="majorHAnsi" w:hAnsiTheme="majorHAnsi" w:cstheme="majorHAnsi"/>
+                <w:b/>
+                <w:bCs/>
+                <w:sz w:val="30"/>
+                <w:szCs w:val="30"/>
+              </w:rPr>
+              <w:t xml:space="preserve">{ </w:t>
+            </w:r>
+            <w:proofErr w:type="spellStart"/>
+            <w:r>
+              <w:rPr>
+                <w:rFonts w:asciiTheme="majorHAnsi" w:hAnsiTheme="majorHAnsi" w:cstheme="majorHAnsi"/>
+                <w:b/>
+                <w:bCs/>
+                <w:sz w:val="30"/>
+                <w:szCs w:val="30"/>
+              </w:rPr>
+              <w:t>policynumber</w:t>
+            </w:r>
+            <w:proofErr w:type="spellEnd"/>
+            <w:r>
+              <w:rPr>
+                <w:rFonts w:asciiTheme="majorHAnsi" w:hAnsiTheme="majorHAnsi" w:cstheme="majorHAnsi"/>
+                <w:b/>
+                <w:bCs/>
+                <w:sz w:val="30"/>
+                <w:szCs w:val="30"/>
+              </w:rPr>
+              <w:t xml:space="preserve"> }}</w:t>
             </w:r>
           </w:p>
         </w:tc>
@@ -773,15 +993,39 @@
                 <w:szCs w:val="30"/>
               </w:rPr>
             </w:pPr>
-            <w:r>
-              <w:rPr>
-                <w:rFonts w:asciiTheme="majorHAnsi" w:hAnsiTheme="majorHAnsi" w:cstheme="majorHAnsi"/>
-                <w:b/>
-                <w:bCs/>
-                <w:sz w:val="24"/>
-                <w:szCs w:val="24"/>
-              </w:rPr>
-              <w:t>{{ policyperiod }}</w:t>
+            <w:proofErr w:type="gramStart"/>
+            <w:r>
+              <w:rPr>
+                <w:rFonts w:asciiTheme="majorHAnsi" w:hAnsiTheme="majorHAnsi" w:cstheme="majorHAnsi"/>
+                <w:b/>
+                <w:bCs/>
+                <w:sz w:val="24"/>
+                <w:szCs w:val="24"/>
+              </w:rPr>
+              <w:t xml:space="preserve">{{ </w:t>
+            </w:r>
+            <w:proofErr w:type="spellStart"/>
+            <w:r>
+              <w:rPr>
+                <w:rFonts w:asciiTheme="majorHAnsi" w:hAnsiTheme="majorHAnsi" w:cstheme="majorHAnsi"/>
+                <w:b/>
+                <w:bCs/>
+                <w:sz w:val="24"/>
+                <w:szCs w:val="24"/>
+              </w:rPr>
+              <w:t>policyperiod</w:t>
+            </w:r>
+            <w:proofErr w:type="spellEnd"/>
+            <w:proofErr w:type="gramEnd"/>
+            <w:r>
+              <w:rPr>
+                <w:rFonts w:asciiTheme="majorHAnsi" w:hAnsiTheme="majorHAnsi" w:cstheme="majorHAnsi"/>
+                <w:b/>
+                <w:bCs/>
+                <w:sz w:val="24"/>
+                <w:szCs w:val="24"/>
+              </w:rPr>
+              <w:t xml:space="preserve"> }}</w:t>
             </w:r>
           </w:p>
         </w:tc>
@@ -806,6 +1050,7 @@
                 <w:szCs w:val="24"/>
               </w:rPr>
             </w:pPr>
+            <w:proofErr w:type="spellStart"/>
             <w:r>
               <w:rPr>
                 <w:rFonts w:asciiTheme="majorHAnsi" w:hAnsiTheme="majorHAnsi"/>
@@ -814,7 +1059,18 @@
                 <w:sz w:val="24"/>
                 <w:szCs w:val="24"/>
               </w:rPr>
-              <w:t>Intim.</w:t>
+              <w:t>Intim</w:t>
+            </w:r>
+            <w:proofErr w:type="spellEnd"/>
+            <w:r>
+              <w:rPr>
+                <w:rFonts w:asciiTheme="majorHAnsi" w:hAnsiTheme="majorHAnsi"/>
+                <w:b/>
+                <w:bCs/>
+                <w:sz w:val="24"/>
+                <w:szCs w:val="24"/>
+              </w:rPr>
+              <w:t>.</w:t>
             </w:r>
             <w:r>
               <w:rPr>
@@ -844,6 +1100,7 @@
                 <w:szCs w:val="28"/>
               </w:rPr>
             </w:pPr>
+            <w:proofErr w:type="gramStart"/>
             <w:r>
               <w:rPr>
                 <w:rFonts w:asciiTheme="majorHAnsi" w:hAnsiTheme="majorHAnsi" w:cstheme="majorHAnsi"/>
@@ -852,6 +1109,7 @@
               </w:rPr>
               <w:t xml:space="preserve">{{ </w:t>
             </w:r>
+            <w:proofErr w:type="spellStart"/>
             <w:r>
               <w:rPr>
                 <w:rFonts w:asciiTheme="majorHAnsi" w:hAnsiTheme="majorHAnsi" w:cstheme="majorHAnsi"/>
@@ -866,7 +1124,17 @@
                 <w:sz w:val="24"/>
                 <w:szCs w:val="24"/>
               </w:rPr>
-              <w:t>date }}</w:t>
+              <w:t>date</w:t>
+            </w:r>
+            <w:proofErr w:type="spellEnd"/>
+            <w:proofErr w:type="gramEnd"/>
+            <w:r>
+              <w:rPr>
+                <w:rFonts w:asciiTheme="majorHAnsi" w:hAnsiTheme="majorHAnsi" w:cstheme="majorHAnsi"/>
+                <w:sz w:val="24"/>
+                <w:szCs w:val="24"/>
+              </w:rPr>
+              <w:t xml:space="preserve"> }}</w:t>
             </w:r>
           </w:p>
         </w:tc>
@@ -975,13 +1243,23 @@
                 <w:szCs w:val="28"/>
               </w:rPr>
             </w:pPr>
-            <w:r>
-              <w:rPr>
-                <w:rFonts w:asciiTheme="majorHAnsi" w:hAnsiTheme="majorHAnsi" w:cstheme="majorHAnsi"/>
-                <w:sz w:val="24"/>
-                <w:szCs w:val="24"/>
-              </w:rPr>
-              <w:t>{{ loan }}</w:t>
+            <w:proofErr w:type="gramStart"/>
+            <w:r>
+              <w:rPr>
+                <w:rFonts w:asciiTheme="majorHAnsi" w:hAnsiTheme="majorHAnsi" w:cstheme="majorHAnsi"/>
+                <w:sz w:val="24"/>
+                <w:szCs w:val="24"/>
+              </w:rPr>
+              <w:t>{{ loan</w:t>
+            </w:r>
+            <w:proofErr w:type="gramEnd"/>
+            <w:r>
+              <w:rPr>
+                <w:rFonts w:asciiTheme="majorHAnsi" w:hAnsiTheme="majorHAnsi" w:cstheme="majorHAnsi"/>
+                <w:sz w:val="24"/>
+                <w:szCs w:val="24"/>
+              </w:rPr>
+              <w:t xml:space="preserve"> }}</w:t>
             </w:r>
           </w:p>
         </w:tc>
@@ -1029,6 +1307,7 @@
                 <w:szCs w:val="28"/>
               </w:rPr>
             </w:pPr>
+            <w:proofErr w:type="gramStart"/>
             <w:r>
               <w:rPr>
                 <w:rFonts w:asciiTheme="majorHAnsi" w:hAnsiTheme="majorHAnsi" w:cstheme="majorHAnsi"/>
@@ -1037,6 +1316,7 @@
               </w:rPr>
               <w:t xml:space="preserve">{{ </w:t>
             </w:r>
+            <w:proofErr w:type="spellStart"/>
             <w:r>
               <w:rPr>
                 <w:rFonts w:asciiTheme="majorHAnsi" w:hAnsiTheme="majorHAnsi" w:cstheme="majorHAnsi"/>
@@ -1051,7 +1331,17 @@
                 <w:sz w:val="24"/>
                 <w:szCs w:val="24"/>
               </w:rPr>
-              <w:t>name }}</w:t>
+              <w:t>name</w:t>
+            </w:r>
+            <w:proofErr w:type="spellEnd"/>
+            <w:proofErr w:type="gramEnd"/>
+            <w:r>
+              <w:rPr>
+                <w:rFonts w:asciiTheme="majorHAnsi" w:hAnsiTheme="majorHAnsi" w:cstheme="majorHAnsi"/>
+                <w:sz w:val="24"/>
+                <w:szCs w:val="24"/>
+              </w:rPr>
+              <w:t xml:space="preserve"> }}</w:t>
             </w:r>
           </w:p>
         </w:tc>
@@ -1443,13 +1733,33 @@
                 <w:szCs w:val="24"/>
               </w:rPr>
             </w:pPr>
+            <w:proofErr w:type="gramStart"/>
             <w:r>
               <w:rPr>
                 <w:rFonts w:asciiTheme="majorHAnsi" w:hAnsiTheme="majorHAnsi" w:cstheme="majorHAnsi"/>
                 <w:sz w:val="28"/>
                 <w:szCs w:val="28"/>
               </w:rPr>
-              <w:t>{{ lossdate }}</w:t>
+              <w:t xml:space="preserve">{{ </w:t>
+            </w:r>
+            <w:proofErr w:type="spellStart"/>
+            <w:r>
+              <w:rPr>
+                <w:rFonts w:asciiTheme="majorHAnsi" w:hAnsiTheme="majorHAnsi" w:cstheme="majorHAnsi"/>
+                <w:sz w:val="28"/>
+                <w:szCs w:val="28"/>
+              </w:rPr>
+              <w:t>lossdate</w:t>
+            </w:r>
+            <w:proofErr w:type="spellEnd"/>
+            <w:proofErr w:type="gramEnd"/>
+            <w:r>
+              <w:rPr>
+                <w:rFonts w:asciiTheme="majorHAnsi" w:hAnsiTheme="majorHAnsi" w:cstheme="majorHAnsi"/>
+                <w:sz w:val="28"/>
+                <w:szCs w:val="28"/>
+              </w:rPr>
+              <w:t xml:space="preserve"> }}</w:t>
             </w:r>
           </w:p>
         </w:tc>
@@ -1496,6 +1806,7 @@
                 <w:szCs w:val="28"/>
               </w:rPr>
             </w:pPr>
+            <w:proofErr w:type="gramStart"/>
             <w:r>
               <w:rPr>
                 <w:rFonts w:asciiTheme="majorHAnsi" w:hAnsiTheme="majorHAnsi" w:cstheme="majorHAnsi"/>
@@ -1504,13 +1815,24 @@
               </w:rPr>
               <w:t xml:space="preserve">{{ </w:t>
             </w:r>
+            <w:proofErr w:type="spellStart"/>
             <w:r>
               <w:rPr>
                 <w:rFonts w:asciiTheme="majorHAnsi" w:hAnsiTheme="majorHAnsi" w:cstheme="majorHAnsi"/>
                 <w:sz w:val="28"/>
                 <w:szCs w:val="28"/>
               </w:rPr>
-              <w:t xml:space="preserve">lossdate </w:t>
+              <w:t>lossdate</w:t>
+            </w:r>
+            <w:proofErr w:type="spellEnd"/>
+            <w:proofErr w:type="gramEnd"/>
+            <w:r>
+              <w:rPr>
+                <w:rFonts w:asciiTheme="majorHAnsi" w:hAnsiTheme="majorHAnsi" w:cstheme="majorHAnsi"/>
+                <w:sz w:val="28"/>
+                <w:szCs w:val="28"/>
+              </w:rPr>
+              <w:t xml:space="preserve"> </w:t>
             </w:r>
             <w:r>
               <w:rPr>
@@ -1568,13 +1890,33 @@
                 <w:szCs w:val="24"/>
               </w:rPr>
             </w:pPr>
-            <w:r>
-              <w:rPr>
-                <w:rFonts w:asciiTheme="majorHAnsi" w:hAnsiTheme="majorHAnsi" w:cstheme="majorHAnsi"/>
-                <w:sz w:val="24"/>
-                <w:szCs w:val="24"/>
-              </w:rPr>
-              <w:t>{{ cattletype }}</w:t>
+            <w:proofErr w:type="gramStart"/>
+            <w:r>
+              <w:rPr>
+                <w:rFonts w:asciiTheme="majorHAnsi" w:hAnsiTheme="majorHAnsi" w:cstheme="majorHAnsi"/>
+                <w:sz w:val="24"/>
+                <w:szCs w:val="24"/>
+              </w:rPr>
+              <w:t xml:space="preserve">{{ </w:t>
+            </w:r>
+            <w:proofErr w:type="spellStart"/>
+            <w:r>
+              <w:rPr>
+                <w:rFonts w:asciiTheme="majorHAnsi" w:hAnsiTheme="majorHAnsi" w:cstheme="majorHAnsi"/>
+                <w:sz w:val="24"/>
+                <w:szCs w:val="24"/>
+              </w:rPr>
+              <w:t>cattletype</w:t>
+            </w:r>
+            <w:proofErr w:type="spellEnd"/>
+            <w:proofErr w:type="gramEnd"/>
+            <w:r>
+              <w:rPr>
+                <w:rFonts w:asciiTheme="majorHAnsi" w:hAnsiTheme="majorHAnsi" w:cstheme="majorHAnsi"/>
+                <w:sz w:val="24"/>
+                <w:szCs w:val="24"/>
+              </w:rPr>
+              <w:t xml:space="preserve"> }}</w:t>
             </w:r>
           </w:p>
         </w:tc>
@@ -1618,13 +1960,33 @@
                 <w:szCs w:val="24"/>
               </w:rPr>
             </w:pPr>
-            <w:r>
-              <w:rPr>
-                <w:rFonts w:asciiTheme="majorHAnsi" w:hAnsiTheme="majorHAnsi" w:cstheme="majorHAnsi"/>
-                <w:sz w:val="24"/>
-                <w:szCs w:val="24"/>
-              </w:rPr>
-              <w:t>{{ taglocation }}</w:t>
+            <w:proofErr w:type="gramStart"/>
+            <w:r>
+              <w:rPr>
+                <w:rFonts w:asciiTheme="majorHAnsi" w:hAnsiTheme="majorHAnsi" w:cstheme="majorHAnsi"/>
+                <w:sz w:val="24"/>
+                <w:szCs w:val="24"/>
+              </w:rPr>
+              <w:t xml:space="preserve">{{ </w:t>
+            </w:r>
+            <w:proofErr w:type="spellStart"/>
+            <w:r>
+              <w:rPr>
+                <w:rFonts w:asciiTheme="majorHAnsi" w:hAnsiTheme="majorHAnsi" w:cstheme="majorHAnsi"/>
+                <w:sz w:val="24"/>
+                <w:szCs w:val="24"/>
+              </w:rPr>
+              <w:t>taglocation</w:t>
+            </w:r>
+            <w:proofErr w:type="spellEnd"/>
+            <w:proofErr w:type="gramEnd"/>
+            <w:r>
+              <w:rPr>
+                <w:rFonts w:asciiTheme="majorHAnsi" w:hAnsiTheme="majorHAnsi" w:cstheme="majorHAnsi"/>
+                <w:sz w:val="24"/>
+                <w:szCs w:val="24"/>
+              </w:rPr>
+              <w:t xml:space="preserve"> }}</w:t>
             </w:r>
           </w:p>
         </w:tc>
@@ -1657,7 +2019,27 @@
                 <w:sz w:val="24"/>
                 <w:szCs w:val="24"/>
               </w:rPr>
-              <w:t>Color</w:t>
+              <w:t>Colo</w:t>
+            </w:r>
+            <w:r>
+              <w:rPr>
+                <w:rFonts w:asciiTheme="majorHAnsi" w:hAnsiTheme="majorHAnsi"/>
+                <w:b/>
+                <w:bCs/>
+                <w:sz w:val="24"/>
+                <w:szCs w:val="24"/>
+              </w:rPr>
+              <w:t>u</w:t>
+            </w:r>
+            <w:r>
+              <w:rPr>
+                <w:rFonts w:asciiTheme="majorHAnsi" w:hAnsiTheme="majorHAnsi"/>
+                <w:b/>
+                <w:bCs/>
+                <w:sz w:val="24"/>
+                <w:szCs w:val="24"/>
+              </w:rPr>
+              <w:t>r</w:t>
             </w:r>
           </w:p>
         </w:tc>
@@ -1674,13 +2056,33 @@
                 <w:szCs w:val="24"/>
               </w:rPr>
             </w:pPr>
-            <w:r>
-              <w:rPr>
-                <w:rFonts w:asciiTheme="majorHAnsi" w:hAnsiTheme="majorHAnsi" w:cstheme="majorHAnsi"/>
-                <w:sz w:val="24"/>
-                <w:szCs w:val="24"/>
-              </w:rPr>
-              <w:t>{{ cattlecolor }}</w:t>
+            <w:proofErr w:type="gramStart"/>
+            <w:r>
+              <w:rPr>
+                <w:rFonts w:asciiTheme="majorHAnsi" w:hAnsiTheme="majorHAnsi" w:cstheme="majorHAnsi"/>
+                <w:sz w:val="24"/>
+                <w:szCs w:val="24"/>
+              </w:rPr>
+              <w:t xml:space="preserve">{{ </w:t>
+            </w:r>
+            <w:proofErr w:type="spellStart"/>
+            <w:r>
+              <w:rPr>
+                <w:rFonts w:asciiTheme="majorHAnsi" w:hAnsiTheme="majorHAnsi" w:cstheme="majorHAnsi"/>
+                <w:sz w:val="24"/>
+                <w:szCs w:val="24"/>
+              </w:rPr>
+              <w:t>cattlecolor</w:t>
+            </w:r>
+            <w:proofErr w:type="spellEnd"/>
+            <w:proofErr w:type="gramEnd"/>
+            <w:r>
+              <w:rPr>
+                <w:rFonts w:asciiTheme="majorHAnsi" w:hAnsiTheme="majorHAnsi" w:cstheme="majorHAnsi"/>
+                <w:sz w:val="24"/>
+                <w:szCs w:val="24"/>
+              </w:rPr>
+              <w:t xml:space="preserve"> }}</w:t>
             </w:r>
           </w:p>
         </w:tc>
@@ -1724,13 +2126,23 @@
                 <w:szCs w:val="24"/>
               </w:rPr>
             </w:pPr>
-            <w:r>
-              <w:rPr>
-                <w:rFonts w:asciiTheme="majorHAnsi" w:hAnsiTheme="majorHAnsi" w:cstheme="majorHAnsi"/>
-                <w:sz w:val="24"/>
-                <w:szCs w:val="24"/>
-              </w:rPr>
-              <w:t>{{ lactation }}</w:t>
+            <w:proofErr w:type="gramStart"/>
+            <w:r>
+              <w:rPr>
+                <w:rFonts w:asciiTheme="majorHAnsi" w:hAnsiTheme="majorHAnsi" w:cstheme="majorHAnsi"/>
+                <w:sz w:val="24"/>
+                <w:szCs w:val="24"/>
+              </w:rPr>
+              <w:t>{{ lactation</w:t>
+            </w:r>
+            <w:proofErr w:type="gramEnd"/>
+            <w:r>
+              <w:rPr>
+                <w:rFonts w:asciiTheme="majorHAnsi" w:hAnsiTheme="majorHAnsi" w:cstheme="majorHAnsi"/>
+                <w:sz w:val="24"/>
+                <w:szCs w:val="24"/>
+              </w:rPr>
+              <w:t xml:space="preserve"> }}</w:t>
             </w:r>
           </w:p>
         </w:tc>
@@ -1830,13 +2242,23 @@
                 <w:szCs w:val="24"/>
               </w:rPr>
             </w:pPr>
-            <w:r>
-              <w:rPr>
-                <w:rFonts w:asciiTheme="majorHAnsi" w:hAnsiTheme="majorHAnsi" w:cstheme="majorHAnsi"/>
-                <w:sz w:val="24"/>
-                <w:szCs w:val="24"/>
-              </w:rPr>
-              <w:t>{{ pregnant }}</w:t>
+            <w:proofErr w:type="gramStart"/>
+            <w:r>
+              <w:rPr>
+                <w:rFonts w:asciiTheme="majorHAnsi" w:hAnsiTheme="majorHAnsi" w:cstheme="majorHAnsi"/>
+                <w:sz w:val="24"/>
+                <w:szCs w:val="24"/>
+              </w:rPr>
+              <w:t>{{ pregnant</w:t>
+            </w:r>
+            <w:proofErr w:type="gramEnd"/>
+            <w:r>
+              <w:rPr>
+                <w:rFonts w:asciiTheme="majorHAnsi" w:hAnsiTheme="majorHAnsi" w:cstheme="majorHAnsi"/>
+                <w:sz w:val="24"/>
+                <w:szCs w:val="24"/>
+              </w:rPr>
+              <w:t xml:space="preserve"> }}</w:t>
             </w:r>
           </w:p>
         </w:tc>
@@ -1886,13 +2308,33 @@
                 <w:szCs w:val="24"/>
               </w:rPr>
             </w:pPr>
-            <w:r>
-              <w:rPr>
-                <w:rFonts w:asciiTheme="majorHAnsi" w:hAnsiTheme="majorHAnsi" w:cstheme="majorHAnsi"/>
-                <w:sz w:val="24"/>
-                <w:szCs w:val="24"/>
-              </w:rPr>
-              <w:t>{{ cattletail }}</w:t>
+            <w:proofErr w:type="gramStart"/>
+            <w:r>
+              <w:rPr>
+                <w:rFonts w:asciiTheme="majorHAnsi" w:hAnsiTheme="majorHAnsi" w:cstheme="majorHAnsi"/>
+                <w:sz w:val="24"/>
+                <w:szCs w:val="24"/>
+              </w:rPr>
+              <w:t xml:space="preserve">{{ </w:t>
+            </w:r>
+            <w:proofErr w:type="spellStart"/>
+            <w:r>
+              <w:rPr>
+                <w:rFonts w:asciiTheme="majorHAnsi" w:hAnsiTheme="majorHAnsi" w:cstheme="majorHAnsi"/>
+                <w:sz w:val="24"/>
+                <w:szCs w:val="24"/>
+              </w:rPr>
+              <w:t>cattletail</w:t>
+            </w:r>
+            <w:proofErr w:type="spellEnd"/>
+            <w:proofErr w:type="gramEnd"/>
+            <w:r>
+              <w:rPr>
+                <w:rFonts w:asciiTheme="majorHAnsi" w:hAnsiTheme="majorHAnsi" w:cstheme="majorHAnsi"/>
+                <w:sz w:val="24"/>
+                <w:szCs w:val="24"/>
+              </w:rPr>
+              <w:t xml:space="preserve"> }}</w:t>
             </w:r>
             <w:r>
               <w:rPr>
@@ -1919,6 +2361,7 @@
                 <w:szCs w:val="24"/>
               </w:rPr>
             </w:pPr>
+            <w:proofErr w:type="spellStart"/>
             <w:r>
               <w:rPr>
                 <w:rFonts w:asciiTheme="majorHAnsi" w:hAnsiTheme="majorHAnsi"/>
@@ -1929,6 +2372,7 @@
               </w:rPr>
               <w:t>Milkey</w:t>
             </w:r>
+            <w:proofErr w:type="spellEnd"/>
           </w:p>
         </w:tc>
         <w:tc>
@@ -1944,13 +2388,33 @@
                 <w:szCs w:val="24"/>
               </w:rPr>
             </w:pPr>
-            <w:r>
-              <w:rPr>
-                <w:rFonts w:asciiTheme="majorHAnsi" w:hAnsiTheme="majorHAnsi" w:cstheme="majorHAnsi"/>
-                <w:sz w:val="24"/>
-                <w:szCs w:val="24"/>
-              </w:rPr>
-              <w:t>{{ milkey }}</w:t>
+            <w:proofErr w:type="gramStart"/>
+            <w:r>
+              <w:rPr>
+                <w:rFonts w:asciiTheme="majorHAnsi" w:hAnsiTheme="majorHAnsi" w:cstheme="majorHAnsi"/>
+                <w:sz w:val="24"/>
+                <w:szCs w:val="24"/>
+              </w:rPr>
+              <w:t xml:space="preserve">{{ </w:t>
+            </w:r>
+            <w:proofErr w:type="spellStart"/>
+            <w:r>
+              <w:rPr>
+                <w:rFonts w:asciiTheme="majorHAnsi" w:hAnsiTheme="majorHAnsi" w:cstheme="majorHAnsi"/>
+                <w:sz w:val="24"/>
+                <w:szCs w:val="24"/>
+              </w:rPr>
+              <w:t>milkey</w:t>
+            </w:r>
+            <w:proofErr w:type="spellEnd"/>
+            <w:proofErr w:type="gramEnd"/>
+            <w:r>
+              <w:rPr>
+                <w:rFonts w:asciiTheme="majorHAnsi" w:hAnsiTheme="majorHAnsi" w:cstheme="majorHAnsi"/>
+                <w:sz w:val="24"/>
+                <w:szCs w:val="24"/>
+              </w:rPr>
+              <w:t xml:space="preserve"> }}</w:t>
             </w:r>
           </w:p>
         </w:tc>
@@ -2000,13 +2464,33 @@
                 <w:szCs w:val="24"/>
               </w:rPr>
             </w:pPr>
-            <w:r>
-              <w:rPr>
-                <w:rFonts w:asciiTheme="majorHAnsi" w:hAnsiTheme="majorHAnsi" w:cstheme="majorHAnsi"/>
-                <w:sz w:val="24"/>
-                <w:szCs w:val="24"/>
-              </w:rPr>
-              <w:t>{{ specialmarks }}</w:t>
+            <w:proofErr w:type="gramStart"/>
+            <w:r>
+              <w:rPr>
+                <w:rFonts w:asciiTheme="majorHAnsi" w:hAnsiTheme="majorHAnsi" w:cstheme="majorHAnsi"/>
+                <w:sz w:val="24"/>
+                <w:szCs w:val="24"/>
+              </w:rPr>
+              <w:t xml:space="preserve">{{ </w:t>
+            </w:r>
+            <w:proofErr w:type="spellStart"/>
+            <w:r>
+              <w:rPr>
+                <w:rFonts w:asciiTheme="majorHAnsi" w:hAnsiTheme="majorHAnsi" w:cstheme="majorHAnsi"/>
+                <w:sz w:val="24"/>
+                <w:szCs w:val="24"/>
+              </w:rPr>
+              <w:t>specialmarks</w:t>
+            </w:r>
+            <w:proofErr w:type="spellEnd"/>
+            <w:proofErr w:type="gramEnd"/>
+            <w:r>
+              <w:rPr>
+                <w:rFonts w:asciiTheme="majorHAnsi" w:hAnsiTheme="majorHAnsi" w:cstheme="majorHAnsi"/>
+                <w:sz w:val="24"/>
+                <w:szCs w:val="24"/>
+              </w:rPr>
+              <w:t xml:space="preserve"> }}</w:t>
             </w:r>
           </w:p>
         </w:tc>
@@ -2050,13 +2534,23 @@
                 <w:szCs w:val="24"/>
               </w:rPr>
             </w:pPr>
-            <w:r>
-              <w:rPr>
-                <w:rFonts w:asciiTheme="majorHAnsi" w:hAnsiTheme="majorHAnsi" w:cstheme="majorHAnsi"/>
-                <w:sz w:val="24"/>
-                <w:szCs w:val="24"/>
-              </w:rPr>
-              <w:t>{{ treatment }}</w:t>
+            <w:proofErr w:type="gramStart"/>
+            <w:r>
+              <w:rPr>
+                <w:rFonts w:asciiTheme="majorHAnsi" w:hAnsiTheme="majorHAnsi" w:cstheme="majorHAnsi"/>
+                <w:sz w:val="24"/>
+                <w:szCs w:val="24"/>
+              </w:rPr>
+              <w:t>{{ treatment</w:t>
+            </w:r>
+            <w:proofErr w:type="gramEnd"/>
+            <w:r>
+              <w:rPr>
+                <w:rFonts w:asciiTheme="majorHAnsi" w:hAnsiTheme="majorHAnsi" w:cstheme="majorHAnsi"/>
+                <w:sz w:val="24"/>
+                <w:szCs w:val="24"/>
+              </w:rPr>
+              <w:t xml:space="preserve"> }}</w:t>
             </w:r>
           </w:p>
         </w:tc>
@@ -2107,21 +2601,59 @@
                 <w:szCs w:val="24"/>
               </w:rPr>
             </w:pPr>
-            <w:r>
-              <w:rPr>
-                <w:rFonts w:asciiTheme="majorHAnsi" w:hAnsiTheme="majorHAnsi" w:cstheme="majorHAnsi"/>
-                <w:sz w:val="24"/>
-                <w:szCs w:val="24"/>
-              </w:rPr>
-              <w:t>{{ deathtype }}</w:t>
-            </w:r>
-            <w:r>
-              <w:rPr>
-                <w:rFonts w:asciiTheme="majorHAnsi" w:hAnsiTheme="majorHAnsi" w:cstheme="majorHAnsi"/>
-                <w:sz w:val="24"/>
-                <w:szCs w:val="24"/>
-              </w:rPr>
-              <w:t xml:space="preserve"> {{ dayssick }}</w:t>
+            <w:proofErr w:type="gramStart"/>
+            <w:r>
+              <w:rPr>
+                <w:rFonts w:asciiTheme="majorHAnsi" w:hAnsiTheme="majorHAnsi" w:cstheme="majorHAnsi"/>
+                <w:sz w:val="24"/>
+                <w:szCs w:val="24"/>
+              </w:rPr>
+              <w:t xml:space="preserve">{{ </w:t>
+            </w:r>
+            <w:proofErr w:type="spellStart"/>
+            <w:r>
+              <w:rPr>
+                <w:rFonts w:asciiTheme="majorHAnsi" w:hAnsiTheme="majorHAnsi" w:cstheme="majorHAnsi"/>
+                <w:sz w:val="24"/>
+                <w:szCs w:val="24"/>
+              </w:rPr>
+              <w:t>deathtype</w:t>
+            </w:r>
+            <w:proofErr w:type="spellEnd"/>
+            <w:proofErr w:type="gramEnd"/>
+            <w:r>
+              <w:rPr>
+                <w:rFonts w:asciiTheme="majorHAnsi" w:hAnsiTheme="majorHAnsi" w:cstheme="majorHAnsi"/>
+                <w:sz w:val="24"/>
+                <w:szCs w:val="24"/>
+              </w:rPr>
+              <w:t xml:space="preserve"> }}</w:t>
+            </w:r>
+            <w:r>
+              <w:rPr>
+                <w:rFonts w:asciiTheme="majorHAnsi" w:hAnsiTheme="majorHAnsi" w:cstheme="majorHAnsi"/>
+                <w:sz w:val="24"/>
+                <w:szCs w:val="24"/>
+              </w:rPr>
+              <w:t xml:space="preserve"> {{ </w:t>
+            </w:r>
+            <w:proofErr w:type="spellStart"/>
+            <w:r>
+              <w:rPr>
+                <w:rFonts w:asciiTheme="majorHAnsi" w:hAnsiTheme="majorHAnsi" w:cstheme="majorHAnsi"/>
+                <w:sz w:val="24"/>
+                <w:szCs w:val="24"/>
+              </w:rPr>
+              <w:t>dayssick</w:t>
+            </w:r>
+            <w:proofErr w:type="spellEnd"/>
+            <w:r>
+              <w:rPr>
+                <w:rFonts w:asciiTheme="majorHAnsi" w:hAnsiTheme="majorHAnsi" w:cstheme="majorHAnsi"/>
+                <w:sz w:val="24"/>
+                <w:szCs w:val="24"/>
+              </w:rPr>
+              <w:t xml:space="preserve"> }}</w:t>
             </w:r>
           </w:p>
         </w:tc>
@@ -2170,6 +2702,7 @@
                 <w:sz w:val="24"/>
                 <w:szCs w:val="24"/>
               </w:rPr>
+              <w:lastRenderedPageBreak/>
               <w:t>Visit to the Cattle Owner</w:t>
             </w:r>
           </w:p>
@@ -2199,6 +2732,7 @@
               </w:rPr>
               <w:t xml:space="preserve">I visited the location where the </w:t>
             </w:r>
+            <w:proofErr w:type="gramStart"/>
             <w:r>
               <w:rPr>
                 <w:rFonts w:asciiTheme="majorHAnsi" w:eastAsia="Times New Roman" w:hAnsiTheme="majorHAnsi" w:cstheme="majorHAnsi"/>
@@ -2208,15 +2742,40 @@
                 <w:szCs w:val="24"/>
                 <w:lang w:eastAsia="en-IN" w:bidi="gu-IN"/>
               </w:rPr>
-              <w:t>{{ cattletype }}</w:t>
-            </w:r>
+              <w:t xml:space="preserve">{{ </w:t>
+            </w:r>
+            <w:proofErr w:type="spellStart"/>
             <w:r>
               <w:rPr>
                 <w:rFonts w:asciiTheme="majorHAnsi" w:eastAsia="Times New Roman" w:hAnsiTheme="majorHAnsi" w:cstheme="majorHAnsi"/>
+                <w:b/>
+                <w:bCs/>
                 <w:sz w:val="24"/>
                 <w:szCs w:val="24"/>
                 <w:lang w:eastAsia="en-IN" w:bidi="gu-IN"/>
               </w:rPr>
+              <w:t>cattletype</w:t>
+            </w:r>
+            <w:proofErr w:type="spellEnd"/>
+            <w:proofErr w:type="gramEnd"/>
+            <w:r>
+              <w:rPr>
+                <w:rFonts w:asciiTheme="majorHAnsi" w:eastAsia="Times New Roman" w:hAnsiTheme="majorHAnsi" w:cstheme="majorHAnsi"/>
+                <w:b/>
+                <w:bCs/>
+                <w:sz w:val="24"/>
+                <w:szCs w:val="24"/>
+                <w:lang w:eastAsia="en-IN" w:bidi="gu-IN"/>
+              </w:rPr>
+              <w:t xml:space="preserve"> }}</w:t>
+            </w:r>
+            <w:r>
+              <w:rPr>
+                <w:rFonts w:asciiTheme="majorHAnsi" w:eastAsia="Times New Roman" w:hAnsiTheme="majorHAnsi" w:cstheme="majorHAnsi"/>
+                <w:sz w:val="24"/>
+                <w:szCs w:val="24"/>
+                <w:lang w:eastAsia="en-IN" w:bidi="gu-IN"/>
+              </w:rPr>
               <w:t xml:space="preserve"> was reported deceased and met with </w:t>
             </w:r>
             <w:r>
@@ -2228,15 +2787,39 @@
                 <w:szCs w:val="24"/>
                 <w:lang w:eastAsia="en-IN" w:bidi="gu-IN"/>
               </w:rPr>
-              <w:t>{{ ownername }}</w:t>
-            </w:r>
+              <w:t xml:space="preserve">{{ </w:t>
+            </w:r>
+            <w:proofErr w:type="spellStart"/>
             <w:r>
               <w:rPr>
                 <w:rFonts w:asciiTheme="majorHAnsi" w:eastAsia="Times New Roman" w:hAnsiTheme="majorHAnsi" w:cstheme="majorHAnsi"/>
+                <w:b/>
+                <w:bCs/>
                 <w:sz w:val="24"/>
                 <w:szCs w:val="24"/>
                 <w:lang w:eastAsia="en-IN" w:bidi="gu-IN"/>
               </w:rPr>
+              <w:t>ownername</w:t>
+            </w:r>
+            <w:proofErr w:type="spellEnd"/>
+            <w:r>
+              <w:rPr>
+                <w:rFonts w:asciiTheme="majorHAnsi" w:eastAsia="Times New Roman" w:hAnsiTheme="majorHAnsi" w:cstheme="majorHAnsi"/>
+                <w:b/>
+                <w:bCs/>
+                <w:sz w:val="24"/>
+                <w:szCs w:val="24"/>
+                <w:lang w:eastAsia="en-IN" w:bidi="gu-IN"/>
+              </w:rPr>
+              <w:t xml:space="preserve"> }}</w:t>
+            </w:r>
+            <w:r>
+              <w:rPr>
+                <w:rFonts w:asciiTheme="majorHAnsi" w:eastAsia="Times New Roman" w:hAnsiTheme="majorHAnsi" w:cstheme="majorHAnsi"/>
+                <w:sz w:val="24"/>
+                <w:szCs w:val="24"/>
+                <w:lang w:eastAsia="en-IN" w:bidi="gu-IN"/>
+              </w:rPr>
               <w:t xml:space="preserve">, the owner, to collect relevant information concerning the incident. During the visit, I gathered all necessary details and supporting documents, including a </w:t>
             </w:r>
             <w:r>
@@ -2257,8 +2840,9 @@
                 <w:szCs w:val="24"/>
                 <w:lang w:eastAsia="en-IN" w:bidi="gu-IN"/>
               </w:rPr>
-              <w:t xml:space="preserve"> from the owner regarding the death of the</w:t>
-            </w:r>
+              <w:t xml:space="preserve"> from the owner regarding the death of </w:t>
+            </w:r>
+            <w:proofErr w:type="gramStart"/>
             <w:r>
               <w:rPr>
                 <w:rFonts w:asciiTheme="majorHAnsi" w:eastAsia="Times New Roman" w:hAnsiTheme="majorHAnsi" w:cstheme="majorHAnsi"/>
@@ -2266,18 +2850,81 @@
                 <w:szCs w:val="24"/>
                 <w:lang w:eastAsia="en-IN" w:bidi="gu-IN"/>
               </w:rPr>
+              <w:t>the</w:t>
+            </w:r>
+            <w:r>
+              <w:rPr>
+                <w:rFonts w:asciiTheme="majorHAnsi" w:eastAsia="Times New Roman" w:hAnsiTheme="majorHAnsi" w:cstheme="majorHAnsi"/>
+                <w:sz w:val="24"/>
+                <w:szCs w:val="24"/>
+                <w:lang w:eastAsia="en-IN" w:bidi="gu-IN"/>
+              </w:rPr>
               <w:t xml:space="preserve"> </w:t>
             </w:r>
             <w:r>
               <w:rPr>
                 <w:rFonts w:asciiTheme="majorHAnsi" w:eastAsia="Times New Roman" w:hAnsiTheme="majorHAnsi" w:cstheme="majorHAnsi"/>
-                <w:b/>
-                <w:bCs/>
                 <w:sz w:val="24"/>
                 <w:szCs w:val="24"/>
                 <w:lang w:eastAsia="en-IN" w:bidi="gu-IN"/>
               </w:rPr>
-              <w:t>{{ cattletype }}</w:t>
+              <w:t xml:space="preserve"> </w:t>
+            </w:r>
+            <w:r>
+              <w:rPr>
+                <w:rFonts w:asciiTheme="majorHAnsi" w:eastAsia="Times New Roman" w:hAnsiTheme="majorHAnsi" w:cstheme="majorHAnsi"/>
+                <w:b/>
+                <w:bCs/>
+                <w:sz w:val="24"/>
+                <w:szCs w:val="24"/>
+                <w:lang w:eastAsia="en-IN" w:bidi="gu-IN"/>
+              </w:rPr>
+              <w:t>{</w:t>
+            </w:r>
+            <w:proofErr w:type="gramEnd"/>
+            <w:r>
+              <w:rPr>
+                <w:rFonts w:asciiTheme="majorHAnsi" w:eastAsia="Times New Roman" w:hAnsiTheme="majorHAnsi" w:cstheme="majorHAnsi"/>
+                <w:b/>
+                <w:bCs/>
+                <w:sz w:val="24"/>
+                <w:szCs w:val="24"/>
+                <w:lang w:eastAsia="en-IN" w:bidi="gu-IN"/>
+              </w:rPr>
+              <w:t xml:space="preserve">{ </w:t>
+            </w:r>
+            <w:proofErr w:type="spellStart"/>
+            <w:r>
+              <w:rPr>
+                <w:rFonts w:asciiTheme="majorHAnsi" w:eastAsia="Times New Roman" w:hAnsiTheme="majorHAnsi" w:cstheme="majorHAnsi"/>
+                <w:b/>
+                <w:bCs/>
+                <w:sz w:val="24"/>
+                <w:szCs w:val="24"/>
+                <w:lang w:eastAsia="en-IN" w:bidi="gu-IN"/>
+              </w:rPr>
+              <w:t>cattletype</w:t>
+            </w:r>
+            <w:proofErr w:type="spellEnd"/>
+            <w:r>
+              <w:rPr>
+                <w:rFonts w:asciiTheme="majorHAnsi" w:eastAsia="Times New Roman" w:hAnsiTheme="majorHAnsi" w:cstheme="majorHAnsi"/>
+                <w:b/>
+                <w:bCs/>
+                <w:sz w:val="24"/>
+                <w:szCs w:val="24"/>
+                <w:lang w:eastAsia="en-IN" w:bidi="gu-IN"/>
+              </w:rPr>
+              <w:t xml:space="preserve"> }}</w:t>
+            </w:r>
+            <w:r>
+              <w:rPr>
+                <w:rFonts w:asciiTheme="majorHAnsi" w:eastAsia="Times New Roman" w:hAnsiTheme="majorHAnsi" w:cstheme="majorHAnsi"/>
+                <w:sz w:val="24"/>
+                <w:szCs w:val="24"/>
+                <w:lang w:eastAsia="en-IN" w:bidi="gu-IN"/>
+              </w:rPr>
+              <w:t xml:space="preserve"> </w:t>
             </w:r>
             <w:r>
               <w:rPr>
@@ -2322,6 +2969,7 @@
               </w:rPr>
               <w:t xml:space="preserve">The </w:t>
             </w:r>
+            <w:proofErr w:type="gramStart"/>
             <w:r>
               <w:rPr>
                 <w:rFonts w:asciiTheme="majorHAnsi" w:eastAsia="Times New Roman" w:hAnsiTheme="majorHAnsi" w:cstheme="majorHAnsi"/>
@@ -2331,15 +2979,40 @@
                 <w:szCs w:val="24"/>
                 <w:lang w:eastAsia="en-IN" w:bidi="gu-IN"/>
               </w:rPr>
-              <w:t>{{ cattletype }}</w:t>
-            </w:r>
+              <w:t xml:space="preserve">{{ </w:t>
+            </w:r>
+            <w:proofErr w:type="spellStart"/>
             <w:r>
               <w:rPr>
                 <w:rFonts w:asciiTheme="majorHAnsi" w:eastAsia="Times New Roman" w:hAnsiTheme="majorHAnsi" w:cstheme="majorHAnsi"/>
+                <w:b/>
+                <w:bCs/>
                 <w:sz w:val="24"/>
                 <w:szCs w:val="24"/>
                 <w:lang w:eastAsia="en-IN" w:bidi="gu-IN"/>
               </w:rPr>
+              <w:t>cattletype</w:t>
+            </w:r>
+            <w:proofErr w:type="spellEnd"/>
+            <w:proofErr w:type="gramEnd"/>
+            <w:r>
+              <w:rPr>
+                <w:rFonts w:asciiTheme="majorHAnsi" w:eastAsia="Times New Roman" w:hAnsiTheme="majorHAnsi" w:cstheme="majorHAnsi"/>
+                <w:b/>
+                <w:bCs/>
+                <w:sz w:val="24"/>
+                <w:szCs w:val="24"/>
+                <w:lang w:eastAsia="en-IN" w:bidi="gu-IN"/>
+              </w:rPr>
+              <w:t xml:space="preserve"> }}</w:t>
+            </w:r>
+            <w:r>
+              <w:rPr>
+                <w:rFonts w:asciiTheme="majorHAnsi" w:eastAsia="Times New Roman" w:hAnsiTheme="majorHAnsi" w:cstheme="majorHAnsi"/>
+                <w:sz w:val="24"/>
+                <w:szCs w:val="24"/>
+                <w:lang w:eastAsia="en-IN" w:bidi="gu-IN"/>
+              </w:rPr>
               <w:t xml:space="preserve"> reportedly </w:t>
             </w:r>
             <w:r>
@@ -2351,7 +3024,31 @@
                 <w:szCs w:val="24"/>
                 <w:lang w:eastAsia="en-IN" w:bidi="gu-IN"/>
               </w:rPr>
-              <w:t>{{ deathtype }}</w:t>
+              <w:t xml:space="preserve">{{ </w:t>
+            </w:r>
+            <w:proofErr w:type="spellStart"/>
+            <w:r>
+              <w:rPr>
+                <w:rFonts w:asciiTheme="majorHAnsi" w:eastAsia="Times New Roman" w:hAnsiTheme="majorHAnsi" w:cstheme="majorHAnsi"/>
+                <w:b/>
+                <w:bCs/>
+                <w:sz w:val="24"/>
+                <w:szCs w:val="24"/>
+                <w:lang w:eastAsia="en-IN" w:bidi="gu-IN"/>
+              </w:rPr>
+              <w:t>deathtype</w:t>
+            </w:r>
+            <w:proofErr w:type="spellEnd"/>
+            <w:r>
+              <w:rPr>
+                <w:rFonts w:asciiTheme="majorHAnsi" w:eastAsia="Times New Roman" w:hAnsiTheme="majorHAnsi" w:cstheme="majorHAnsi"/>
+                <w:b/>
+                <w:bCs/>
+                <w:sz w:val="24"/>
+                <w:szCs w:val="24"/>
+                <w:lang w:eastAsia="en-IN" w:bidi="gu-IN"/>
+              </w:rPr>
+              <w:t xml:space="preserve"> }}</w:t>
             </w:r>
             <w:r>
               <w:rPr>
@@ -2420,6 +3117,7 @@
               </w:rPr>
               <w:t xml:space="preserve">tag </w:t>
             </w:r>
+            <w:proofErr w:type="gramStart"/>
             <w:r>
               <w:rPr>
                 <w:rFonts w:asciiTheme="majorHAnsi" w:eastAsia="Times New Roman" w:hAnsiTheme="majorHAnsi" w:cstheme="majorHAnsi"/>
@@ -2429,8 +3127,9 @@
                 <w:szCs w:val="24"/>
                 <w:lang w:eastAsia="en-IN" w:bidi="gu-IN"/>
               </w:rPr>
-              <w:t xml:space="preserve">{{ tagnumber }} </w:t>
-            </w:r>
+              <w:t xml:space="preserve">{{ </w:t>
+            </w:r>
+            <w:proofErr w:type="spellStart"/>
             <w:r>
               <w:rPr>
                 <w:rFonts w:asciiTheme="majorHAnsi" w:eastAsia="Times New Roman" w:hAnsiTheme="majorHAnsi" w:cstheme="majorHAnsi"/>
@@ -2440,6 +3139,30 @@
                 <w:szCs w:val="24"/>
                 <w:lang w:eastAsia="en-IN" w:bidi="gu-IN"/>
               </w:rPr>
+              <w:t>tagnumber</w:t>
+            </w:r>
+            <w:proofErr w:type="spellEnd"/>
+            <w:proofErr w:type="gramEnd"/>
+            <w:r>
+              <w:rPr>
+                <w:rFonts w:asciiTheme="majorHAnsi" w:eastAsia="Times New Roman" w:hAnsiTheme="majorHAnsi" w:cstheme="majorHAnsi"/>
+                <w:b/>
+                <w:bCs/>
+                <w:sz w:val="24"/>
+                <w:szCs w:val="24"/>
+                <w:lang w:eastAsia="en-IN" w:bidi="gu-IN"/>
+              </w:rPr>
+              <w:t xml:space="preserve"> }} </w:t>
+            </w:r>
+            <w:r>
+              <w:rPr>
+                <w:rFonts w:asciiTheme="majorHAnsi" w:eastAsia="Times New Roman" w:hAnsiTheme="majorHAnsi" w:cstheme="majorHAnsi"/>
+                <w:b/>
+                <w:bCs/>
+                <w:sz w:val="24"/>
+                <w:szCs w:val="24"/>
+                <w:lang w:eastAsia="en-IN" w:bidi="gu-IN"/>
+              </w:rPr>
               <w:t xml:space="preserve">affixed to the </w:t>
             </w:r>
             <w:r>
@@ -2451,7 +3174,31 @@
                 <w:szCs w:val="24"/>
                 <w:lang w:eastAsia="en-IN" w:bidi="gu-IN"/>
               </w:rPr>
-              <w:t>{{ taglocation}}</w:t>
+              <w:t xml:space="preserve">{{ </w:t>
+            </w:r>
+            <w:proofErr w:type="spellStart"/>
+            <w:r>
+              <w:rPr>
+                <w:rFonts w:asciiTheme="majorHAnsi" w:eastAsia="Times New Roman" w:hAnsiTheme="majorHAnsi" w:cstheme="majorHAnsi"/>
+                <w:b/>
+                <w:bCs/>
+                <w:sz w:val="24"/>
+                <w:szCs w:val="24"/>
+                <w:lang w:eastAsia="en-IN" w:bidi="gu-IN"/>
+              </w:rPr>
+              <w:t>taglocation</w:t>
+            </w:r>
+            <w:proofErr w:type="spellEnd"/>
+            <w:r>
+              <w:rPr>
+                <w:rFonts w:asciiTheme="majorHAnsi" w:eastAsia="Times New Roman" w:hAnsiTheme="majorHAnsi" w:cstheme="majorHAnsi"/>
+                <w:b/>
+                <w:bCs/>
+                <w:sz w:val="24"/>
+                <w:szCs w:val="24"/>
+                <w:lang w:eastAsia="en-IN" w:bidi="gu-IN"/>
+              </w:rPr>
+              <w:t>}}</w:t>
             </w:r>
             <w:r>
               <w:rPr>
@@ -2533,15 +3280,39 @@
               </w:rPr>
               <w:t xml:space="preserve">I personally visited the site for investigation and cross-verified the details with the listed eyewitnesses and neighbouring individuals. Based on the information gathered during the visit, it was confirmed that the cattle belonging to </w:t>
             </w:r>
-            <w:r>
-              <w:rPr>
-                <w:rFonts w:asciiTheme="majorHAnsi" w:hAnsiTheme="majorHAnsi" w:cstheme="majorHAnsi"/>
-                <w:b/>
-                <w:bCs/>
-                <w:sz w:val="24"/>
-                <w:szCs w:val="24"/>
-              </w:rPr>
-              <w:t>{{ ownername }}</w:t>
+            <w:proofErr w:type="gramStart"/>
+            <w:r>
+              <w:rPr>
+                <w:rFonts w:asciiTheme="majorHAnsi" w:hAnsiTheme="majorHAnsi" w:cstheme="majorHAnsi"/>
+                <w:b/>
+                <w:bCs/>
+                <w:sz w:val="24"/>
+                <w:szCs w:val="24"/>
+              </w:rPr>
+              <w:t xml:space="preserve">{{ </w:t>
+            </w:r>
+            <w:proofErr w:type="spellStart"/>
+            <w:r>
+              <w:rPr>
+                <w:rFonts w:asciiTheme="majorHAnsi" w:hAnsiTheme="majorHAnsi" w:cstheme="majorHAnsi"/>
+                <w:b/>
+                <w:bCs/>
+                <w:sz w:val="24"/>
+                <w:szCs w:val="24"/>
+              </w:rPr>
+              <w:t>ownername</w:t>
+            </w:r>
+            <w:proofErr w:type="spellEnd"/>
+            <w:proofErr w:type="gramEnd"/>
+            <w:r>
+              <w:rPr>
+                <w:rFonts w:asciiTheme="majorHAnsi" w:hAnsiTheme="majorHAnsi" w:cstheme="majorHAnsi"/>
+                <w:b/>
+                <w:bCs/>
+                <w:sz w:val="24"/>
+                <w:szCs w:val="24"/>
+              </w:rPr>
+              <w:t xml:space="preserve"> }}</w:t>
             </w:r>
             <w:r>
               <w:rPr>
@@ -2559,7 +3330,29 @@
                 <w:sz w:val="24"/>
                 <w:szCs w:val="24"/>
               </w:rPr>
-              <w:t>{{ lossdate }}</w:t>
+              <w:t xml:space="preserve">{{ </w:t>
+            </w:r>
+            <w:proofErr w:type="spellStart"/>
+            <w:r>
+              <w:rPr>
+                <w:rFonts w:asciiTheme="majorHAnsi" w:hAnsiTheme="majorHAnsi" w:cstheme="majorHAnsi"/>
+                <w:b/>
+                <w:bCs/>
+                <w:sz w:val="24"/>
+                <w:szCs w:val="24"/>
+              </w:rPr>
+              <w:t>lossdate</w:t>
+            </w:r>
+            <w:proofErr w:type="spellEnd"/>
+            <w:r>
+              <w:rPr>
+                <w:rFonts w:asciiTheme="majorHAnsi" w:hAnsiTheme="majorHAnsi" w:cstheme="majorHAnsi"/>
+                <w:b/>
+                <w:bCs/>
+                <w:sz w:val="24"/>
+                <w:szCs w:val="24"/>
+              </w:rPr>
+              <w:t xml:space="preserve"> }}</w:t>
             </w:r>
             <w:r>
               <w:rPr>
@@ -2578,7 +3371,31 @@
                 <w:szCs w:val="24"/>
                 <w:lang w:eastAsia="en-IN" w:bidi="gu-IN"/>
               </w:rPr>
-              <w:t>{{ deathtype }}</w:t>
+              <w:t xml:space="preserve">{{ </w:t>
+            </w:r>
+            <w:proofErr w:type="spellStart"/>
+            <w:r>
+              <w:rPr>
+                <w:rFonts w:asciiTheme="majorHAnsi" w:eastAsia="Times New Roman" w:hAnsiTheme="majorHAnsi" w:cstheme="majorHAnsi"/>
+                <w:b/>
+                <w:bCs/>
+                <w:sz w:val="24"/>
+                <w:szCs w:val="24"/>
+                <w:lang w:eastAsia="en-IN" w:bidi="gu-IN"/>
+              </w:rPr>
+              <w:t>deathtype</w:t>
+            </w:r>
+            <w:proofErr w:type="spellEnd"/>
+            <w:r>
+              <w:rPr>
+                <w:rFonts w:asciiTheme="majorHAnsi" w:eastAsia="Times New Roman" w:hAnsiTheme="majorHAnsi" w:cstheme="majorHAnsi"/>
+                <w:b/>
+                <w:bCs/>
+                <w:sz w:val="24"/>
+                <w:szCs w:val="24"/>
+                <w:lang w:eastAsia="en-IN" w:bidi="gu-IN"/>
+              </w:rPr>
+              <w:t xml:space="preserve"> }}</w:t>
             </w:r>
             <w:r>
               <w:rPr>
@@ -2652,15 +3469,39 @@
               </w:rPr>
               <w:t xml:space="preserve">Certified by Sarpanch, Dairy Co-op, and butcher confirming </w:t>
             </w:r>
-            <w:r>
-              <w:rPr>
-                <w:rFonts w:asciiTheme="majorHAnsi" w:hAnsiTheme="majorHAnsi" w:cstheme="majorHAnsi"/>
-                <w:b/>
-                <w:bCs/>
-                <w:sz w:val="24"/>
-                <w:szCs w:val="24"/>
-              </w:rPr>
-              <w:t>{{ cattletype}}</w:t>
+            <w:proofErr w:type="gramStart"/>
+            <w:r>
+              <w:rPr>
+                <w:rFonts w:asciiTheme="majorHAnsi" w:hAnsiTheme="majorHAnsi" w:cstheme="majorHAnsi"/>
+                <w:b/>
+                <w:bCs/>
+                <w:sz w:val="24"/>
+                <w:szCs w:val="24"/>
+              </w:rPr>
+              <w:t xml:space="preserve">{{ </w:t>
+            </w:r>
+            <w:proofErr w:type="spellStart"/>
+            <w:r>
+              <w:rPr>
+                <w:rFonts w:asciiTheme="majorHAnsi" w:hAnsiTheme="majorHAnsi" w:cstheme="majorHAnsi"/>
+                <w:b/>
+                <w:bCs/>
+                <w:sz w:val="24"/>
+                <w:szCs w:val="24"/>
+              </w:rPr>
+              <w:t>cattletype</w:t>
+            </w:r>
+            <w:proofErr w:type="spellEnd"/>
+            <w:proofErr w:type="gramEnd"/>
+            <w:r>
+              <w:rPr>
+                <w:rFonts w:asciiTheme="majorHAnsi" w:hAnsiTheme="majorHAnsi" w:cstheme="majorHAnsi"/>
+                <w:b/>
+                <w:bCs/>
+                <w:sz w:val="24"/>
+                <w:szCs w:val="24"/>
+              </w:rPr>
+              <w:t>}}</w:t>
             </w:r>
             <w:r>
               <w:rPr>
@@ -2696,17 +3537,37 @@
                 <w:sz w:val="24"/>
                 <w:szCs w:val="24"/>
               </w:rPr>
-              <w:t xml:space="preserve">The Village of  </w:t>
-            </w:r>
-            <w:r>
-              <w:rPr>
-                <w:rFonts w:asciiTheme="majorHAnsi" w:hAnsiTheme="majorHAnsi" w:cstheme="majorHAnsi"/>
-                <w:b/>
-                <w:bCs/>
-                <w:sz w:val="24"/>
-                <w:szCs w:val="24"/>
-              </w:rPr>
-              <w:t>{{ location }}</w:t>
+              <w:t xml:space="preserve">The Village </w:t>
+            </w:r>
+            <w:proofErr w:type="gramStart"/>
+            <w:r>
+              <w:rPr>
+                <w:rFonts w:asciiTheme="majorHAnsi" w:hAnsiTheme="majorHAnsi" w:cstheme="majorHAnsi"/>
+                <w:sz w:val="24"/>
+                <w:szCs w:val="24"/>
+              </w:rPr>
+              <w:t xml:space="preserve">of  </w:t>
+            </w:r>
+            <w:r>
+              <w:rPr>
+                <w:rFonts w:asciiTheme="majorHAnsi" w:hAnsiTheme="majorHAnsi" w:cstheme="majorHAnsi"/>
+                <w:b/>
+                <w:bCs/>
+                <w:sz w:val="24"/>
+                <w:szCs w:val="24"/>
+              </w:rPr>
+              <w:t>{</w:t>
+            </w:r>
+            <w:proofErr w:type="gramEnd"/>
+            <w:r>
+              <w:rPr>
+                <w:rFonts w:asciiTheme="majorHAnsi" w:hAnsiTheme="majorHAnsi" w:cstheme="majorHAnsi"/>
+                <w:b/>
+                <w:bCs/>
+                <w:sz w:val="24"/>
+                <w:szCs w:val="24"/>
+              </w:rPr>
+              <w:t>{ location }}</w:t>
             </w:r>
             <w:r>
               <w:rPr>
@@ -2724,7 +3585,29 @@
                 <w:sz w:val="24"/>
                 <w:szCs w:val="24"/>
               </w:rPr>
-              <w:t>{{ ownername }}’s</w:t>
+              <w:t xml:space="preserve">{{ </w:t>
+            </w:r>
+            <w:proofErr w:type="spellStart"/>
+            <w:r>
+              <w:rPr>
+                <w:rFonts w:asciiTheme="majorHAnsi" w:hAnsiTheme="majorHAnsi" w:cstheme="majorHAnsi"/>
+                <w:b/>
+                <w:bCs/>
+                <w:sz w:val="24"/>
+                <w:szCs w:val="24"/>
+              </w:rPr>
+              <w:t>ownername</w:t>
+            </w:r>
+            <w:proofErr w:type="spellEnd"/>
+            <w:r>
+              <w:rPr>
+                <w:rFonts w:asciiTheme="majorHAnsi" w:hAnsiTheme="majorHAnsi" w:cstheme="majorHAnsi"/>
+                <w:b/>
+                <w:bCs/>
+                <w:sz w:val="24"/>
+                <w:szCs w:val="24"/>
+              </w:rPr>
+              <w:t xml:space="preserve"> }}’s</w:t>
             </w:r>
             <w:r>
               <w:rPr>
@@ -2737,12 +3620,42 @@
             <w:r>
               <w:rPr>
                 <w:rFonts w:asciiTheme="majorHAnsi" w:hAnsiTheme="majorHAnsi" w:cstheme="majorHAnsi"/>
-                <w:b/>
-                <w:bCs/>
-                <w:sz w:val="24"/>
-                <w:szCs w:val="24"/>
-              </w:rPr>
-              <w:t>{{ cattletype }}</w:t>
+                <w:sz w:val="24"/>
+                <w:szCs w:val="24"/>
+              </w:rPr>
+              <w:t xml:space="preserve">  </w:t>
+            </w:r>
+            <w:r>
+              <w:rPr>
+                <w:rFonts w:asciiTheme="majorHAnsi" w:hAnsiTheme="majorHAnsi" w:cstheme="majorHAnsi"/>
+                <w:b/>
+                <w:bCs/>
+                <w:sz w:val="24"/>
+                <w:szCs w:val="24"/>
+              </w:rPr>
+              <w:t xml:space="preserve">{{ </w:t>
+            </w:r>
+            <w:proofErr w:type="spellStart"/>
+            <w:r>
+              <w:rPr>
+                <w:rFonts w:asciiTheme="majorHAnsi" w:hAnsiTheme="majorHAnsi" w:cstheme="majorHAnsi"/>
+                <w:b/>
+                <w:bCs/>
+                <w:sz w:val="24"/>
+                <w:szCs w:val="24"/>
+              </w:rPr>
+              <w:t>cattletype</w:t>
+            </w:r>
+            <w:proofErr w:type="spellEnd"/>
+            <w:r>
+              <w:rPr>
+                <w:rFonts w:asciiTheme="majorHAnsi" w:hAnsiTheme="majorHAnsi" w:cstheme="majorHAnsi"/>
+                <w:b/>
+                <w:bCs/>
+                <w:sz w:val="24"/>
+                <w:szCs w:val="24"/>
+              </w:rPr>
+              <w:t xml:space="preserve"> }}</w:t>
             </w:r>
             <w:r>
               <w:rPr>
@@ -2760,7 +3673,29 @@
                 <w:sz w:val="24"/>
                 <w:szCs w:val="24"/>
               </w:rPr>
-              <w:t>{{ lossdate }}.</w:t>
+              <w:t xml:space="preserve">{{ </w:t>
+            </w:r>
+            <w:proofErr w:type="spellStart"/>
+            <w:r>
+              <w:rPr>
+                <w:rFonts w:asciiTheme="majorHAnsi" w:hAnsiTheme="majorHAnsi" w:cstheme="majorHAnsi"/>
+                <w:b/>
+                <w:bCs/>
+                <w:sz w:val="24"/>
+                <w:szCs w:val="24"/>
+              </w:rPr>
+              <w:t>lossdate</w:t>
+            </w:r>
+            <w:proofErr w:type="spellEnd"/>
+            <w:r>
+              <w:rPr>
+                <w:rFonts w:asciiTheme="majorHAnsi" w:hAnsiTheme="majorHAnsi" w:cstheme="majorHAnsi"/>
+                <w:b/>
+                <w:bCs/>
+                <w:sz w:val="24"/>
+                <w:szCs w:val="24"/>
+              </w:rPr>
+              <w:t xml:space="preserve"> }}.</w:t>
             </w:r>
           </w:p>
           <w:p>
@@ -3011,13 +3946,33 @@
                 <w:szCs w:val="24"/>
               </w:rPr>
             </w:pPr>
-            <w:r>
-              <w:rPr>
-                <w:rFonts w:asciiTheme="majorHAnsi" w:hAnsiTheme="majorHAnsi" w:cstheme="majorHAnsi"/>
-                <w:sz w:val="24"/>
-                <w:szCs w:val="24"/>
-              </w:rPr>
-              <w:t>{{ lossdate }}</w:t>
+            <w:proofErr w:type="gramStart"/>
+            <w:r>
+              <w:rPr>
+                <w:rFonts w:asciiTheme="majorHAnsi" w:hAnsiTheme="majorHAnsi" w:cstheme="majorHAnsi"/>
+                <w:sz w:val="24"/>
+                <w:szCs w:val="24"/>
+              </w:rPr>
+              <w:t xml:space="preserve">{{ </w:t>
+            </w:r>
+            <w:proofErr w:type="spellStart"/>
+            <w:r>
+              <w:rPr>
+                <w:rFonts w:asciiTheme="majorHAnsi" w:hAnsiTheme="majorHAnsi" w:cstheme="majorHAnsi"/>
+                <w:sz w:val="24"/>
+                <w:szCs w:val="24"/>
+              </w:rPr>
+              <w:t>lossdate</w:t>
+            </w:r>
+            <w:proofErr w:type="spellEnd"/>
+            <w:proofErr w:type="gramEnd"/>
+            <w:r>
+              <w:rPr>
+                <w:rFonts w:asciiTheme="majorHAnsi" w:hAnsiTheme="majorHAnsi" w:cstheme="majorHAnsi"/>
+                <w:sz w:val="24"/>
+                <w:szCs w:val="24"/>
+              </w:rPr>
+              <w:t xml:space="preserve"> }}</w:t>
             </w:r>
             <w:r>
               <w:rPr>
@@ -3033,7 +3988,25 @@
                 <w:sz w:val="24"/>
                 <w:szCs w:val="24"/>
               </w:rPr>
-              <w:t xml:space="preserve"> AT {{ losstime }}</w:t>
+              <w:t xml:space="preserve"> AT {{ </w:t>
+            </w:r>
+            <w:proofErr w:type="spellStart"/>
+            <w:r>
+              <w:rPr>
+                <w:rFonts w:asciiTheme="majorHAnsi" w:hAnsiTheme="majorHAnsi" w:cstheme="majorHAnsi"/>
+                <w:sz w:val="24"/>
+                <w:szCs w:val="24"/>
+              </w:rPr>
+              <w:t>losstime</w:t>
+            </w:r>
+            <w:proofErr w:type="spellEnd"/>
+            <w:r>
+              <w:rPr>
+                <w:rFonts w:asciiTheme="majorHAnsi" w:hAnsiTheme="majorHAnsi" w:cstheme="majorHAnsi"/>
+                <w:sz w:val="24"/>
+                <w:szCs w:val="24"/>
+              </w:rPr>
+              <w:t xml:space="preserve"> }}</w:t>
             </w:r>
           </w:p>
         </w:tc>
@@ -3077,6 +4050,7 @@
               </w:rPr>
               <w:t xml:space="preserve">(GVC - </w:t>
             </w:r>
+            <w:proofErr w:type="gramStart"/>
             <w:r>
               <w:rPr>
                 <w:rFonts w:asciiTheme="majorHAnsi" w:hAnsiTheme="majorHAnsi" w:cstheme="majorHAnsi"/>
@@ -3085,6 +4059,7 @@
               </w:rPr>
               <w:t xml:space="preserve">{{ </w:t>
             </w:r>
+            <w:proofErr w:type="spellStart"/>
             <w:r>
               <w:rPr>
                 <w:rFonts w:asciiTheme="majorHAnsi" w:hAnsiTheme="majorHAnsi" w:cstheme="majorHAnsi"/>
@@ -3093,6 +4068,8 @@
               </w:rPr>
               <w:t>gvc</w:t>
             </w:r>
+            <w:proofErr w:type="spellEnd"/>
+            <w:proofErr w:type="gramEnd"/>
             <w:r>
               <w:rPr>
                 <w:rFonts w:asciiTheme="majorHAnsi" w:hAnsiTheme="majorHAnsi" w:cstheme="majorHAnsi"/>
@@ -3125,13 +4102,33 @@
                 <w:szCs w:val="24"/>
               </w:rPr>
             </w:pPr>
-            <w:r>
-              <w:rPr>
-                <w:rFonts w:asciiTheme="majorHAnsi" w:hAnsiTheme="majorHAnsi" w:cstheme="majorHAnsi"/>
-                <w:sz w:val="24"/>
-                <w:szCs w:val="24"/>
-              </w:rPr>
-              <w:t>{{ tagnumber }}</w:t>
+            <w:proofErr w:type="gramStart"/>
+            <w:r>
+              <w:rPr>
+                <w:rFonts w:asciiTheme="majorHAnsi" w:hAnsiTheme="majorHAnsi" w:cstheme="majorHAnsi"/>
+                <w:sz w:val="24"/>
+                <w:szCs w:val="24"/>
+              </w:rPr>
+              <w:t xml:space="preserve">{{ </w:t>
+            </w:r>
+            <w:proofErr w:type="spellStart"/>
+            <w:r>
+              <w:rPr>
+                <w:rFonts w:asciiTheme="majorHAnsi" w:hAnsiTheme="majorHAnsi" w:cstheme="majorHAnsi"/>
+                <w:sz w:val="24"/>
+                <w:szCs w:val="24"/>
+              </w:rPr>
+              <w:t>tagnumber</w:t>
+            </w:r>
+            <w:proofErr w:type="spellEnd"/>
+            <w:proofErr w:type="gramEnd"/>
+            <w:r>
+              <w:rPr>
+                <w:rFonts w:asciiTheme="majorHAnsi" w:hAnsiTheme="majorHAnsi" w:cstheme="majorHAnsi"/>
+                <w:sz w:val="24"/>
+                <w:szCs w:val="24"/>
+              </w:rPr>
+              <w:t xml:space="preserve"> }}</w:t>
             </w:r>
           </w:p>
         </w:tc>
@@ -3487,6 +4484,7 @@
                 <w:sz w:val="40"/>
                 <w:szCs w:val="40"/>
               </w:rPr>
+              <w:lastRenderedPageBreak/>
               <w:sym w:font="Wingdings" w:char="F040"/>
             </w:r>
             <w:r>
@@ -3557,6 +4555,7 @@
               </w:rPr>
               <w:t xml:space="preserve">I received the spot intimation on </w:t>
             </w:r>
+            <w:proofErr w:type="gramStart"/>
             <w:r>
               <w:rPr>
                 <w:rFonts w:asciiTheme="majorHAnsi" w:hAnsiTheme="majorHAnsi" w:cstheme="majorHAnsi"/>
@@ -3565,6 +4564,7 @@
               </w:rPr>
               <w:t xml:space="preserve">{{ </w:t>
             </w:r>
+            <w:proofErr w:type="spellStart"/>
             <w:r>
               <w:rPr>
                 <w:rFonts w:asciiTheme="majorHAnsi" w:hAnsiTheme="majorHAnsi" w:cstheme="majorHAnsi"/>
@@ -3573,6 +4573,8 @@
               </w:rPr>
               <w:t>lossdate</w:t>
             </w:r>
+            <w:proofErr w:type="spellEnd"/>
+            <w:proofErr w:type="gramEnd"/>
             <w:r>
               <w:rPr>
                 <w:rFonts w:asciiTheme="majorHAnsi" w:hAnsiTheme="majorHAnsi" w:cstheme="majorHAnsi"/>
@@ -3633,12 +4635,46 @@
               </w:rPr>
               <w:t xml:space="preserve">Based on my investigation and the supporting documents collected, it is confirmed that </w:t>
             </w:r>
+            <w:proofErr w:type="gramStart"/>
             <w:r>
               <w:rPr>
                 <w:rStyle w:val="Strong"/>
                 <w:rFonts w:asciiTheme="majorHAnsi" w:hAnsiTheme="majorHAnsi" w:cstheme="majorHAnsi"/>
               </w:rPr>
-              <w:t>{{ ownername }}’s {{ cattletype }}</w:t>
+              <w:t xml:space="preserve">{{ </w:t>
+            </w:r>
+            <w:proofErr w:type="spellStart"/>
+            <w:r>
+              <w:rPr>
+                <w:rStyle w:val="Strong"/>
+                <w:rFonts w:asciiTheme="majorHAnsi" w:hAnsiTheme="majorHAnsi" w:cstheme="majorHAnsi"/>
+              </w:rPr>
+              <w:t>ownername</w:t>
+            </w:r>
+            <w:proofErr w:type="spellEnd"/>
+            <w:proofErr w:type="gramEnd"/>
+            <w:r>
+              <w:rPr>
+                <w:rStyle w:val="Strong"/>
+                <w:rFonts w:asciiTheme="majorHAnsi" w:hAnsiTheme="majorHAnsi" w:cstheme="majorHAnsi"/>
+              </w:rPr>
+              <w:t xml:space="preserve"> }}’s {{ </w:t>
+            </w:r>
+            <w:proofErr w:type="spellStart"/>
+            <w:r>
+              <w:rPr>
+                <w:rStyle w:val="Strong"/>
+                <w:rFonts w:asciiTheme="majorHAnsi" w:hAnsiTheme="majorHAnsi" w:cstheme="majorHAnsi"/>
+              </w:rPr>
+              <w:t>cattletype</w:t>
+            </w:r>
+            <w:proofErr w:type="spellEnd"/>
+            <w:r>
+              <w:rPr>
+                <w:rStyle w:val="Strong"/>
+                <w:rFonts w:asciiTheme="majorHAnsi" w:hAnsiTheme="majorHAnsi" w:cstheme="majorHAnsi"/>
+              </w:rPr>
+              <w:t xml:space="preserve"> }}</w:t>
             </w:r>
             <w:r>
               <w:rPr>
@@ -3652,7 +4688,25 @@
                 <w:b/>
                 <w:bCs/>
               </w:rPr>
-              <w:t>{{ lossdate }}</w:t>
+              <w:t xml:space="preserve">{{ </w:t>
+            </w:r>
+            <w:proofErr w:type="spellStart"/>
+            <w:r>
+              <w:rPr>
+                <w:rFonts w:asciiTheme="majorHAnsi" w:hAnsiTheme="majorHAnsi" w:cstheme="majorHAnsi"/>
+                <w:b/>
+                <w:bCs/>
+              </w:rPr>
+              <w:t>lossdate</w:t>
+            </w:r>
+            <w:proofErr w:type="spellEnd"/>
+            <w:r>
+              <w:rPr>
+                <w:rFonts w:asciiTheme="majorHAnsi" w:hAnsiTheme="majorHAnsi" w:cstheme="majorHAnsi"/>
+                <w:b/>
+                <w:bCs/>
+              </w:rPr>
+              <w:t xml:space="preserve"> }}</w:t>
             </w:r>
             <w:r>
               <w:rPr>
@@ -3673,7 +4727,25 @@
                 <w:b/>
                 <w:bCs/>
               </w:rPr>
-              <w:t>{{ losstime }}.</w:t>
+              <w:t xml:space="preserve">{{ </w:t>
+            </w:r>
+            <w:proofErr w:type="spellStart"/>
+            <w:r>
+              <w:rPr>
+                <w:rFonts w:asciiTheme="majorHAnsi" w:hAnsiTheme="majorHAnsi" w:cstheme="majorHAnsi"/>
+                <w:b/>
+                <w:bCs/>
+              </w:rPr>
+              <w:t>losstime</w:t>
+            </w:r>
+            <w:proofErr w:type="spellEnd"/>
+            <w:r>
+              <w:rPr>
+                <w:rFonts w:asciiTheme="majorHAnsi" w:hAnsiTheme="majorHAnsi" w:cstheme="majorHAnsi"/>
+                <w:b/>
+                <w:bCs/>
+              </w:rPr>
+              <w:t xml:space="preserve"> }}.</w:t>
             </w:r>
           </w:p>
           <w:p>
@@ -3699,7 +4771,32 @@
                 <w:rStyle w:val="Strong"/>
                 <w:rFonts w:asciiTheme="majorHAnsi" w:hAnsiTheme="majorHAnsi" w:cstheme="majorHAnsi"/>
               </w:rPr>
-              <w:t>Yellow Tag No. {{ tagnumber }}</w:t>
+              <w:t xml:space="preserve">Yellow Tag No. </w:t>
+            </w:r>
+            <w:proofErr w:type="gramStart"/>
+            <w:r>
+              <w:rPr>
+                <w:rStyle w:val="Strong"/>
+                <w:rFonts w:asciiTheme="majorHAnsi" w:hAnsiTheme="majorHAnsi" w:cstheme="majorHAnsi"/>
+              </w:rPr>
+              <w:t xml:space="preserve">{{ </w:t>
+            </w:r>
+            <w:proofErr w:type="spellStart"/>
+            <w:r>
+              <w:rPr>
+                <w:rStyle w:val="Strong"/>
+                <w:rFonts w:asciiTheme="majorHAnsi" w:hAnsiTheme="majorHAnsi" w:cstheme="majorHAnsi"/>
+              </w:rPr>
+              <w:t>tagnumber</w:t>
+            </w:r>
+            <w:proofErr w:type="spellEnd"/>
+            <w:proofErr w:type="gramEnd"/>
+            <w:r>
+              <w:rPr>
+                <w:rStyle w:val="Strong"/>
+                <w:rFonts w:asciiTheme="majorHAnsi" w:hAnsiTheme="majorHAnsi" w:cstheme="majorHAnsi"/>
+              </w:rPr>
+              <w:t xml:space="preserve"> }}</w:t>
             </w:r>
             <w:r>
               <w:rPr>
@@ -3713,7 +4810,25 @@
                 <w:b/>
                 <w:bCs/>
               </w:rPr>
-              <w:t>{{ taglocation }}</w:t>
+              <w:t xml:space="preserve">{{ </w:t>
+            </w:r>
+            <w:proofErr w:type="spellStart"/>
+            <w:r>
+              <w:rPr>
+                <w:rFonts w:asciiTheme="majorHAnsi" w:hAnsiTheme="majorHAnsi" w:cstheme="majorHAnsi"/>
+                <w:b/>
+                <w:bCs/>
+              </w:rPr>
+              <w:t>taglocation</w:t>
+            </w:r>
+            <w:proofErr w:type="spellEnd"/>
+            <w:r>
+              <w:rPr>
+                <w:rFonts w:asciiTheme="majorHAnsi" w:hAnsiTheme="majorHAnsi" w:cstheme="majorHAnsi"/>
+                <w:b/>
+                <w:bCs/>
+              </w:rPr>
+              <w:t xml:space="preserve"> }}</w:t>
             </w:r>
             <w:r>
               <w:rPr>
@@ -3724,6 +4839,13 @@
             </w:r>
             <w:r>
               <w:rPr>
+                <w:rStyle w:val="Strong"/>
+                <w:rFonts w:asciiTheme="majorHAnsi" w:hAnsiTheme="majorHAnsi" w:cstheme="majorHAnsi"/>
+              </w:rPr>
+              <w:t xml:space="preserve"> </w:t>
+            </w:r>
+            <w:r>
+              <w:rPr>
                 <w:rFonts w:asciiTheme="majorHAnsi" w:hAnsiTheme="majorHAnsi" w:cstheme="majorHAnsi"/>
               </w:rPr>
               <w:t xml:space="preserve">of the deceased </w:t>
@@ -3733,7 +4855,23 @@
                 <w:rStyle w:val="Strong"/>
                 <w:rFonts w:asciiTheme="majorHAnsi" w:hAnsiTheme="majorHAnsi" w:cstheme="majorHAnsi"/>
               </w:rPr>
-              <w:t>{{ cattletype }}</w:t>
+              <w:t xml:space="preserve">{{ </w:t>
+            </w:r>
+            <w:proofErr w:type="spellStart"/>
+            <w:r>
+              <w:rPr>
+                <w:rStyle w:val="Strong"/>
+                <w:rFonts w:asciiTheme="majorHAnsi" w:hAnsiTheme="majorHAnsi" w:cstheme="majorHAnsi"/>
+              </w:rPr>
+              <w:t>cattletype</w:t>
+            </w:r>
+            <w:proofErr w:type="spellEnd"/>
+            <w:r>
+              <w:rPr>
+                <w:rStyle w:val="Strong"/>
+                <w:rFonts w:asciiTheme="majorHAnsi" w:hAnsiTheme="majorHAnsi" w:cstheme="majorHAnsi"/>
+              </w:rPr>
+              <w:t xml:space="preserve"> }}</w:t>
             </w:r>
             <w:r>
               <w:rPr>
@@ -3805,29 +4943,83 @@
                 <w:b/>
                 <w:bCs/>
               </w:rPr>
-              <w:t>142600/47/</w:t>
-            </w:r>
-            <w:r>
-              <w:rPr>
-                <w:rFonts w:asciiTheme="majorHAnsi" w:hAnsiTheme="majorHAnsi" w:cstheme="majorHAnsi"/>
-                <w:b/>
-                <w:bCs/>
-              </w:rPr>
-              <w:t>{{ policynumber }},</w:t>
-            </w:r>
-            <w:r>
-              <w:rPr>
-                <w:rFonts w:asciiTheme="majorHAnsi" w:hAnsiTheme="majorHAnsi" w:cstheme="majorHAnsi"/>
-              </w:rPr>
-              <w:t xml:space="preserve"> valid from </w:t>
-            </w:r>
-            <w:r>
-              <w:rPr>
-                <w:rFonts w:asciiTheme="majorHAnsi" w:hAnsiTheme="majorHAnsi" w:cstheme="majorHAnsi"/>
-                <w:b/>
-                <w:bCs/>
-              </w:rPr>
-              <w:t>{{ policyperiod }}</w:t>
+              <w:t>142600/47</w:t>
+            </w:r>
+            <w:proofErr w:type="gramStart"/>
+            <w:r>
+              <w:rPr>
+                <w:rFonts w:asciiTheme="majorHAnsi" w:hAnsiTheme="majorHAnsi" w:cstheme="majorHAnsi"/>
+                <w:b/>
+                <w:bCs/>
+              </w:rPr>
+              <w:t>/</w:t>
+            </w:r>
+            <w:r>
+              <w:rPr>
+                <w:rFonts w:asciiTheme="majorHAnsi" w:hAnsiTheme="majorHAnsi" w:cstheme="majorHAnsi"/>
+                <w:b/>
+                <w:bCs/>
+              </w:rPr>
+              <w:t>{</w:t>
+            </w:r>
+            <w:proofErr w:type="gramEnd"/>
+            <w:r>
+              <w:rPr>
+                <w:rFonts w:asciiTheme="majorHAnsi" w:hAnsiTheme="majorHAnsi" w:cstheme="majorHAnsi"/>
+                <w:b/>
+                <w:bCs/>
+              </w:rPr>
+              <w:t xml:space="preserve">{ </w:t>
+            </w:r>
+            <w:proofErr w:type="spellStart"/>
+            <w:r>
+              <w:rPr>
+                <w:rFonts w:asciiTheme="majorHAnsi" w:hAnsiTheme="majorHAnsi" w:cstheme="majorHAnsi"/>
+                <w:b/>
+                <w:bCs/>
+              </w:rPr>
+              <w:t>policynumber</w:t>
+            </w:r>
+            <w:proofErr w:type="spellEnd"/>
+            <w:r>
+              <w:rPr>
+                <w:rFonts w:asciiTheme="majorHAnsi" w:hAnsiTheme="majorHAnsi" w:cstheme="majorHAnsi"/>
+                <w:b/>
+                <w:bCs/>
+              </w:rPr>
+              <w:t xml:space="preserve"> }},</w:t>
+            </w:r>
+            <w:r>
+              <w:rPr>
+                <w:rFonts w:asciiTheme="majorHAnsi" w:hAnsiTheme="majorHAnsi" w:cstheme="majorHAnsi"/>
+              </w:rPr>
+              <w:t xml:space="preserve"> valid </w:t>
+            </w:r>
+            <w:r>
+              <w:rPr>
+                <w:rFonts w:asciiTheme="majorHAnsi" w:hAnsiTheme="majorHAnsi" w:cstheme="majorHAnsi"/>
+                <w:b/>
+                <w:bCs/>
+              </w:rPr>
+              <w:t xml:space="preserve">{{ </w:t>
+            </w:r>
+            <w:proofErr w:type="spellStart"/>
+            <w:r>
+              <w:rPr>
+                <w:rFonts w:asciiTheme="majorHAnsi" w:hAnsiTheme="majorHAnsi" w:cstheme="majorHAnsi"/>
+                <w:b/>
+                <w:bCs/>
+              </w:rPr>
+              <w:t>policyperiod</w:t>
+            </w:r>
+            <w:proofErr w:type="spellEnd"/>
+            <w:r>
+              <w:rPr>
+                <w:rFonts w:asciiTheme="majorHAnsi" w:hAnsiTheme="majorHAnsi" w:cstheme="majorHAnsi"/>
+                <w:b/>
+                <w:bCs/>
+              </w:rPr>
+              <w:t xml:space="preserve"> }}</w:t>
             </w:r>
             <w:r>
               <w:rPr>
@@ -3852,20 +5044,7 @@
               <w:rPr>
                 <w:rFonts w:asciiTheme="majorHAnsi" w:hAnsiTheme="majorHAnsi" w:cstheme="majorHAnsi"/>
               </w:rPr>
-              <w:t xml:space="preserve">Based on my findings, this case appears to be </w:t>
-            </w:r>
-            <w:r>
-              <w:rPr>
-                <w:rStyle w:val="Strong"/>
-                <w:rFonts w:asciiTheme="majorHAnsi" w:hAnsiTheme="majorHAnsi" w:cstheme="majorHAnsi"/>
-              </w:rPr>
-              <w:t>genuine and payable as per the insurance policy terms and conditions</w:t>
-            </w:r>
-            <w:r>
-              <w:rPr>
-                <w:rFonts w:asciiTheme="majorHAnsi" w:hAnsiTheme="majorHAnsi" w:cstheme="majorHAnsi"/>
-              </w:rPr>
-              <w:t>.</w:t>
+              <w:t>The above Cattle Claim has been verified by me and all the relevant papers/documents in this regard are submitted herewith for your suitable order.</w:t>
             </w:r>
           </w:p>
         </w:tc>
@@ -4087,6 +5266,7 @@
         </w:rPr>
         <w:tab/>
       </w:r>
+      <w:proofErr w:type="spellStart"/>
       <w:r>
         <w:rPr>
           <w:rFonts w:ascii="Candara" w:hAnsi="Candara"/>
@@ -4095,7 +5275,18 @@
           <w:sz w:val="32"/>
           <w:szCs w:val="32"/>
         </w:rPr>
-        <w:t>Dilipkumar G. Parmar</w:t>
+        <w:t>Dilipkumar</w:t>
+      </w:r>
+      <w:proofErr w:type="spellEnd"/>
+      <w:r>
+        <w:rPr>
+          <w:rFonts w:ascii="Candara" w:hAnsi="Candara"/>
+          <w:b/>
+          <w:bCs/>
+          <w:sz w:val="32"/>
+          <w:szCs w:val="32"/>
+        </w:rPr>
+        <w:t xml:space="preserve"> G. Parmar</w:t>
       </w:r>
     </w:p>
     <w:p>
@@ -4648,6 +5839,8 @@
                 <w:szCs w:val="20"/>
               </w:rPr>
             </w:pPr>
+            <w:proofErr w:type="spellStart"/>
+            <w:proofErr w:type="gramStart"/>
             <w:r>
               <w:rPr>
                 <w:rFonts w:ascii="Candara" w:hAnsi="Candara" w:cs="Arial"/>
@@ -4655,7 +5848,27 @@
                 <w:sz w:val="20"/>
                 <w:szCs w:val="20"/>
               </w:rPr>
-              <w:t>Dudhmandali,&amp; Butcher Certificate (Original)</w:t>
+              <w:t>Dudhmandali</w:t>
+            </w:r>
+            <w:proofErr w:type="spellEnd"/>
+            <w:r>
+              <w:rPr>
+                <w:rFonts w:ascii="Candara" w:hAnsi="Candara" w:cs="Arial"/>
+                <w:bCs/>
+                <w:sz w:val="20"/>
+                <w:szCs w:val="20"/>
+              </w:rPr>
+              <w:t>,&amp;</w:t>
+            </w:r>
+            <w:proofErr w:type="gramEnd"/>
+            <w:r>
+              <w:rPr>
+                <w:rFonts w:ascii="Candara" w:hAnsi="Candara" w:cs="Arial"/>
+                <w:bCs/>
+                <w:sz w:val="20"/>
+                <w:szCs w:val="20"/>
+              </w:rPr>
+              <w:t xml:space="preserve"> Butcher Certificate (Original)</w:t>
             </w:r>
           </w:p>
         </w:tc>
@@ -4829,7 +6042,27 @@
                 <w:sz w:val="20"/>
                 <w:szCs w:val="20"/>
               </w:rPr>
-              <w:t>ID Adhar Card, of Cattle Owner (Photo Copy)</w:t>
+              <w:t xml:space="preserve">ID </w:t>
+            </w:r>
+            <w:proofErr w:type="spellStart"/>
+            <w:r>
+              <w:rPr>
+                <w:rFonts w:ascii="Candara" w:hAnsi="Candara" w:cs="Arial"/>
+                <w:bCs/>
+                <w:sz w:val="20"/>
+                <w:szCs w:val="20"/>
+              </w:rPr>
+              <w:t>Adhar</w:t>
+            </w:r>
+            <w:proofErr w:type="spellEnd"/>
+            <w:r>
+              <w:rPr>
+                <w:rFonts w:ascii="Candara" w:hAnsi="Candara" w:cs="Arial"/>
+                <w:bCs/>
+                <w:sz w:val="20"/>
+                <w:szCs w:val="20"/>
+              </w:rPr>
+              <w:t xml:space="preserve"> Card, of Cattle Owner (Photo Copy)</w:t>
             </w:r>
           </w:p>
         </w:tc>
@@ -5044,16 +6277,6 @@
                 <w:szCs w:val="28"/>
               </w:rPr>
             </w:pPr>
-          </w:p>
-          <w:p>
-            <w:pPr>
-              <w:rPr>
-                <w:b/>
-                <w:bCs/>
-                <w:sz w:val="28"/>
-                <w:szCs w:val="28"/>
-              </w:rPr>
-            </w:pPr>
             <w:r>
               <w:rPr>
                 <w:rFonts w:ascii="Times New Roman" w:hAnsi="Times New Roman" w:cs="Times New Roman"/>
@@ -5062,6 +6285,7 @@
                 <w:szCs w:val="24"/>
                 <w:lang w:eastAsia="en-IN" w:bidi="gu-IN"/>
               </w:rPr>
+              <w:lastRenderedPageBreak/>
               <mc:AlternateContent>
                 <mc:Choice Requires="wps">
                   <w:drawing>
@@ -5204,6 +6428,7 @@
                 </mc:Fallback>
               </mc:AlternateContent>
             </w:r>
+            <w:proofErr w:type="gramStart"/>
             <w:r>
               <w:rPr>
                 <w:b/>
@@ -5211,8 +6436,9 @@
                 <w:sz w:val="28"/>
                 <w:szCs w:val="28"/>
               </w:rPr>
-              <w:t xml:space="preserve">Ref : Death Cattle Claim </w:t>
-            </w:r>
+              <w:t>Ref :</w:t>
+            </w:r>
+            <w:proofErr w:type="gramEnd"/>
             <w:r>
               <w:rPr>
                 <w:b/>
@@ -5220,7 +6446,36 @@
                 <w:sz w:val="28"/>
                 <w:szCs w:val="28"/>
               </w:rPr>
-              <w:t>{{claimdate}}</w:t>
+              <w:t xml:space="preserve"> Death Cattle Claim </w:t>
+            </w:r>
+            <w:r>
+              <w:rPr>
+                <w:b/>
+                <w:bCs/>
+                <w:sz w:val="28"/>
+                <w:szCs w:val="28"/>
+              </w:rPr>
+              <w:t>{{</w:t>
+            </w:r>
+            <w:proofErr w:type="spellStart"/>
+            <w:r>
+              <w:rPr>
+                <w:b/>
+                <w:bCs/>
+                <w:sz w:val="28"/>
+                <w:szCs w:val="28"/>
+              </w:rPr>
+              <w:t>claimdate</w:t>
+            </w:r>
+            <w:proofErr w:type="spellEnd"/>
+            <w:r>
+              <w:rPr>
+                <w:b/>
+                <w:bCs/>
+                <w:sz w:val="28"/>
+                <w:szCs w:val="28"/>
+              </w:rPr>
+              <w:t>}}</w:t>
             </w:r>
             <w:r>
               <w:rPr>
@@ -5358,11 +6613,19 @@
                       <w:rFonts w:ascii="Candara" w:hAnsi="Candara" w:cs="Arial"/>
                     </w:rPr>
                   </w:pPr>
+                  <w:proofErr w:type="gramStart"/>
                   <w:r>
                     <w:rPr>
                       <w:rFonts w:ascii="Candara" w:hAnsi="Candara" w:cs="Arial"/>
                     </w:rPr>
-                    <w:t>CLAIM  SERVICE CENTER</w:t>
+                    <w:t>CLAIM  SERVICE</w:t>
+                  </w:r>
+                  <w:proofErr w:type="gramEnd"/>
+                  <w:r>
+                    <w:rPr>
+                      <w:rFonts w:ascii="Candara" w:hAnsi="Candara" w:cs="Arial"/>
+                    </w:rPr>
+                    <w:t xml:space="preserve"> CENTER</w:t>
                   </w:r>
                 </w:p>
                 <w:p>
@@ -5390,7 +6653,21 @@
                     <w:rPr>
                       <w:rFonts w:ascii="Candara" w:hAnsi="Candara" w:cs="Arial"/>
                     </w:rPr>
-                    <w:t xml:space="preserve"> Floor, AmrutJayantiBhavan, </w:t>
+                    <w:t xml:space="preserve"> Floor, </w:t>
+                  </w:r>
+                  <w:proofErr w:type="spellStart"/>
+                  <w:r>
+                    <w:rPr>
+                      <w:rFonts w:ascii="Candara" w:hAnsi="Candara" w:cs="Arial"/>
+                    </w:rPr>
+                    <w:t>AmrutJayantiBhavan</w:t>
+                  </w:r>
+                  <w:proofErr w:type="spellEnd"/>
+                  <w:r>
+                    <w:rPr>
+                      <w:rFonts w:ascii="Candara" w:hAnsi="Candara" w:cs="Arial"/>
+                    </w:rPr>
+                    <w:t xml:space="preserve">, </w:t>
                   </w:r>
                 </w:p>
                 <w:p>
@@ -5401,11 +6678,19 @@
                       <w:rFonts w:ascii="Candara" w:hAnsi="Candara" w:cs="Arial"/>
                     </w:rPr>
                   </w:pPr>
+                  <w:proofErr w:type="spellStart"/>
                   <w:r>
                     <w:rPr>
                       <w:rFonts w:ascii="Candara" w:hAnsi="Candara" w:cs="Arial"/>
                     </w:rPr>
-                    <w:t>Navjivan Trust Building,</w:t>
+                    <w:t>Navjivan</w:t>
+                  </w:r>
+                  <w:proofErr w:type="spellEnd"/>
+                  <w:r>
+                    <w:rPr>
+                      <w:rFonts w:ascii="Candara" w:hAnsi="Candara" w:cs="Arial"/>
+                    </w:rPr>
+                    <w:t xml:space="preserve"> Trust Building,</w:t>
                   </w:r>
                 </w:p>
                 <w:p>
@@ -5475,8 +6760,16 @@
                     <w:rPr>
                       <w:rFonts w:ascii="Candara" w:hAnsi="Candara"/>
                     </w:rPr>
-                    <w:t>Date of Death :</w:t>
+                    <w:t xml:space="preserve">Date of </w:t>
                   </w:r>
+                  <w:proofErr w:type="gramStart"/>
+                  <w:r>
+                    <w:rPr>
+                      <w:rFonts w:ascii="Candara" w:hAnsi="Candara"/>
+                    </w:rPr>
+                    <w:t>Death :</w:t>
+                  </w:r>
+                  <w:proofErr w:type="gramEnd"/>
                 </w:p>
                 <w:p>
                   <w:pPr>
@@ -5488,6 +6781,7 @@
                       <w:szCs w:val="24"/>
                     </w:rPr>
                   </w:pPr>
+                  <w:proofErr w:type="gramStart"/>
                   <w:r>
                     <w:rPr>
                       <w:rFonts w:ascii="Cambria Math" w:hAnsi="Cambria Math" w:cstheme="majorHAnsi"/>
@@ -5496,6 +6790,7 @@
                     </w:rPr>
                     <w:t xml:space="preserve">{{ </w:t>
                   </w:r>
+                  <w:proofErr w:type="spellStart"/>
                   <w:r>
                     <w:rPr>
                       <w:rFonts w:asciiTheme="majorHAnsi" w:hAnsiTheme="majorHAnsi" w:cstheme="majorHAnsi"/>
@@ -5506,6 +6801,8 @@
                     </w:rPr>
                     <w:t>lossdate</w:t>
                   </w:r>
+                  <w:proofErr w:type="spellEnd"/>
+                  <w:proofErr w:type="gramEnd"/>
                   <w:r>
                     <w:rPr>
                       <w:rFonts w:asciiTheme="majorHAnsi" w:hAnsiTheme="majorHAnsi" w:cstheme="majorHAnsi"/>
@@ -5552,7 +6849,29 @@
                       <w:sz w:val="24"/>
                       <w:szCs w:val="24"/>
                     </w:rPr>
-                    <w:t xml:space="preserve">Tag No : </w:t>
+                    <w:t xml:space="preserve">Tag </w:t>
+                  </w:r>
+                  <w:proofErr w:type="gramStart"/>
+                  <w:r>
+                    <w:rPr>
+                      <w:rFonts w:ascii="Candara" w:hAnsi="Candara" w:cstheme="majorHAnsi"/>
+                      <w:b/>
+                      <w:bCs/>
+                      <w:sz w:val="24"/>
+                      <w:szCs w:val="24"/>
+                    </w:rPr>
+                    <w:t>No :</w:t>
+                  </w:r>
+                  <w:proofErr w:type="gramEnd"/>
+                  <w:r>
+                    <w:rPr>
+                      <w:rFonts w:ascii="Candara" w:hAnsi="Candara" w:cstheme="majorHAnsi"/>
+                      <w:b/>
+                      <w:bCs/>
+                      <w:sz w:val="24"/>
+                      <w:szCs w:val="24"/>
+                    </w:rPr>
+                    <w:t xml:space="preserve"> </w:t>
                   </w:r>
                   <w:r>
                     <w:rPr>
@@ -5560,7 +6879,25 @@
                       <w:sz w:val="24"/>
                       <w:szCs w:val="24"/>
                     </w:rPr>
-                    <w:t>{{ tagnumber }}</w:t>
+                    <w:t xml:space="preserve">{{ </w:t>
+                  </w:r>
+                  <w:proofErr w:type="spellStart"/>
+                  <w:r>
+                    <w:rPr>
+                      <w:rFonts w:ascii="Cambria Math" w:hAnsi="Cambria Math" w:cstheme="majorHAnsi"/>
+                      <w:sz w:val="24"/>
+                      <w:szCs w:val="24"/>
+                    </w:rPr>
+                    <w:t>tagnumber</w:t>
+                  </w:r>
+                  <w:proofErr w:type="spellEnd"/>
+                  <w:r>
+                    <w:rPr>
+                      <w:rFonts w:ascii="Cambria Math" w:hAnsi="Cambria Math" w:cstheme="majorHAnsi"/>
+                      <w:sz w:val="24"/>
+                      <w:szCs w:val="24"/>
+                    </w:rPr>
+                    <w:t xml:space="preserve"> }}</w:t>
                   </w:r>
                 </w:p>
                 <w:p>
@@ -5581,7 +6918,18 @@
                       <w:sz w:val="24"/>
                       <w:szCs w:val="24"/>
                     </w:rPr>
-                    <w:t>Policy No</w:t>
+                    <w:t xml:space="preserve">Policy </w:t>
+                  </w:r>
+                  <w:proofErr w:type="gramStart"/>
+                  <w:r>
+                    <w:rPr>
+                      <w:rFonts w:ascii="Candara" w:hAnsi="Candara" w:cstheme="majorHAnsi"/>
+                      <w:b/>
+                      <w:bCs/>
+                      <w:sz w:val="24"/>
+                      <w:szCs w:val="24"/>
+                    </w:rPr>
+                    <w:t>No</w:t>
                   </w:r>
                   <w:r>
                     <w:rPr>
@@ -5591,6 +6939,7 @@
                     </w:rPr>
                     <w:t xml:space="preserve"> :</w:t>
                   </w:r>
+                  <w:proofErr w:type="gramEnd"/>
                 </w:p>
                 <w:p>
                   <w:pPr>
@@ -5608,7 +6957,43 @@
                       <w:sz w:val="24"/>
                       <w:szCs w:val="24"/>
                     </w:rPr>
-                    <w:t>142600/47/{{ policynumber }}</w:t>
+                    <w:t>142600/47</w:t>
+                  </w:r>
+                  <w:proofErr w:type="gramStart"/>
+                  <w:r>
+                    <w:rPr>
+                      <w:rFonts w:ascii="Cambria Math" w:hAnsi="Cambria Math" w:cstheme="majorHAnsi"/>
+                      <w:sz w:val="24"/>
+                      <w:szCs w:val="24"/>
+                    </w:rPr>
+                    <w:t>/{</w:t>
+                  </w:r>
+                  <w:proofErr w:type="gramEnd"/>
+                  <w:r>
+                    <w:rPr>
+                      <w:rFonts w:ascii="Cambria Math" w:hAnsi="Cambria Math" w:cstheme="majorHAnsi"/>
+                      <w:sz w:val="24"/>
+                      <w:szCs w:val="24"/>
+                    </w:rPr>
+                    <w:t xml:space="preserve">{ </w:t>
+                  </w:r>
+                  <w:proofErr w:type="spellStart"/>
+                  <w:r>
+                    <w:rPr>
+                      <w:rFonts w:ascii="Cambria Math" w:hAnsi="Cambria Math" w:cstheme="majorHAnsi"/>
+                      <w:sz w:val="24"/>
+                      <w:szCs w:val="24"/>
+                    </w:rPr>
+                    <w:t>policynumber</w:t>
+                  </w:r>
+                  <w:proofErr w:type="spellEnd"/>
+                  <w:r>
+                    <w:rPr>
+                      <w:rFonts w:ascii="Cambria Math" w:hAnsi="Cambria Math" w:cstheme="majorHAnsi"/>
+                      <w:sz w:val="24"/>
+                      <w:szCs w:val="24"/>
+                    </w:rPr>
+                    <w:t xml:space="preserve"> }}</w:t>
                   </w:r>
                 </w:p>
                 <w:p>
@@ -5650,13 +7035,33 @@
                       <w:szCs w:val="24"/>
                     </w:rPr>
                   </w:pPr>
+                  <w:proofErr w:type="gramStart"/>
                   <w:r>
                     <w:rPr>
                       <w:rFonts w:ascii="Candara" w:hAnsi="Candara" w:cstheme="majorHAnsi"/>
                       <w:sz w:val="24"/>
                       <w:szCs w:val="24"/>
                     </w:rPr>
-                    <w:t>{{ ownername }}</w:t>
+                    <w:t xml:space="preserve">{{ </w:t>
+                  </w:r>
+                  <w:proofErr w:type="spellStart"/>
+                  <w:r>
+                    <w:rPr>
+                      <w:rFonts w:ascii="Candara" w:hAnsi="Candara" w:cstheme="majorHAnsi"/>
+                      <w:sz w:val="24"/>
+                      <w:szCs w:val="24"/>
+                    </w:rPr>
+                    <w:t>ownername</w:t>
+                  </w:r>
+                  <w:proofErr w:type="spellEnd"/>
+                  <w:proofErr w:type="gramEnd"/>
+                  <w:r>
+                    <w:rPr>
+                      <w:rFonts w:ascii="Candara" w:hAnsi="Candara" w:cstheme="majorHAnsi"/>
+                      <w:sz w:val="24"/>
+                      <w:szCs w:val="24"/>
+                    </w:rPr>
+                    <w:t xml:space="preserve"> }}</w:t>
                   </w:r>
                 </w:p>
               </w:tc>
@@ -5671,33 +7076,37 @@
                     <w:jc w:val="center"/>
                     <w:rPr>
                       <w:rFonts w:ascii="Candara" w:hAnsi="Candara"/>
-                      <w:sz w:val="24"/>
-                      <w:szCs w:val="24"/>
+                      <w:sz w:val="26"/>
+                      <w:szCs w:val="26"/>
                     </w:rPr>
                   </w:pPr>
+                  <w:proofErr w:type="gramStart"/>
                   <w:r>
                     <w:rPr>
                       <w:rFonts w:ascii="Candara" w:hAnsi="Candara"/>
                       <w:b/>
                       <w:bCs/>
-                      <w:sz w:val="24"/>
-                      <w:szCs w:val="24"/>
+                      <w:sz w:val="26"/>
+                      <w:szCs w:val="26"/>
                     </w:rPr>
                     <w:t>PAN :</w:t>
                   </w:r>
+                  <w:proofErr w:type="gramEnd"/>
                   <w:r>
                     <w:rPr>
                       <w:rFonts w:ascii="Candara" w:hAnsi="Candara"/>
-                      <w:sz w:val="24"/>
-                      <w:szCs w:val="24"/>
+                      <w:b/>
+                      <w:bCs/>
+                      <w:sz w:val="26"/>
+                      <w:szCs w:val="26"/>
                     </w:rPr>
                     <w:t xml:space="preserve"> </w:t>
                   </w:r>
                   <w:r>
                     <w:rPr>
                       <w:rFonts w:ascii="Cambria Math" w:hAnsi="Cambria Math"/>
-                      <w:sz w:val="24"/>
-                      <w:szCs w:val="24"/>
+                      <w:sz w:val="26"/>
+                      <w:szCs w:val="26"/>
                     </w:rPr>
                     <w:t>AHZPP0375P</w:t>
                   </w:r>
@@ -5709,8 +7118,8 @@
                       <w:rFonts w:ascii="Candara" w:hAnsi="Candara"/>
                       <w:b/>
                       <w:bCs/>
-                      <w:sz w:val="24"/>
-                      <w:szCs w:val="24"/>
+                      <w:sz w:val="26"/>
+                      <w:szCs w:val="26"/>
                     </w:rPr>
                   </w:pPr>
                   <w:r>
@@ -5718,8 +7127,8 @@
                       <w:rFonts w:ascii="Candara" w:hAnsi="Candara"/>
                       <w:b/>
                       <w:bCs/>
-                      <w:sz w:val="24"/>
-                      <w:szCs w:val="24"/>
+                      <w:sz w:val="26"/>
+                      <w:szCs w:val="26"/>
                     </w:rPr>
                     <w:t>DILIPKUMAR GANPATBHAI PARMAR</w:t>
                   </w:r>
@@ -5729,8 +7138,8 @@
                     <w:jc w:val="center"/>
                     <w:rPr>
                       <w:rFonts w:ascii="Candara" w:hAnsi="Candara"/>
-                      <w:sz w:val="14"/>
-                      <w:szCs w:val="14"/>
+                      <w:sz w:val="16"/>
+                      <w:szCs w:val="16"/>
                     </w:rPr>
                   </w:pPr>
                 </w:p>
@@ -5740,8 +7149,8 @@
                     <w:jc w:val="center"/>
                     <w:rPr>
                       <w:rFonts w:ascii="Candara" w:hAnsi="Candara"/>
-                      <w:sz w:val="24"/>
-                      <w:szCs w:val="24"/>
+                      <w:sz w:val="26"/>
+                      <w:szCs w:val="26"/>
                     </w:rPr>
                   </w:pPr>
                   <w:r>
@@ -5749,44 +7158,38 @@
                       <w:rFonts w:ascii="Candara" w:hAnsi="Candara"/>
                       <w:b/>
                       <w:bCs/>
-                      <w:sz w:val="24"/>
-                      <w:szCs w:val="24"/>
-                    </w:rPr>
-                    <w:t>A/C</w:t>
+                      <w:sz w:val="26"/>
+                      <w:szCs w:val="26"/>
+                    </w:rPr>
+                    <w:t xml:space="preserve">A/C </w:t>
                   </w:r>
+                  <w:proofErr w:type="gramStart"/>
                   <w:r>
                     <w:rPr>
                       <w:rFonts w:ascii="Candara" w:hAnsi="Candara"/>
                       <w:b/>
                       <w:bCs/>
-                      <w:sz w:val="24"/>
-                      <w:szCs w:val="24"/>
-                    </w:rPr>
-                    <w:t xml:space="preserve"> No</w:t>
+                      <w:sz w:val="26"/>
+                      <w:szCs w:val="26"/>
+                    </w:rPr>
+                    <w:t>No :</w:t>
                   </w:r>
+                  <w:proofErr w:type="gramEnd"/>
                   <w:r>
                     <w:rPr>
                       <w:rFonts w:ascii="Candara" w:hAnsi="Candara"/>
                       <w:b/>
                       <w:bCs/>
-                      <w:sz w:val="24"/>
-                      <w:szCs w:val="24"/>
-                    </w:rPr>
-                    <w:t xml:space="preserve"> :</w:t>
-                  </w:r>
-                  <w:r>
-                    <w:rPr>
-                      <w:rFonts w:ascii="Candara" w:hAnsi="Candara"/>
-                      <w:sz w:val="24"/>
-                      <w:szCs w:val="24"/>
+                      <w:sz w:val="26"/>
+                      <w:szCs w:val="26"/>
                     </w:rPr>
                     <w:t xml:space="preserve"> </w:t>
                   </w:r>
                   <w:r>
                     <w:rPr>
                       <w:rFonts w:ascii="Cambria Math" w:hAnsi="Cambria Math"/>
-                      <w:sz w:val="24"/>
-                      <w:szCs w:val="24"/>
+                      <w:sz w:val="26"/>
+                      <w:szCs w:val="26"/>
                     </w:rPr>
                     <w:t>29090100010515</w:t>
                   </w:r>
@@ -5796,8 +7199,8 @@
                     <w:jc w:val="center"/>
                     <w:rPr>
                       <w:rFonts w:ascii="Candara" w:hAnsi="Candara"/>
-                      <w:sz w:val="24"/>
-                      <w:szCs w:val="24"/>
+                      <w:sz w:val="26"/>
+                      <w:szCs w:val="26"/>
                     </w:rPr>
                   </w:pPr>
                   <w:r>
@@ -5805,38 +7208,18 @@
                       <w:rFonts w:ascii="Candara" w:hAnsi="Candara"/>
                       <w:b/>
                       <w:bCs/>
-                      <w:sz w:val="24"/>
-                      <w:szCs w:val="24"/>
-                    </w:rPr>
-                    <w:t>Bank</w:t>
+                      <w:sz w:val="26"/>
+                      <w:szCs w:val="26"/>
+                    </w:rPr>
+                    <w:t>Bank Name</w:t>
                   </w:r>
                   <w:r>
                     <w:rPr>
                       <w:rFonts w:ascii="Candara" w:hAnsi="Candara"/>
-                      <w:b/>
-                      <w:bCs/>
-                      <w:sz w:val="24"/>
-                      <w:szCs w:val="24"/>
-                    </w:rPr>
-                    <w:t xml:space="preserve"> Name</w:t>
-                  </w:r>
-                  <w:r>
-                    <w:rPr>
-                      <w:rFonts w:ascii="Candara" w:hAnsi="Candara"/>
-                      <w:b/>
-                      <w:bCs/>
-                      <w:sz w:val="24"/>
-                      <w:szCs w:val="24"/>
-                    </w:rPr>
-                    <w:t xml:space="preserve"> </w:t>
-                  </w:r>
-                  <w:r>
-                    <w:rPr>
-                      <w:rFonts w:ascii="Candara" w:hAnsi="Candara"/>
-                      <w:sz w:val="24"/>
-                      <w:szCs w:val="24"/>
-                    </w:rPr>
-                    <w:t>: Bank of Baroda</w:t>
+                      <w:sz w:val="26"/>
+                      <w:szCs w:val="26"/>
+                    </w:rPr>
+                    <w:t xml:space="preserve">: </w:t>
                   </w:r>
                 </w:p>
                 <w:p>
@@ -5844,17 +7227,17 @@
                     <w:jc w:val="center"/>
                     <w:rPr>
                       <w:rFonts w:ascii="Candara" w:hAnsi="Candara"/>
-                      <w:sz w:val="24"/>
-                      <w:szCs w:val="24"/>
+                      <w:sz w:val="26"/>
+                      <w:szCs w:val="26"/>
                     </w:rPr>
                   </w:pPr>
                   <w:r>
                     <w:rPr>
                       <w:rFonts w:ascii="Candara" w:hAnsi="Candara"/>
-                      <w:sz w:val="24"/>
-                      <w:szCs w:val="24"/>
-                    </w:rPr>
-                    <w:t>( Isanpur Branch )</w:t>
+                      <w:sz w:val="26"/>
+                      <w:szCs w:val="26"/>
+                    </w:rPr>
+                    <w:t>Bank of Baroda</w:t>
                   </w:r>
                 </w:p>
                 <w:p>
@@ -5862,8 +7245,36 @@
                     <w:jc w:val="center"/>
                     <w:rPr>
                       <w:rFonts w:ascii="Candara" w:hAnsi="Candara"/>
-                      <w:sz w:val="14"/>
-                      <w:szCs w:val="14"/>
+                      <w:sz w:val="26"/>
+                      <w:szCs w:val="26"/>
+                    </w:rPr>
+                  </w:pPr>
+                  <w:proofErr w:type="gramStart"/>
+                  <w:r>
+                    <w:rPr>
+                      <w:rFonts w:ascii="Candara" w:hAnsi="Candara"/>
+                      <w:sz w:val="26"/>
+                      <w:szCs w:val="26"/>
+                    </w:rPr>
+                    <w:t>( Isanpur</w:t>
+                  </w:r>
+                  <w:proofErr w:type="gramEnd"/>
+                  <w:r>
+                    <w:rPr>
+                      <w:rFonts w:ascii="Candara" w:hAnsi="Candara"/>
+                      <w:sz w:val="26"/>
+                      <w:szCs w:val="26"/>
+                    </w:rPr>
+                    <w:t xml:space="preserve"> Branch )</w:t>
+                  </w:r>
+                </w:p>
+                <w:p>
+                  <w:pPr>
+                    <w:jc w:val="center"/>
+                    <w:rPr>
+                      <w:rFonts w:ascii="Candara" w:hAnsi="Candara"/>
+                      <w:sz w:val="16"/>
+                      <w:szCs w:val="16"/>
                     </w:rPr>
                   </w:pPr>
                 </w:p>
@@ -5881,44 +7292,38 @@
                       <w:rFonts w:ascii="Candara" w:hAnsi="Candara"/>
                       <w:b/>
                       <w:bCs/>
-                      <w:sz w:val="24"/>
-                      <w:szCs w:val="24"/>
-                    </w:rPr>
-                    <w:t>IFSC</w:t>
+                      <w:sz w:val="26"/>
+                      <w:szCs w:val="26"/>
+                    </w:rPr>
+                    <w:t xml:space="preserve">IFSC </w:t>
                   </w:r>
+                  <w:proofErr w:type="gramStart"/>
                   <w:r>
                     <w:rPr>
                       <w:rFonts w:ascii="Candara" w:hAnsi="Candara"/>
                       <w:b/>
                       <w:bCs/>
-                      <w:sz w:val="24"/>
-                      <w:szCs w:val="24"/>
-                    </w:rPr>
-                    <w:t xml:space="preserve"> Code</w:t>
+                      <w:sz w:val="26"/>
+                      <w:szCs w:val="26"/>
+                    </w:rPr>
+                    <w:t>Code :</w:t>
                   </w:r>
+                  <w:proofErr w:type="gramEnd"/>
                   <w:r>
                     <w:rPr>
                       <w:rFonts w:ascii="Candara" w:hAnsi="Candara"/>
                       <w:b/>
                       <w:bCs/>
-                      <w:sz w:val="24"/>
-                      <w:szCs w:val="24"/>
-                    </w:rPr>
-                    <w:t xml:space="preserve"> :</w:t>
-                  </w:r>
-                  <w:r>
-                    <w:rPr>
-                      <w:rFonts w:ascii="Candara" w:hAnsi="Candara"/>
-                      <w:sz w:val="24"/>
-                      <w:szCs w:val="24"/>
+                      <w:sz w:val="26"/>
+                      <w:szCs w:val="26"/>
                     </w:rPr>
                     <w:t xml:space="preserve"> </w:t>
                   </w:r>
                   <w:r>
                     <w:rPr>
                       <w:rFonts w:ascii="Cambria Math" w:hAnsi="Cambria Math"/>
-                      <w:sz w:val="24"/>
-                      <w:szCs w:val="24"/>
+                      <w:sz w:val="26"/>
+                      <w:szCs w:val="26"/>
                     </w:rPr>
                     <w:t>BARB01SANPU</w:t>
                   </w:r>
@@ -6111,7 +7516,29 @@
                       <w:sz w:val="32"/>
                       <w:szCs w:val="32"/>
                     </w:rPr>
-                    <w:t>Conveyance Charge For Visit</w:t>
+                    <w:t xml:space="preserve">Conveyance Charge </w:t>
+                  </w:r>
+                  <w:proofErr w:type="gramStart"/>
+                  <w:r>
+                    <w:rPr>
+                      <w:rFonts w:ascii="Candara" w:hAnsi="Candara"/>
+                      <w:b/>
+                      <w:bCs/>
+                      <w:sz w:val="32"/>
+                      <w:szCs w:val="32"/>
+                    </w:rPr>
+                    <w:t>For</w:t>
+                  </w:r>
+                  <w:proofErr w:type="gramEnd"/>
+                  <w:r>
+                    <w:rPr>
+                      <w:rFonts w:ascii="Candara" w:hAnsi="Candara"/>
+                      <w:b/>
+                      <w:bCs/>
+                      <w:sz w:val="32"/>
+                      <w:szCs w:val="32"/>
+                    </w:rPr>
+                    <w:t xml:space="preserve"> Visit</w:t>
                   </w:r>
                   <w:r>
                     <w:rPr>
@@ -6246,6 +7673,7 @@
                       <w:szCs w:val="24"/>
                     </w:rPr>
                   </w:pPr>
+                  <w:proofErr w:type="gramStart"/>
                   <w:r>
                     <w:rPr>
                       <w:rStyle w:val="Strong"/>
@@ -6254,6 +7682,7 @@
                     </w:rPr>
                     <w:t>Received :</w:t>
                   </w:r>
+                  <w:proofErr w:type="gramEnd"/>
                   <w:r>
                     <w:rPr>
                       <w:sz w:val="24"/>
@@ -6440,6 +7869,7 @@
               </w:rPr>
               <w:tab/>
             </w:r>
+            <w:proofErr w:type="spellStart"/>
             <w:r>
               <w:rPr>
                 <w:rFonts w:ascii="Candara" w:hAnsi="Candara"/>
@@ -6448,7 +7878,18 @@
                 <w:sz w:val="32"/>
                 <w:szCs w:val="32"/>
               </w:rPr>
-              <w:t>Dilipkumar G. Parmar</w:t>
+              <w:t>Dilipkumar</w:t>
+            </w:r>
+            <w:proofErr w:type="spellEnd"/>
+            <w:r>
+              <w:rPr>
+                <w:rFonts w:ascii="Candara" w:hAnsi="Candara"/>
+                <w:b/>
+                <w:bCs/>
+                <w:sz w:val="32"/>
+                <w:szCs w:val="32"/>
+              </w:rPr>
+              <w:t xml:space="preserve"> G. Parmar</w:t>
             </w:r>
           </w:p>
           <w:p>
@@ -6493,1594 +7934,6 @@
         </w:rPr>
       </w:pPr>
     </w:p>
-    <w:tbl>
-      <w:tblPr>
-        <w:tblW w:w="9581" w:type="dxa"/>
-        <w:tblBorders>
-          <w:top w:val="single" w:sz="4" w:space="0" w:color="auto"/>
-          <w:left w:val="single" w:sz="4" w:space="0" w:color="auto"/>
-          <w:bottom w:val="single" w:sz="4" w:space="0" w:color="auto"/>
-          <w:right w:val="single" w:sz="4" w:space="0" w:color="auto"/>
-          <w:insideH w:val="single" w:sz="4" w:space="0" w:color="auto"/>
-          <w:insideV w:val="single" w:sz="4" w:space="0" w:color="auto"/>
-        </w:tblBorders>
-        <w:tblLayout w:type="fixed"/>
-        <w:tblLook w:val="0000" w:firstRow="0" w:lastRow="0" w:firstColumn="0" w:lastColumn="0" w:noHBand="0" w:noVBand="0"/>
-      </w:tblPr>
-      <w:tblGrid>
-        <w:gridCol w:w="4819"/>
-        <w:gridCol w:w="4762"/>
-      </w:tblGrid>
-      <w:tr>
-        <w:tc>
-          <w:tcPr>
-            <w:tcW w:w="4819" w:type="dxa"/>
-            <w:vAlign w:val="center"/>
-          </w:tcPr>
-          <w:p>
-            <w:pPr>
-              <w:spacing w:before="20" w:after="20"/>
-              <w:jc w:val="center"/>
-              <w:rPr>
-                <w:rFonts w:ascii="Candara" w:hAnsi="Candara"/>
-                <w:b/>
-              </w:rPr>
-            </w:pPr>
-            <w:r>
-              <w:rPr>
-                <w:rFonts w:ascii="Candara" w:hAnsi="Candara"/>
-                <w:b/>
-                <w:sz w:val="28"/>
-                <w:szCs w:val="28"/>
-              </w:rPr>
-              <w:lastRenderedPageBreak/>
-              <w:t xml:space="preserve">TAG NO : </w:t>
-            </w:r>
-            <w:r>
-              <w:rPr>
-                <w:rFonts w:ascii="Cambria Math" w:hAnsi="Cambria Math"/>
-                <w:b/>
-                <w:sz w:val="28"/>
-                <w:szCs w:val="28"/>
-              </w:rPr>
-              <w:t>{{ tagnumber }}</w:t>
-            </w:r>
-          </w:p>
-        </w:tc>
-        <w:tc>
-          <w:tcPr>
-            <w:tcW w:w="4762" w:type="dxa"/>
-          </w:tcPr>
-          <w:p>
-            <w:pPr>
-              <w:spacing w:before="20" w:after="20" w:line="276" w:lineRule="auto"/>
-              <w:jc w:val="center"/>
-              <w:rPr>
-                <w:rFonts w:ascii="Candara" w:hAnsi="Candara" w:cstheme="majorHAnsi"/>
-                <w:b/>
-                <w:bCs/>
-                <w:sz w:val="26"/>
-                <w:szCs w:val="26"/>
-              </w:rPr>
-            </w:pPr>
-            <w:r>
-              <w:rPr>
-                <w:rFonts w:ascii="Candara" w:hAnsi="Candara" w:cstheme="majorHAnsi"/>
-                <w:b/>
-                <w:bCs/>
-                <w:sz w:val="26"/>
-                <w:szCs w:val="26"/>
-              </w:rPr>
-              <w:t>{{ ownername }}</w:t>
-            </w:r>
-          </w:p>
-        </w:tc>
-      </w:tr>
-    </w:tbl>
-    <w:p>
-      <w:pPr>
-        <w:spacing w:after="0" w:line="240" w:lineRule="auto"/>
-        <w:rPr>
-          <w:sz w:val="24"/>
-          <w:szCs w:val="24"/>
-        </w:rPr>
-      </w:pPr>
-      <w:r>
-        <w:rPr>
-          <w:noProof/>
-          <w:sz w:val="24"/>
-          <w:szCs w:val="24"/>
-          <w:lang w:eastAsia="en-IN" w:bidi="gu-IN"/>
-        </w:rPr>
-        <mc:AlternateContent>
-          <mc:Choice Requires="wps">
-            <w:drawing>
-              <wp:anchor distT="0" distB="0" distL="114300" distR="114300" simplePos="0" relativeHeight="251667456" behindDoc="0" locked="0" layoutInCell="1" allowOverlap="1" wp14:anchorId="7BC78F05" wp14:editId="3F4CD846">
-                <wp:simplePos x="0" y="0"/>
-                <wp:positionH relativeFrom="margin">
-                  <wp:posOffset>3096895</wp:posOffset>
-                </wp:positionH>
-                <wp:positionV relativeFrom="paragraph">
-                  <wp:posOffset>108585</wp:posOffset>
-                </wp:positionV>
-                <wp:extent cx="2987675" cy="3913505"/>
-                <wp:effectExtent l="0" t="0" r="22225" b="10795"/>
-                <wp:wrapNone/>
-                <wp:docPr id="8" name="Text Box 8"/>
-                <wp:cNvGraphicFramePr/>
-                <a:graphic xmlns:a="http://schemas.openxmlformats.org/drawingml/2006/main">
-                  <a:graphicData uri="http://schemas.microsoft.com/office/word/2010/wordprocessingShape">
-                    <wps:wsp>
-                      <wps:cNvSpPr txBox="1"/>
-                      <wps:spPr>
-                        <a:xfrm>
-                          <a:off x="0" y="0"/>
-                          <a:ext cx="2987675" cy="3913505"/>
-                        </a:xfrm>
-                        <a:prstGeom prst="rect">
-                          <a:avLst/>
-                        </a:prstGeom>
-                        <a:solidFill>
-                          <a:schemeClr val="lt1"/>
-                        </a:solidFill>
-                        <a:ln w="6350">
-                          <a:solidFill>
-                            <a:prstClr val="black"/>
-                          </a:solidFill>
-                        </a:ln>
-                      </wps:spPr>
-                      <wps:txbx>
-                        <w:txbxContent>
-                          <w:p>
-                            <w:pPr>
-                              <w:rPr>
-                                <w:lang w:val="en-US"/>
-                              </w:rPr>
-                            </w:pPr>
-                            <w:r>
-                              <w:rPr>
-                                <w:lang w:val="en-US"/>
-                              </w:rPr>
-                              <w:t>{{ photo2 }}</w:t>
-                            </w:r>
-                          </w:p>
-                        </w:txbxContent>
-                      </wps:txbx>
-                      <wps:bodyPr rot="0" spcFirstLastPara="0" vertOverflow="overflow" horzOverflow="overflow" vert="horz" wrap="square" lIns="91440" tIns="45720" rIns="91440" bIns="45720" numCol="1" spcCol="0" rtlCol="0" fromWordArt="0" anchor="t" anchorCtr="0" forceAA="0" compatLnSpc="1">
-                        <a:prstTxWarp prst="textNoShape">
-                          <a:avLst/>
-                        </a:prstTxWarp>
-                        <a:noAutofit/>
-                      </wps:bodyPr>
-                    </wps:wsp>
-                  </a:graphicData>
-                </a:graphic>
-                <wp14:sizeRelH relativeFrom="margin">
-                  <wp14:pctWidth>0</wp14:pctWidth>
-                </wp14:sizeRelH>
-                <wp14:sizeRelV relativeFrom="margin">
-                  <wp14:pctHeight>0</wp14:pctHeight>
-                </wp14:sizeRelV>
-              </wp:anchor>
-            </w:drawing>
-          </mc:Choice>
-          <mc:Fallback>
-            <w:pict>
-              <v:shapetype w14:anchorId="7BC78F05" id="_x0000_t202" coordsize="21600,21600" o:spt="202" path="m,l,21600r21600,l21600,xe">
-                <v:stroke joinstyle="miter"/>
-                <v:path gradientshapeok="t" o:connecttype="rect"/>
-              </v:shapetype>
-              <v:shape id="Text Box 8" o:spid="_x0000_s1029" type="#_x0000_t202" style="position:absolute;margin-left:243.85pt;margin-top:8.55pt;width:235.25pt;height:308.15pt;z-index:251667456;visibility:visible;mso-wrap-style:square;mso-width-percent:0;mso-height-percent:0;mso-wrap-distance-left:9pt;mso-wrap-distance-top:0;mso-wrap-distance-right:9pt;mso-wrap-distance-bottom:0;mso-position-horizontal:absolute;mso-position-horizontal-relative:margin;mso-position-vertical:absolute;mso-position-vertical-relative:text;mso-width-percent:0;mso-height-percent:0;mso-width-relative:margin;mso-height-relative:margin;v-text-anchor:top" o:gfxdata="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" fillcolor="white [3201]" strokeweight=".5pt">
-                <v:textbox>
-                  <w:txbxContent>
-                    <w:p>
-                      <w:pPr>
-                        <w:rPr>
-                          <w:lang w:val="en-US"/>
-                        </w:rPr>
-                      </w:pPr>
-                      <w:r>
-                        <w:rPr>
-                          <w:lang w:val="en-US"/>
-                        </w:rPr>
-                        <w:t>{{ photo2 }}</w:t>
-                      </w:r>
-                    </w:p>
-                  </w:txbxContent>
-                </v:textbox>
-                <w10:wrap anchorx="margin"/>
-              </v:shape>
-            </w:pict>
-          </mc:Fallback>
-        </mc:AlternateContent>
-      </w:r>
-      <w:r>
-        <w:rPr>
-          <w:noProof/>
-          <w:sz w:val="24"/>
-          <w:szCs w:val="24"/>
-          <w:lang w:eastAsia="en-IN" w:bidi="gu-IN"/>
-        </w:rPr>
-        <mc:AlternateContent>
-          <mc:Choice Requires="wps">
-            <w:drawing>
-              <wp:anchor distT="0" distB="0" distL="114300" distR="114300" simplePos="0" relativeHeight="251668480" behindDoc="0" locked="0" layoutInCell="1" allowOverlap="1" wp14:anchorId="2BD1FAF7" wp14:editId="4B0CF9BF">
-                <wp:simplePos x="0" y="0"/>
-                <wp:positionH relativeFrom="margin">
-                  <wp:posOffset>0</wp:posOffset>
-                </wp:positionH>
-                <wp:positionV relativeFrom="paragraph">
-                  <wp:posOffset>108585</wp:posOffset>
-                </wp:positionV>
-                <wp:extent cx="2987675" cy="3913505"/>
-                <wp:effectExtent l="0" t="0" r="22225" b="10795"/>
-                <wp:wrapNone/>
-                <wp:docPr id="9" name="Text Box 9"/>
-                <wp:cNvGraphicFramePr/>
-                <a:graphic xmlns:a="http://schemas.openxmlformats.org/drawingml/2006/main">
-                  <a:graphicData uri="http://schemas.microsoft.com/office/word/2010/wordprocessingShape">
-                    <wps:wsp>
-                      <wps:cNvSpPr txBox="1"/>
-                      <wps:spPr>
-                        <a:xfrm>
-                          <a:off x="0" y="0"/>
-                          <a:ext cx="2987675" cy="3913505"/>
-                        </a:xfrm>
-                        <a:prstGeom prst="rect">
-                          <a:avLst/>
-                        </a:prstGeom>
-                        <a:solidFill>
-                          <a:schemeClr val="lt1"/>
-                        </a:solidFill>
-                        <a:ln w="6350">
-                          <a:solidFill>
-                            <a:prstClr val="black"/>
-                          </a:solidFill>
-                        </a:ln>
-                      </wps:spPr>
-                      <wps:txbx>
-                        <w:txbxContent>
-                          <w:p>
-                            <w:pPr>
-                              <w:rPr>
-                                <w:lang w:val="en-US"/>
-                              </w:rPr>
-                            </w:pPr>
-                            <w:r>
-                              <w:rPr>
-                                <w:lang w:val="en-US"/>
-                              </w:rPr>
-                              <w:t>{{ photo1 }}</w:t>
-                            </w:r>
-                          </w:p>
-                        </w:txbxContent>
-                      </wps:txbx>
-                      <wps:bodyPr rot="0" spcFirstLastPara="0" vertOverflow="overflow" horzOverflow="overflow" vert="horz" wrap="square" lIns="91440" tIns="45720" rIns="91440" bIns="45720" numCol="1" spcCol="0" rtlCol="0" fromWordArt="0" anchor="t" anchorCtr="0" forceAA="0" compatLnSpc="1">
-                        <a:prstTxWarp prst="textNoShape">
-                          <a:avLst/>
-                        </a:prstTxWarp>
-                        <a:noAutofit/>
-                      </wps:bodyPr>
-                    </wps:wsp>
-                  </a:graphicData>
-                </a:graphic>
-                <wp14:sizeRelH relativeFrom="margin">
-                  <wp14:pctWidth>0</wp14:pctWidth>
-                </wp14:sizeRelH>
-                <wp14:sizeRelV relativeFrom="margin">
-                  <wp14:pctHeight>0</wp14:pctHeight>
-                </wp14:sizeRelV>
-              </wp:anchor>
-            </w:drawing>
-          </mc:Choice>
-          <mc:Fallback>
-            <w:pict>
-              <v:shape w14:anchorId="2BD1FAF7" id="Text Box 9" o:spid="_x0000_s1030" type="#_x0000_t202" style="position:absolute;margin-left:0;margin-top:8.55pt;width:235.25pt;height:308.15pt;z-index:251668480;visibility:visible;mso-wrap-style:square;mso-width-percent:0;mso-height-percent:0;mso-wrap-distance-left:9pt;mso-wrap-distance-top:0;mso-wrap-distance-right:9pt;mso-wrap-distance-bottom:0;mso-position-horizontal:absolute;mso-position-horizontal-relative:margin;mso-position-vertical:absolute;mso-position-vertical-relative:text;mso-width-percent:0;mso-height-percent:0;mso-width-relative:margin;mso-height-relative:margin;v-text-anchor:top" o:gfxdata="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" fillcolor="white [3201]" strokeweight=".5pt">
-                <v:textbox>
-                  <w:txbxContent>
-                    <w:p>
-                      <w:pPr>
-                        <w:rPr>
-                          <w:lang w:val="en-US"/>
-                        </w:rPr>
-                      </w:pPr>
-                      <w:r>
-                        <w:rPr>
-                          <w:lang w:val="en-US"/>
-                        </w:rPr>
-                        <w:t>{{ photo1 }}</w:t>
-                      </w:r>
-                    </w:p>
-                  </w:txbxContent>
-                </v:textbox>
-                <w10:wrap anchorx="margin"/>
-              </v:shape>
-            </w:pict>
-          </mc:Fallback>
-        </mc:AlternateContent>
-      </w:r>
-    </w:p>
-    <w:p>
-      <w:pPr>
-        <w:spacing w:after="0" w:line="240" w:lineRule="auto"/>
-        <w:rPr>
-          <w:sz w:val="24"/>
-          <w:szCs w:val="24"/>
-        </w:rPr>
-      </w:pPr>
-    </w:p>
-    <w:p>
-      <w:pPr>
-        <w:spacing w:after="0" w:line="240" w:lineRule="auto"/>
-        <w:rPr>
-          <w:sz w:val="24"/>
-          <w:szCs w:val="24"/>
-        </w:rPr>
-      </w:pPr>
-    </w:p>
-    <w:p>
-      <w:pPr>
-        <w:spacing w:after="0" w:line="240" w:lineRule="auto"/>
-        <w:rPr>
-          <w:sz w:val="24"/>
-          <w:szCs w:val="24"/>
-        </w:rPr>
-      </w:pPr>
-    </w:p>
-    <w:p>
-      <w:pPr>
-        <w:spacing w:after="0" w:line="240" w:lineRule="auto"/>
-        <w:rPr>
-          <w:sz w:val="24"/>
-          <w:szCs w:val="24"/>
-        </w:rPr>
-      </w:pPr>
-    </w:p>
-    <w:p>
-      <w:pPr>
-        <w:spacing w:after="0" w:line="240" w:lineRule="auto"/>
-        <w:rPr>
-          <w:sz w:val="24"/>
-          <w:szCs w:val="24"/>
-        </w:rPr>
-      </w:pPr>
-    </w:p>
-    <w:p>
-      <w:pPr>
-        <w:spacing w:after="0" w:line="240" w:lineRule="auto"/>
-        <w:rPr>
-          <w:sz w:val="24"/>
-          <w:szCs w:val="24"/>
-        </w:rPr>
-      </w:pPr>
-    </w:p>
-    <w:p>
-      <w:pPr>
-        <w:spacing w:after="0" w:line="240" w:lineRule="auto"/>
-        <w:rPr>
-          <w:sz w:val="24"/>
-          <w:szCs w:val="24"/>
-        </w:rPr>
-      </w:pPr>
-    </w:p>
-    <w:p>
-      <w:pPr>
-        <w:spacing w:after="0" w:line="240" w:lineRule="auto"/>
-        <w:rPr>
-          <w:sz w:val="24"/>
-          <w:szCs w:val="24"/>
-        </w:rPr>
-      </w:pPr>
-    </w:p>
-    <w:p>
-      <w:pPr>
-        <w:spacing w:after="0" w:line="240" w:lineRule="auto"/>
-        <w:rPr>
-          <w:sz w:val="24"/>
-          <w:szCs w:val="24"/>
-        </w:rPr>
-      </w:pPr>
-    </w:p>
-    <w:p>
-      <w:pPr>
-        <w:spacing w:after="0" w:line="240" w:lineRule="auto"/>
-        <w:rPr>
-          <w:sz w:val="24"/>
-          <w:szCs w:val="24"/>
-        </w:rPr>
-      </w:pPr>
-    </w:p>
-    <w:p>
-      <w:pPr>
-        <w:spacing w:after="0" w:line="240" w:lineRule="auto"/>
-        <w:rPr>
-          <w:sz w:val="24"/>
-          <w:szCs w:val="24"/>
-        </w:rPr>
-      </w:pPr>
-    </w:p>
-    <w:p>
-      <w:pPr>
-        <w:spacing w:after="0" w:line="240" w:lineRule="auto"/>
-        <w:rPr>
-          <w:sz w:val="24"/>
-          <w:szCs w:val="24"/>
-        </w:rPr>
-      </w:pPr>
-    </w:p>
-    <w:p>
-      <w:pPr>
-        <w:spacing w:after="0" w:line="240" w:lineRule="auto"/>
-        <w:rPr>
-          <w:sz w:val="24"/>
-          <w:szCs w:val="24"/>
-        </w:rPr>
-      </w:pPr>
-    </w:p>
-    <w:p>
-      <w:pPr>
-        <w:spacing w:after="0" w:line="240" w:lineRule="auto"/>
-        <w:rPr>
-          <w:sz w:val="24"/>
-          <w:szCs w:val="24"/>
-        </w:rPr>
-      </w:pPr>
-    </w:p>
-    <w:p/>
-    <w:p/>
-    <w:p/>
-    <w:p/>
-    <w:p>
-      <w:r>
-        <w:rPr>
-          <w:noProof/>
-          <w:lang w:eastAsia="en-IN" w:bidi="gu-IN"/>
-        </w:rPr>
-        <mc:AlternateContent>
-          <mc:Choice Requires="wps">
-            <w:drawing>
-              <wp:anchor distT="0" distB="0" distL="114300" distR="114300" simplePos="0" relativeHeight="251663360" behindDoc="0" locked="0" layoutInCell="1" allowOverlap="1" wp14:anchorId="5504B6A7" wp14:editId="6AEFF8FE">
-                <wp:simplePos x="0" y="0"/>
-                <wp:positionH relativeFrom="margin">
-                  <wp:posOffset>3101340</wp:posOffset>
-                </wp:positionH>
-                <wp:positionV relativeFrom="paragraph">
-                  <wp:posOffset>236855</wp:posOffset>
-                </wp:positionV>
-                <wp:extent cx="2987675" cy="3924300"/>
-                <wp:effectExtent l="0" t="0" r="22225" b="19050"/>
-                <wp:wrapNone/>
-                <wp:docPr id="5" name="Text Box 5"/>
-                <wp:cNvGraphicFramePr/>
-                <a:graphic xmlns:a="http://schemas.openxmlformats.org/drawingml/2006/main">
-                  <a:graphicData uri="http://schemas.microsoft.com/office/word/2010/wordprocessingShape">
-                    <wps:wsp>
-                      <wps:cNvSpPr txBox="1"/>
-                      <wps:spPr>
-                        <a:xfrm>
-                          <a:off x="0" y="0"/>
-                          <a:ext cx="2987675" cy="3924300"/>
-                        </a:xfrm>
-                        <a:prstGeom prst="rect">
-                          <a:avLst/>
-                        </a:prstGeom>
-                        <a:solidFill>
-                          <a:schemeClr val="lt1"/>
-                        </a:solidFill>
-                        <a:ln w="6350">
-                          <a:solidFill>
-                            <a:prstClr val="black"/>
-                          </a:solidFill>
-                        </a:ln>
-                      </wps:spPr>
-                      <wps:txbx>
-                        <w:txbxContent>
-                          <w:p>
-                            <w:pPr>
-                              <w:rPr>
-                                <w:lang w:val="en-US"/>
-                              </w:rPr>
-                            </w:pPr>
-                            <w:r>
-                              <w:rPr>
-                                <w:lang w:val="en-US"/>
-                              </w:rPr>
-                              <w:t>{{ photo4</w:t>
-                            </w:r>
-                            <w:r>
-                              <w:rPr>
-                                <w:lang w:val="en-US"/>
-                              </w:rPr>
-                              <w:t xml:space="preserve"> }}</w:t>
-                            </w:r>
-                          </w:p>
-                        </w:txbxContent>
-                      </wps:txbx>
-                      <wps:bodyPr rot="0" spcFirstLastPara="0" vertOverflow="overflow" horzOverflow="overflow" vert="horz" wrap="square" lIns="91440" tIns="45720" rIns="91440" bIns="45720" numCol="1" spcCol="0" rtlCol="0" fromWordArt="0" anchor="t" anchorCtr="0" forceAA="0" compatLnSpc="1">
-                        <a:prstTxWarp prst="textNoShape">
-                          <a:avLst/>
-                        </a:prstTxWarp>
-                        <a:noAutofit/>
-                      </wps:bodyPr>
-                    </wps:wsp>
-                  </a:graphicData>
-                </a:graphic>
-                <wp14:sizeRelH relativeFrom="margin">
-                  <wp14:pctWidth>0</wp14:pctWidth>
-                </wp14:sizeRelH>
-                <wp14:sizeRelV relativeFrom="margin">
-                  <wp14:pctHeight>0</wp14:pctHeight>
-                </wp14:sizeRelV>
-              </wp:anchor>
-            </w:drawing>
-          </mc:Choice>
-          <mc:Fallback>
-            <w:pict>
-              <v:shape w14:anchorId="5504B6A7" id="Text Box 5" o:spid="_x0000_s1031" type="#_x0000_t202" style="position:absolute;margin-left:244.2pt;margin-top:18.65pt;width:235.25pt;height:309pt;z-index:251663360;visibility:visible;mso-wrap-style:square;mso-width-percent:0;mso-height-percent:0;mso-wrap-distance-left:9pt;mso-wrap-distance-top:0;mso-wrap-distance-right:9pt;mso-wrap-distance-bottom:0;mso-position-horizontal:absolute;mso-position-horizontal-relative:margin;mso-position-vertical:absolute;mso-position-vertical-relative:text;mso-width-percent:0;mso-height-percent:0;mso-width-relative:margin;mso-height-relative:margin;v-text-anchor:top" o:gfxdata="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" fillcolor="white [3201]" strokeweight=".5pt">
-                <v:textbox>
-                  <w:txbxContent>
-                    <w:p>
-                      <w:pPr>
-                        <w:rPr>
-                          <w:lang w:val="en-US"/>
-                        </w:rPr>
-                      </w:pPr>
-                      <w:r>
-                        <w:rPr>
-                          <w:lang w:val="en-US"/>
-                        </w:rPr>
-                        <w:t>{{ photo4</w:t>
-                      </w:r>
-                      <w:r>
-                        <w:rPr>
-                          <w:lang w:val="en-US"/>
-                        </w:rPr>
-                        <w:t xml:space="preserve"> }}</w:t>
-                      </w:r>
-                    </w:p>
-                  </w:txbxContent>
-                </v:textbox>
-                <w10:wrap anchorx="margin"/>
-              </v:shape>
-            </w:pict>
-          </mc:Fallback>
-        </mc:AlternateContent>
-      </w:r>
-      <w:r>
-        <w:rPr>
-          <w:noProof/>
-          <w:lang w:eastAsia="en-IN" w:bidi="gu-IN"/>
-        </w:rPr>
-        <mc:AlternateContent>
-          <mc:Choice Requires="wps">
-            <w:drawing>
-              <wp:anchor distT="0" distB="0" distL="114300" distR="114300" simplePos="0" relativeHeight="251665408" behindDoc="0" locked="0" layoutInCell="1" allowOverlap="1" wp14:anchorId="1C8CAEE4" wp14:editId="7A021DEA">
-                <wp:simplePos x="0" y="0"/>
-                <wp:positionH relativeFrom="margin">
-                  <wp:posOffset>0</wp:posOffset>
-                </wp:positionH>
-                <wp:positionV relativeFrom="paragraph">
-                  <wp:posOffset>221615</wp:posOffset>
-                </wp:positionV>
-                <wp:extent cx="2987675" cy="3909060"/>
-                <wp:effectExtent l="0" t="0" r="22225" b="15240"/>
-                <wp:wrapNone/>
-                <wp:docPr id="6" name="Text Box 6"/>
-                <wp:cNvGraphicFramePr/>
-                <a:graphic xmlns:a="http://schemas.openxmlformats.org/drawingml/2006/main">
-                  <a:graphicData uri="http://schemas.microsoft.com/office/word/2010/wordprocessingShape">
-                    <wps:wsp>
-                      <wps:cNvSpPr txBox="1"/>
-                      <wps:spPr>
-                        <a:xfrm>
-                          <a:off x="0" y="0"/>
-                          <a:ext cx="2987675" cy="3909060"/>
-                        </a:xfrm>
-                        <a:prstGeom prst="rect">
-                          <a:avLst/>
-                        </a:prstGeom>
-                        <a:solidFill>
-                          <a:schemeClr val="lt1"/>
-                        </a:solidFill>
-                        <a:ln w="6350">
-                          <a:solidFill>
-                            <a:prstClr val="black"/>
-                          </a:solidFill>
-                        </a:ln>
-                      </wps:spPr>
-                      <wps:txbx>
-                        <w:txbxContent>
-                          <w:p>
-                            <w:pPr>
-                              <w:rPr>
-                                <w:lang w:val="en-US"/>
-                              </w:rPr>
-                            </w:pPr>
-                            <w:r>
-                              <w:rPr>
-                                <w:lang w:val="en-US"/>
-                              </w:rPr>
-                              <w:t>{{ photo</w:t>
-                            </w:r>
-                            <w:r>
-                              <w:rPr>
-                                <w:lang w:val="en-US"/>
-                              </w:rPr>
-                              <w:t>3</w:t>
-                            </w:r>
-                            <w:r>
-                              <w:rPr>
-                                <w:lang w:val="en-US"/>
-                              </w:rPr>
-                              <w:t xml:space="preserve"> }}</w:t>
-                            </w:r>
-                          </w:p>
-                        </w:txbxContent>
-                      </wps:txbx>
-                      <wps:bodyPr rot="0" spcFirstLastPara="0" vertOverflow="overflow" horzOverflow="overflow" vert="horz" wrap="square" lIns="91440" tIns="45720" rIns="91440" bIns="45720" numCol="1" spcCol="0" rtlCol="0" fromWordArt="0" anchor="t" anchorCtr="0" forceAA="0" compatLnSpc="1">
-                        <a:prstTxWarp prst="textNoShape">
-                          <a:avLst/>
-                        </a:prstTxWarp>
-                        <a:noAutofit/>
-                      </wps:bodyPr>
-                    </wps:wsp>
-                  </a:graphicData>
-                </a:graphic>
-                <wp14:sizeRelH relativeFrom="margin">
-                  <wp14:pctWidth>0</wp14:pctWidth>
-                </wp14:sizeRelH>
-                <wp14:sizeRelV relativeFrom="margin">
-                  <wp14:pctHeight>0</wp14:pctHeight>
-                </wp14:sizeRelV>
-              </wp:anchor>
-            </w:drawing>
-          </mc:Choice>
-          <mc:Fallback>
-            <w:pict>
-              <v:shape w14:anchorId="1C8CAEE4" id="Text Box 6" o:spid="_x0000_s1032" type="#_x0000_t202" style="position:absolute;margin-left:0;margin-top:17.45pt;width:235.25pt;height:307.8pt;z-index:251665408;visibility:visible;mso-wrap-style:square;mso-width-percent:0;mso-height-percent:0;mso-wrap-distance-left:9pt;mso-wrap-distance-top:0;mso-wrap-distance-right:9pt;mso-wrap-distance-bottom:0;mso-position-horizontal:absolute;mso-position-horizontal-relative:margin;mso-position-vertical:absolute;mso-position-vertical-relative:text;mso-width-percent:0;mso-height-percent:0;mso-width-relative:margin;mso-height-relative:margin;v-text-anchor:top" o:gfxdata="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" fillcolor="white [3201]" strokeweight=".5pt">
-                <v:textbox>
-                  <w:txbxContent>
-                    <w:p>
-                      <w:pPr>
-                        <w:rPr>
-                          <w:lang w:val="en-US"/>
-                        </w:rPr>
-                      </w:pPr>
-                      <w:r>
-                        <w:rPr>
-                          <w:lang w:val="en-US"/>
-                        </w:rPr>
-                        <w:t>{{ photo</w:t>
-                      </w:r>
-                      <w:r>
-                        <w:rPr>
-                          <w:lang w:val="en-US"/>
-                        </w:rPr>
-                        <w:t>3</w:t>
-                      </w:r>
-                      <w:r>
-                        <w:rPr>
-                          <w:lang w:val="en-US"/>
-                        </w:rPr>
-                        <w:t xml:space="preserve"> }}</w:t>
-                      </w:r>
-                    </w:p>
-                  </w:txbxContent>
-                </v:textbox>
-                <w10:wrap anchorx="margin"/>
-              </v:shape>
-            </w:pict>
-          </mc:Fallback>
-        </mc:AlternateContent>
-      </w:r>
-    </w:p>
-    <w:p/>
-    <w:p/>
-    <w:p/>
-    <w:p/>
-    <w:p/>
-    <w:p/>
-    <w:p/>
-    <w:p/>
-    <w:p/>
-    <w:p/>
-    <w:p/>
-    <w:p/>
-    <w:p/>
-    <w:p>
-      <w:pPr>
-        <w:spacing w:after="0" w:line="240" w:lineRule="auto"/>
-        <w:rPr>
-          <w:sz w:val="24"/>
-          <w:szCs w:val="24"/>
-        </w:rPr>
-      </w:pPr>
-    </w:p>
-    <w:tbl>
-      <w:tblPr>
-        <w:tblW w:w="9581" w:type="dxa"/>
-        <w:tblBorders>
-          <w:top w:val="single" w:sz="4" w:space="0" w:color="auto"/>
-          <w:left w:val="single" w:sz="4" w:space="0" w:color="auto"/>
-          <w:bottom w:val="single" w:sz="4" w:space="0" w:color="auto"/>
-          <w:right w:val="single" w:sz="4" w:space="0" w:color="auto"/>
-          <w:insideH w:val="single" w:sz="4" w:space="0" w:color="auto"/>
-          <w:insideV w:val="single" w:sz="4" w:space="0" w:color="auto"/>
-        </w:tblBorders>
-        <w:tblLayout w:type="fixed"/>
-        <w:tblLook w:val="0000" w:firstRow="0" w:lastRow="0" w:firstColumn="0" w:lastColumn="0" w:noHBand="0" w:noVBand="0"/>
-      </w:tblPr>
-      <w:tblGrid>
-        <w:gridCol w:w="4819"/>
-        <w:gridCol w:w="4762"/>
-      </w:tblGrid>
-      <w:tr>
-        <w:tc>
-          <w:tcPr>
-            <w:tcW w:w="4819" w:type="dxa"/>
-            <w:vAlign w:val="center"/>
-          </w:tcPr>
-          <w:p>
-            <w:pPr>
-              <w:spacing w:before="20" w:after="20"/>
-              <w:jc w:val="center"/>
-              <w:rPr>
-                <w:rFonts w:ascii="Candara" w:hAnsi="Candara"/>
-                <w:b/>
-              </w:rPr>
-            </w:pPr>
-            <w:r>
-              <w:rPr>
-                <w:rFonts w:ascii="Candara" w:hAnsi="Candara"/>
-                <w:b/>
-                <w:sz w:val="24"/>
-                <w:szCs w:val="24"/>
-              </w:rPr>
-              <w:lastRenderedPageBreak/>
-              <w:t xml:space="preserve">TAG NO : </w:t>
-            </w:r>
-            <w:r>
-              <w:rPr>
-                <w:rFonts w:ascii="Cambria Math" w:hAnsi="Cambria Math"/>
-                <w:b/>
-                <w:sz w:val="28"/>
-                <w:szCs w:val="28"/>
-              </w:rPr>
-              <w:t>{{ tagnumber }}</w:t>
-            </w:r>
-          </w:p>
-        </w:tc>
-        <w:tc>
-          <w:tcPr>
-            <w:tcW w:w="4762" w:type="dxa"/>
-          </w:tcPr>
-          <w:p>
-            <w:pPr>
-              <w:spacing w:before="20" w:after="20" w:line="276" w:lineRule="auto"/>
-              <w:jc w:val="center"/>
-              <w:rPr>
-                <w:rFonts w:ascii="Candara" w:hAnsi="Candara" w:cstheme="majorHAnsi"/>
-                <w:b/>
-                <w:bCs/>
-                <w:sz w:val="24"/>
-                <w:szCs w:val="24"/>
-              </w:rPr>
-            </w:pPr>
-            <w:r>
-              <w:rPr>
-                <w:rFonts w:ascii="Candara" w:hAnsi="Candara" w:cstheme="majorHAnsi"/>
-                <w:b/>
-                <w:bCs/>
-                <w:sz w:val="26"/>
-                <w:szCs w:val="26"/>
-              </w:rPr>
-              <w:t>{{ ownername }}</w:t>
-            </w:r>
-          </w:p>
-        </w:tc>
-      </w:tr>
-    </w:tbl>
-    <w:p>
-      <w:pPr>
-        <w:spacing w:after="0" w:line="240" w:lineRule="auto"/>
-        <w:rPr>
-          <w:sz w:val="24"/>
-          <w:szCs w:val="24"/>
-        </w:rPr>
-      </w:pPr>
-      <w:r>
-        <w:rPr>
-          <w:noProof/>
-          <w:sz w:val="24"/>
-          <w:szCs w:val="24"/>
-          <w:lang w:eastAsia="en-IN" w:bidi="gu-IN"/>
-        </w:rPr>
-        <mc:AlternateContent>
-          <mc:Choice Requires="wps">
-            <w:drawing>
-              <wp:anchor distT="0" distB="0" distL="114300" distR="114300" simplePos="0" relativeHeight="251680768" behindDoc="0" locked="0" layoutInCell="1" allowOverlap="1" wp14:anchorId="0CC67A6E" wp14:editId="6FCD4643">
-                <wp:simplePos x="0" y="0"/>
-                <wp:positionH relativeFrom="margin">
-                  <wp:align>right</wp:align>
-                </wp:positionH>
-                <wp:positionV relativeFrom="paragraph">
-                  <wp:posOffset>90805</wp:posOffset>
-                </wp:positionV>
-                <wp:extent cx="2987675" cy="2575560"/>
-                <wp:effectExtent l="0" t="0" r="22225" b="15240"/>
-                <wp:wrapNone/>
-                <wp:docPr id="17" name="Text Box 17"/>
-                <wp:cNvGraphicFramePr/>
-                <a:graphic xmlns:a="http://schemas.openxmlformats.org/drawingml/2006/main">
-                  <a:graphicData uri="http://schemas.microsoft.com/office/word/2010/wordprocessingShape">
-                    <wps:wsp>
-                      <wps:cNvSpPr txBox="1"/>
-                      <wps:spPr>
-                        <a:xfrm>
-                          <a:off x="0" y="0"/>
-                          <a:ext cx="2987675" cy="2575560"/>
-                        </a:xfrm>
-                        <a:prstGeom prst="rect">
-                          <a:avLst/>
-                        </a:prstGeom>
-                        <a:solidFill>
-                          <a:schemeClr val="lt1"/>
-                        </a:solidFill>
-                        <a:ln w="6350">
-                          <a:solidFill>
-                            <a:prstClr val="black"/>
-                          </a:solidFill>
-                        </a:ln>
-                      </wps:spPr>
-                      <wps:txbx>
-                        <w:txbxContent>
-                          <w:p>
-                            <w:pPr>
-                              <w:rPr>
-                                <w:lang w:val="en-US"/>
-                              </w:rPr>
-                            </w:pPr>
-                            <w:r>
-                              <w:rPr>
-                                <w:lang w:val="en-US"/>
-                              </w:rPr>
-                              <w:t>{{ photo6 }}</w:t>
-                            </w:r>
-                            <w:r>
-                              <w:rPr>
-                                <w:lang w:val="en-US"/>
-                              </w:rPr>
-                              <w:t>M</w:t>
-                            </w:r>
-                          </w:p>
-                        </w:txbxContent>
-                      </wps:txbx>
-                      <wps:bodyPr rot="0" spcFirstLastPara="0" vertOverflow="overflow" horzOverflow="overflow" vert="horz" wrap="square" lIns="91440" tIns="45720" rIns="91440" bIns="45720" numCol="1" spcCol="0" rtlCol="0" fromWordArt="0" anchor="t" anchorCtr="0" forceAA="0" compatLnSpc="1">
-                        <a:prstTxWarp prst="textNoShape">
-                          <a:avLst/>
-                        </a:prstTxWarp>
-                        <a:noAutofit/>
-                      </wps:bodyPr>
-                    </wps:wsp>
-                  </a:graphicData>
-                </a:graphic>
-                <wp14:sizeRelH relativeFrom="margin">
-                  <wp14:pctWidth>0</wp14:pctWidth>
-                </wp14:sizeRelH>
-                <wp14:sizeRelV relativeFrom="margin">
-                  <wp14:pctHeight>0</wp14:pctHeight>
-                </wp14:sizeRelV>
-              </wp:anchor>
-            </w:drawing>
-          </mc:Choice>
-          <mc:Fallback>
-            <w:pict>
-              <v:shape w14:anchorId="0CC67A6E" id="Text Box 17" o:spid="_x0000_s1033" type="#_x0000_t202" style="position:absolute;margin-left:184.05pt;margin-top:7.15pt;width:235.25pt;height:202.8pt;z-index:251680768;visibility:visible;mso-wrap-style:square;mso-width-percent:0;mso-height-percent:0;mso-wrap-distance-left:9pt;mso-wrap-distance-top:0;mso-wrap-distance-right:9pt;mso-wrap-distance-bottom:0;mso-position-horizontal:right;mso-position-horizontal-relative:margin;mso-position-vertical:absolute;mso-position-vertical-relative:text;mso-width-percent:0;mso-height-percent:0;mso-width-relative:margin;mso-height-relative:margin;v-text-anchor:top" o:gfxdata="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" fillcolor="white [3201]" strokeweight=".5pt">
-                <v:textbox>
-                  <w:txbxContent>
-                    <w:p>
-                      <w:pPr>
-                        <w:rPr>
-                          <w:lang w:val="en-US"/>
-                        </w:rPr>
-                      </w:pPr>
-                      <w:r>
-                        <w:rPr>
-                          <w:lang w:val="en-US"/>
-                        </w:rPr>
-                        <w:t>{{ photo6 }}</w:t>
-                      </w:r>
-                      <w:r>
-                        <w:rPr>
-                          <w:lang w:val="en-US"/>
-                        </w:rPr>
-                        <w:t>M</w:t>
-                      </w:r>
-                    </w:p>
-                  </w:txbxContent>
-                </v:textbox>
-                <w10:wrap anchorx="margin"/>
-              </v:shape>
-            </w:pict>
-          </mc:Fallback>
-        </mc:AlternateContent>
-      </w:r>
-      <w:r>
-        <w:rPr>
-          <w:noProof/>
-          <w:sz w:val="24"/>
-          <w:szCs w:val="24"/>
-          <w:lang w:eastAsia="en-IN" w:bidi="gu-IN"/>
-        </w:rPr>
-        <mc:AlternateContent>
-          <mc:Choice Requires="wps">
-            <w:drawing>
-              <wp:anchor distT="0" distB="0" distL="114300" distR="114300" simplePos="0" relativeHeight="251681792" behindDoc="0" locked="0" layoutInCell="1" allowOverlap="1" wp14:anchorId="5E602574" wp14:editId="0A9BF31A">
-                <wp:simplePos x="0" y="0"/>
-                <wp:positionH relativeFrom="margin">
-                  <wp:posOffset>0</wp:posOffset>
-                </wp:positionH>
-                <wp:positionV relativeFrom="paragraph">
-                  <wp:posOffset>83185</wp:posOffset>
-                </wp:positionV>
-                <wp:extent cx="2987675" cy="2583180"/>
-                <wp:effectExtent l="0" t="0" r="22225" b="26670"/>
-                <wp:wrapNone/>
-                <wp:docPr id="18" name="Text Box 18"/>
-                <wp:cNvGraphicFramePr/>
-                <a:graphic xmlns:a="http://schemas.openxmlformats.org/drawingml/2006/main">
-                  <a:graphicData uri="http://schemas.microsoft.com/office/word/2010/wordprocessingShape">
-                    <wps:wsp>
-                      <wps:cNvSpPr txBox="1"/>
-                      <wps:spPr>
-                        <a:xfrm>
-                          <a:off x="0" y="0"/>
-                          <a:ext cx="2987675" cy="2583180"/>
-                        </a:xfrm>
-                        <a:prstGeom prst="rect">
-                          <a:avLst/>
-                        </a:prstGeom>
-                        <a:solidFill>
-                          <a:schemeClr val="lt1"/>
-                        </a:solidFill>
-                        <a:ln w="6350">
-                          <a:solidFill>
-                            <a:prstClr val="black"/>
-                          </a:solidFill>
-                        </a:ln>
-                      </wps:spPr>
-                      <wps:txbx>
-                        <w:txbxContent>
-                          <w:p>
-                            <w:pPr>
-                              <w:rPr>
-                                <w:lang w:val="en-US"/>
-                              </w:rPr>
-                            </w:pPr>
-                            <w:r>
-                              <w:rPr>
-                                <w:lang w:val="en-US"/>
-                              </w:rPr>
-                              <w:t>{{ photo5 }}</w:t>
-                            </w:r>
-                          </w:p>
-                        </w:txbxContent>
-                      </wps:txbx>
-                      <wps:bodyPr rot="0" spcFirstLastPara="0" vertOverflow="overflow" horzOverflow="overflow" vert="horz" wrap="square" lIns="91440" tIns="45720" rIns="91440" bIns="45720" numCol="1" spcCol="0" rtlCol="0" fromWordArt="0" anchor="t" anchorCtr="0" forceAA="0" compatLnSpc="1">
-                        <a:prstTxWarp prst="textNoShape">
-                          <a:avLst/>
-                        </a:prstTxWarp>
-                        <a:noAutofit/>
-                      </wps:bodyPr>
-                    </wps:wsp>
-                  </a:graphicData>
-                </a:graphic>
-                <wp14:sizeRelH relativeFrom="margin">
-                  <wp14:pctWidth>0</wp14:pctWidth>
-                </wp14:sizeRelH>
-                <wp14:sizeRelV relativeFrom="margin">
-                  <wp14:pctHeight>0</wp14:pctHeight>
-                </wp14:sizeRelV>
-              </wp:anchor>
-            </w:drawing>
-          </mc:Choice>
-          <mc:Fallback>
-            <w:pict>
-              <v:shape w14:anchorId="5E602574" id="Text Box 18" o:spid="_x0000_s1034" type="#_x0000_t202" style="position:absolute;margin-left:0;margin-top:6.55pt;width:235.25pt;height:203.4pt;z-index:251681792;visibility:visible;mso-wrap-style:square;mso-width-percent:0;mso-height-percent:0;mso-wrap-distance-left:9pt;mso-wrap-distance-top:0;mso-wrap-distance-right:9pt;mso-wrap-distance-bottom:0;mso-position-horizontal:absolute;mso-position-horizontal-relative:margin;mso-position-vertical:absolute;mso-position-vertical-relative:text;mso-width-percent:0;mso-height-percent:0;mso-width-relative:margin;mso-height-relative:margin;v-text-anchor:top" o:gfxdata="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" fillcolor="white [3201]" strokeweight=".5pt">
-                <v:textbox>
-                  <w:txbxContent>
-                    <w:p>
-                      <w:pPr>
-                        <w:rPr>
-                          <w:lang w:val="en-US"/>
-                        </w:rPr>
-                      </w:pPr>
-                      <w:r>
-                        <w:rPr>
-                          <w:lang w:val="en-US"/>
-                        </w:rPr>
-                        <w:t>{{ photo5 }}</w:t>
-                      </w:r>
-                    </w:p>
-                  </w:txbxContent>
-                </v:textbox>
-                <w10:wrap anchorx="margin"/>
-              </v:shape>
-            </w:pict>
-          </mc:Fallback>
-        </mc:AlternateContent>
-      </w:r>
-    </w:p>
-    <w:p>
-      <w:pPr>
-        <w:spacing w:after="0" w:line="240" w:lineRule="auto"/>
-        <w:rPr>
-          <w:sz w:val="24"/>
-          <w:szCs w:val="24"/>
-        </w:rPr>
-      </w:pPr>
-    </w:p>
-    <w:p>
-      <w:pPr>
-        <w:spacing w:after="0" w:line="240" w:lineRule="auto"/>
-        <w:rPr>
-          <w:sz w:val="24"/>
-          <w:szCs w:val="24"/>
-        </w:rPr>
-      </w:pPr>
-    </w:p>
-    <w:p>
-      <w:pPr>
-        <w:spacing w:after="0" w:line="240" w:lineRule="auto"/>
-        <w:rPr>
-          <w:sz w:val="24"/>
-          <w:szCs w:val="24"/>
-        </w:rPr>
-      </w:pPr>
-    </w:p>
-    <w:p>
-      <w:pPr>
-        <w:spacing w:after="0" w:line="240" w:lineRule="auto"/>
-        <w:rPr>
-          <w:sz w:val="24"/>
-          <w:szCs w:val="24"/>
-        </w:rPr>
-      </w:pPr>
-    </w:p>
-    <w:p>
-      <w:pPr>
-        <w:spacing w:after="0" w:line="240" w:lineRule="auto"/>
-        <w:rPr>
-          <w:sz w:val="24"/>
-          <w:szCs w:val="24"/>
-        </w:rPr>
-      </w:pPr>
-    </w:p>
-    <w:p>
-      <w:pPr>
-        <w:spacing w:after="0" w:line="240" w:lineRule="auto"/>
-        <w:rPr>
-          <w:sz w:val="24"/>
-          <w:szCs w:val="24"/>
-        </w:rPr>
-      </w:pPr>
-    </w:p>
-    <w:p>
-      <w:pPr>
-        <w:spacing w:after="0" w:line="240" w:lineRule="auto"/>
-        <w:rPr>
-          <w:sz w:val="24"/>
-          <w:szCs w:val="24"/>
-        </w:rPr>
-      </w:pPr>
-    </w:p>
-    <w:p>
-      <w:pPr>
-        <w:spacing w:after="0" w:line="240" w:lineRule="auto"/>
-        <w:rPr>
-          <w:sz w:val="24"/>
-          <w:szCs w:val="24"/>
-        </w:rPr>
-      </w:pPr>
-    </w:p>
-    <w:p>
-      <w:pPr>
-        <w:spacing w:after="0" w:line="240" w:lineRule="auto"/>
-        <w:rPr>
-          <w:sz w:val="24"/>
-          <w:szCs w:val="24"/>
-        </w:rPr>
-      </w:pPr>
-    </w:p>
-    <w:p>
-      <w:pPr>
-        <w:spacing w:after="0" w:line="240" w:lineRule="auto"/>
-        <w:rPr>
-          <w:sz w:val="24"/>
-          <w:szCs w:val="24"/>
-        </w:rPr>
-      </w:pPr>
-    </w:p>
-    <w:p>
-      <w:pPr>
-        <w:spacing w:after="0" w:line="240" w:lineRule="auto"/>
-        <w:rPr>
-          <w:sz w:val="24"/>
-          <w:szCs w:val="24"/>
-        </w:rPr>
-      </w:pPr>
-    </w:p>
-    <w:p>
-      <w:pPr>
-        <w:spacing w:after="0" w:line="240" w:lineRule="auto"/>
-        <w:rPr>
-          <w:sz w:val="24"/>
-          <w:szCs w:val="24"/>
-        </w:rPr>
-      </w:pPr>
-    </w:p>
-    <w:p>
-      <w:pPr>
-        <w:spacing w:after="0" w:line="240" w:lineRule="auto"/>
-        <w:rPr>
-          <w:sz w:val="24"/>
-          <w:szCs w:val="24"/>
-        </w:rPr>
-      </w:pPr>
-    </w:p>
-    <w:p>
-      <w:pPr>
-        <w:spacing w:after="0" w:line="240" w:lineRule="auto"/>
-        <w:rPr>
-          <w:sz w:val="24"/>
-          <w:szCs w:val="24"/>
-        </w:rPr>
-      </w:pPr>
-      <w:r>
-        <w:rPr>
-          <w:noProof/>
-          <w:sz w:val="24"/>
-          <w:szCs w:val="24"/>
-          <w:lang w:eastAsia="en-IN" w:bidi="gu-IN"/>
-        </w:rPr>
-        <mc:AlternateContent>
-          <mc:Choice Requires="wps">
-            <w:drawing>
-              <wp:anchor distT="0" distB="0" distL="114300" distR="114300" simplePos="0" relativeHeight="251683840" behindDoc="0" locked="0" layoutInCell="1" allowOverlap="1" wp14:anchorId="0476F302" wp14:editId="098B13BF">
-                <wp:simplePos x="0" y="0"/>
-                <wp:positionH relativeFrom="margin">
-                  <wp:posOffset>-7620</wp:posOffset>
-                </wp:positionH>
-                <wp:positionV relativeFrom="paragraph">
-                  <wp:posOffset>191135</wp:posOffset>
-                </wp:positionV>
-                <wp:extent cx="2987675" cy="2377440"/>
-                <wp:effectExtent l="0" t="0" r="22225" b="22860"/>
-                <wp:wrapNone/>
-                <wp:docPr id="4" name="Text Box 4"/>
-                <wp:cNvGraphicFramePr/>
-                <a:graphic xmlns:a="http://schemas.openxmlformats.org/drawingml/2006/main">
-                  <a:graphicData uri="http://schemas.microsoft.com/office/word/2010/wordprocessingShape">
-                    <wps:wsp>
-                      <wps:cNvSpPr txBox="1"/>
-                      <wps:spPr>
-                        <a:xfrm>
-                          <a:off x="0" y="0"/>
-                          <a:ext cx="2987675" cy="2377440"/>
-                        </a:xfrm>
-                        <a:prstGeom prst="rect">
-                          <a:avLst/>
-                        </a:prstGeom>
-                        <a:solidFill>
-                          <a:schemeClr val="lt1"/>
-                        </a:solidFill>
-                        <a:ln w="6350">
-                          <a:solidFill>
-                            <a:prstClr val="black"/>
-                          </a:solidFill>
-                        </a:ln>
-                      </wps:spPr>
-                      <wps:txbx>
-                        <w:txbxContent>
-                          <w:p>
-                            <w:pPr>
-                              <w:rPr>
-                                <w:lang w:val="en-US"/>
-                              </w:rPr>
-                            </w:pPr>
-                            <w:r>
-                              <w:rPr>
-                                <w:lang w:val="en-US"/>
-                              </w:rPr>
-                              <w:t>{{ photo7 }}</w:t>
-                            </w:r>
-                          </w:p>
-                        </w:txbxContent>
-                      </wps:txbx>
-                      <wps:bodyPr rot="0" spcFirstLastPara="0" vertOverflow="overflow" horzOverflow="overflow" vert="horz" wrap="square" lIns="91440" tIns="45720" rIns="91440" bIns="45720" numCol="1" spcCol="0" rtlCol="0" fromWordArt="0" anchor="t" anchorCtr="0" forceAA="0" compatLnSpc="1">
-                        <a:prstTxWarp prst="textNoShape">
-                          <a:avLst/>
-                        </a:prstTxWarp>
-                        <a:noAutofit/>
-                      </wps:bodyPr>
-                    </wps:wsp>
-                  </a:graphicData>
-                </a:graphic>
-                <wp14:sizeRelH relativeFrom="margin">
-                  <wp14:pctWidth>0</wp14:pctWidth>
-                </wp14:sizeRelH>
-                <wp14:sizeRelV relativeFrom="margin">
-                  <wp14:pctHeight>0</wp14:pctHeight>
-                </wp14:sizeRelV>
-              </wp:anchor>
-            </w:drawing>
-          </mc:Choice>
-          <mc:Fallback>
-            <w:pict>
-              <v:shape w14:anchorId="0476F302" id="Text Box 4" o:spid="_x0000_s1035" type="#_x0000_t202" style="position:absolute;margin-left:-.6pt;margin-top:15.05pt;width:235.25pt;height:187.2pt;z-index:251683840;visibility:visible;mso-wrap-style:square;mso-width-percent:0;mso-height-percent:0;mso-wrap-distance-left:9pt;mso-wrap-distance-top:0;mso-wrap-distance-right:9pt;mso-wrap-distance-bottom:0;mso-position-horizontal:absolute;mso-position-horizontal-relative:margin;mso-position-vertical:absolute;mso-position-vertical-relative:text;mso-width-percent:0;mso-height-percent:0;mso-width-relative:margin;mso-height-relative:margin;v-text-anchor:top" o:gfxdata="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" fillcolor="white [3201]" strokeweight=".5pt">
-                <v:textbox>
-                  <w:txbxContent>
-                    <w:p>
-                      <w:pPr>
-                        <w:rPr>
-                          <w:lang w:val="en-US"/>
-                        </w:rPr>
-                      </w:pPr>
-                      <w:r>
-                        <w:rPr>
-                          <w:lang w:val="en-US"/>
-                        </w:rPr>
-                        <w:t>{{ photo7 }}</w:t>
-                      </w:r>
-                    </w:p>
-                  </w:txbxContent>
-                </v:textbox>
-                <w10:wrap anchorx="margin"/>
-              </v:shape>
-            </w:pict>
-          </mc:Fallback>
-        </mc:AlternateContent>
-      </w:r>
-    </w:p>
-    <w:p>
-      <w:r>
-        <w:rPr>
-          <w:noProof/>
-          <w:sz w:val="24"/>
-          <w:szCs w:val="24"/>
-          <w:lang w:eastAsia="en-IN" w:bidi="gu-IN"/>
-        </w:rPr>
-        <mc:AlternateContent>
-          <mc:Choice Requires="wps">
-            <w:drawing>
-              <wp:anchor distT="0" distB="0" distL="114300" distR="114300" simplePos="0" relativeHeight="251685888" behindDoc="0" locked="0" layoutInCell="1" allowOverlap="1" wp14:anchorId="7679F979" wp14:editId="745EDBE7">
-                <wp:simplePos x="0" y="0"/>
-                <wp:positionH relativeFrom="margin">
-                  <wp:posOffset>3096895</wp:posOffset>
-                </wp:positionH>
-                <wp:positionV relativeFrom="paragraph">
-                  <wp:posOffset>5080</wp:posOffset>
-                </wp:positionV>
-                <wp:extent cx="2987675" cy="2377440"/>
-                <wp:effectExtent l="0" t="0" r="22225" b="22860"/>
-                <wp:wrapNone/>
-                <wp:docPr id="10" name="Text Box 10"/>
-                <wp:cNvGraphicFramePr/>
-                <a:graphic xmlns:a="http://schemas.openxmlformats.org/drawingml/2006/main">
-                  <a:graphicData uri="http://schemas.microsoft.com/office/word/2010/wordprocessingShape">
-                    <wps:wsp>
-                      <wps:cNvSpPr txBox="1"/>
-                      <wps:spPr>
-                        <a:xfrm>
-                          <a:off x="0" y="0"/>
-                          <a:ext cx="2987675" cy="2377440"/>
-                        </a:xfrm>
-                        <a:prstGeom prst="rect">
-                          <a:avLst/>
-                        </a:prstGeom>
-                        <a:solidFill>
-                          <a:schemeClr val="lt1"/>
-                        </a:solidFill>
-                        <a:ln w="6350">
-                          <a:solidFill>
-                            <a:prstClr val="black"/>
-                          </a:solidFill>
-                        </a:ln>
-                      </wps:spPr>
-                      <wps:txbx>
-                        <w:txbxContent>
-                          <w:p>
-                            <w:pPr>
-                              <w:rPr>
-                                <w:lang w:val="en-US"/>
-                              </w:rPr>
-                            </w:pPr>
-                            <w:r>
-                              <w:rPr>
-                                <w:lang w:val="en-US"/>
-                              </w:rPr>
-                              <w:t>{{ photo8 }}</w:t>
-                            </w:r>
-                          </w:p>
-                        </w:txbxContent>
-                      </wps:txbx>
-                      <wps:bodyPr rot="0" spcFirstLastPara="0" vertOverflow="overflow" horzOverflow="overflow" vert="horz" wrap="square" lIns="91440" tIns="45720" rIns="91440" bIns="45720" numCol="1" spcCol="0" rtlCol="0" fromWordArt="0" anchor="t" anchorCtr="0" forceAA="0" compatLnSpc="1">
-                        <a:prstTxWarp prst="textNoShape">
-                          <a:avLst/>
-                        </a:prstTxWarp>
-                        <a:noAutofit/>
-                      </wps:bodyPr>
-                    </wps:wsp>
-                  </a:graphicData>
-                </a:graphic>
-                <wp14:sizeRelH relativeFrom="margin">
-                  <wp14:pctWidth>0</wp14:pctWidth>
-                </wp14:sizeRelH>
-                <wp14:sizeRelV relativeFrom="margin">
-                  <wp14:pctHeight>0</wp14:pctHeight>
-                </wp14:sizeRelV>
-              </wp:anchor>
-            </w:drawing>
-          </mc:Choice>
-          <mc:Fallback>
-            <w:pict>
-              <v:shape w14:anchorId="7679F979" id="Text Box 10" o:spid="_x0000_s1036" type="#_x0000_t202" style="position:absolute;margin-left:243.85pt;margin-top:.4pt;width:235.25pt;height:187.2pt;z-index:251685888;visibility:visible;mso-wrap-style:square;mso-width-percent:0;mso-height-percent:0;mso-wrap-distance-left:9pt;mso-wrap-distance-top:0;mso-wrap-distance-right:9pt;mso-wrap-distance-bottom:0;mso-position-horizontal:absolute;mso-position-horizontal-relative:margin;mso-position-vertical:absolute;mso-position-vertical-relative:text;mso-width-percent:0;mso-height-percent:0;mso-width-relative:margin;mso-height-relative:margin;v-text-anchor:top" o:gfxdata="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" fillcolor="white [3201]" strokeweight=".5pt">
-                <v:textbox>
-                  <w:txbxContent>
-                    <w:p>
-                      <w:pPr>
-                        <w:rPr>
-                          <w:lang w:val="en-US"/>
-                        </w:rPr>
-                      </w:pPr>
-                      <w:r>
-                        <w:rPr>
-                          <w:lang w:val="en-US"/>
-                        </w:rPr>
-                        <w:t>{{ photo8 }}</w:t>
-                      </w:r>
-                    </w:p>
-                  </w:txbxContent>
-                </v:textbox>
-                <w10:wrap anchorx="margin"/>
-              </v:shape>
-            </w:pict>
-          </mc:Fallback>
-        </mc:AlternateContent>
-      </w:r>
-    </w:p>
-    <w:p/>
-    <w:p/>
-    <w:p/>
-    <w:p/>
-    <w:p/>
-    <w:p/>
-    <w:p/>
-    <w:p>
-      <w:r>
-        <w:rPr>
-          <w:noProof/>
-          <w:sz w:val="24"/>
-          <w:szCs w:val="24"/>
-          <w:lang w:eastAsia="en-IN" w:bidi="gu-IN"/>
-        </w:rPr>
-        <mc:AlternateContent>
-          <mc:Choice Requires="wps">
-            <w:drawing>
-              <wp:anchor distT="0" distB="0" distL="114300" distR="114300" simplePos="0" relativeHeight="251688960" behindDoc="0" locked="0" layoutInCell="1" allowOverlap="1" wp14:anchorId="6694A136" wp14:editId="2C1B8FBA">
-                <wp:simplePos x="0" y="0"/>
-                <wp:positionH relativeFrom="margin">
-                  <wp:posOffset>3096895</wp:posOffset>
-                </wp:positionH>
-                <wp:positionV relativeFrom="paragraph">
-                  <wp:posOffset>227330</wp:posOffset>
-                </wp:positionV>
-                <wp:extent cx="2987675" cy="2712720"/>
-                <wp:effectExtent l="0" t="0" r="22225" b="11430"/>
-                <wp:wrapNone/>
-                <wp:docPr id="12" name="Text Box 12"/>
-                <wp:cNvGraphicFramePr/>
-                <a:graphic xmlns:a="http://schemas.openxmlformats.org/drawingml/2006/main">
-                  <a:graphicData uri="http://schemas.microsoft.com/office/word/2010/wordprocessingShape">
-                    <wps:wsp>
-                      <wps:cNvSpPr txBox="1"/>
-                      <wps:spPr>
-                        <a:xfrm>
-                          <a:off x="0" y="0"/>
-                          <a:ext cx="2987675" cy="2712720"/>
-                        </a:xfrm>
-                        <a:prstGeom prst="rect">
-                          <a:avLst/>
-                        </a:prstGeom>
-                        <a:solidFill>
-                          <a:schemeClr val="lt1"/>
-                        </a:solidFill>
-                        <a:ln w="6350">
-                          <a:solidFill>
-                            <a:prstClr val="black"/>
-                          </a:solidFill>
-                        </a:ln>
-                      </wps:spPr>
-                      <wps:txbx>
-                        <w:txbxContent>
-                          <w:p>
-                            <w:pPr>
-                              <w:rPr>
-                                <w:lang w:val="en-US"/>
-                              </w:rPr>
-                            </w:pPr>
-                            <w:r>
-                              <w:rPr>
-                                <w:lang w:val="en-US"/>
-                              </w:rPr>
-                              <w:t>{{ photo10 }}</w:t>
-                            </w:r>
-                          </w:p>
-                        </w:txbxContent>
-                      </wps:txbx>
-                      <wps:bodyPr rot="0" spcFirstLastPara="0" vertOverflow="overflow" horzOverflow="overflow" vert="horz" wrap="square" lIns="91440" tIns="45720" rIns="91440" bIns="45720" numCol="1" spcCol="0" rtlCol="0" fromWordArt="0" anchor="t" anchorCtr="0" forceAA="0" compatLnSpc="1">
-                        <a:prstTxWarp prst="textNoShape">
-                          <a:avLst/>
-                        </a:prstTxWarp>
-                        <a:noAutofit/>
-                      </wps:bodyPr>
-                    </wps:wsp>
-                  </a:graphicData>
-                </a:graphic>
-                <wp14:sizeRelH relativeFrom="margin">
-                  <wp14:pctWidth>0</wp14:pctWidth>
-                </wp14:sizeRelH>
-                <wp14:sizeRelV relativeFrom="margin">
-                  <wp14:pctHeight>0</wp14:pctHeight>
-                </wp14:sizeRelV>
-              </wp:anchor>
-            </w:drawing>
-          </mc:Choice>
-          <mc:Fallback>
-            <w:pict>
-              <v:shape w14:anchorId="6694A136" id="Text Box 12" o:spid="_x0000_s1037" type="#_x0000_t202" style="position:absolute;margin-left:243.85pt;margin-top:17.9pt;width:235.25pt;height:213.6pt;z-index:251688960;visibility:visible;mso-wrap-style:square;mso-width-percent:0;mso-height-percent:0;mso-wrap-distance-left:9pt;mso-wrap-distance-top:0;mso-wrap-distance-right:9pt;mso-wrap-distance-bottom:0;mso-position-horizontal:absolute;mso-position-horizontal-relative:margin;mso-position-vertical:absolute;mso-position-vertical-relative:text;mso-width-percent:0;mso-height-percent:0;mso-width-relative:margin;mso-height-relative:margin;v-text-anchor:top" o:gfxdata="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" fillcolor="white [3201]" strokeweight=".5pt">
-                <v:textbox>
-                  <w:txbxContent>
-                    <w:p>
-                      <w:pPr>
-                        <w:rPr>
-                          <w:lang w:val="en-US"/>
-                        </w:rPr>
-                      </w:pPr>
-                      <w:r>
-                        <w:rPr>
-                          <w:lang w:val="en-US"/>
-                        </w:rPr>
-                        <w:t>{{ photo10 }}</w:t>
-                      </w:r>
-                    </w:p>
-                  </w:txbxContent>
-                </v:textbox>
-                <w10:wrap anchorx="margin"/>
-              </v:shape>
-            </w:pict>
-          </mc:Fallback>
-        </mc:AlternateContent>
-      </w:r>
-      <w:r>
-        <w:rPr>
-          <w:noProof/>
-          <w:sz w:val="24"/>
-          <w:szCs w:val="24"/>
-          <w:lang w:eastAsia="en-IN" w:bidi="gu-IN"/>
-        </w:rPr>
-        <mc:AlternateContent>
-          <mc:Choice Requires="wps">
-            <w:drawing>
-              <wp:anchor distT="0" distB="0" distL="114300" distR="114300" simplePos="0" relativeHeight="251687936" behindDoc="0" locked="0" layoutInCell="1" allowOverlap="1" wp14:anchorId="2D6090BC" wp14:editId="204985AB">
-                <wp:simplePos x="0" y="0"/>
-                <wp:positionH relativeFrom="margin">
-                  <wp:posOffset>-7620</wp:posOffset>
-                </wp:positionH>
-                <wp:positionV relativeFrom="paragraph">
-                  <wp:posOffset>227330</wp:posOffset>
-                </wp:positionV>
-                <wp:extent cx="2987675" cy="2705100"/>
-                <wp:effectExtent l="0" t="0" r="22225" b="19050"/>
-                <wp:wrapNone/>
-                <wp:docPr id="11" name="Text Box 11"/>
-                <wp:cNvGraphicFramePr/>
-                <a:graphic xmlns:a="http://schemas.openxmlformats.org/drawingml/2006/main">
-                  <a:graphicData uri="http://schemas.microsoft.com/office/word/2010/wordprocessingShape">
-                    <wps:wsp>
-                      <wps:cNvSpPr txBox="1"/>
-                      <wps:spPr>
-                        <a:xfrm>
-                          <a:off x="0" y="0"/>
-                          <a:ext cx="2987675" cy="2705100"/>
-                        </a:xfrm>
-                        <a:prstGeom prst="rect">
-                          <a:avLst/>
-                        </a:prstGeom>
-                        <a:solidFill>
-                          <a:schemeClr val="lt1"/>
-                        </a:solidFill>
-                        <a:ln w="6350">
-                          <a:solidFill>
-                            <a:prstClr val="black"/>
-                          </a:solidFill>
-                        </a:ln>
-                      </wps:spPr>
-                      <wps:txbx>
-                        <w:txbxContent>
-                          <w:p>
-                            <w:pPr>
-                              <w:rPr>
-                                <w:lang w:val="en-US"/>
-                              </w:rPr>
-                            </w:pPr>
-                            <w:r>
-                              <w:rPr>
-                                <w:lang w:val="en-US"/>
-                              </w:rPr>
-                              <w:t>{{ photo9 }}</w:t>
-                            </w:r>
-                          </w:p>
-                        </w:txbxContent>
-                      </wps:txbx>
-                      <wps:bodyPr rot="0" spcFirstLastPara="0" vertOverflow="overflow" horzOverflow="overflow" vert="horz" wrap="square" lIns="91440" tIns="45720" rIns="91440" bIns="45720" numCol="1" spcCol="0" rtlCol="0" fromWordArt="0" anchor="t" anchorCtr="0" forceAA="0" compatLnSpc="1">
-                        <a:prstTxWarp prst="textNoShape">
-                          <a:avLst/>
-                        </a:prstTxWarp>
-                        <a:noAutofit/>
-                      </wps:bodyPr>
-                    </wps:wsp>
-                  </a:graphicData>
-                </a:graphic>
-                <wp14:sizeRelH relativeFrom="margin">
-                  <wp14:pctWidth>0</wp14:pctWidth>
-                </wp14:sizeRelH>
-                <wp14:sizeRelV relativeFrom="margin">
-                  <wp14:pctHeight>0</wp14:pctHeight>
-                </wp14:sizeRelV>
-              </wp:anchor>
-            </w:drawing>
-          </mc:Choice>
-          <mc:Fallback>
-            <w:pict>
-              <v:shape w14:anchorId="2D6090BC" id="Text Box 11" o:spid="_x0000_s1038" type="#_x0000_t202" style="position:absolute;margin-left:-.6pt;margin-top:17.9pt;width:235.25pt;height:213pt;z-index:251687936;visibility:visible;mso-wrap-style:square;mso-width-percent:0;mso-height-percent:0;mso-wrap-distance-left:9pt;mso-wrap-distance-top:0;mso-wrap-distance-right:9pt;mso-wrap-distance-bottom:0;mso-position-horizontal:absolute;mso-position-horizontal-relative:margin;mso-position-vertical:absolute;mso-position-vertical-relative:text;mso-width-percent:0;mso-height-percent:0;mso-width-relative:margin;mso-height-relative:margin;v-text-anchor:top" o:gfxdata="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" fillcolor="white [3201]" strokeweight=".5pt">
-                <v:textbox>
-                  <w:txbxContent>
-                    <w:p>
-                      <w:pPr>
-                        <w:rPr>
-                          <w:lang w:val="en-US"/>
-                        </w:rPr>
-                      </w:pPr>
-                      <w:r>
-                        <w:rPr>
-                          <w:lang w:val="en-US"/>
-                        </w:rPr>
-                        <w:t>{{ photo9 }}</w:t>
-                      </w:r>
-                    </w:p>
-                  </w:txbxContent>
-                </v:textbox>
-                <w10:wrap anchorx="margin"/>
-              </v:shape>
-            </w:pict>
-          </mc:Fallback>
-        </mc:AlternateContent>
-      </w:r>
-    </w:p>
-    <w:p>
-      <w:r>
-        <w:t>M</w:t>
-      </w:r>
-    </w:p>
-    <w:p/>
-    <w:p/>
-    <w:p/>
-    <w:p/>
-    <w:p/>
-    <w:p/>
-    <w:p/>
-    <w:p/>
     <w:sectPr>
       <w:headerReference w:type="default" r:id="rId8"/>
       <w:footerReference w:type="default" r:id="rId9"/>
@@ -8375,7 +8228,16 @@
         <w:bCs/>
       </w:rPr>
       <w:tab/>
-      <w:t xml:space="preserve">              </w:t>
+      <w:t xml:space="preserve">           </w:t>
+    </w:r>
+    <w:proofErr w:type="gramStart"/>
+    <w:r>
+      <w:rPr>
+        <w:rFonts w:asciiTheme="majorHAnsi" w:hAnsiTheme="majorHAnsi" w:cstheme="majorHAnsi"/>
+        <w:b/>
+        <w:bCs/>
+      </w:rPr>
+      <w:t xml:space="preserve">   </w:t>
     </w:r>
     <w:r>
       <w:rPr>
@@ -8388,6 +8250,7 @@
       </w:rPr>
       <w:t>(</w:t>
     </w:r>
+    <w:proofErr w:type="gramEnd"/>
     <w:r>
       <w:rPr>
         <w:rFonts w:ascii="Segoe UI Symbol" w:hAnsi="Segoe UI Symbol" w:cs="Segoe UI Symbol"/>

</xml_diff>

<commit_message>
added a line in conclusion
</commit_message>
<xml_diff>
--- a/template.docx
+++ b/template.docx
@@ -5047,6 +5047,25 @@
               <w:t>The above Cattle Claim has been verified by me and all the relevant papers/documents in this regard are submitted herewith for your suitable order.</w:t>
             </w:r>
           </w:p>
+          <w:p>
+            <w:pPr>
+              <w:pStyle w:val="NormalWeb"/>
+              <w:numPr>
+                <w:ilvl w:val="0"/>
+                <w:numId w:val="2"/>
+              </w:numPr>
+              <w:jc w:val="both"/>
+              <w:rPr>
+                <w:rFonts w:asciiTheme="majorHAnsi" w:hAnsiTheme="majorHAnsi" w:cstheme="majorHAnsi"/>
+              </w:rPr>
+            </w:pPr>
+            <w:r>
+              <w:rPr>
+                <w:rFonts w:asciiTheme="majorHAnsi" w:hAnsiTheme="majorHAnsi" w:cstheme="majorHAnsi"/>
+              </w:rPr>
+              <w:t>The above Cattle Claim has been verified by me and all the relevant papers/documents in this regard are submitted herewith for your suitable order.</w:t>
+            </w:r>
+          </w:p>
         </w:tc>
       </w:tr>
     </w:tbl>
@@ -5201,6 +5220,24 @@
         <w:tab/>
         <w:t xml:space="preserve">                       Yours Truly,</w:t>
       </w:r>
+    </w:p>
+    <w:p>
+      <w:pPr>
+        <w:spacing w:after="0" w:line="240" w:lineRule="auto"/>
+        <w:rPr>
+          <w:sz w:val="24"/>
+          <w:szCs w:val="24"/>
+        </w:rPr>
+      </w:pPr>
+    </w:p>
+    <w:p>
+      <w:pPr>
+        <w:spacing w:after="0" w:line="240" w:lineRule="auto"/>
+        <w:rPr>
+          <w:sz w:val="24"/>
+          <w:szCs w:val="24"/>
+        </w:rPr>
+      </w:pPr>
     </w:p>
     <w:p>
       <w:pPr>
@@ -6285,7 +6322,6 @@
                 <w:szCs w:val="24"/>
                 <w:lang w:eastAsia="en-IN" w:bidi="gu-IN"/>
               </w:rPr>
-              <w:lastRenderedPageBreak/>
               <mc:AlternateContent>
                 <mc:Choice Requires="wps">
                   <w:drawing>

</xml_diff>

<commit_message>
added photos in word
</commit_message>
<xml_diff>
--- a/template.docx
+++ b/template.docx
@@ -771,8 +771,6 @@
             </w:r>
           </w:p>
         </w:tc>
-        <w:bookmarkStart w:id="0" w:name="_GoBack"/>
-        <w:bookmarkEnd w:id="0"/>
       </w:tr>
       <w:tr>
         <w:trPr>
@@ -1189,13 +1187,15 @@
             <w:pPr>
               <w:spacing w:line="276" w:lineRule="auto"/>
               <w:rPr>
-                <w:sz w:val="24"/>
+                <w:b/>
+                <w:sz w:val="28"/>
                 <w:szCs w:val="26"/>
               </w:rPr>
             </w:pPr>
             <w:r>
               <w:rPr>
-                <w:sz w:val="24"/>
+                <w:b/>
+                <w:sz w:val="28"/>
                 <w:szCs w:val="26"/>
               </w:rPr>
               <w:t xml:space="preserve">{{ </w:t>
@@ -1203,7 +1203,8 @@
             <w:proofErr w:type="spellStart"/>
             <w:r>
               <w:rPr>
-                <w:sz w:val="24"/>
+                <w:b/>
+                <w:sz w:val="28"/>
                 <w:szCs w:val="26"/>
               </w:rPr>
               <w:t>ifsccode</w:t>
@@ -1211,7 +1212,8 @@
             <w:proofErr w:type="spellEnd"/>
             <w:r>
               <w:rPr>
-                <w:sz w:val="24"/>
+                <w:b/>
+                <w:sz w:val="28"/>
                 <w:szCs w:val="26"/>
               </w:rPr>
               <w:t xml:space="preserve"> }}</w:t>
@@ -1257,24 +1259,27 @@
             </w:pPr>
             <w:r>
               <w:rPr>
-                <w:sz w:val="24"/>
-                <w:szCs w:val="24"/>
+                <w:b/>
+                <w:sz w:val="28"/>
+                <w:szCs w:val="26"/>
               </w:rPr>
               <w:t xml:space="preserve">{{ </w:t>
             </w:r>
             <w:proofErr w:type="spellStart"/>
             <w:r>
               <w:rPr>
-                <w:sz w:val="24"/>
-                <w:szCs w:val="24"/>
+                <w:b/>
+                <w:sz w:val="28"/>
+                <w:szCs w:val="26"/>
               </w:rPr>
               <w:t>accountnumber</w:t>
             </w:r>
             <w:proofErr w:type="spellEnd"/>
             <w:r>
               <w:rPr>
-                <w:sz w:val="24"/>
-                <w:szCs w:val="24"/>
+                <w:b/>
+                <w:sz w:val="28"/>
+                <w:szCs w:val="26"/>
               </w:rPr>
               <w:t xml:space="preserve"> }}</w:t>
             </w:r>
@@ -3520,13 +3525,13 @@
             <w:pPr>
               <w:jc w:val="center"/>
               <w:rPr>
-                <w:sz w:val="24"/>
-                <w:szCs w:val="24"/>
-              </w:rPr>
-            </w:pPr>
-            <w:r>
-              <w:rPr>
-                <w:sz w:val="24"/>
+                <w:sz w:val="32"/>
+                <w:szCs w:val="24"/>
+              </w:rPr>
+            </w:pPr>
+            <w:r>
+              <w:rPr>
+                <w:sz w:val="32"/>
                 <w:szCs w:val="24"/>
               </w:rPr>
               <w:t xml:space="preserve">{{ </w:t>
@@ -3534,7 +3539,7 @@
             <w:proofErr w:type="spellStart"/>
             <w:r>
               <w:rPr>
-                <w:sz w:val="24"/>
+                <w:sz w:val="32"/>
                 <w:szCs w:val="24"/>
               </w:rPr>
               <w:t>tagnumber</w:t>
@@ -3542,7 +3547,7 @@
             <w:proofErr w:type="spellEnd"/>
             <w:r>
               <w:rPr>
-                <w:sz w:val="24"/>
+                <w:sz w:val="32"/>
                 <w:szCs w:val="24"/>
               </w:rPr>
               <w:t xml:space="preserve"> }}</w:t>
@@ -3558,13 +3563,13 @@
             <w:pPr>
               <w:jc w:val="center"/>
               <w:rPr>
-                <w:sz w:val="24"/>
-                <w:szCs w:val="24"/>
-              </w:rPr>
-            </w:pPr>
-            <w:r>
-              <w:rPr>
-                <w:sz w:val="24"/>
+                <w:sz w:val="32"/>
+                <w:szCs w:val="24"/>
+              </w:rPr>
+            </w:pPr>
+            <w:r>
+              <w:rPr>
+                <w:sz w:val="32"/>
                 <w:szCs w:val="24"/>
               </w:rPr>
               <w:t>“{{disease}}”</w:t>
@@ -3903,7 +3908,7 @@
           </w:tcPr>
           <w:p>
             <w:pPr>
-              <w:spacing w:line="240" w:lineRule="auto"/>
+              <w:spacing w:after="0" w:line="240" w:lineRule="auto"/>
               <w:jc w:val="center"/>
               <w:rPr>
                 <w:sz w:val="24"/>
@@ -3912,29 +3917,11 @@
             </w:pPr>
             <w:r>
               <w:rPr>
-                <w:rFonts w:ascii="Wingdings" w:eastAsia="Wingdings" w:hAnsi="Wingdings" w:cs="Wingdings"/>
-                <w:b/>
-                <w:sz w:val="40"/>
-                <w:szCs w:val="40"/>
+                <w:b/>
+                <w:sz w:val="30"/>
+                <w:szCs w:val="30"/>
               </w:rPr>
               <w:lastRenderedPageBreak/>
-              <w:t>🖎</w:t>
-            </w:r>
-            <w:r>
-              <w:rPr>
-                <w:rFonts w:ascii="Book Antiqua" w:eastAsia="Book Antiqua" w:hAnsi="Book Antiqua" w:cs="Book Antiqua"/>
-                <w:b/>
-                <w:sz w:val="40"/>
-                <w:szCs w:val="40"/>
-              </w:rPr>
-              <w:t xml:space="preserve"> </w:t>
-            </w:r>
-            <w:r>
-              <w:rPr>
-                <w:b/>
-                <w:sz w:val="24"/>
-                <w:szCs w:val="24"/>
-              </w:rPr>
               <w:t>Investigator's Remarks / Opinion</w:t>
             </w:r>
           </w:p>
@@ -4562,6 +4549,47 @@
                 <w:szCs w:val="24"/>
               </w:rPr>
               <w:t>, and the claim falls within the coverage period.</w:t>
+            </w:r>
+          </w:p>
+          <w:p>
+            <w:pPr>
+              <w:numPr>
+                <w:ilvl w:val="0"/>
+                <w:numId w:val="2"/>
+              </w:numPr>
+              <w:spacing w:after="160"/>
+              <w:jc w:val="both"/>
+              <w:rPr>
+                <w:color w:val="000000"/>
+                <w:sz w:val="24"/>
+                <w:szCs w:val="24"/>
+              </w:rPr>
+            </w:pPr>
+            <w:r>
+              <w:rPr>
+                <w:color w:val="000000"/>
+                <w:sz w:val="24"/>
+                <w:szCs w:val="24"/>
+              </w:rPr>
+              <w:t xml:space="preserve">As per my investigation, I found that the case is seems to </w:t>
+            </w:r>
+            <w:r>
+              <w:rPr>
+                <w:b/>
+                <w:color w:val="000000"/>
+                <w:sz w:val="24"/>
+                <w:szCs w:val="24"/>
+                <w:u w:val="single"/>
+              </w:rPr>
+              <w:t>be genuine and payable</w:t>
+            </w:r>
+            <w:r>
+              <w:rPr>
+                <w:color w:val="000000"/>
+                <w:sz w:val="24"/>
+                <w:szCs w:val="24"/>
+              </w:rPr>
+              <w:t xml:space="preserve"> as per Insurance Policy Conditions &amp; Norms.</w:t>
             </w:r>
           </w:p>
           <w:p>
@@ -4654,6 +4682,8 @@
           <w:szCs w:val="24"/>
         </w:rPr>
       </w:pPr>
+      <w:bookmarkStart w:id="0" w:name="_GoBack"/>
+      <w:bookmarkEnd w:id="0"/>
     </w:p>
     <w:p>
       <w:pPr>
@@ -4743,24 +4773,6 @@
         <w:tab/>
         <w:t xml:space="preserve">                       Yours Truly,</w:t>
       </w:r>
-    </w:p>
-    <w:p>
-      <w:pPr>
-        <w:spacing w:after="0" w:line="240" w:lineRule="auto"/>
-        <w:rPr>
-          <w:sz w:val="24"/>
-          <w:szCs w:val="24"/>
-        </w:rPr>
-      </w:pPr>
-    </w:p>
-    <w:p>
-      <w:pPr>
-        <w:spacing w:after="0" w:line="240" w:lineRule="auto"/>
-        <w:rPr>
-          <w:sz w:val="24"/>
-          <w:szCs w:val="24"/>
-        </w:rPr>
-      </w:pPr>
     </w:p>
     <w:p>
       <w:pPr>
@@ -5038,12 +5050,14 @@
               <w:rPr>
                 <w:rFonts w:ascii="Cambria Math" w:eastAsia="Cambria Math" w:hAnsi="Cambria Math" w:cs="Cambria Math"/>
                 <w:b/>
+                <w:sz w:val="24"/>
               </w:rPr>
             </w:pPr>
             <w:r>
               <w:rPr>
                 <w:rFonts w:ascii="Cambria Math" w:eastAsia="Cambria Math" w:hAnsi="Cambria Math" w:cs="Cambria Math"/>
                 <w:b/>
+                <w:sz w:val="24"/>
               </w:rPr>
               <w:t>1</w:t>
             </w:r>
@@ -5062,14 +5076,14 @@
               <w:jc w:val="both"/>
               <w:rPr>
                 <w:rFonts w:ascii="Candara" w:eastAsia="Candara" w:hAnsi="Candara" w:cs="Candara"/>
-                <w:sz w:val="20"/>
+                <w:sz w:val="24"/>
                 <w:szCs w:val="20"/>
               </w:rPr>
             </w:pPr>
             <w:r>
               <w:rPr>
                 <w:rFonts w:ascii="Candara" w:eastAsia="Candara" w:hAnsi="Candara" w:cs="Candara"/>
-                <w:sz w:val="20"/>
+                <w:sz w:val="24"/>
                 <w:szCs w:val="20"/>
               </w:rPr>
               <w:t>Original TAG</w:t>
@@ -5090,12 +5104,14 @@
               <w:rPr>
                 <w:rFonts w:ascii="Cambria Math" w:eastAsia="Cambria Math" w:hAnsi="Cambria Math" w:cs="Cambria Math"/>
                 <w:b/>
+                <w:sz w:val="24"/>
               </w:rPr>
             </w:pPr>
             <w:r>
               <w:rPr>
                 <w:rFonts w:ascii="Cambria Math" w:eastAsia="Cambria Math" w:hAnsi="Cambria Math" w:cs="Cambria Math"/>
                 <w:b/>
+                <w:sz w:val="24"/>
               </w:rPr>
               <w:t>2</w:t>
             </w:r>
@@ -5114,14 +5130,14 @@
               <w:jc w:val="both"/>
               <w:rPr>
                 <w:rFonts w:ascii="Candara" w:eastAsia="Candara" w:hAnsi="Candara" w:cs="Candara"/>
-                <w:sz w:val="20"/>
+                <w:sz w:val="24"/>
                 <w:szCs w:val="20"/>
               </w:rPr>
             </w:pPr>
             <w:r>
               <w:rPr>
                 <w:rFonts w:ascii="Candara" w:eastAsia="Candara" w:hAnsi="Candara" w:cs="Candara"/>
-                <w:sz w:val="20"/>
+                <w:sz w:val="24"/>
                 <w:szCs w:val="20"/>
               </w:rPr>
               <w:t>Photographs Sheet (Original)</w:t>
@@ -5148,12 +5164,14 @@
               <w:rPr>
                 <w:rFonts w:ascii="Cambria Math" w:eastAsia="Cambria Math" w:hAnsi="Cambria Math" w:cs="Cambria Math"/>
                 <w:b/>
+                <w:sz w:val="24"/>
               </w:rPr>
             </w:pPr>
             <w:r>
               <w:rPr>
                 <w:rFonts w:ascii="Cambria Math" w:eastAsia="Cambria Math" w:hAnsi="Cambria Math" w:cs="Cambria Math"/>
                 <w:b/>
+                <w:sz w:val="24"/>
               </w:rPr>
               <w:t>3</w:t>
             </w:r>
@@ -5172,14 +5190,14 @@
               <w:jc w:val="both"/>
               <w:rPr>
                 <w:rFonts w:ascii="Candara" w:eastAsia="Candara" w:hAnsi="Candara" w:cs="Candara"/>
-                <w:sz w:val="20"/>
+                <w:sz w:val="24"/>
                 <w:szCs w:val="20"/>
               </w:rPr>
             </w:pPr>
             <w:r>
               <w:rPr>
                 <w:rFonts w:ascii="Candara" w:eastAsia="Candara" w:hAnsi="Candara" w:cs="Candara"/>
-                <w:sz w:val="20"/>
+                <w:sz w:val="24"/>
                 <w:szCs w:val="20"/>
               </w:rPr>
               <w:t>Statements of Cattle Owner (Original)</w:t>
@@ -5200,12 +5218,14 @@
               <w:rPr>
                 <w:rFonts w:ascii="Cambria Math" w:eastAsia="Cambria Math" w:hAnsi="Cambria Math" w:cs="Cambria Math"/>
                 <w:b/>
+                <w:sz w:val="24"/>
               </w:rPr>
             </w:pPr>
             <w:r>
               <w:rPr>
                 <w:rFonts w:ascii="Cambria Math" w:eastAsia="Cambria Math" w:hAnsi="Cambria Math" w:cs="Cambria Math"/>
                 <w:b/>
+                <w:sz w:val="24"/>
               </w:rPr>
               <w:t>4</w:t>
             </w:r>
@@ -5224,14 +5244,14 @@
               <w:jc w:val="both"/>
               <w:rPr>
                 <w:rFonts w:ascii="Candara" w:eastAsia="Candara" w:hAnsi="Candara" w:cs="Candara"/>
-                <w:sz w:val="20"/>
+                <w:sz w:val="24"/>
                 <w:szCs w:val="20"/>
               </w:rPr>
             </w:pPr>
             <w:r>
               <w:rPr>
                 <w:rFonts w:ascii="Candara" w:eastAsia="Candara" w:hAnsi="Candara" w:cs="Candara"/>
-                <w:sz w:val="20"/>
+                <w:sz w:val="24"/>
                 <w:szCs w:val="20"/>
               </w:rPr>
               <w:t>Live Photo Compare Photographs</w:t>
@@ -5258,12 +5278,14 @@
               <w:rPr>
                 <w:rFonts w:ascii="Cambria Math" w:eastAsia="Cambria Math" w:hAnsi="Cambria Math" w:cs="Cambria Math"/>
                 <w:b/>
+                <w:sz w:val="24"/>
               </w:rPr>
             </w:pPr>
             <w:r>
               <w:rPr>
                 <w:rFonts w:ascii="Cambria Math" w:eastAsia="Cambria Math" w:hAnsi="Cambria Math" w:cs="Cambria Math"/>
                 <w:b/>
+                <w:sz w:val="24"/>
               </w:rPr>
               <w:t>5</w:t>
             </w:r>
@@ -5282,14 +5304,14 @@
               <w:jc w:val="both"/>
               <w:rPr>
                 <w:rFonts w:ascii="Candara" w:eastAsia="Candara" w:hAnsi="Candara" w:cs="Candara"/>
-                <w:sz w:val="20"/>
+                <w:sz w:val="24"/>
                 <w:szCs w:val="20"/>
               </w:rPr>
             </w:pPr>
             <w:r>
               <w:rPr>
                 <w:rFonts w:ascii="Candara" w:eastAsia="Candara" w:hAnsi="Candara" w:cs="Candara"/>
-                <w:sz w:val="20"/>
+                <w:sz w:val="24"/>
                 <w:szCs w:val="20"/>
               </w:rPr>
               <w:t>Original Claim Form</w:t>
@@ -5310,12 +5332,14 @@
               <w:rPr>
                 <w:rFonts w:ascii="Cambria Math" w:eastAsia="Cambria Math" w:hAnsi="Cambria Math" w:cs="Cambria Math"/>
                 <w:b/>
+                <w:sz w:val="24"/>
               </w:rPr>
             </w:pPr>
             <w:r>
               <w:rPr>
                 <w:rFonts w:ascii="Cambria Math" w:eastAsia="Cambria Math" w:hAnsi="Cambria Math" w:cs="Cambria Math"/>
                 <w:b/>
+                <w:sz w:val="24"/>
               </w:rPr>
               <w:t>6</w:t>
             </w:r>
@@ -5334,7 +5358,7 @@
               <w:jc w:val="both"/>
               <w:rPr>
                 <w:rFonts w:ascii="Candara" w:eastAsia="Candara" w:hAnsi="Candara" w:cs="Candara"/>
-                <w:sz w:val="20"/>
+                <w:sz w:val="24"/>
                 <w:szCs w:val="20"/>
               </w:rPr>
             </w:pPr>
@@ -5342,7 +5366,7 @@
             <w:r>
               <w:rPr>
                 <w:rFonts w:ascii="Candara" w:eastAsia="Candara" w:hAnsi="Candara" w:cs="Candara"/>
-                <w:sz w:val="20"/>
+                <w:sz w:val="24"/>
                 <w:szCs w:val="20"/>
               </w:rPr>
               <w:t>Dudhmandali</w:t>
@@ -5351,7 +5375,7 @@
             <w:r>
               <w:rPr>
                 <w:rFonts w:ascii="Candara" w:eastAsia="Candara" w:hAnsi="Candara" w:cs="Candara"/>
-                <w:sz w:val="20"/>
+                <w:sz w:val="24"/>
                 <w:szCs w:val="20"/>
               </w:rPr>
               <w:t>,&amp; Butcher Certificate (Original)</w:t>
@@ -5378,12 +5402,14 @@
               <w:rPr>
                 <w:rFonts w:ascii="Cambria Math" w:eastAsia="Cambria Math" w:hAnsi="Cambria Math" w:cs="Cambria Math"/>
                 <w:b/>
+                <w:sz w:val="24"/>
               </w:rPr>
             </w:pPr>
             <w:r>
               <w:rPr>
                 <w:rFonts w:ascii="Cambria Math" w:eastAsia="Cambria Math" w:hAnsi="Cambria Math" w:cs="Cambria Math"/>
                 <w:b/>
+                <w:sz w:val="24"/>
               </w:rPr>
               <w:t>7</w:t>
             </w:r>
@@ -5402,7 +5428,7 @@
               <w:jc w:val="both"/>
               <w:rPr>
                 <w:rFonts w:ascii="Candara" w:eastAsia="Candara" w:hAnsi="Candara" w:cs="Candara"/>
-                <w:sz w:val="20"/>
+                <w:sz w:val="24"/>
                 <w:szCs w:val="20"/>
               </w:rPr>
             </w:pPr>
@@ -5410,7 +5436,7 @@
             <w:r>
               <w:rPr>
                 <w:rFonts w:ascii="Candara" w:eastAsia="Candara" w:hAnsi="Candara" w:cs="Candara"/>
-                <w:sz w:val="20"/>
+                <w:sz w:val="24"/>
                 <w:szCs w:val="20"/>
               </w:rPr>
               <w:t>Sarpanch</w:t>
@@ -5419,7 +5445,7 @@
             <w:r>
               <w:rPr>
                 <w:rFonts w:ascii="Candara" w:eastAsia="Candara" w:hAnsi="Candara" w:cs="Candara"/>
-                <w:sz w:val="20"/>
+                <w:sz w:val="24"/>
                 <w:szCs w:val="20"/>
               </w:rPr>
               <w:t xml:space="preserve"> Certificate &amp; Discharge Voucher (Original)</w:t>
@@ -5440,12 +5466,14 @@
               <w:rPr>
                 <w:rFonts w:ascii="Cambria Math" w:eastAsia="Cambria Math" w:hAnsi="Cambria Math" w:cs="Cambria Math"/>
                 <w:b/>
+                <w:sz w:val="24"/>
               </w:rPr>
             </w:pPr>
             <w:r>
               <w:rPr>
                 <w:rFonts w:ascii="Cambria Math" w:eastAsia="Cambria Math" w:hAnsi="Cambria Math" w:cs="Cambria Math"/>
                 <w:b/>
+                <w:sz w:val="24"/>
               </w:rPr>
               <w:t>8</w:t>
             </w:r>
@@ -5464,14 +5492,14 @@
               <w:jc w:val="both"/>
               <w:rPr>
                 <w:rFonts w:ascii="Candara" w:eastAsia="Candara" w:hAnsi="Candara" w:cs="Candara"/>
-                <w:sz w:val="20"/>
+                <w:sz w:val="24"/>
                 <w:szCs w:val="20"/>
               </w:rPr>
             </w:pPr>
             <w:r>
               <w:rPr>
                 <w:rFonts w:ascii="Candara" w:eastAsia="Candara" w:hAnsi="Candara" w:cs="Candara"/>
-                <w:sz w:val="20"/>
+                <w:sz w:val="24"/>
                 <w:szCs w:val="20"/>
               </w:rPr>
               <w:t>Bank Passbook of Cattle Owner (Photo Copy)</w:t>
@@ -5498,12 +5526,14 @@
               <w:rPr>
                 <w:rFonts w:ascii="Cambria Math" w:eastAsia="Cambria Math" w:hAnsi="Cambria Math" w:cs="Cambria Math"/>
                 <w:b/>
+                <w:sz w:val="24"/>
               </w:rPr>
             </w:pPr>
             <w:r>
               <w:rPr>
                 <w:rFonts w:ascii="Cambria Math" w:eastAsia="Cambria Math" w:hAnsi="Cambria Math" w:cs="Cambria Math"/>
                 <w:b/>
+                <w:sz w:val="24"/>
               </w:rPr>
               <w:t>9</w:t>
             </w:r>
@@ -5522,14 +5552,14 @@
               <w:jc w:val="both"/>
               <w:rPr>
                 <w:rFonts w:ascii="Candara" w:eastAsia="Candara" w:hAnsi="Candara" w:cs="Candara"/>
-                <w:sz w:val="20"/>
+                <w:sz w:val="24"/>
                 <w:szCs w:val="20"/>
               </w:rPr>
             </w:pPr>
             <w:r>
               <w:rPr>
                 <w:rFonts w:ascii="Candara" w:eastAsia="Candara" w:hAnsi="Candara" w:cs="Candara"/>
-                <w:sz w:val="20"/>
+                <w:sz w:val="24"/>
                 <w:szCs w:val="20"/>
               </w:rPr>
               <w:t xml:space="preserve">ID </w:t>
@@ -5538,7 +5568,7 @@
             <w:r>
               <w:rPr>
                 <w:rFonts w:ascii="Candara" w:eastAsia="Candara" w:hAnsi="Candara" w:cs="Candara"/>
-                <w:sz w:val="20"/>
+                <w:sz w:val="24"/>
                 <w:szCs w:val="20"/>
               </w:rPr>
               <w:t>Adhar</w:t>
@@ -5547,7 +5577,7 @@
             <w:r>
               <w:rPr>
                 <w:rFonts w:ascii="Candara" w:eastAsia="Candara" w:hAnsi="Candara" w:cs="Candara"/>
-                <w:sz w:val="20"/>
+                <w:sz w:val="24"/>
                 <w:szCs w:val="20"/>
               </w:rPr>
               <w:t xml:space="preserve"> Card, of Cattle Owner (Photo Copy)</w:t>
@@ -5568,12 +5598,14 @@
               <w:rPr>
                 <w:rFonts w:ascii="Cambria Math" w:eastAsia="Cambria Math" w:hAnsi="Cambria Math" w:cs="Cambria Math"/>
                 <w:b/>
+                <w:sz w:val="24"/>
               </w:rPr>
             </w:pPr>
             <w:r>
               <w:rPr>
                 <w:rFonts w:ascii="Cambria Math" w:eastAsia="Cambria Math" w:hAnsi="Cambria Math" w:cs="Cambria Math"/>
                 <w:b/>
+                <w:sz w:val="24"/>
               </w:rPr>
               <w:t>10</w:t>
             </w:r>
@@ -5592,14 +5624,14 @@
               <w:jc w:val="both"/>
               <w:rPr>
                 <w:rFonts w:ascii="Candara" w:eastAsia="Candara" w:hAnsi="Candara" w:cs="Candara"/>
-                <w:sz w:val="20"/>
+                <w:sz w:val="24"/>
                 <w:szCs w:val="20"/>
               </w:rPr>
             </w:pPr>
             <w:r>
               <w:rPr>
                 <w:rFonts w:ascii="Candara" w:eastAsia="Candara" w:hAnsi="Candara" w:cs="Candara"/>
-                <w:sz w:val="20"/>
+                <w:sz w:val="24"/>
                 <w:szCs w:val="20"/>
               </w:rPr>
               <w:t>Policy copy (Photo Copy) (Photo Copy)</w:t>
@@ -5626,14 +5658,16 @@
               <w:rPr>
                 <w:rFonts w:ascii="Cambria Math" w:eastAsia="Cambria Math" w:hAnsi="Cambria Math" w:cs="Cambria Math"/>
                 <w:b/>
+                <w:sz w:val="24"/>
               </w:rPr>
             </w:pPr>
             <w:r>
               <w:rPr>
                 <w:rFonts w:ascii="Cambria Math" w:eastAsia="Cambria Math" w:hAnsi="Cambria Math" w:cs="Cambria Math"/>
                 <w:b/>
-              </w:rPr>
-              <w:t>11.</w:t>
+                <w:sz w:val="24"/>
+              </w:rPr>
+              <w:t>11</w:t>
             </w:r>
           </w:p>
         </w:tc>
@@ -5650,14 +5684,14 @@
               <w:jc w:val="both"/>
               <w:rPr>
                 <w:rFonts w:ascii="Candara" w:eastAsia="Candara" w:hAnsi="Candara" w:cs="Candara"/>
-                <w:sz w:val="20"/>
+                <w:sz w:val="24"/>
                 <w:szCs w:val="20"/>
               </w:rPr>
             </w:pPr>
             <w:r>
               <w:rPr>
                 <w:rFonts w:ascii="Candara" w:eastAsia="Candara" w:hAnsi="Candara" w:cs="Candara"/>
-                <w:sz w:val="20"/>
+                <w:sz w:val="24"/>
                 <w:szCs w:val="20"/>
               </w:rPr>
               <w:t>Health Certificate (Photo Copy)</w:t>
@@ -5678,12 +5712,14 @@
               <w:rPr>
                 <w:rFonts w:ascii="Cambria Math" w:eastAsia="Cambria Math" w:hAnsi="Cambria Math" w:cs="Cambria Math"/>
                 <w:b/>
+                <w:sz w:val="24"/>
               </w:rPr>
             </w:pPr>
             <w:r>
               <w:rPr>
                 <w:rFonts w:ascii="Cambria Math" w:eastAsia="Cambria Math" w:hAnsi="Cambria Math" w:cs="Cambria Math"/>
                 <w:b/>
+                <w:sz w:val="24"/>
               </w:rPr>
               <w:t>12.</w:t>
             </w:r>
@@ -5702,14 +5738,14 @@
               <w:jc w:val="both"/>
               <w:rPr>
                 <w:rFonts w:ascii="Candara" w:eastAsia="Candara" w:hAnsi="Candara" w:cs="Candara"/>
-                <w:sz w:val="20"/>
+                <w:sz w:val="24"/>
                 <w:szCs w:val="20"/>
               </w:rPr>
             </w:pPr>
             <w:r>
               <w:rPr>
                 <w:rFonts w:ascii="Candara" w:eastAsia="Candara" w:hAnsi="Candara" w:cs="Candara"/>
-                <w:sz w:val="20"/>
+                <w:sz w:val="24"/>
                 <w:szCs w:val="20"/>
               </w:rPr>
               <w:t>P. M Report (Death Certificate) (Original)</w:t>
@@ -5774,7 +5810,6 @@
                 <w:sz w:val="28"/>
                 <w:szCs w:val="28"/>
               </w:rPr>
-              <w:lastRenderedPageBreak/>
               <w:t>Ref : Death Cattle Claim {{</w:t>
             </w:r>
             <w:proofErr w:type="spellStart"/>
@@ -5821,6 +5856,24 @@
               <w:tab/>
               <w:t xml:space="preserve">             DATE : {{date}}</w:t>
             </w:r>
+          </w:p>
+          <w:p>
+            <w:pPr>
+              <w:rPr>
+                <w:b/>
+                <w:sz w:val="28"/>
+                <w:szCs w:val="28"/>
+              </w:rPr>
+            </w:pPr>
+          </w:p>
+          <w:p>
+            <w:pPr>
+              <w:rPr>
+                <w:b/>
+                <w:sz w:val="28"/>
+                <w:szCs w:val="28"/>
+              </w:rPr>
+            </w:pPr>
             <w:r>
               <w:rPr>
                 <w:noProof/>
@@ -5829,7 +5882,7 @@
               <mc:AlternateContent>
                 <mc:Choice Requires="wps">
                   <w:drawing>
-                    <wp:anchor distT="0" distB="0" distL="114300" distR="114300" simplePos="0" relativeHeight="251660288" behindDoc="0" locked="0" layoutInCell="1" hidden="0" allowOverlap="1">
+                    <wp:anchor distT="0" distB="0" distL="114300" distR="114300" simplePos="0" relativeHeight="251660288" behindDoc="0" locked="0" layoutInCell="1" hidden="0" allowOverlap="1" wp14:anchorId="4BC3F5D0" wp14:editId="37BA0B0D">
                       <wp:simplePos x="0" y="0"/>
                       <wp:positionH relativeFrom="column">
                         <wp:posOffset>1994218</wp:posOffset>
@@ -5921,6 +5974,14 @@
                 </mc:Fallback>
               </mc:AlternateContent>
             </w:r>
+          </w:p>
+          <w:p>
+            <w:pPr>
+              <w:rPr>
+                <w:sz w:val="24"/>
+                <w:szCs w:val="24"/>
+              </w:rPr>
+            </w:pPr>
           </w:p>
           <w:p>
             <w:pPr>
@@ -6652,7 +6713,7 @@
                     <mc:AlternateContent>
                       <mc:Choice Requires="wps">
                         <w:drawing>
-                          <wp:anchor distT="0" distB="0" distL="114300" distR="114300" simplePos="0" relativeHeight="251661312" behindDoc="0" locked="0" layoutInCell="1" hidden="0" allowOverlap="1">
+                          <wp:anchor distT="0" distB="0" distL="114300" distR="114300" simplePos="0" relativeHeight="251661312" behindDoc="0" locked="0" layoutInCell="1" hidden="0" allowOverlap="1" wp14:anchorId="7746B574" wp14:editId="6EAC2B22">
                             <wp:simplePos x="0" y="0"/>
                             <wp:positionH relativeFrom="column">
                               <wp:posOffset>3230245</wp:posOffset>
@@ -7001,30 +7062,6 @@
           </w:p>
           <w:p>
             <w:pPr>
-              <w:rPr>
-                <w:sz w:val="24"/>
-                <w:szCs w:val="24"/>
-              </w:rPr>
-            </w:pPr>
-          </w:p>
-          <w:p>
-            <w:pPr>
-              <w:rPr>
-                <w:sz w:val="2"/>
-                <w:szCs w:val="2"/>
-              </w:rPr>
-            </w:pPr>
-          </w:p>
-          <w:p>
-            <w:pPr>
-              <w:rPr>
-                <w:sz w:val="24"/>
-                <w:szCs w:val="24"/>
-              </w:rPr>
-            </w:pPr>
-          </w:p>
-          <w:p>
-            <w:pPr>
               <w:jc w:val="right"/>
               <w:rPr>
                 <w:rFonts w:ascii="Candara" w:eastAsia="Candara" w:hAnsi="Candara" w:cs="Candara"/>
@@ -7111,17 +7148,2546 @@
           <w:szCs w:val="24"/>
         </w:rPr>
       </w:pPr>
-      <w:r>
+    </w:p>
+    <w:tbl>
+      <w:tblPr>
+        <w:tblW w:w="0" w:type="auto"/>
+        <w:tblBorders>
+          <w:top w:val="single" w:sz="4" w:space="0" w:color="auto"/>
+          <w:left w:val="single" w:sz="4" w:space="0" w:color="auto"/>
+          <w:bottom w:val="single" w:sz="4" w:space="0" w:color="auto"/>
+          <w:right w:val="single" w:sz="4" w:space="0" w:color="auto"/>
+          <w:insideH w:val="single" w:sz="4" w:space="0" w:color="auto"/>
+          <w:insideV w:val="single" w:sz="4" w:space="0" w:color="auto"/>
+        </w:tblBorders>
+        <w:tblLook w:val="04A0" w:firstRow="1" w:lastRow="0" w:firstColumn="1" w:lastColumn="0" w:noHBand="0" w:noVBand="1"/>
+      </w:tblPr>
+      <w:tblGrid>
+        <w:gridCol w:w="4928"/>
+        <w:gridCol w:w="4905"/>
+      </w:tblGrid>
+      <w:tr>
+        <w:tc>
+          <w:tcPr>
+            <w:tcW w:w="10116" w:type="dxa"/>
+            <w:gridSpan w:val="2"/>
+          </w:tcPr>
+          <w:p>
+            <w:pPr>
+              <w:tabs>
+                <w:tab w:val="left" w:pos="4365"/>
+              </w:tabs>
+              <w:spacing w:after="0" w:line="240" w:lineRule="auto"/>
+              <w:rPr>
+                <w:rFonts w:ascii="Cambria" w:hAnsi="Cambria"/>
+                <w:b/>
+                <w:color w:val="C00000"/>
+                <w:sz w:val="28"/>
+                <w:szCs w:val="28"/>
+              </w:rPr>
+            </w:pPr>
+            <w:r>
+              <w:rPr>
+                <w:rFonts w:ascii="Cambria" w:hAnsi="Cambria"/>
+                <w:b/>
+                <w:color w:val="C00000"/>
+                <w:sz w:val="28"/>
+                <w:szCs w:val="28"/>
+              </w:rPr>
+              <w:lastRenderedPageBreak/>
+              <w:t>TAG NO -</w:t>
+            </w:r>
+            <w:r>
+              <w:rPr>
+                <w:rFonts w:ascii="Verdana" w:hAnsi="Verdana" w:cs="Mangal"/>
+                <w:b/>
+                <w:color w:val="FF0000"/>
+                <w:sz w:val="28"/>
+                <w:szCs w:val="28"/>
+                <w:lang w:bidi="hi-IN"/>
+              </w:rPr>
+              <w:t xml:space="preserve">105996/988026                 </w:t>
+            </w:r>
+            <w:proofErr w:type="spellStart"/>
+            <w:r>
+              <w:rPr>
+                <w:rFonts w:ascii="Verdana" w:hAnsi="Verdana" w:cs="Mangal"/>
+                <w:b/>
+                <w:color w:val="FF0000"/>
+                <w:sz w:val="28"/>
+                <w:szCs w:val="28"/>
+                <w:lang w:bidi="hi-IN"/>
+              </w:rPr>
+              <w:t>Meghaben</w:t>
+            </w:r>
+            <w:proofErr w:type="spellEnd"/>
+            <w:r>
+              <w:rPr>
+                <w:rFonts w:ascii="Verdana" w:hAnsi="Verdana" w:cs="Mangal"/>
+                <w:b/>
+                <w:color w:val="FF0000"/>
+                <w:sz w:val="28"/>
+                <w:szCs w:val="28"/>
+                <w:lang w:bidi="hi-IN"/>
+              </w:rPr>
+              <w:t xml:space="preserve"> </w:t>
+            </w:r>
+            <w:proofErr w:type="spellStart"/>
+            <w:r>
+              <w:rPr>
+                <w:rFonts w:ascii="Verdana" w:hAnsi="Verdana" w:cs="Mangal"/>
+                <w:b/>
+                <w:color w:val="FF0000"/>
+                <w:sz w:val="28"/>
+                <w:szCs w:val="28"/>
+                <w:lang w:bidi="hi-IN"/>
+              </w:rPr>
+              <w:t>Vihabhai</w:t>
+            </w:r>
+            <w:proofErr w:type="spellEnd"/>
+            <w:r>
+              <w:rPr>
+                <w:rFonts w:ascii="Verdana" w:hAnsi="Verdana" w:cs="Mangal"/>
+                <w:b/>
+                <w:color w:val="FF0000"/>
+                <w:sz w:val="28"/>
+                <w:szCs w:val="28"/>
+                <w:lang w:bidi="hi-IN"/>
+              </w:rPr>
+              <w:t xml:space="preserve"> Patel</w:t>
+            </w:r>
+          </w:p>
+        </w:tc>
+      </w:tr>
+      <w:tr>
+        <w:tc>
+          <w:tcPr>
+            <w:tcW w:w="5058" w:type="dxa"/>
+          </w:tcPr>
+          <w:p>
+            <w:pPr>
+              <w:tabs>
+                <w:tab w:val="left" w:pos="4365"/>
+              </w:tabs>
+              <w:spacing w:after="0" w:line="240" w:lineRule="auto"/>
+              <w:rPr>
+                <w:rFonts w:ascii="Cambria" w:hAnsi="Cambria"/>
+                <w:b/>
+                <w:sz w:val="24"/>
+                <w:szCs w:val="24"/>
+              </w:rPr>
+            </w:pPr>
+            <w:r>
+              <w:rPr>
+                <w:rFonts w:ascii="Cambria" w:hAnsi="Cambria"/>
+                <w:b/>
+                <w:noProof/>
+                <w:sz w:val="24"/>
+                <w:szCs w:val="24"/>
+                <w:lang w:val="en-US"/>
+              </w:rPr>
+              <mc:AlternateContent>
+                <mc:Choice Requires="wps">
+                  <w:drawing>
+                    <wp:anchor distT="0" distB="0" distL="114300" distR="114300" simplePos="0" relativeHeight="251663360" behindDoc="0" locked="0" layoutInCell="1" allowOverlap="1">
+                      <wp:simplePos x="0" y="0"/>
+                      <wp:positionH relativeFrom="column">
+                        <wp:posOffset>-66675</wp:posOffset>
+                      </wp:positionH>
+                      <wp:positionV relativeFrom="paragraph">
+                        <wp:posOffset>-3810</wp:posOffset>
+                      </wp:positionV>
+                      <wp:extent cx="3190875" cy="4057650"/>
+                      <wp:effectExtent l="9525" t="5715" r="9525" b="13335"/>
+                      <wp:wrapNone/>
+                      <wp:docPr id="15" name="Rectangle 15" descr="WhatsApp Image 2025-07-31 at 3"/>
+                      <wp:cNvGraphicFramePr>
+                        <a:graphicFrameLocks xmlns:a="http://schemas.openxmlformats.org/drawingml/2006/main"/>
+                      </wp:cNvGraphicFramePr>
+                      <a:graphic xmlns:a="http://schemas.openxmlformats.org/drawingml/2006/main">
+                        <a:graphicData uri="http://schemas.microsoft.com/office/word/2010/wordprocessingShape">
+                          <wps:wsp>
+                            <wps:cNvSpPr>
+                              <a:spLocks noChangeArrowheads="1"/>
+                            </wps:cNvSpPr>
+                            <wps:spPr bwMode="auto">
+                              <a:xfrm>
+                                <a:off x="0" y="0"/>
+                                <a:ext cx="3190875" cy="4057650"/>
+                              </a:xfrm>
+                              <a:prstGeom prst="rect">
+                                <a:avLst/>
+                              </a:prstGeom>
+                              <a:blipFill dpi="0" rotWithShape="0">
+                                <a:blip r:embed="rId8"/>
+                                <a:srcRect/>
+                                <a:stretch>
+                                  <a:fillRect/>
+                                </a:stretch>
+                              </a:blipFill>
+                              <a:ln w="9525">
+                                <a:solidFill>
+                                  <a:srgbClr val="000000"/>
+                                </a:solidFill>
+                                <a:miter lim="800000"/>
+                                <a:headEnd/>
+                                <a:tailEnd/>
+                              </a:ln>
+                            </wps:spPr>
+                            <wps:bodyPr rot="0" vert="horz" wrap="square" lIns="91440" tIns="45720" rIns="91440" bIns="45720" anchor="t" anchorCtr="0" upright="1">
+                              <a:noAutofit/>
+                            </wps:bodyPr>
+                          </wps:wsp>
+                        </a:graphicData>
+                      </a:graphic>
+                      <wp14:sizeRelH relativeFrom="page">
+                        <wp14:pctWidth>0</wp14:pctWidth>
+                      </wp14:sizeRelH>
+                      <wp14:sizeRelV relativeFrom="page">
+                        <wp14:pctHeight>0</wp14:pctHeight>
+                      </wp14:sizeRelV>
+                    </wp:anchor>
+                  </w:drawing>
+                </mc:Choice>
+                <mc:Fallback>
+                  <w:pict>
+                    <v:rect id="Rectangle 15" o:spid="_x0000_s1026" alt="Description: WhatsApp Image 2025-07-31 at 3" style="position:absolute;margin-left:-5.25pt;margin-top:-.3pt;width:251.25pt;height:319.5pt;z-index:251663360;visibility:visible;mso-wrap-style:square;mso-width-percent:0;mso-height-percent:0;mso-wrap-distance-left:9pt;mso-wrap-distance-top:0;mso-wrap-distance-right:9pt;mso-wrap-distance-bottom:0;mso-position-horizontal:absolute;mso-position-horizontal-relative:text;mso-position-vertical:absolute;mso-position-vertical-relative:text;mso-width-percent:0;mso-height-percent:0;mso-width-relative:page;mso-height-relative:page;v-text-anchor:top" o:gfxdata="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">
+                      <v:fill r:id="rId9" o:title="WhatsApp Image 2025-07-31 at 3" recolor="t" type="frame"/>
+                    </v:rect>
+                  </w:pict>
+                </mc:Fallback>
+              </mc:AlternateContent>
+            </w:r>
+          </w:p>
+          <w:p>
+            <w:pPr>
+              <w:tabs>
+                <w:tab w:val="left" w:pos="4365"/>
+              </w:tabs>
+              <w:spacing w:after="0" w:line="240" w:lineRule="auto"/>
+              <w:rPr>
+                <w:rFonts w:ascii="Cambria" w:hAnsi="Cambria"/>
+                <w:b/>
+                <w:sz w:val="24"/>
+                <w:szCs w:val="24"/>
+              </w:rPr>
+            </w:pPr>
+          </w:p>
+          <w:p>
+            <w:pPr>
+              <w:tabs>
+                <w:tab w:val="left" w:pos="4365"/>
+              </w:tabs>
+              <w:spacing w:after="0" w:line="240" w:lineRule="auto"/>
+              <w:rPr>
+                <w:rFonts w:ascii="Cambria" w:hAnsi="Cambria"/>
+                <w:b/>
+                <w:sz w:val="24"/>
+                <w:szCs w:val="24"/>
+              </w:rPr>
+            </w:pPr>
+          </w:p>
+          <w:p>
+            <w:pPr>
+              <w:tabs>
+                <w:tab w:val="left" w:pos="4365"/>
+              </w:tabs>
+              <w:spacing w:after="0" w:line="240" w:lineRule="auto"/>
+              <w:rPr>
+                <w:rFonts w:ascii="Cambria" w:hAnsi="Cambria"/>
+                <w:b/>
+                <w:sz w:val="24"/>
+                <w:szCs w:val="24"/>
+              </w:rPr>
+            </w:pPr>
+          </w:p>
+          <w:p>
+            <w:pPr>
+              <w:tabs>
+                <w:tab w:val="left" w:pos="4365"/>
+              </w:tabs>
+              <w:spacing w:after="0" w:line="240" w:lineRule="auto"/>
+              <w:rPr>
+                <w:rFonts w:ascii="Cambria" w:hAnsi="Cambria"/>
+                <w:b/>
+                <w:sz w:val="24"/>
+                <w:szCs w:val="24"/>
+              </w:rPr>
+            </w:pPr>
+          </w:p>
+          <w:p>
+            <w:pPr>
+              <w:tabs>
+                <w:tab w:val="left" w:pos="4365"/>
+              </w:tabs>
+              <w:spacing w:after="0" w:line="240" w:lineRule="auto"/>
+              <w:rPr>
+                <w:rFonts w:ascii="Cambria" w:hAnsi="Cambria"/>
+                <w:b/>
+                <w:sz w:val="24"/>
+                <w:szCs w:val="24"/>
+              </w:rPr>
+            </w:pPr>
+          </w:p>
+          <w:p>
+            <w:pPr>
+              <w:tabs>
+                <w:tab w:val="left" w:pos="4365"/>
+              </w:tabs>
+              <w:spacing w:after="0" w:line="240" w:lineRule="auto"/>
+              <w:rPr>
+                <w:rFonts w:ascii="Cambria" w:hAnsi="Cambria"/>
+                <w:b/>
+                <w:sz w:val="24"/>
+                <w:szCs w:val="24"/>
+              </w:rPr>
+            </w:pPr>
+          </w:p>
+          <w:p>
+            <w:pPr>
+              <w:tabs>
+                <w:tab w:val="left" w:pos="4365"/>
+              </w:tabs>
+              <w:spacing w:after="0" w:line="240" w:lineRule="auto"/>
+              <w:rPr>
+                <w:rFonts w:ascii="Cambria" w:hAnsi="Cambria"/>
+                <w:b/>
+                <w:sz w:val="24"/>
+                <w:szCs w:val="24"/>
+              </w:rPr>
+            </w:pPr>
+          </w:p>
+          <w:p>
+            <w:pPr>
+              <w:tabs>
+                <w:tab w:val="left" w:pos="4365"/>
+              </w:tabs>
+              <w:spacing w:after="0" w:line="240" w:lineRule="auto"/>
+              <w:rPr>
+                <w:rFonts w:ascii="Cambria" w:hAnsi="Cambria"/>
+                <w:b/>
+                <w:sz w:val="24"/>
+                <w:szCs w:val="24"/>
+              </w:rPr>
+            </w:pPr>
+          </w:p>
+          <w:p>
+            <w:pPr>
+              <w:tabs>
+                <w:tab w:val="left" w:pos="4365"/>
+              </w:tabs>
+              <w:spacing w:after="0" w:line="240" w:lineRule="auto"/>
+              <w:rPr>
+                <w:rFonts w:ascii="Cambria" w:hAnsi="Cambria"/>
+                <w:b/>
+                <w:sz w:val="24"/>
+                <w:szCs w:val="24"/>
+              </w:rPr>
+            </w:pPr>
+          </w:p>
+          <w:p>
+            <w:pPr>
+              <w:tabs>
+                <w:tab w:val="left" w:pos="4365"/>
+              </w:tabs>
+              <w:spacing w:after="0" w:line="240" w:lineRule="auto"/>
+              <w:rPr>
+                <w:rFonts w:ascii="Cambria" w:hAnsi="Cambria"/>
+                <w:b/>
+                <w:sz w:val="24"/>
+                <w:szCs w:val="24"/>
+              </w:rPr>
+            </w:pPr>
+          </w:p>
+          <w:p>
+            <w:pPr>
+              <w:tabs>
+                <w:tab w:val="left" w:pos="4365"/>
+              </w:tabs>
+              <w:spacing w:after="0" w:line="240" w:lineRule="auto"/>
+              <w:rPr>
+                <w:rFonts w:ascii="Cambria" w:hAnsi="Cambria"/>
+                <w:b/>
+                <w:sz w:val="24"/>
+                <w:szCs w:val="24"/>
+              </w:rPr>
+            </w:pPr>
+          </w:p>
+          <w:p>
+            <w:pPr>
+              <w:tabs>
+                <w:tab w:val="left" w:pos="4365"/>
+              </w:tabs>
+              <w:spacing w:after="0" w:line="240" w:lineRule="auto"/>
+              <w:rPr>
+                <w:rFonts w:ascii="Cambria" w:hAnsi="Cambria"/>
+                <w:b/>
+                <w:sz w:val="24"/>
+                <w:szCs w:val="24"/>
+              </w:rPr>
+            </w:pPr>
+          </w:p>
+          <w:p>
+            <w:pPr>
+              <w:tabs>
+                <w:tab w:val="left" w:pos="4365"/>
+              </w:tabs>
+              <w:spacing w:after="0" w:line="240" w:lineRule="auto"/>
+              <w:rPr>
+                <w:rFonts w:ascii="Cambria" w:hAnsi="Cambria"/>
+                <w:b/>
+                <w:sz w:val="24"/>
+                <w:szCs w:val="24"/>
+              </w:rPr>
+            </w:pPr>
+          </w:p>
+          <w:p>
+            <w:pPr>
+              <w:tabs>
+                <w:tab w:val="left" w:pos="4365"/>
+              </w:tabs>
+              <w:spacing w:after="0" w:line="240" w:lineRule="auto"/>
+              <w:rPr>
+                <w:rFonts w:ascii="Cambria" w:hAnsi="Cambria"/>
+                <w:b/>
+                <w:sz w:val="24"/>
+                <w:szCs w:val="24"/>
+              </w:rPr>
+            </w:pPr>
+          </w:p>
+        </w:tc>
+        <w:tc>
+          <w:tcPr>
+            <w:tcW w:w="5058" w:type="dxa"/>
+          </w:tcPr>
+          <w:p>
+            <w:pPr>
+              <w:tabs>
+                <w:tab w:val="left" w:pos="4365"/>
+              </w:tabs>
+              <w:spacing w:after="0" w:line="240" w:lineRule="auto"/>
+              <w:rPr>
+                <w:rFonts w:ascii="Cambria" w:hAnsi="Cambria"/>
+                <w:b/>
+                <w:sz w:val="24"/>
+                <w:szCs w:val="24"/>
+              </w:rPr>
+            </w:pPr>
+            <w:r>
+              <w:rPr>
+                <w:rFonts w:ascii="Cambria" w:hAnsi="Cambria"/>
+                <w:b/>
+                <w:noProof/>
+                <w:sz w:val="24"/>
+                <w:szCs w:val="24"/>
+                <w:lang w:val="en-US"/>
+              </w:rPr>
+              <mc:AlternateContent>
+                <mc:Choice Requires="wps">
+                  <w:drawing>
+                    <wp:anchor distT="0" distB="0" distL="114300" distR="114300" simplePos="0" relativeHeight="251664384" behindDoc="0" locked="0" layoutInCell="1" allowOverlap="1">
+                      <wp:simplePos x="0" y="0"/>
+                      <wp:positionH relativeFrom="column">
+                        <wp:posOffset>-68580</wp:posOffset>
+                      </wp:positionH>
+                      <wp:positionV relativeFrom="paragraph">
+                        <wp:posOffset>-3810</wp:posOffset>
+                      </wp:positionV>
+                      <wp:extent cx="3190875" cy="4057650"/>
+                      <wp:effectExtent l="7620" t="5715" r="11430" b="13335"/>
+                      <wp:wrapNone/>
+                      <wp:docPr id="14" name="Rectangle 14" descr="WhatsApp Image 2025-07-31 at 3"/>
+                      <wp:cNvGraphicFramePr>
+                        <a:graphicFrameLocks xmlns:a="http://schemas.openxmlformats.org/drawingml/2006/main"/>
+                      </wp:cNvGraphicFramePr>
+                      <a:graphic xmlns:a="http://schemas.openxmlformats.org/drawingml/2006/main">
+                        <a:graphicData uri="http://schemas.microsoft.com/office/word/2010/wordprocessingShape">
+                          <wps:wsp>
+                            <wps:cNvSpPr>
+                              <a:spLocks noChangeArrowheads="1"/>
+                            </wps:cNvSpPr>
+                            <wps:spPr bwMode="auto">
+                              <a:xfrm>
+                                <a:off x="0" y="0"/>
+                                <a:ext cx="3190875" cy="4057650"/>
+                              </a:xfrm>
+                              <a:prstGeom prst="rect">
+                                <a:avLst/>
+                              </a:prstGeom>
+                              <a:blipFill dpi="0" rotWithShape="0">
+                                <a:blip r:embed="rId10"/>
+                                <a:srcRect/>
+                                <a:stretch>
+                                  <a:fillRect/>
+                                </a:stretch>
+                              </a:blipFill>
+                              <a:ln w="9525">
+                                <a:solidFill>
+                                  <a:srgbClr val="000000"/>
+                                </a:solidFill>
+                                <a:miter lim="800000"/>
+                                <a:headEnd/>
+                                <a:tailEnd/>
+                              </a:ln>
+                            </wps:spPr>
+                            <wps:bodyPr rot="0" vert="horz" wrap="square" lIns="91440" tIns="45720" rIns="91440" bIns="45720" anchor="t" anchorCtr="0" upright="1">
+                              <a:noAutofit/>
+                            </wps:bodyPr>
+                          </wps:wsp>
+                        </a:graphicData>
+                      </a:graphic>
+                      <wp14:sizeRelH relativeFrom="page">
+                        <wp14:pctWidth>0</wp14:pctWidth>
+                      </wp14:sizeRelH>
+                      <wp14:sizeRelV relativeFrom="page">
+                        <wp14:pctHeight>0</wp14:pctHeight>
+                      </wp14:sizeRelV>
+                    </wp:anchor>
+                  </w:drawing>
+                </mc:Choice>
+                <mc:Fallback>
+                  <w:pict>
+                    <v:rect id="Rectangle 14" o:spid="_x0000_s1026" alt="Description: WhatsApp Image 2025-07-31 at 3" style="position:absolute;margin-left:-5.4pt;margin-top:-.3pt;width:251.25pt;height:319.5pt;z-index:251664384;visibility:visible;mso-wrap-style:square;mso-width-percent:0;mso-height-percent:0;mso-wrap-distance-left:9pt;mso-wrap-distance-top:0;mso-wrap-distance-right:9pt;mso-wrap-distance-bottom:0;mso-position-horizontal:absolute;mso-position-horizontal-relative:text;mso-position-vertical:absolute;mso-position-vertical-relative:text;mso-width-percent:0;mso-height-percent:0;mso-width-relative:page;mso-height-relative:page;v-text-anchor:top" o:gfxdata="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">
+                      <v:fill r:id="rId11" o:title="WhatsApp Image 2025-07-31 at 3" recolor="t" type="frame"/>
+                    </v:rect>
+                  </w:pict>
+                </mc:Fallback>
+              </mc:AlternateContent>
+            </w:r>
+          </w:p>
+        </w:tc>
+      </w:tr>
+      <w:tr>
+        <w:tc>
+          <w:tcPr>
+            <w:tcW w:w="5058" w:type="dxa"/>
+          </w:tcPr>
+          <w:p>
+            <w:pPr>
+              <w:tabs>
+                <w:tab w:val="left" w:pos="4365"/>
+              </w:tabs>
+              <w:spacing w:after="0" w:line="240" w:lineRule="auto"/>
+              <w:rPr>
+                <w:rFonts w:ascii="Cambria" w:hAnsi="Cambria"/>
+                <w:b/>
+                <w:sz w:val="24"/>
+                <w:szCs w:val="24"/>
+              </w:rPr>
+            </w:pPr>
+          </w:p>
+          <w:p>
+            <w:pPr>
+              <w:tabs>
+                <w:tab w:val="left" w:pos="4365"/>
+              </w:tabs>
+              <w:spacing w:after="0" w:line="240" w:lineRule="auto"/>
+              <w:rPr>
+                <w:rFonts w:ascii="Cambria" w:hAnsi="Cambria"/>
+                <w:b/>
+                <w:sz w:val="24"/>
+                <w:szCs w:val="24"/>
+              </w:rPr>
+            </w:pPr>
+          </w:p>
+          <w:p>
+            <w:pPr>
+              <w:tabs>
+                <w:tab w:val="left" w:pos="4365"/>
+              </w:tabs>
+              <w:spacing w:after="0" w:line="240" w:lineRule="auto"/>
+              <w:rPr>
+                <w:rFonts w:ascii="Cambria" w:hAnsi="Cambria"/>
+                <w:b/>
+                <w:sz w:val="24"/>
+                <w:szCs w:val="24"/>
+              </w:rPr>
+            </w:pPr>
+          </w:p>
+          <w:p>
+            <w:pPr>
+              <w:tabs>
+                <w:tab w:val="left" w:pos="4365"/>
+              </w:tabs>
+              <w:spacing w:after="0" w:line="240" w:lineRule="auto"/>
+              <w:rPr>
+                <w:rFonts w:ascii="Cambria" w:hAnsi="Cambria"/>
+                <w:b/>
+                <w:sz w:val="24"/>
+                <w:szCs w:val="24"/>
+              </w:rPr>
+            </w:pPr>
+          </w:p>
+          <w:p>
+            <w:pPr>
+              <w:tabs>
+                <w:tab w:val="left" w:pos="4365"/>
+              </w:tabs>
+              <w:spacing w:after="0" w:line="240" w:lineRule="auto"/>
+              <w:rPr>
+                <w:rFonts w:ascii="Cambria" w:hAnsi="Cambria"/>
+                <w:b/>
+                <w:sz w:val="24"/>
+                <w:szCs w:val="24"/>
+              </w:rPr>
+            </w:pPr>
+          </w:p>
+          <w:p>
+            <w:pPr>
+              <w:tabs>
+                <w:tab w:val="left" w:pos="4365"/>
+              </w:tabs>
+              <w:spacing w:after="0" w:line="240" w:lineRule="auto"/>
+              <w:rPr>
+                <w:rFonts w:ascii="Cambria" w:hAnsi="Cambria"/>
+                <w:b/>
+                <w:sz w:val="24"/>
+                <w:szCs w:val="24"/>
+              </w:rPr>
+            </w:pPr>
+          </w:p>
+          <w:p>
+            <w:pPr>
+              <w:tabs>
+                <w:tab w:val="left" w:pos="4365"/>
+              </w:tabs>
+              <w:spacing w:after="0" w:line="240" w:lineRule="auto"/>
+              <w:rPr>
+                <w:rFonts w:ascii="Cambria" w:hAnsi="Cambria"/>
+                <w:b/>
+                <w:sz w:val="24"/>
+                <w:szCs w:val="24"/>
+              </w:rPr>
+            </w:pPr>
+          </w:p>
+          <w:p>
+            <w:pPr>
+              <w:tabs>
+                <w:tab w:val="left" w:pos="4365"/>
+              </w:tabs>
+              <w:spacing w:after="0" w:line="240" w:lineRule="auto"/>
+              <w:rPr>
+                <w:rFonts w:ascii="Cambria" w:hAnsi="Cambria"/>
+                <w:b/>
+                <w:sz w:val="24"/>
+                <w:szCs w:val="24"/>
+              </w:rPr>
+            </w:pPr>
+          </w:p>
+          <w:p>
+            <w:pPr>
+              <w:tabs>
+                <w:tab w:val="left" w:pos="4365"/>
+              </w:tabs>
+              <w:spacing w:after="0" w:line="240" w:lineRule="auto"/>
+              <w:rPr>
+                <w:rFonts w:ascii="Cambria" w:hAnsi="Cambria"/>
+                <w:b/>
+                <w:sz w:val="24"/>
+                <w:szCs w:val="24"/>
+              </w:rPr>
+            </w:pPr>
+            <w:r>
+              <w:rPr>
+                <w:rFonts w:ascii="Cambria" w:hAnsi="Cambria"/>
+                <w:b/>
+                <w:noProof/>
+                <w:sz w:val="24"/>
+                <w:szCs w:val="24"/>
+                <w:lang w:val="en-US"/>
+              </w:rPr>
+              <mc:AlternateContent>
+                <mc:Choice Requires="wps">
+                  <w:drawing>
+                    <wp:anchor distT="0" distB="0" distL="114300" distR="114300" simplePos="0" relativeHeight="251665408" behindDoc="0" locked="0" layoutInCell="1" allowOverlap="1">
+                      <wp:simplePos x="0" y="0"/>
+                      <wp:positionH relativeFrom="column">
+                        <wp:posOffset>-66675</wp:posOffset>
+                      </wp:positionH>
+                      <wp:positionV relativeFrom="paragraph">
+                        <wp:posOffset>-4445</wp:posOffset>
+                      </wp:positionV>
+                      <wp:extent cx="3209925" cy="3952875"/>
+                      <wp:effectExtent l="9525" t="5080" r="9525" b="13970"/>
+                      <wp:wrapNone/>
+                      <wp:docPr id="13" name="Rectangle 13" descr="WhatsApp Image 2025-07-31 at 3"/>
+                      <wp:cNvGraphicFramePr>
+                        <a:graphicFrameLocks xmlns:a="http://schemas.openxmlformats.org/drawingml/2006/main"/>
+                      </wp:cNvGraphicFramePr>
+                      <a:graphic xmlns:a="http://schemas.openxmlformats.org/drawingml/2006/main">
+                        <a:graphicData uri="http://schemas.microsoft.com/office/word/2010/wordprocessingShape">
+                          <wps:wsp>
+                            <wps:cNvSpPr>
+                              <a:spLocks noChangeArrowheads="1"/>
+                            </wps:cNvSpPr>
+                            <wps:spPr bwMode="auto">
+                              <a:xfrm>
+                                <a:off x="0" y="0"/>
+                                <a:ext cx="3209925" cy="3952875"/>
+                              </a:xfrm>
+                              <a:prstGeom prst="rect">
+                                <a:avLst/>
+                              </a:prstGeom>
+                              <a:blipFill dpi="0" rotWithShape="0">
+                                <a:blip r:embed="rId12"/>
+                                <a:srcRect/>
+                                <a:stretch>
+                                  <a:fillRect/>
+                                </a:stretch>
+                              </a:blipFill>
+                              <a:ln w="9525">
+                                <a:solidFill>
+                                  <a:srgbClr val="000000"/>
+                                </a:solidFill>
+                                <a:miter lim="800000"/>
+                                <a:headEnd/>
+                                <a:tailEnd/>
+                              </a:ln>
+                            </wps:spPr>
+                            <wps:bodyPr rot="0" vert="horz" wrap="square" lIns="91440" tIns="45720" rIns="91440" bIns="45720" anchor="t" anchorCtr="0" upright="1">
+                              <a:noAutofit/>
+                            </wps:bodyPr>
+                          </wps:wsp>
+                        </a:graphicData>
+                      </a:graphic>
+                      <wp14:sizeRelH relativeFrom="page">
+                        <wp14:pctWidth>0</wp14:pctWidth>
+                      </wp14:sizeRelH>
+                      <wp14:sizeRelV relativeFrom="page">
+                        <wp14:pctHeight>0</wp14:pctHeight>
+                      </wp14:sizeRelV>
+                    </wp:anchor>
+                  </w:drawing>
+                </mc:Choice>
+                <mc:Fallback>
+                  <w:pict>
+                    <v:rect id="Rectangle 13" o:spid="_x0000_s1026" alt="Description: WhatsApp Image 2025-07-31 at 3" style="position:absolute;margin-left:-5.25pt;margin-top:-.35pt;width:252.75pt;height:311.25pt;z-index:251665408;visibility:visible;mso-wrap-style:square;mso-width-percent:0;mso-height-percent:0;mso-wrap-distance-left:9pt;mso-wrap-distance-top:0;mso-wrap-distance-right:9pt;mso-wrap-distance-bottom:0;mso-position-horizontal:absolute;mso-position-horizontal-relative:text;mso-position-vertical:absolute;mso-position-vertical-relative:text;mso-width-percent:0;mso-height-percent:0;mso-width-relative:page;mso-height-relative:page;v-text-anchor:top" o:gfxdata="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">
+                      <v:fill r:id="rId13" o:title="WhatsApp Image 2025-07-31 at 3" recolor="t" type="frame"/>
+                    </v:rect>
+                  </w:pict>
+                </mc:Fallback>
+              </mc:AlternateContent>
+            </w:r>
+          </w:p>
+          <w:p>
+            <w:pPr>
+              <w:tabs>
+                <w:tab w:val="left" w:pos="4365"/>
+              </w:tabs>
+              <w:spacing w:after="0" w:line="240" w:lineRule="auto"/>
+              <w:rPr>
+                <w:rFonts w:ascii="Cambria" w:hAnsi="Cambria"/>
+                <w:b/>
+                <w:sz w:val="24"/>
+                <w:szCs w:val="24"/>
+              </w:rPr>
+            </w:pPr>
+          </w:p>
+          <w:p>
+            <w:pPr>
+              <w:tabs>
+                <w:tab w:val="left" w:pos="4365"/>
+              </w:tabs>
+              <w:spacing w:after="0" w:line="240" w:lineRule="auto"/>
+              <w:rPr>
+                <w:rFonts w:ascii="Cambria" w:hAnsi="Cambria"/>
+                <w:b/>
+                <w:sz w:val="24"/>
+                <w:szCs w:val="24"/>
+              </w:rPr>
+            </w:pPr>
+          </w:p>
+          <w:p>
+            <w:pPr>
+              <w:tabs>
+                <w:tab w:val="left" w:pos="4365"/>
+              </w:tabs>
+              <w:spacing w:after="0" w:line="240" w:lineRule="auto"/>
+              <w:rPr>
+                <w:rFonts w:ascii="Cambria" w:hAnsi="Cambria"/>
+                <w:b/>
+                <w:sz w:val="24"/>
+                <w:szCs w:val="24"/>
+              </w:rPr>
+            </w:pPr>
+          </w:p>
+          <w:p>
+            <w:pPr>
+              <w:tabs>
+                <w:tab w:val="left" w:pos="4365"/>
+              </w:tabs>
+              <w:spacing w:after="0" w:line="240" w:lineRule="auto"/>
+              <w:rPr>
+                <w:rFonts w:ascii="Cambria" w:hAnsi="Cambria"/>
+                <w:b/>
+                <w:sz w:val="24"/>
+                <w:szCs w:val="24"/>
+              </w:rPr>
+            </w:pPr>
+          </w:p>
+          <w:p>
+            <w:pPr>
+              <w:tabs>
+                <w:tab w:val="left" w:pos="4365"/>
+              </w:tabs>
+              <w:spacing w:after="0" w:line="240" w:lineRule="auto"/>
+              <w:rPr>
+                <w:rFonts w:ascii="Cambria" w:hAnsi="Cambria"/>
+                <w:b/>
+                <w:sz w:val="24"/>
+                <w:szCs w:val="24"/>
+              </w:rPr>
+            </w:pPr>
+          </w:p>
+          <w:p>
+            <w:pPr>
+              <w:tabs>
+                <w:tab w:val="left" w:pos="4365"/>
+              </w:tabs>
+              <w:spacing w:after="0" w:line="240" w:lineRule="auto"/>
+              <w:rPr>
+                <w:rFonts w:ascii="Cambria" w:hAnsi="Cambria"/>
+                <w:b/>
+                <w:sz w:val="24"/>
+                <w:szCs w:val="24"/>
+              </w:rPr>
+            </w:pPr>
+          </w:p>
+          <w:p>
+            <w:pPr>
+              <w:tabs>
+                <w:tab w:val="left" w:pos="4365"/>
+              </w:tabs>
+              <w:spacing w:after="0" w:line="240" w:lineRule="auto"/>
+              <w:rPr>
+                <w:rFonts w:ascii="Cambria" w:hAnsi="Cambria"/>
+                <w:b/>
+                <w:sz w:val="24"/>
+                <w:szCs w:val="24"/>
+              </w:rPr>
+            </w:pPr>
+          </w:p>
+          <w:p>
+            <w:pPr>
+              <w:tabs>
+                <w:tab w:val="left" w:pos="4365"/>
+              </w:tabs>
+              <w:spacing w:after="0" w:line="240" w:lineRule="auto"/>
+              <w:rPr>
+                <w:rFonts w:ascii="Cambria" w:hAnsi="Cambria"/>
+                <w:b/>
+                <w:sz w:val="24"/>
+                <w:szCs w:val="24"/>
+              </w:rPr>
+            </w:pPr>
+          </w:p>
+        </w:tc>
+        <w:tc>
+          <w:tcPr>
+            <w:tcW w:w="5058" w:type="dxa"/>
+          </w:tcPr>
+          <w:p>
+            <w:pPr>
+              <w:tabs>
+                <w:tab w:val="left" w:pos="4365"/>
+              </w:tabs>
+              <w:spacing w:after="0" w:line="240" w:lineRule="auto"/>
+              <w:rPr>
+                <w:rFonts w:ascii="Cambria" w:hAnsi="Cambria"/>
+                <w:b/>
+                <w:sz w:val="24"/>
+                <w:szCs w:val="24"/>
+              </w:rPr>
+            </w:pPr>
+            <w:r>
+              <w:rPr>
+                <w:rFonts w:ascii="Cambria" w:hAnsi="Cambria"/>
+                <w:b/>
+                <w:noProof/>
+                <w:sz w:val="24"/>
+                <w:szCs w:val="24"/>
+                <w:lang w:val="en-US"/>
+              </w:rPr>
+              <mc:AlternateContent>
+                <mc:Choice Requires="wps">
+                  <w:drawing>
+                    <wp:anchor distT="0" distB="0" distL="114300" distR="114300" simplePos="0" relativeHeight="251666432" behindDoc="0" locked="0" layoutInCell="1" allowOverlap="1">
+                      <wp:simplePos x="0" y="0"/>
+                      <wp:positionH relativeFrom="column">
+                        <wp:posOffset>-68580</wp:posOffset>
+                      </wp:positionH>
+                      <wp:positionV relativeFrom="paragraph">
+                        <wp:posOffset>1424940</wp:posOffset>
+                      </wp:positionV>
+                      <wp:extent cx="3209925" cy="3952875"/>
+                      <wp:effectExtent l="7620" t="5715" r="11430" b="13335"/>
+                      <wp:wrapNone/>
+                      <wp:docPr id="12" name="Rectangle 12" descr="WhatsApp Image 2025-07-31 at 3"/>
+                      <wp:cNvGraphicFramePr>
+                        <a:graphicFrameLocks xmlns:a="http://schemas.openxmlformats.org/drawingml/2006/main"/>
+                      </wp:cNvGraphicFramePr>
+                      <a:graphic xmlns:a="http://schemas.openxmlformats.org/drawingml/2006/main">
+                        <a:graphicData uri="http://schemas.microsoft.com/office/word/2010/wordprocessingShape">
+                          <wps:wsp>
+                            <wps:cNvSpPr>
+                              <a:spLocks noChangeArrowheads="1"/>
+                            </wps:cNvSpPr>
+                            <wps:spPr bwMode="auto">
+                              <a:xfrm>
+                                <a:off x="0" y="0"/>
+                                <a:ext cx="3209925" cy="3952875"/>
+                              </a:xfrm>
+                              <a:prstGeom prst="rect">
+                                <a:avLst/>
+                              </a:prstGeom>
+                              <a:blipFill dpi="0" rotWithShape="0">
+                                <a:blip r:embed="rId8"/>
+                                <a:srcRect/>
+                                <a:stretch>
+                                  <a:fillRect/>
+                                </a:stretch>
+                              </a:blipFill>
+                              <a:ln w="9525">
+                                <a:solidFill>
+                                  <a:srgbClr val="000000"/>
+                                </a:solidFill>
+                                <a:miter lim="800000"/>
+                                <a:headEnd/>
+                                <a:tailEnd/>
+                              </a:ln>
+                            </wps:spPr>
+                            <wps:bodyPr rot="0" vert="horz" wrap="square" lIns="91440" tIns="45720" rIns="91440" bIns="45720" anchor="t" anchorCtr="0" upright="1">
+                              <a:noAutofit/>
+                            </wps:bodyPr>
+                          </wps:wsp>
+                        </a:graphicData>
+                      </a:graphic>
+                      <wp14:sizeRelH relativeFrom="page">
+                        <wp14:pctWidth>0</wp14:pctWidth>
+                      </wp14:sizeRelH>
+                      <wp14:sizeRelV relativeFrom="page">
+                        <wp14:pctHeight>0</wp14:pctHeight>
+                      </wp14:sizeRelV>
+                    </wp:anchor>
+                  </w:drawing>
+                </mc:Choice>
+                <mc:Fallback>
+                  <w:pict>
+                    <v:rect id="Rectangle 12" o:spid="_x0000_s1026" alt="Description: WhatsApp Image 2025-07-31 at 3" style="position:absolute;margin-left:-5.4pt;margin-top:112.2pt;width:252.75pt;height:311.25pt;z-index:251666432;visibility:visible;mso-wrap-style:square;mso-width-percent:0;mso-height-percent:0;mso-wrap-distance-left:9pt;mso-wrap-distance-top:0;mso-wrap-distance-right:9pt;mso-wrap-distance-bottom:0;mso-position-horizontal:absolute;mso-position-horizontal-relative:text;mso-position-vertical:absolute;mso-position-vertical-relative:text;mso-width-percent:0;mso-height-percent:0;mso-width-relative:page;mso-height-relative:page;v-text-anchor:top" o:gfxdata="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">
+                      <v:fill r:id="rId9" o:title="WhatsApp Image 2025-07-31 at 3" recolor="t" type="frame"/>
+                    </v:rect>
+                  </w:pict>
+                </mc:Fallback>
+              </mc:AlternateContent>
+            </w:r>
+          </w:p>
+        </w:tc>
+      </w:tr>
+      <w:tr>
+        <w:tc>
+          <w:tcPr>
+            <w:tcW w:w="5058" w:type="dxa"/>
+          </w:tcPr>
+          <w:p>
+            <w:pPr>
+              <w:tabs>
+                <w:tab w:val="left" w:pos="4365"/>
+              </w:tabs>
+              <w:spacing w:after="0" w:line="240" w:lineRule="auto"/>
+              <w:rPr>
+                <w:rFonts w:ascii="Cambria" w:hAnsi="Cambria"/>
+                <w:b/>
+                <w:sz w:val="24"/>
+                <w:szCs w:val="24"/>
+              </w:rPr>
+            </w:pPr>
+          </w:p>
+          <w:p>
+            <w:pPr>
+              <w:tabs>
+                <w:tab w:val="left" w:pos="4365"/>
+              </w:tabs>
+              <w:spacing w:after="0" w:line="240" w:lineRule="auto"/>
+              <w:rPr>
+                <w:rFonts w:ascii="Cambria" w:hAnsi="Cambria"/>
+                <w:b/>
+                <w:sz w:val="24"/>
+                <w:szCs w:val="24"/>
+              </w:rPr>
+            </w:pPr>
+          </w:p>
+          <w:p>
+            <w:pPr>
+              <w:tabs>
+                <w:tab w:val="left" w:pos="4365"/>
+              </w:tabs>
+              <w:spacing w:after="0" w:line="240" w:lineRule="auto"/>
+              <w:rPr>
+                <w:rFonts w:ascii="Cambria" w:hAnsi="Cambria"/>
+                <w:b/>
+                <w:sz w:val="24"/>
+                <w:szCs w:val="24"/>
+              </w:rPr>
+            </w:pPr>
+          </w:p>
+          <w:p>
+            <w:pPr>
+              <w:tabs>
+                <w:tab w:val="left" w:pos="4365"/>
+              </w:tabs>
+              <w:spacing w:after="0" w:line="240" w:lineRule="auto"/>
+              <w:rPr>
+                <w:rFonts w:ascii="Cambria" w:hAnsi="Cambria"/>
+                <w:b/>
+                <w:sz w:val="24"/>
+                <w:szCs w:val="24"/>
+              </w:rPr>
+            </w:pPr>
+          </w:p>
+          <w:p>
+            <w:pPr>
+              <w:tabs>
+                <w:tab w:val="left" w:pos="4365"/>
+              </w:tabs>
+              <w:spacing w:after="0" w:line="240" w:lineRule="auto"/>
+              <w:rPr>
+                <w:rFonts w:ascii="Cambria" w:hAnsi="Cambria"/>
+                <w:b/>
+                <w:sz w:val="24"/>
+                <w:szCs w:val="24"/>
+              </w:rPr>
+            </w:pPr>
+          </w:p>
+          <w:p>
+            <w:pPr>
+              <w:tabs>
+                <w:tab w:val="left" w:pos="4365"/>
+              </w:tabs>
+              <w:spacing w:after="0" w:line="240" w:lineRule="auto"/>
+              <w:rPr>
+                <w:rFonts w:ascii="Cambria" w:hAnsi="Cambria"/>
+                <w:b/>
+                <w:sz w:val="24"/>
+                <w:szCs w:val="24"/>
+              </w:rPr>
+            </w:pPr>
+          </w:p>
+          <w:p>
+            <w:pPr>
+              <w:tabs>
+                <w:tab w:val="left" w:pos="4365"/>
+              </w:tabs>
+              <w:spacing w:after="0" w:line="240" w:lineRule="auto"/>
+              <w:rPr>
+                <w:rFonts w:ascii="Cambria" w:hAnsi="Cambria"/>
+                <w:b/>
+                <w:sz w:val="24"/>
+                <w:szCs w:val="24"/>
+              </w:rPr>
+            </w:pPr>
+          </w:p>
+          <w:p>
+            <w:pPr>
+              <w:tabs>
+                <w:tab w:val="left" w:pos="4365"/>
+              </w:tabs>
+              <w:spacing w:after="0" w:line="240" w:lineRule="auto"/>
+              <w:rPr>
+                <w:rFonts w:ascii="Cambria" w:hAnsi="Cambria"/>
+                <w:b/>
+                <w:sz w:val="24"/>
+                <w:szCs w:val="24"/>
+              </w:rPr>
+            </w:pPr>
+          </w:p>
+          <w:p>
+            <w:pPr>
+              <w:tabs>
+                <w:tab w:val="left" w:pos="4365"/>
+              </w:tabs>
+              <w:spacing w:after="0" w:line="240" w:lineRule="auto"/>
+              <w:rPr>
+                <w:rFonts w:ascii="Cambria" w:hAnsi="Cambria"/>
+                <w:b/>
+                <w:sz w:val="24"/>
+                <w:szCs w:val="24"/>
+              </w:rPr>
+            </w:pPr>
+          </w:p>
+          <w:p>
+            <w:pPr>
+              <w:tabs>
+                <w:tab w:val="left" w:pos="4365"/>
+              </w:tabs>
+              <w:spacing w:after="0" w:line="240" w:lineRule="auto"/>
+              <w:rPr>
+                <w:rFonts w:ascii="Cambria" w:hAnsi="Cambria"/>
+                <w:b/>
+                <w:sz w:val="24"/>
+                <w:szCs w:val="24"/>
+              </w:rPr>
+            </w:pPr>
+          </w:p>
+          <w:p>
+            <w:pPr>
+              <w:tabs>
+                <w:tab w:val="left" w:pos="4365"/>
+              </w:tabs>
+              <w:spacing w:after="0" w:line="240" w:lineRule="auto"/>
+              <w:rPr>
+                <w:rFonts w:ascii="Cambria" w:hAnsi="Cambria"/>
+                <w:b/>
+                <w:sz w:val="24"/>
+                <w:szCs w:val="24"/>
+              </w:rPr>
+            </w:pPr>
+          </w:p>
+          <w:p>
+            <w:pPr>
+              <w:tabs>
+                <w:tab w:val="left" w:pos="4365"/>
+              </w:tabs>
+              <w:spacing w:after="0" w:line="240" w:lineRule="auto"/>
+              <w:rPr>
+                <w:rFonts w:ascii="Cambria" w:hAnsi="Cambria"/>
+                <w:b/>
+                <w:sz w:val="24"/>
+                <w:szCs w:val="24"/>
+              </w:rPr>
+            </w:pPr>
+          </w:p>
+          <w:p>
+            <w:pPr>
+              <w:tabs>
+                <w:tab w:val="left" w:pos="4365"/>
+              </w:tabs>
+              <w:spacing w:after="0" w:line="240" w:lineRule="auto"/>
+              <w:rPr>
+                <w:rFonts w:ascii="Cambria" w:hAnsi="Cambria"/>
+                <w:b/>
+                <w:sz w:val="24"/>
+                <w:szCs w:val="24"/>
+              </w:rPr>
+            </w:pPr>
+          </w:p>
+        </w:tc>
+        <w:tc>
+          <w:tcPr>
+            <w:tcW w:w="5058" w:type="dxa"/>
+          </w:tcPr>
+          <w:p>
+            <w:pPr>
+              <w:tabs>
+                <w:tab w:val="left" w:pos="4365"/>
+              </w:tabs>
+              <w:spacing w:after="0" w:line="240" w:lineRule="auto"/>
+              <w:rPr>
+                <w:rFonts w:ascii="Cambria" w:hAnsi="Cambria"/>
+                <w:b/>
+                <w:sz w:val="24"/>
+                <w:szCs w:val="24"/>
+              </w:rPr>
+            </w:pPr>
+          </w:p>
+        </w:tc>
+      </w:tr>
+      <w:tr>
+        <w:tc>
+          <w:tcPr>
+            <w:tcW w:w="10116" w:type="dxa"/>
+            <w:gridSpan w:val="2"/>
+          </w:tcPr>
+          <w:p>
+            <w:pPr>
+              <w:tabs>
+                <w:tab w:val="left" w:pos="4365"/>
+              </w:tabs>
+              <w:spacing w:after="0" w:line="240" w:lineRule="auto"/>
+              <w:rPr>
+                <w:rFonts w:ascii="Cambria" w:hAnsi="Cambria"/>
+                <w:b/>
+                <w:color w:val="C00000"/>
+                <w:sz w:val="28"/>
+                <w:szCs w:val="28"/>
+              </w:rPr>
+            </w:pPr>
+            <w:r>
+              <w:rPr>
+                <w:rFonts w:ascii="Cambria" w:hAnsi="Cambria"/>
+                <w:b/>
+                <w:color w:val="C00000"/>
+                <w:sz w:val="28"/>
+                <w:szCs w:val="28"/>
+              </w:rPr>
+              <w:lastRenderedPageBreak/>
+              <w:t>TAG NO -</w:t>
+            </w:r>
+            <w:r>
+              <w:rPr>
+                <w:rFonts w:ascii="Verdana" w:hAnsi="Verdana" w:cs="Mangal"/>
+                <w:b/>
+                <w:color w:val="FF0000"/>
+                <w:sz w:val="28"/>
+                <w:szCs w:val="28"/>
+                <w:lang w:bidi="hi-IN"/>
+              </w:rPr>
+              <w:t>105996/988026</w:t>
+            </w:r>
+            <w:r>
+              <w:rPr>
+                <w:rFonts w:ascii="Verdana" w:hAnsi="Verdana" w:cs="Mangal"/>
+                <w:b/>
+                <w:color w:val="FF0000"/>
+                <w:sz w:val="28"/>
+                <w:szCs w:val="28"/>
+                <w:lang w:bidi="hi-IN"/>
+              </w:rPr>
+              <w:t xml:space="preserve">         </w:t>
+            </w:r>
+            <w:r>
+              <w:rPr>
+                <w:rFonts w:ascii="Verdana" w:hAnsi="Verdana" w:cs="Mangal"/>
+                <w:b/>
+                <w:color w:val="FF0000"/>
+                <w:sz w:val="28"/>
+                <w:szCs w:val="28"/>
+                <w:lang w:bidi="hi-IN"/>
+              </w:rPr>
+              <w:t xml:space="preserve">        </w:t>
+            </w:r>
+            <w:proofErr w:type="spellStart"/>
+            <w:r>
+              <w:rPr>
+                <w:rFonts w:ascii="Verdana" w:hAnsi="Verdana" w:cs="Mangal"/>
+                <w:b/>
+                <w:color w:val="FF0000"/>
+                <w:sz w:val="28"/>
+                <w:szCs w:val="28"/>
+                <w:lang w:bidi="hi-IN"/>
+              </w:rPr>
+              <w:t>Meghaben</w:t>
+            </w:r>
+            <w:proofErr w:type="spellEnd"/>
+            <w:r>
+              <w:rPr>
+                <w:rFonts w:ascii="Verdana" w:hAnsi="Verdana" w:cs="Mangal"/>
+                <w:b/>
+                <w:color w:val="FF0000"/>
+                <w:sz w:val="28"/>
+                <w:szCs w:val="28"/>
+                <w:lang w:bidi="hi-IN"/>
+              </w:rPr>
+              <w:t xml:space="preserve"> </w:t>
+            </w:r>
+            <w:proofErr w:type="spellStart"/>
+            <w:r>
+              <w:rPr>
+                <w:rFonts w:ascii="Verdana" w:hAnsi="Verdana" w:cs="Mangal"/>
+                <w:b/>
+                <w:color w:val="FF0000"/>
+                <w:sz w:val="28"/>
+                <w:szCs w:val="28"/>
+                <w:lang w:bidi="hi-IN"/>
+              </w:rPr>
+              <w:t>Vihabhai</w:t>
+            </w:r>
+            <w:proofErr w:type="spellEnd"/>
+            <w:r>
+              <w:rPr>
+                <w:rFonts w:ascii="Verdana" w:hAnsi="Verdana" w:cs="Mangal"/>
+                <w:b/>
+                <w:color w:val="FF0000"/>
+                <w:sz w:val="28"/>
+                <w:szCs w:val="28"/>
+                <w:lang w:bidi="hi-IN"/>
+              </w:rPr>
+              <w:t xml:space="preserve"> Patel</w:t>
+            </w:r>
+          </w:p>
+        </w:tc>
+      </w:tr>
+      <w:tr>
+        <w:tc>
+          <w:tcPr>
+            <w:tcW w:w="5058" w:type="dxa"/>
+          </w:tcPr>
+          <w:p>
+            <w:pPr>
+              <w:tabs>
+                <w:tab w:val="left" w:pos="4365"/>
+              </w:tabs>
+              <w:spacing w:after="0" w:line="240" w:lineRule="auto"/>
+              <w:rPr>
+                <w:rFonts w:ascii="Cambria" w:hAnsi="Cambria"/>
+                <w:b/>
+                <w:sz w:val="24"/>
+                <w:szCs w:val="24"/>
+              </w:rPr>
+            </w:pPr>
+            <w:r>
+              <w:rPr>
+                <w:rFonts w:ascii="Cambria" w:hAnsi="Cambria"/>
+                <w:b/>
+                <w:noProof/>
+                <w:sz w:val="24"/>
+                <w:szCs w:val="24"/>
+                <w:lang w:val="en-US"/>
+              </w:rPr>
+              <mc:AlternateContent>
+                <mc:Choice Requires="wps">
+                  <w:drawing>
+                    <wp:anchor distT="0" distB="0" distL="114300" distR="114300" simplePos="0" relativeHeight="251667456" behindDoc="0" locked="0" layoutInCell="1" allowOverlap="1">
+                      <wp:simplePos x="0" y="0"/>
+                      <wp:positionH relativeFrom="column">
+                        <wp:posOffset>-66675</wp:posOffset>
+                      </wp:positionH>
+                      <wp:positionV relativeFrom="paragraph">
+                        <wp:posOffset>-3810</wp:posOffset>
+                      </wp:positionV>
+                      <wp:extent cx="3190875" cy="2676525"/>
+                      <wp:effectExtent l="9525" t="5715" r="9525" b="13335"/>
+                      <wp:wrapNone/>
+                      <wp:docPr id="11" name="Rectangle 11" descr="WhatsApp Image 2025-07-31 at 3"/>
+                      <wp:cNvGraphicFramePr>
+                        <a:graphicFrameLocks xmlns:a="http://schemas.openxmlformats.org/drawingml/2006/main"/>
+                      </wp:cNvGraphicFramePr>
+                      <a:graphic xmlns:a="http://schemas.openxmlformats.org/drawingml/2006/main">
+                        <a:graphicData uri="http://schemas.microsoft.com/office/word/2010/wordprocessingShape">
+                          <wps:wsp>
+                            <wps:cNvSpPr>
+                              <a:spLocks noChangeArrowheads="1"/>
+                            </wps:cNvSpPr>
+                            <wps:spPr bwMode="auto">
+                              <a:xfrm>
+                                <a:off x="0" y="0"/>
+                                <a:ext cx="3190875" cy="2676525"/>
+                              </a:xfrm>
+                              <a:prstGeom prst="rect">
+                                <a:avLst/>
+                              </a:prstGeom>
+                              <a:blipFill dpi="0" rotWithShape="0">
+                                <a:blip r:embed="rId14"/>
+                                <a:srcRect/>
+                                <a:stretch>
+                                  <a:fillRect/>
+                                </a:stretch>
+                              </a:blipFill>
+                              <a:ln w="9525">
+                                <a:solidFill>
+                                  <a:srgbClr val="000000"/>
+                                </a:solidFill>
+                                <a:miter lim="800000"/>
+                                <a:headEnd/>
+                                <a:tailEnd/>
+                              </a:ln>
+                            </wps:spPr>
+                            <wps:bodyPr rot="0" vert="horz" wrap="square" lIns="91440" tIns="45720" rIns="91440" bIns="45720" anchor="t" anchorCtr="0" upright="1">
+                              <a:noAutofit/>
+                            </wps:bodyPr>
+                          </wps:wsp>
+                        </a:graphicData>
+                      </a:graphic>
+                      <wp14:sizeRelH relativeFrom="page">
+                        <wp14:pctWidth>0</wp14:pctWidth>
+                      </wp14:sizeRelH>
+                      <wp14:sizeRelV relativeFrom="page">
+                        <wp14:pctHeight>0</wp14:pctHeight>
+                      </wp14:sizeRelV>
+                    </wp:anchor>
+                  </w:drawing>
+                </mc:Choice>
+                <mc:Fallback>
+                  <w:pict>
+                    <v:rect id="Rectangle 11" o:spid="_x0000_s1026" alt="Description: WhatsApp Image 2025-07-31 at 3" style="position:absolute;margin-left:-5.25pt;margin-top:-.3pt;width:251.25pt;height:210.75pt;z-index:251667456;visibility:visible;mso-wrap-style:square;mso-width-percent:0;mso-height-percent:0;mso-wrap-distance-left:9pt;mso-wrap-distance-top:0;mso-wrap-distance-right:9pt;mso-wrap-distance-bottom:0;mso-position-horizontal:absolute;mso-position-horizontal-relative:text;mso-position-vertical:absolute;mso-position-vertical-relative:text;mso-width-percent:0;mso-height-percent:0;mso-width-relative:page;mso-height-relative:page;v-text-anchor:top" o:gfxdata="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">
+                      <v:fill r:id="rId15" o:title="WhatsApp Image 2025-07-31 at 3" recolor="t" type="frame"/>
+                    </v:rect>
+                  </w:pict>
+                </mc:Fallback>
+              </mc:AlternateContent>
+            </w:r>
+          </w:p>
+          <w:p>
+            <w:pPr>
+              <w:tabs>
+                <w:tab w:val="left" w:pos="4365"/>
+              </w:tabs>
+              <w:spacing w:after="0" w:line="240" w:lineRule="auto"/>
+              <w:rPr>
+                <w:rFonts w:ascii="Cambria" w:hAnsi="Cambria"/>
+                <w:b/>
+                <w:sz w:val="24"/>
+                <w:szCs w:val="24"/>
+              </w:rPr>
+            </w:pPr>
+          </w:p>
+          <w:p>
+            <w:pPr>
+              <w:tabs>
+                <w:tab w:val="left" w:pos="4365"/>
+              </w:tabs>
+              <w:spacing w:after="0" w:line="240" w:lineRule="auto"/>
+              <w:rPr>
+                <w:rFonts w:ascii="Cambria" w:hAnsi="Cambria"/>
+                <w:b/>
+                <w:sz w:val="24"/>
+                <w:szCs w:val="24"/>
+              </w:rPr>
+            </w:pPr>
+          </w:p>
+          <w:p>
+            <w:pPr>
+              <w:tabs>
+                <w:tab w:val="left" w:pos="4365"/>
+              </w:tabs>
+              <w:spacing w:after="0" w:line="240" w:lineRule="auto"/>
+              <w:rPr>
+                <w:rFonts w:ascii="Cambria" w:hAnsi="Cambria"/>
+                <w:b/>
+                <w:sz w:val="24"/>
+                <w:szCs w:val="24"/>
+              </w:rPr>
+            </w:pPr>
+          </w:p>
+          <w:p>
+            <w:pPr>
+              <w:tabs>
+                <w:tab w:val="left" w:pos="4365"/>
+              </w:tabs>
+              <w:spacing w:after="0" w:line="240" w:lineRule="auto"/>
+              <w:rPr>
+                <w:rFonts w:ascii="Cambria" w:hAnsi="Cambria"/>
+                <w:b/>
+                <w:sz w:val="24"/>
+                <w:szCs w:val="24"/>
+              </w:rPr>
+            </w:pPr>
+          </w:p>
+          <w:p>
+            <w:pPr>
+              <w:tabs>
+                <w:tab w:val="left" w:pos="4365"/>
+              </w:tabs>
+              <w:spacing w:after="0" w:line="240" w:lineRule="auto"/>
+              <w:rPr>
+                <w:rFonts w:ascii="Cambria" w:hAnsi="Cambria"/>
+                <w:b/>
+                <w:sz w:val="24"/>
+                <w:szCs w:val="24"/>
+              </w:rPr>
+            </w:pPr>
+          </w:p>
+          <w:p>
+            <w:pPr>
+              <w:tabs>
+                <w:tab w:val="left" w:pos="4365"/>
+              </w:tabs>
+              <w:spacing w:after="0" w:line="240" w:lineRule="auto"/>
+              <w:rPr>
+                <w:rFonts w:ascii="Cambria" w:hAnsi="Cambria"/>
+                <w:b/>
+                <w:sz w:val="24"/>
+                <w:szCs w:val="24"/>
+              </w:rPr>
+            </w:pPr>
+          </w:p>
+          <w:p>
+            <w:pPr>
+              <w:tabs>
+                <w:tab w:val="left" w:pos="4365"/>
+              </w:tabs>
+              <w:spacing w:after="0" w:line="240" w:lineRule="auto"/>
+              <w:rPr>
+                <w:rFonts w:ascii="Cambria" w:hAnsi="Cambria"/>
+                <w:b/>
+                <w:sz w:val="24"/>
+                <w:szCs w:val="24"/>
+              </w:rPr>
+            </w:pPr>
+          </w:p>
+          <w:p>
+            <w:pPr>
+              <w:tabs>
+                <w:tab w:val="left" w:pos="4365"/>
+              </w:tabs>
+              <w:spacing w:after="0" w:line="240" w:lineRule="auto"/>
+              <w:rPr>
+                <w:rFonts w:ascii="Cambria" w:hAnsi="Cambria"/>
+                <w:b/>
+                <w:sz w:val="24"/>
+                <w:szCs w:val="24"/>
+              </w:rPr>
+            </w:pPr>
+          </w:p>
+          <w:p>
+            <w:pPr>
+              <w:tabs>
+                <w:tab w:val="left" w:pos="4365"/>
+              </w:tabs>
+              <w:spacing w:after="0" w:line="240" w:lineRule="auto"/>
+              <w:rPr>
+                <w:rFonts w:ascii="Cambria" w:hAnsi="Cambria"/>
+                <w:b/>
+                <w:sz w:val="24"/>
+                <w:szCs w:val="24"/>
+              </w:rPr>
+            </w:pPr>
+          </w:p>
+          <w:p>
+            <w:pPr>
+              <w:tabs>
+                <w:tab w:val="left" w:pos="4365"/>
+              </w:tabs>
+              <w:spacing w:after="0" w:line="240" w:lineRule="auto"/>
+              <w:rPr>
+                <w:rFonts w:ascii="Cambria" w:hAnsi="Cambria"/>
+                <w:b/>
+                <w:sz w:val="24"/>
+                <w:szCs w:val="24"/>
+              </w:rPr>
+            </w:pPr>
+          </w:p>
+          <w:p>
+            <w:pPr>
+              <w:tabs>
+                <w:tab w:val="left" w:pos="4365"/>
+              </w:tabs>
+              <w:spacing w:after="0" w:line="240" w:lineRule="auto"/>
+              <w:rPr>
+                <w:rFonts w:ascii="Cambria" w:hAnsi="Cambria"/>
+                <w:b/>
+                <w:sz w:val="24"/>
+                <w:szCs w:val="24"/>
+              </w:rPr>
+            </w:pPr>
+          </w:p>
+          <w:p>
+            <w:pPr>
+              <w:tabs>
+                <w:tab w:val="left" w:pos="4365"/>
+              </w:tabs>
+              <w:spacing w:after="0" w:line="240" w:lineRule="auto"/>
+              <w:rPr>
+                <w:rFonts w:ascii="Cambria" w:hAnsi="Cambria"/>
+                <w:b/>
+                <w:sz w:val="24"/>
+                <w:szCs w:val="24"/>
+              </w:rPr>
+            </w:pPr>
+          </w:p>
+          <w:p>
+            <w:pPr>
+              <w:tabs>
+                <w:tab w:val="left" w:pos="4365"/>
+              </w:tabs>
+              <w:spacing w:after="0" w:line="240" w:lineRule="auto"/>
+              <w:rPr>
+                <w:rFonts w:ascii="Cambria" w:hAnsi="Cambria"/>
+                <w:b/>
+                <w:sz w:val="24"/>
+                <w:szCs w:val="24"/>
+              </w:rPr>
+            </w:pPr>
+          </w:p>
+          <w:p>
+            <w:pPr>
+              <w:tabs>
+                <w:tab w:val="left" w:pos="4365"/>
+              </w:tabs>
+              <w:spacing w:after="0" w:line="240" w:lineRule="auto"/>
+              <w:rPr>
+                <w:rFonts w:ascii="Cambria" w:hAnsi="Cambria"/>
+                <w:b/>
+                <w:sz w:val="24"/>
+                <w:szCs w:val="24"/>
+              </w:rPr>
+            </w:pPr>
+            <w:r>
+              <w:rPr>
+                <w:rFonts w:ascii="Cambria" w:hAnsi="Cambria"/>
+                <w:b/>
+                <w:noProof/>
+                <w:sz w:val="24"/>
+                <w:szCs w:val="24"/>
+                <w:lang w:val="en-US"/>
+              </w:rPr>
+              <mc:AlternateContent>
+                <mc:Choice Requires="wps">
+                  <w:drawing>
+                    <wp:anchor distT="0" distB="0" distL="114300" distR="114300" simplePos="0" relativeHeight="251669504" behindDoc="0" locked="0" layoutInCell="1" allowOverlap="1">
+                      <wp:simplePos x="0" y="0"/>
+                      <wp:positionH relativeFrom="column">
+                        <wp:posOffset>-66675</wp:posOffset>
+                      </wp:positionH>
+                      <wp:positionV relativeFrom="paragraph">
+                        <wp:posOffset>171450</wp:posOffset>
+                      </wp:positionV>
+                      <wp:extent cx="3209925" cy="3048000"/>
+                      <wp:effectExtent l="9525" t="9525" r="9525" b="9525"/>
+                      <wp:wrapNone/>
+                      <wp:docPr id="10" name="Rectangle 10" descr="WhatsApp Image 2025-07-31 at 3"/>
+                      <wp:cNvGraphicFramePr>
+                        <a:graphicFrameLocks xmlns:a="http://schemas.openxmlformats.org/drawingml/2006/main"/>
+                      </wp:cNvGraphicFramePr>
+                      <a:graphic xmlns:a="http://schemas.openxmlformats.org/drawingml/2006/main">
+                        <a:graphicData uri="http://schemas.microsoft.com/office/word/2010/wordprocessingShape">
+                          <wps:wsp>
+                            <wps:cNvSpPr>
+                              <a:spLocks noChangeArrowheads="1"/>
+                            </wps:cNvSpPr>
+                            <wps:spPr bwMode="auto">
+                              <a:xfrm>
+                                <a:off x="0" y="0"/>
+                                <a:ext cx="3209925" cy="3048000"/>
+                              </a:xfrm>
+                              <a:prstGeom prst="rect">
+                                <a:avLst/>
+                              </a:prstGeom>
+                              <a:blipFill dpi="0" rotWithShape="0">
+                                <a:blip r:embed="rId16"/>
+                                <a:srcRect/>
+                                <a:stretch>
+                                  <a:fillRect/>
+                                </a:stretch>
+                              </a:blipFill>
+                              <a:ln w="9525">
+                                <a:solidFill>
+                                  <a:srgbClr val="000000"/>
+                                </a:solidFill>
+                                <a:miter lim="800000"/>
+                                <a:headEnd/>
+                                <a:tailEnd/>
+                              </a:ln>
+                            </wps:spPr>
+                            <wps:bodyPr rot="0" vert="horz" wrap="square" lIns="91440" tIns="45720" rIns="91440" bIns="45720" anchor="t" anchorCtr="0" upright="1">
+                              <a:noAutofit/>
+                            </wps:bodyPr>
+                          </wps:wsp>
+                        </a:graphicData>
+                      </a:graphic>
+                      <wp14:sizeRelH relativeFrom="page">
+                        <wp14:pctWidth>0</wp14:pctWidth>
+                      </wp14:sizeRelH>
+                      <wp14:sizeRelV relativeFrom="page">
+                        <wp14:pctHeight>0</wp14:pctHeight>
+                      </wp14:sizeRelV>
+                    </wp:anchor>
+                  </w:drawing>
+                </mc:Choice>
+                <mc:Fallback>
+                  <w:pict>
+                    <v:rect id="Rectangle 10" o:spid="_x0000_s1026" alt="Description: WhatsApp Image 2025-07-31 at 3" style="position:absolute;margin-left:-5.25pt;margin-top:13.5pt;width:252.75pt;height:240pt;z-index:251669504;visibility:visible;mso-wrap-style:square;mso-width-percent:0;mso-height-percent:0;mso-wrap-distance-left:9pt;mso-wrap-distance-top:0;mso-wrap-distance-right:9pt;mso-wrap-distance-bottom:0;mso-position-horizontal:absolute;mso-position-horizontal-relative:text;mso-position-vertical:absolute;mso-position-vertical-relative:text;mso-width-percent:0;mso-height-percent:0;mso-width-relative:page;mso-height-relative:page;v-text-anchor:top" o:gfxdata="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